<commit_message>
Add purpose of online learning
</commit_message>
<xml_diff>
--- a/Algorithm_Design/Algorithm Design.docx
+++ b/Algorithm_Design/Algorithm Design.docx
@@ -10071,6 +10071,237 @@
     </w:p>
     <w:p>
       <w:pPr>
+        <w:pStyle w:val="Heading2"/>
+        <w:rPr>
+          <w:b/>
+          <w:lang w:val="en-US"/>
+        </w:rPr>
+      </w:pPr>
+      <w:r>
+        <w:rPr>
+          <w:lang w:val="en-US"/>
+        </w:rPr>
+        <w:t>Online Learning</w:t>
+      </w:r>
+    </w:p>
+    <w:p>
+      <w:pPr>
+        <w:spacing w:before="240" w:after="240"/>
+        <w:rPr>
+          <w:bCs/>
+          <w:lang w:val="en-US"/>
+        </w:rPr>
+      </w:pPr>
+      <w:r>
+        <w:rPr>
+          <w:b/>
+          <w:bCs/>
+          <w:lang w:val="en-US"/>
+        </w:rPr>
+        <w:t>Purpose</w:t>
+      </w:r>
+    </w:p>
+    <w:p>
+      <w:pPr>
+        <w:spacing w:before="240" w:after="240"/>
+        <w:rPr>
+          <w:bCs/>
+          <w:lang w:val="en-US"/>
+        </w:rPr>
+      </w:pPr>
+      <w:r>
+        <w:rPr>
+          <w:bCs/>
+          <w:lang w:val="en-US"/>
+        </w:rPr>
+        <w:t xml:space="preserve">This is the </w:t>
+      </w:r>
+      <w:r>
+        <w:rPr>
+          <w:b/>
+          <w:bCs/>
+          <w:lang w:val="en-US"/>
+        </w:rPr>
+        <w:t>c</w:t>
+      </w:r>
+      <w:r>
+        <w:rPr>
+          <w:bCs/>
+          <w:lang w:val="en-US"/>
+        </w:rPr>
+        <w:t xml:space="preserve">entral intelligence of our </w:t>
+      </w:r>
+      <w:proofErr w:type="spellStart"/>
+      <w:r>
+        <w:rPr>
+          <w:bCs/>
+          <w:lang w:val="en-US"/>
+        </w:rPr>
+        <w:t>autoscaler</w:t>
+      </w:r>
+      <w:proofErr w:type="spellEnd"/>
+      <w:r>
+        <w:rPr>
+          <w:bCs/>
+          <w:lang w:val="en-US"/>
+        </w:rPr>
+        <w:t>. It continuously learns and adapts to changing workload behavior by incrementally training two separate models:</w:t>
+      </w:r>
+    </w:p>
+    <w:p>
+      <w:pPr>
+        <w:numPr>
+          <w:ilvl w:val="0"/>
+          <w:numId w:val="63"/>
+        </w:numPr>
+        <w:spacing w:before="240" w:after="240"/>
+        <w:rPr>
+          <w:bCs/>
+          <w:lang w:val="en-US"/>
+        </w:rPr>
+      </w:pPr>
+      <w:r>
+        <w:rPr>
+          <w:bCs/>
+          <w:lang w:val="en-US"/>
+        </w:rPr>
+        <w:t>Resource Demand</w:t>
+      </w:r>
+      <w:r>
+        <w:rPr>
+          <w:b/>
+          <w:bCs/>
+          <w:lang w:val="en-US"/>
+        </w:rPr>
+        <w:br/>
+      </w:r>
+      <w:r>
+        <w:rPr>
+          <w:bCs/>
+          <w:lang w:val="en-US"/>
+        </w:rPr>
+        <w:t xml:space="preserve"> – Predicts how much CPU/memory the service will need in the near future.</w:t>
+      </w:r>
+      <w:r>
+        <w:rPr>
+          <w:bCs/>
+          <w:lang w:val="en-US"/>
+        </w:rPr>
+        <w:br/>
+        <w:t xml:space="preserve"> – Helps proactively scale resources before saturation.</w:t>
+      </w:r>
+    </w:p>
+    <w:p>
+      <w:pPr>
+        <w:numPr>
+          <w:ilvl w:val="0"/>
+          <w:numId w:val="63"/>
+        </w:numPr>
+        <w:spacing w:before="240" w:after="240"/>
+        <w:rPr>
+          <w:bCs/>
+          <w:lang w:val="en-US"/>
+        </w:rPr>
+      </w:pPr>
+      <w:r>
+        <w:rPr>
+          <w:bCs/>
+          <w:lang w:val="en-US"/>
+        </w:rPr>
+        <w:t>Calculate the Allocation</w:t>
+      </w:r>
+    </w:p>
+    <w:p>
+      <w:pPr>
+        <w:spacing w:before="240" w:after="240"/>
+        <w:rPr>
+          <w:bCs/>
+          <w:lang w:val="en-US"/>
+        </w:rPr>
+      </w:pPr>
+      <w:r>
+        <w:rPr>
+          <w:bCs/>
+          <w:lang w:val="en-US"/>
+        </w:rPr>
+        <w:t>– After predicting the resource usage, the resource allocation will be calculated to keep the 20% headroom</w:t>
+      </w:r>
+    </w:p>
+    <w:p>
+      <w:pPr>
+        <w:numPr>
+          <w:ilvl w:val="0"/>
+          <w:numId w:val="64"/>
+        </w:numPr>
+        <w:spacing w:before="240" w:after="240"/>
+        <w:rPr>
+          <w:bCs/>
+          <w:lang w:val="en-US"/>
+        </w:rPr>
+      </w:pPr>
+      <w:r>
+        <w:rPr>
+          <w:bCs/>
+          <w:lang w:val="en-US"/>
+        </w:rPr>
+        <w:t>Latency Simulation Model</w:t>
+      </w:r>
+      <w:r>
+        <w:rPr>
+          <w:b/>
+          <w:bCs/>
+          <w:lang w:val="en-US"/>
+        </w:rPr>
+        <w:br/>
+      </w:r>
+      <w:r>
+        <w:rPr>
+          <w:bCs/>
+          <w:lang w:val="en-US"/>
+        </w:rPr>
+        <w:t xml:space="preserve"> – Predicts what latency the application will experience under a given CPU/memory allocation.</w:t>
+      </w:r>
+      <w:r>
+        <w:rPr>
+          <w:bCs/>
+          <w:lang w:val="en-US"/>
+        </w:rPr>
+        <w:br/>
+        <w:t xml:space="preserve"> – Helps avoid QoS violations by only applying changes that keep latency under the SLA.</w:t>
+      </w:r>
+      <w:r>
+        <w:rPr>
+          <w:bCs/>
+          <w:lang w:val="en-US"/>
+        </w:rPr>
+        <w:br/>
+      </w:r>
+      <w:r>
+        <w:rPr>
+          <w:bCs/>
+          <w:lang w:val="en-US"/>
+        </w:rPr>
+        <w:br/>
+      </w:r>
+    </w:p>
+    <w:p>
+      <w:pPr>
+        <w:spacing w:before="240" w:after="240"/>
+        <w:rPr>
+          <w:bCs/>
+          <w:lang w:val="en-US"/>
+        </w:rPr>
+      </w:pPr>
+      <w:r>
+        <w:rPr>
+          <w:bCs/>
+          <w:lang w:val="en-US"/>
+        </w:rPr>
+        <w:t>Both models are trained online: they are updated continuously with each new observation, rather than being retrained offline in batches.</w:t>
+      </w:r>
+    </w:p>
+    <w:p>
+      <w:pPr>
         <w:spacing w:before="240" w:after="240"/>
         <w:rPr>
           <w:bCs/>
@@ -13645,6 +13876,119 @@
     </w:lvl>
   </w:abstractNum>
   <w:abstractNum w:abstractNumId="25" w15:restartNumberingAfterBreak="0">
+    <w:nsid w:val="33B97B82"/>
+    <w:multiLevelType w:val="multilevel"/>
+    <w:tmpl w:val="DEDAF2A0"/>
+    <w:lvl w:ilvl="0">
+      <w:start w:val="3"/>
+      <w:numFmt w:val="decimal"/>
+      <w:lvlText w:val="%1."/>
+      <w:lvlJc w:val="left"/>
+      <w:pPr>
+        <w:tabs>
+          <w:tab w:val="num" w:pos="720"/>
+        </w:tabs>
+        <w:ind w:left="720" w:hanging="360"/>
+      </w:pPr>
+    </w:lvl>
+    <w:lvl w:ilvl="1" w:tentative="1">
+      <w:start w:val="1"/>
+      <w:numFmt w:val="decimal"/>
+      <w:lvlText w:val="%2."/>
+      <w:lvlJc w:val="left"/>
+      <w:pPr>
+        <w:tabs>
+          <w:tab w:val="num" w:pos="1440"/>
+        </w:tabs>
+        <w:ind w:left="1440" w:hanging="360"/>
+      </w:pPr>
+    </w:lvl>
+    <w:lvl w:ilvl="2" w:tentative="1">
+      <w:start w:val="1"/>
+      <w:numFmt w:val="decimal"/>
+      <w:lvlText w:val="%3."/>
+      <w:lvlJc w:val="left"/>
+      <w:pPr>
+        <w:tabs>
+          <w:tab w:val="num" w:pos="2160"/>
+        </w:tabs>
+        <w:ind w:left="2160" w:hanging="360"/>
+      </w:pPr>
+    </w:lvl>
+    <w:lvl w:ilvl="3" w:tentative="1">
+      <w:start w:val="1"/>
+      <w:numFmt w:val="decimal"/>
+      <w:lvlText w:val="%4."/>
+      <w:lvlJc w:val="left"/>
+      <w:pPr>
+        <w:tabs>
+          <w:tab w:val="num" w:pos="2880"/>
+        </w:tabs>
+        <w:ind w:left="2880" w:hanging="360"/>
+      </w:pPr>
+    </w:lvl>
+    <w:lvl w:ilvl="4" w:tentative="1">
+      <w:start w:val="1"/>
+      <w:numFmt w:val="decimal"/>
+      <w:lvlText w:val="%5."/>
+      <w:lvlJc w:val="left"/>
+      <w:pPr>
+        <w:tabs>
+          <w:tab w:val="num" w:pos="3600"/>
+        </w:tabs>
+        <w:ind w:left="3600" w:hanging="360"/>
+      </w:pPr>
+    </w:lvl>
+    <w:lvl w:ilvl="5" w:tentative="1">
+      <w:start w:val="1"/>
+      <w:numFmt w:val="decimal"/>
+      <w:lvlText w:val="%6."/>
+      <w:lvlJc w:val="left"/>
+      <w:pPr>
+        <w:tabs>
+          <w:tab w:val="num" w:pos="4320"/>
+        </w:tabs>
+        <w:ind w:left="4320" w:hanging="360"/>
+      </w:pPr>
+    </w:lvl>
+    <w:lvl w:ilvl="6" w:tentative="1">
+      <w:start w:val="1"/>
+      <w:numFmt w:val="decimal"/>
+      <w:lvlText w:val="%7."/>
+      <w:lvlJc w:val="left"/>
+      <w:pPr>
+        <w:tabs>
+          <w:tab w:val="num" w:pos="5040"/>
+        </w:tabs>
+        <w:ind w:left="5040" w:hanging="360"/>
+      </w:pPr>
+    </w:lvl>
+    <w:lvl w:ilvl="7" w:tentative="1">
+      <w:start w:val="1"/>
+      <w:numFmt w:val="decimal"/>
+      <w:lvlText w:val="%8."/>
+      <w:lvlJc w:val="left"/>
+      <w:pPr>
+        <w:tabs>
+          <w:tab w:val="num" w:pos="5760"/>
+        </w:tabs>
+        <w:ind w:left="5760" w:hanging="360"/>
+      </w:pPr>
+    </w:lvl>
+    <w:lvl w:ilvl="8" w:tentative="1">
+      <w:start w:val="1"/>
+      <w:numFmt w:val="decimal"/>
+      <w:lvlText w:val="%9."/>
+      <w:lvlJc w:val="left"/>
+      <w:pPr>
+        <w:tabs>
+          <w:tab w:val="num" w:pos="6480"/>
+        </w:tabs>
+        <w:ind w:left="6480" w:hanging="360"/>
+      </w:pPr>
+    </w:lvl>
+  </w:abstractNum>
+  <w:abstractNum w:abstractNumId="26" w15:restartNumberingAfterBreak="0">
     <w:nsid w:val="34555429"/>
     <w:multiLevelType w:val="multilevel"/>
     <w:tmpl w:val="E174C83E"/>
@@ -13793,7 +14137,120 @@
       </w:rPr>
     </w:lvl>
   </w:abstractNum>
-  <w:abstractNum w:abstractNumId="26" w15:restartNumberingAfterBreak="0">
+  <w:abstractNum w:abstractNumId="27" w15:restartNumberingAfterBreak="0">
+    <w:nsid w:val="37BB3E3F"/>
+    <w:multiLevelType w:val="multilevel"/>
+    <w:tmpl w:val="783E3FC0"/>
+    <w:lvl w:ilvl="0">
+      <w:start w:val="1"/>
+      <w:numFmt w:val="decimal"/>
+      <w:lvlText w:val="%1."/>
+      <w:lvlJc w:val="left"/>
+      <w:pPr>
+        <w:tabs>
+          <w:tab w:val="num" w:pos="720"/>
+        </w:tabs>
+        <w:ind w:left="720" w:hanging="360"/>
+      </w:pPr>
+    </w:lvl>
+    <w:lvl w:ilvl="1" w:tentative="1">
+      <w:start w:val="1"/>
+      <w:numFmt w:val="decimal"/>
+      <w:lvlText w:val="%2."/>
+      <w:lvlJc w:val="left"/>
+      <w:pPr>
+        <w:tabs>
+          <w:tab w:val="num" w:pos="1440"/>
+        </w:tabs>
+        <w:ind w:left="1440" w:hanging="360"/>
+      </w:pPr>
+    </w:lvl>
+    <w:lvl w:ilvl="2" w:tentative="1">
+      <w:start w:val="1"/>
+      <w:numFmt w:val="decimal"/>
+      <w:lvlText w:val="%3."/>
+      <w:lvlJc w:val="left"/>
+      <w:pPr>
+        <w:tabs>
+          <w:tab w:val="num" w:pos="2160"/>
+        </w:tabs>
+        <w:ind w:left="2160" w:hanging="360"/>
+      </w:pPr>
+    </w:lvl>
+    <w:lvl w:ilvl="3" w:tentative="1">
+      <w:start w:val="1"/>
+      <w:numFmt w:val="decimal"/>
+      <w:lvlText w:val="%4."/>
+      <w:lvlJc w:val="left"/>
+      <w:pPr>
+        <w:tabs>
+          <w:tab w:val="num" w:pos="2880"/>
+        </w:tabs>
+        <w:ind w:left="2880" w:hanging="360"/>
+      </w:pPr>
+    </w:lvl>
+    <w:lvl w:ilvl="4" w:tentative="1">
+      <w:start w:val="1"/>
+      <w:numFmt w:val="decimal"/>
+      <w:lvlText w:val="%5."/>
+      <w:lvlJc w:val="left"/>
+      <w:pPr>
+        <w:tabs>
+          <w:tab w:val="num" w:pos="3600"/>
+        </w:tabs>
+        <w:ind w:left="3600" w:hanging="360"/>
+      </w:pPr>
+    </w:lvl>
+    <w:lvl w:ilvl="5" w:tentative="1">
+      <w:start w:val="1"/>
+      <w:numFmt w:val="decimal"/>
+      <w:lvlText w:val="%6."/>
+      <w:lvlJc w:val="left"/>
+      <w:pPr>
+        <w:tabs>
+          <w:tab w:val="num" w:pos="4320"/>
+        </w:tabs>
+        <w:ind w:left="4320" w:hanging="360"/>
+      </w:pPr>
+    </w:lvl>
+    <w:lvl w:ilvl="6" w:tentative="1">
+      <w:start w:val="1"/>
+      <w:numFmt w:val="decimal"/>
+      <w:lvlText w:val="%7."/>
+      <w:lvlJc w:val="left"/>
+      <w:pPr>
+        <w:tabs>
+          <w:tab w:val="num" w:pos="5040"/>
+        </w:tabs>
+        <w:ind w:left="5040" w:hanging="360"/>
+      </w:pPr>
+    </w:lvl>
+    <w:lvl w:ilvl="7" w:tentative="1">
+      <w:start w:val="1"/>
+      <w:numFmt w:val="decimal"/>
+      <w:lvlText w:val="%8."/>
+      <w:lvlJc w:val="left"/>
+      <w:pPr>
+        <w:tabs>
+          <w:tab w:val="num" w:pos="5760"/>
+        </w:tabs>
+        <w:ind w:left="5760" w:hanging="360"/>
+      </w:pPr>
+    </w:lvl>
+    <w:lvl w:ilvl="8" w:tentative="1">
+      <w:start w:val="1"/>
+      <w:numFmt w:val="decimal"/>
+      <w:lvlText w:val="%9."/>
+      <w:lvlJc w:val="left"/>
+      <w:pPr>
+        <w:tabs>
+          <w:tab w:val="num" w:pos="6480"/>
+        </w:tabs>
+        <w:ind w:left="6480" w:hanging="360"/>
+      </w:pPr>
+    </w:lvl>
+  </w:abstractNum>
+  <w:abstractNum w:abstractNumId="28" w15:restartNumberingAfterBreak="0">
     <w:nsid w:val="3CAD03F3"/>
     <w:multiLevelType w:val="multilevel"/>
     <w:tmpl w:val="7764A5AC"/>
@@ -13942,7 +14399,7 @@
       </w:rPr>
     </w:lvl>
   </w:abstractNum>
-  <w:abstractNum w:abstractNumId="27" w15:restartNumberingAfterBreak="0">
+  <w:abstractNum w:abstractNumId="29" w15:restartNumberingAfterBreak="0">
     <w:nsid w:val="41A3430E"/>
     <w:multiLevelType w:val="multilevel"/>
     <w:tmpl w:val="5692966E"/>
@@ -14055,7 +14512,7 @@
       </w:rPr>
     </w:lvl>
   </w:abstractNum>
-  <w:abstractNum w:abstractNumId="28" w15:restartNumberingAfterBreak="0">
+  <w:abstractNum w:abstractNumId="30" w15:restartNumberingAfterBreak="0">
     <w:nsid w:val="436A7C75"/>
     <w:multiLevelType w:val="multilevel"/>
     <w:tmpl w:val="C93A3B88"/>
@@ -14168,7 +14625,7 @@
       </w:rPr>
     </w:lvl>
   </w:abstractNum>
-  <w:abstractNum w:abstractNumId="29" w15:restartNumberingAfterBreak="0">
+  <w:abstractNum w:abstractNumId="31" w15:restartNumberingAfterBreak="0">
     <w:nsid w:val="4776502C"/>
     <w:multiLevelType w:val="multilevel"/>
     <w:tmpl w:val="C9AEA23C"/>
@@ -14281,7 +14738,7 @@
       </w:rPr>
     </w:lvl>
   </w:abstractNum>
-  <w:abstractNum w:abstractNumId="30" w15:restartNumberingAfterBreak="0">
+  <w:abstractNum w:abstractNumId="32" w15:restartNumberingAfterBreak="0">
     <w:nsid w:val="48FD554D"/>
     <w:multiLevelType w:val="multilevel"/>
     <w:tmpl w:val="7E864ED8"/>
@@ -14394,7 +14851,7 @@
       </w:rPr>
     </w:lvl>
   </w:abstractNum>
-  <w:abstractNum w:abstractNumId="31" w15:restartNumberingAfterBreak="0">
+  <w:abstractNum w:abstractNumId="33" w15:restartNumberingAfterBreak="0">
     <w:nsid w:val="49C25940"/>
     <w:multiLevelType w:val="multilevel"/>
     <w:tmpl w:val="8A58BAE6"/>
@@ -14507,7 +14964,7 @@
       </w:pPr>
     </w:lvl>
   </w:abstractNum>
-  <w:abstractNum w:abstractNumId="32" w15:restartNumberingAfterBreak="0">
+  <w:abstractNum w:abstractNumId="34" w15:restartNumberingAfterBreak="0">
     <w:nsid w:val="4BE149E3"/>
     <w:multiLevelType w:val="multilevel"/>
     <w:tmpl w:val="7966B7BE"/>
@@ -14656,7 +15113,7 @@
       </w:rPr>
     </w:lvl>
   </w:abstractNum>
-  <w:abstractNum w:abstractNumId="33" w15:restartNumberingAfterBreak="0">
+  <w:abstractNum w:abstractNumId="35" w15:restartNumberingAfterBreak="0">
     <w:nsid w:val="4D841985"/>
     <w:multiLevelType w:val="multilevel"/>
     <w:tmpl w:val="59C67908"/>
@@ -14805,7 +15262,7 @@
       </w:rPr>
     </w:lvl>
   </w:abstractNum>
-  <w:abstractNum w:abstractNumId="34" w15:restartNumberingAfterBreak="0">
+  <w:abstractNum w:abstractNumId="36" w15:restartNumberingAfterBreak="0">
     <w:nsid w:val="4EAF4C61"/>
     <w:multiLevelType w:val="multilevel"/>
     <w:tmpl w:val="EFD8CA18"/>
@@ -14954,7 +15411,7 @@
       </w:rPr>
     </w:lvl>
   </w:abstractNum>
-  <w:abstractNum w:abstractNumId="35" w15:restartNumberingAfterBreak="0">
+  <w:abstractNum w:abstractNumId="37" w15:restartNumberingAfterBreak="0">
     <w:nsid w:val="4FA12783"/>
     <w:multiLevelType w:val="multilevel"/>
     <w:tmpl w:val="048A6398"/>
@@ -15067,7 +15524,7 @@
       </w:rPr>
     </w:lvl>
   </w:abstractNum>
-  <w:abstractNum w:abstractNumId="36" w15:restartNumberingAfterBreak="0">
+  <w:abstractNum w:abstractNumId="38" w15:restartNumberingAfterBreak="0">
     <w:nsid w:val="4FA70186"/>
     <w:multiLevelType w:val="multilevel"/>
     <w:tmpl w:val="5DAC01F8"/>
@@ -15216,7 +15673,7 @@
       </w:rPr>
     </w:lvl>
   </w:abstractNum>
-  <w:abstractNum w:abstractNumId="37" w15:restartNumberingAfterBreak="0">
+  <w:abstractNum w:abstractNumId="39" w15:restartNumberingAfterBreak="0">
     <w:nsid w:val="501205FA"/>
     <w:multiLevelType w:val="multilevel"/>
     <w:tmpl w:val="CA4EB742"/>
@@ -15365,7 +15822,7 @@
       </w:rPr>
     </w:lvl>
   </w:abstractNum>
-  <w:abstractNum w:abstractNumId="38" w15:restartNumberingAfterBreak="0">
+  <w:abstractNum w:abstractNumId="40" w15:restartNumberingAfterBreak="0">
     <w:nsid w:val="57FC2F42"/>
     <w:multiLevelType w:val="multilevel"/>
     <w:tmpl w:val="65D28692"/>
@@ -15514,7 +15971,7 @@
       </w:rPr>
     </w:lvl>
   </w:abstractNum>
-  <w:abstractNum w:abstractNumId="39" w15:restartNumberingAfterBreak="0">
+  <w:abstractNum w:abstractNumId="41" w15:restartNumberingAfterBreak="0">
     <w:nsid w:val="590858A8"/>
     <w:multiLevelType w:val="multilevel"/>
     <w:tmpl w:val="FC8E944E"/>
@@ -15663,7 +16120,7 @@
       </w:rPr>
     </w:lvl>
   </w:abstractNum>
-  <w:abstractNum w:abstractNumId="40" w15:restartNumberingAfterBreak="0">
+  <w:abstractNum w:abstractNumId="42" w15:restartNumberingAfterBreak="0">
     <w:nsid w:val="5C020BF1"/>
     <w:multiLevelType w:val="multilevel"/>
     <w:tmpl w:val="9490CAC4"/>
@@ -15812,7 +16269,7 @@
       </w:rPr>
     </w:lvl>
   </w:abstractNum>
-  <w:abstractNum w:abstractNumId="41" w15:restartNumberingAfterBreak="0">
+  <w:abstractNum w:abstractNumId="43" w15:restartNumberingAfterBreak="0">
     <w:nsid w:val="612B0A56"/>
     <w:multiLevelType w:val="multilevel"/>
     <w:tmpl w:val="59E65296"/>
@@ -15961,7 +16418,7 @@
       </w:rPr>
     </w:lvl>
   </w:abstractNum>
-  <w:abstractNum w:abstractNumId="42" w15:restartNumberingAfterBreak="0">
+  <w:abstractNum w:abstractNumId="44" w15:restartNumberingAfterBreak="0">
     <w:nsid w:val="644F7614"/>
     <w:multiLevelType w:val="multilevel"/>
     <w:tmpl w:val="5B369C1A"/>
@@ -16110,7 +16567,7 @@
       </w:rPr>
     </w:lvl>
   </w:abstractNum>
-  <w:abstractNum w:abstractNumId="43" w15:restartNumberingAfterBreak="0">
+  <w:abstractNum w:abstractNumId="45" w15:restartNumberingAfterBreak="0">
     <w:nsid w:val="646666B9"/>
     <w:multiLevelType w:val="multilevel"/>
     <w:tmpl w:val="2502438A"/>
@@ -16259,7 +16716,7 @@
       </w:rPr>
     </w:lvl>
   </w:abstractNum>
-  <w:abstractNum w:abstractNumId="44" w15:restartNumberingAfterBreak="0">
+  <w:abstractNum w:abstractNumId="46" w15:restartNumberingAfterBreak="0">
     <w:nsid w:val="66481F73"/>
     <w:multiLevelType w:val="multilevel"/>
     <w:tmpl w:val="8C5051F2"/>
@@ -16372,7 +16829,7 @@
       </w:rPr>
     </w:lvl>
   </w:abstractNum>
-  <w:abstractNum w:abstractNumId="45" w15:restartNumberingAfterBreak="0">
+  <w:abstractNum w:abstractNumId="47" w15:restartNumberingAfterBreak="0">
     <w:nsid w:val="68415C96"/>
     <w:multiLevelType w:val="multilevel"/>
     <w:tmpl w:val="43A2E87C"/>
@@ -16521,7 +16978,7 @@
       </w:rPr>
     </w:lvl>
   </w:abstractNum>
-  <w:abstractNum w:abstractNumId="46" w15:restartNumberingAfterBreak="0">
+  <w:abstractNum w:abstractNumId="48" w15:restartNumberingAfterBreak="0">
     <w:nsid w:val="6A922C07"/>
     <w:multiLevelType w:val="multilevel"/>
     <w:tmpl w:val="7990179C"/>
@@ -16670,7 +17127,7 @@
       </w:rPr>
     </w:lvl>
   </w:abstractNum>
-  <w:abstractNum w:abstractNumId="47" w15:restartNumberingAfterBreak="0">
+  <w:abstractNum w:abstractNumId="49" w15:restartNumberingAfterBreak="0">
     <w:nsid w:val="6D2E42E5"/>
     <w:multiLevelType w:val="multilevel"/>
     <w:tmpl w:val="315C2372"/>
@@ -16819,7 +17276,7 @@
       </w:rPr>
     </w:lvl>
   </w:abstractNum>
-  <w:abstractNum w:abstractNumId="48" w15:restartNumberingAfterBreak="0">
+  <w:abstractNum w:abstractNumId="50" w15:restartNumberingAfterBreak="0">
     <w:nsid w:val="6F2078CC"/>
     <w:multiLevelType w:val="multilevel"/>
     <w:tmpl w:val="E88849CA"/>
@@ -16968,7 +17425,7 @@
       </w:rPr>
     </w:lvl>
   </w:abstractNum>
-  <w:abstractNum w:abstractNumId="49" w15:restartNumberingAfterBreak="0">
+  <w:abstractNum w:abstractNumId="51" w15:restartNumberingAfterBreak="0">
     <w:nsid w:val="6FBA7BCB"/>
     <w:multiLevelType w:val="multilevel"/>
     <w:tmpl w:val="C40228BC"/>
@@ -17117,7 +17574,7 @@
       </w:rPr>
     </w:lvl>
   </w:abstractNum>
-  <w:abstractNum w:abstractNumId="50" w15:restartNumberingAfterBreak="0">
+  <w:abstractNum w:abstractNumId="52" w15:restartNumberingAfterBreak="0">
     <w:nsid w:val="7192442D"/>
     <w:multiLevelType w:val="multilevel"/>
     <w:tmpl w:val="53508544"/>
@@ -17266,7 +17723,7 @@
       </w:rPr>
     </w:lvl>
   </w:abstractNum>
-  <w:abstractNum w:abstractNumId="51" w15:restartNumberingAfterBreak="0">
+  <w:abstractNum w:abstractNumId="53" w15:restartNumberingAfterBreak="0">
     <w:nsid w:val="723A6D4D"/>
     <w:multiLevelType w:val="multilevel"/>
     <w:tmpl w:val="E3C49226"/>
@@ -17415,7 +17872,7 @@
       </w:rPr>
     </w:lvl>
   </w:abstractNum>
-  <w:abstractNum w:abstractNumId="52" w15:restartNumberingAfterBreak="0">
+  <w:abstractNum w:abstractNumId="54" w15:restartNumberingAfterBreak="0">
     <w:nsid w:val="72CC5AEC"/>
     <w:multiLevelType w:val="multilevel"/>
     <w:tmpl w:val="A02C5534"/>
@@ -17528,7 +17985,7 @@
       </w:rPr>
     </w:lvl>
   </w:abstractNum>
-  <w:abstractNum w:abstractNumId="53" w15:restartNumberingAfterBreak="0">
+  <w:abstractNum w:abstractNumId="55" w15:restartNumberingAfterBreak="0">
     <w:nsid w:val="74E40DD0"/>
     <w:multiLevelType w:val="multilevel"/>
     <w:tmpl w:val="0FAA3AD4"/>
@@ -17677,7 +18134,7 @@
       </w:rPr>
     </w:lvl>
   </w:abstractNum>
-  <w:abstractNum w:abstractNumId="54" w15:restartNumberingAfterBreak="0">
+  <w:abstractNum w:abstractNumId="56" w15:restartNumberingAfterBreak="0">
     <w:nsid w:val="752B55B4"/>
     <w:multiLevelType w:val="multilevel"/>
     <w:tmpl w:val="5EEACEE2"/>
@@ -17826,7 +18283,7 @@
       </w:rPr>
     </w:lvl>
   </w:abstractNum>
-  <w:abstractNum w:abstractNumId="55" w15:restartNumberingAfterBreak="0">
+  <w:abstractNum w:abstractNumId="57" w15:restartNumberingAfterBreak="0">
     <w:nsid w:val="75D66463"/>
     <w:multiLevelType w:val="multilevel"/>
     <w:tmpl w:val="003AF356"/>
@@ -17975,7 +18432,7 @@
       </w:rPr>
     </w:lvl>
   </w:abstractNum>
-  <w:abstractNum w:abstractNumId="56" w15:restartNumberingAfterBreak="0">
+  <w:abstractNum w:abstractNumId="58" w15:restartNumberingAfterBreak="0">
     <w:nsid w:val="76671B1B"/>
     <w:multiLevelType w:val="multilevel"/>
     <w:tmpl w:val="03C62898"/>
@@ -18124,7 +18581,7 @@
       </w:rPr>
     </w:lvl>
   </w:abstractNum>
-  <w:abstractNum w:abstractNumId="57" w15:restartNumberingAfterBreak="0">
+  <w:abstractNum w:abstractNumId="59" w15:restartNumberingAfterBreak="0">
     <w:nsid w:val="77776821"/>
     <w:multiLevelType w:val="multilevel"/>
     <w:tmpl w:val="00283C20"/>
@@ -18273,7 +18730,7 @@
       </w:rPr>
     </w:lvl>
   </w:abstractNum>
-  <w:abstractNum w:abstractNumId="58" w15:restartNumberingAfterBreak="0">
+  <w:abstractNum w:abstractNumId="60" w15:restartNumberingAfterBreak="0">
     <w:nsid w:val="7BE30E84"/>
     <w:multiLevelType w:val="multilevel"/>
     <w:tmpl w:val="0FDCE2F6"/>
@@ -18386,7 +18843,7 @@
       </w:rPr>
     </w:lvl>
   </w:abstractNum>
-  <w:abstractNum w:abstractNumId="59" w15:restartNumberingAfterBreak="0">
+  <w:abstractNum w:abstractNumId="61" w15:restartNumberingAfterBreak="0">
     <w:nsid w:val="7D4D571E"/>
     <w:multiLevelType w:val="multilevel"/>
     <w:tmpl w:val="A9048A64"/>
@@ -18536,31 +18993,31 @@
     </w:lvl>
   </w:abstractNum>
   <w:num w:numId="1" w16cid:durableId="1437290431">
-    <w:abstractNumId w:val="29"/>
+    <w:abstractNumId w:val="31"/>
   </w:num>
   <w:num w:numId="2" w16cid:durableId="1202326163">
     <w:abstractNumId w:val="7"/>
   </w:num>
   <w:num w:numId="3" w16cid:durableId="1300456343">
-    <w:abstractNumId w:val="30"/>
+    <w:abstractNumId w:val="32"/>
   </w:num>
   <w:num w:numId="4" w16cid:durableId="137573489">
-    <w:abstractNumId w:val="35"/>
+    <w:abstractNumId w:val="37"/>
   </w:num>
   <w:num w:numId="5" w16cid:durableId="199513919">
-    <w:abstractNumId w:val="52"/>
+    <w:abstractNumId w:val="54"/>
   </w:num>
   <w:num w:numId="6" w16cid:durableId="1733430336">
-    <w:abstractNumId w:val="44"/>
+    <w:abstractNumId w:val="46"/>
   </w:num>
   <w:num w:numId="7" w16cid:durableId="1246108229">
-    <w:abstractNumId w:val="27"/>
+    <w:abstractNumId w:val="29"/>
   </w:num>
   <w:num w:numId="8" w16cid:durableId="208734922">
     <w:abstractNumId w:val="17"/>
   </w:num>
   <w:num w:numId="9" w16cid:durableId="97263049">
-    <w:abstractNumId w:val="58"/>
+    <w:abstractNumId w:val="60"/>
   </w:num>
   <w:num w:numId="10" w16cid:durableId="432897170">
     <w:abstractNumId w:val="10"/>
@@ -18572,10 +19029,10 @@
     <w:abstractNumId w:val="19"/>
   </w:num>
   <w:num w:numId="13" w16cid:durableId="492524219">
-    <w:abstractNumId w:val="28"/>
+    <w:abstractNumId w:val="30"/>
   </w:num>
   <w:num w:numId="14" w16cid:durableId="336273633">
-    <w:abstractNumId w:val="57"/>
+    <w:abstractNumId w:val="59"/>
   </w:num>
   <w:num w:numId="15" w16cid:durableId="311564650">
     <w:abstractNumId w:val="12"/>
@@ -18584,31 +19041,31 @@
     <w:abstractNumId w:val="20"/>
   </w:num>
   <w:num w:numId="17" w16cid:durableId="482936828">
-    <w:abstractNumId w:val="53"/>
+    <w:abstractNumId w:val="55"/>
   </w:num>
   <w:num w:numId="18" w16cid:durableId="260264080">
     <w:abstractNumId w:val="5"/>
   </w:num>
   <w:num w:numId="19" w16cid:durableId="226570292">
-    <w:abstractNumId w:val="50"/>
+    <w:abstractNumId w:val="52"/>
   </w:num>
   <w:num w:numId="20" w16cid:durableId="1570925250">
-    <w:abstractNumId w:val="56"/>
+    <w:abstractNumId w:val="58"/>
   </w:num>
   <w:num w:numId="21" w16cid:durableId="2119639407">
-    <w:abstractNumId w:val="39"/>
+    <w:abstractNumId w:val="41"/>
   </w:num>
   <w:num w:numId="22" w16cid:durableId="1012687195">
-    <w:abstractNumId w:val="43"/>
+    <w:abstractNumId w:val="45"/>
   </w:num>
   <w:num w:numId="23" w16cid:durableId="1110664511">
     <w:abstractNumId w:val="22"/>
   </w:num>
   <w:num w:numId="24" w16cid:durableId="710886710">
-    <w:abstractNumId w:val="51"/>
+    <w:abstractNumId w:val="53"/>
   </w:num>
   <w:num w:numId="25" w16cid:durableId="732847311">
-    <w:abstractNumId w:val="47"/>
+    <w:abstractNumId w:val="49"/>
   </w:num>
   <w:num w:numId="26" w16cid:durableId="1837914506">
     <w:abstractNumId w:val="21"/>
@@ -18651,10 +19108,10 @@
     </w:lvlOverride>
   </w:num>
   <w:num w:numId="28" w16cid:durableId="986278491">
-    <w:abstractNumId w:val="34"/>
+    <w:abstractNumId w:val="36"/>
   </w:num>
   <w:num w:numId="29" w16cid:durableId="2011327678">
-    <w:abstractNumId w:val="49"/>
+    <w:abstractNumId w:val="51"/>
     <w:lvlOverride w:ilvl="0">
       <w:lvl w:ilvl="0">
         <w:numFmt w:val="bullet"/>
@@ -18674,7 +19131,7 @@
     </w:lvlOverride>
   </w:num>
   <w:num w:numId="30" w16cid:durableId="1542010019">
-    <w:abstractNumId w:val="49"/>
+    <w:abstractNumId w:val="51"/>
     <w:lvlOverride w:ilvl="0">
       <w:lvl w:ilvl="0">
         <w:numFmt w:val="bullet"/>
@@ -18694,13 +19151,13 @@
     </w:lvlOverride>
   </w:num>
   <w:num w:numId="31" w16cid:durableId="1966346019">
-    <w:abstractNumId w:val="36"/>
+    <w:abstractNumId w:val="38"/>
   </w:num>
   <w:num w:numId="32" w16cid:durableId="1568881302">
-    <w:abstractNumId w:val="41"/>
+    <w:abstractNumId w:val="43"/>
   </w:num>
   <w:num w:numId="33" w16cid:durableId="968239483">
-    <w:abstractNumId w:val="32"/>
+    <w:abstractNumId w:val="34"/>
   </w:num>
   <w:num w:numId="34" w16cid:durableId="1500148857">
     <w:abstractNumId w:val="3"/>
@@ -18709,16 +19166,16 @@
     <w:abstractNumId w:val="2"/>
   </w:num>
   <w:num w:numId="36" w16cid:durableId="637224935">
-    <w:abstractNumId w:val="26"/>
+    <w:abstractNumId w:val="28"/>
   </w:num>
   <w:num w:numId="37" w16cid:durableId="1115447234">
     <w:abstractNumId w:val="11"/>
   </w:num>
   <w:num w:numId="38" w16cid:durableId="1293092093">
-    <w:abstractNumId w:val="31"/>
+    <w:abstractNumId w:val="33"/>
   </w:num>
   <w:num w:numId="39" w16cid:durableId="22946005">
-    <w:abstractNumId w:val="38"/>
+    <w:abstractNumId w:val="40"/>
   </w:num>
   <w:num w:numId="40" w16cid:durableId="688675770">
     <w:abstractNumId w:val="24"/>
@@ -18730,13 +19187,13 @@
     <w:abstractNumId w:val="1"/>
   </w:num>
   <w:num w:numId="43" w16cid:durableId="1455562841">
-    <w:abstractNumId w:val="55"/>
+    <w:abstractNumId w:val="57"/>
   </w:num>
   <w:num w:numId="44" w16cid:durableId="1042558863">
-    <w:abstractNumId w:val="25"/>
+    <w:abstractNumId w:val="26"/>
   </w:num>
   <w:num w:numId="45" w16cid:durableId="1176962845">
-    <w:abstractNumId w:val="33"/>
+    <w:abstractNumId w:val="35"/>
   </w:num>
   <w:num w:numId="46" w16cid:durableId="1024787469">
     <w:abstractNumId w:val="6"/>
@@ -18745,10 +19202,10 @@
     <w:abstractNumId w:val="9"/>
   </w:num>
   <w:num w:numId="48" w16cid:durableId="738014393">
-    <w:abstractNumId w:val="54"/>
+    <w:abstractNumId w:val="56"/>
   </w:num>
   <w:num w:numId="49" w16cid:durableId="111555743">
-    <w:abstractNumId w:val="42"/>
+    <w:abstractNumId w:val="44"/>
   </w:num>
   <w:num w:numId="50" w16cid:durableId="764572877">
     <w:abstractNumId w:val="0"/>
@@ -18763,19 +19220,19 @@
     <w:abstractNumId w:val="18"/>
   </w:num>
   <w:num w:numId="54" w16cid:durableId="789782351">
-    <w:abstractNumId w:val="45"/>
+    <w:abstractNumId w:val="47"/>
   </w:num>
   <w:num w:numId="55" w16cid:durableId="1741908431">
-    <w:abstractNumId w:val="37"/>
+    <w:abstractNumId w:val="39"/>
   </w:num>
   <w:num w:numId="56" w16cid:durableId="772936048">
-    <w:abstractNumId w:val="48"/>
+    <w:abstractNumId w:val="50"/>
   </w:num>
   <w:num w:numId="57" w16cid:durableId="626354845">
     <w:abstractNumId w:val="13"/>
   </w:num>
   <w:num w:numId="58" w16cid:durableId="599948363">
-    <w:abstractNumId w:val="40"/>
+    <w:abstractNumId w:val="42"/>
   </w:num>
   <w:num w:numId="59" w16cid:durableId="1562212107">
     <w:abstractNumId w:val="4"/>
@@ -18784,10 +19241,23 @@
     <w:abstractNumId w:val="23"/>
   </w:num>
   <w:num w:numId="61" w16cid:durableId="1104496260">
-    <w:abstractNumId w:val="59"/>
+    <w:abstractNumId w:val="61"/>
   </w:num>
   <w:num w:numId="62" w16cid:durableId="466969841">
-    <w:abstractNumId w:val="46"/>
+    <w:abstractNumId w:val="48"/>
+  </w:num>
+  <w:num w:numId="63" w16cid:durableId="258833444">
+    <w:abstractNumId w:val="27"/>
+  </w:num>
+  <w:num w:numId="64" w16cid:durableId="929042489">
+    <w:abstractNumId w:val="25"/>
+    <w:lvlOverride w:ilvl="0">
+      <w:lvl w:ilvl="0">
+        <w:numFmt w:val="decimal"/>
+        <w:lvlText w:val="%1."/>
+        <w:lvlJc w:val="left"/>
+      </w:lvl>
+    </w:lvlOverride>
   </w:num>
 </w:numbering>
 </file>

</xml_diff>

<commit_message>
Add need for 2 models
</commit_message>
<xml_diff>
--- a/Algorithm_Design/Algorithm Design.docx
+++ b/Algorithm_Design/Algorithm Design.docx
@@ -5728,23 +5728,7 @@
                 <w:bCs/>
                 <w:lang w:val="en-US"/>
               </w:rPr>
-              <w:t xml:space="preserve">Basic autoscaling, </w:t>
-            </w:r>
-            <w:proofErr w:type="gramStart"/>
-            <w:r>
-              <w:rPr>
-                <w:bCs/>
-                <w:lang w:val="en-US"/>
-              </w:rPr>
-              <w:t>Not</w:t>
-            </w:r>
-            <w:proofErr w:type="gramEnd"/>
-            <w:r>
-              <w:rPr>
-                <w:bCs/>
-                <w:lang w:val="en-US"/>
-              </w:rPr>
-              <w:t xml:space="preserve"> enough for latency-aware decisions</w:t>
+              <w:t>Basic autoscaling, Not enough for latency-aware decisions</w:t>
             </w:r>
           </w:p>
         </w:tc>
@@ -6088,23 +6072,7 @@
                 <w:bCs/>
                 <w:lang w:val="en-US"/>
               </w:rPr>
-              <w:t xml:space="preserve">Good for node health, </w:t>
-            </w:r>
-            <w:proofErr w:type="gramStart"/>
-            <w:r>
-              <w:rPr>
-                <w:bCs/>
-                <w:lang w:val="en-US"/>
-              </w:rPr>
-              <w:t>Not</w:t>
-            </w:r>
-            <w:proofErr w:type="gramEnd"/>
-            <w:r>
-              <w:rPr>
-                <w:bCs/>
-                <w:lang w:val="en-US"/>
-              </w:rPr>
-              <w:t xml:space="preserve"> enough for PALEO-type scaling</w:t>
+              <w:t>Good for node health, Not enough for PALEO-type scaling</w:t>
             </w:r>
           </w:p>
         </w:tc>
@@ -8383,7 +8351,6 @@
           <w:lang w:val="en-US"/>
         </w:rPr>
       </w:pPr>
-      <w:proofErr w:type="gramStart"/>
       <w:r>
         <w:rPr>
           <w:bCs/>
@@ -8397,23 +8364,7 @@
           <w:bCs/>
           <w:lang w:val="en-US"/>
         </w:rPr>
-        <w:t>spec</w:t>
-      </w:r>
-      <w:proofErr w:type="gramEnd"/>
-      <w:r>
-        <w:rPr>
-          <w:bCs/>
-          <w:lang w:val="en-US"/>
-        </w:rPr>
-        <w:t>.</w:t>
-      </w:r>
-      <w:proofErr w:type="gramStart"/>
-      <w:r>
-        <w:rPr>
-          <w:bCs/>
-          <w:lang w:val="en-US"/>
-        </w:rPr>
-        <w:t>containers</w:t>
+        <w:t>spec.containers</w:t>
       </w:r>
       <w:proofErr w:type="spellEnd"/>
       <w:r>
@@ -8432,7 +8383,6 @@
         <w:t>resources.requests.cpu</w:t>
       </w:r>
       <w:proofErr w:type="spellEnd"/>
-      <w:proofErr w:type="gramEnd"/>
     </w:p>
     <w:p>
       <w:pPr>
@@ -8446,7 +8396,6 @@
           <w:lang w:val="en-US"/>
         </w:rPr>
       </w:pPr>
-      <w:proofErr w:type="gramStart"/>
       <w:r>
         <w:rPr>
           <w:bCs/>
@@ -8460,23 +8409,7 @@
           <w:bCs/>
           <w:lang w:val="en-US"/>
         </w:rPr>
-        <w:t>spec</w:t>
-      </w:r>
-      <w:proofErr w:type="gramEnd"/>
-      <w:r>
-        <w:rPr>
-          <w:bCs/>
-          <w:lang w:val="en-US"/>
-        </w:rPr>
-        <w:t>.</w:t>
-      </w:r>
-      <w:proofErr w:type="gramStart"/>
-      <w:r>
-        <w:rPr>
-          <w:bCs/>
-          <w:lang w:val="en-US"/>
-        </w:rPr>
-        <w:t>containers</w:t>
+        <w:t>spec.containers</w:t>
       </w:r>
       <w:proofErr w:type="spellEnd"/>
       <w:r>
@@ -8484,32 +8417,15 @@
           <w:bCs/>
           <w:lang w:val="en-US"/>
         </w:rPr>
-        <w:t>[</w:t>
-      </w:r>
-      <w:proofErr w:type="gramEnd"/>
-      <w:r>
-        <w:rPr>
-          <w:bCs/>
-          <w:lang w:val="en-US"/>
-        </w:rPr>
-        <w:t>].</w:t>
+        <w:t>[].</w:t>
       </w:r>
       <w:proofErr w:type="spellStart"/>
-      <w:proofErr w:type="gramStart"/>
-      <w:r>
-        <w:rPr>
-          <w:bCs/>
-          <w:lang w:val="en-US"/>
-        </w:rPr>
-        <w:t>resources.limits</w:t>
-      </w:r>
-      <w:proofErr w:type="gramEnd"/>
-      <w:r>
-        <w:rPr>
-          <w:bCs/>
-          <w:lang w:val="en-US"/>
-        </w:rPr>
-        <w:t>.memory</w:t>
+      <w:r>
+        <w:rPr>
+          <w:bCs/>
+          <w:lang w:val="en-US"/>
+        </w:rPr>
+        <w:t>resources.limits.memory</w:t>
       </w:r>
       <w:proofErr w:type="spellEnd"/>
     </w:p>
@@ -8691,23 +8607,7 @@
           <w:bCs/>
           <w:lang w:val="en-US"/>
         </w:rPr>
-        <w:t xml:space="preserve">Use </w:t>
-      </w:r>
-      <w:proofErr w:type="gramStart"/>
-      <w:r>
-        <w:rPr>
-          <w:bCs/>
-          <w:lang w:val="en-US"/>
-        </w:rPr>
-        <w:t>rate(</w:t>
-      </w:r>
-      <w:proofErr w:type="gramEnd"/>
-      <w:r>
-        <w:rPr>
-          <w:bCs/>
-          <w:lang w:val="en-US"/>
-        </w:rPr>
-        <w:t xml:space="preserve">) and </w:t>
+        <w:t xml:space="preserve">Use rate() and </w:t>
       </w:r>
       <w:proofErr w:type="spellStart"/>
       <w:r>
@@ -8715,15 +8615,7 @@
           <w:bCs/>
           <w:lang w:val="en-US"/>
         </w:rPr>
-        <w:t>histogram_</w:t>
-      </w:r>
-      <w:proofErr w:type="gramStart"/>
-      <w:r>
-        <w:rPr>
-          <w:bCs/>
-          <w:lang w:val="en-US"/>
-        </w:rPr>
-        <w:t>quantile</w:t>
+        <w:t>histogram_quantile</w:t>
       </w:r>
       <w:proofErr w:type="spellEnd"/>
       <w:r>
@@ -8731,15 +8623,7 @@
           <w:bCs/>
           <w:lang w:val="en-US"/>
         </w:rPr>
-        <w:t>(</w:t>
-      </w:r>
-      <w:proofErr w:type="gramEnd"/>
-      <w:r>
-        <w:rPr>
-          <w:bCs/>
-          <w:lang w:val="en-US"/>
-        </w:rPr>
-        <w:t xml:space="preserve">) in </w:t>
+        <w:t xml:space="preserve">() in </w:t>
       </w:r>
       <w:proofErr w:type="spellStart"/>
       <w:r>
@@ -9454,23 +9338,7 @@
           <w:bCs/>
           <w:lang w:val="en-US"/>
         </w:rPr>
-        <w:t>{label1="val1</w:t>
-      </w:r>
-      <w:proofErr w:type="gramStart"/>
-      <w:r>
-        <w:rPr>
-          <w:bCs/>
-          <w:lang w:val="en-US"/>
-        </w:rPr>
-        <w:t>",label</w:t>
-      </w:r>
-      <w:proofErr w:type="gramEnd"/>
-      <w:r>
-        <w:rPr>
-          <w:bCs/>
-          <w:lang w:val="en-US"/>
-        </w:rPr>
-        <w:t>2="val2"} → list of (timestamp, value) pairs</w:t>
+        <w:t>{label1="val1",label2="val2"} → list of (timestamp, value) pairs</w:t>
       </w:r>
     </w:p>
     <w:p>
@@ -10298,6 +10166,293 @@
           <w:lang w:val="en-US"/>
         </w:rPr>
         <w:t>Both models are trained online: they are updated continuously with each new observation, rather than being retrained offline in batches.</w:t>
+      </w:r>
+    </w:p>
+    <w:p>
+      <w:pPr>
+        <w:spacing w:before="240" w:after="240"/>
+        <w:rPr>
+          <w:bCs/>
+          <w:lang w:val="en-US"/>
+        </w:rPr>
+      </w:pPr>
+      <w:r>
+        <w:rPr>
+          <w:b/>
+          <w:bCs/>
+          <w:lang w:val="en-US"/>
+        </w:rPr>
+        <w:t>Why Two Models? (Resource Demand vs. Latency Simulation)</w:t>
+      </w:r>
+    </w:p>
+    <w:p>
+      <w:pPr>
+        <w:spacing w:before="240" w:after="240"/>
+        <w:rPr>
+          <w:bCs/>
+          <w:lang w:val="en-US"/>
+        </w:rPr>
+      </w:pPr>
+      <w:r>
+        <w:rPr>
+          <w:b/>
+          <w:bCs/>
+          <w:lang w:val="en-US"/>
+        </w:rPr>
+        <w:t>High-Level Idea</w:t>
+      </w:r>
+    </w:p>
+    <w:p>
+      <w:pPr>
+        <w:spacing w:before="240" w:after="240"/>
+        <w:rPr>
+          <w:bCs/>
+          <w:lang w:val="en-US"/>
+        </w:rPr>
+      </w:pPr>
+    </w:p>
+    <w:tbl>
+      <w:tblPr>
+        <w:tblW w:w="9360" w:type="dxa"/>
+        <w:tblCellMar>
+          <w:top w:w="15" w:type="dxa"/>
+          <w:left w:w="15" w:type="dxa"/>
+          <w:bottom w:w="15" w:type="dxa"/>
+          <w:right w:w="15" w:type="dxa"/>
+        </w:tblCellMar>
+        <w:tblLook w:val="04A0" w:firstRow="1" w:lastRow="0" w:firstColumn="1" w:lastColumn="0" w:noHBand="0" w:noVBand="1"/>
+      </w:tblPr>
+      <w:tblGrid>
+        <w:gridCol w:w="2319"/>
+        <w:gridCol w:w="7041"/>
+      </w:tblGrid>
+      <w:tr>
+        <w:tc>
+          <w:tcPr>
+            <w:tcW w:w="0" w:type="auto"/>
+            <w:tcBorders>
+              <w:top w:val="single" w:sz="8" w:space="0" w:color="000000"/>
+              <w:left w:val="single" w:sz="8" w:space="0" w:color="000000"/>
+              <w:bottom w:val="single" w:sz="8" w:space="0" w:color="000000"/>
+              <w:right w:val="single" w:sz="8" w:space="0" w:color="000000"/>
+            </w:tcBorders>
+            <w:tcMar>
+              <w:top w:w="100" w:type="dxa"/>
+              <w:left w:w="100" w:type="dxa"/>
+              <w:bottom w:w="100" w:type="dxa"/>
+              <w:right w:w="100" w:type="dxa"/>
+            </w:tcMar>
+            <w:hideMark/>
+          </w:tcPr>
+          <w:p>
+            <w:pPr>
+              <w:spacing w:before="240" w:after="240"/>
+              <w:rPr>
+                <w:bCs/>
+                <w:lang w:val="en-US"/>
+              </w:rPr>
+            </w:pPr>
+            <w:r>
+              <w:rPr>
+                <w:b/>
+                <w:bCs/>
+                <w:lang w:val="en-US"/>
+              </w:rPr>
+              <w:t>Model</w:t>
+            </w:r>
+          </w:p>
+        </w:tc>
+        <w:tc>
+          <w:tcPr>
+            <w:tcW w:w="0" w:type="auto"/>
+            <w:tcBorders>
+              <w:top w:val="single" w:sz="8" w:space="0" w:color="000000"/>
+              <w:left w:val="single" w:sz="8" w:space="0" w:color="000000"/>
+              <w:bottom w:val="single" w:sz="8" w:space="0" w:color="000000"/>
+              <w:right w:val="single" w:sz="8" w:space="0" w:color="000000"/>
+            </w:tcBorders>
+            <w:tcMar>
+              <w:top w:w="100" w:type="dxa"/>
+              <w:left w:w="100" w:type="dxa"/>
+              <w:bottom w:w="100" w:type="dxa"/>
+              <w:right w:w="100" w:type="dxa"/>
+            </w:tcMar>
+            <w:hideMark/>
+          </w:tcPr>
+          <w:p>
+            <w:pPr>
+              <w:spacing w:before="240" w:after="240"/>
+              <w:rPr>
+                <w:bCs/>
+                <w:lang w:val="en-US"/>
+              </w:rPr>
+            </w:pPr>
+            <w:r>
+              <w:rPr>
+                <w:b/>
+                <w:bCs/>
+                <w:lang w:val="en-US"/>
+              </w:rPr>
+              <w:t>Goal</w:t>
+            </w:r>
+          </w:p>
+        </w:tc>
+      </w:tr>
+      <w:tr>
+        <w:tc>
+          <w:tcPr>
+            <w:tcW w:w="0" w:type="auto"/>
+            <w:tcBorders>
+              <w:top w:val="single" w:sz="8" w:space="0" w:color="000000"/>
+              <w:left w:val="single" w:sz="8" w:space="0" w:color="000000"/>
+              <w:bottom w:val="single" w:sz="8" w:space="0" w:color="000000"/>
+              <w:right w:val="single" w:sz="8" w:space="0" w:color="000000"/>
+            </w:tcBorders>
+            <w:tcMar>
+              <w:top w:w="100" w:type="dxa"/>
+              <w:left w:w="100" w:type="dxa"/>
+              <w:bottom w:w="100" w:type="dxa"/>
+              <w:right w:w="100" w:type="dxa"/>
+            </w:tcMar>
+            <w:hideMark/>
+          </w:tcPr>
+          <w:p>
+            <w:pPr>
+              <w:spacing w:before="240" w:after="240"/>
+              <w:rPr>
+                <w:bCs/>
+                <w:lang w:val="en-US"/>
+              </w:rPr>
+            </w:pPr>
+            <w:r>
+              <w:rPr>
+                <w:bCs/>
+                <w:lang w:val="en-US"/>
+              </w:rPr>
+              <w:t>Resource Demand Model</w:t>
+            </w:r>
+          </w:p>
+        </w:tc>
+        <w:tc>
+          <w:tcPr>
+            <w:tcW w:w="0" w:type="auto"/>
+            <w:tcBorders>
+              <w:top w:val="single" w:sz="8" w:space="0" w:color="000000"/>
+              <w:left w:val="single" w:sz="8" w:space="0" w:color="000000"/>
+              <w:bottom w:val="single" w:sz="8" w:space="0" w:color="000000"/>
+              <w:right w:val="single" w:sz="8" w:space="0" w:color="000000"/>
+            </w:tcBorders>
+            <w:tcMar>
+              <w:top w:w="100" w:type="dxa"/>
+              <w:left w:w="100" w:type="dxa"/>
+              <w:bottom w:w="100" w:type="dxa"/>
+              <w:right w:w="100" w:type="dxa"/>
+            </w:tcMar>
+            <w:hideMark/>
+          </w:tcPr>
+          <w:p>
+            <w:pPr>
+              <w:spacing w:before="240" w:after="240"/>
+              <w:rPr>
+                <w:bCs/>
+                <w:lang w:val="en-US"/>
+              </w:rPr>
+            </w:pPr>
+            <w:r>
+              <w:rPr>
+                <w:bCs/>
+                <w:lang w:val="en-US"/>
+              </w:rPr>
+              <w:t>Predict how much CPU/memory the app will need in the near future based on usage trends</w:t>
+            </w:r>
+          </w:p>
+        </w:tc>
+      </w:tr>
+      <w:tr>
+        <w:tc>
+          <w:tcPr>
+            <w:tcW w:w="0" w:type="auto"/>
+            <w:tcBorders>
+              <w:top w:val="single" w:sz="8" w:space="0" w:color="000000"/>
+              <w:left w:val="single" w:sz="8" w:space="0" w:color="000000"/>
+              <w:bottom w:val="single" w:sz="8" w:space="0" w:color="000000"/>
+              <w:right w:val="single" w:sz="8" w:space="0" w:color="000000"/>
+            </w:tcBorders>
+            <w:tcMar>
+              <w:top w:w="100" w:type="dxa"/>
+              <w:left w:w="100" w:type="dxa"/>
+              <w:bottom w:w="100" w:type="dxa"/>
+              <w:right w:w="100" w:type="dxa"/>
+            </w:tcMar>
+            <w:hideMark/>
+          </w:tcPr>
+          <w:p>
+            <w:pPr>
+              <w:spacing w:before="240" w:after="240"/>
+              <w:rPr>
+                <w:bCs/>
+                <w:lang w:val="en-US"/>
+              </w:rPr>
+            </w:pPr>
+            <w:r>
+              <w:rPr>
+                <w:bCs/>
+                <w:lang w:val="en-US"/>
+              </w:rPr>
+              <w:t>Latency Simulation Model</w:t>
+            </w:r>
+          </w:p>
+        </w:tc>
+        <w:tc>
+          <w:tcPr>
+            <w:tcW w:w="0" w:type="auto"/>
+            <w:tcBorders>
+              <w:top w:val="single" w:sz="8" w:space="0" w:color="000000"/>
+              <w:left w:val="single" w:sz="8" w:space="0" w:color="000000"/>
+              <w:bottom w:val="single" w:sz="8" w:space="0" w:color="000000"/>
+              <w:right w:val="single" w:sz="8" w:space="0" w:color="000000"/>
+            </w:tcBorders>
+            <w:tcMar>
+              <w:top w:w="100" w:type="dxa"/>
+              <w:left w:w="100" w:type="dxa"/>
+              <w:bottom w:w="100" w:type="dxa"/>
+              <w:right w:w="100" w:type="dxa"/>
+            </w:tcMar>
+            <w:hideMark/>
+          </w:tcPr>
+          <w:p>
+            <w:pPr>
+              <w:spacing w:before="240" w:after="240"/>
+              <w:rPr>
+                <w:bCs/>
+                <w:lang w:val="en-US"/>
+              </w:rPr>
+            </w:pPr>
+            <w:r>
+              <w:rPr>
+                <w:bCs/>
+                <w:lang w:val="en-US"/>
+              </w:rPr>
+              <w:t>Predict how latency will respond to a hypothetical CPU/memory change</w:t>
+            </w:r>
+          </w:p>
+        </w:tc>
+      </w:tr>
+    </w:tbl>
+    <w:p>
+      <w:pPr>
+        <w:spacing w:before="240" w:after="240"/>
+        <w:rPr>
+          <w:bCs/>
+          <w:lang w:val="en-US"/>
+        </w:rPr>
+      </w:pPr>
+      <w:r>
+        <w:rPr>
+          <w:bCs/>
+          <w:lang w:val="en-US"/>
+        </w:rPr>
+        <w:t>These are separate modeling problems — both are essential to optimize resource allocation without breaking performance.</w:t>
       </w:r>
     </w:p>
     <w:p>

</xml_diff>

<commit_message>
Add resource demand model
</commit_message>
<xml_diff>
--- a/Algorithm_Design/Algorithm Design.docx
+++ b/Algorithm_Design/Algorithm Design.docx
@@ -49,31 +49,7 @@
         <w:jc w:val="both"/>
       </w:pPr>
       <w:r>
-        <w:t xml:space="preserve">Kubernetes (K8s) is the de facto standard for deploying and managing containerized applications. One of its most powerful features is autoscaling, which dynamically adjusts CPU and memory allocations based on resource usage metrics. However, existing </w:t>
-      </w:r>
-      <w:proofErr w:type="spellStart"/>
-      <w:r>
-        <w:t>autoscalers</w:t>
-      </w:r>
-      <w:proofErr w:type="spellEnd"/>
-      <w:r>
-        <w:t xml:space="preserve">, such as the Horizontal Pod </w:t>
-      </w:r>
-      <w:proofErr w:type="spellStart"/>
-      <w:r>
-        <w:t>Autoscaler</w:t>
-      </w:r>
-      <w:proofErr w:type="spellEnd"/>
-      <w:r>
-        <w:t xml:space="preserve"> (HPA) and Vertical Pod </w:t>
-      </w:r>
-      <w:proofErr w:type="spellStart"/>
-      <w:r>
-        <w:t>Autoscaler</w:t>
-      </w:r>
-      <w:proofErr w:type="spellEnd"/>
-      <w:r>
-        <w:t xml:space="preserve"> (VPA), have limitations, especially for latency-sensitive applications operating under dynamic and unpredictable workloads.</w:t>
+        <w:t>Kubernetes (K8s) is the de facto standard for deploying and managing containerized applications. One of its most powerful features is autoscaling, which dynamically adjusts CPU and memory allocations based on resource usage metrics. However, existing autoscalers, such as the Horizontal Pod Autoscaler (HPA) and Vertical Pod Autoscaler (VPA), have limitations, especially for latency-sensitive applications operating under dynamic and unpredictable workloads.</w:t>
       </w:r>
     </w:p>
     <w:p/>
@@ -84,13 +60,8 @@
       <w:bookmarkStart w:id="3" w:name="_mrnxjs5fmwmj" w:colFirst="0" w:colLast="0"/>
       <w:bookmarkEnd w:id="3"/>
       <w:r>
-        <w:t xml:space="preserve">Limitations of Existing </w:t>
-      </w:r>
-      <w:proofErr w:type="spellStart"/>
-      <w:r>
-        <w:t>Autoscalers</w:t>
-      </w:r>
-      <w:proofErr w:type="spellEnd"/>
+        <w:t>Limitations of Existing Autoscalers</w:t>
+      </w:r>
     </w:p>
     <w:p>
       <w:pPr>
@@ -114,15 +85,7 @@
         <w:jc w:val="both"/>
       </w:pPr>
       <w:r>
-        <w:t xml:space="preserve">In Kubernetes, </w:t>
-      </w:r>
-      <w:proofErr w:type="spellStart"/>
-      <w:r>
-        <w:t>autoscalers</w:t>
-      </w:r>
-      <w:proofErr w:type="spellEnd"/>
-      <w:r>
-        <w:t xml:space="preserve"> automate the process of adjusting resources allocated to containers to improve performance and efficiency.</w:t>
+        <w:t>In Kubernetes, autoscalers automate the process of adjusting resources allocated to containers to improve performance and efficiency.</w:t>
       </w:r>
     </w:p>
     <w:p>
@@ -137,21 +100,7 @@
         <w:rPr>
           <w:b/>
         </w:rPr>
-        <w:t xml:space="preserve">Horizontal Pod </w:t>
-      </w:r>
-      <w:proofErr w:type="spellStart"/>
-      <w:r>
-        <w:rPr>
-          <w:b/>
-        </w:rPr>
-        <w:t>Autoscaler</w:t>
-      </w:r>
-      <w:proofErr w:type="spellEnd"/>
-      <w:r>
-        <w:rPr>
-          <w:b/>
-        </w:rPr>
-        <w:t xml:space="preserve"> (HPA)</w:t>
+        <w:t>Horizontal Pod Autoscaler (HPA)</w:t>
       </w:r>
       <w:r>
         <w:t>:</w:t>
@@ -242,21 +191,7 @@
         <w:rPr>
           <w:b/>
         </w:rPr>
-        <w:t xml:space="preserve">Vertical Pod </w:t>
-      </w:r>
-      <w:proofErr w:type="spellStart"/>
-      <w:r>
-        <w:rPr>
-          <w:b/>
-        </w:rPr>
-        <w:t>Autoscaler</w:t>
-      </w:r>
-      <w:proofErr w:type="spellEnd"/>
-      <w:r>
-        <w:rPr>
-          <w:b/>
-        </w:rPr>
-        <w:t xml:space="preserve"> (VPA)</w:t>
+        <w:t>Vertical Pod Autoscaler (VPA)</w:t>
       </w:r>
     </w:p>
     <w:p>
@@ -2509,23 +2444,7 @@
           <w:bCs/>
           <w:lang w:val="en-US"/>
         </w:rPr>
-        <w:t xml:space="preserve">Online learning ensures the </w:t>
-      </w:r>
-      <w:proofErr w:type="spellStart"/>
-      <w:r>
-        <w:rPr>
-          <w:bCs/>
-          <w:lang w:val="en-US"/>
-        </w:rPr>
-        <w:t>autoscaler</w:t>
-      </w:r>
-      <w:proofErr w:type="spellEnd"/>
-      <w:r>
-        <w:rPr>
-          <w:bCs/>
-          <w:lang w:val="en-US"/>
-        </w:rPr>
-        <w:t xml:space="preserve"> adapts immediately to recent data, avoiding stale decisions.</w:t>
+        <w:t>Online learning ensures the autoscaler adapts immediately to recent data, avoiding stale decisions.</w:t>
       </w:r>
     </w:p>
     <w:p>
@@ -3134,23 +3053,7 @@
           <w:bCs/>
           <w:lang w:val="en-US"/>
         </w:rPr>
-        <w:t xml:space="preserve">Traditional </w:t>
-      </w:r>
-      <w:proofErr w:type="spellStart"/>
-      <w:r>
-        <w:rPr>
-          <w:bCs/>
-          <w:lang w:val="en-US"/>
-        </w:rPr>
-        <w:t>autoscalers</w:t>
-      </w:r>
-      <w:proofErr w:type="spellEnd"/>
-      <w:r>
-        <w:rPr>
-          <w:bCs/>
-          <w:lang w:val="en-US"/>
-        </w:rPr>
-        <w:t xml:space="preserve"> use reactive logic — increase CPU if it’s &gt;80%.</w:t>
+        <w:t>Traditional autoscalers use reactive logic — increase CPU if it’s &gt;80%.</w:t>
       </w:r>
     </w:p>
     <w:p>
@@ -3323,23 +3226,7 @@
           <w:bCs/>
           <w:lang w:val="en-US"/>
         </w:rPr>
-        <w:t xml:space="preserve">If the prediction shows latency will stay under a configured threshold (e.g., 95th percentile &lt; 100 </w:t>
-      </w:r>
-      <w:proofErr w:type="spellStart"/>
-      <w:r>
-        <w:rPr>
-          <w:bCs/>
-          <w:lang w:val="en-US"/>
-        </w:rPr>
-        <w:t>ms</w:t>
-      </w:r>
-      <w:proofErr w:type="spellEnd"/>
-      <w:r>
-        <w:rPr>
-          <w:bCs/>
-          <w:lang w:val="en-US"/>
-        </w:rPr>
-        <w:t>), the change is allowed.</w:t>
+        <w:t>If the prediction shows latency will stay under a configured threshold (e.g., 95th percentile &lt; 100 ms), the change is allowed.</w:t>
       </w:r>
     </w:p>
     <w:p>
@@ -3873,23 +3760,7 @@
           <w:bCs/>
           <w:lang w:val="en-US"/>
         </w:rPr>
-        <w:t xml:space="preserve">Many </w:t>
-      </w:r>
-      <w:proofErr w:type="spellStart"/>
-      <w:r>
-        <w:rPr>
-          <w:bCs/>
-          <w:lang w:val="en-US"/>
-        </w:rPr>
-        <w:t>autoscalers</w:t>
-      </w:r>
-      <w:proofErr w:type="spellEnd"/>
-      <w:r>
-        <w:rPr>
-          <w:bCs/>
-          <w:lang w:val="en-US"/>
-        </w:rPr>
-        <w:t xml:space="preserve"> apply changes based on utilization alone, which can backfire:</w:t>
+        <w:t>Many autoscalers apply changes based on utilization alone, which can backfire:</w:t>
       </w:r>
     </w:p>
     <w:p>
@@ -4095,23 +3966,7 @@
           <w:bCs/>
           <w:lang w:val="en-US"/>
         </w:rPr>
-        <w:t xml:space="preserve">Error Avoidance: Prevents </w:t>
-      </w:r>
-      <w:proofErr w:type="spellStart"/>
-      <w:r>
-        <w:rPr>
-          <w:bCs/>
-          <w:lang w:val="en-US"/>
-        </w:rPr>
-        <w:t>autoscaler</w:t>
-      </w:r>
-      <w:proofErr w:type="spellEnd"/>
-      <w:r>
-        <w:rPr>
-          <w:bCs/>
-          <w:lang w:val="en-US"/>
-        </w:rPr>
-        <w:t xml:space="preserve"> from applying harmful updates (like VPA restarts or CPU throttling).</w:t>
+        <w:t>Error Avoidance: Prevents autoscaler from applying harmful updates (like VPA restarts or CPU throttling).</w:t>
       </w:r>
     </w:p>
     <w:p>
@@ -4805,39 +4660,7 @@
           <w:bCs/>
           <w:lang w:val="en-US"/>
         </w:rPr>
-        <w:t xml:space="preserve">PALEO isn't just an </w:t>
-      </w:r>
-      <w:proofErr w:type="spellStart"/>
-      <w:r>
-        <w:rPr>
-          <w:bCs/>
-          <w:lang w:val="en-US"/>
-        </w:rPr>
-        <w:t>autoscaler</w:t>
-      </w:r>
-      <w:proofErr w:type="spellEnd"/>
-      <w:r>
-        <w:rPr>
-          <w:bCs/>
-          <w:lang w:val="en-US"/>
-        </w:rPr>
-        <w:t xml:space="preserve"> — it's a predictive, adaptive, and intelligent resource orchestrator designed for modern, latency-sensitive cloud-native environments. With online learning, predictive foresight, and safety constraints, it goes far beyond traditional </w:t>
-      </w:r>
-      <w:proofErr w:type="spellStart"/>
-      <w:r>
-        <w:rPr>
-          <w:bCs/>
-          <w:lang w:val="en-US"/>
-        </w:rPr>
-        <w:t>autoscalers</w:t>
-      </w:r>
-      <w:proofErr w:type="spellEnd"/>
-      <w:r>
-        <w:rPr>
-          <w:bCs/>
-          <w:lang w:val="en-US"/>
-        </w:rPr>
-        <w:t xml:space="preserve"> like HPA/VPA to ensure performance, efficiency, and reliability.</w:t>
+        <w:t>PALEO isn't just an autoscaler — it's a predictive, adaptive, and intelligent resource orchestrator designed for modern, latency-sensitive cloud-native environments. With online learning, predictive foresight, and safety constraints, it goes far beyond traditional autoscalers like HPA/VPA to ensure performance, efficiency, and reliability.</w:t>
       </w:r>
     </w:p>
     <w:p>
@@ -5305,37 +5128,12 @@
           <w:lang w:val="en-US"/>
         </w:rPr>
       </w:pPr>
-      <w:proofErr w:type="spellStart"/>
-      <w:r>
-        <w:rPr>
-          <w:bCs/>
-          <w:lang w:val="en-US"/>
-        </w:rPr>
-        <w:t>cAdvisor</w:t>
-      </w:r>
-      <w:proofErr w:type="spellEnd"/>
-      <w:r>
-        <w:rPr>
-          <w:bCs/>
-          <w:lang w:val="en-US"/>
-        </w:rPr>
-        <w:t xml:space="preserve"> or </w:t>
-      </w:r>
-      <w:proofErr w:type="spellStart"/>
-      <w:r>
-        <w:rPr>
-          <w:bCs/>
-          <w:lang w:val="en-US"/>
-        </w:rPr>
-        <w:t>kubelet</w:t>
-      </w:r>
-      <w:proofErr w:type="spellEnd"/>
-      <w:r>
-        <w:rPr>
-          <w:bCs/>
-          <w:lang w:val="en-US"/>
-        </w:rPr>
-        <w:t xml:space="preserve"> stats</w:t>
+      <w:r>
+        <w:rPr>
+          <w:bCs/>
+          <w:lang w:val="en-US"/>
+        </w:rPr>
+        <w:t>cAdvisor or kubelet stats</w:t>
       </w:r>
     </w:p>
     <w:p>
@@ -6108,23 +5906,7 @@
                 <w:bCs/>
                 <w:lang w:val="en-US"/>
               </w:rPr>
-              <w:t xml:space="preserve">Sidecar Agents (Envoy, Istio, </w:t>
-            </w:r>
-            <w:proofErr w:type="spellStart"/>
-            <w:r>
-              <w:rPr>
-                <w:bCs/>
-                <w:lang w:val="en-US"/>
-              </w:rPr>
-              <w:t>Linkerd</w:t>
-            </w:r>
-            <w:proofErr w:type="spellEnd"/>
-            <w:r>
-              <w:rPr>
-                <w:bCs/>
-                <w:lang w:val="en-US"/>
-              </w:rPr>
-              <w:t>)</w:t>
+              <w:t>Sidecar Agents (Envoy, Istio, Linkerd)</w:t>
             </w:r>
           </w:p>
         </w:tc>
@@ -6291,37 +6073,12 @@
                 <w:lang w:val="en-US"/>
               </w:rPr>
             </w:pPr>
-            <w:proofErr w:type="spellStart"/>
             <w:r>
               <w:rPr>
                 <w:bCs/>
                 <w:lang w:val="en-US"/>
               </w:rPr>
-              <w:t>cAdvisor</w:t>
-            </w:r>
-            <w:proofErr w:type="spellEnd"/>
-            <w:r>
-              <w:rPr>
-                <w:bCs/>
-                <w:lang w:val="en-US"/>
-              </w:rPr>
-              <w:t xml:space="preserve"> / </w:t>
-            </w:r>
-            <w:proofErr w:type="spellStart"/>
-            <w:r>
-              <w:rPr>
-                <w:bCs/>
-                <w:lang w:val="en-US"/>
-              </w:rPr>
-              <w:t>Kubelet</w:t>
-            </w:r>
-            <w:proofErr w:type="spellEnd"/>
-            <w:r>
-              <w:rPr>
-                <w:bCs/>
-                <w:lang w:val="en-US"/>
-              </w:rPr>
-              <w:t xml:space="preserve"> stats</w:t>
+              <w:t>cAdvisor / Kubelet stats</w:t>
             </w:r>
           </w:p>
         </w:tc>
@@ -6665,23 +6422,7 @@
           <w:bCs/>
           <w:lang w:val="en-US"/>
         </w:rPr>
-        <w:t xml:space="preserve">Since we're designing a latency-aware, online learning, application-agnostic </w:t>
-      </w:r>
-      <w:proofErr w:type="spellStart"/>
-      <w:r>
-        <w:rPr>
-          <w:bCs/>
-          <w:lang w:val="en-US"/>
-        </w:rPr>
-        <w:t>autoscaler</w:t>
-      </w:r>
-      <w:proofErr w:type="spellEnd"/>
-      <w:r>
-        <w:rPr>
-          <w:bCs/>
-          <w:lang w:val="en-US"/>
-        </w:rPr>
-        <w:t>, here’s what we need:</w:t>
+        <w:t>Since we're designing a latency-aware, online learning, application-agnostic autoscaler, here’s what we need:</w:t>
       </w:r>
     </w:p>
     <w:tbl>
@@ -6834,17 +6575,8 @@
                 <w:bCs/>
                 <w:lang w:val="en-US"/>
               </w:rPr>
-              <w:t xml:space="preserve">Prometheus or </w:t>
+              <w:t>Prometheus or cAdvisor</w:t>
             </w:r>
-            <w:proofErr w:type="spellStart"/>
-            <w:r>
-              <w:rPr>
-                <w:bCs/>
-                <w:lang w:val="en-US"/>
-              </w:rPr>
-              <w:t>cAdvisor</w:t>
-            </w:r>
-            <w:proofErr w:type="spellEnd"/>
           </w:p>
         </w:tc>
       </w:tr>
@@ -7296,39 +7028,7 @@
                 <w:bCs/>
                 <w:lang w:val="en-US"/>
               </w:rPr>
-              <w:t xml:space="preserve">Prometheus scraping </w:t>
-            </w:r>
-            <w:proofErr w:type="spellStart"/>
-            <w:r>
-              <w:rPr>
-                <w:bCs/>
-                <w:lang w:val="en-US"/>
-              </w:rPr>
-              <w:t>cAdvisor</w:t>
-            </w:r>
-            <w:proofErr w:type="spellEnd"/>
-            <w:r>
-              <w:rPr>
-                <w:bCs/>
-                <w:lang w:val="en-US"/>
-              </w:rPr>
-              <w:t xml:space="preserve"> metrics (via </w:t>
-            </w:r>
-            <w:proofErr w:type="spellStart"/>
-            <w:r>
-              <w:rPr>
-                <w:bCs/>
-                <w:lang w:val="en-US"/>
-              </w:rPr>
-              <w:t>kubelet</w:t>
-            </w:r>
-            <w:proofErr w:type="spellEnd"/>
-            <w:r>
-              <w:rPr>
-                <w:bCs/>
-                <w:lang w:val="en-US"/>
-              </w:rPr>
-              <w:t xml:space="preserve"> endpoints)</w:t>
+              <w:t>Prometheus scraping cAdvisor metrics (via kubelet endpoints)</w:t>
             </w:r>
           </w:p>
         </w:tc>
@@ -7398,39 +7098,7 @@
                 <w:bCs/>
                 <w:lang w:val="en-US"/>
               </w:rPr>
-              <w:t xml:space="preserve">Kubernetes API (e.g., </w:t>
-            </w:r>
-            <w:proofErr w:type="spellStart"/>
-            <w:r>
-              <w:rPr>
-                <w:bCs/>
-                <w:lang w:val="en-US"/>
-              </w:rPr>
-              <w:t>kubectl</w:t>
-            </w:r>
-            <w:proofErr w:type="spellEnd"/>
-            <w:r>
-              <w:rPr>
-                <w:bCs/>
-                <w:lang w:val="en-US"/>
-              </w:rPr>
-              <w:t xml:space="preserve"> get pod -o </w:t>
-            </w:r>
-            <w:proofErr w:type="spellStart"/>
-            <w:r>
-              <w:rPr>
-                <w:bCs/>
-                <w:lang w:val="en-US"/>
-              </w:rPr>
-              <w:t>json</w:t>
-            </w:r>
-            <w:proofErr w:type="spellEnd"/>
-            <w:r>
-              <w:rPr>
-                <w:bCs/>
-                <w:lang w:val="en-US"/>
-              </w:rPr>
-              <w:t>, or direct API calls)</w:t>
+              <w:t>Kubernetes API (e.g., kubectl get pod -o json, or direct API calls)</w:t>
             </w:r>
           </w:p>
         </w:tc>
@@ -7676,39 +7344,7 @@
           <w:bCs/>
           <w:lang w:val="en-US"/>
         </w:rPr>
-        <w:t xml:space="preserve">Source: Prometheus scraping </w:t>
-      </w:r>
-      <w:proofErr w:type="spellStart"/>
-      <w:r>
-        <w:rPr>
-          <w:bCs/>
-          <w:lang w:val="en-US"/>
-        </w:rPr>
-        <w:t>cAdvisor</w:t>
-      </w:r>
-      <w:proofErr w:type="spellEnd"/>
-      <w:r>
-        <w:rPr>
-          <w:bCs/>
-          <w:lang w:val="en-US"/>
-        </w:rPr>
-        <w:t xml:space="preserve"> metrics (via </w:t>
-      </w:r>
-      <w:proofErr w:type="spellStart"/>
-      <w:r>
-        <w:rPr>
-          <w:bCs/>
-          <w:lang w:val="en-US"/>
-        </w:rPr>
-        <w:t>kubelet</w:t>
-      </w:r>
-      <w:proofErr w:type="spellEnd"/>
-      <w:r>
-        <w:rPr>
-          <w:bCs/>
-          <w:lang w:val="en-US"/>
-        </w:rPr>
-        <w:t xml:space="preserve"> endpoints)</w:t>
+        <w:t>Source: Prometheus scraping cAdvisor metrics (via kubelet endpoints)</w:t>
       </w:r>
     </w:p>
     <w:p>
@@ -7744,23 +7380,7 @@
           <w:bCs/>
           <w:lang w:val="en-US"/>
         </w:rPr>
-        <w:t xml:space="preserve">These metrics reflect the actual usage of CPU (in </w:t>
-      </w:r>
-      <w:proofErr w:type="spellStart"/>
-      <w:r>
-        <w:rPr>
-          <w:bCs/>
-          <w:lang w:val="en-US"/>
-        </w:rPr>
-        <w:t>millicores</w:t>
-      </w:r>
-      <w:proofErr w:type="spellEnd"/>
-      <w:r>
-        <w:rPr>
-          <w:bCs/>
-          <w:lang w:val="en-US"/>
-        </w:rPr>
-        <w:t xml:space="preserve"> or nanocores) and memory (in bytes) by a container or pod in real time.</w:t>
+        <w:t>These metrics reflect the actual usage of CPU (in millicores or nanocores) and memory (in bytes) by a container or pod in real time.</w:t>
       </w:r>
     </w:p>
     <w:p>
@@ -7775,37 +7395,12 @@
           <w:lang w:val="en-US"/>
         </w:rPr>
       </w:pPr>
-      <w:proofErr w:type="spellStart"/>
-      <w:r>
-        <w:rPr>
-          <w:bCs/>
-          <w:lang w:val="en-US"/>
-        </w:rPr>
-        <w:t>cAdvisor</w:t>
-      </w:r>
-      <w:proofErr w:type="spellEnd"/>
-      <w:r>
-        <w:rPr>
-          <w:bCs/>
-          <w:lang w:val="en-US"/>
-        </w:rPr>
-        <w:t xml:space="preserve"> (Container Advisor) runs inside the </w:t>
-      </w:r>
-      <w:proofErr w:type="spellStart"/>
-      <w:r>
-        <w:rPr>
-          <w:bCs/>
-          <w:lang w:val="en-US"/>
-        </w:rPr>
-        <w:t>kubelet</w:t>
-      </w:r>
-      <w:proofErr w:type="spellEnd"/>
-      <w:r>
-        <w:rPr>
-          <w:bCs/>
-          <w:lang w:val="en-US"/>
-        </w:rPr>
-        <w:t xml:space="preserve"> and provides detailed usage statistics for each container.</w:t>
+      <w:r>
+        <w:rPr>
+          <w:bCs/>
+          <w:lang w:val="en-US"/>
+        </w:rPr>
+        <w:t>cAdvisor (Container Advisor) runs inside the kubelet and provides detailed usage statistics for each container.</w:t>
       </w:r>
     </w:p>
     <w:p>
@@ -7836,21 +7431,12 @@
           <w:lang w:val="en-US"/>
         </w:rPr>
       </w:pPr>
-      <w:proofErr w:type="spellStart"/>
-      <w:r>
-        <w:rPr>
-          <w:bCs/>
-          <w:lang w:val="en-US"/>
-        </w:rPr>
-        <w:t>container_cpu_usage_seconds_total</w:t>
-      </w:r>
-      <w:proofErr w:type="spellEnd"/>
-      <w:r>
-        <w:rPr>
-          <w:bCs/>
-          <w:lang w:val="en-US"/>
-        </w:rPr>
-        <w:t>: cumulative CPU time</w:t>
+      <w:r>
+        <w:rPr>
+          <w:bCs/>
+          <w:lang w:val="en-US"/>
+        </w:rPr>
+        <w:t>container_cpu_usage_seconds_total: cumulative CPU time</w:t>
       </w:r>
     </w:p>
     <w:p>
@@ -7865,21 +7451,12 @@
           <w:lang w:val="en-US"/>
         </w:rPr>
       </w:pPr>
-      <w:proofErr w:type="spellStart"/>
-      <w:r>
-        <w:rPr>
-          <w:bCs/>
-          <w:lang w:val="en-US"/>
-        </w:rPr>
-        <w:t>container_memory_usage_bytes</w:t>
-      </w:r>
-      <w:proofErr w:type="spellEnd"/>
-      <w:r>
-        <w:rPr>
-          <w:bCs/>
-          <w:lang w:val="en-US"/>
-        </w:rPr>
-        <w:t>: current memory usage</w:t>
+      <w:r>
+        <w:rPr>
+          <w:bCs/>
+          <w:lang w:val="en-US"/>
+        </w:rPr>
+        <w:t>container_memory_usage_bytes: current memory usage</w:t>
       </w:r>
     </w:p>
     <w:p>
@@ -7894,21 +7471,12 @@
           <w:lang w:val="en-US"/>
         </w:rPr>
       </w:pPr>
-      <w:proofErr w:type="spellStart"/>
-      <w:r>
-        <w:rPr>
-          <w:bCs/>
-          <w:lang w:val="en-US"/>
-        </w:rPr>
-        <w:t>container_memory_working_set_bytes</w:t>
-      </w:r>
-      <w:proofErr w:type="spellEnd"/>
-      <w:r>
-        <w:rPr>
-          <w:bCs/>
-          <w:lang w:val="en-US"/>
-        </w:rPr>
-        <w:t>: "hot" memory (excluding cache)</w:t>
+      <w:r>
+        <w:rPr>
+          <w:bCs/>
+          <w:lang w:val="en-US"/>
+        </w:rPr>
+        <w:t>container_memory_working_set_bytes: "hot" memory (excluding cache)</w:t>
       </w:r>
     </w:p>
     <w:p>
@@ -7979,21 +7547,12 @@
           <w:lang w:val="en-US"/>
         </w:rPr>
       </w:pPr>
-      <w:proofErr w:type="spellStart"/>
-      <w:r>
-        <w:rPr>
-          <w:bCs/>
-          <w:lang w:val="en-US"/>
-        </w:rPr>
-        <w:t>kubelet</w:t>
-      </w:r>
-      <w:proofErr w:type="spellEnd"/>
-      <w:r>
-        <w:rPr>
-          <w:bCs/>
-          <w:lang w:val="en-US"/>
-        </w:rPr>
-        <w:t xml:space="preserve"> endpoint (e.g., https://&lt;node&gt;:10255/metrics/cadvisor)</w:t>
+      <w:r>
+        <w:rPr>
+          <w:bCs/>
+          <w:lang w:val="en-US"/>
+        </w:rPr>
+        <w:t>kubelet endpoint (e.g., https://&lt;node&gt;:10255/metrics/cadvisor)</w:t>
       </w:r>
     </w:p>
     <w:p>
@@ -8013,23 +7572,7 @@
           <w:bCs/>
           <w:lang w:val="en-US"/>
         </w:rPr>
-        <w:t xml:space="preserve">Or via </w:t>
-      </w:r>
-      <w:proofErr w:type="spellStart"/>
-      <w:r>
-        <w:rPr>
-          <w:bCs/>
-          <w:lang w:val="en-US"/>
-        </w:rPr>
-        <w:t>kube</w:t>
-      </w:r>
-      <w:proofErr w:type="spellEnd"/>
-      <w:r>
-        <w:rPr>
-          <w:bCs/>
-          <w:lang w:val="en-US"/>
-        </w:rPr>
-        <w:t>-state-metrics for Kubernetes abstractions</w:t>
+        <w:t>Or via kube-state-metrics for Kubernetes abstractions</w:t>
       </w:r>
     </w:p>
     <w:p>
@@ -8153,31 +7696,13 @@
           <w:lang w:val="en-US"/>
         </w:rPr>
       </w:pPr>
-      <w:proofErr w:type="spellStart"/>
-      <w:r>
-        <w:rPr>
-          <w:bCs/>
-          <w:lang w:val="en-US"/>
-        </w:rPr>
-        <w:t>kubectl</w:t>
-      </w:r>
-      <w:proofErr w:type="spellEnd"/>
-      <w:r>
-        <w:rPr>
-          <w:bCs/>
-          <w:lang w:val="en-US"/>
-        </w:rPr>
-        <w:t xml:space="preserve"> get pod -o </w:t>
-      </w:r>
-      <w:proofErr w:type="spellStart"/>
-      <w:r>
-        <w:rPr>
-          <w:bCs/>
-          <w:lang w:val="en-US"/>
-        </w:rPr>
-        <w:t>json</w:t>
-      </w:r>
-      <w:proofErr w:type="spellEnd"/>
+      <w:r>
+        <w:rPr>
+          <w:bCs/>
+          <w:lang w:val="en-US"/>
+        </w:rPr>
+        <w:t>kubectl get pod -o json</w:t>
+      </w:r>
     </w:p>
     <w:p>
       <w:pPr>
@@ -8196,23 +7721,7 @@
           <w:bCs/>
           <w:lang w:val="en-US"/>
         </w:rPr>
-        <w:t>Direct REST API calls to /</w:t>
-      </w:r>
-      <w:proofErr w:type="spellStart"/>
-      <w:r>
-        <w:rPr>
-          <w:bCs/>
-          <w:lang w:val="en-US"/>
-        </w:rPr>
-        <w:t>api</w:t>
-      </w:r>
-      <w:proofErr w:type="spellEnd"/>
-      <w:r>
-        <w:rPr>
-          <w:bCs/>
-          <w:lang w:val="en-US"/>
-        </w:rPr>
-        <w:t>/v1/namespaces/{namespace}/pods</w:t>
+        <w:t>Direct REST API calls to /api/v1/namespaces/{namespace}/pods</w:t>
       </w:r>
     </w:p>
     <w:p>
@@ -8284,23 +7793,7 @@
           <w:bCs/>
           <w:lang w:val="en-US"/>
         </w:rPr>
-        <w:t xml:space="preserve">CPU: </w:t>
-      </w:r>
-      <w:proofErr w:type="spellStart"/>
-      <w:r>
-        <w:rPr>
-          <w:bCs/>
-          <w:lang w:val="en-US"/>
-        </w:rPr>
-        <w:t>millicores</w:t>
-      </w:r>
-      <w:proofErr w:type="spellEnd"/>
-      <w:r>
-        <w:rPr>
-          <w:bCs/>
-          <w:lang w:val="en-US"/>
-        </w:rPr>
-        <w:t xml:space="preserve"> (e.g., 100m = 0.1 vCPU)</w:t>
+        <w:t>CPU: millicores (e.g., 100m = 0.1 vCPU)</w:t>
       </w:r>
     </w:p>
     <w:p>
@@ -8356,33 +7849,8 @@
           <w:bCs/>
           <w:lang w:val="en-US"/>
         </w:rPr>
-        <w:t>.</w:t>
-      </w:r>
-      <w:proofErr w:type="spellStart"/>
-      <w:r>
-        <w:rPr>
-          <w:bCs/>
-          <w:lang w:val="en-US"/>
-        </w:rPr>
-        <w:t>spec.containers</w:t>
-      </w:r>
-      <w:proofErr w:type="spellEnd"/>
-      <w:r>
-        <w:rPr>
-          <w:bCs/>
-          <w:lang w:val="en-US"/>
-        </w:rPr>
-        <w:t>[].</w:t>
-      </w:r>
-      <w:proofErr w:type="spellStart"/>
-      <w:r>
-        <w:rPr>
-          <w:bCs/>
-          <w:lang w:val="en-US"/>
-        </w:rPr>
-        <w:t>resources.requests.cpu</w:t>
-      </w:r>
-      <w:proofErr w:type="spellEnd"/>
+        <w:t>.spec.containers[].resources.requests.cpu</w:t>
+      </w:r>
     </w:p>
     <w:p>
       <w:pPr>
@@ -8401,33 +7869,8 @@
           <w:bCs/>
           <w:lang w:val="en-US"/>
         </w:rPr>
-        <w:t>.</w:t>
-      </w:r>
-      <w:proofErr w:type="spellStart"/>
-      <w:r>
-        <w:rPr>
-          <w:bCs/>
-          <w:lang w:val="en-US"/>
-        </w:rPr>
-        <w:t>spec.containers</w:t>
-      </w:r>
-      <w:proofErr w:type="spellEnd"/>
-      <w:r>
-        <w:rPr>
-          <w:bCs/>
-          <w:lang w:val="en-US"/>
-        </w:rPr>
-        <w:t>[].</w:t>
-      </w:r>
-      <w:proofErr w:type="spellStart"/>
-      <w:r>
-        <w:rPr>
-          <w:bCs/>
-          <w:lang w:val="en-US"/>
-        </w:rPr>
-        <w:t>resources.limits.memory</w:t>
-      </w:r>
-      <w:proofErr w:type="spellEnd"/>
+        <w:t>.spec.containers[].resources.limits.memory</w:t>
+      </w:r>
     </w:p>
     <w:p>
       <w:pPr>
@@ -8607,39 +8050,7 @@
           <w:bCs/>
           <w:lang w:val="en-US"/>
         </w:rPr>
-        <w:t xml:space="preserve">Use rate() and </w:t>
-      </w:r>
-      <w:proofErr w:type="spellStart"/>
-      <w:r>
-        <w:rPr>
-          <w:bCs/>
-          <w:lang w:val="en-US"/>
-        </w:rPr>
-        <w:t>histogram_quantile</w:t>
-      </w:r>
-      <w:proofErr w:type="spellEnd"/>
-      <w:r>
-        <w:rPr>
-          <w:bCs/>
-          <w:lang w:val="en-US"/>
-        </w:rPr>
-        <w:t xml:space="preserve">() in </w:t>
-      </w:r>
-      <w:proofErr w:type="spellStart"/>
-      <w:r>
-        <w:rPr>
-          <w:bCs/>
-          <w:lang w:val="en-US"/>
-        </w:rPr>
-        <w:t>PromQL</w:t>
-      </w:r>
-      <w:proofErr w:type="spellEnd"/>
-      <w:r>
-        <w:rPr>
-          <w:bCs/>
-          <w:lang w:val="en-US"/>
-        </w:rPr>
-        <w:t xml:space="preserve"> to compute percentiles.</w:t>
+        <w:t>Use rate() and histogram_quantile() in PromQL to compute percentiles.</w:t>
       </w:r>
     </w:p>
     <w:p>
@@ -8866,23 +8277,7 @@
           <w:bCs/>
           <w:lang w:val="en-US"/>
         </w:rPr>
-        <w:t xml:space="preserve">Service Mesh Metrics (e.g., Istio, </w:t>
-      </w:r>
-      <w:proofErr w:type="spellStart"/>
-      <w:r>
-        <w:rPr>
-          <w:bCs/>
-          <w:lang w:val="en-US"/>
-        </w:rPr>
-        <w:t>Linkerd</w:t>
-      </w:r>
-      <w:proofErr w:type="spellEnd"/>
-      <w:r>
-        <w:rPr>
-          <w:bCs/>
-          <w:lang w:val="en-US"/>
-        </w:rPr>
-        <w:t>, Envoy)</w:t>
+        <w:t>Service Mesh Metrics (e.g., Istio, Linkerd, Envoy)</w:t>
       </w:r>
     </w:p>
     <w:p>
@@ -9056,23 +8451,7 @@
           <w:bCs/>
           <w:lang w:val="en-US"/>
         </w:rPr>
-        <w:t>Use Istio telemetry (</w:t>
-      </w:r>
-      <w:proofErr w:type="spellStart"/>
-      <w:r>
-        <w:rPr>
-          <w:bCs/>
-          <w:lang w:val="en-US"/>
-        </w:rPr>
-        <w:t>istio_requests_total</w:t>
-      </w:r>
-      <w:proofErr w:type="spellEnd"/>
-      <w:r>
-        <w:rPr>
-          <w:bCs/>
-          <w:lang w:val="en-US"/>
-        </w:rPr>
-        <w:t>)</w:t>
+        <w:t>Use Istio telemetry (istio_requests_total)</w:t>
       </w:r>
     </w:p>
     <w:p>
@@ -9092,23 +8471,7 @@
           <w:bCs/>
           <w:lang w:val="en-US"/>
         </w:rPr>
-        <w:t>Use Envoy’s stats (</w:t>
-      </w:r>
-      <w:proofErr w:type="spellStart"/>
-      <w:r>
-        <w:rPr>
-          <w:bCs/>
-          <w:lang w:val="en-US"/>
-        </w:rPr>
-        <w:t>envoy_cluster_upstream_rq_total</w:t>
-      </w:r>
-      <w:proofErr w:type="spellEnd"/>
-      <w:r>
-        <w:rPr>
-          <w:bCs/>
-          <w:lang w:val="en-US"/>
-        </w:rPr>
-        <w:t>)</w:t>
+        <w:t>Use Envoy’s stats (envoy_cluster_upstream_rq_total)</w:t>
       </w:r>
     </w:p>
     <w:p>
@@ -9324,21 +8687,12 @@
           <w:lang w:val="en-US"/>
         </w:rPr>
       </w:pPr>
-      <w:proofErr w:type="spellStart"/>
-      <w:r>
-        <w:rPr>
-          <w:bCs/>
-          <w:lang w:val="en-US"/>
-        </w:rPr>
-        <w:t>metric_name</w:t>
-      </w:r>
-      <w:proofErr w:type="spellEnd"/>
-      <w:r>
-        <w:rPr>
-          <w:bCs/>
-          <w:lang w:val="en-US"/>
-        </w:rPr>
-        <w:t>{label1="val1",label2="val2"} → list of (timestamp, value) pairs</w:t>
+      <w:r>
+        <w:rPr>
+          <w:bCs/>
+          <w:lang w:val="en-US"/>
+        </w:rPr>
+        <w:t>metric_name{label1="val1",label2="val2"} → list of (timestamp, value) pairs</w:t>
       </w:r>
     </w:p>
     <w:p>
@@ -9358,39 +8712,7 @@
           <w:bCs/>
           <w:lang w:val="en-US"/>
         </w:rPr>
-        <w:t xml:space="preserve">Data is compressed, indexed, and </w:t>
-      </w:r>
-      <w:proofErr w:type="spellStart"/>
-      <w:r>
-        <w:rPr>
-          <w:bCs/>
-          <w:lang w:val="en-US"/>
-        </w:rPr>
-        <w:t>queryable</w:t>
-      </w:r>
-      <w:proofErr w:type="spellEnd"/>
-      <w:r>
-        <w:rPr>
-          <w:bCs/>
-          <w:lang w:val="en-US"/>
-        </w:rPr>
-        <w:t xml:space="preserve"> via </w:t>
-      </w:r>
-      <w:proofErr w:type="spellStart"/>
-      <w:r>
-        <w:rPr>
-          <w:bCs/>
-          <w:lang w:val="en-US"/>
-        </w:rPr>
-        <w:t>PromQL</w:t>
-      </w:r>
-      <w:proofErr w:type="spellEnd"/>
-      <w:r>
-        <w:rPr>
-          <w:bCs/>
-          <w:lang w:val="en-US"/>
-        </w:rPr>
-        <w:t>.</w:t>
+        <w:t>Data is compressed, indexed, and queryable via PromQL.</w:t>
       </w:r>
     </w:p>
     <w:p>
@@ -9997,23 +9319,7 @@
           <w:bCs/>
           <w:lang w:val="en-US"/>
         </w:rPr>
-        <w:t xml:space="preserve">entral intelligence of our </w:t>
-      </w:r>
-      <w:proofErr w:type="spellStart"/>
-      <w:r>
-        <w:rPr>
-          <w:bCs/>
-          <w:lang w:val="en-US"/>
-        </w:rPr>
-        <w:t>autoscaler</w:t>
-      </w:r>
-      <w:proofErr w:type="spellEnd"/>
-      <w:r>
-        <w:rPr>
-          <w:bCs/>
-          <w:lang w:val="en-US"/>
-        </w:rPr>
-        <w:t>. It continuously learns and adapts to changing workload behavior by incrementally training two separate models:</w:t>
+        <w:t>entral intelligence of our autoscaler. It continuously learns and adapts to changing workload behavior by incrementally training two separate models:</w:t>
       </w:r>
     </w:p>
     <w:p>
@@ -10460,6 +9766,865 @@
         <w:spacing w:before="240" w:after="240"/>
         <w:rPr>
           <w:bCs/>
+          <w:lang w:val="en-US"/>
+        </w:rPr>
+      </w:pPr>
+      <w:r>
+        <w:rPr>
+          <w:b/>
+          <w:bCs/>
+          <w:lang w:val="en-US"/>
+        </w:rPr>
+        <w:t>Resource Demand Model</w:t>
+      </w:r>
+    </w:p>
+    <w:p>
+      <w:pPr>
+        <w:spacing w:before="240" w:after="240"/>
+        <w:rPr>
+          <w:bCs/>
+          <w:lang w:val="en-US"/>
+        </w:rPr>
+      </w:pPr>
+      <w:r>
+        <w:rPr>
+          <w:bCs/>
+          <w:lang w:val="en-US"/>
+        </w:rPr>
+        <w:t>Learn a function: f(usage_t, request_rate_t, history_t) → predicted_resources_(t+1)</w:t>
+      </w:r>
+    </w:p>
+    <w:p>
+      <w:pPr>
+        <w:spacing w:before="240" w:after="240"/>
+        <w:rPr>
+          <w:bCs/>
+          <w:lang w:val="en-US"/>
+        </w:rPr>
+      </w:pPr>
+      <w:r>
+        <w:rPr>
+          <w:bCs/>
+          <w:lang w:val="en-US"/>
+        </w:rPr>
+        <w:t>This model answers:</w:t>
+      </w:r>
+    </w:p>
+    <w:p>
+      <w:pPr>
+        <w:numPr>
+          <w:ilvl w:val="0"/>
+          <w:numId w:val="65"/>
+        </w:numPr>
+        <w:spacing w:before="240" w:after="240"/>
+        <w:rPr>
+          <w:bCs/>
+          <w:lang w:val="en-US"/>
+        </w:rPr>
+      </w:pPr>
+      <w:r>
+        <w:rPr>
+          <w:bCs/>
+          <w:lang w:val="en-US"/>
+        </w:rPr>
+        <w:t>How much CPU and memory will this app need in the next time range, based on current usage and recent trends?</w:t>
+      </w:r>
+    </w:p>
+    <w:p>
+      <w:pPr>
+        <w:spacing w:before="240" w:after="240"/>
+        <w:rPr>
+          <w:bCs/>
+          <w:lang w:val="en-US"/>
+        </w:rPr>
+      </w:pPr>
+      <w:r>
+        <w:rPr>
+          <w:bCs/>
+          <w:lang w:val="en-US"/>
+        </w:rPr>
+        <w:t>Input Features:</w:t>
+      </w:r>
+    </w:p>
+    <w:tbl>
+      <w:tblPr>
+        <w:tblW w:w="9360" w:type="dxa"/>
+        <w:tblCellMar>
+          <w:top w:w="15" w:type="dxa"/>
+          <w:left w:w="15" w:type="dxa"/>
+          <w:bottom w:w="15" w:type="dxa"/>
+          <w:right w:w="15" w:type="dxa"/>
+        </w:tblCellMar>
+        <w:tblLook w:val="04A0" w:firstRow="1" w:lastRow="0" w:firstColumn="1" w:lastColumn="0" w:noHBand="0" w:noVBand="1"/>
+      </w:tblPr>
+      <w:tblGrid>
+        <w:gridCol w:w="3638"/>
+        <w:gridCol w:w="5722"/>
+      </w:tblGrid>
+      <w:tr>
+        <w:tc>
+          <w:tcPr>
+            <w:tcW w:w="0" w:type="auto"/>
+            <w:tcBorders>
+              <w:top w:val="single" w:sz="8" w:space="0" w:color="000000"/>
+              <w:left w:val="single" w:sz="8" w:space="0" w:color="000000"/>
+              <w:bottom w:val="single" w:sz="8" w:space="0" w:color="000000"/>
+              <w:right w:val="single" w:sz="8" w:space="0" w:color="000000"/>
+            </w:tcBorders>
+            <w:tcMar>
+              <w:top w:w="100" w:type="dxa"/>
+              <w:left w:w="100" w:type="dxa"/>
+              <w:bottom w:w="100" w:type="dxa"/>
+              <w:right w:w="100" w:type="dxa"/>
+            </w:tcMar>
+            <w:hideMark/>
+          </w:tcPr>
+          <w:p>
+            <w:pPr>
+              <w:spacing w:before="240" w:after="240"/>
+              <w:rPr>
+                <w:bCs/>
+                <w:lang w:val="en-US"/>
+              </w:rPr>
+            </w:pPr>
+            <w:r>
+              <w:rPr>
+                <w:bCs/>
+                <w:lang w:val="en-US"/>
+              </w:rPr>
+              <w:t>Feature</w:t>
+            </w:r>
+          </w:p>
+        </w:tc>
+        <w:tc>
+          <w:tcPr>
+            <w:tcW w:w="0" w:type="auto"/>
+            <w:tcBorders>
+              <w:top w:val="single" w:sz="8" w:space="0" w:color="000000"/>
+              <w:left w:val="single" w:sz="8" w:space="0" w:color="000000"/>
+              <w:bottom w:val="single" w:sz="8" w:space="0" w:color="000000"/>
+              <w:right w:val="single" w:sz="8" w:space="0" w:color="000000"/>
+            </w:tcBorders>
+            <w:tcMar>
+              <w:top w:w="100" w:type="dxa"/>
+              <w:left w:w="100" w:type="dxa"/>
+              <w:bottom w:w="100" w:type="dxa"/>
+              <w:right w:w="100" w:type="dxa"/>
+            </w:tcMar>
+            <w:hideMark/>
+          </w:tcPr>
+          <w:p>
+            <w:pPr>
+              <w:spacing w:before="240" w:after="240"/>
+              <w:rPr>
+                <w:bCs/>
+                <w:lang w:val="en-US"/>
+              </w:rPr>
+            </w:pPr>
+            <w:r>
+              <w:rPr>
+                <w:bCs/>
+                <w:lang w:val="en-US"/>
+              </w:rPr>
+              <w:t>Description</w:t>
+            </w:r>
+          </w:p>
+        </w:tc>
+      </w:tr>
+      <w:tr>
+        <w:tc>
+          <w:tcPr>
+            <w:tcW w:w="0" w:type="auto"/>
+            <w:tcBorders>
+              <w:top w:val="single" w:sz="8" w:space="0" w:color="000000"/>
+              <w:left w:val="single" w:sz="8" w:space="0" w:color="000000"/>
+              <w:bottom w:val="single" w:sz="8" w:space="0" w:color="000000"/>
+              <w:right w:val="single" w:sz="8" w:space="0" w:color="000000"/>
+            </w:tcBorders>
+            <w:tcMar>
+              <w:top w:w="100" w:type="dxa"/>
+              <w:left w:w="100" w:type="dxa"/>
+              <w:bottom w:w="100" w:type="dxa"/>
+              <w:right w:w="100" w:type="dxa"/>
+            </w:tcMar>
+            <w:hideMark/>
+          </w:tcPr>
+          <w:p>
+            <w:pPr>
+              <w:spacing w:before="240" w:after="240"/>
+              <w:rPr>
+                <w:bCs/>
+                <w:lang w:val="en-US"/>
+              </w:rPr>
+            </w:pPr>
+            <w:r>
+              <w:rPr>
+                <w:bCs/>
+                <w:lang w:val="en-US"/>
+              </w:rPr>
+              <w:t>cpu_usage_pct</w:t>
+            </w:r>
+          </w:p>
+        </w:tc>
+        <w:tc>
+          <w:tcPr>
+            <w:tcW w:w="0" w:type="auto"/>
+            <w:tcBorders>
+              <w:top w:val="single" w:sz="8" w:space="0" w:color="000000"/>
+              <w:left w:val="single" w:sz="8" w:space="0" w:color="000000"/>
+              <w:bottom w:val="single" w:sz="8" w:space="0" w:color="000000"/>
+              <w:right w:val="single" w:sz="8" w:space="0" w:color="000000"/>
+            </w:tcBorders>
+            <w:tcMar>
+              <w:top w:w="100" w:type="dxa"/>
+              <w:left w:w="100" w:type="dxa"/>
+              <w:bottom w:w="100" w:type="dxa"/>
+              <w:right w:w="100" w:type="dxa"/>
+            </w:tcMar>
+            <w:hideMark/>
+          </w:tcPr>
+          <w:p>
+            <w:pPr>
+              <w:spacing w:before="240" w:after="240"/>
+              <w:rPr>
+                <w:bCs/>
+                <w:lang w:val="en-US"/>
+              </w:rPr>
+            </w:pPr>
+            <w:r>
+              <w:rPr>
+                <w:bCs/>
+                <w:lang w:val="en-US"/>
+              </w:rPr>
+              <w:t>CPU usage as a percentage of request/limit</w:t>
+            </w:r>
+          </w:p>
+        </w:tc>
+      </w:tr>
+      <w:tr>
+        <w:tc>
+          <w:tcPr>
+            <w:tcW w:w="0" w:type="auto"/>
+            <w:tcBorders>
+              <w:top w:val="single" w:sz="8" w:space="0" w:color="000000"/>
+              <w:left w:val="single" w:sz="8" w:space="0" w:color="000000"/>
+              <w:bottom w:val="single" w:sz="8" w:space="0" w:color="000000"/>
+              <w:right w:val="single" w:sz="8" w:space="0" w:color="000000"/>
+            </w:tcBorders>
+            <w:tcMar>
+              <w:top w:w="100" w:type="dxa"/>
+              <w:left w:w="100" w:type="dxa"/>
+              <w:bottom w:w="100" w:type="dxa"/>
+              <w:right w:w="100" w:type="dxa"/>
+            </w:tcMar>
+            <w:hideMark/>
+          </w:tcPr>
+          <w:p>
+            <w:pPr>
+              <w:spacing w:before="240" w:after="240"/>
+              <w:rPr>
+                <w:bCs/>
+                <w:lang w:val="en-US"/>
+              </w:rPr>
+            </w:pPr>
+            <w:r>
+              <w:rPr>
+                <w:bCs/>
+                <w:lang w:val="en-US"/>
+              </w:rPr>
+              <w:t>memory_usage_pct</w:t>
+            </w:r>
+          </w:p>
+        </w:tc>
+        <w:tc>
+          <w:tcPr>
+            <w:tcW w:w="0" w:type="auto"/>
+            <w:tcBorders>
+              <w:top w:val="single" w:sz="8" w:space="0" w:color="000000"/>
+              <w:left w:val="single" w:sz="8" w:space="0" w:color="000000"/>
+              <w:bottom w:val="single" w:sz="8" w:space="0" w:color="000000"/>
+              <w:right w:val="single" w:sz="8" w:space="0" w:color="000000"/>
+            </w:tcBorders>
+            <w:tcMar>
+              <w:top w:w="100" w:type="dxa"/>
+              <w:left w:w="100" w:type="dxa"/>
+              <w:bottom w:w="100" w:type="dxa"/>
+              <w:right w:w="100" w:type="dxa"/>
+            </w:tcMar>
+            <w:hideMark/>
+          </w:tcPr>
+          <w:p>
+            <w:pPr>
+              <w:spacing w:before="240" w:after="240"/>
+              <w:rPr>
+                <w:bCs/>
+                <w:lang w:val="en-US"/>
+              </w:rPr>
+            </w:pPr>
+            <w:r>
+              <w:rPr>
+                <w:bCs/>
+                <w:lang w:val="en-US"/>
+              </w:rPr>
+              <w:t>Memory usage as a percentage of request/limit</w:t>
+            </w:r>
+          </w:p>
+        </w:tc>
+      </w:tr>
+      <w:tr>
+        <w:tc>
+          <w:tcPr>
+            <w:tcW w:w="0" w:type="auto"/>
+            <w:tcBorders>
+              <w:top w:val="single" w:sz="8" w:space="0" w:color="000000"/>
+              <w:left w:val="single" w:sz="8" w:space="0" w:color="000000"/>
+              <w:bottom w:val="single" w:sz="8" w:space="0" w:color="000000"/>
+              <w:right w:val="single" w:sz="8" w:space="0" w:color="000000"/>
+            </w:tcBorders>
+            <w:tcMar>
+              <w:top w:w="100" w:type="dxa"/>
+              <w:left w:w="100" w:type="dxa"/>
+              <w:bottom w:w="100" w:type="dxa"/>
+              <w:right w:w="100" w:type="dxa"/>
+            </w:tcMar>
+            <w:hideMark/>
+          </w:tcPr>
+          <w:p>
+            <w:pPr>
+              <w:spacing w:before="240" w:after="240"/>
+              <w:rPr>
+                <w:bCs/>
+                <w:lang w:val="en-US"/>
+              </w:rPr>
+            </w:pPr>
+            <w:r>
+              <w:rPr>
+                <w:bCs/>
+                <w:lang w:val="en-US"/>
+              </w:rPr>
+              <w:t>request_rate_rps</w:t>
+            </w:r>
+          </w:p>
+        </w:tc>
+        <w:tc>
+          <w:tcPr>
+            <w:tcW w:w="0" w:type="auto"/>
+            <w:tcBorders>
+              <w:top w:val="single" w:sz="8" w:space="0" w:color="000000"/>
+              <w:left w:val="single" w:sz="8" w:space="0" w:color="000000"/>
+              <w:bottom w:val="single" w:sz="8" w:space="0" w:color="000000"/>
+              <w:right w:val="single" w:sz="8" w:space="0" w:color="000000"/>
+            </w:tcBorders>
+            <w:tcMar>
+              <w:top w:w="100" w:type="dxa"/>
+              <w:left w:w="100" w:type="dxa"/>
+              <w:bottom w:w="100" w:type="dxa"/>
+              <w:right w:w="100" w:type="dxa"/>
+            </w:tcMar>
+            <w:hideMark/>
+          </w:tcPr>
+          <w:p>
+            <w:pPr>
+              <w:spacing w:before="240" w:after="240"/>
+              <w:rPr>
+                <w:bCs/>
+                <w:lang w:val="en-US"/>
+              </w:rPr>
+            </w:pPr>
+            <w:r>
+              <w:rPr>
+                <w:bCs/>
+                <w:lang w:val="en-US"/>
+              </w:rPr>
+              <w:t>Current requests per second</w:t>
+            </w:r>
+          </w:p>
+        </w:tc>
+      </w:tr>
+      <w:tr>
+        <w:tc>
+          <w:tcPr>
+            <w:tcW w:w="0" w:type="auto"/>
+            <w:tcBorders>
+              <w:top w:val="single" w:sz="8" w:space="0" w:color="000000"/>
+              <w:left w:val="single" w:sz="8" w:space="0" w:color="000000"/>
+              <w:bottom w:val="single" w:sz="8" w:space="0" w:color="000000"/>
+              <w:right w:val="single" w:sz="8" w:space="0" w:color="000000"/>
+            </w:tcBorders>
+            <w:tcMar>
+              <w:top w:w="100" w:type="dxa"/>
+              <w:left w:w="100" w:type="dxa"/>
+              <w:bottom w:w="100" w:type="dxa"/>
+              <w:right w:w="100" w:type="dxa"/>
+            </w:tcMar>
+            <w:hideMark/>
+          </w:tcPr>
+          <w:p>
+            <w:pPr>
+              <w:spacing w:before="240" w:after="240"/>
+              <w:rPr>
+                <w:bCs/>
+                <w:lang w:val="en-US"/>
+              </w:rPr>
+            </w:pPr>
+            <w:r>
+              <w:rPr>
+                <w:bCs/>
+                <w:lang w:val="en-US"/>
+              </w:rPr>
+              <w:t>cpu_allocated, memory_allocated</w:t>
+            </w:r>
+          </w:p>
+        </w:tc>
+        <w:tc>
+          <w:tcPr>
+            <w:tcW w:w="0" w:type="auto"/>
+            <w:tcBorders>
+              <w:top w:val="single" w:sz="8" w:space="0" w:color="000000"/>
+              <w:left w:val="single" w:sz="8" w:space="0" w:color="000000"/>
+              <w:bottom w:val="single" w:sz="8" w:space="0" w:color="000000"/>
+              <w:right w:val="single" w:sz="8" w:space="0" w:color="000000"/>
+            </w:tcBorders>
+            <w:tcMar>
+              <w:top w:w="100" w:type="dxa"/>
+              <w:left w:w="100" w:type="dxa"/>
+              <w:bottom w:w="100" w:type="dxa"/>
+              <w:right w:w="100" w:type="dxa"/>
+            </w:tcMar>
+            <w:hideMark/>
+          </w:tcPr>
+          <w:p>
+            <w:pPr>
+              <w:spacing w:before="240" w:after="240"/>
+              <w:rPr>
+                <w:bCs/>
+                <w:lang w:val="en-US"/>
+              </w:rPr>
+            </w:pPr>
+            <w:r>
+              <w:rPr>
+                <w:bCs/>
+                <w:lang w:val="en-US"/>
+              </w:rPr>
+              <w:t>Current CPU/memory allocations</w:t>
+            </w:r>
+          </w:p>
+        </w:tc>
+      </w:tr>
+      <w:tr>
+        <w:tc>
+          <w:tcPr>
+            <w:tcW w:w="0" w:type="auto"/>
+            <w:tcBorders>
+              <w:top w:val="single" w:sz="8" w:space="0" w:color="000000"/>
+              <w:left w:val="single" w:sz="8" w:space="0" w:color="000000"/>
+              <w:bottom w:val="single" w:sz="8" w:space="0" w:color="000000"/>
+              <w:right w:val="single" w:sz="8" w:space="0" w:color="000000"/>
+            </w:tcBorders>
+            <w:tcMar>
+              <w:top w:w="100" w:type="dxa"/>
+              <w:left w:w="100" w:type="dxa"/>
+              <w:bottom w:w="100" w:type="dxa"/>
+              <w:right w:w="100" w:type="dxa"/>
+            </w:tcMar>
+            <w:hideMark/>
+          </w:tcPr>
+          <w:p>
+            <w:pPr>
+              <w:spacing w:before="240" w:after="240"/>
+              <w:rPr>
+                <w:bCs/>
+                <w:lang w:val="en-US"/>
+              </w:rPr>
+            </w:pPr>
+            <w:r>
+              <w:rPr>
+                <w:bCs/>
+                <w:lang w:val="en-US"/>
+              </w:rPr>
+              <w:t>past_usage_trend</w:t>
+            </w:r>
+          </w:p>
+        </w:tc>
+        <w:tc>
+          <w:tcPr>
+            <w:tcW w:w="0" w:type="auto"/>
+            <w:tcBorders>
+              <w:top w:val="single" w:sz="8" w:space="0" w:color="000000"/>
+              <w:left w:val="single" w:sz="8" w:space="0" w:color="000000"/>
+              <w:bottom w:val="single" w:sz="8" w:space="0" w:color="000000"/>
+              <w:right w:val="single" w:sz="8" w:space="0" w:color="000000"/>
+            </w:tcBorders>
+            <w:tcMar>
+              <w:top w:w="100" w:type="dxa"/>
+              <w:left w:w="100" w:type="dxa"/>
+              <w:bottom w:w="100" w:type="dxa"/>
+              <w:right w:w="100" w:type="dxa"/>
+            </w:tcMar>
+            <w:hideMark/>
+          </w:tcPr>
+          <w:p>
+            <w:pPr>
+              <w:spacing w:before="240" w:after="240"/>
+              <w:rPr>
+                <w:bCs/>
+                <w:lang w:val="en-US"/>
+              </w:rPr>
+            </w:pPr>
+            <w:r>
+              <w:rPr>
+                <w:bCs/>
+                <w:lang w:val="en-US"/>
+              </w:rPr>
+              <w:t>Rolling average/variance of usage over last N minutes</w:t>
+            </w:r>
+          </w:p>
+        </w:tc>
+      </w:tr>
+      <w:tr>
+        <w:tc>
+          <w:tcPr>
+            <w:tcW w:w="0" w:type="auto"/>
+            <w:tcBorders>
+              <w:top w:val="single" w:sz="8" w:space="0" w:color="000000"/>
+              <w:left w:val="single" w:sz="8" w:space="0" w:color="000000"/>
+              <w:bottom w:val="single" w:sz="8" w:space="0" w:color="000000"/>
+              <w:right w:val="single" w:sz="8" w:space="0" w:color="000000"/>
+            </w:tcBorders>
+            <w:tcMar>
+              <w:top w:w="100" w:type="dxa"/>
+              <w:left w:w="100" w:type="dxa"/>
+              <w:bottom w:w="100" w:type="dxa"/>
+              <w:right w:w="100" w:type="dxa"/>
+            </w:tcMar>
+            <w:hideMark/>
+          </w:tcPr>
+          <w:p>
+            <w:pPr>
+              <w:spacing w:before="240" w:after="240"/>
+              <w:rPr>
+                <w:bCs/>
+                <w:lang w:val="en-US"/>
+              </w:rPr>
+            </w:pPr>
+            <w:r>
+              <w:rPr>
+                <w:bCs/>
+                <w:lang w:val="en-US"/>
+              </w:rPr>
+              <w:t>time_of_day, day_of_week</w:t>
+            </w:r>
+          </w:p>
+        </w:tc>
+        <w:tc>
+          <w:tcPr>
+            <w:tcW w:w="0" w:type="auto"/>
+            <w:tcBorders>
+              <w:top w:val="single" w:sz="8" w:space="0" w:color="000000"/>
+              <w:left w:val="single" w:sz="8" w:space="0" w:color="000000"/>
+              <w:bottom w:val="single" w:sz="8" w:space="0" w:color="000000"/>
+              <w:right w:val="single" w:sz="8" w:space="0" w:color="000000"/>
+            </w:tcBorders>
+            <w:tcMar>
+              <w:top w:w="100" w:type="dxa"/>
+              <w:left w:w="100" w:type="dxa"/>
+              <w:bottom w:w="100" w:type="dxa"/>
+              <w:right w:w="100" w:type="dxa"/>
+            </w:tcMar>
+            <w:hideMark/>
+          </w:tcPr>
+          <w:p>
+            <w:pPr>
+              <w:spacing w:before="240" w:after="240"/>
+              <w:rPr>
+                <w:bCs/>
+                <w:lang w:val="en-US"/>
+              </w:rPr>
+            </w:pPr>
+            <w:r>
+              <w:rPr>
+                <w:bCs/>
+                <w:lang w:val="en-US"/>
+              </w:rPr>
+              <w:t>Optional temporal features to capture periodicity</w:t>
+            </w:r>
+          </w:p>
+        </w:tc>
+      </w:tr>
+    </w:tbl>
+    <w:p>
+      <w:pPr>
+        <w:spacing w:before="240" w:after="240"/>
+        <w:rPr>
+          <w:bCs/>
+          <w:lang w:val="en-US"/>
+        </w:rPr>
+      </w:pPr>
+      <w:r>
+        <w:rPr>
+          <w:bCs/>
+          <w:lang w:val="en-US"/>
+        </w:rPr>
+        <w:t>Output (Predicted Target):</w:t>
+      </w:r>
+    </w:p>
+    <w:p>
+      <w:pPr>
+        <w:numPr>
+          <w:ilvl w:val="0"/>
+          <w:numId w:val="66"/>
+        </w:numPr>
+        <w:spacing w:before="240" w:after="240"/>
+        <w:rPr>
+          <w:bCs/>
+          <w:lang w:val="en-US"/>
+        </w:rPr>
+      </w:pPr>
+      <w:r>
+        <w:rPr>
+          <w:bCs/>
+          <w:lang w:val="en-US"/>
+        </w:rPr>
+        <w:t>cpu_needed_t+1: predicted needed CPU for next interval (e.g., in millicores)</w:t>
+      </w:r>
+    </w:p>
+    <w:p>
+      <w:pPr>
+        <w:numPr>
+          <w:ilvl w:val="0"/>
+          <w:numId w:val="66"/>
+        </w:numPr>
+        <w:spacing w:before="240" w:after="240"/>
+        <w:rPr>
+          <w:bCs/>
+          <w:lang w:val="en-US"/>
+        </w:rPr>
+      </w:pPr>
+      <w:r>
+        <w:rPr>
+          <w:bCs/>
+          <w:lang w:val="en-US"/>
+        </w:rPr>
+        <w:t>memory_needed_t+1: predicted needed memory for next interval (e.g., in MiB)</w:t>
+      </w:r>
+    </w:p>
+    <w:p>
+      <w:pPr>
+        <w:spacing w:before="240" w:after="240"/>
+        <w:rPr>
+          <w:bCs/>
+          <w:lang w:val="en-US"/>
+        </w:rPr>
+      </w:pPr>
+      <w:r>
+        <w:rPr>
+          <w:bCs/>
+          <w:lang w:val="en-US"/>
+        </w:rPr>
+        <w:t>Model Type:</w:t>
+      </w:r>
+    </w:p>
+    <w:p>
+      <w:pPr>
+        <w:numPr>
+          <w:ilvl w:val="0"/>
+          <w:numId w:val="67"/>
+        </w:numPr>
+        <w:spacing w:before="240" w:after="240"/>
+        <w:rPr>
+          <w:bCs/>
+          <w:lang w:val="en-US"/>
+        </w:rPr>
+      </w:pPr>
+      <w:r>
+        <w:rPr>
+          <w:bCs/>
+          <w:lang w:val="en-US"/>
+        </w:rPr>
+        <w:t>Regression (continuous targets)</w:t>
+      </w:r>
+    </w:p>
+    <w:p>
+      <w:pPr>
+        <w:numPr>
+          <w:ilvl w:val="0"/>
+          <w:numId w:val="67"/>
+        </w:numPr>
+        <w:spacing w:before="240" w:after="240"/>
+        <w:rPr>
+          <w:bCs/>
+          <w:lang w:val="en-US"/>
+        </w:rPr>
+      </w:pPr>
+      <w:r>
+        <w:rPr>
+          <w:bCs/>
+          <w:lang w:val="en-US"/>
+        </w:rPr>
+        <w:t>Online models such as:</w:t>
+      </w:r>
+    </w:p>
+    <w:p>
+      <w:pPr>
+        <w:numPr>
+          <w:ilvl w:val="0"/>
+          <w:numId w:val="68"/>
+        </w:numPr>
+        <w:spacing w:before="240" w:after="240"/>
+        <w:rPr>
+          <w:bCs/>
+          <w:lang w:val="en-US"/>
+        </w:rPr>
+      </w:pPr>
+      <w:r>
+        <w:rPr>
+          <w:bCs/>
+          <w:lang w:val="en-US"/>
+        </w:rPr>
+        <w:t>SGDRegressor (Stochastic Gradient Descent)</w:t>
+      </w:r>
+    </w:p>
+    <w:p>
+      <w:pPr>
+        <w:numPr>
+          <w:ilvl w:val="0"/>
+          <w:numId w:val="68"/>
+        </w:numPr>
+        <w:spacing w:before="240" w:after="240"/>
+        <w:rPr>
+          <w:bCs/>
+          <w:lang w:val="en-US"/>
+        </w:rPr>
+      </w:pPr>
+      <w:r>
+        <w:rPr>
+          <w:bCs/>
+          <w:lang w:val="en-US"/>
+        </w:rPr>
+        <w:t>Online Decision Trees (e.g., Hoeffding Tree in River)</w:t>
+      </w:r>
+    </w:p>
+    <w:p>
+      <w:pPr>
+        <w:numPr>
+          <w:ilvl w:val="0"/>
+          <w:numId w:val="68"/>
+        </w:numPr>
+        <w:spacing w:before="240" w:after="240"/>
+        <w:rPr>
+          <w:bCs/>
+          <w:lang w:val="en-US"/>
+        </w:rPr>
+      </w:pPr>
+      <w:r>
+        <w:rPr>
+          <w:bCs/>
+          <w:lang w:val="en-US"/>
+        </w:rPr>
+        <w:t>Recursive Least Squares</w:t>
+      </w:r>
+    </w:p>
+    <w:p>
+      <w:pPr>
+        <w:numPr>
+          <w:ilvl w:val="0"/>
+          <w:numId w:val="68"/>
+        </w:numPr>
+        <w:spacing w:before="240" w:after="240"/>
+        <w:rPr>
+          <w:bCs/>
+          <w:lang w:val="en-US"/>
+        </w:rPr>
+      </w:pPr>
+      <w:r>
+        <w:rPr>
+          <w:bCs/>
+          <w:lang w:val="en-US"/>
+        </w:rPr>
+        <w:t>Lightweight neural nets with streaming updates</w:t>
+      </w:r>
+    </w:p>
+    <w:p>
+      <w:pPr>
+        <w:spacing w:before="240" w:after="240"/>
+        <w:rPr>
+          <w:bCs/>
+          <w:lang w:val="en-US"/>
+        </w:rPr>
+      </w:pPr>
+      <w:r>
+        <w:rPr>
+          <w:bCs/>
+          <w:lang w:val="en-US"/>
+        </w:rPr>
+        <w:t>Why it matters:</w:t>
+      </w:r>
+    </w:p>
+    <w:p>
+      <w:pPr>
+        <w:numPr>
+          <w:ilvl w:val="0"/>
+          <w:numId w:val="69"/>
+        </w:numPr>
+        <w:spacing w:before="240" w:after="240"/>
+        <w:rPr>
+          <w:bCs/>
+          <w:lang w:val="en-US"/>
+        </w:rPr>
+      </w:pPr>
+      <w:r>
+        <w:rPr>
+          <w:bCs/>
+          <w:lang w:val="en-US"/>
+        </w:rPr>
+        <w:t>Reacts instantly to changing workloads (e.g., traffic surges)</w:t>
+      </w:r>
+    </w:p>
+    <w:p>
+      <w:pPr>
+        <w:numPr>
+          <w:ilvl w:val="0"/>
+          <w:numId w:val="69"/>
+        </w:numPr>
+        <w:spacing w:before="240" w:after="240"/>
+        <w:rPr>
+          <w:bCs/>
+          <w:lang w:val="en-US"/>
+        </w:rPr>
+      </w:pPr>
+      <w:r>
+        <w:rPr>
+          <w:bCs/>
+          <w:lang w:val="en-US"/>
+        </w:rPr>
+        <w:t>Avoids underprovisioning, which leads to latency spikes</w:t>
+      </w:r>
+    </w:p>
+    <w:p>
+      <w:pPr>
+        <w:numPr>
+          <w:ilvl w:val="0"/>
+          <w:numId w:val="69"/>
+        </w:numPr>
+        <w:spacing w:before="240" w:after="240"/>
+        <w:rPr>
+          <w:bCs/>
+          <w:lang w:val="en-US"/>
+        </w:rPr>
+      </w:pPr>
+      <w:r>
+        <w:rPr>
+          <w:bCs/>
+          <w:lang w:val="en-US"/>
+        </w:rPr>
+        <w:t>Avoids overprovisioning, which wastes resources</w:t>
+      </w:r>
+    </w:p>
+    <w:p>
+      <w:pPr>
+        <w:spacing w:before="240" w:after="240"/>
+        <w:rPr>
+          <w:bCs/>
         </w:rPr>
       </w:pPr>
     </w:p>
@@ -11642,6 +11807,155 @@
     </w:lvl>
   </w:abstractNum>
   <w:abstractNum w:abstractNumId="8" w15:restartNumberingAfterBreak="0">
+    <w:nsid w:val="10536639"/>
+    <w:multiLevelType w:val="multilevel"/>
+    <w:tmpl w:val="AF20DF12"/>
+    <w:lvl w:ilvl="0">
+      <w:start w:val="1"/>
+      <w:numFmt w:val="bullet"/>
+      <w:lvlText w:val=""/>
+      <w:lvlJc w:val="left"/>
+      <w:pPr>
+        <w:tabs>
+          <w:tab w:val="num" w:pos="720"/>
+        </w:tabs>
+        <w:ind w:left="720" w:hanging="360"/>
+      </w:pPr>
+      <w:rPr>
+        <w:rFonts w:ascii="Symbol" w:hAnsi="Symbol" w:hint="default"/>
+        <w:sz w:val="20"/>
+      </w:rPr>
+    </w:lvl>
+    <w:lvl w:ilvl="1" w:tentative="1">
+      <w:start w:val="1"/>
+      <w:numFmt w:val="bullet"/>
+      <w:lvlText w:val="o"/>
+      <w:lvlJc w:val="left"/>
+      <w:pPr>
+        <w:tabs>
+          <w:tab w:val="num" w:pos="1440"/>
+        </w:tabs>
+        <w:ind w:left="1440" w:hanging="360"/>
+      </w:pPr>
+      <w:rPr>
+        <w:rFonts w:ascii="Courier New" w:hAnsi="Courier New" w:hint="default"/>
+        <w:sz w:val="20"/>
+      </w:rPr>
+    </w:lvl>
+    <w:lvl w:ilvl="2" w:tentative="1">
+      <w:start w:val="1"/>
+      <w:numFmt w:val="bullet"/>
+      <w:lvlText w:val=""/>
+      <w:lvlJc w:val="left"/>
+      <w:pPr>
+        <w:tabs>
+          <w:tab w:val="num" w:pos="2160"/>
+        </w:tabs>
+        <w:ind w:left="2160" w:hanging="360"/>
+      </w:pPr>
+      <w:rPr>
+        <w:rFonts w:ascii="Wingdings" w:hAnsi="Wingdings" w:hint="default"/>
+        <w:sz w:val="20"/>
+      </w:rPr>
+    </w:lvl>
+    <w:lvl w:ilvl="3" w:tentative="1">
+      <w:start w:val="1"/>
+      <w:numFmt w:val="bullet"/>
+      <w:lvlText w:val=""/>
+      <w:lvlJc w:val="left"/>
+      <w:pPr>
+        <w:tabs>
+          <w:tab w:val="num" w:pos="2880"/>
+        </w:tabs>
+        <w:ind w:left="2880" w:hanging="360"/>
+      </w:pPr>
+      <w:rPr>
+        <w:rFonts w:ascii="Wingdings" w:hAnsi="Wingdings" w:hint="default"/>
+        <w:sz w:val="20"/>
+      </w:rPr>
+    </w:lvl>
+    <w:lvl w:ilvl="4" w:tentative="1">
+      <w:start w:val="1"/>
+      <w:numFmt w:val="bullet"/>
+      <w:lvlText w:val=""/>
+      <w:lvlJc w:val="left"/>
+      <w:pPr>
+        <w:tabs>
+          <w:tab w:val="num" w:pos="3600"/>
+        </w:tabs>
+        <w:ind w:left="3600" w:hanging="360"/>
+      </w:pPr>
+      <w:rPr>
+        <w:rFonts w:ascii="Wingdings" w:hAnsi="Wingdings" w:hint="default"/>
+        <w:sz w:val="20"/>
+      </w:rPr>
+    </w:lvl>
+    <w:lvl w:ilvl="5" w:tentative="1">
+      <w:start w:val="1"/>
+      <w:numFmt w:val="bullet"/>
+      <w:lvlText w:val=""/>
+      <w:lvlJc w:val="left"/>
+      <w:pPr>
+        <w:tabs>
+          <w:tab w:val="num" w:pos="4320"/>
+        </w:tabs>
+        <w:ind w:left="4320" w:hanging="360"/>
+      </w:pPr>
+      <w:rPr>
+        <w:rFonts w:ascii="Wingdings" w:hAnsi="Wingdings" w:hint="default"/>
+        <w:sz w:val="20"/>
+      </w:rPr>
+    </w:lvl>
+    <w:lvl w:ilvl="6" w:tentative="1">
+      <w:start w:val="1"/>
+      <w:numFmt w:val="bullet"/>
+      <w:lvlText w:val=""/>
+      <w:lvlJc w:val="left"/>
+      <w:pPr>
+        <w:tabs>
+          <w:tab w:val="num" w:pos="5040"/>
+        </w:tabs>
+        <w:ind w:left="5040" w:hanging="360"/>
+      </w:pPr>
+      <w:rPr>
+        <w:rFonts w:ascii="Wingdings" w:hAnsi="Wingdings" w:hint="default"/>
+        <w:sz w:val="20"/>
+      </w:rPr>
+    </w:lvl>
+    <w:lvl w:ilvl="7" w:tentative="1">
+      <w:start w:val="1"/>
+      <w:numFmt w:val="bullet"/>
+      <w:lvlText w:val=""/>
+      <w:lvlJc w:val="left"/>
+      <w:pPr>
+        <w:tabs>
+          <w:tab w:val="num" w:pos="5760"/>
+        </w:tabs>
+        <w:ind w:left="5760" w:hanging="360"/>
+      </w:pPr>
+      <w:rPr>
+        <w:rFonts w:ascii="Wingdings" w:hAnsi="Wingdings" w:hint="default"/>
+        <w:sz w:val="20"/>
+      </w:rPr>
+    </w:lvl>
+    <w:lvl w:ilvl="8" w:tentative="1">
+      <w:start w:val="1"/>
+      <w:numFmt w:val="bullet"/>
+      <w:lvlText w:val=""/>
+      <w:lvlJc w:val="left"/>
+      <w:pPr>
+        <w:tabs>
+          <w:tab w:val="num" w:pos="6480"/>
+        </w:tabs>
+        <w:ind w:left="6480" w:hanging="360"/>
+      </w:pPr>
+      <w:rPr>
+        <w:rFonts w:ascii="Wingdings" w:hAnsi="Wingdings" w:hint="default"/>
+        <w:sz w:val="20"/>
+      </w:rPr>
+    </w:lvl>
+  </w:abstractNum>
+  <w:abstractNum w:abstractNumId="9" w15:restartNumberingAfterBreak="0">
     <w:nsid w:val="10AF48CE"/>
     <w:multiLevelType w:val="multilevel"/>
     <w:tmpl w:val="AD5297C8"/>
@@ -11754,7 +12068,7 @@
       </w:rPr>
     </w:lvl>
   </w:abstractNum>
-  <w:abstractNum w:abstractNumId="9" w15:restartNumberingAfterBreak="0">
+  <w:abstractNum w:abstractNumId="10" w15:restartNumberingAfterBreak="0">
     <w:nsid w:val="15FD5174"/>
     <w:multiLevelType w:val="multilevel"/>
     <w:tmpl w:val="3E465636"/>
@@ -11903,7 +12217,7 @@
       </w:rPr>
     </w:lvl>
   </w:abstractNum>
-  <w:abstractNum w:abstractNumId="10" w15:restartNumberingAfterBreak="0">
+  <w:abstractNum w:abstractNumId="11" w15:restartNumberingAfterBreak="0">
     <w:nsid w:val="179326B6"/>
     <w:multiLevelType w:val="multilevel"/>
     <w:tmpl w:val="BE4E387E"/>
@@ -12016,7 +12330,7 @@
       </w:rPr>
     </w:lvl>
   </w:abstractNum>
-  <w:abstractNum w:abstractNumId="11" w15:restartNumberingAfterBreak="0">
+  <w:abstractNum w:abstractNumId="12" w15:restartNumberingAfterBreak="0">
     <w:nsid w:val="1A653BCF"/>
     <w:multiLevelType w:val="multilevel"/>
     <w:tmpl w:val="7ED661EE"/>
@@ -12165,7 +12479,7 @@
       </w:rPr>
     </w:lvl>
   </w:abstractNum>
-  <w:abstractNum w:abstractNumId="12" w15:restartNumberingAfterBreak="0">
+  <w:abstractNum w:abstractNumId="13" w15:restartNumberingAfterBreak="0">
     <w:nsid w:val="1B2506F8"/>
     <w:multiLevelType w:val="multilevel"/>
     <w:tmpl w:val="EB92EA6E"/>
@@ -12314,7 +12628,7 @@
       </w:rPr>
     </w:lvl>
   </w:abstractNum>
-  <w:abstractNum w:abstractNumId="13" w15:restartNumberingAfterBreak="0">
+  <w:abstractNum w:abstractNumId="14" w15:restartNumberingAfterBreak="0">
     <w:nsid w:val="1EA722E4"/>
     <w:multiLevelType w:val="multilevel"/>
     <w:tmpl w:val="846A665C"/>
@@ -12463,7 +12777,7 @@
       </w:rPr>
     </w:lvl>
   </w:abstractNum>
-  <w:abstractNum w:abstractNumId="14" w15:restartNumberingAfterBreak="0">
+  <w:abstractNum w:abstractNumId="15" w15:restartNumberingAfterBreak="0">
     <w:nsid w:val="1F9375FB"/>
     <w:multiLevelType w:val="multilevel"/>
     <w:tmpl w:val="C7F21206"/>
@@ -12612,7 +12926,7 @@
       </w:rPr>
     </w:lvl>
   </w:abstractNum>
-  <w:abstractNum w:abstractNumId="15" w15:restartNumberingAfterBreak="0">
+  <w:abstractNum w:abstractNumId="16" w15:restartNumberingAfterBreak="0">
     <w:nsid w:val="204107D8"/>
     <w:multiLevelType w:val="multilevel"/>
     <w:tmpl w:val="3B160F56"/>
@@ -12761,7 +13075,7 @@
       </w:rPr>
     </w:lvl>
   </w:abstractNum>
-  <w:abstractNum w:abstractNumId="16" w15:restartNumberingAfterBreak="0">
+  <w:abstractNum w:abstractNumId="17" w15:restartNumberingAfterBreak="0">
     <w:nsid w:val="20C4440E"/>
     <w:multiLevelType w:val="multilevel"/>
     <w:tmpl w:val="21868D86"/>
@@ -12910,7 +13224,7 @@
       </w:rPr>
     </w:lvl>
   </w:abstractNum>
-  <w:abstractNum w:abstractNumId="17" w15:restartNumberingAfterBreak="0">
+  <w:abstractNum w:abstractNumId="18" w15:restartNumberingAfterBreak="0">
     <w:nsid w:val="222A4C59"/>
     <w:multiLevelType w:val="multilevel"/>
     <w:tmpl w:val="8E6657D2"/>
@@ -13023,7 +13337,7 @@
       </w:rPr>
     </w:lvl>
   </w:abstractNum>
-  <w:abstractNum w:abstractNumId="18" w15:restartNumberingAfterBreak="0">
+  <w:abstractNum w:abstractNumId="19" w15:restartNumberingAfterBreak="0">
     <w:nsid w:val="2A6B164E"/>
     <w:multiLevelType w:val="multilevel"/>
     <w:tmpl w:val="B0A08ABA"/>
@@ -13172,7 +13486,156 @@
       </w:rPr>
     </w:lvl>
   </w:abstractNum>
-  <w:abstractNum w:abstractNumId="19" w15:restartNumberingAfterBreak="0">
+  <w:abstractNum w:abstractNumId="20" w15:restartNumberingAfterBreak="0">
+    <w:nsid w:val="2B0E63A8"/>
+    <w:multiLevelType w:val="multilevel"/>
+    <w:tmpl w:val="BB1E213C"/>
+    <w:lvl w:ilvl="0">
+      <w:start w:val="1"/>
+      <w:numFmt w:val="bullet"/>
+      <w:lvlText w:val=""/>
+      <w:lvlJc w:val="left"/>
+      <w:pPr>
+        <w:tabs>
+          <w:tab w:val="num" w:pos="720"/>
+        </w:tabs>
+        <w:ind w:left="720" w:hanging="360"/>
+      </w:pPr>
+      <w:rPr>
+        <w:rFonts w:ascii="Symbol" w:hAnsi="Symbol" w:hint="default"/>
+        <w:sz w:val="20"/>
+      </w:rPr>
+    </w:lvl>
+    <w:lvl w:ilvl="1" w:tentative="1">
+      <w:start w:val="1"/>
+      <w:numFmt w:val="bullet"/>
+      <w:lvlText w:val="o"/>
+      <w:lvlJc w:val="left"/>
+      <w:pPr>
+        <w:tabs>
+          <w:tab w:val="num" w:pos="1440"/>
+        </w:tabs>
+        <w:ind w:left="1440" w:hanging="360"/>
+      </w:pPr>
+      <w:rPr>
+        <w:rFonts w:ascii="Courier New" w:hAnsi="Courier New" w:hint="default"/>
+        <w:sz w:val="20"/>
+      </w:rPr>
+    </w:lvl>
+    <w:lvl w:ilvl="2" w:tentative="1">
+      <w:start w:val="1"/>
+      <w:numFmt w:val="bullet"/>
+      <w:lvlText w:val=""/>
+      <w:lvlJc w:val="left"/>
+      <w:pPr>
+        <w:tabs>
+          <w:tab w:val="num" w:pos="2160"/>
+        </w:tabs>
+        <w:ind w:left="2160" w:hanging="360"/>
+      </w:pPr>
+      <w:rPr>
+        <w:rFonts w:ascii="Wingdings" w:hAnsi="Wingdings" w:hint="default"/>
+        <w:sz w:val="20"/>
+      </w:rPr>
+    </w:lvl>
+    <w:lvl w:ilvl="3" w:tentative="1">
+      <w:start w:val="1"/>
+      <w:numFmt w:val="bullet"/>
+      <w:lvlText w:val=""/>
+      <w:lvlJc w:val="left"/>
+      <w:pPr>
+        <w:tabs>
+          <w:tab w:val="num" w:pos="2880"/>
+        </w:tabs>
+        <w:ind w:left="2880" w:hanging="360"/>
+      </w:pPr>
+      <w:rPr>
+        <w:rFonts w:ascii="Wingdings" w:hAnsi="Wingdings" w:hint="default"/>
+        <w:sz w:val="20"/>
+      </w:rPr>
+    </w:lvl>
+    <w:lvl w:ilvl="4" w:tentative="1">
+      <w:start w:val="1"/>
+      <w:numFmt w:val="bullet"/>
+      <w:lvlText w:val=""/>
+      <w:lvlJc w:val="left"/>
+      <w:pPr>
+        <w:tabs>
+          <w:tab w:val="num" w:pos="3600"/>
+        </w:tabs>
+        <w:ind w:left="3600" w:hanging="360"/>
+      </w:pPr>
+      <w:rPr>
+        <w:rFonts w:ascii="Wingdings" w:hAnsi="Wingdings" w:hint="default"/>
+        <w:sz w:val="20"/>
+      </w:rPr>
+    </w:lvl>
+    <w:lvl w:ilvl="5" w:tentative="1">
+      <w:start w:val="1"/>
+      <w:numFmt w:val="bullet"/>
+      <w:lvlText w:val=""/>
+      <w:lvlJc w:val="left"/>
+      <w:pPr>
+        <w:tabs>
+          <w:tab w:val="num" w:pos="4320"/>
+        </w:tabs>
+        <w:ind w:left="4320" w:hanging="360"/>
+      </w:pPr>
+      <w:rPr>
+        <w:rFonts w:ascii="Wingdings" w:hAnsi="Wingdings" w:hint="default"/>
+        <w:sz w:val="20"/>
+      </w:rPr>
+    </w:lvl>
+    <w:lvl w:ilvl="6" w:tentative="1">
+      <w:start w:val="1"/>
+      <w:numFmt w:val="bullet"/>
+      <w:lvlText w:val=""/>
+      <w:lvlJc w:val="left"/>
+      <w:pPr>
+        <w:tabs>
+          <w:tab w:val="num" w:pos="5040"/>
+        </w:tabs>
+        <w:ind w:left="5040" w:hanging="360"/>
+      </w:pPr>
+      <w:rPr>
+        <w:rFonts w:ascii="Wingdings" w:hAnsi="Wingdings" w:hint="default"/>
+        <w:sz w:val="20"/>
+      </w:rPr>
+    </w:lvl>
+    <w:lvl w:ilvl="7" w:tentative="1">
+      <w:start w:val="1"/>
+      <w:numFmt w:val="bullet"/>
+      <w:lvlText w:val=""/>
+      <w:lvlJc w:val="left"/>
+      <w:pPr>
+        <w:tabs>
+          <w:tab w:val="num" w:pos="5760"/>
+        </w:tabs>
+        <w:ind w:left="5760" w:hanging="360"/>
+      </w:pPr>
+      <w:rPr>
+        <w:rFonts w:ascii="Wingdings" w:hAnsi="Wingdings" w:hint="default"/>
+        <w:sz w:val="20"/>
+      </w:rPr>
+    </w:lvl>
+    <w:lvl w:ilvl="8" w:tentative="1">
+      <w:start w:val="1"/>
+      <w:numFmt w:val="bullet"/>
+      <w:lvlText w:val=""/>
+      <w:lvlJc w:val="left"/>
+      <w:pPr>
+        <w:tabs>
+          <w:tab w:val="num" w:pos="6480"/>
+        </w:tabs>
+        <w:ind w:left="6480" w:hanging="360"/>
+      </w:pPr>
+      <w:rPr>
+        <w:rFonts w:ascii="Wingdings" w:hAnsi="Wingdings" w:hint="default"/>
+        <w:sz w:val="20"/>
+      </w:rPr>
+    </w:lvl>
+  </w:abstractNum>
+  <w:abstractNum w:abstractNumId="21" w15:restartNumberingAfterBreak="0">
     <w:nsid w:val="2C197349"/>
     <w:multiLevelType w:val="multilevel"/>
     <w:tmpl w:val="09FA0472"/>
@@ -13285,7 +13748,7 @@
       </w:rPr>
     </w:lvl>
   </w:abstractNum>
-  <w:abstractNum w:abstractNumId="20" w15:restartNumberingAfterBreak="0">
+  <w:abstractNum w:abstractNumId="22" w15:restartNumberingAfterBreak="0">
     <w:nsid w:val="2CEE51E9"/>
     <w:multiLevelType w:val="multilevel"/>
     <w:tmpl w:val="2332A45A"/>
@@ -13434,7 +13897,7 @@
       </w:rPr>
     </w:lvl>
   </w:abstractNum>
-  <w:abstractNum w:abstractNumId="21" w15:restartNumberingAfterBreak="0">
+  <w:abstractNum w:abstractNumId="23" w15:restartNumberingAfterBreak="0">
     <w:nsid w:val="2D0422B0"/>
     <w:multiLevelType w:val="multilevel"/>
     <w:tmpl w:val="F788BF7C"/>
@@ -13583,7 +14046,7 @@
       </w:rPr>
     </w:lvl>
   </w:abstractNum>
-  <w:abstractNum w:abstractNumId="22" w15:restartNumberingAfterBreak="0">
+  <w:abstractNum w:abstractNumId="24" w15:restartNumberingAfterBreak="0">
     <w:nsid w:val="2E234309"/>
     <w:multiLevelType w:val="multilevel"/>
     <w:tmpl w:val="DA186328"/>
@@ -13732,7 +14195,7 @@
       </w:rPr>
     </w:lvl>
   </w:abstractNum>
-  <w:abstractNum w:abstractNumId="23" w15:restartNumberingAfterBreak="0">
+  <w:abstractNum w:abstractNumId="25" w15:restartNumberingAfterBreak="0">
     <w:nsid w:val="2F1E41DC"/>
     <w:multiLevelType w:val="multilevel"/>
     <w:tmpl w:val="CA222150"/>
@@ -13881,7 +14344,7 @@
       </w:rPr>
     </w:lvl>
   </w:abstractNum>
-  <w:abstractNum w:abstractNumId="24" w15:restartNumberingAfterBreak="0">
+  <w:abstractNum w:abstractNumId="26" w15:restartNumberingAfterBreak="0">
     <w:nsid w:val="31124162"/>
     <w:multiLevelType w:val="multilevel"/>
     <w:tmpl w:val="3320AAE2"/>
@@ -14030,7 +14493,7 @@
       </w:rPr>
     </w:lvl>
   </w:abstractNum>
-  <w:abstractNum w:abstractNumId="25" w15:restartNumberingAfterBreak="0">
+  <w:abstractNum w:abstractNumId="27" w15:restartNumberingAfterBreak="0">
     <w:nsid w:val="33B97B82"/>
     <w:multiLevelType w:val="multilevel"/>
     <w:tmpl w:val="DEDAF2A0"/>
@@ -14143,7 +14606,7 @@
       </w:pPr>
     </w:lvl>
   </w:abstractNum>
-  <w:abstractNum w:abstractNumId="26" w15:restartNumberingAfterBreak="0">
+  <w:abstractNum w:abstractNumId="28" w15:restartNumberingAfterBreak="0">
     <w:nsid w:val="34555429"/>
     <w:multiLevelType w:val="multilevel"/>
     <w:tmpl w:val="E174C83E"/>
@@ -14292,7 +14755,7 @@
       </w:rPr>
     </w:lvl>
   </w:abstractNum>
-  <w:abstractNum w:abstractNumId="27" w15:restartNumberingAfterBreak="0">
+  <w:abstractNum w:abstractNumId="29" w15:restartNumberingAfterBreak="0">
     <w:nsid w:val="37BB3E3F"/>
     <w:multiLevelType w:val="multilevel"/>
     <w:tmpl w:val="783E3FC0"/>
@@ -14405,7 +14868,7 @@
       </w:pPr>
     </w:lvl>
   </w:abstractNum>
-  <w:abstractNum w:abstractNumId="28" w15:restartNumberingAfterBreak="0">
+  <w:abstractNum w:abstractNumId="30" w15:restartNumberingAfterBreak="0">
     <w:nsid w:val="3CAD03F3"/>
     <w:multiLevelType w:val="multilevel"/>
     <w:tmpl w:val="7764A5AC"/>
@@ -14554,7 +15017,7 @@
       </w:rPr>
     </w:lvl>
   </w:abstractNum>
-  <w:abstractNum w:abstractNumId="29" w15:restartNumberingAfterBreak="0">
+  <w:abstractNum w:abstractNumId="31" w15:restartNumberingAfterBreak="0">
     <w:nsid w:val="41A3430E"/>
     <w:multiLevelType w:val="multilevel"/>
     <w:tmpl w:val="5692966E"/>
@@ -14667,7 +15130,7 @@
       </w:rPr>
     </w:lvl>
   </w:abstractNum>
-  <w:abstractNum w:abstractNumId="30" w15:restartNumberingAfterBreak="0">
+  <w:abstractNum w:abstractNumId="32" w15:restartNumberingAfterBreak="0">
     <w:nsid w:val="436A7C75"/>
     <w:multiLevelType w:val="multilevel"/>
     <w:tmpl w:val="C93A3B88"/>
@@ -14780,7 +15243,7 @@
       </w:rPr>
     </w:lvl>
   </w:abstractNum>
-  <w:abstractNum w:abstractNumId="31" w15:restartNumberingAfterBreak="0">
+  <w:abstractNum w:abstractNumId="33" w15:restartNumberingAfterBreak="0">
     <w:nsid w:val="4776502C"/>
     <w:multiLevelType w:val="multilevel"/>
     <w:tmpl w:val="C9AEA23C"/>
@@ -14893,7 +15356,7 @@
       </w:rPr>
     </w:lvl>
   </w:abstractNum>
-  <w:abstractNum w:abstractNumId="32" w15:restartNumberingAfterBreak="0">
+  <w:abstractNum w:abstractNumId="34" w15:restartNumberingAfterBreak="0">
     <w:nsid w:val="48FD554D"/>
     <w:multiLevelType w:val="multilevel"/>
     <w:tmpl w:val="7E864ED8"/>
@@ -15006,7 +15469,7 @@
       </w:rPr>
     </w:lvl>
   </w:abstractNum>
-  <w:abstractNum w:abstractNumId="33" w15:restartNumberingAfterBreak="0">
+  <w:abstractNum w:abstractNumId="35" w15:restartNumberingAfterBreak="0">
     <w:nsid w:val="49C25940"/>
     <w:multiLevelType w:val="multilevel"/>
     <w:tmpl w:val="8A58BAE6"/>
@@ -15119,7 +15582,7 @@
       </w:pPr>
     </w:lvl>
   </w:abstractNum>
-  <w:abstractNum w:abstractNumId="34" w15:restartNumberingAfterBreak="0">
+  <w:abstractNum w:abstractNumId="36" w15:restartNumberingAfterBreak="0">
     <w:nsid w:val="4BE149E3"/>
     <w:multiLevelType w:val="multilevel"/>
     <w:tmpl w:val="7966B7BE"/>
@@ -15268,7 +15731,7 @@
       </w:rPr>
     </w:lvl>
   </w:abstractNum>
-  <w:abstractNum w:abstractNumId="35" w15:restartNumberingAfterBreak="0">
+  <w:abstractNum w:abstractNumId="37" w15:restartNumberingAfterBreak="0">
     <w:nsid w:val="4D841985"/>
     <w:multiLevelType w:val="multilevel"/>
     <w:tmpl w:val="59C67908"/>
@@ -15417,7 +15880,7 @@
       </w:rPr>
     </w:lvl>
   </w:abstractNum>
-  <w:abstractNum w:abstractNumId="36" w15:restartNumberingAfterBreak="0">
+  <w:abstractNum w:abstractNumId="38" w15:restartNumberingAfterBreak="0">
     <w:nsid w:val="4EAF4C61"/>
     <w:multiLevelType w:val="multilevel"/>
     <w:tmpl w:val="EFD8CA18"/>
@@ -15566,7 +16029,7 @@
       </w:rPr>
     </w:lvl>
   </w:abstractNum>
-  <w:abstractNum w:abstractNumId="37" w15:restartNumberingAfterBreak="0">
+  <w:abstractNum w:abstractNumId="39" w15:restartNumberingAfterBreak="0">
     <w:nsid w:val="4FA12783"/>
     <w:multiLevelType w:val="multilevel"/>
     <w:tmpl w:val="048A6398"/>
@@ -15679,7 +16142,7 @@
       </w:rPr>
     </w:lvl>
   </w:abstractNum>
-  <w:abstractNum w:abstractNumId="38" w15:restartNumberingAfterBreak="0">
+  <w:abstractNum w:abstractNumId="40" w15:restartNumberingAfterBreak="0">
     <w:nsid w:val="4FA70186"/>
     <w:multiLevelType w:val="multilevel"/>
     <w:tmpl w:val="5DAC01F8"/>
@@ -15828,7 +16291,7 @@
       </w:rPr>
     </w:lvl>
   </w:abstractNum>
-  <w:abstractNum w:abstractNumId="39" w15:restartNumberingAfterBreak="0">
+  <w:abstractNum w:abstractNumId="41" w15:restartNumberingAfterBreak="0">
     <w:nsid w:val="501205FA"/>
     <w:multiLevelType w:val="multilevel"/>
     <w:tmpl w:val="CA4EB742"/>
@@ -15977,7 +16440,7 @@
       </w:rPr>
     </w:lvl>
   </w:abstractNum>
-  <w:abstractNum w:abstractNumId="40" w15:restartNumberingAfterBreak="0">
+  <w:abstractNum w:abstractNumId="42" w15:restartNumberingAfterBreak="0">
     <w:nsid w:val="57FC2F42"/>
     <w:multiLevelType w:val="multilevel"/>
     <w:tmpl w:val="65D28692"/>
@@ -16126,7 +16589,7 @@
       </w:rPr>
     </w:lvl>
   </w:abstractNum>
-  <w:abstractNum w:abstractNumId="41" w15:restartNumberingAfterBreak="0">
+  <w:abstractNum w:abstractNumId="43" w15:restartNumberingAfterBreak="0">
     <w:nsid w:val="590858A8"/>
     <w:multiLevelType w:val="multilevel"/>
     <w:tmpl w:val="FC8E944E"/>
@@ -16275,7 +16738,156 @@
       </w:rPr>
     </w:lvl>
   </w:abstractNum>
-  <w:abstractNum w:abstractNumId="42" w15:restartNumberingAfterBreak="0">
+  <w:abstractNum w:abstractNumId="44" w15:restartNumberingAfterBreak="0">
+    <w:nsid w:val="5BF175C3"/>
+    <w:multiLevelType w:val="multilevel"/>
+    <w:tmpl w:val="2F0C2AD0"/>
+    <w:lvl w:ilvl="0">
+      <w:start w:val="1"/>
+      <w:numFmt w:val="bullet"/>
+      <w:lvlText w:val=""/>
+      <w:lvlJc w:val="left"/>
+      <w:pPr>
+        <w:tabs>
+          <w:tab w:val="num" w:pos="720"/>
+        </w:tabs>
+        <w:ind w:left="720" w:hanging="360"/>
+      </w:pPr>
+      <w:rPr>
+        <w:rFonts w:ascii="Symbol" w:hAnsi="Symbol" w:hint="default"/>
+        <w:sz w:val="20"/>
+      </w:rPr>
+    </w:lvl>
+    <w:lvl w:ilvl="1" w:tentative="1">
+      <w:start w:val="1"/>
+      <w:numFmt w:val="bullet"/>
+      <w:lvlText w:val="o"/>
+      <w:lvlJc w:val="left"/>
+      <w:pPr>
+        <w:tabs>
+          <w:tab w:val="num" w:pos="1440"/>
+        </w:tabs>
+        <w:ind w:left="1440" w:hanging="360"/>
+      </w:pPr>
+      <w:rPr>
+        <w:rFonts w:ascii="Courier New" w:hAnsi="Courier New" w:hint="default"/>
+        <w:sz w:val="20"/>
+      </w:rPr>
+    </w:lvl>
+    <w:lvl w:ilvl="2" w:tentative="1">
+      <w:start w:val="1"/>
+      <w:numFmt w:val="bullet"/>
+      <w:lvlText w:val=""/>
+      <w:lvlJc w:val="left"/>
+      <w:pPr>
+        <w:tabs>
+          <w:tab w:val="num" w:pos="2160"/>
+        </w:tabs>
+        <w:ind w:left="2160" w:hanging="360"/>
+      </w:pPr>
+      <w:rPr>
+        <w:rFonts w:ascii="Wingdings" w:hAnsi="Wingdings" w:hint="default"/>
+        <w:sz w:val="20"/>
+      </w:rPr>
+    </w:lvl>
+    <w:lvl w:ilvl="3" w:tentative="1">
+      <w:start w:val="1"/>
+      <w:numFmt w:val="bullet"/>
+      <w:lvlText w:val=""/>
+      <w:lvlJc w:val="left"/>
+      <w:pPr>
+        <w:tabs>
+          <w:tab w:val="num" w:pos="2880"/>
+        </w:tabs>
+        <w:ind w:left="2880" w:hanging="360"/>
+      </w:pPr>
+      <w:rPr>
+        <w:rFonts w:ascii="Wingdings" w:hAnsi="Wingdings" w:hint="default"/>
+        <w:sz w:val="20"/>
+      </w:rPr>
+    </w:lvl>
+    <w:lvl w:ilvl="4" w:tentative="1">
+      <w:start w:val="1"/>
+      <w:numFmt w:val="bullet"/>
+      <w:lvlText w:val=""/>
+      <w:lvlJc w:val="left"/>
+      <w:pPr>
+        <w:tabs>
+          <w:tab w:val="num" w:pos="3600"/>
+        </w:tabs>
+        <w:ind w:left="3600" w:hanging="360"/>
+      </w:pPr>
+      <w:rPr>
+        <w:rFonts w:ascii="Wingdings" w:hAnsi="Wingdings" w:hint="default"/>
+        <w:sz w:val="20"/>
+      </w:rPr>
+    </w:lvl>
+    <w:lvl w:ilvl="5" w:tentative="1">
+      <w:start w:val="1"/>
+      <w:numFmt w:val="bullet"/>
+      <w:lvlText w:val=""/>
+      <w:lvlJc w:val="left"/>
+      <w:pPr>
+        <w:tabs>
+          <w:tab w:val="num" w:pos="4320"/>
+        </w:tabs>
+        <w:ind w:left="4320" w:hanging="360"/>
+      </w:pPr>
+      <w:rPr>
+        <w:rFonts w:ascii="Wingdings" w:hAnsi="Wingdings" w:hint="default"/>
+        <w:sz w:val="20"/>
+      </w:rPr>
+    </w:lvl>
+    <w:lvl w:ilvl="6" w:tentative="1">
+      <w:start w:val="1"/>
+      <w:numFmt w:val="bullet"/>
+      <w:lvlText w:val=""/>
+      <w:lvlJc w:val="left"/>
+      <w:pPr>
+        <w:tabs>
+          <w:tab w:val="num" w:pos="5040"/>
+        </w:tabs>
+        <w:ind w:left="5040" w:hanging="360"/>
+      </w:pPr>
+      <w:rPr>
+        <w:rFonts w:ascii="Wingdings" w:hAnsi="Wingdings" w:hint="default"/>
+        <w:sz w:val="20"/>
+      </w:rPr>
+    </w:lvl>
+    <w:lvl w:ilvl="7" w:tentative="1">
+      <w:start w:val="1"/>
+      <w:numFmt w:val="bullet"/>
+      <w:lvlText w:val=""/>
+      <w:lvlJc w:val="left"/>
+      <w:pPr>
+        <w:tabs>
+          <w:tab w:val="num" w:pos="5760"/>
+        </w:tabs>
+        <w:ind w:left="5760" w:hanging="360"/>
+      </w:pPr>
+      <w:rPr>
+        <w:rFonts w:ascii="Wingdings" w:hAnsi="Wingdings" w:hint="default"/>
+        <w:sz w:val="20"/>
+      </w:rPr>
+    </w:lvl>
+    <w:lvl w:ilvl="8" w:tentative="1">
+      <w:start w:val="1"/>
+      <w:numFmt w:val="bullet"/>
+      <w:lvlText w:val=""/>
+      <w:lvlJc w:val="left"/>
+      <w:pPr>
+        <w:tabs>
+          <w:tab w:val="num" w:pos="6480"/>
+        </w:tabs>
+        <w:ind w:left="6480" w:hanging="360"/>
+      </w:pPr>
+      <w:rPr>
+        <w:rFonts w:ascii="Wingdings" w:hAnsi="Wingdings" w:hint="default"/>
+        <w:sz w:val="20"/>
+      </w:rPr>
+    </w:lvl>
+  </w:abstractNum>
+  <w:abstractNum w:abstractNumId="45" w15:restartNumberingAfterBreak="0">
     <w:nsid w:val="5C020BF1"/>
     <w:multiLevelType w:val="multilevel"/>
     <w:tmpl w:val="9490CAC4"/>
@@ -16424,7 +17036,156 @@
       </w:rPr>
     </w:lvl>
   </w:abstractNum>
-  <w:abstractNum w:abstractNumId="43" w15:restartNumberingAfterBreak="0">
+  <w:abstractNum w:abstractNumId="46" w15:restartNumberingAfterBreak="0">
+    <w:nsid w:val="60A27091"/>
+    <w:multiLevelType w:val="multilevel"/>
+    <w:tmpl w:val="9B92C678"/>
+    <w:lvl w:ilvl="0">
+      <w:start w:val="1"/>
+      <w:numFmt w:val="bullet"/>
+      <w:lvlText w:val=""/>
+      <w:lvlJc w:val="left"/>
+      <w:pPr>
+        <w:tabs>
+          <w:tab w:val="num" w:pos="720"/>
+        </w:tabs>
+        <w:ind w:left="720" w:hanging="360"/>
+      </w:pPr>
+      <w:rPr>
+        <w:rFonts w:ascii="Symbol" w:hAnsi="Symbol" w:hint="default"/>
+        <w:sz w:val="20"/>
+      </w:rPr>
+    </w:lvl>
+    <w:lvl w:ilvl="1" w:tentative="1">
+      <w:start w:val="1"/>
+      <w:numFmt w:val="bullet"/>
+      <w:lvlText w:val="o"/>
+      <w:lvlJc w:val="left"/>
+      <w:pPr>
+        <w:tabs>
+          <w:tab w:val="num" w:pos="1440"/>
+        </w:tabs>
+        <w:ind w:left="1440" w:hanging="360"/>
+      </w:pPr>
+      <w:rPr>
+        <w:rFonts w:ascii="Courier New" w:hAnsi="Courier New" w:hint="default"/>
+        <w:sz w:val="20"/>
+      </w:rPr>
+    </w:lvl>
+    <w:lvl w:ilvl="2" w:tentative="1">
+      <w:start w:val="1"/>
+      <w:numFmt w:val="bullet"/>
+      <w:lvlText w:val=""/>
+      <w:lvlJc w:val="left"/>
+      <w:pPr>
+        <w:tabs>
+          <w:tab w:val="num" w:pos="2160"/>
+        </w:tabs>
+        <w:ind w:left="2160" w:hanging="360"/>
+      </w:pPr>
+      <w:rPr>
+        <w:rFonts w:ascii="Wingdings" w:hAnsi="Wingdings" w:hint="default"/>
+        <w:sz w:val="20"/>
+      </w:rPr>
+    </w:lvl>
+    <w:lvl w:ilvl="3" w:tentative="1">
+      <w:start w:val="1"/>
+      <w:numFmt w:val="bullet"/>
+      <w:lvlText w:val=""/>
+      <w:lvlJc w:val="left"/>
+      <w:pPr>
+        <w:tabs>
+          <w:tab w:val="num" w:pos="2880"/>
+        </w:tabs>
+        <w:ind w:left="2880" w:hanging="360"/>
+      </w:pPr>
+      <w:rPr>
+        <w:rFonts w:ascii="Wingdings" w:hAnsi="Wingdings" w:hint="default"/>
+        <w:sz w:val="20"/>
+      </w:rPr>
+    </w:lvl>
+    <w:lvl w:ilvl="4" w:tentative="1">
+      <w:start w:val="1"/>
+      <w:numFmt w:val="bullet"/>
+      <w:lvlText w:val=""/>
+      <w:lvlJc w:val="left"/>
+      <w:pPr>
+        <w:tabs>
+          <w:tab w:val="num" w:pos="3600"/>
+        </w:tabs>
+        <w:ind w:left="3600" w:hanging="360"/>
+      </w:pPr>
+      <w:rPr>
+        <w:rFonts w:ascii="Wingdings" w:hAnsi="Wingdings" w:hint="default"/>
+        <w:sz w:val="20"/>
+      </w:rPr>
+    </w:lvl>
+    <w:lvl w:ilvl="5" w:tentative="1">
+      <w:start w:val="1"/>
+      <w:numFmt w:val="bullet"/>
+      <w:lvlText w:val=""/>
+      <w:lvlJc w:val="left"/>
+      <w:pPr>
+        <w:tabs>
+          <w:tab w:val="num" w:pos="4320"/>
+        </w:tabs>
+        <w:ind w:left="4320" w:hanging="360"/>
+      </w:pPr>
+      <w:rPr>
+        <w:rFonts w:ascii="Wingdings" w:hAnsi="Wingdings" w:hint="default"/>
+        <w:sz w:val="20"/>
+      </w:rPr>
+    </w:lvl>
+    <w:lvl w:ilvl="6" w:tentative="1">
+      <w:start w:val="1"/>
+      <w:numFmt w:val="bullet"/>
+      <w:lvlText w:val=""/>
+      <w:lvlJc w:val="left"/>
+      <w:pPr>
+        <w:tabs>
+          <w:tab w:val="num" w:pos="5040"/>
+        </w:tabs>
+        <w:ind w:left="5040" w:hanging="360"/>
+      </w:pPr>
+      <w:rPr>
+        <w:rFonts w:ascii="Wingdings" w:hAnsi="Wingdings" w:hint="default"/>
+        <w:sz w:val="20"/>
+      </w:rPr>
+    </w:lvl>
+    <w:lvl w:ilvl="7" w:tentative="1">
+      <w:start w:val="1"/>
+      <w:numFmt w:val="bullet"/>
+      <w:lvlText w:val=""/>
+      <w:lvlJc w:val="left"/>
+      <w:pPr>
+        <w:tabs>
+          <w:tab w:val="num" w:pos="5760"/>
+        </w:tabs>
+        <w:ind w:left="5760" w:hanging="360"/>
+      </w:pPr>
+      <w:rPr>
+        <w:rFonts w:ascii="Wingdings" w:hAnsi="Wingdings" w:hint="default"/>
+        <w:sz w:val="20"/>
+      </w:rPr>
+    </w:lvl>
+    <w:lvl w:ilvl="8" w:tentative="1">
+      <w:start w:val="1"/>
+      <w:numFmt w:val="bullet"/>
+      <w:lvlText w:val=""/>
+      <w:lvlJc w:val="left"/>
+      <w:pPr>
+        <w:tabs>
+          <w:tab w:val="num" w:pos="6480"/>
+        </w:tabs>
+        <w:ind w:left="6480" w:hanging="360"/>
+      </w:pPr>
+      <w:rPr>
+        <w:rFonts w:ascii="Wingdings" w:hAnsi="Wingdings" w:hint="default"/>
+        <w:sz w:val="20"/>
+      </w:rPr>
+    </w:lvl>
+  </w:abstractNum>
+  <w:abstractNum w:abstractNumId="47" w15:restartNumberingAfterBreak="0">
     <w:nsid w:val="612B0A56"/>
     <w:multiLevelType w:val="multilevel"/>
     <w:tmpl w:val="59E65296"/>
@@ -16573,7 +17334,7 @@
       </w:rPr>
     </w:lvl>
   </w:abstractNum>
-  <w:abstractNum w:abstractNumId="44" w15:restartNumberingAfterBreak="0">
+  <w:abstractNum w:abstractNumId="48" w15:restartNumberingAfterBreak="0">
     <w:nsid w:val="644F7614"/>
     <w:multiLevelType w:val="multilevel"/>
     <w:tmpl w:val="5B369C1A"/>
@@ -16722,7 +17483,7 @@
       </w:rPr>
     </w:lvl>
   </w:abstractNum>
-  <w:abstractNum w:abstractNumId="45" w15:restartNumberingAfterBreak="0">
+  <w:abstractNum w:abstractNumId="49" w15:restartNumberingAfterBreak="0">
     <w:nsid w:val="646666B9"/>
     <w:multiLevelType w:val="multilevel"/>
     <w:tmpl w:val="2502438A"/>
@@ -16871,7 +17632,156 @@
       </w:rPr>
     </w:lvl>
   </w:abstractNum>
-  <w:abstractNum w:abstractNumId="46" w15:restartNumberingAfterBreak="0">
+  <w:abstractNum w:abstractNumId="50" w15:restartNumberingAfterBreak="0">
+    <w:nsid w:val="64B537C3"/>
+    <w:multiLevelType w:val="multilevel"/>
+    <w:tmpl w:val="0B9815C4"/>
+    <w:lvl w:ilvl="0">
+      <w:start w:val="1"/>
+      <w:numFmt w:val="bullet"/>
+      <w:lvlText w:val=""/>
+      <w:lvlJc w:val="left"/>
+      <w:pPr>
+        <w:tabs>
+          <w:tab w:val="num" w:pos="720"/>
+        </w:tabs>
+        <w:ind w:left="720" w:hanging="360"/>
+      </w:pPr>
+      <w:rPr>
+        <w:rFonts w:ascii="Symbol" w:hAnsi="Symbol" w:hint="default"/>
+        <w:sz w:val="20"/>
+      </w:rPr>
+    </w:lvl>
+    <w:lvl w:ilvl="1" w:tentative="1">
+      <w:start w:val="1"/>
+      <w:numFmt w:val="bullet"/>
+      <w:lvlText w:val="o"/>
+      <w:lvlJc w:val="left"/>
+      <w:pPr>
+        <w:tabs>
+          <w:tab w:val="num" w:pos="1440"/>
+        </w:tabs>
+        <w:ind w:left="1440" w:hanging="360"/>
+      </w:pPr>
+      <w:rPr>
+        <w:rFonts w:ascii="Courier New" w:hAnsi="Courier New" w:hint="default"/>
+        <w:sz w:val="20"/>
+      </w:rPr>
+    </w:lvl>
+    <w:lvl w:ilvl="2" w:tentative="1">
+      <w:start w:val="1"/>
+      <w:numFmt w:val="bullet"/>
+      <w:lvlText w:val=""/>
+      <w:lvlJc w:val="left"/>
+      <w:pPr>
+        <w:tabs>
+          <w:tab w:val="num" w:pos="2160"/>
+        </w:tabs>
+        <w:ind w:left="2160" w:hanging="360"/>
+      </w:pPr>
+      <w:rPr>
+        <w:rFonts w:ascii="Wingdings" w:hAnsi="Wingdings" w:hint="default"/>
+        <w:sz w:val="20"/>
+      </w:rPr>
+    </w:lvl>
+    <w:lvl w:ilvl="3" w:tentative="1">
+      <w:start w:val="1"/>
+      <w:numFmt w:val="bullet"/>
+      <w:lvlText w:val=""/>
+      <w:lvlJc w:val="left"/>
+      <w:pPr>
+        <w:tabs>
+          <w:tab w:val="num" w:pos="2880"/>
+        </w:tabs>
+        <w:ind w:left="2880" w:hanging="360"/>
+      </w:pPr>
+      <w:rPr>
+        <w:rFonts w:ascii="Wingdings" w:hAnsi="Wingdings" w:hint="default"/>
+        <w:sz w:val="20"/>
+      </w:rPr>
+    </w:lvl>
+    <w:lvl w:ilvl="4" w:tentative="1">
+      <w:start w:val="1"/>
+      <w:numFmt w:val="bullet"/>
+      <w:lvlText w:val=""/>
+      <w:lvlJc w:val="left"/>
+      <w:pPr>
+        <w:tabs>
+          <w:tab w:val="num" w:pos="3600"/>
+        </w:tabs>
+        <w:ind w:left="3600" w:hanging="360"/>
+      </w:pPr>
+      <w:rPr>
+        <w:rFonts w:ascii="Wingdings" w:hAnsi="Wingdings" w:hint="default"/>
+        <w:sz w:val="20"/>
+      </w:rPr>
+    </w:lvl>
+    <w:lvl w:ilvl="5" w:tentative="1">
+      <w:start w:val="1"/>
+      <w:numFmt w:val="bullet"/>
+      <w:lvlText w:val=""/>
+      <w:lvlJc w:val="left"/>
+      <w:pPr>
+        <w:tabs>
+          <w:tab w:val="num" w:pos="4320"/>
+        </w:tabs>
+        <w:ind w:left="4320" w:hanging="360"/>
+      </w:pPr>
+      <w:rPr>
+        <w:rFonts w:ascii="Wingdings" w:hAnsi="Wingdings" w:hint="default"/>
+        <w:sz w:val="20"/>
+      </w:rPr>
+    </w:lvl>
+    <w:lvl w:ilvl="6" w:tentative="1">
+      <w:start w:val="1"/>
+      <w:numFmt w:val="bullet"/>
+      <w:lvlText w:val=""/>
+      <w:lvlJc w:val="left"/>
+      <w:pPr>
+        <w:tabs>
+          <w:tab w:val="num" w:pos="5040"/>
+        </w:tabs>
+        <w:ind w:left="5040" w:hanging="360"/>
+      </w:pPr>
+      <w:rPr>
+        <w:rFonts w:ascii="Wingdings" w:hAnsi="Wingdings" w:hint="default"/>
+        <w:sz w:val="20"/>
+      </w:rPr>
+    </w:lvl>
+    <w:lvl w:ilvl="7" w:tentative="1">
+      <w:start w:val="1"/>
+      <w:numFmt w:val="bullet"/>
+      <w:lvlText w:val=""/>
+      <w:lvlJc w:val="left"/>
+      <w:pPr>
+        <w:tabs>
+          <w:tab w:val="num" w:pos="5760"/>
+        </w:tabs>
+        <w:ind w:left="5760" w:hanging="360"/>
+      </w:pPr>
+      <w:rPr>
+        <w:rFonts w:ascii="Wingdings" w:hAnsi="Wingdings" w:hint="default"/>
+        <w:sz w:val="20"/>
+      </w:rPr>
+    </w:lvl>
+    <w:lvl w:ilvl="8" w:tentative="1">
+      <w:start w:val="1"/>
+      <w:numFmt w:val="bullet"/>
+      <w:lvlText w:val=""/>
+      <w:lvlJc w:val="left"/>
+      <w:pPr>
+        <w:tabs>
+          <w:tab w:val="num" w:pos="6480"/>
+        </w:tabs>
+        <w:ind w:left="6480" w:hanging="360"/>
+      </w:pPr>
+      <w:rPr>
+        <w:rFonts w:ascii="Wingdings" w:hAnsi="Wingdings" w:hint="default"/>
+        <w:sz w:val="20"/>
+      </w:rPr>
+    </w:lvl>
+  </w:abstractNum>
+  <w:abstractNum w:abstractNumId="51" w15:restartNumberingAfterBreak="0">
     <w:nsid w:val="66481F73"/>
     <w:multiLevelType w:val="multilevel"/>
     <w:tmpl w:val="8C5051F2"/>
@@ -16984,7 +17894,7 @@
       </w:rPr>
     </w:lvl>
   </w:abstractNum>
-  <w:abstractNum w:abstractNumId="47" w15:restartNumberingAfterBreak="0">
+  <w:abstractNum w:abstractNumId="52" w15:restartNumberingAfterBreak="0">
     <w:nsid w:val="68415C96"/>
     <w:multiLevelType w:val="multilevel"/>
     <w:tmpl w:val="43A2E87C"/>
@@ -17133,7 +18043,7 @@
       </w:rPr>
     </w:lvl>
   </w:abstractNum>
-  <w:abstractNum w:abstractNumId="48" w15:restartNumberingAfterBreak="0">
+  <w:abstractNum w:abstractNumId="53" w15:restartNumberingAfterBreak="0">
     <w:nsid w:val="6A922C07"/>
     <w:multiLevelType w:val="multilevel"/>
     <w:tmpl w:val="7990179C"/>
@@ -17282,7 +18192,7 @@
       </w:rPr>
     </w:lvl>
   </w:abstractNum>
-  <w:abstractNum w:abstractNumId="49" w15:restartNumberingAfterBreak="0">
+  <w:abstractNum w:abstractNumId="54" w15:restartNumberingAfterBreak="0">
     <w:nsid w:val="6D2E42E5"/>
     <w:multiLevelType w:val="multilevel"/>
     <w:tmpl w:val="315C2372"/>
@@ -17431,7 +18341,7 @@
       </w:rPr>
     </w:lvl>
   </w:abstractNum>
-  <w:abstractNum w:abstractNumId="50" w15:restartNumberingAfterBreak="0">
+  <w:abstractNum w:abstractNumId="55" w15:restartNumberingAfterBreak="0">
     <w:nsid w:val="6F2078CC"/>
     <w:multiLevelType w:val="multilevel"/>
     <w:tmpl w:val="E88849CA"/>
@@ -17580,7 +18490,7 @@
       </w:rPr>
     </w:lvl>
   </w:abstractNum>
-  <w:abstractNum w:abstractNumId="51" w15:restartNumberingAfterBreak="0">
+  <w:abstractNum w:abstractNumId="56" w15:restartNumberingAfterBreak="0">
     <w:nsid w:val="6FBA7BCB"/>
     <w:multiLevelType w:val="multilevel"/>
     <w:tmpl w:val="C40228BC"/>
@@ -17729,7 +18639,7 @@
       </w:rPr>
     </w:lvl>
   </w:abstractNum>
-  <w:abstractNum w:abstractNumId="52" w15:restartNumberingAfterBreak="0">
+  <w:abstractNum w:abstractNumId="57" w15:restartNumberingAfterBreak="0">
     <w:nsid w:val="7192442D"/>
     <w:multiLevelType w:val="multilevel"/>
     <w:tmpl w:val="53508544"/>
@@ -17878,7 +18788,7 @@
       </w:rPr>
     </w:lvl>
   </w:abstractNum>
-  <w:abstractNum w:abstractNumId="53" w15:restartNumberingAfterBreak="0">
+  <w:abstractNum w:abstractNumId="58" w15:restartNumberingAfterBreak="0">
     <w:nsid w:val="723A6D4D"/>
     <w:multiLevelType w:val="multilevel"/>
     <w:tmpl w:val="E3C49226"/>
@@ -18027,7 +18937,7 @@
       </w:rPr>
     </w:lvl>
   </w:abstractNum>
-  <w:abstractNum w:abstractNumId="54" w15:restartNumberingAfterBreak="0">
+  <w:abstractNum w:abstractNumId="59" w15:restartNumberingAfterBreak="0">
     <w:nsid w:val="72CC5AEC"/>
     <w:multiLevelType w:val="multilevel"/>
     <w:tmpl w:val="A02C5534"/>
@@ -18140,7 +19050,7 @@
       </w:rPr>
     </w:lvl>
   </w:abstractNum>
-  <w:abstractNum w:abstractNumId="55" w15:restartNumberingAfterBreak="0">
+  <w:abstractNum w:abstractNumId="60" w15:restartNumberingAfterBreak="0">
     <w:nsid w:val="74E40DD0"/>
     <w:multiLevelType w:val="multilevel"/>
     <w:tmpl w:val="0FAA3AD4"/>
@@ -18289,7 +19199,7 @@
       </w:rPr>
     </w:lvl>
   </w:abstractNum>
-  <w:abstractNum w:abstractNumId="56" w15:restartNumberingAfterBreak="0">
+  <w:abstractNum w:abstractNumId="61" w15:restartNumberingAfterBreak="0">
     <w:nsid w:val="752B55B4"/>
     <w:multiLevelType w:val="multilevel"/>
     <w:tmpl w:val="5EEACEE2"/>
@@ -18438,7 +19348,7 @@
       </w:rPr>
     </w:lvl>
   </w:abstractNum>
-  <w:abstractNum w:abstractNumId="57" w15:restartNumberingAfterBreak="0">
+  <w:abstractNum w:abstractNumId="62" w15:restartNumberingAfterBreak="0">
     <w:nsid w:val="75D66463"/>
     <w:multiLevelType w:val="multilevel"/>
     <w:tmpl w:val="003AF356"/>
@@ -18587,7 +19497,7 @@
       </w:rPr>
     </w:lvl>
   </w:abstractNum>
-  <w:abstractNum w:abstractNumId="58" w15:restartNumberingAfterBreak="0">
+  <w:abstractNum w:abstractNumId="63" w15:restartNumberingAfterBreak="0">
     <w:nsid w:val="76671B1B"/>
     <w:multiLevelType w:val="multilevel"/>
     <w:tmpl w:val="03C62898"/>
@@ -18736,7 +19646,7 @@
       </w:rPr>
     </w:lvl>
   </w:abstractNum>
-  <w:abstractNum w:abstractNumId="59" w15:restartNumberingAfterBreak="0">
+  <w:abstractNum w:abstractNumId="64" w15:restartNumberingAfterBreak="0">
     <w:nsid w:val="77776821"/>
     <w:multiLevelType w:val="multilevel"/>
     <w:tmpl w:val="00283C20"/>
@@ -18885,7 +19795,7 @@
       </w:rPr>
     </w:lvl>
   </w:abstractNum>
-  <w:abstractNum w:abstractNumId="60" w15:restartNumberingAfterBreak="0">
+  <w:abstractNum w:abstractNumId="65" w15:restartNumberingAfterBreak="0">
     <w:nsid w:val="7BE30E84"/>
     <w:multiLevelType w:val="multilevel"/>
     <w:tmpl w:val="0FDCE2F6"/>
@@ -18998,7 +19908,7 @@
       </w:rPr>
     </w:lvl>
   </w:abstractNum>
-  <w:abstractNum w:abstractNumId="61" w15:restartNumberingAfterBreak="0">
+  <w:abstractNum w:abstractNumId="66" w15:restartNumberingAfterBreak="0">
     <w:nsid w:val="7D4D571E"/>
     <w:multiLevelType w:val="multilevel"/>
     <w:tmpl w:val="A9048A64"/>
@@ -19148,82 +20058,82 @@
     </w:lvl>
   </w:abstractNum>
   <w:num w:numId="1" w16cid:durableId="1437290431">
-    <w:abstractNumId w:val="31"/>
+    <w:abstractNumId w:val="33"/>
   </w:num>
   <w:num w:numId="2" w16cid:durableId="1202326163">
     <w:abstractNumId w:val="7"/>
   </w:num>
   <w:num w:numId="3" w16cid:durableId="1300456343">
+    <w:abstractNumId w:val="34"/>
+  </w:num>
+  <w:num w:numId="4" w16cid:durableId="137573489">
+    <w:abstractNumId w:val="39"/>
+  </w:num>
+  <w:num w:numId="5" w16cid:durableId="199513919">
+    <w:abstractNumId w:val="59"/>
+  </w:num>
+  <w:num w:numId="6" w16cid:durableId="1733430336">
+    <w:abstractNumId w:val="51"/>
+  </w:num>
+  <w:num w:numId="7" w16cid:durableId="1246108229">
+    <w:abstractNumId w:val="31"/>
+  </w:num>
+  <w:num w:numId="8" w16cid:durableId="208734922">
+    <w:abstractNumId w:val="18"/>
+  </w:num>
+  <w:num w:numId="9" w16cid:durableId="97263049">
+    <w:abstractNumId w:val="65"/>
+  </w:num>
+  <w:num w:numId="10" w16cid:durableId="432897170">
+    <w:abstractNumId w:val="11"/>
+  </w:num>
+  <w:num w:numId="11" w16cid:durableId="637416972">
+    <w:abstractNumId w:val="9"/>
+  </w:num>
+  <w:num w:numId="12" w16cid:durableId="68428891">
+    <w:abstractNumId w:val="21"/>
+  </w:num>
+  <w:num w:numId="13" w16cid:durableId="492524219">
     <w:abstractNumId w:val="32"/>
   </w:num>
-  <w:num w:numId="4" w16cid:durableId="137573489">
-    <w:abstractNumId w:val="37"/>
-  </w:num>
-  <w:num w:numId="5" w16cid:durableId="199513919">
-    <w:abstractNumId w:val="54"/>
-  </w:num>
-  <w:num w:numId="6" w16cid:durableId="1733430336">
-    <w:abstractNumId w:val="46"/>
-  </w:num>
-  <w:num w:numId="7" w16cid:durableId="1246108229">
-    <w:abstractNumId w:val="29"/>
-  </w:num>
-  <w:num w:numId="8" w16cid:durableId="208734922">
-    <w:abstractNumId w:val="17"/>
-  </w:num>
-  <w:num w:numId="9" w16cid:durableId="97263049">
-    <w:abstractNumId w:val="60"/>
-  </w:num>
-  <w:num w:numId="10" w16cid:durableId="432897170">
-    <w:abstractNumId w:val="10"/>
-  </w:num>
-  <w:num w:numId="11" w16cid:durableId="637416972">
-    <w:abstractNumId w:val="8"/>
-  </w:num>
-  <w:num w:numId="12" w16cid:durableId="68428891">
-    <w:abstractNumId w:val="19"/>
-  </w:num>
-  <w:num w:numId="13" w16cid:durableId="492524219">
-    <w:abstractNumId w:val="30"/>
-  </w:num>
   <w:num w:numId="14" w16cid:durableId="336273633">
-    <w:abstractNumId w:val="59"/>
+    <w:abstractNumId w:val="64"/>
   </w:num>
   <w:num w:numId="15" w16cid:durableId="311564650">
-    <w:abstractNumId w:val="12"/>
+    <w:abstractNumId w:val="13"/>
   </w:num>
   <w:num w:numId="16" w16cid:durableId="1143891263">
-    <w:abstractNumId w:val="20"/>
+    <w:abstractNumId w:val="22"/>
   </w:num>
   <w:num w:numId="17" w16cid:durableId="482936828">
-    <w:abstractNumId w:val="55"/>
+    <w:abstractNumId w:val="60"/>
   </w:num>
   <w:num w:numId="18" w16cid:durableId="260264080">
     <w:abstractNumId w:val="5"/>
   </w:num>
   <w:num w:numId="19" w16cid:durableId="226570292">
-    <w:abstractNumId w:val="52"/>
+    <w:abstractNumId w:val="57"/>
   </w:num>
   <w:num w:numId="20" w16cid:durableId="1570925250">
+    <w:abstractNumId w:val="63"/>
+  </w:num>
+  <w:num w:numId="21" w16cid:durableId="2119639407">
+    <w:abstractNumId w:val="43"/>
+  </w:num>
+  <w:num w:numId="22" w16cid:durableId="1012687195">
+    <w:abstractNumId w:val="49"/>
+  </w:num>
+  <w:num w:numId="23" w16cid:durableId="1110664511">
+    <w:abstractNumId w:val="24"/>
+  </w:num>
+  <w:num w:numId="24" w16cid:durableId="710886710">
     <w:abstractNumId w:val="58"/>
   </w:num>
-  <w:num w:numId="21" w16cid:durableId="2119639407">
-    <w:abstractNumId w:val="41"/>
-  </w:num>
-  <w:num w:numId="22" w16cid:durableId="1012687195">
-    <w:abstractNumId w:val="45"/>
-  </w:num>
-  <w:num w:numId="23" w16cid:durableId="1110664511">
-    <w:abstractNumId w:val="22"/>
-  </w:num>
-  <w:num w:numId="24" w16cid:durableId="710886710">
-    <w:abstractNumId w:val="53"/>
-  </w:num>
   <w:num w:numId="25" w16cid:durableId="732847311">
-    <w:abstractNumId w:val="49"/>
+    <w:abstractNumId w:val="54"/>
   </w:num>
   <w:num w:numId="26" w16cid:durableId="1837914506">
-    <w:abstractNumId w:val="21"/>
+    <w:abstractNumId w:val="23"/>
     <w:lvlOverride w:ilvl="0">
       <w:lvl w:ilvl="0">
         <w:numFmt w:val="bullet"/>
@@ -19243,7 +20153,7 @@
     </w:lvlOverride>
   </w:num>
   <w:num w:numId="27" w16cid:durableId="1620868946">
-    <w:abstractNumId w:val="21"/>
+    <w:abstractNumId w:val="23"/>
     <w:lvlOverride w:ilvl="0">
       <w:lvl w:ilvl="0">
         <w:numFmt w:val="bullet"/>
@@ -19263,10 +20173,10 @@
     </w:lvlOverride>
   </w:num>
   <w:num w:numId="28" w16cid:durableId="986278491">
-    <w:abstractNumId w:val="36"/>
+    <w:abstractNumId w:val="38"/>
   </w:num>
   <w:num w:numId="29" w16cid:durableId="2011327678">
-    <w:abstractNumId w:val="51"/>
+    <w:abstractNumId w:val="56"/>
     <w:lvlOverride w:ilvl="0">
       <w:lvl w:ilvl="0">
         <w:numFmt w:val="bullet"/>
@@ -19286,7 +20196,7 @@
     </w:lvlOverride>
   </w:num>
   <w:num w:numId="30" w16cid:durableId="1542010019">
-    <w:abstractNumId w:val="51"/>
+    <w:abstractNumId w:val="56"/>
     <w:lvlOverride w:ilvl="0">
       <w:lvl w:ilvl="0">
         <w:numFmt w:val="bullet"/>
@@ -19306,13 +20216,13 @@
     </w:lvlOverride>
   </w:num>
   <w:num w:numId="31" w16cid:durableId="1966346019">
-    <w:abstractNumId w:val="38"/>
+    <w:abstractNumId w:val="40"/>
   </w:num>
   <w:num w:numId="32" w16cid:durableId="1568881302">
-    <w:abstractNumId w:val="43"/>
+    <w:abstractNumId w:val="47"/>
   </w:num>
   <w:num w:numId="33" w16cid:durableId="968239483">
-    <w:abstractNumId w:val="34"/>
+    <w:abstractNumId w:val="36"/>
   </w:num>
   <w:num w:numId="34" w16cid:durableId="1500148857">
     <w:abstractNumId w:val="3"/>
@@ -19321,91 +20231,91 @@
     <w:abstractNumId w:val="2"/>
   </w:num>
   <w:num w:numId="36" w16cid:durableId="637224935">
-    <w:abstractNumId w:val="28"/>
+    <w:abstractNumId w:val="30"/>
   </w:num>
   <w:num w:numId="37" w16cid:durableId="1115447234">
-    <w:abstractNumId w:val="11"/>
+    <w:abstractNumId w:val="12"/>
   </w:num>
   <w:num w:numId="38" w16cid:durableId="1293092093">
-    <w:abstractNumId w:val="33"/>
+    <w:abstractNumId w:val="35"/>
   </w:num>
   <w:num w:numId="39" w16cid:durableId="22946005">
-    <w:abstractNumId w:val="40"/>
+    <w:abstractNumId w:val="42"/>
   </w:num>
   <w:num w:numId="40" w16cid:durableId="688675770">
-    <w:abstractNumId w:val="24"/>
+    <w:abstractNumId w:val="26"/>
   </w:num>
   <w:num w:numId="41" w16cid:durableId="1471053285">
-    <w:abstractNumId w:val="15"/>
+    <w:abstractNumId w:val="16"/>
   </w:num>
   <w:num w:numId="42" w16cid:durableId="1800536700">
     <w:abstractNumId w:val="1"/>
   </w:num>
   <w:num w:numId="43" w16cid:durableId="1455562841">
-    <w:abstractNumId w:val="57"/>
+    <w:abstractNumId w:val="62"/>
   </w:num>
   <w:num w:numId="44" w16cid:durableId="1042558863">
-    <w:abstractNumId w:val="26"/>
+    <w:abstractNumId w:val="28"/>
   </w:num>
   <w:num w:numId="45" w16cid:durableId="1176962845">
-    <w:abstractNumId w:val="35"/>
+    <w:abstractNumId w:val="37"/>
   </w:num>
   <w:num w:numId="46" w16cid:durableId="1024787469">
     <w:abstractNumId w:val="6"/>
   </w:num>
   <w:num w:numId="47" w16cid:durableId="2026053242">
-    <w:abstractNumId w:val="9"/>
+    <w:abstractNumId w:val="10"/>
   </w:num>
   <w:num w:numId="48" w16cid:durableId="738014393">
-    <w:abstractNumId w:val="56"/>
+    <w:abstractNumId w:val="61"/>
   </w:num>
   <w:num w:numId="49" w16cid:durableId="111555743">
-    <w:abstractNumId w:val="44"/>
+    <w:abstractNumId w:val="48"/>
   </w:num>
   <w:num w:numId="50" w16cid:durableId="764572877">
     <w:abstractNumId w:val="0"/>
   </w:num>
   <w:num w:numId="51" w16cid:durableId="1646663882">
+    <w:abstractNumId w:val="15"/>
+  </w:num>
+  <w:num w:numId="52" w16cid:durableId="1953392207">
+    <w:abstractNumId w:val="17"/>
+  </w:num>
+  <w:num w:numId="53" w16cid:durableId="1071267899">
+    <w:abstractNumId w:val="19"/>
+  </w:num>
+  <w:num w:numId="54" w16cid:durableId="789782351">
+    <w:abstractNumId w:val="52"/>
+  </w:num>
+  <w:num w:numId="55" w16cid:durableId="1741908431">
+    <w:abstractNumId w:val="41"/>
+  </w:num>
+  <w:num w:numId="56" w16cid:durableId="772936048">
+    <w:abstractNumId w:val="55"/>
+  </w:num>
+  <w:num w:numId="57" w16cid:durableId="626354845">
     <w:abstractNumId w:val="14"/>
   </w:num>
-  <w:num w:numId="52" w16cid:durableId="1953392207">
-    <w:abstractNumId w:val="16"/>
-  </w:num>
-  <w:num w:numId="53" w16cid:durableId="1071267899">
-    <w:abstractNumId w:val="18"/>
-  </w:num>
-  <w:num w:numId="54" w16cid:durableId="789782351">
-    <w:abstractNumId w:val="47"/>
-  </w:num>
-  <w:num w:numId="55" w16cid:durableId="1741908431">
-    <w:abstractNumId w:val="39"/>
-  </w:num>
-  <w:num w:numId="56" w16cid:durableId="772936048">
-    <w:abstractNumId w:val="50"/>
-  </w:num>
-  <w:num w:numId="57" w16cid:durableId="626354845">
-    <w:abstractNumId w:val="13"/>
-  </w:num>
   <w:num w:numId="58" w16cid:durableId="599948363">
-    <w:abstractNumId w:val="42"/>
+    <w:abstractNumId w:val="45"/>
   </w:num>
   <w:num w:numId="59" w16cid:durableId="1562212107">
     <w:abstractNumId w:val="4"/>
   </w:num>
   <w:num w:numId="60" w16cid:durableId="706881568">
-    <w:abstractNumId w:val="23"/>
+    <w:abstractNumId w:val="25"/>
   </w:num>
   <w:num w:numId="61" w16cid:durableId="1104496260">
-    <w:abstractNumId w:val="61"/>
+    <w:abstractNumId w:val="66"/>
   </w:num>
   <w:num w:numId="62" w16cid:durableId="466969841">
-    <w:abstractNumId w:val="48"/>
+    <w:abstractNumId w:val="53"/>
   </w:num>
   <w:num w:numId="63" w16cid:durableId="258833444">
-    <w:abstractNumId w:val="27"/>
+    <w:abstractNumId w:val="29"/>
   </w:num>
   <w:num w:numId="64" w16cid:durableId="929042489">
-    <w:abstractNumId w:val="25"/>
+    <w:abstractNumId w:val="27"/>
     <w:lvlOverride w:ilvl="0">
       <w:lvl w:ilvl="0">
         <w:numFmt w:val="decimal"/>
@@ -19413,6 +20323,21 @@
         <w:lvlJc w:val="left"/>
       </w:lvl>
     </w:lvlOverride>
+  </w:num>
+  <w:num w:numId="65" w16cid:durableId="622690288">
+    <w:abstractNumId w:val="20"/>
+  </w:num>
+  <w:num w:numId="66" w16cid:durableId="1398822626">
+    <w:abstractNumId w:val="46"/>
+  </w:num>
+  <w:num w:numId="67" w16cid:durableId="1681424162">
+    <w:abstractNumId w:val="44"/>
+  </w:num>
+  <w:num w:numId="68" w16cid:durableId="532157353">
+    <w:abstractNumId w:val="8"/>
+  </w:num>
+  <w:num w:numId="69" w16cid:durableId="664893729">
+    <w:abstractNumId w:val="50"/>
   </w:num>
 </w:numbering>
 </file>

</xml_diff>

<commit_message>
Add latency simulation model
</commit_message>
<xml_diff>
--- a/Algorithm_Design/Algorithm Design.docx
+++ b/Algorithm_Design/Algorithm Design.docx
@@ -49,7 +49,31 @@
         <w:jc w:val="both"/>
       </w:pPr>
       <w:r>
-        <w:t>Kubernetes (K8s) is the de facto standard for deploying and managing containerized applications. One of its most powerful features is autoscaling, which dynamically adjusts CPU and memory allocations based on resource usage metrics. However, existing autoscalers, such as the Horizontal Pod Autoscaler (HPA) and Vertical Pod Autoscaler (VPA), have limitations, especially for latency-sensitive applications operating under dynamic and unpredictable workloads.</w:t>
+        <w:t xml:space="preserve">Kubernetes (K8s) is the de facto standard for deploying and managing containerized applications. One of its most powerful features is autoscaling, which dynamically adjusts CPU and memory allocations based on resource usage metrics. However, existing </w:t>
+      </w:r>
+      <w:proofErr w:type="spellStart"/>
+      <w:r>
+        <w:t>autoscalers</w:t>
+      </w:r>
+      <w:proofErr w:type="spellEnd"/>
+      <w:r>
+        <w:t xml:space="preserve">, such as the Horizontal Pod </w:t>
+      </w:r>
+      <w:proofErr w:type="spellStart"/>
+      <w:r>
+        <w:t>Autoscaler</w:t>
+      </w:r>
+      <w:proofErr w:type="spellEnd"/>
+      <w:r>
+        <w:t xml:space="preserve"> (HPA) and Vertical Pod </w:t>
+      </w:r>
+      <w:proofErr w:type="spellStart"/>
+      <w:r>
+        <w:t>Autoscaler</w:t>
+      </w:r>
+      <w:proofErr w:type="spellEnd"/>
+      <w:r>
+        <w:t xml:space="preserve"> (VPA), have limitations, especially for latency-sensitive applications operating under dynamic and unpredictable workloads.</w:t>
       </w:r>
     </w:p>
     <w:p/>
@@ -60,8 +84,13 @@
       <w:bookmarkStart w:id="3" w:name="_mrnxjs5fmwmj" w:colFirst="0" w:colLast="0"/>
       <w:bookmarkEnd w:id="3"/>
       <w:r>
-        <w:t>Limitations of Existing Autoscalers</w:t>
-      </w:r>
+        <w:t xml:space="preserve">Limitations of Existing </w:t>
+      </w:r>
+      <w:proofErr w:type="spellStart"/>
+      <w:r>
+        <w:t>Autoscalers</w:t>
+      </w:r>
+      <w:proofErr w:type="spellEnd"/>
     </w:p>
     <w:p>
       <w:pPr>
@@ -85,7 +114,15 @@
         <w:jc w:val="both"/>
       </w:pPr>
       <w:r>
-        <w:t>In Kubernetes, autoscalers automate the process of adjusting resources allocated to containers to improve performance and efficiency.</w:t>
+        <w:t xml:space="preserve">In Kubernetes, </w:t>
+      </w:r>
+      <w:proofErr w:type="spellStart"/>
+      <w:r>
+        <w:t>autoscalers</w:t>
+      </w:r>
+      <w:proofErr w:type="spellEnd"/>
+      <w:r>
+        <w:t xml:space="preserve"> automate the process of adjusting resources allocated to containers to improve performance and efficiency.</w:t>
       </w:r>
     </w:p>
     <w:p>
@@ -100,7 +137,21 @@
         <w:rPr>
           <w:b/>
         </w:rPr>
-        <w:t>Horizontal Pod Autoscaler (HPA)</w:t>
+        <w:t xml:space="preserve">Horizontal Pod </w:t>
+      </w:r>
+      <w:proofErr w:type="spellStart"/>
+      <w:r>
+        <w:rPr>
+          <w:b/>
+        </w:rPr>
+        <w:t>Autoscaler</w:t>
+      </w:r>
+      <w:proofErr w:type="spellEnd"/>
+      <w:r>
+        <w:rPr>
+          <w:b/>
+        </w:rPr>
+        <w:t xml:space="preserve"> (HPA)</w:t>
       </w:r>
       <w:r>
         <w:t>:</w:t>
@@ -191,7 +242,21 @@
         <w:rPr>
           <w:b/>
         </w:rPr>
-        <w:t>Vertical Pod Autoscaler (VPA)</w:t>
+        <w:t xml:space="preserve">Vertical Pod </w:t>
+      </w:r>
+      <w:proofErr w:type="spellStart"/>
+      <w:r>
+        <w:rPr>
+          <w:b/>
+        </w:rPr>
+        <w:t>Autoscaler</w:t>
+      </w:r>
+      <w:proofErr w:type="spellEnd"/>
+      <w:r>
+        <w:rPr>
+          <w:b/>
+        </w:rPr>
+        <w:t xml:space="preserve"> (VPA)</w:t>
       </w:r>
     </w:p>
     <w:p>
@@ -2444,7 +2509,23 @@
           <w:bCs/>
           <w:lang w:val="en-US"/>
         </w:rPr>
-        <w:t>Online learning ensures the autoscaler adapts immediately to recent data, avoiding stale decisions.</w:t>
+        <w:t xml:space="preserve">Online learning ensures the </w:t>
+      </w:r>
+      <w:proofErr w:type="spellStart"/>
+      <w:r>
+        <w:rPr>
+          <w:bCs/>
+          <w:lang w:val="en-US"/>
+        </w:rPr>
+        <w:t>autoscaler</w:t>
+      </w:r>
+      <w:proofErr w:type="spellEnd"/>
+      <w:r>
+        <w:rPr>
+          <w:bCs/>
+          <w:lang w:val="en-US"/>
+        </w:rPr>
+        <w:t xml:space="preserve"> adapts immediately to recent data, avoiding stale decisions.</w:t>
       </w:r>
     </w:p>
     <w:p>
@@ -3053,7 +3134,23 @@
           <w:bCs/>
           <w:lang w:val="en-US"/>
         </w:rPr>
-        <w:t>Traditional autoscalers use reactive logic — increase CPU if it’s &gt;80%.</w:t>
+        <w:t xml:space="preserve">Traditional </w:t>
+      </w:r>
+      <w:proofErr w:type="spellStart"/>
+      <w:r>
+        <w:rPr>
+          <w:bCs/>
+          <w:lang w:val="en-US"/>
+        </w:rPr>
+        <w:t>autoscalers</w:t>
+      </w:r>
+      <w:proofErr w:type="spellEnd"/>
+      <w:r>
+        <w:rPr>
+          <w:bCs/>
+          <w:lang w:val="en-US"/>
+        </w:rPr>
+        <w:t xml:space="preserve"> use reactive logic — increase CPU if it’s &gt;80%.</w:t>
       </w:r>
     </w:p>
     <w:p>
@@ -3226,7 +3323,23 @@
           <w:bCs/>
           <w:lang w:val="en-US"/>
         </w:rPr>
-        <w:t>If the prediction shows latency will stay under a configured threshold (e.g., 95th percentile &lt; 100 ms), the change is allowed.</w:t>
+        <w:t xml:space="preserve">If the prediction shows latency will stay under a configured threshold (e.g., 95th percentile &lt; 100 </w:t>
+      </w:r>
+      <w:proofErr w:type="spellStart"/>
+      <w:r>
+        <w:rPr>
+          <w:bCs/>
+          <w:lang w:val="en-US"/>
+        </w:rPr>
+        <w:t>ms</w:t>
+      </w:r>
+      <w:proofErr w:type="spellEnd"/>
+      <w:r>
+        <w:rPr>
+          <w:bCs/>
+          <w:lang w:val="en-US"/>
+        </w:rPr>
+        <w:t>), the change is allowed.</w:t>
       </w:r>
     </w:p>
     <w:p>
@@ -3760,7 +3873,23 @@
           <w:bCs/>
           <w:lang w:val="en-US"/>
         </w:rPr>
-        <w:t>Many autoscalers apply changes based on utilization alone, which can backfire:</w:t>
+        <w:t xml:space="preserve">Many </w:t>
+      </w:r>
+      <w:proofErr w:type="spellStart"/>
+      <w:r>
+        <w:rPr>
+          <w:bCs/>
+          <w:lang w:val="en-US"/>
+        </w:rPr>
+        <w:t>autoscalers</w:t>
+      </w:r>
+      <w:proofErr w:type="spellEnd"/>
+      <w:r>
+        <w:rPr>
+          <w:bCs/>
+          <w:lang w:val="en-US"/>
+        </w:rPr>
+        <w:t xml:space="preserve"> apply changes based on utilization alone, which can backfire:</w:t>
       </w:r>
     </w:p>
     <w:p>
@@ -3966,7 +4095,23 @@
           <w:bCs/>
           <w:lang w:val="en-US"/>
         </w:rPr>
-        <w:t>Error Avoidance: Prevents autoscaler from applying harmful updates (like VPA restarts or CPU throttling).</w:t>
+        <w:t xml:space="preserve">Error Avoidance: Prevents </w:t>
+      </w:r>
+      <w:proofErr w:type="spellStart"/>
+      <w:r>
+        <w:rPr>
+          <w:bCs/>
+          <w:lang w:val="en-US"/>
+        </w:rPr>
+        <w:t>autoscaler</w:t>
+      </w:r>
+      <w:proofErr w:type="spellEnd"/>
+      <w:r>
+        <w:rPr>
+          <w:bCs/>
+          <w:lang w:val="en-US"/>
+        </w:rPr>
+        <w:t xml:space="preserve"> from applying harmful updates (like VPA restarts or CPU throttling).</w:t>
       </w:r>
     </w:p>
     <w:p>
@@ -4660,7 +4805,39 @@
           <w:bCs/>
           <w:lang w:val="en-US"/>
         </w:rPr>
-        <w:t>PALEO isn't just an autoscaler — it's a predictive, adaptive, and intelligent resource orchestrator designed for modern, latency-sensitive cloud-native environments. With online learning, predictive foresight, and safety constraints, it goes far beyond traditional autoscalers like HPA/VPA to ensure performance, efficiency, and reliability.</w:t>
+        <w:t xml:space="preserve">PALEO isn't just an </w:t>
+      </w:r>
+      <w:proofErr w:type="spellStart"/>
+      <w:r>
+        <w:rPr>
+          <w:bCs/>
+          <w:lang w:val="en-US"/>
+        </w:rPr>
+        <w:t>autoscaler</w:t>
+      </w:r>
+      <w:proofErr w:type="spellEnd"/>
+      <w:r>
+        <w:rPr>
+          <w:bCs/>
+          <w:lang w:val="en-US"/>
+        </w:rPr>
+        <w:t xml:space="preserve"> — it's a predictive, adaptive, and intelligent resource orchestrator designed for modern, latency-sensitive cloud-native environments. With online learning, predictive foresight, and safety constraints, it goes far beyond traditional </w:t>
+      </w:r>
+      <w:proofErr w:type="spellStart"/>
+      <w:r>
+        <w:rPr>
+          <w:bCs/>
+          <w:lang w:val="en-US"/>
+        </w:rPr>
+        <w:t>autoscalers</w:t>
+      </w:r>
+      <w:proofErr w:type="spellEnd"/>
+      <w:r>
+        <w:rPr>
+          <w:bCs/>
+          <w:lang w:val="en-US"/>
+        </w:rPr>
+        <w:t xml:space="preserve"> like HPA/VPA to ensure performance, efficiency, and reliability.</w:t>
       </w:r>
     </w:p>
     <w:p>
@@ -5128,12 +5305,37 @@
           <w:lang w:val="en-US"/>
         </w:rPr>
       </w:pPr>
-      <w:r>
-        <w:rPr>
-          <w:bCs/>
-          <w:lang w:val="en-US"/>
-        </w:rPr>
-        <w:t>cAdvisor or kubelet stats</w:t>
+      <w:proofErr w:type="spellStart"/>
+      <w:r>
+        <w:rPr>
+          <w:bCs/>
+          <w:lang w:val="en-US"/>
+        </w:rPr>
+        <w:t>cAdvisor</w:t>
+      </w:r>
+      <w:proofErr w:type="spellEnd"/>
+      <w:r>
+        <w:rPr>
+          <w:bCs/>
+          <w:lang w:val="en-US"/>
+        </w:rPr>
+        <w:t xml:space="preserve"> or </w:t>
+      </w:r>
+      <w:proofErr w:type="spellStart"/>
+      <w:r>
+        <w:rPr>
+          <w:bCs/>
+          <w:lang w:val="en-US"/>
+        </w:rPr>
+        <w:t>kubelet</w:t>
+      </w:r>
+      <w:proofErr w:type="spellEnd"/>
+      <w:r>
+        <w:rPr>
+          <w:bCs/>
+          <w:lang w:val="en-US"/>
+        </w:rPr>
+        <w:t xml:space="preserve"> stats</w:t>
       </w:r>
     </w:p>
     <w:p>
@@ -5906,7 +6108,23 @@
                 <w:bCs/>
                 <w:lang w:val="en-US"/>
               </w:rPr>
-              <w:t>Sidecar Agents (Envoy, Istio, Linkerd)</w:t>
+              <w:t xml:space="preserve">Sidecar Agents (Envoy, Istio, </w:t>
+            </w:r>
+            <w:proofErr w:type="spellStart"/>
+            <w:r>
+              <w:rPr>
+                <w:bCs/>
+                <w:lang w:val="en-US"/>
+              </w:rPr>
+              <w:t>Linkerd</w:t>
+            </w:r>
+            <w:proofErr w:type="spellEnd"/>
+            <w:r>
+              <w:rPr>
+                <w:bCs/>
+                <w:lang w:val="en-US"/>
+              </w:rPr>
+              <w:t>)</w:t>
             </w:r>
           </w:p>
         </w:tc>
@@ -6073,12 +6291,37 @@
                 <w:lang w:val="en-US"/>
               </w:rPr>
             </w:pPr>
+            <w:proofErr w:type="spellStart"/>
             <w:r>
               <w:rPr>
                 <w:bCs/>
                 <w:lang w:val="en-US"/>
               </w:rPr>
-              <w:t>cAdvisor / Kubelet stats</w:t>
+              <w:t>cAdvisor</w:t>
+            </w:r>
+            <w:proofErr w:type="spellEnd"/>
+            <w:r>
+              <w:rPr>
+                <w:bCs/>
+                <w:lang w:val="en-US"/>
+              </w:rPr>
+              <w:t xml:space="preserve"> / </w:t>
+            </w:r>
+            <w:proofErr w:type="spellStart"/>
+            <w:r>
+              <w:rPr>
+                <w:bCs/>
+                <w:lang w:val="en-US"/>
+              </w:rPr>
+              <w:t>Kubelet</w:t>
+            </w:r>
+            <w:proofErr w:type="spellEnd"/>
+            <w:r>
+              <w:rPr>
+                <w:bCs/>
+                <w:lang w:val="en-US"/>
+              </w:rPr>
+              <w:t xml:space="preserve"> stats</w:t>
             </w:r>
           </w:p>
         </w:tc>
@@ -6422,7 +6665,23 @@
           <w:bCs/>
           <w:lang w:val="en-US"/>
         </w:rPr>
-        <w:t>Since we're designing a latency-aware, online learning, application-agnostic autoscaler, here’s what we need:</w:t>
+        <w:t xml:space="preserve">Since we're designing a latency-aware, online learning, application-agnostic </w:t>
+      </w:r>
+      <w:proofErr w:type="spellStart"/>
+      <w:r>
+        <w:rPr>
+          <w:bCs/>
+          <w:lang w:val="en-US"/>
+        </w:rPr>
+        <w:t>autoscaler</w:t>
+      </w:r>
+      <w:proofErr w:type="spellEnd"/>
+      <w:r>
+        <w:rPr>
+          <w:bCs/>
+          <w:lang w:val="en-US"/>
+        </w:rPr>
+        <w:t>, here’s what we need:</w:t>
       </w:r>
     </w:p>
     <w:tbl>
@@ -6575,8 +6834,17 @@
                 <w:bCs/>
                 <w:lang w:val="en-US"/>
               </w:rPr>
-              <w:t>Prometheus or cAdvisor</w:t>
+              <w:t xml:space="preserve">Prometheus or </w:t>
             </w:r>
+            <w:proofErr w:type="spellStart"/>
+            <w:r>
+              <w:rPr>
+                <w:bCs/>
+                <w:lang w:val="en-US"/>
+              </w:rPr>
+              <w:t>cAdvisor</w:t>
+            </w:r>
+            <w:proofErr w:type="spellEnd"/>
           </w:p>
         </w:tc>
       </w:tr>
@@ -7028,7 +7296,39 @@
                 <w:bCs/>
                 <w:lang w:val="en-US"/>
               </w:rPr>
-              <w:t>Prometheus scraping cAdvisor metrics (via kubelet endpoints)</w:t>
+              <w:t xml:space="preserve">Prometheus scraping </w:t>
+            </w:r>
+            <w:proofErr w:type="spellStart"/>
+            <w:r>
+              <w:rPr>
+                <w:bCs/>
+                <w:lang w:val="en-US"/>
+              </w:rPr>
+              <w:t>cAdvisor</w:t>
+            </w:r>
+            <w:proofErr w:type="spellEnd"/>
+            <w:r>
+              <w:rPr>
+                <w:bCs/>
+                <w:lang w:val="en-US"/>
+              </w:rPr>
+              <w:t xml:space="preserve"> metrics (via </w:t>
+            </w:r>
+            <w:proofErr w:type="spellStart"/>
+            <w:r>
+              <w:rPr>
+                <w:bCs/>
+                <w:lang w:val="en-US"/>
+              </w:rPr>
+              <w:t>kubelet</w:t>
+            </w:r>
+            <w:proofErr w:type="spellEnd"/>
+            <w:r>
+              <w:rPr>
+                <w:bCs/>
+                <w:lang w:val="en-US"/>
+              </w:rPr>
+              <w:t xml:space="preserve"> endpoints)</w:t>
             </w:r>
           </w:p>
         </w:tc>
@@ -7098,7 +7398,39 @@
                 <w:bCs/>
                 <w:lang w:val="en-US"/>
               </w:rPr>
-              <w:t>Kubernetes API (e.g., kubectl get pod -o json, or direct API calls)</w:t>
+              <w:t xml:space="preserve">Kubernetes API (e.g., </w:t>
+            </w:r>
+            <w:proofErr w:type="spellStart"/>
+            <w:r>
+              <w:rPr>
+                <w:bCs/>
+                <w:lang w:val="en-US"/>
+              </w:rPr>
+              <w:t>kubectl</w:t>
+            </w:r>
+            <w:proofErr w:type="spellEnd"/>
+            <w:r>
+              <w:rPr>
+                <w:bCs/>
+                <w:lang w:val="en-US"/>
+              </w:rPr>
+              <w:t xml:space="preserve"> get pod -o </w:t>
+            </w:r>
+            <w:proofErr w:type="spellStart"/>
+            <w:r>
+              <w:rPr>
+                <w:bCs/>
+                <w:lang w:val="en-US"/>
+              </w:rPr>
+              <w:t>json</w:t>
+            </w:r>
+            <w:proofErr w:type="spellEnd"/>
+            <w:r>
+              <w:rPr>
+                <w:bCs/>
+                <w:lang w:val="en-US"/>
+              </w:rPr>
+              <w:t>, or direct API calls)</w:t>
             </w:r>
           </w:p>
         </w:tc>
@@ -7344,7 +7676,39 @@
           <w:bCs/>
           <w:lang w:val="en-US"/>
         </w:rPr>
-        <w:t>Source: Prometheus scraping cAdvisor metrics (via kubelet endpoints)</w:t>
+        <w:t xml:space="preserve">Source: Prometheus scraping </w:t>
+      </w:r>
+      <w:proofErr w:type="spellStart"/>
+      <w:r>
+        <w:rPr>
+          <w:bCs/>
+          <w:lang w:val="en-US"/>
+        </w:rPr>
+        <w:t>cAdvisor</w:t>
+      </w:r>
+      <w:proofErr w:type="spellEnd"/>
+      <w:r>
+        <w:rPr>
+          <w:bCs/>
+          <w:lang w:val="en-US"/>
+        </w:rPr>
+        <w:t xml:space="preserve"> metrics (via </w:t>
+      </w:r>
+      <w:proofErr w:type="spellStart"/>
+      <w:r>
+        <w:rPr>
+          <w:bCs/>
+          <w:lang w:val="en-US"/>
+        </w:rPr>
+        <w:t>kubelet</w:t>
+      </w:r>
+      <w:proofErr w:type="spellEnd"/>
+      <w:r>
+        <w:rPr>
+          <w:bCs/>
+          <w:lang w:val="en-US"/>
+        </w:rPr>
+        <w:t xml:space="preserve"> endpoints)</w:t>
       </w:r>
     </w:p>
     <w:p>
@@ -7380,7 +7744,23 @@
           <w:bCs/>
           <w:lang w:val="en-US"/>
         </w:rPr>
-        <w:t>These metrics reflect the actual usage of CPU (in millicores or nanocores) and memory (in bytes) by a container or pod in real time.</w:t>
+        <w:t xml:space="preserve">These metrics reflect the actual usage of CPU (in </w:t>
+      </w:r>
+      <w:proofErr w:type="spellStart"/>
+      <w:r>
+        <w:rPr>
+          <w:bCs/>
+          <w:lang w:val="en-US"/>
+        </w:rPr>
+        <w:t>millicores</w:t>
+      </w:r>
+      <w:proofErr w:type="spellEnd"/>
+      <w:r>
+        <w:rPr>
+          <w:bCs/>
+          <w:lang w:val="en-US"/>
+        </w:rPr>
+        <w:t xml:space="preserve"> or nanocores) and memory (in bytes) by a container or pod in real time.</w:t>
       </w:r>
     </w:p>
     <w:p>
@@ -7395,12 +7775,37 @@
           <w:lang w:val="en-US"/>
         </w:rPr>
       </w:pPr>
-      <w:r>
-        <w:rPr>
-          <w:bCs/>
-          <w:lang w:val="en-US"/>
-        </w:rPr>
-        <w:t>cAdvisor (Container Advisor) runs inside the kubelet and provides detailed usage statistics for each container.</w:t>
+      <w:proofErr w:type="spellStart"/>
+      <w:r>
+        <w:rPr>
+          <w:bCs/>
+          <w:lang w:val="en-US"/>
+        </w:rPr>
+        <w:t>cAdvisor</w:t>
+      </w:r>
+      <w:proofErr w:type="spellEnd"/>
+      <w:r>
+        <w:rPr>
+          <w:bCs/>
+          <w:lang w:val="en-US"/>
+        </w:rPr>
+        <w:t xml:space="preserve"> (Container Advisor) runs inside the </w:t>
+      </w:r>
+      <w:proofErr w:type="spellStart"/>
+      <w:r>
+        <w:rPr>
+          <w:bCs/>
+          <w:lang w:val="en-US"/>
+        </w:rPr>
+        <w:t>kubelet</w:t>
+      </w:r>
+      <w:proofErr w:type="spellEnd"/>
+      <w:r>
+        <w:rPr>
+          <w:bCs/>
+          <w:lang w:val="en-US"/>
+        </w:rPr>
+        <w:t xml:space="preserve"> and provides detailed usage statistics for each container.</w:t>
       </w:r>
     </w:p>
     <w:p>
@@ -7431,12 +7836,21 @@
           <w:lang w:val="en-US"/>
         </w:rPr>
       </w:pPr>
-      <w:r>
-        <w:rPr>
-          <w:bCs/>
-          <w:lang w:val="en-US"/>
-        </w:rPr>
-        <w:t>container_cpu_usage_seconds_total: cumulative CPU time</w:t>
+      <w:proofErr w:type="spellStart"/>
+      <w:r>
+        <w:rPr>
+          <w:bCs/>
+          <w:lang w:val="en-US"/>
+        </w:rPr>
+        <w:t>container_cpu_usage_seconds_total</w:t>
+      </w:r>
+      <w:proofErr w:type="spellEnd"/>
+      <w:r>
+        <w:rPr>
+          <w:bCs/>
+          <w:lang w:val="en-US"/>
+        </w:rPr>
+        <w:t>: cumulative CPU time</w:t>
       </w:r>
     </w:p>
     <w:p>
@@ -7451,12 +7865,21 @@
           <w:lang w:val="en-US"/>
         </w:rPr>
       </w:pPr>
-      <w:r>
-        <w:rPr>
-          <w:bCs/>
-          <w:lang w:val="en-US"/>
-        </w:rPr>
-        <w:t>container_memory_usage_bytes: current memory usage</w:t>
+      <w:proofErr w:type="spellStart"/>
+      <w:r>
+        <w:rPr>
+          <w:bCs/>
+          <w:lang w:val="en-US"/>
+        </w:rPr>
+        <w:t>container_memory_usage_bytes</w:t>
+      </w:r>
+      <w:proofErr w:type="spellEnd"/>
+      <w:r>
+        <w:rPr>
+          <w:bCs/>
+          <w:lang w:val="en-US"/>
+        </w:rPr>
+        <w:t>: current memory usage</w:t>
       </w:r>
     </w:p>
     <w:p>
@@ -7471,12 +7894,21 @@
           <w:lang w:val="en-US"/>
         </w:rPr>
       </w:pPr>
-      <w:r>
-        <w:rPr>
-          <w:bCs/>
-          <w:lang w:val="en-US"/>
-        </w:rPr>
-        <w:t>container_memory_working_set_bytes: "hot" memory (excluding cache)</w:t>
+      <w:proofErr w:type="spellStart"/>
+      <w:r>
+        <w:rPr>
+          <w:bCs/>
+          <w:lang w:val="en-US"/>
+        </w:rPr>
+        <w:t>container_memory_working_set_bytes</w:t>
+      </w:r>
+      <w:proofErr w:type="spellEnd"/>
+      <w:r>
+        <w:rPr>
+          <w:bCs/>
+          <w:lang w:val="en-US"/>
+        </w:rPr>
+        <w:t>: "hot" memory (excluding cache)</w:t>
       </w:r>
     </w:p>
     <w:p>
@@ -7547,12 +7979,21 @@
           <w:lang w:val="en-US"/>
         </w:rPr>
       </w:pPr>
-      <w:r>
-        <w:rPr>
-          <w:bCs/>
-          <w:lang w:val="en-US"/>
-        </w:rPr>
-        <w:t>kubelet endpoint (e.g., https://&lt;node&gt;:10255/metrics/cadvisor)</w:t>
+      <w:proofErr w:type="spellStart"/>
+      <w:r>
+        <w:rPr>
+          <w:bCs/>
+          <w:lang w:val="en-US"/>
+        </w:rPr>
+        <w:t>kubelet</w:t>
+      </w:r>
+      <w:proofErr w:type="spellEnd"/>
+      <w:r>
+        <w:rPr>
+          <w:bCs/>
+          <w:lang w:val="en-US"/>
+        </w:rPr>
+        <w:t xml:space="preserve"> endpoint (e.g., https://&lt;node&gt;:10255/metrics/cadvisor)</w:t>
       </w:r>
     </w:p>
     <w:p>
@@ -7572,7 +8013,23 @@
           <w:bCs/>
           <w:lang w:val="en-US"/>
         </w:rPr>
-        <w:t>Or via kube-state-metrics for Kubernetes abstractions</w:t>
+        <w:t xml:space="preserve">Or via </w:t>
+      </w:r>
+      <w:proofErr w:type="spellStart"/>
+      <w:r>
+        <w:rPr>
+          <w:bCs/>
+          <w:lang w:val="en-US"/>
+        </w:rPr>
+        <w:t>kube</w:t>
+      </w:r>
+      <w:proofErr w:type="spellEnd"/>
+      <w:r>
+        <w:rPr>
+          <w:bCs/>
+          <w:lang w:val="en-US"/>
+        </w:rPr>
+        <w:t>-state-metrics for Kubernetes abstractions</w:t>
       </w:r>
     </w:p>
     <w:p>
@@ -7696,13 +8153,31 @@
           <w:lang w:val="en-US"/>
         </w:rPr>
       </w:pPr>
-      <w:r>
-        <w:rPr>
-          <w:bCs/>
-          <w:lang w:val="en-US"/>
-        </w:rPr>
-        <w:t>kubectl get pod -o json</w:t>
-      </w:r>
+      <w:proofErr w:type="spellStart"/>
+      <w:r>
+        <w:rPr>
+          <w:bCs/>
+          <w:lang w:val="en-US"/>
+        </w:rPr>
+        <w:t>kubectl</w:t>
+      </w:r>
+      <w:proofErr w:type="spellEnd"/>
+      <w:r>
+        <w:rPr>
+          <w:bCs/>
+          <w:lang w:val="en-US"/>
+        </w:rPr>
+        <w:t xml:space="preserve"> get pod -o </w:t>
+      </w:r>
+      <w:proofErr w:type="spellStart"/>
+      <w:r>
+        <w:rPr>
+          <w:bCs/>
+          <w:lang w:val="en-US"/>
+        </w:rPr>
+        <w:t>json</w:t>
+      </w:r>
+      <w:proofErr w:type="spellEnd"/>
     </w:p>
     <w:p>
       <w:pPr>
@@ -7721,7 +8196,23 @@
           <w:bCs/>
           <w:lang w:val="en-US"/>
         </w:rPr>
-        <w:t>Direct REST API calls to /api/v1/namespaces/{namespace}/pods</w:t>
+        <w:t>Direct REST API calls to /</w:t>
+      </w:r>
+      <w:proofErr w:type="spellStart"/>
+      <w:r>
+        <w:rPr>
+          <w:bCs/>
+          <w:lang w:val="en-US"/>
+        </w:rPr>
+        <w:t>api</w:t>
+      </w:r>
+      <w:proofErr w:type="spellEnd"/>
+      <w:r>
+        <w:rPr>
+          <w:bCs/>
+          <w:lang w:val="en-US"/>
+        </w:rPr>
+        <w:t>/v1/namespaces/{namespace}/pods</w:t>
       </w:r>
     </w:p>
     <w:p>
@@ -7793,7 +8284,23 @@
           <w:bCs/>
           <w:lang w:val="en-US"/>
         </w:rPr>
-        <w:t>CPU: millicores (e.g., 100m = 0.1 vCPU)</w:t>
+        <w:t xml:space="preserve">CPU: </w:t>
+      </w:r>
+      <w:proofErr w:type="spellStart"/>
+      <w:r>
+        <w:rPr>
+          <w:bCs/>
+          <w:lang w:val="en-US"/>
+        </w:rPr>
+        <w:t>millicores</w:t>
+      </w:r>
+      <w:proofErr w:type="spellEnd"/>
+      <w:r>
+        <w:rPr>
+          <w:bCs/>
+          <w:lang w:val="en-US"/>
+        </w:rPr>
+        <w:t xml:space="preserve"> (e.g., 100m = 0.1 vCPU)</w:t>
       </w:r>
     </w:p>
     <w:p>
@@ -7849,8 +8356,33 @@
           <w:bCs/>
           <w:lang w:val="en-US"/>
         </w:rPr>
-        <w:t>.spec.containers[].resources.requests.cpu</w:t>
-      </w:r>
+        <w:t>.</w:t>
+      </w:r>
+      <w:proofErr w:type="spellStart"/>
+      <w:r>
+        <w:rPr>
+          <w:bCs/>
+          <w:lang w:val="en-US"/>
+        </w:rPr>
+        <w:t>spec.containers</w:t>
+      </w:r>
+      <w:proofErr w:type="spellEnd"/>
+      <w:r>
+        <w:rPr>
+          <w:bCs/>
+          <w:lang w:val="en-US"/>
+        </w:rPr>
+        <w:t>[].</w:t>
+      </w:r>
+      <w:proofErr w:type="spellStart"/>
+      <w:r>
+        <w:rPr>
+          <w:bCs/>
+          <w:lang w:val="en-US"/>
+        </w:rPr>
+        <w:t>resources.requests.cpu</w:t>
+      </w:r>
+      <w:proofErr w:type="spellEnd"/>
     </w:p>
     <w:p>
       <w:pPr>
@@ -7869,8 +8401,33 @@
           <w:bCs/>
           <w:lang w:val="en-US"/>
         </w:rPr>
-        <w:t>.spec.containers[].resources.limits.memory</w:t>
-      </w:r>
+        <w:t>.</w:t>
+      </w:r>
+      <w:proofErr w:type="spellStart"/>
+      <w:r>
+        <w:rPr>
+          <w:bCs/>
+          <w:lang w:val="en-US"/>
+        </w:rPr>
+        <w:t>spec.containers</w:t>
+      </w:r>
+      <w:proofErr w:type="spellEnd"/>
+      <w:r>
+        <w:rPr>
+          <w:bCs/>
+          <w:lang w:val="en-US"/>
+        </w:rPr>
+        <w:t>[].</w:t>
+      </w:r>
+      <w:proofErr w:type="spellStart"/>
+      <w:r>
+        <w:rPr>
+          <w:bCs/>
+          <w:lang w:val="en-US"/>
+        </w:rPr>
+        <w:t>resources.limits.memory</w:t>
+      </w:r>
+      <w:proofErr w:type="spellEnd"/>
     </w:p>
     <w:p>
       <w:pPr>
@@ -8050,7 +8607,39 @@
           <w:bCs/>
           <w:lang w:val="en-US"/>
         </w:rPr>
-        <w:t>Use rate() and histogram_quantile() in PromQL to compute percentiles.</w:t>
+        <w:t xml:space="preserve">Use rate() and </w:t>
+      </w:r>
+      <w:proofErr w:type="spellStart"/>
+      <w:r>
+        <w:rPr>
+          <w:bCs/>
+          <w:lang w:val="en-US"/>
+        </w:rPr>
+        <w:t>histogram_quantile</w:t>
+      </w:r>
+      <w:proofErr w:type="spellEnd"/>
+      <w:r>
+        <w:rPr>
+          <w:bCs/>
+          <w:lang w:val="en-US"/>
+        </w:rPr>
+        <w:t xml:space="preserve">() in </w:t>
+      </w:r>
+      <w:proofErr w:type="spellStart"/>
+      <w:r>
+        <w:rPr>
+          <w:bCs/>
+          <w:lang w:val="en-US"/>
+        </w:rPr>
+        <w:t>PromQL</w:t>
+      </w:r>
+      <w:proofErr w:type="spellEnd"/>
+      <w:r>
+        <w:rPr>
+          <w:bCs/>
+          <w:lang w:val="en-US"/>
+        </w:rPr>
+        <w:t xml:space="preserve"> to compute percentiles.</w:t>
       </w:r>
     </w:p>
     <w:p>
@@ -8277,7 +8866,23 @@
           <w:bCs/>
           <w:lang w:val="en-US"/>
         </w:rPr>
-        <w:t>Service Mesh Metrics (e.g., Istio, Linkerd, Envoy)</w:t>
+        <w:t xml:space="preserve">Service Mesh Metrics (e.g., Istio, </w:t>
+      </w:r>
+      <w:proofErr w:type="spellStart"/>
+      <w:r>
+        <w:rPr>
+          <w:bCs/>
+          <w:lang w:val="en-US"/>
+        </w:rPr>
+        <w:t>Linkerd</w:t>
+      </w:r>
+      <w:proofErr w:type="spellEnd"/>
+      <w:r>
+        <w:rPr>
+          <w:bCs/>
+          <w:lang w:val="en-US"/>
+        </w:rPr>
+        <w:t>, Envoy)</w:t>
       </w:r>
     </w:p>
     <w:p>
@@ -8451,7 +9056,23 @@
           <w:bCs/>
           <w:lang w:val="en-US"/>
         </w:rPr>
-        <w:t>Use Istio telemetry (istio_requests_total)</w:t>
+        <w:t>Use Istio telemetry (</w:t>
+      </w:r>
+      <w:proofErr w:type="spellStart"/>
+      <w:r>
+        <w:rPr>
+          <w:bCs/>
+          <w:lang w:val="en-US"/>
+        </w:rPr>
+        <w:t>istio_requests_total</w:t>
+      </w:r>
+      <w:proofErr w:type="spellEnd"/>
+      <w:r>
+        <w:rPr>
+          <w:bCs/>
+          <w:lang w:val="en-US"/>
+        </w:rPr>
+        <w:t>)</w:t>
       </w:r>
     </w:p>
     <w:p>
@@ -8471,7 +9092,23 @@
           <w:bCs/>
           <w:lang w:val="en-US"/>
         </w:rPr>
-        <w:t>Use Envoy’s stats (envoy_cluster_upstream_rq_total)</w:t>
+        <w:t>Use Envoy’s stats (</w:t>
+      </w:r>
+      <w:proofErr w:type="spellStart"/>
+      <w:r>
+        <w:rPr>
+          <w:bCs/>
+          <w:lang w:val="en-US"/>
+        </w:rPr>
+        <w:t>envoy_cluster_upstream_rq_total</w:t>
+      </w:r>
+      <w:proofErr w:type="spellEnd"/>
+      <w:r>
+        <w:rPr>
+          <w:bCs/>
+          <w:lang w:val="en-US"/>
+        </w:rPr>
+        <w:t>)</w:t>
       </w:r>
     </w:p>
     <w:p>
@@ -8687,12 +9324,21 @@
           <w:lang w:val="en-US"/>
         </w:rPr>
       </w:pPr>
-      <w:r>
-        <w:rPr>
-          <w:bCs/>
-          <w:lang w:val="en-US"/>
-        </w:rPr>
-        <w:t>metric_name{label1="val1",label2="val2"} → list of (timestamp, value) pairs</w:t>
+      <w:proofErr w:type="spellStart"/>
+      <w:r>
+        <w:rPr>
+          <w:bCs/>
+          <w:lang w:val="en-US"/>
+        </w:rPr>
+        <w:t>metric_name</w:t>
+      </w:r>
+      <w:proofErr w:type="spellEnd"/>
+      <w:r>
+        <w:rPr>
+          <w:bCs/>
+          <w:lang w:val="en-US"/>
+        </w:rPr>
+        <w:t>{label1="val1",label2="val2"} → list of (timestamp, value) pairs</w:t>
       </w:r>
     </w:p>
     <w:p>
@@ -8712,7 +9358,39 @@
           <w:bCs/>
           <w:lang w:val="en-US"/>
         </w:rPr>
-        <w:t>Data is compressed, indexed, and queryable via PromQL.</w:t>
+        <w:t xml:space="preserve">Data is compressed, indexed, and </w:t>
+      </w:r>
+      <w:proofErr w:type="spellStart"/>
+      <w:r>
+        <w:rPr>
+          <w:bCs/>
+          <w:lang w:val="en-US"/>
+        </w:rPr>
+        <w:t>queryable</w:t>
+      </w:r>
+      <w:proofErr w:type="spellEnd"/>
+      <w:r>
+        <w:rPr>
+          <w:bCs/>
+          <w:lang w:val="en-US"/>
+        </w:rPr>
+        <w:t xml:space="preserve"> via </w:t>
+      </w:r>
+      <w:proofErr w:type="spellStart"/>
+      <w:r>
+        <w:rPr>
+          <w:bCs/>
+          <w:lang w:val="en-US"/>
+        </w:rPr>
+        <w:t>PromQL</w:t>
+      </w:r>
+      <w:proofErr w:type="spellEnd"/>
+      <w:r>
+        <w:rPr>
+          <w:bCs/>
+          <w:lang w:val="en-US"/>
+        </w:rPr>
+        <w:t>.</w:t>
       </w:r>
     </w:p>
     <w:p>
@@ -9319,7 +9997,23 @@
           <w:bCs/>
           <w:lang w:val="en-US"/>
         </w:rPr>
-        <w:t>entral intelligence of our autoscaler. It continuously learns and adapts to changing workload behavior by incrementally training two separate models:</w:t>
+        <w:t xml:space="preserve">entral intelligence of our </w:t>
+      </w:r>
+      <w:proofErr w:type="spellStart"/>
+      <w:r>
+        <w:rPr>
+          <w:bCs/>
+          <w:lang w:val="en-US"/>
+        </w:rPr>
+        <w:t>autoscaler</w:t>
+      </w:r>
+      <w:proofErr w:type="spellEnd"/>
+      <w:r>
+        <w:rPr>
+          <w:bCs/>
+          <w:lang w:val="en-US"/>
+        </w:rPr>
+        <w:t>. It continuously learns and adapts to changing workload behavior by incrementally training two separate models:</w:t>
       </w:r>
     </w:p>
     <w:p>
@@ -9791,7 +10485,71 @@
           <w:bCs/>
           <w:lang w:val="en-US"/>
         </w:rPr>
-        <w:t>Learn a function: f(usage_t, request_rate_t, history_t) → predicted_resources_(t+1)</w:t>
+        <w:t>Learn a function: f(</w:t>
+      </w:r>
+      <w:proofErr w:type="spellStart"/>
+      <w:r>
+        <w:rPr>
+          <w:bCs/>
+          <w:lang w:val="en-US"/>
+        </w:rPr>
+        <w:t>usage_t</w:t>
+      </w:r>
+      <w:proofErr w:type="spellEnd"/>
+      <w:r>
+        <w:rPr>
+          <w:bCs/>
+          <w:lang w:val="en-US"/>
+        </w:rPr>
+        <w:t xml:space="preserve">, </w:t>
+      </w:r>
+      <w:proofErr w:type="spellStart"/>
+      <w:r>
+        <w:rPr>
+          <w:bCs/>
+          <w:lang w:val="en-US"/>
+        </w:rPr>
+        <w:t>request_rate_t</w:t>
+      </w:r>
+      <w:proofErr w:type="spellEnd"/>
+      <w:r>
+        <w:rPr>
+          <w:bCs/>
+          <w:lang w:val="en-US"/>
+        </w:rPr>
+        <w:t xml:space="preserve">, </w:t>
+      </w:r>
+      <w:proofErr w:type="spellStart"/>
+      <w:r>
+        <w:rPr>
+          <w:bCs/>
+          <w:lang w:val="en-US"/>
+        </w:rPr>
+        <w:t>history_t</w:t>
+      </w:r>
+      <w:proofErr w:type="spellEnd"/>
+      <w:r>
+        <w:rPr>
+          <w:bCs/>
+          <w:lang w:val="en-US"/>
+        </w:rPr>
+        <w:t xml:space="preserve">) → </w:t>
+      </w:r>
+      <w:proofErr w:type="spellStart"/>
+      <w:r>
+        <w:rPr>
+          <w:bCs/>
+          <w:lang w:val="en-US"/>
+        </w:rPr>
+        <w:t>predicted_resources</w:t>
+      </w:r>
+      <w:proofErr w:type="spellEnd"/>
+      <w:r>
+        <w:rPr>
+          <w:bCs/>
+          <w:lang w:val="en-US"/>
+        </w:rPr>
+        <w:t>_(t+1)</w:t>
       </w:r>
     </w:p>
     <w:p>
@@ -9957,6 +10715,7 @@
                 <w:lang w:val="en-US"/>
               </w:rPr>
             </w:pPr>
+            <w:proofErr w:type="spellStart"/>
             <w:r>
               <w:rPr>
                 <w:bCs/>
@@ -9964,6 +10723,7 @@
               </w:rPr>
               <w:t>cpu_usage_pct</w:t>
             </w:r>
+            <w:proofErr w:type="spellEnd"/>
           </w:p>
         </w:tc>
         <w:tc>
@@ -10027,6 +10787,7 @@
                 <w:lang w:val="en-US"/>
               </w:rPr>
             </w:pPr>
+            <w:proofErr w:type="spellStart"/>
             <w:r>
               <w:rPr>
                 <w:bCs/>
@@ -10034,6 +10795,7 @@
               </w:rPr>
               <w:t>memory_usage_pct</w:t>
             </w:r>
+            <w:proofErr w:type="spellEnd"/>
           </w:p>
         </w:tc>
         <w:tc>
@@ -10097,6 +10859,7 @@
                 <w:lang w:val="en-US"/>
               </w:rPr>
             </w:pPr>
+            <w:proofErr w:type="spellStart"/>
             <w:r>
               <w:rPr>
                 <w:bCs/>
@@ -10104,6 +10867,7 @@
               </w:rPr>
               <w:t>request_rate_rps</w:t>
             </w:r>
+            <w:proofErr w:type="spellEnd"/>
           </w:p>
         </w:tc>
         <w:tc>
@@ -10167,13 +10931,31 @@
                 <w:lang w:val="en-US"/>
               </w:rPr>
             </w:pPr>
+            <w:proofErr w:type="spellStart"/>
             <w:r>
               <w:rPr>
                 <w:bCs/>
                 <w:lang w:val="en-US"/>
               </w:rPr>
-              <w:t>cpu_allocated, memory_allocated</w:t>
+              <w:t>cpu_allocated</w:t>
             </w:r>
+            <w:proofErr w:type="spellEnd"/>
+            <w:r>
+              <w:rPr>
+                <w:bCs/>
+                <w:lang w:val="en-US"/>
+              </w:rPr>
+              <w:t xml:space="preserve">, </w:t>
+            </w:r>
+            <w:proofErr w:type="spellStart"/>
+            <w:r>
+              <w:rPr>
+                <w:bCs/>
+                <w:lang w:val="en-US"/>
+              </w:rPr>
+              <w:t>memory_allocated</w:t>
+            </w:r>
+            <w:proofErr w:type="spellEnd"/>
           </w:p>
         </w:tc>
         <w:tc>
@@ -10237,6 +11019,7 @@
                 <w:lang w:val="en-US"/>
               </w:rPr>
             </w:pPr>
+            <w:proofErr w:type="spellStart"/>
             <w:r>
               <w:rPr>
                 <w:bCs/>
@@ -10244,6 +11027,7 @@
               </w:rPr>
               <w:t>past_usage_trend</w:t>
             </w:r>
+            <w:proofErr w:type="spellEnd"/>
           </w:p>
         </w:tc>
         <w:tc>
@@ -10307,12 +11091,619 @@
                 <w:lang w:val="en-US"/>
               </w:rPr>
             </w:pPr>
+            <w:proofErr w:type="spellStart"/>
             <w:r>
               <w:rPr>
                 <w:bCs/>
                 <w:lang w:val="en-US"/>
               </w:rPr>
-              <w:t>time_of_day, day_of_week</w:t>
+              <w:t>time_of_day</w:t>
+            </w:r>
+            <w:proofErr w:type="spellEnd"/>
+            <w:r>
+              <w:rPr>
+                <w:bCs/>
+                <w:lang w:val="en-US"/>
+              </w:rPr>
+              <w:t xml:space="preserve">, </w:t>
+            </w:r>
+            <w:proofErr w:type="spellStart"/>
+            <w:r>
+              <w:rPr>
+                <w:bCs/>
+                <w:lang w:val="en-US"/>
+              </w:rPr>
+              <w:t>day_of_week</w:t>
+            </w:r>
+            <w:proofErr w:type="spellEnd"/>
+          </w:p>
+        </w:tc>
+        <w:tc>
+          <w:tcPr>
+            <w:tcW w:w="0" w:type="auto"/>
+            <w:tcBorders>
+              <w:top w:val="single" w:sz="8" w:space="0" w:color="000000"/>
+              <w:left w:val="single" w:sz="8" w:space="0" w:color="000000"/>
+              <w:bottom w:val="single" w:sz="8" w:space="0" w:color="000000"/>
+              <w:right w:val="single" w:sz="8" w:space="0" w:color="000000"/>
+            </w:tcBorders>
+            <w:tcMar>
+              <w:top w:w="100" w:type="dxa"/>
+              <w:left w:w="100" w:type="dxa"/>
+              <w:bottom w:w="100" w:type="dxa"/>
+              <w:right w:w="100" w:type="dxa"/>
+            </w:tcMar>
+            <w:hideMark/>
+          </w:tcPr>
+          <w:p>
+            <w:pPr>
+              <w:spacing w:before="240" w:after="240"/>
+              <w:rPr>
+                <w:bCs/>
+                <w:lang w:val="en-US"/>
+              </w:rPr>
+            </w:pPr>
+            <w:r>
+              <w:rPr>
+                <w:bCs/>
+                <w:lang w:val="en-US"/>
+              </w:rPr>
+              <w:t>Optional temporal features to capture periodicity</w:t>
+            </w:r>
+          </w:p>
+        </w:tc>
+      </w:tr>
+    </w:tbl>
+    <w:p>
+      <w:pPr>
+        <w:spacing w:before="240" w:after="240"/>
+        <w:rPr>
+          <w:bCs/>
+          <w:lang w:val="en-US"/>
+        </w:rPr>
+      </w:pPr>
+      <w:r>
+        <w:rPr>
+          <w:bCs/>
+          <w:lang w:val="en-US"/>
+        </w:rPr>
+        <w:t>Output (Predicted Target):</w:t>
+      </w:r>
+    </w:p>
+    <w:p>
+      <w:pPr>
+        <w:numPr>
+          <w:ilvl w:val="0"/>
+          <w:numId w:val="66"/>
+        </w:numPr>
+        <w:spacing w:before="240" w:after="240"/>
+        <w:rPr>
+          <w:bCs/>
+          <w:lang w:val="en-US"/>
+        </w:rPr>
+      </w:pPr>
+      <w:r>
+        <w:rPr>
+          <w:bCs/>
+          <w:lang w:val="en-US"/>
+        </w:rPr>
+        <w:t xml:space="preserve">cpu_needed_t+1: predicted needed CPU for next interval (e.g., in </w:t>
+      </w:r>
+      <w:proofErr w:type="spellStart"/>
+      <w:r>
+        <w:rPr>
+          <w:bCs/>
+          <w:lang w:val="en-US"/>
+        </w:rPr>
+        <w:t>millicores</w:t>
+      </w:r>
+      <w:proofErr w:type="spellEnd"/>
+      <w:r>
+        <w:rPr>
+          <w:bCs/>
+          <w:lang w:val="en-US"/>
+        </w:rPr>
+        <w:t>)</w:t>
+      </w:r>
+    </w:p>
+    <w:p>
+      <w:pPr>
+        <w:numPr>
+          <w:ilvl w:val="0"/>
+          <w:numId w:val="66"/>
+        </w:numPr>
+        <w:spacing w:before="240" w:after="240"/>
+        <w:rPr>
+          <w:bCs/>
+          <w:lang w:val="en-US"/>
+        </w:rPr>
+      </w:pPr>
+      <w:r>
+        <w:rPr>
+          <w:bCs/>
+          <w:lang w:val="en-US"/>
+        </w:rPr>
+        <w:t>memory_needed_t+1: predicted needed memory for next interval (e.g., in MiB)</w:t>
+      </w:r>
+    </w:p>
+    <w:p>
+      <w:pPr>
+        <w:spacing w:before="240" w:after="240"/>
+        <w:rPr>
+          <w:bCs/>
+          <w:lang w:val="en-US"/>
+        </w:rPr>
+      </w:pPr>
+      <w:r>
+        <w:rPr>
+          <w:bCs/>
+          <w:lang w:val="en-US"/>
+        </w:rPr>
+        <w:t>Model Type:</w:t>
+      </w:r>
+    </w:p>
+    <w:p>
+      <w:pPr>
+        <w:numPr>
+          <w:ilvl w:val="0"/>
+          <w:numId w:val="67"/>
+        </w:numPr>
+        <w:spacing w:before="240" w:after="240"/>
+        <w:rPr>
+          <w:bCs/>
+          <w:lang w:val="en-US"/>
+        </w:rPr>
+      </w:pPr>
+      <w:r>
+        <w:rPr>
+          <w:bCs/>
+          <w:lang w:val="en-US"/>
+        </w:rPr>
+        <w:t>Regression (continuous targets)</w:t>
+      </w:r>
+    </w:p>
+    <w:p>
+      <w:pPr>
+        <w:numPr>
+          <w:ilvl w:val="0"/>
+          <w:numId w:val="67"/>
+        </w:numPr>
+        <w:spacing w:before="240" w:after="240"/>
+        <w:rPr>
+          <w:bCs/>
+          <w:lang w:val="en-US"/>
+        </w:rPr>
+      </w:pPr>
+      <w:r>
+        <w:rPr>
+          <w:bCs/>
+          <w:lang w:val="en-US"/>
+        </w:rPr>
+        <w:t>Online models such as:</w:t>
+      </w:r>
+    </w:p>
+    <w:p>
+      <w:pPr>
+        <w:numPr>
+          <w:ilvl w:val="0"/>
+          <w:numId w:val="68"/>
+        </w:numPr>
+        <w:spacing w:before="240" w:after="240"/>
+        <w:rPr>
+          <w:bCs/>
+          <w:lang w:val="en-US"/>
+        </w:rPr>
+      </w:pPr>
+      <w:proofErr w:type="spellStart"/>
+      <w:r>
+        <w:rPr>
+          <w:bCs/>
+          <w:lang w:val="en-US"/>
+        </w:rPr>
+        <w:t>SGDRegressor</w:t>
+      </w:r>
+      <w:proofErr w:type="spellEnd"/>
+      <w:r>
+        <w:rPr>
+          <w:bCs/>
+          <w:lang w:val="en-US"/>
+        </w:rPr>
+        <w:t xml:space="preserve"> (Stochastic Gradient Descent)</w:t>
+      </w:r>
+    </w:p>
+    <w:p>
+      <w:pPr>
+        <w:numPr>
+          <w:ilvl w:val="0"/>
+          <w:numId w:val="68"/>
+        </w:numPr>
+        <w:spacing w:before="240" w:after="240"/>
+        <w:rPr>
+          <w:bCs/>
+          <w:lang w:val="en-US"/>
+        </w:rPr>
+      </w:pPr>
+      <w:r>
+        <w:rPr>
+          <w:bCs/>
+          <w:lang w:val="en-US"/>
+        </w:rPr>
+        <w:t xml:space="preserve">Online Decision Trees (e.g., </w:t>
+      </w:r>
+      <w:proofErr w:type="spellStart"/>
+      <w:r>
+        <w:rPr>
+          <w:bCs/>
+          <w:lang w:val="en-US"/>
+        </w:rPr>
+        <w:t>Hoeffding</w:t>
+      </w:r>
+      <w:proofErr w:type="spellEnd"/>
+      <w:r>
+        <w:rPr>
+          <w:bCs/>
+          <w:lang w:val="en-US"/>
+        </w:rPr>
+        <w:t xml:space="preserve"> Tree in River)</w:t>
+      </w:r>
+    </w:p>
+    <w:p>
+      <w:pPr>
+        <w:numPr>
+          <w:ilvl w:val="0"/>
+          <w:numId w:val="68"/>
+        </w:numPr>
+        <w:spacing w:before="240" w:after="240"/>
+        <w:rPr>
+          <w:bCs/>
+          <w:lang w:val="en-US"/>
+        </w:rPr>
+      </w:pPr>
+      <w:r>
+        <w:rPr>
+          <w:bCs/>
+          <w:lang w:val="en-US"/>
+        </w:rPr>
+        <w:t>Recursive Least Squares</w:t>
+      </w:r>
+    </w:p>
+    <w:p>
+      <w:pPr>
+        <w:numPr>
+          <w:ilvl w:val="0"/>
+          <w:numId w:val="68"/>
+        </w:numPr>
+        <w:spacing w:before="240" w:after="240"/>
+        <w:rPr>
+          <w:bCs/>
+          <w:lang w:val="en-US"/>
+        </w:rPr>
+      </w:pPr>
+      <w:r>
+        <w:rPr>
+          <w:bCs/>
+          <w:lang w:val="en-US"/>
+        </w:rPr>
+        <w:t>Lightweight neural nets with streaming updates</w:t>
+      </w:r>
+    </w:p>
+    <w:p>
+      <w:pPr>
+        <w:spacing w:before="240" w:after="240"/>
+        <w:rPr>
+          <w:bCs/>
+          <w:lang w:val="en-US"/>
+        </w:rPr>
+      </w:pPr>
+      <w:r>
+        <w:rPr>
+          <w:bCs/>
+          <w:lang w:val="en-US"/>
+        </w:rPr>
+        <w:t>Why it matters:</w:t>
+      </w:r>
+    </w:p>
+    <w:p>
+      <w:pPr>
+        <w:numPr>
+          <w:ilvl w:val="0"/>
+          <w:numId w:val="69"/>
+        </w:numPr>
+        <w:spacing w:before="240" w:after="240"/>
+        <w:rPr>
+          <w:bCs/>
+          <w:lang w:val="en-US"/>
+        </w:rPr>
+      </w:pPr>
+      <w:r>
+        <w:rPr>
+          <w:bCs/>
+          <w:lang w:val="en-US"/>
+        </w:rPr>
+        <w:t>Reacts instantly to changing workloads (e.g., traffic surges)</w:t>
+      </w:r>
+    </w:p>
+    <w:p>
+      <w:pPr>
+        <w:numPr>
+          <w:ilvl w:val="0"/>
+          <w:numId w:val="69"/>
+        </w:numPr>
+        <w:spacing w:before="240" w:after="240"/>
+        <w:rPr>
+          <w:bCs/>
+          <w:lang w:val="en-US"/>
+        </w:rPr>
+      </w:pPr>
+      <w:r>
+        <w:rPr>
+          <w:bCs/>
+          <w:lang w:val="en-US"/>
+        </w:rPr>
+        <w:t xml:space="preserve">Avoids </w:t>
+      </w:r>
+      <w:proofErr w:type="spellStart"/>
+      <w:r>
+        <w:rPr>
+          <w:bCs/>
+          <w:lang w:val="en-US"/>
+        </w:rPr>
+        <w:t>underprovisioning</w:t>
+      </w:r>
+      <w:proofErr w:type="spellEnd"/>
+      <w:r>
+        <w:rPr>
+          <w:bCs/>
+          <w:lang w:val="en-US"/>
+        </w:rPr>
+        <w:t>, which leads to latency spikes</w:t>
+      </w:r>
+    </w:p>
+    <w:p>
+      <w:pPr>
+        <w:numPr>
+          <w:ilvl w:val="0"/>
+          <w:numId w:val="69"/>
+        </w:numPr>
+        <w:spacing w:before="240" w:after="240"/>
+        <w:rPr>
+          <w:bCs/>
+          <w:lang w:val="en-US"/>
+        </w:rPr>
+      </w:pPr>
+      <w:r>
+        <w:rPr>
+          <w:bCs/>
+          <w:lang w:val="en-US"/>
+        </w:rPr>
+        <w:t>Avoids overprovisioning, which wastes resources</w:t>
+      </w:r>
+    </w:p>
+    <w:p>
+      <w:pPr>
+        <w:spacing w:before="240" w:after="240"/>
+        <w:rPr>
+          <w:bCs/>
+        </w:rPr>
+      </w:pPr>
+    </w:p>
+    <w:p>
+      <w:pPr>
+        <w:spacing w:before="240" w:after="240"/>
+        <w:rPr>
+          <w:lang w:val="en-US"/>
+        </w:rPr>
+      </w:pPr>
+      <w:r>
+        <w:rPr>
+          <w:b/>
+          <w:bCs/>
+          <w:lang w:val="en-US"/>
+        </w:rPr>
+        <w:t>Latency Simulation Model</w:t>
+      </w:r>
+    </w:p>
+    <w:p>
+      <w:pPr>
+        <w:spacing w:before="240" w:after="240"/>
+        <w:rPr>
+          <w:lang w:val="en-US"/>
+        </w:rPr>
+      </w:pPr>
+      <w:r>
+        <w:rPr>
+          <w:lang w:val="en-US"/>
+        </w:rPr>
+        <w:t>Objective</w:t>
+      </w:r>
+    </w:p>
+    <w:p>
+      <w:pPr>
+        <w:numPr>
+          <w:ilvl w:val="0"/>
+          <w:numId w:val="70"/>
+        </w:numPr>
+        <w:spacing w:before="240" w:after="240"/>
+        <w:rPr>
+          <w:lang w:val="en-US"/>
+        </w:rPr>
+      </w:pPr>
+      <w:r>
+        <w:rPr>
+          <w:lang w:val="en-US"/>
+        </w:rPr>
+        <w:t>Learn a function: g(</w:t>
+      </w:r>
+      <w:proofErr w:type="spellStart"/>
+      <w:r>
+        <w:rPr>
+          <w:lang w:val="en-US"/>
+        </w:rPr>
+        <w:t>cpu</w:t>
+      </w:r>
+      <w:proofErr w:type="spellEnd"/>
+      <w:r>
+        <w:rPr>
+          <w:lang w:val="en-US"/>
+        </w:rPr>
+        <w:t xml:space="preserve">, memory, </w:t>
+      </w:r>
+      <w:proofErr w:type="spellStart"/>
+      <w:r>
+        <w:rPr>
+          <w:lang w:val="en-US"/>
+        </w:rPr>
+        <w:t>request_rate</w:t>
+      </w:r>
+      <w:proofErr w:type="spellEnd"/>
+      <w:r>
+        <w:rPr>
+          <w:lang w:val="en-US"/>
+        </w:rPr>
+        <w:t xml:space="preserve">, </w:t>
+      </w:r>
+      <w:proofErr w:type="spellStart"/>
+      <w:r>
+        <w:rPr>
+          <w:lang w:val="en-US"/>
+        </w:rPr>
+        <w:t>usage_stats</w:t>
+      </w:r>
+      <w:proofErr w:type="spellEnd"/>
+      <w:r>
+        <w:rPr>
+          <w:lang w:val="en-US"/>
+        </w:rPr>
+        <w:t xml:space="preserve">) → </w:t>
+      </w:r>
+      <w:proofErr w:type="spellStart"/>
+      <w:r>
+        <w:rPr>
+          <w:lang w:val="en-US"/>
+        </w:rPr>
+        <w:t>predicted_latency</w:t>
+      </w:r>
+      <w:proofErr w:type="spellEnd"/>
+      <w:r>
+        <w:rPr>
+          <w:lang w:val="en-US"/>
+        </w:rPr>
+        <w:t>_(t+1)</w:t>
+      </w:r>
+    </w:p>
+    <w:p>
+      <w:pPr>
+        <w:spacing w:before="240" w:after="240"/>
+        <w:rPr>
+          <w:lang w:val="en-US"/>
+        </w:rPr>
+      </w:pPr>
+      <w:r>
+        <w:rPr>
+          <w:lang w:val="en-US"/>
+        </w:rPr>
+        <w:t>This model answers:</w:t>
+      </w:r>
+    </w:p>
+    <w:p>
+      <w:pPr>
+        <w:numPr>
+          <w:ilvl w:val="0"/>
+          <w:numId w:val="71"/>
+        </w:numPr>
+        <w:spacing w:before="240" w:after="240"/>
+        <w:rPr>
+          <w:lang w:val="en-US"/>
+        </w:rPr>
+      </w:pPr>
+      <w:r>
+        <w:rPr>
+          <w:lang w:val="en-US"/>
+        </w:rPr>
+        <w:t>If I apply this new CPU/memory allocation, what will happen to latency?</w:t>
+      </w:r>
+    </w:p>
+    <w:p>
+      <w:pPr>
+        <w:spacing w:before="240" w:after="240"/>
+        <w:rPr>
+          <w:lang w:val="en-US"/>
+        </w:rPr>
+      </w:pPr>
+      <w:r>
+        <w:rPr>
+          <w:lang w:val="en-US"/>
+        </w:rPr>
+        <w:t>It enables safe simulation before making changes.</w:t>
+      </w:r>
+    </w:p>
+    <w:p>
+      <w:pPr>
+        <w:spacing w:before="240" w:after="240"/>
+        <w:rPr>
+          <w:lang w:val="en-US"/>
+        </w:rPr>
+      </w:pPr>
+      <w:r>
+        <w:rPr>
+          <w:lang w:val="en-US"/>
+        </w:rPr>
+        <w:t>Input Features:</w:t>
+      </w:r>
+    </w:p>
+    <w:p>
+      <w:pPr>
+        <w:spacing w:before="240" w:after="240"/>
+        <w:rPr>
+          <w:lang w:val="en-US"/>
+        </w:rPr>
+      </w:pPr>
+    </w:p>
+    <w:tbl>
+      <w:tblPr>
+        <w:tblW w:w="9360" w:type="dxa"/>
+        <w:tblCellMar>
+          <w:top w:w="15" w:type="dxa"/>
+          <w:left w:w="15" w:type="dxa"/>
+          <w:bottom w:w="15" w:type="dxa"/>
+          <w:right w:w="15" w:type="dxa"/>
+        </w:tblCellMar>
+        <w:tblLook w:val="04A0" w:firstRow="1" w:lastRow="0" w:firstColumn="1" w:lastColumn="0" w:noHBand="0" w:noVBand="1"/>
+      </w:tblPr>
+      <w:tblGrid>
+        <w:gridCol w:w="3774"/>
+        <w:gridCol w:w="5586"/>
+      </w:tblGrid>
+      <w:tr>
+        <w:tc>
+          <w:tcPr>
+            <w:tcW w:w="0" w:type="auto"/>
+            <w:tcBorders>
+              <w:top w:val="single" w:sz="8" w:space="0" w:color="000000"/>
+              <w:left w:val="single" w:sz="8" w:space="0" w:color="000000"/>
+              <w:bottom w:val="single" w:sz="8" w:space="0" w:color="000000"/>
+              <w:right w:val="single" w:sz="8" w:space="0" w:color="000000"/>
+            </w:tcBorders>
+            <w:tcMar>
+              <w:top w:w="100" w:type="dxa"/>
+              <w:left w:w="100" w:type="dxa"/>
+              <w:bottom w:w="100" w:type="dxa"/>
+              <w:right w:w="100" w:type="dxa"/>
+            </w:tcMar>
+            <w:hideMark/>
+          </w:tcPr>
+          <w:p>
+            <w:pPr>
+              <w:spacing w:before="240" w:after="240"/>
+              <w:rPr>
+                <w:lang w:val="en-US"/>
+              </w:rPr>
+            </w:pPr>
+            <w:r>
+              <w:rPr>
+                <w:lang w:val="en-US"/>
+              </w:rPr>
+              <w:t>Feature</w:t>
             </w:r>
           </w:p>
         </w:tc>
@@ -10337,16 +11728,380 @@
             <w:pPr>
               <w:spacing w:before="240" w:after="240"/>
               <w:rPr>
-                <w:bCs/>
                 <w:lang w:val="en-US"/>
               </w:rPr>
             </w:pPr>
             <w:r>
               <w:rPr>
-                <w:bCs/>
-                <w:lang w:val="en-US"/>
-              </w:rPr>
-              <w:t>Optional temporal features to capture periodicity</w:t>
+                <w:lang w:val="en-US"/>
+              </w:rPr>
+              <w:t>Description</w:t>
+            </w:r>
+          </w:p>
+        </w:tc>
+      </w:tr>
+      <w:tr>
+        <w:tc>
+          <w:tcPr>
+            <w:tcW w:w="0" w:type="auto"/>
+            <w:tcBorders>
+              <w:top w:val="single" w:sz="8" w:space="0" w:color="000000"/>
+              <w:left w:val="single" w:sz="8" w:space="0" w:color="000000"/>
+              <w:bottom w:val="single" w:sz="8" w:space="0" w:color="000000"/>
+              <w:right w:val="single" w:sz="8" w:space="0" w:color="000000"/>
+            </w:tcBorders>
+            <w:tcMar>
+              <w:top w:w="100" w:type="dxa"/>
+              <w:left w:w="100" w:type="dxa"/>
+              <w:bottom w:w="100" w:type="dxa"/>
+              <w:right w:w="100" w:type="dxa"/>
+            </w:tcMar>
+            <w:hideMark/>
+          </w:tcPr>
+          <w:p>
+            <w:pPr>
+              <w:spacing w:before="240" w:after="240"/>
+              <w:rPr>
+                <w:lang w:val="en-US"/>
+              </w:rPr>
+            </w:pPr>
+            <w:proofErr w:type="spellStart"/>
+            <w:r>
+              <w:rPr>
+                <w:lang w:val="en-US"/>
+              </w:rPr>
+              <w:t>cpu_allocated</w:t>
+            </w:r>
+            <w:proofErr w:type="spellEnd"/>
+            <w:r>
+              <w:rPr>
+                <w:lang w:val="en-US"/>
+              </w:rPr>
+              <w:t xml:space="preserve">, </w:t>
+            </w:r>
+            <w:proofErr w:type="spellStart"/>
+            <w:r>
+              <w:rPr>
+                <w:lang w:val="en-US"/>
+              </w:rPr>
+              <w:t>memory_allocated</w:t>
+            </w:r>
+            <w:proofErr w:type="spellEnd"/>
+          </w:p>
+        </w:tc>
+        <w:tc>
+          <w:tcPr>
+            <w:tcW w:w="0" w:type="auto"/>
+            <w:tcBorders>
+              <w:top w:val="single" w:sz="8" w:space="0" w:color="000000"/>
+              <w:left w:val="single" w:sz="8" w:space="0" w:color="000000"/>
+              <w:bottom w:val="single" w:sz="8" w:space="0" w:color="000000"/>
+              <w:right w:val="single" w:sz="8" w:space="0" w:color="000000"/>
+            </w:tcBorders>
+            <w:tcMar>
+              <w:top w:w="100" w:type="dxa"/>
+              <w:left w:w="100" w:type="dxa"/>
+              <w:bottom w:w="100" w:type="dxa"/>
+              <w:right w:w="100" w:type="dxa"/>
+            </w:tcMar>
+            <w:hideMark/>
+          </w:tcPr>
+          <w:p>
+            <w:pPr>
+              <w:spacing w:before="240" w:after="240"/>
+              <w:rPr>
+                <w:lang w:val="en-US"/>
+              </w:rPr>
+            </w:pPr>
+            <w:r>
+              <w:rPr>
+                <w:lang w:val="en-US"/>
+              </w:rPr>
+              <w:t>Proposed resource allocation</w:t>
+            </w:r>
+          </w:p>
+        </w:tc>
+      </w:tr>
+      <w:tr>
+        <w:tc>
+          <w:tcPr>
+            <w:tcW w:w="0" w:type="auto"/>
+            <w:tcBorders>
+              <w:top w:val="single" w:sz="8" w:space="0" w:color="000000"/>
+              <w:left w:val="single" w:sz="8" w:space="0" w:color="000000"/>
+              <w:bottom w:val="single" w:sz="8" w:space="0" w:color="000000"/>
+              <w:right w:val="single" w:sz="8" w:space="0" w:color="000000"/>
+            </w:tcBorders>
+            <w:tcMar>
+              <w:top w:w="100" w:type="dxa"/>
+              <w:left w:w="100" w:type="dxa"/>
+              <w:bottom w:w="100" w:type="dxa"/>
+              <w:right w:w="100" w:type="dxa"/>
+            </w:tcMar>
+            <w:hideMark/>
+          </w:tcPr>
+          <w:p>
+            <w:pPr>
+              <w:spacing w:before="240" w:after="240"/>
+              <w:rPr>
+                <w:lang w:val="en-US"/>
+              </w:rPr>
+            </w:pPr>
+            <w:proofErr w:type="spellStart"/>
+            <w:r>
+              <w:rPr>
+                <w:lang w:val="en-US"/>
+              </w:rPr>
+              <w:t>cpu_usage_pct</w:t>
+            </w:r>
+            <w:proofErr w:type="spellEnd"/>
+            <w:r>
+              <w:rPr>
+                <w:lang w:val="en-US"/>
+              </w:rPr>
+              <w:t xml:space="preserve">, </w:t>
+            </w:r>
+            <w:proofErr w:type="spellStart"/>
+            <w:r>
+              <w:rPr>
+                <w:lang w:val="en-US"/>
+              </w:rPr>
+              <w:t>memory_usage_pct</w:t>
+            </w:r>
+            <w:proofErr w:type="spellEnd"/>
+          </w:p>
+        </w:tc>
+        <w:tc>
+          <w:tcPr>
+            <w:tcW w:w="0" w:type="auto"/>
+            <w:tcBorders>
+              <w:top w:val="single" w:sz="8" w:space="0" w:color="000000"/>
+              <w:left w:val="single" w:sz="8" w:space="0" w:color="000000"/>
+              <w:bottom w:val="single" w:sz="8" w:space="0" w:color="000000"/>
+              <w:right w:val="single" w:sz="8" w:space="0" w:color="000000"/>
+            </w:tcBorders>
+            <w:tcMar>
+              <w:top w:w="100" w:type="dxa"/>
+              <w:left w:w="100" w:type="dxa"/>
+              <w:bottom w:w="100" w:type="dxa"/>
+              <w:right w:w="100" w:type="dxa"/>
+            </w:tcMar>
+            <w:hideMark/>
+          </w:tcPr>
+          <w:p>
+            <w:pPr>
+              <w:spacing w:before="240" w:after="240"/>
+              <w:rPr>
+                <w:lang w:val="en-US"/>
+              </w:rPr>
+            </w:pPr>
+            <w:r>
+              <w:rPr>
+                <w:lang w:val="en-US"/>
+              </w:rPr>
+              <w:t>Recent resource usage</w:t>
+            </w:r>
+          </w:p>
+        </w:tc>
+      </w:tr>
+      <w:tr>
+        <w:tc>
+          <w:tcPr>
+            <w:tcW w:w="0" w:type="auto"/>
+            <w:tcBorders>
+              <w:top w:val="single" w:sz="8" w:space="0" w:color="000000"/>
+              <w:left w:val="single" w:sz="8" w:space="0" w:color="000000"/>
+              <w:bottom w:val="single" w:sz="8" w:space="0" w:color="000000"/>
+              <w:right w:val="single" w:sz="8" w:space="0" w:color="000000"/>
+            </w:tcBorders>
+            <w:tcMar>
+              <w:top w:w="100" w:type="dxa"/>
+              <w:left w:w="100" w:type="dxa"/>
+              <w:bottom w:w="100" w:type="dxa"/>
+              <w:right w:w="100" w:type="dxa"/>
+            </w:tcMar>
+            <w:hideMark/>
+          </w:tcPr>
+          <w:p>
+            <w:pPr>
+              <w:spacing w:before="240" w:after="240"/>
+              <w:rPr>
+                <w:lang w:val="en-US"/>
+              </w:rPr>
+            </w:pPr>
+            <w:proofErr w:type="spellStart"/>
+            <w:r>
+              <w:rPr>
+                <w:lang w:val="en-US"/>
+              </w:rPr>
+              <w:t>request_rate_rps</w:t>
+            </w:r>
+            <w:proofErr w:type="spellEnd"/>
+          </w:p>
+        </w:tc>
+        <w:tc>
+          <w:tcPr>
+            <w:tcW w:w="0" w:type="auto"/>
+            <w:tcBorders>
+              <w:top w:val="single" w:sz="8" w:space="0" w:color="000000"/>
+              <w:left w:val="single" w:sz="8" w:space="0" w:color="000000"/>
+              <w:bottom w:val="single" w:sz="8" w:space="0" w:color="000000"/>
+              <w:right w:val="single" w:sz="8" w:space="0" w:color="000000"/>
+            </w:tcBorders>
+            <w:tcMar>
+              <w:top w:w="100" w:type="dxa"/>
+              <w:left w:w="100" w:type="dxa"/>
+              <w:bottom w:w="100" w:type="dxa"/>
+              <w:right w:w="100" w:type="dxa"/>
+            </w:tcMar>
+            <w:hideMark/>
+          </w:tcPr>
+          <w:p>
+            <w:pPr>
+              <w:spacing w:before="240" w:after="240"/>
+              <w:rPr>
+                <w:lang w:val="en-US"/>
+              </w:rPr>
+            </w:pPr>
+            <w:r>
+              <w:rPr>
+                <w:lang w:val="en-US"/>
+              </w:rPr>
+              <w:t>Incoming traffic rate</w:t>
+            </w:r>
+          </w:p>
+        </w:tc>
+      </w:tr>
+      <w:tr>
+        <w:tc>
+          <w:tcPr>
+            <w:tcW w:w="0" w:type="auto"/>
+            <w:tcBorders>
+              <w:top w:val="single" w:sz="8" w:space="0" w:color="000000"/>
+              <w:left w:val="single" w:sz="8" w:space="0" w:color="000000"/>
+              <w:bottom w:val="single" w:sz="8" w:space="0" w:color="000000"/>
+              <w:right w:val="single" w:sz="8" w:space="0" w:color="000000"/>
+            </w:tcBorders>
+            <w:tcMar>
+              <w:top w:w="100" w:type="dxa"/>
+              <w:left w:w="100" w:type="dxa"/>
+              <w:bottom w:w="100" w:type="dxa"/>
+              <w:right w:w="100" w:type="dxa"/>
+            </w:tcMar>
+            <w:hideMark/>
+          </w:tcPr>
+          <w:p>
+            <w:pPr>
+              <w:spacing w:before="240" w:after="240"/>
+              <w:rPr>
+                <w:lang w:val="en-US"/>
+              </w:rPr>
+            </w:pPr>
+            <w:r>
+              <w:rPr>
+                <w:lang w:val="en-US"/>
+              </w:rPr>
+              <w:t>latency_p95_t</w:t>
+            </w:r>
+          </w:p>
+        </w:tc>
+        <w:tc>
+          <w:tcPr>
+            <w:tcW w:w="0" w:type="auto"/>
+            <w:tcBorders>
+              <w:top w:val="single" w:sz="8" w:space="0" w:color="000000"/>
+              <w:left w:val="single" w:sz="8" w:space="0" w:color="000000"/>
+              <w:bottom w:val="single" w:sz="8" w:space="0" w:color="000000"/>
+              <w:right w:val="single" w:sz="8" w:space="0" w:color="000000"/>
+            </w:tcBorders>
+            <w:tcMar>
+              <w:top w:w="100" w:type="dxa"/>
+              <w:left w:w="100" w:type="dxa"/>
+              <w:bottom w:w="100" w:type="dxa"/>
+              <w:right w:w="100" w:type="dxa"/>
+            </w:tcMar>
+            <w:hideMark/>
+          </w:tcPr>
+          <w:p>
+            <w:pPr>
+              <w:spacing w:before="240" w:after="240"/>
+              <w:rPr>
+                <w:lang w:val="en-US"/>
+              </w:rPr>
+            </w:pPr>
+            <w:r>
+              <w:rPr>
+                <w:lang w:val="en-US"/>
+              </w:rPr>
+              <w:t>Previous observed latency</w:t>
+            </w:r>
+          </w:p>
+        </w:tc>
+      </w:tr>
+      <w:tr>
+        <w:tc>
+          <w:tcPr>
+            <w:tcW w:w="0" w:type="auto"/>
+            <w:tcBorders>
+              <w:top w:val="single" w:sz="8" w:space="0" w:color="000000"/>
+              <w:left w:val="single" w:sz="8" w:space="0" w:color="000000"/>
+              <w:bottom w:val="single" w:sz="8" w:space="0" w:color="000000"/>
+              <w:right w:val="single" w:sz="8" w:space="0" w:color="000000"/>
+            </w:tcBorders>
+            <w:tcMar>
+              <w:top w:w="100" w:type="dxa"/>
+              <w:left w:w="100" w:type="dxa"/>
+              <w:bottom w:w="100" w:type="dxa"/>
+              <w:right w:w="100" w:type="dxa"/>
+            </w:tcMar>
+            <w:hideMark/>
+          </w:tcPr>
+          <w:p>
+            <w:pPr>
+              <w:spacing w:before="240" w:after="240"/>
+              <w:rPr>
+                <w:lang w:val="en-US"/>
+              </w:rPr>
+            </w:pPr>
+            <w:proofErr w:type="spellStart"/>
+            <w:r>
+              <w:rPr>
+                <w:lang w:val="en-US"/>
+              </w:rPr>
+              <w:t>burstiness_score</w:t>
+            </w:r>
+            <w:proofErr w:type="spellEnd"/>
+          </w:p>
+        </w:tc>
+        <w:tc>
+          <w:tcPr>
+            <w:tcW w:w="0" w:type="auto"/>
+            <w:tcBorders>
+              <w:top w:val="single" w:sz="8" w:space="0" w:color="000000"/>
+              <w:left w:val="single" w:sz="8" w:space="0" w:color="000000"/>
+              <w:bottom w:val="single" w:sz="8" w:space="0" w:color="000000"/>
+              <w:right w:val="single" w:sz="8" w:space="0" w:color="000000"/>
+            </w:tcBorders>
+            <w:tcMar>
+              <w:top w:w="100" w:type="dxa"/>
+              <w:left w:w="100" w:type="dxa"/>
+              <w:bottom w:w="100" w:type="dxa"/>
+              <w:right w:w="100" w:type="dxa"/>
+            </w:tcMar>
+            <w:hideMark/>
+          </w:tcPr>
+          <w:p>
+            <w:pPr>
+              <w:spacing w:before="240" w:after="240"/>
+              <w:rPr>
+                <w:lang w:val="en-US"/>
+              </w:rPr>
+            </w:pPr>
+            <w:r>
+              <w:rPr>
+                <w:lang w:val="en-US"/>
+              </w:rPr>
+              <w:t>Difference between recent max &amp; average request rate</w:t>
             </w:r>
           </w:p>
         </w:tc>
@@ -10356,13 +12111,39 @@
       <w:pPr>
         <w:spacing w:before="240" w:after="240"/>
         <w:rPr>
-          <w:bCs/>
-          <w:lang w:val="en-US"/>
-        </w:rPr>
-      </w:pPr>
-      <w:r>
-        <w:rPr>
-          <w:bCs/>
+          <w:lang w:val="en-US"/>
+        </w:rPr>
+      </w:pPr>
+      <w:r>
+        <w:rPr>
+          <w:lang w:val="en-US"/>
+        </w:rPr>
+        <w:t xml:space="preserve">Optional: </w:t>
+      </w:r>
+      <w:proofErr w:type="spellStart"/>
+      <w:r>
+        <w:rPr>
+          <w:lang w:val="en-US"/>
+        </w:rPr>
+        <w:t>number_of_threads</w:t>
+      </w:r>
+      <w:proofErr w:type="spellEnd"/>
+      <w:r>
+        <w:rPr>
+          <w:lang w:val="en-US"/>
+        </w:rPr>
+        <w:t>, GC time, I/O stats if available</w:t>
+      </w:r>
+    </w:p>
+    <w:p>
+      <w:pPr>
+        <w:spacing w:before="240" w:after="240"/>
+        <w:rPr>
+          <w:lang w:val="en-US"/>
+        </w:rPr>
+      </w:pPr>
+      <w:r>
+        <w:rPr>
           <w:lang w:val="en-US"/>
         </w:rPr>
         <w:t>Output (Predicted Target):</w:t>
@@ -10372,261 +12153,19 @@
       <w:pPr>
         <w:numPr>
           <w:ilvl w:val="0"/>
-          <w:numId w:val="66"/>
+          <w:numId w:val="72"/>
         </w:numPr>
         <w:spacing w:before="240" w:after="240"/>
         <w:rPr>
-          <w:bCs/>
-          <w:lang w:val="en-US"/>
-        </w:rPr>
-      </w:pPr>
-      <w:r>
-        <w:rPr>
-          <w:bCs/>
-          <w:lang w:val="en-US"/>
-        </w:rPr>
-        <w:t>cpu_needed_t+1: predicted needed CPU for next interval (e.g., in millicores)</w:t>
-      </w:r>
-    </w:p>
-    <w:p>
-      <w:pPr>
-        <w:numPr>
-          <w:ilvl w:val="0"/>
-          <w:numId w:val="66"/>
-        </w:numPr>
-        <w:spacing w:before="240" w:after="240"/>
-        <w:rPr>
-          <w:bCs/>
-          <w:lang w:val="en-US"/>
-        </w:rPr>
-      </w:pPr>
-      <w:r>
-        <w:rPr>
-          <w:bCs/>
-          <w:lang w:val="en-US"/>
-        </w:rPr>
-        <w:t>memory_needed_t+1: predicted needed memory for next interval (e.g., in MiB)</w:t>
-      </w:r>
-    </w:p>
-    <w:p>
-      <w:pPr>
-        <w:spacing w:before="240" w:after="240"/>
-        <w:rPr>
-          <w:bCs/>
-          <w:lang w:val="en-US"/>
-        </w:rPr>
-      </w:pPr>
-      <w:r>
-        <w:rPr>
-          <w:bCs/>
-          <w:lang w:val="en-US"/>
-        </w:rPr>
-        <w:t>Model Type:</w:t>
-      </w:r>
-    </w:p>
-    <w:p>
-      <w:pPr>
-        <w:numPr>
-          <w:ilvl w:val="0"/>
-          <w:numId w:val="67"/>
-        </w:numPr>
-        <w:spacing w:before="240" w:after="240"/>
-        <w:rPr>
-          <w:bCs/>
-          <w:lang w:val="en-US"/>
-        </w:rPr>
-      </w:pPr>
-      <w:r>
-        <w:rPr>
-          <w:bCs/>
-          <w:lang w:val="en-US"/>
-        </w:rPr>
-        <w:t>Regression (continuous targets)</w:t>
-      </w:r>
-    </w:p>
-    <w:p>
-      <w:pPr>
-        <w:numPr>
-          <w:ilvl w:val="0"/>
-          <w:numId w:val="67"/>
-        </w:numPr>
-        <w:spacing w:before="240" w:after="240"/>
-        <w:rPr>
-          <w:bCs/>
-          <w:lang w:val="en-US"/>
-        </w:rPr>
-      </w:pPr>
-      <w:r>
-        <w:rPr>
-          <w:bCs/>
-          <w:lang w:val="en-US"/>
-        </w:rPr>
-        <w:t>Online models such as:</w:t>
-      </w:r>
-    </w:p>
-    <w:p>
-      <w:pPr>
-        <w:numPr>
-          <w:ilvl w:val="0"/>
-          <w:numId w:val="68"/>
-        </w:numPr>
-        <w:spacing w:before="240" w:after="240"/>
-        <w:rPr>
-          <w:bCs/>
-          <w:lang w:val="en-US"/>
-        </w:rPr>
-      </w:pPr>
-      <w:r>
-        <w:rPr>
-          <w:bCs/>
-          <w:lang w:val="en-US"/>
-        </w:rPr>
-        <w:t>SGDRegressor (Stochastic Gradient Descent)</w:t>
-      </w:r>
-    </w:p>
-    <w:p>
-      <w:pPr>
-        <w:numPr>
-          <w:ilvl w:val="0"/>
-          <w:numId w:val="68"/>
-        </w:numPr>
-        <w:spacing w:before="240" w:after="240"/>
-        <w:rPr>
-          <w:bCs/>
-          <w:lang w:val="en-US"/>
-        </w:rPr>
-      </w:pPr>
-      <w:r>
-        <w:rPr>
-          <w:bCs/>
-          <w:lang w:val="en-US"/>
-        </w:rPr>
-        <w:t>Online Decision Trees (e.g., Hoeffding Tree in River)</w:t>
-      </w:r>
-    </w:p>
-    <w:p>
-      <w:pPr>
-        <w:numPr>
-          <w:ilvl w:val="0"/>
-          <w:numId w:val="68"/>
-        </w:numPr>
-        <w:spacing w:before="240" w:after="240"/>
-        <w:rPr>
-          <w:bCs/>
-          <w:lang w:val="en-US"/>
-        </w:rPr>
-      </w:pPr>
-      <w:r>
-        <w:rPr>
-          <w:bCs/>
-          <w:lang w:val="en-US"/>
-        </w:rPr>
-        <w:t>Recursive Least Squares</w:t>
-      </w:r>
-    </w:p>
-    <w:p>
-      <w:pPr>
-        <w:numPr>
-          <w:ilvl w:val="0"/>
-          <w:numId w:val="68"/>
-        </w:numPr>
-        <w:spacing w:before="240" w:after="240"/>
-        <w:rPr>
-          <w:bCs/>
-          <w:lang w:val="en-US"/>
-        </w:rPr>
-      </w:pPr>
-      <w:r>
-        <w:rPr>
-          <w:bCs/>
-          <w:lang w:val="en-US"/>
-        </w:rPr>
-        <w:t>Lightweight neural nets with streaming updates</w:t>
-      </w:r>
-    </w:p>
-    <w:p>
-      <w:pPr>
-        <w:spacing w:before="240" w:after="240"/>
-        <w:rPr>
-          <w:bCs/>
-          <w:lang w:val="en-US"/>
-        </w:rPr>
-      </w:pPr>
-      <w:r>
-        <w:rPr>
-          <w:bCs/>
-          <w:lang w:val="en-US"/>
-        </w:rPr>
-        <w:t>Why it matters:</w:t>
-      </w:r>
-    </w:p>
-    <w:p>
-      <w:pPr>
-        <w:numPr>
-          <w:ilvl w:val="0"/>
-          <w:numId w:val="69"/>
-        </w:numPr>
-        <w:spacing w:before="240" w:after="240"/>
-        <w:rPr>
-          <w:bCs/>
-          <w:lang w:val="en-US"/>
-        </w:rPr>
-      </w:pPr>
-      <w:r>
-        <w:rPr>
-          <w:bCs/>
-          <w:lang w:val="en-US"/>
-        </w:rPr>
-        <w:t>Reacts instantly to changing workloads (e.g., traffic surges)</w:t>
-      </w:r>
-    </w:p>
-    <w:p>
-      <w:pPr>
-        <w:numPr>
-          <w:ilvl w:val="0"/>
-          <w:numId w:val="69"/>
-        </w:numPr>
-        <w:spacing w:before="240" w:after="240"/>
-        <w:rPr>
-          <w:bCs/>
-          <w:lang w:val="en-US"/>
-        </w:rPr>
-      </w:pPr>
-      <w:r>
-        <w:rPr>
-          <w:bCs/>
-          <w:lang w:val="en-US"/>
-        </w:rPr>
-        <w:t>Avoids underprovisioning, which leads to latency spikes</w:t>
-      </w:r>
-    </w:p>
-    <w:p>
-      <w:pPr>
-        <w:numPr>
-          <w:ilvl w:val="0"/>
-          <w:numId w:val="69"/>
-        </w:numPr>
-        <w:spacing w:before="240" w:after="240"/>
-        <w:rPr>
-          <w:bCs/>
-          <w:lang w:val="en-US"/>
-        </w:rPr>
-      </w:pPr>
-      <w:r>
-        <w:rPr>
-          <w:bCs/>
-          <w:lang w:val="en-US"/>
-        </w:rPr>
-        <w:t>Avoids overprovisioning, which wastes resources</w:t>
-      </w:r>
-    </w:p>
-    <w:p>
-      <w:pPr>
-        <w:spacing w:before="240" w:after="240"/>
-        <w:rPr>
-          <w:bCs/>
-        </w:rPr>
-      </w:pPr>
+          <w:lang w:val="en-US"/>
+        </w:rPr>
+      </w:pPr>
+      <w:r>
+        <w:rPr>
+          <w:lang w:val="en-US"/>
+        </w:rPr>
+        <w:t>latency_p95_t+1: Predicted 95th percentile latency under the new allocation</w:t>
+      </w:r>
     </w:p>
     <w:p>
       <w:pPr>
@@ -13487,6 +15026,155 @@
     </w:lvl>
   </w:abstractNum>
   <w:abstractNum w:abstractNumId="20" w15:restartNumberingAfterBreak="0">
+    <w:nsid w:val="2AFB16D2"/>
+    <w:multiLevelType w:val="multilevel"/>
+    <w:tmpl w:val="47A6FA24"/>
+    <w:lvl w:ilvl="0">
+      <w:start w:val="1"/>
+      <w:numFmt w:val="bullet"/>
+      <w:lvlText w:val=""/>
+      <w:lvlJc w:val="left"/>
+      <w:pPr>
+        <w:tabs>
+          <w:tab w:val="num" w:pos="720"/>
+        </w:tabs>
+        <w:ind w:left="720" w:hanging="360"/>
+      </w:pPr>
+      <w:rPr>
+        <w:rFonts w:ascii="Symbol" w:hAnsi="Symbol" w:hint="default"/>
+        <w:sz w:val="20"/>
+      </w:rPr>
+    </w:lvl>
+    <w:lvl w:ilvl="1" w:tentative="1">
+      <w:start w:val="1"/>
+      <w:numFmt w:val="bullet"/>
+      <w:lvlText w:val="o"/>
+      <w:lvlJc w:val="left"/>
+      <w:pPr>
+        <w:tabs>
+          <w:tab w:val="num" w:pos="1440"/>
+        </w:tabs>
+        <w:ind w:left="1440" w:hanging="360"/>
+      </w:pPr>
+      <w:rPr>
+        <w:rFonts w:ascii="Courier New" w:hAnsi="Courier New" w:hint="default"/>
+        <w:sz w:val="20"/>
+      </w:rPr>
+    </w:lvl>
+    <w:lvl w:ilvl="2" w:tentative="1">
+      <w:start w:val="1"/>
+      <w:numFmt w:val="bullet"/>
+      <w:lvlText w:val=""/>
+      <w:lvlJc w:val="left"/>
+      <w:pPr>
+        <w:tabs>
+          <w:tab w:val="num" w:pos="2160"/>
+        </w:tabs>
+        <w:ind w:left="2160" w:hanging="360"/>
+      </w:pPr>
+      <w:rPr>
+        <w:rFonts w:ascii="Wingdings" w:hAnsi="Wingdings" w:hint="default"/>
+        <w:sz w:val="20"/>
+      </w:rPr>
+    </w:lvl>
+    <w:lvl w:ilvl="3" w:tentative="1">
+      <w:start w:val="1"/>
+      <w:numFmt w:val="bullet"/>
+      <w:lvlText w:val=""/>
+      <w:lvlJc w:val="left"/>
+      <w:pPr>
+        <w:tabs>
+          <w:tab w:val="num" w:pos="2880"/>
+        </w:tabs>
+        <w:ind w:left="2880" w:hanging="360"/>
+      </w:pPr>
+      <w:rPr>
+        <w:rFonts w:ascii="Wingdings" w:hAnsi="Wingdings" w:hint="default"/>
+        <w:sz w:val="20"/>
+      </w:rPr>
+    </w:lvl>
+    <w:lvl w:ilvl="4" w:tentative="1">
+      <w:start w:val="1"/>
+      <w:numFmt w:val="bullet"/>
+      <w:lvlText w:val=""/>
+      <w:lvlJc w:val="left"/>
+      <w:pPr>
+        <w:tabs>
+          <w:tab w:val="num" w:pos="3600"/>
+        </w:tabs>
+        <w:ind w:left="3600" w:hanging="360"/>
+      </w:pPr>
+      <w:rPr>
+        <w:rFonts w:ascii="Wingdings" w:hAnsi="Wingdings" w:hint="default"/>
+        <w:sz w:val="20"/>
+      </w:rPr>
+    </w:lvl>
+    <w:lvl w:ilvl="5" w:tentative="1">
+      <w:start w:val="1"/>
+      <w:numFmt w:val="bullet"/>
+      <w:lvlText w:val=""/>
+      <w:lvlJc w:val="left"/>
+      <w:pPr>
+        <w:tabs>
+          <w:tab w:val="num" w:pos="4320"/>
+        </w:tabs>
+        <w:ind w:left="4320" w:hanging="360"/>
+      </w:pPr>
+      <w:rPr>
+        <w:rFonts w:ascii="Wingdings" w:hAnsi="Wingdings" w:hint="default"/>
+        <w:sz w:val="20"/>
+      </w:rPr>
+    </w:lvl>
+    <w:lvl w:ilvl="6" w:tentative="1">
+      <w:start w:val="1"/>
+      <w:numFmt w:val="bullet"/>
+      <w:lvlText w:val=""/>
+      <w:lvlJc w:val="left"/>
+      <w:pPr>
+        <w:tabs>
+          <w:tab w:val="num" w:pos="5040"/>
+        </w:tabs>
+        <w:ind w:left="5040" w:hanging="360"/>
+      </w:pPr>
+      <w:rPr>
+        <w:rFonts w:ascii="Wingdings" w:hAnsi="Wingdings" w:hint="default"/>
+        <w:sz w:val="20"/>
+      </w:rPr>
+    </w:lvl>
+    <w:lvl w:ilvl="7" w:tentative="1">
+      <w:start w:val="1"/>
+      <w:numFmt w:val="bullet"/>
+      <w:lvlText w:val=""/>
+      <w:lvlJc w:val="left"/>
+      <w:pPr>
+        <w:tabs>
+          <w:tab w:val="num" w:pos="5760"/>
+        </w:tabs>
+        <w:ind w:left="5760" w:hanging="360"/>
+      </w:pPr>
+      <w:rPr>
+        <w:rFonts w:ascii="Wingdings" w:hAnsi="Wingdings" w:hint="default"/>
+        <w:sz w:val="20"/>
+      </w:rPr>
+    </w:lvl>
+    <w:lvl w:ilvl="8" w:tentative="1">
+      <w:start w:val="1"/>
+      <w:numFmt w:val="bullet"/>
+      <w:lvlText w:val=""/>
+      <w:lvlJc w:val="left"/>
+      <w:pPr>
+        <w:tabs>
+          <w:tab w:val="num" w:pos="6480"/>
+        </w:tabs>
+        <w:ind w:left="6480" w:hanging="360"/>
+      </w:pPr>
+      <w:rPr>
+        <w:rFonts w:ascii="Wingdings" w:hAnsi="Wingdings" w:hint="default"/>
+        <w:sz w:val="20"/>
+      </w:rPr>
+    </w:lvl>
+  </w:abstractNum>
+  <w:abstractNum w:abstractNumId="21" w15:restartNumberingAfterBreak="0">
     <w:nsid w:val="2B0E63A8"/>
     <w:multiLevelType w:val="multilevel"/>
     <w:tmpl w:val="BB1E213C"/>
@@ -13635,7 +15323,7 @@
       </w:rPr>
     </w:lvl>
   </w:abstractNum>
-  <w:abstractNum w:abstractNumId="21" w15:restartNumberingAfterBreak="0">
+  <w:abstractNum w:abstractNumId="22" w15:restartNumberingAfterBreak="0">
     <w:nsid w:val="2C197349"/>
     <w:multiLevelType w:val="multilevel"/>
     <w:tmpl w:val="09FA0472"/>
@@ -13748,7 +15436,7 @@
       </w:rPr>
     </w:lvl>
   </w:abstractNum>
-  <w:abstractNum w:abstractNumId="22" w15:restartNumberingAfterBreak="0">
+  <w:abstractNum w:abstractNumId="23" w15:restartNumberingAfterBreak="0">
     <w:nsid w:val="2CEE51E9"/>
     <w:multiLevelType w:val="multilevel"/>
     <w:tmpl w:val="2332A45A"/>
@@ -13897,7 +15585,7 @@
       </w:rPr>
     </w:lvl>
   </w:abstractNum>
-  <w:abstractNum w:abstractNumId="23" w15:restartNumberingAfterBreak="0">
+  <w:abstractNum w:abstractNumId="24" w15:restartNumberingAfterBreak="0">
     <w:nsid w:val="2D0422B0"/>
     <w:multiLevelType w:val="multilevel"/>
     <w:tmpl w:val="F788BF7C"/>
@@ -14046,7 +15734,7 @@
       </w:rPr>
     </w:lvl>
   </w:abstractNum>
-  <w:abstractNum w:abstractNumId="24" w15:restartNumberingAfterBreak="0">
+  <w:abstractNum w:abstractNumId="25" w15:restartNumberingAfterBreak="0">
     <w:nsid w:val="2E234309"/>
     <w:multiLevelType w:val="multilevel"/>
     <w:tmpl w:val="DA186328"/>
@@ -14195,7 +15883,156 @@
       </w:rPr>
     </w:lvl>
   </w:abstractNum>
-  <w:abstractNum w:abstractNumId="25" w15:restartNumberingAfterBreak="0">
+  <w:abstractNum w:abstractNumId="26" w15:restartNumberingAfterBreak="0">
+    <w:nsid w:val="2E9B3754"/>
+    <w:multiLevelType w:val="multilevel"/>
+    <w:tmpl w:val="850EE8CA"/>
+    <w:lvl w:ilvl="0">
+      <w:start w:val="1"/>
+      <w:numFmt w:val="bullet"/>
+      <w:lvlText w:val=""/>
+      <w:lvlJc w:val="left"/>
+      <w:pPr>
+        <w:tabs>
+          <w:tab w:val="num" w:pos="720"/>
+        </w:tabs>
+        <w:ind w:left="720" w:hanging="360"/>
+      </w:pPr>
+      <w:rPr>
+        <w:rFonts w:ascii="Symbol" w:hAnsi="Symbol" w:hint="default"/>
+        <w:sz w:val="20"/>
+      </w:rPr>
+    </w:lvl>
+    <w:lvl w:ilvl="1" w:tentative="1">
+      <w:start w:val="1"/>
+      <w:numFmt w:val="bullet"/>
+      <w:lvlText w:val="o"/>
+      <w:lvlJc w:val="left"/>
+      <w:pPr>
+        <w:tabs>
+          <w:tab w:val="num" w:pos="1440"/>
+        </w:tabs>
+        <w:ind w:left="1440" w:hanging="360"/>
+      </w:pPr>
+      <w:rPr>
+        <w:rFonts w:ascii="Courier New" w:hAnsi="Courier New" w:hint="default"/>
+        <w:sz w:val="20"/>
+      </w:rPr>
+    </w:lvl>
+    <w:lvl w:ilvl="2" w:tentative="1">
+      <w:start w:val="1"/>
+      <w:numFmt w:val="bullet"/>
+      <w:lvlText w:val=""/>
+      <w:lvlJc w:val="left"/>
+      <w:pPr>
+        <w:tabs>
+          <w:tab w:val="num" w:pos="2160"/>
+        </w:tabs>
+        <w:ind w:left="2160" w:hanging="360"/>
+      </w:pPr>
+      <w:rPr>
+        <w:rFonts w:ascii="Wingdings" w:hAnsi="Wingdings" w:hint="default"/>
+        <w:sz w:val="20"/>
+      </w:rPr>
+    </w:lvl>
+    <w:lvl w:ilvl="3" w:tentative="1">
+      <w:start w:val="1"/>
+      <w:numFmt w:val="bullet"/>
+      <w:lvlText w:val=""/>
+      <w:lvlJc w:val="left"/>
+      <w:pPr>
+        <w:tabs>
+          <w:tab w:val="num" w:pos="2880"/>
+        </w:tabs>
+        <w:ind w:left="2880" w:hanging="360"/>
+      </w:pPr>
+      <w:rPr>
+        <w:rFonts w:ascii="Wingdings" w:hAnsi="Wingdings" w:hint="default"/>
+        <w:sz w:val="20"/>
+      </w:rPr>
+    </w:lvl>
+    <w:lvl w:ilvl="4" w:tentative="1">
+      <w:start w:val="1"/>
+      <w:numFmt w:val="bullet"/>
+      <w:lvlText w:val=""/>
+      <w:lvlJc w:val="left"/>
+      <w:pPr>
+        <w:tabs>
+          <w:tab w:val="num" w:pos="3600"/>
+        </w:tabs>
+        <w:ind w:left="3600" w:hanging="360"/>
+      </w:pPr>
+      <w:rPr>
+        <w:rFonts w:ascii="Wingdings" w:hAnsi="Wingdings" w:hint="default"/>
+        <w:sz w:val="20"/>
+      </w:rPr>
+    </w:lvl>
+    <w:lvl w:ilvl="5" w:tentative="1">
+      <w:start w:val="1"/>
+      <w:numFmt w:val="bullet"/>
+      <w:lvlText w:val=""/>
+      <w:lvlJc w:val="left"/>
+      <w:pPr>
+        <w:tabs>
+          <w:tab w:val="num" w:pos="4320"/>
+        </w:tabs>
+        <w:ind w:left="4320" w:hanging="360"/>
+      </w:pPr>
+      <w:rPr>
+        <w:rFonts w:ascii="Wingdings" w:hAnsi="Wingdings" w:hint="default"/>
+        <w:sz w:val="20"/>
+      </w:rPr>
+    </w:lvl>
+    <w:lvl w:ilvl="6" w:tentative="1">
+      <w:start w:val="1"/>
+      <w:numFmt w:val="bullet"/>
+      <w:lvlText w:val=""/>
+      <w:lvlJc w:val="left"/>
+      <w:pPr>
+        <w:tabs>
+          <w:tab w:val="num" w:pos="5040"/>
+        </w:tabs>
+        <w:ind w:left="5040" w:hanging="360"/>
+      </w:pPr>
+      <w:rPr>
+        <w:rFonts w:ascii="Wingdings" w:hAnsi="Wingdings" w:hint="default"/>
+        <w:sz w:val="20"/>
+      </w:rPr>
+    </w:lvl>
+    <w:lvl w:ilvl="7" w:tentative="1">
+      <w:start w:val="1"/>
+      <w:numFmt w:val="bullet"/>
+      <w:lvlText w:val=""/>
+      <w:lvlJc w:val="left"/>
+      <w:pPr>
+        <w:tabs>
+          <w:tab w:val="num" w:pos="5760"/>
+        </w:tabs>
+        <w:ind w:left="5760" w:hanging="360"/>
+      </w:pPr>
+      <w:rPr>
+        <w:rFonts w:ascii="Wingdings" w:hAnsi="Wingdings" w:hint="default"/>
+        <w:sz w:val="20"/>
+      </w:rPr>
+    </w:lvl>
+    <w:lvl w:ilvl="8" w:tentative="1">
+      <w:start w:val="1"/>
+      <w:numFmt w:val="bullet"/>
+      <w:lvlText w:val=""/>
+      <w:lvlJc w:val="left"/>
+      <w:pPr>
+        <w:tabs>
+          <w:tab w:val="num" w:pos="6480"/>
+        </w:tabs>
+        <w:ind w:left="6480" w:hanging="360"/>
+      </w:pPr>
+      <w:rPr>
+        <w:rFonts w:ascii="Wingdings" w:hAnsi="Wingdings" w:hint="default"/>
+        <w:sz w:val="20"/>
+      </w:rPr>
+    </w:lvl>
+  </w:abstractNum>
+  <w:abstractNum w:abstractNumId="27" w15:restartNumberingAfterBreak="0">
     <w:nsid w:val="2F1E41DC"/>
     <w:multiLevelType w:val="multilevel"/>
     <w:tmpl w:val="CA222150"/>
@@ -14344,7 +16181,7 @@
       </w:rPr>
     </w:lvl>
   </w:abstractNum>
-  <w:abstractNum w:abstractNumId="26" w15:restartNumberingAfterBreak="0">
+  <w:abstractNum w:abstractNumId="28" w15:restartNumberingAfterBreak="0">
     <w:nsid w:val="31124162"/>
     <w:multiLevelType w:val="multilevel"/>
     <w:tmpl w:val="3320AAE2"/>
@@ -14493,7 +16330,156 @@
       </w:rPr>
     </w:lvl>
   </w:abstractNum>
-  <w:abstractNum w:abstractNumId="27" w15:restartNumberingAfterBreak="0">
+  <w:abstractNum w:abstractNumId="29" w15:restartNumberingAfterBreak="0">
+    <w:nsid w:val="325934D1"/>
+    <w:multiLevelType w:val="multilevel"/>
+    <w:tmpl w:val="DD722010"/>
+    <w:lvl w:ilvl="0">
+      <w:start w:val="1"/>
+      <w:numFmt w:val="bullet"/>
+      <w:lvlText w:val=""/>
+      <w:lvlJc w:val="left"/>
+      <w:pPr>
+        <w:tabs>
+          <w:tab w:val="num" w:pos="720"/>
+        </w:tabs>
+        <w:ind w:left="720" w:hanging="360"/>
+      </w:pPr>
+      <w:rPr>
+        <w:rFonts w:ascii="Symbol" w:hAnsi="Symbol" w:hint="default"/>
+        <w:sz w:val="20"/>
+      </w:rPr>
+    </w:lvl>
+    <w:lvl w:ilvl="1" w:tentative="1">
+      <w:start w:val="1"/>
+      <w:numFmt w:val="bullet"/>
+      <w:lvlText w:val="o"/>
+      <w:lvlJc w:val="left"/>
+      <w:pPr>
+        <w:tabs>
+          <w:tab w:val="num" w:pos="1440"/>
+        </w:tabs>
+        <w:ind w:left="1440" w:hanging="360"/>
+      </w:pPr>
+      <w:rPr>
+        <w:rFonts w:ascii="Courier New" w:hAnsi="Courier New" w:hint="default"/>
+        <w:sz w:val="20"/>
+      </w:rPr>
+    </w:lvl>
+    <w:lvl w:ilvl="2" w:tentative="1">
+      <w:start w:val="1"/>
+      <w:numFmt w:val="bullet"/>
+      <w:lvlText w:val=""/>
+      <w:lvlJc w:val="left"/>
+      <w:pPr>
+        <w:tabs>
+          <w:tab w:val="num" w:pos="2160"/>
+        </w:tabs>
+        <w:ind w:left="2160" w:hanging="360"/>
+      </w:pPr>
+      <w:rPr>
+        <w:rFonts w:ascii="Wingdings" w:hAnsi="Wingdings" w:hint="default"/>
+        <w:sz w:val="20"/>
+      </w:rPr>
+    </w:lvl>
+    <w:lvl w:ilvl="3" w:tentative="1">
+      <w:start w:val="1"/>
+      <w:numFmt w:val="bullet"/>
+      <w:lvlText w:val=""/>
+      <w:lvlJc w:val="left"/>
+      <w:pPr>
+        <w:tabs>
+          <w:tab w:val="num" w:pos="2880"/>
+        </w:tabs>
+        <w:ind w:left="2880" w:hanging="360"/>
+      </w:pPr>
+      <w:rPr>
+        <w:rFonts w:ascii="Wingdings" w:hAnsi="Wingdings" w:hint="default"/>
+        <w:sz w:val="20"/>
+      </w:rPr>
+    </w:lvl>
+    <w:lvl w:ilvl="4" w:tentative="1">
+      <w:start w:val="1"/>
+      <w:numFmt w:val="bullet"/>
+      <w:lvlText w:val=""/>
+      <w:lvlJc w:val="left"/>
+      <w:pPr>
+        <w:tabs>
+          <w:tab w:val="num" w:pos="3600"/>
+        </w:tabs>
+        <w:ind w:left="3600" w:hanging="360"/>
+      </w:pPr>
+      <w:rPr>
+        <w:rFonts w:ascii="Wingdings" w:hAnsi="Wingdings" w:hint="default"/>
+        <w:sz w:val="20"/>
+      </w:rPr>
+    </w:lvl>
+    <w:lvl w:ilvl="5" w:tentative="1">
+      <w:start w:val="1"/>
+      <w:numFmt w:val="bullet"/>
+      <w:lvlText w:val=""/>
+      <w:lvlJc w:val="left"/>
+      <w:pPr>
+        <w:tabs>
+          <w:tab w:val="num" w:pos="4320"/>
+        </w:tabs>
+        <w:ind w:left="4320" w:hanging="360"/>
+      </w:pPr>
+      <w:rPr>
+        <w:rFonts w:ascii="Wingdings" w:hAnsi="Wingdings" w:hint="default"/>
+        <w:sz w:val="20"/>
+      </w:rPr>
+    </w:lvl>
+    <w:lvl w:ilvl="6" w:tentative="1">
+      <w:start w:val="1"/>
+      <w:numFmt w:val="bullet"/>
+      <w:lvlText w:val=""/>
+      <w:lvlJc w:val="left"/>
+      <w:pPr>
+        <w:tabs>
+          <w:tab w:val="num" w:pos="5040"/>
+        </w:tabs>
+        <w:ind w:left="5040" w:hanging="360"/>
+      </w:pPr>
+      <w:rPr>
+        <w:rFonts w:ascii="Wingdings" w:hAnsi="Wingdings" w:hint="default"/>
+        <w:sz w:val="20"/>
+      </w:rPr>
+    </w:lvl>
+    <w:lvl w:ilvl="7" w:tentative="1">
+      <w:start w:val="1"/>
+      <w:numFmt w:val="bullet"/>
+      <w:lvlText w:val=""/>
+      <w:lvlJc w:val="left"/>
+      <w:pPr>
+        <w:tabs>
+          <w:tab w:val="num" w:pos="5760"/>
+        </w:tabs>
+        <w:ind w:left="5760" w:hanging="360"/>
+      </w:pPr>
+      <w:rPr>
+        <w:rFonts w:ascii="Wingdings" w:hAnsi="Wingdings" w:hint="default"/>
+        <w:sz w:val="20"/>
+      </w:rPr>
+    </w:lvl>
+    <w:lvl w:ilvl="8" w:tentative="1">
+      <w:start w:val="1"/>
+      <w:numFmt w:val="bullet"/>
+      <w:lvlText w:val=""/>
+      <w:lvlJc w:val="left"/>
+      <w:pPr>
+        <w:tabs>
+          <w:tab w:val="num" w:pos="6480"/>
+        </w:tabs>
+        <w:ind w:left="6480" w:hanging="360"/>
+      </w:pPr>
+      <w:rPr>
+        <w:rFonts w:ascii="Wingdings" w:hAnsi="Wingdings" w:hint="default"/>
+        <w:sz w:val="20"/>
+      </w:rPr>
+    </w:lvl>
+  </w:abstractNum>
+  <w:abstractNum w:abstractNumId="30" w15:restartNumberingAfterBreak="0">
     <w:nsid w:val="33B97B82"/>
     <w:multiLevelType w:val="multilevel"/>
     <w:tmpl w:val="DEDAF2A0"/>
@@ -14606,7 +16592,7 @@
       </w:pPr>
     </w:lvl>
   </w:abstractNum>
-  <w:abstractNum w:abstractNumId="28" w15:restartNumberingAfterBreak="0">
+  <w:abstractNum w:abstractNumId="31" w15:restartNumberingAfterBreak="0">
     <w:nsid w:val="34555429"/>
     <w:multiLevelType w:val="multilevel"/>
     <w:tmpl w:val="E174C83E"/>
@@ -14755,7 +16741,7 @@
       </w:rPr>
     </w:lvl>
   </w:abstractNum>
-  <w:abstractNum w:abstractNumId="29" w15:restartNumberingAfterBreak="0">
+  <w:abstractNum w:abstractNumId="32" w15:restartNumberingAfterBreak="0">
     <w:nsid w:val="37BB3E3F"/>
     <w:multiLevelType w:val="multilevel"/>
     <w:tmpl w:val="783E3FC0"/>
@@ -14868,7 +16854,7 @@
       </w:pPr>
     </w:lvl>
   </w:abstractNum>
-  <w:abstractNum w:abstractNumId="30" w15:restartNumberingAfterBreak="0">
+  <w:abstractNum w:abstractNumId="33" w15:restartNumberingAfterBreak="0">
     <w:nsid w:val="3CAD03F3"/>
     <w:multiLevelType w:val="multilevel"/>
     <w:tmpl w:val="7764A5AC"/>
@@ -15017,7 +17003,7 @@
       </w:rPr>
     </w:lvl>
   </w:abstractNum>
-  <w:abstractNum w:abstractNumId="31" w15:restartNumberingAfterBreak="0">
+  <w:abstractNum w:abstractNumId="34" w15:restartNumberingAfterBreak="0">
     <w:nsid w:val="41A3430E"/>
     <w:multiLevelType w:val="multilevel"/>
     <w:tmpl w:val="5692966E"/>
@@ -15130,7 +17116,7 @@
       </w:rPr>
     </w:lvl>
   </w:abstractNum>
-  <w:abstractNum w:abstractNumId="32" w15:restartNumberingAfterBreak="0">
+  <w:abstractNum w:abstractNumId="35" w15:restartNumberingAfterBreak="0">
     <w:nsid w:val="436A7C75"/>
     <w:multiLevelType w:val="multilevel"/>
     <w:tmpl w:val="C93A3B88"/>
@@ -15243,7 +17229,7 @@
       </w:rPr>
     </w:lvl>
   </w:abstractNum>
-  <w:abstractNum w:abstractNumId="33" w15:restartNumberingAfterBreak="0">
+  <w:abstractNum w:abstractNumId="36" w15:restartNumberingAfterBreak="0">
     <w:nsid w:val="4776502C"/>
     <w:multiLevelType w:val="multilevel"/>
     <w:tmpl w:val="C9AEA23C"/>
@@ -15356,7 +17342,7 @@
       </w:rPr>
     </w:lvl>
   </w:abstractNum>
-  <w:abstractNum w:abstractNumId="34" w15:restartNumberingAfterBreak="0">
+  <w:abstractNum w:abstractNumId="37" w15:restartNumberingAfterBreak="0">
     <w:nsid w:val="48FD554D"/>
     <w:multiLevelType w:val="multilevel"/>
     <w:tmpl w:val="7E864ED8"/>
@@ -15469,7 +17455,7 @@
       </w:rPr>
     </w:lvl>
   </w:abstractNum>
-  <w:abstractNum w:abstractNumId="35" w15:restartNumberingAfterBreak="0">
+  <w:abstractNum w:abstractNumId="38" w15:restartNumberingAfterBreak="0">
     <w:nsid w:val="49C25940"/>
     <w:multiLevelType w:val="multilevel"/>
     <w:tmpl w:val="8A58BAE6"/>
@@ -15582,7 +17568,7 @@
       </w:pPr>
     </w:lvl>
   </w:abstractNum>
-  <w:abstractNum w:abstractNumId="36" w15:restartNumberingAfterBreak="0">
+  <w:abstractNum w:abstractNumId="39" w15:restartNumberingAfterBreak="0">
     <w:nsid w:val="4BE149E3"/>
     <w:multiLevelType w:val="multilevel"/>
     <w:tmpl w:val="7966B7BE"/>
@@ -15731,7 +17717,7 @@
       </w:rPr>
     </w:lvl>
   </w:abstractNum>
-  <w:abstractNum w:abstractNumId="37" w15:restartNumberingAfterBreak="0">
+  <w:abstractNum w:abstractNumId="40" w15:restartNumberingAfterBreak="0">
     <w:nsid w:val="4D841985"/>
     <w:multiLevelType w:val="multilevel"/>
     <w:tmpl w:val="59C67908"/>
@@ -15880,7 +17866,7 @@
       </w:rPr>
     </w:lvl>
   </w:abstractNum>
-  <w:abstractNum w:abstractNumId="38" w15:restartNumberingAfterBreak="0">
+  <w:abstractNum w:abstractNumId="41" w15:restartNumberingAfterBreak="0">
     <w:nsid w:val="4EAF4C61"/>
     <w:multiLevelType w:val="multilevel"/>
     <w:tmpl w:val="EFD8CA18"/>
@@ -16029,7 +18015,7 @@
       </w:rPr>
     </w:lvl>
   </w:abstractNum>
-  <w:abstractNum w:abstractNumId="39" w15:restartNumberingAfterBreak="0">
+  <w:abstractNum w:abstractNumId="42" w15:restartNumberingAfterBreak="0">
     <w:nsid w:val="4FA12783"/>
     <w:multiLevelType w:val="multilevel"/>
     <w:tmpl w:val="048A6398"/>
@@ -16142,7 +18128,7 @@
       </w:rPr>
     </w:lvl>
   </w:abstractNum>
-  <w:abstractNum w:abstractNumId="40" w15:restartNumberingAfterBreak="0">
+  <w:abstractNum w:abstractNumId="43" w15:restartNumberingAfterBreak="0">
     <w:nsid w:val="4FA70186"/>
     <w:multiLevelType w:val="multilevel"/>
     <w:tmpl w:val="5DAC01F8"/>
@@ -16291,7 +18277,7 @@
       </w:rPr>
     </w:lvl>
   </w:abstractNum>
-  <w:abstractNum w:abstractNumId="41" w15:restartNumberingAfterBreak="0">
+  <w:abstractNum w:abstractNumId="44" w15:restartNumberingAfterBreak="0">
     <w:nsid w:val="501205FA"/>
     <w:multiLevelType w:val="multilevel"/>
     <w:tmpl w:val="CA4EB742"/>
@@ -16440,7 +18426,7 @@
       </w:rPr>
     </w:lvl>
   </w:abstractNum>
-  <w:abstractNum w:abstractNumId="42" w15:restartNumberingAfterBreak="0">
+  <w:abstractNum w:abstractNumId="45" w15:restartNumberingAfterBreak="0">
     <w:nsid w:val="57FC2F42"/>
     <w:multiLevelType w:val="multilevel"/>
     <w:tmpl w:val="65D28692"/>
@@ -16589,7 +18575,7 @@
       </w:rPr>
     </w:lvl>
   </w:abstractNum>
-  <w:abstractNum w:abstractNumId="43" w15:restartNumberingAfterBreak="0">
+  <w:abstractNum w:abstractNumId="46" w15:restartNumberingAfterBreak="0">
     <w:nsid w:val="590858A8"/>
     <w:multiLevelType w:val="multilevel"/>
     <w:tmpl w:val="FC8E944E"/>
@@ -16738,7 +18724,7 @@
       </w:rPr>
     </w:lvl>
   </w:abstractNum>
-  <w:abstractNum w:abstractNumId="44" w15:restartNumberingAfterBreak="0">
+  <w:abstractNum w:abstractNumId="47" w15:restartNumberingAfterBreak="0">
     <w:nsid w:val="5BF175C3"/>
     <w:multiLevelType w:val="multilevel"/>
     <w:tmpl w:val="2F0C2AD0"/>
@@ -16887,7 +18873,7 @@
       </w:rPr>
     </w:lvl>
   </w:abstractNum>
-  <w:abstractNum w:abstractNumId="45" w15:restartNumberingAfterBreak="0">
+  <w:abstractNum w:abstractNumId="48" w15:restartNumberingAfterBreak="0">
     <w:nsid w:val="5C020BF1"/>
     <w:multiLevelType w:val="multilevel"/>
     <w:tmpl w:val="9490CAC4"/>
@@ -17036,7 +19022,7 @@
       </w:rPr>
     </w:lvl>
   </w:abstractNum>
-  <w:abstractNum w:abstractNumId="46" w15:restartNumberingAfterBreak="0">
+  <w:abstractNum w:abstractNumId="49" w15:restartNumberingAfterBreak="0">
     <w:nsid w:val="60A27091"/>
     <w:multiLevelType w:val="multilevel"/>
     <w:tmpl w:val="9B92C678"/>
@@ -17185,7 +19171,7 @@
       </w:rPr>
     </w:lvl>
   </w:abstractNum>
-  <w:abstractNum w:abstractNumId="47" w15:restartNumberingAfterBreak="0">
+  <w:abstractNum w:abstractNumId="50" w15:restartNumberingAfterBreak="0">
     <w:nsid w:val="612B0A56"/>
     <w:multiLevelType w:val="multilevel"/>
     <w:tmpl w:val="59E65296"/>
@@ -17334,7 +19320,7 @@
       </w:rPr>
     </w:lvl>
   </w:abstractNum>
-  <w:abstractNum w:abstractNumId="48" w15:restartNumberingAfterBreak="0">
+  <w:abstractNum w:abstractNumId="51" w15:restartNumberingAfterBreak="0">
     <w:nsid w:val="644F7614"/>
     <w:multiLevelType w:val="multilevel"/>
     <w:tmpl w:val="5B369C1A"/>
@@ -17483,7 +19469,7 @@
       </w:rPr>
     </w:lvl>
   </w:abstractNum>
-  <w:abstractNum w:abstractNumId="49" w15:restartNumberingAfterBreak="0">
+  <w:abstractNum w:abstractNumId="52" w15:restartNumberingAfterBreak="0">
     <w:nsid w:val="646666B9"/>
     <w:multiLevelType w:val="multilevel"/>
     <w:tmpl w:val="2502438A"/>
@@ -17632,7 +19618,7 @@
       </w:rPr>
     </w:lvl>
   </w:abstractNum>
-  <w:abstractNum w:abstractNumId="50" w15:restartNumberingAfterBreak="0">
+  <w:abstractNum w:abstractNumId="53" w15:restartNumberingAfterBreak="0">
     <w:nsid w:val="64B537C3"/>
     <w:multiLevelType w:val="multilevel"/>
     <w:tmpl w:val="0B9815C4"/>
@@ -17781,7 +19767,7 @@
       </w:rPr>
     </w:lvl>
   </w:abstractNum>
-  <w:abstractNum w:abstractNumId="51" w15:restartNumberingAfterBreak="0">
+  <w:abstractNum w:abstractNumId="54" w15:restartNumberingAfterBreak="0">
     <w:nsid w:val="66481F73"/>
     <w:multiLevelType w:val="multilevel"/>
     <w:tmpl w:val="8C5051F2"/>
@@ -17894,7 +19880,7 @@
       </w:rPr>
     </w:lvl>
   </w:abstractNum>
-  <w:abstractNum w:abstractNumId="52" w15:restartNumberingAfterBreak="0">
+  <w:abstractNum w:abstractNumId="55" w15:restartNumberingAfterBreak="0">
     <w:nsid w:val="68415C96"/>
     <w:multiLevelType w:val="multilevel"/>
     <w:tmpl w:val="43A2E87C"/>
@@ -18043,7 +20029,7 @@
       </w:rPr>
     </w:lvl>
   </w:abstractNum>
-  <w:abstractNum w:abstractNumId="53" w15:restartNumberingAfterBreak="0">
+  <w:abstractNum w:abstractNumId="56" w15:restartNumberingAfterBreak="0">
     <w:nsid w:val="6A922C07"/>
     <w:multiLevelType w:val="multilevel"/>
     <w:tmpl w:val="7990179C"/>
@@ -18192,7 +20178,7 @@
       </w:rPr>
     </w:lvl>
   </w:abstractNum>
-  <w:abstractNum w:abstractNumId="54" w15:restartNumberingAfterBreak="0">
+  <w:abstractNum w:abstractNumId="57" w15:restartNumberingAfterBreak="0">
     <w:nsid w:val="6D2E42E5"/>
     <w:multiLevelType w:val="multilevel"/>
     <w:tmpl w:val="315C2372"/>
@@ -18341,7 +20327,7 @@
       </w:rPr>
     </w:lvl>
   </w:abstractNum>
-  <w:abstractNum w:abstractNumId="55" w15:restartNumberingAfterBreak="0">
+  <w:abstractNum w:abstractNumId="58" w15:restartNumberingAfterBreak="0">
     <w:nsid w:val="6F2078CC"/>
     <w:multiLevelType w:val="multilevel"/>
     <w:tmpl w:val="E88849CA"/>
@@ -18490,7 +20476,7 @@
       </w:rPr>
     </w:lvl>
   </w:abstractNum>
-  <w:abstractNum w:abstractNumId="56" w15:restartNumberingAfterBreak="0">
+  <w:abstractNum w:abstractNumId="59" w15:restartNumberingAfterBreak="0">
     <w:nsid w:val="6FBA7BCB"/>
     <w:multiLevelType w:val="multilevel"/>
     <w:tmpl w:val="C40228BC"/>
@@ -18639,7 +20625,7 @@
       </w:rPr>
     </w:lvl>
   </w:abstractNum>
-  <w:abstractNum w:abstractNumId="57" w15:restartNumberingAfterBreak="0">
+  <w:abstractNum w:abstractNumId="60" w15:restartNumberingAfterBreak="0">
     <w:nsid w:val="7192442D"/>
     <w:multiLevelType w:val="multilevel"/>
     <w:tmpl w:val="53508544"/>
@@ -18788,7 +20774,7 @@
       </w:rPr>
     </w:lvl>
   </w:abstractNum>
-  <w:abstractNum w:abstractNumId="58" w15:restartNumberingAfterBreak="0">
+  <w:abstractNum w:abstractNumId="61" w15:restartNumberingAfterBreak="0">
     <w:nsid w:val="723A6D4D"/>
     <w:multiLevelType w:val="multilevel"/>
     <w:tmpl w:val="E3C49226"/>
@@ -18937,7 +20923,7 @@
       </w:rPr>
     </w:lvl>
   </w:abstractNum>
-  <w:abstractNum w:abstractNumId="59" w15:restartNumberingAfterBreak="0">
+  <w:abstractNum w:abstractNumId="62" w15:restartNumberingAfterBreak="0">
     <w:nsid w:val="72CC5AEC"/>
     <w:multiLevelType w:val="multilevel"/>
     <w:tmpl w:val="A02C5534"/>
@@ -19050,7 +21036,7 @@
       </w:rPr>
     </w:lvl>
   </w:abstractNum>
-  <w:abstractNum w:abstractNumId="60" w15:restartNumberingAfterBreak="0">
+  <w:abstractNum w:abstractNumId="63" w15:restartNumberingAfterBreak="0">
     <w:nsid w:val="74E40DD0"/>
     <w:multiLevelType w:val="multilevel"/>
     <w:tmpl w:val="0FAA3AD4"/>
@@ -19199,7 +21185,7 @@
       </w:rPr>
     </w:lvl>
   </w:abstractNum>
-  <w:abstractNum w:abstractNumId="61" w15:restartNumberingAfterBreak="0">
+  <w:abstractNum w:abstractNumId="64" w15:restartNumberingAfterBreak="0">
     <w:nsid w:val="752B55B4"/>
     <w:multiLevelType w:val="multilevel"/>
     <w:tmpl w:val="5EEACEE2"/>
@@ -19348,7 +21334,7 @@
       </w:rPr>
     </w:lvl>
   </w:abstractNum>
-  <w:abstractNum w:abstractNumId="62" w15:restartNumberingAfterBreak="0">
+  <w:abstractNum w:abstractNumId="65" w15:restartNumberingAfterBreak="0">
     <w:nsid w:val="75D66463"/>
     <w:multiLevelType w:val="multilevel"/>
     <w:tmpl w:val="003AF356"/>
@@ -19497,7 +21483,7 @@
       </w:rPr>
     </w:lvl>
   </w:abstractNum>
-  <w:abstractNum w:abstractNumId="63" w15:restartNumberingAfterBreak="0">
+  <w:abstractNum w:abstractNumId="66" w15:restartNumberingAfterBreak="0">
     <w:nsid w:val="76671B1B"/>
     <w:multiLevelType w:val="multilevel"/>
     <w:tmpl w:val="03C62898"/>
@@ -19646,7 +21632,7 @@
       </w:rPr>
     </w:lvl>
   </w:abstractNum>
-  <w:abstractNum w:abstractNumId="64" w15:restartNumberingAfterBreak="0">
+  <w:abstractNum w:abstractNumId="67" w15:restartNumberingAfterBreak="0">
     <w:nsid w:val="77776821"/>
     <w:multiLevelType w:val="multilevel"/>
     <w:tmpl w:val="00283C20"/>
@@ -19795,7 +21781,7 @@
       </w:rPr>
     </w:lvl>
   </w:abstractNum>
-  <w:abstractNum w:abstractNumId="65" w15:restartNumberingAfterBreak="0">
+  <w:abstractNum w:abstractNumId="68" w15:restartNumberingAfterBreak="0">
     <w:nsid w:val="7BE30E84"/>
     <w:multiLevelType w:val="multilevel"/>
     <w:tmpl w:val="0FDCE2F6"/>
@@ -19908,7 +21894,7 @@
       </w:rPr>
     </w:lvl>
   </w:abstractNum>
-  <w:abstractNum w:abstractNumId="66" w15:restartNumberingAfterBreak="0">
+  <w:abstractNum w:abstractNumId="69" w15:restartNumberingAfterBreak="0">
     <w:nsid w:val="7D4D571E"/>
     <w:multiLevelType w:val="multilevel"/>
     <w:tmpl w:val="A9048A64"/>
@@ -20058,31 +22044,31 @@
     </w:lvl>
   </w:abstractNum>
   <w:num w:numId="1" w16cid:durableId="1437290431">
-    <w:abstractNumId w:val="33"/>
+    <w:abstractNumId w:val="36"/>
   </w:num>
   <w:num w:numId="2" w16cid:durableId="1202326163">
     <w:abstractNumId w:val="7"/>
   </w:num>
   <w:num w:numId="3" w16cid:durableId="1300456343">
-    <w:abstractNumId w:val="34"/>
+    <w:abstractNumId w:val="37"/>
   </w:num>
   <w:num w:numId="4" w16cid:durableId="137573489">
-    <w:abstractNumId w:val="39"/>
+    <w:abstractNumId w:val="42"/>
   </w:num>
   <w:num w:numId="5" w16cid:durableId="199513919">
-    <w:abstractNumId w:val="59"/>
+    <w:abstractNumId w:val="62"/>
   </w:num>
   <w:num w:numId="6" w16cid:durableId="1733430336">
-    <w:abstractNumId w:val="51"/>
+    <w:abstractNumId w:val="54"/>
   </w:num>
   <w:num w:numId="7" w16cid:durableId="1246108229">
-    <w:abstractNumId w:val="31"/>
+    <w:abstractNumId w:val="34"/>
   </w:num>
   <w:num w:numId="8" w16cid:durableId="208734922">
     <w:abstractNumId w:val="18"/>
   </w:num>
   <w:num w:numId="9" w16cid:durableId="97263049">
-    <w:abstractNumId w:val="65"/>
+    <w:abstractNumId w:val="68"/>
   </w:num>
   <w:num w:numId="10" w16cid:durableId="432897170">
     <w:abstractNumId w:val="11"/>
@@ -20091,49 +22077,49 @@
     <w:abstractNumId w:val="9"/>
   </w:num>
   <w:num w:numId="12" w16cid:durableId="68428891">
-    <w:abstractNumId w:val="21"/>
+    <w:abstractNumId w:val="22"/>
   </w:num>
   <w:num w:numId="13" w16cid:durableId="492524219">
-    <w:abstractNumId w:val="32"/>
+    <w:abstractNumId w:val="35"/>
   </w:num>
   <w:num w:numId="14" w16cid:durableId="336273633">
-    <w:abstractNumId w:val="64"/>
+    <w:abstractNumId w:val="67"/>
   </w:num>
   <w:num w:numId="15" w16cid:durableId="311564650">
     <w:abstractNumId w:val="13"/>
   </w:num>
   <w:num w:numId="16" w16cid:durableId="1143891263">
-    <w:abstractNumId w:val="22"/>
+    <w:abstractNumId w:val="23"/>
   </w:num>
   <w:num w:numId="17" w16cid:durableId="482936828">
-    <w:abstractNumId w:val="60"/>
+    <w:abstractNumId w:val="63"/>
   </w:num>
   <w:num w:numId="18" w16cid:durableId="260264080">
     <w:abstractNumId w:val="5"/>
   </w:num>
   <w:num w:numId="19" w16cid:durableId="226570292">
+    <w:abstractNumId w:val="60"/>
+  </w:num>
+  <w:num w:numId="20" w16cid:durableId="1570925250">
+    <w:abstractNumId w:val="66"/>
+  </w:num>
+  <w:num w:numId="21" w16cid:durableId="2119639407">
+    <w:abstractNumId w:val="46"/>
+  </w:num>
+  <w:num w:numId="22" w16cid:durableId="1012687195">
+    <w:abstractNumId w:val="52"/>
+  </w:num>
+  <w:num w:numId="23" w16cid:durableId="1110664511">
+    <w:abstractNumId w:val="25"/>
+  </w:num>
+  <w:num w:numId="24" w16cid:durableId="710886710">
+    <w:abstractNumId w:val="61"/>
+  </w:num>
+  <w:num w:numId="25" w16cid:durableId="732847311">
     <w:abstractNumId w:val="57"/>
   </w:num>
-  <w:num w:numId="20" w16cid:durableId="1570925250">
-    <w:abstractNumId w:val="63"/>
-  </w:num>
-  <w:num w:numId="21" w16cid:durableId="2119639407">
-    <w:abstractNumId w:val="43"/>
-  </w:num>
-  <w:num w:numId="22" w16cid:durableId="1012687195">
-    <w:abstractNumId w:val="49"/>
-  </w:num>
-  <w:num w:numId="23" w16cid:durableId="1110664511">
+  <w:num w:numId="26" w16cid:durableId="1837914506">
     <w:abstractNumId w:val="24"/>
-  </w:num>
-  <w:num w:numId="24" w16cid:durableId="710886710">
-    <w:abstractNumId w:val="58"/>
-  </w:num>
-  <w:num w:numId="25" w16cid:durableId="732847311">
-    <w:abstractNumId w:val="54"/>
-  </w:num>
-  <w:num w:numId="26" w16cid:durableId="1837914506">
-    <w:abstractNumId w:val="23"/>
     <w:lvlOverride w:ilvl="0">
       <w:lvl w:ilvl="0">
         <w:numFmt w:val="bullet"/>
@@ -20153,7 +22139,7 @@
     </w:lvlOverride>
   </w:num>
   <w:num w:numId="27" w16cid:durableId="1620868946">
-    <w:abstractNumId w:val="23"/>
+    <w:abstractNumId w:val="24"/>
     <w:lvlOverride w:ilvl="0">
       <w:lvl w:ilvl="0">
         <w:numFmt w:val="bullet"/>
@@ -20173,10 +22159,10 @@
     </w:lvlOverride>
   </w:num>
   <w:num w:numId="28" w16cid:durableId="986278491">
-    <w:abstractNumId w:val="38"/>
+    <w:abstractNumId w:val="41"/>
   </w:num>
   <w:num w:numId="29" w16cid:durableId="2011327678">
-    <w:abstractNumId w:val="56"/>
+    <w:abstractNumId w:val="59"/>
     <w:lvlOverride w:ilvl="0">
       <w:lvl w:ilvl="0">
         <w:numFmt w:val="bullet"/>
@@ -20196,7 +22182,7 @@
     </w:lvlOverride>
   </w:num>
   <w:num w:numId="30" w16cid:durableId="1542010019">
-    <w:abstractNumId w:val="56"/>
+    <w:abstractNumId w:val="59"/>
     <w:lvlOverride w:ilvl="0">
       <w:lvl w:ilvl="0">
         <w:numFmt w:val="bullet"/>
@@ -20216,13 +22202,13 @@
     </w:lvlOverride>
   </w:num>
   <w:num w:numId="31" w16cid:durableId="1966346019">
-    <w:abstractNumId w:val="40"/>
+    <w:abstractNumId w:val="43"/>
   </w:num>
   <w:num w:numId="32" w16cid:durableId="1568881302">
-    <w:abstractNumId w:val="47"/>
+    <w:abstractNumId w:val="50"/>
   </w:num>
   <w:num w:numId="33" w16cid:durableId="968239483">
-    <w:abstractNumId w:val="36"/>
+    <w:abstractNumId w:val="39"/>
   </w:num>
   <w:num w:numId="34" w16cid:durableId="1500148857">
     <w:abstractNumId w:val="3"/>
@@ -20231,19 +22217,19 @@
     <w:abstractNumId w:val="2"/>
   </w:num>
   <w:num w:numId="36" w16cid:durableId="637224935">
-    <w:abstractNumId w:val="30"/>
+    <w:abstractNumId w:val="33"/>
   </w:num>
   <w:num w:numId="37" w16cid:durableId="1115447234">
     <w:abstractNumId w:val="12"/>
   </w:num>
   <w:num w:numId="38" w16cid:durableId="1293092093">
-    <w:abstractNumId w:val="35"/>
+    <w:abstractNumId w:val="38"/>
   </w:num>
   <w:num w:numId="39" w16cid:durableId="22946005">
-    <w:abstractNumId w:val="42"/>
+    <w:abstractNumId w:val="45"/>
   </w:num>
   <w:num w:numId="40" w16cid:durableId="688675770">
-    <w:abstractNumId w:val="26"/>
+    <w:abstractNumId w:val="28"/>
   </w:num>
   <w:num w:numId="41" w16cid:durableId="1471053285">
     <w:abstractNumId w:val="16"/>
@@ -20252,13 +22238,13 @@
     <w:abstractNumId w:val="1"/>
   </w:num>
   <w:num w:numId="43" w16cid:durableId="1455562841">
-    <w:abstractNumId w:val="62"/>
+    <w:abstractNumId w:val="65"/>
   </w:num>
   <w:num w:numId="44" w16cid:durableId="1042558863">
-    <w:abstractNumId w:val="28"/>
+    <w:abstractNumId w:val="31"/>
   </w:num>
   <w:num w:numId="45" w16cid:durableId="1176962845">
-    <w:abstractNumId w:val="37"/>
+    <w:abstractNumId w:val="40"/>
   </w:num>
   <w:num w:numId="46" w16cid:durableId="1024787469">
     <w:abstractNumId w:val="6"/>
@@ -20267,10 +22253,10 @@
     <w:abstractNumId w:val="10"/>
   </w:num>
   <w:num w:numId="48" w16cid:durableId="738014393">
-    <w:abstractNumId w:val="61"/>
+    <w:abstractNumId w:val="64"/>
   </w:num>
   <w:num w:numId="49" w16cid:durableId="111555743">
-    <w:abstractNumId w:val="48"/>
+    <w:abstractNumId w:val="51"/>
   </w:num>
   <w:num w:numId="50" w16cid:durableId="764572877">
     <w:abstractNumId w:val="0"/>
@@ -20285,37 +22271,37 @@
     <w:abstractNumId w:val="19"/>
   </w:num>
   <w:num w:numId="54" w16cid:durableId="789782351">
-    <w:abstractNumId w:val="52"/>
+    <w:abstractNumId w:val="55"/>
   </w:num>
   <w:num w:numId="55" w16cid:durableId="1741908431">
-    <w:abstractNumId w:val="41"/>
+    <w:abstractNumId w:val="44"/>
   </w:num>
   <w:num w:numId="56" w16cid:durableId="772936048">
-    <w:abstractNumId w:val="55"/>
+    <w:abstractNumId w:val="58"/>
   </w:num>
   <w:num w:numId="57" w16cid:durableId="626354845">
     <w:abstractNumId w:val="14"/>
   </w:num>
   <w:num w:numId="58" w16cid:durableId="599948363">
-    <w:abstractNumId w:val="45"/>
+    <w:abstractNumId w:val="48"/>
   </w:num>
   <w:num w:numId="59" w16cid:durableId="1562212107">
     <w:abstractNumId w:val="4"/>
   </w:num>
   <w:num w:numId="60" w16cid:durableId="706881568">
-    <w:abstractNumId w:val="25"/>
+    <w:abstractNumId w:val="27"/>
   </w:num>
   <w:num w:numId="61" w16cid:durableId="1104496260">
-    <w:abstractNumId w:val="66"/>
+    <w:abstractNumId w:val="69"/>
   </w:num>
   <w:num w:numId="62" w16cid:durableId="466969841">
-    <w:abstractNumId w:val="53"/>
+    <w:abstractNumId w:val="56"/>
   </w:num>
   <w:num w:numId="63" w16cid:durableId="258833444">
-    <w:abstractNumId w:val="29"/>
+    <w:abstractNumId w:val="32"/>
   </w:num>
   <w:num w:numId="64" w16cid:durableId="929042489">
-    <w:abstractNumId w:val="27"/>
+    <w:abstractNumId w:val="30"/>
     <w:lvlOverride w:ilvl="0">
       <w:lvl w:ilvl="0">
         <w:numFmt w:val="decimal"/>
@@ -20325,19 +22311,28 @@
     </w:lvlOverride>
   </w:num>
   <w:num w:numId="65" w16cid:durableId="622690288">
-    <w:abstractNumId w:val="20"/>
+    <w:abstractNumId w:val="21"/>
   </w:num>
   <w:num w:numId="66" w16cid:durableId="1398822626">
-    <w:abstractNumId w:val="46"/>
+    <w:abstractNumId w:val="49"/>
   </w:num>
   <w:num w:numId="67" w16cid:durableId="1681424162">
-    <w:abstractNumId w:val="44"/>
+    <w:abstractNumId w:val="47"/>
   </w:num>
   <w:num w:numId="68" w16cid:durableId="532157353">
     <w:abstractNumId w:val="8"/>
   </w:num>
   <w:num w:numId="69" w16cid:durableId="664893729">
-    <w:abstractNumId w:val="50"/>
+    <w:abstractNumId w:val="53"/>
+  </w:num>
+  <w:num w:numId="70" w16cid:durableId="1653678076">
+    <w:abstractNumId w:val="20"/>
+  </w:num>
+  <w:num w:numId="71" w16cid:durableId="595482060">
+    <w:abstractNumId w:val="29"/>
+  </w:num>
+  <w:num w:numId="72" w16cid:durableId="576017596">
+    <w:abstractNumId w:val="26"/>
   </w:num>
 </w:numbering>
 </file>

</xml_diff>

<commit_message>
Add model type of latency prediction
</commit_message>
<xml_diff>
--- a/Algorithm_Design/Algorithm Design.docx
+++ b/Algorithm_Design/Algorithm Design.docx
@@ -12170,6 +12170,168 @@
     <w:p>
       <w:pPr>
         <w:spacing w:before="240" w:after="240"/>
+        <w:rPr>
+          <w:lang w:val="en-US"/>
+        </w:rPr>
+      </w:pPr>
+      <w:r>
+        <w:rPr>
+          <w:lang w:val="en-US"/>
+        </w:rPr>
+        <w:t>Model Type:</w:t>
+      </w:r>
+    </w:p>
+    <w:p>
+      <w:pPr>
+        <w:numPr>
+          <w:ilvl w:val="0"/>
+          <w:numId w:val="73"/>
+        </w:numPr>
+        <w:spacing w:before="240" w:after="240"/>
+        <w:rPr>
+          <w:lang w:val="en-US"/>
+        </w:rPr>
+      </w:pPr>
+      <w:r>
+        <w:rPr>
+          <w:lang w:val="en-US"/>
+        </w:rPr>
+        <w:t>Regression (continuous output)</w:t>
+      </w:r>
+    </w:p>
+    <w:p>
+      <w:pPr>
+        <w:numPr>
+          <w:ilvl w:val="0"/>
+          <w:numId w:val="73"/>
+        </w:numPr>
+        <w:spacing w:before="240" w:after="240"/>
+        <w:rPr>
+          <w:lang w:val="en-US"/>
+        </w:rPr>
+      </w:pPr>
+      <w:r>
+        <w:rPr>
+          <w:lang w:val="en-US"/>
+        </w:rPr>
+        <w:t>Possible models:</w:t>
+      </w:r>
+    </w:p>
+    <w:p>
+      <w:pPr>
+        <w:numPr>
+          <w:ilvl w:val="1"/>
+          <w:numId w:val="73"/>
+        </w:numPr>
+        <w:spacing w:before="240" w:after="240"/>
+        <w:rPr>
+          <w:lang w:val="en-US"/>
+        </w:rPr>
+      </w:pPr>
+      <w:r>
+        <w:rPr>
+          <w:lang w:val="en-US"/>
+        </w:rPr>
+        <w:t>Kernel Ridge Regression</w:t>
+      </w:r>
+    </w:p>
+    <w:p>
+      <w:pPr>
+        <w:numPr>
+          <w:ilvl w:val="1"/>
+          <w:numId w:val="73"/>
+        </w:numPr>
+        <w:spacing w:before="240" w:after="240"/>
+        <w:rPr>
+          <w:lang w:val="en-US"/>
+        </w:rPr>
+      </w:pPr>
+      <w:r>
+        <w:rPr>
+          <w:lang w:val="en-US"/>
+        </w:rPr>
+        <w:t>Online SVR (Support Vector Regression)</w:t>
+      </w:r>
+    </w:p>
+    <w:p>
+      <w:pPr>
+        <w:numPr>
+          <w:ilvl w:val="1"/>
+          <w:numId w:val="73"/>
+        </w:numPr>
+        <w:spacing w:before="240" w:after="240"/>
+        <w:rPr>
+          <w:lang w:val="en-US"/>
+        </w:rPr>
+      </w:pPr>
+      <w:proofErr w:type="spellStart"/>
+      <w:r>
+        <w:rPr>
+          <w:lang w:val="en-US"/>
+        </w:rPr>
+        <w:t>LightGBM</w:t>
+      </w:r>
+      <w:proofErr w:type="spellEnd"/>
+      <w:r>
+        <w:rPr>
+          <w:lang w:val="en-US"/>
+        </w:rPr>
+        <w:t>/</w:t>
+      </w:r>
+      <w:proofErr w:type="spellStart"/>
+      <w:r>
+        <w:rPr>
+          <w:lang w:val="en-US"/>
+        </w:rPr>
+        <w:t>XGBoost</w:t>
+      </w:r>
+      <w:proofErr w:type="spellEnd"/>
+      <w:r>
+        <w:rPr>
+          <w:lang w:val="en-US"/>
+        </w:rPr>
+        <w:t xml:space="preserve"> with incremental updates</w:t>
+      </w:r>
+    </w:p>
+    <w:p>
+      <w:pPr>
+        <w:numPr>
+          <w:ilvl w:val="1"/>
+          <w:numId w:val="73"/>
+        </w:numPr>
+        <w:spacing w:before="240" w:after="240"/>
+        <w:rPr>
+          <w:lang w:val="en-US"/>
+        </w:rPr>
+      </w:pPr>
+      <w:r>
+        <w:rPr>
+          <w:lang w:val="en-US"/>
+        </w:rPr>
+        <w:t>Feedforward Neural Network with experience replay</w:t>
+      </w:r>
+    </w:p>
+    <w:p>
+      <w:pPr>
+        <w:numPr>
+          <w:ilvl w:val="1"/>
+          <w:numId w:val="73"/>
+        </w:numPr>
+        <w:spacing w:before="240" w:after="240"/>
+        <w:rPr>
+          <w:lang w:val="en-US"/>
+        </w:rPr>
+      </w:pPr>
+      <w:r>
+        <w:rPr>
+          <w:lang w:val="en-US"/>
+        </w:rPr>
+        <w:t>Bayesian Regression (to capture uncertainty)</w:t>
+      </w:r>
+    </w:p>
+    <w:p>
+      <w:pPr>
+        <w:spacing w:before="240" w:after="240"/>
       </w:pPr>
     </w:p>
     <w:p>
@@ -14877,6 +15039,155 @@
     </w:lvl>
   </w:abstractNum>
   <w:abstractNum w:abstractNumId="19" w15:restartNumberingAfterBreak="0">
+    <w:nsid w:val="2A497D7C"/>
+    <w:multiLevelType w:val="multilevel"/>
+    <w:tmpl w:val="828E1750"/>
+    <w:lvl w:ilvl="0">
+      <w:start w:val="1"/>
+      <w:numFmt w:val="bullet"/>
+      <w:lvlText w:val=""/>
+      <w:lvlJc w:val="left"/>
+      <w:pPr>
+        <w:tabs>
+          <w:tab w:val="num" w:pos="720"/>
+        </w:tabs>
+        <w:ind w:left="720" w:hanging="360"/>
+      </w:pPr>
+      <w:rPr>
+        <w:rFonts w:ascii="Symbol" w:hAnsi="Symbol" w:hint="default"/>
+        <w:sz w:val="20"/>
+      </w:rPr>
+    </w:lvl>
+    <w:lvl w:ilvl="1">
+      <w:start w:val="1"/>
+      <w:numFmt w:val="bullet"/>
+      <w:lvlText w:val="o"/>
+      <w:lvlJc w:val="left"/>
+      <w:pPr>
+        <w:tabs>
+          <w:tab w:val="num" w:pos="1440"/>
+        </w:tabs>
+        <w:ind w:left="1440" w:hanging="360"/>
+      </w:pPr>
+      <w:rPr>
+        <w:rFonts w:ascii="Courier New" w:hAnsi="Courier New" w:hint="default"/>
+        <w:sz w:val="20"/>
+      </w:rPr>
+    </w:lvl>
+    <w:lvl w:ilvl="2" w:tentative="1">
+      <w:start w:val="1"/>
+      <w:numFmt w:val="bullet"/>
+      <w:lvlText w:val=""/>
+      <w:lvlJc w:val="left"/>
+      <w:pPr>
+        <w:tabs>
+          <w:tab w:val="num" w:pos="2160"/>
+        </w:tabs>
+        <w:ind w:left="2160" w:hanging="360"/>
+      </w:pPr>
+      <w:rPr>
+        <w:rFonts w:ascii="Wingdings" w:hAnsi="Wingdings" w:hint="default"/>
+        <w:sz w:val="20"/>
+      </w:rPr>
+    </w:lvl>
+    <w:lvl w:ilvl="3" w:tentative="1">
+      <w:start w:val="1"/>
+      <w:numFmt w:val="bullet"/>
+      <w:lvlText w:val=""/>
+      <w:lvlJc w:val="left"/>
+      <w:pPr>
+        <w:tabs>
+          <w:tab w:val="num" w:pos="2880"/>
+        </w:tabs>
+        <w:ind w:left="2880" w:hanging="360"/>
+      </w:pPr>
+      <w:rPr>
+        <w:rFonts w:ascii="Wingdings" w:hAnsi="Wingdings" w:hint="default"/>
+        <w:sz w:val="20"/>
+      </w:rPr>
+    </w:lvl>
+    <w:lvl w:ilvl="4" w:tentative="1">
+      <w:start w:val="1"/>
+      <w:numFmt w:val="bullet"/>
+      <w:lvlText w:val=""/>
+      <w:lvlJc w:val="left"/>
+      <w:pPr>
+        <w:tabs>
+          <w:tab w:val="num" w:pos="3600"/>
+        </w:tabs>
+        <w:ind w:left="3600" w:hanging="360"/>
+      </w:pPr>
+      <w:rPr>
+        <w:rFonts w:ascii="Wingdings" w:hAnsi="Wingdings" w:hint="default"/>
+        <w:sz w:val="20"/>
+      </w:rPr>
+    </w:lvl>
+    <w:lvl w:ilvl="5" w:tentative="1">
+      <w:start w:val="1"/>
+      <w:numFmt w:val="bullet"/>
+      <w:lvlText w:val=""/>
+      <w:lvlJc w:val="left"/>
+      <w:pPr>
+        <w:tabs>
+          <w:tab w:val="num" w:pos="4320"/>
+        </w:tabs>
+        <w:ind w:left="4320" w:hanging="360"/>
+      </w:pPr>
+      <w:rPr>
+        <w:rFonts w:ascii="Wingdings" w:hAnsi="Wingdings" w:hint="default"/>
+        <w:sz w:val="20"/>
+      </w:rPr>
+    </w:lvl>
+    <w:lvl w:ilvl="6" w:tentative="1">
+      <w:start w:val="1"/>
+      <w:numFmt w:val="bullet"/>
+      <w:lvlText w:val=""/>
+      <w:lvlJc w:val="left"/>
+      <w:pPr>
+        <w:tabs>
+          <w:tab w:val="num" w:pos="5040"/>
+        </w:tabs>
+        <w:ind w:left="5040" w:hanging="360"/>
+      </w:pPr>
+      <w:rPr>
+        <w:rFonts w:ascii="Wingdings" w:hAnsi="Wingdings" w:hint="default"/>
+        <w:sz w:val="20"/>
+      </w:rPr>
+    </w:lvl>
+    <w:lvl w:ilvl="7" w:tentative="1">
+      <w:start w:val="1"/>
+      <w:numFmt w:val="bullet"/>
+      <w:lvlText w:val=""/>
+      <w:lvlJc w:val="left"/>
+      <w:pPr>
+        <w:tabs>
+          <w:tab w:val="num" w:pos="5760"/>
+        </w:tabs>
+        <w:ind w:left="5760" w:hanging="360"/>
+      </w:pPr>
+      <w:rPr>
+        <w:rFonts w:ascii="Wingdings" w:hAnsi="Wingdings" w:hint="default"/>
+        <w:sz w:val="20"/>
+      </w:rPr>
+    </w:lvl>
+    <w:lvl w:ilvl="8" w:tentative="1">
+      <w:start w:val="1"/>
+      <w:numFmt w:val="bullet"/>
+      <w:lvlText w:val=""/>
+      <w:lvlJc w:val="left"/>
+      <w:pPr>
+        <w:tabs>
+          <w:tab w:val="num" w:pos="6480"/>
+        </w:tabs>
+        <w:ind w:left="6480" w:hanging="360"/>
+      </w:pPr>
+      <w:rPr>
+        <w:rFonts w:ascii="Wingdings" w:hAnsi="Wingdings" w:hint="default"/>
+        <w:sz w:val="20"/>
+      </w:rPr>
+    </w:lvl>
+  </w:abstractNum>
+  <w:abstractNum w:abstractNumId="20" w15:restartNumberingAfterBreak="0">
     <w:nsid w:val="2A6B164E"/>
     <w:multiLevelType w:val="multilevel"/>
     <w:tmpl w:val="B0A08ABA"/>
@@ -15025,7 +15336,7 @@
       </w:rPr>
     </w:lvl>
   </w:abstractNum>
-  <w:abstractNum w:abstractNumId="20" w15:restartNumberingAfterBreak="0">
+  <w:abstractNum w:abstractNumId="21" w15:restartNumberingAfterBreak="0">
     <w:nsid w:val="2AFB16D2"/>
     <w:multiLevelType w:val="multilevel"/>
     <w:tmpl w:val="47A6FA24"/>
@@ -15174,7 +15485,7 @@
       </w:rPr>
     </w:lvl>
   </w:abstractNum>
-  <w:abstractNum w:abstractNumId="21" w15:restartNumberingAfterBreak="0">
+  <w:abstractNum w:abstractNumId="22" w15:restartNumberingAfterBreak="0">
     <w:nsid w:val="2B0E63A8"/>
     <w:multiLevelType w:val="multilevel"/>
     <w:tmpl w:val="BB1E213C"/>
@@ -15323,7 +15634,7 @@
       </w:rPr>
     </w:lvl>
   </w:abstractNum>
-  <w:abstractNum w:abstractNumId="22" w15:restartNumberingAfterBreak="0">
+  <w:abstractNum w:abstractNumId="23" w15:restartNumberingAfterBreak="0">
     <w:nsid w:val="2C197349"/>
     <w:multiLevelType w:val="multilevel"/>
     <w:tmpl w:val="09FA0472"/>
@@ -15436,7 +15747,7 @@
       </w:rPr>
     </w:lvl>
   </w:abstractNum>
-  <w:abstractNum w:abstractNumId="23" w15:restartNumberingAfterBreak="0">
+  <w:abstractNum w:abstractNumId="24" w15:restartNumberingAfterBreak="0">
     <w:nsid w:val="2CEE51E9"/>
     <w:multiLevelType w:val="multilevel"/>
     <w:tmpl w:val="2332A45A"/>
@@ -15585,7 +15896,7 @@
       </w:rPr>
     </w:lvl>
   </w:abstractNum>
-  <w:abstractNum w:abstractNumId="24" w15:restartNumberingAfterBreak="0">
+  <w:abstractNum w:abstractNumId="25" w15:restartNumberingAfterBreak="0">
     <w:nsid w:val="2D0422B0"/>
     <w:multiLevelType w:val="multilevel"/>
     <w:tmpl w:val="F788BF7C"/>
@@ -15734,7 +16045,7 @@
       </w:rPr>
     </w:lvl>
   </w:abstractNum>
-  <w:abstractNum w:abstractNumId="25" w15:restartNumberingAfterBreak="0">
+  <w:abstractNum w:abstractNumId="26" w15:restartNumberingAfterBreak="0">
     <w:nsid w:val="2E234309"/>
     <w:multiLevelType w:val="multilevel"/>
     <w:tmpl w:val="DA186328"/>
@@ -15883,7 +16194,7 @@
       </w:rPr>
     </w:lvl>
   </w:abstractNum>
-  <w:abstractNum w:abstractNumId="26" w15:restartNumberingAfterBreak="0">
+  <w:abstractNum w:abstractNumId="27" w15:restartNumberingAfterBreak="0">
     <w:nsid w:val="2E9B3754"/>
     <w:multiLevelType w:val="multilevel"/>
     <w:tmpl w:val="850EE8CA"/>
@@ -16032,7 +16343,7 @@
       </w:rPr>
     </w:lvl>
   </w:abstractNum>
-  <w:abstractNum w:abstractNumId="27" w15:restartNumberingAfterBreak="0">
+  <w:abstractNum w:abstractNumId="28" w15:restartNumberingAfterBreak="0">
     <w:nsid w:val="2F1E41DC"/>
     <w:multiLevelType w:val="multilevel"/>
     <w:tmpl w:val="CA222150"/>
@@ -16181,7 +16492,7 @@
       </w:rPr>
     </w:lvl>
   </w:abstractNum>
-  <w:abstractNum w:abstractNumId="28" w15:restartNumberingAfterBreak="0">
+  <w:abstractNum w:abstractNumId="29" w15:restartNumberingAfterBreak="0">
     <w:nsid w:val="31124162"/>
     <w:multiLevelType w:val="multilevel"/>
     <w:tmpl w:val="3320AAE2"/>
@@ -16330,7 +16641,7 @@
       </w:rPr>
     </w:lvl>
   </w:abstractNum>
-  <w:abstractNum w:abstractNumId="29" w15:restartNumberingAfterBreak="0">
+  <w:abstractNum w:abstractNumId="30" w15:restartNumberingAfterBreak="0">
     <w:nsid w:val="325934D1"/>
     <w:multiLevelType w:val="multilevel"/>
     <w:tmpl w:val="DD722010"/>
@@ -16479,7 +16790,7 @@
       </w:rPr>
     </w:lvl>
   </w:abstractNum>
-  <w:abstractNum w:abstractNumId="30" w15:restartNumberingAfterBreak="0">
+  <w:abstractNum w:abstractNumId="31" w15:restartNumberingAfterBreak="0">
     <w:nsid w:val="33B97B82"/>
     <w:multiLevelType w:val="multilevel"/>
     <w:tmpl w:val="DEDAF2A0"/>
@@ -16592,7 +16903,7 @@
       </w:pPr>
     </w:lvl>
   </w:abstractNum>
-  <w:abstractNum w:abstractNumId="31" w15:restartNumberingAfterBreak="0">
+  <w:abstractNum w:abstractNumId="32" w15:restartNumberingAfterBreak="0">
     <w:nsid w:val="34555429"/>
     <w:multiLevelType w:val="multilevel"/>
     <w:tmpl w:val="E174C83E"/>
@@ -16741,7 +17052,7 @@
       </w:rPr>
     </w:lvl>
   </w:abstractNum>
-  <w:abstractNum w:abstractNumId="32" w15:restartNumberingAfterBreak="0">
+  <w:abstractNum w:abstractNumId="33" w15:restartNumberingAfterBreak="0">
     <w:nsid w:val="37BB3E3F"/>
     <w:multiLevelType w:val="multilevel"/>
     <w:tmpl w:val="783E3FC0"/>
@@ -16854,7 +17165,7 @@
       </w:pPr>
     </w:lvl>
   </w:abstractNum>
-  <w:abstractNum w:abstractNumId="33" w15:restartNumberingAfterBreak="0">
+  <w:abstractNum w:abstractNumId="34" w15:restartNumberingAfterBreak="0">
     <w:nsid w:val="3CAD03F3"/>
     <w:multiLevelType w:val="multilevel"/>
     <w:tmpl w:val="7764A5AC"/>
@@ -17003,7 +17314,7 @@
       </w:rPr>
     </w:lvl>
   </w:abstractNum>
-  <w:abstractNum w:abstractNumId="34" w15:restartNumberingAfterBreak="0">
+  <w:abstractNum w:abstractNumId="35" w15:restartNumberingAfterBreak="0">
     <w:nsid w:val="41A3430E"/>
     <w:multiLevelType w:val="multilevel"/>
     <w:tmpl w:val="5692966E"/>
@@ -17116,7 +17427,7 @@
       </w:rPr>
     </w:lvl>
   </w:abstractNum>
-  <w:abstractNum w:abstractNumId="35" w15:restartNumberingAfterBreak="0">
+  <w:abstractNum w:abstractNumId="36" w15:restartNumberingAfterBreak="0">
     <w:nsid w:val="436A7C75"/>
     <w:multiLevelType w:val="multilevel"/>
     <w:tmpl w:val="C93A3B88"/>
@@ -17229,7 +17540,7 @@
       </w:rPr>
     </w:lvl>
   </w:abstractNum>
-  <w:abstractNum w:abstractNumId="36" w15:restartNumberingAfterBreak="0">
+  <w:abstractNum w:abstractNumId="37" w15:restartNumberingAfterBreak="0">
     <w:nsid w:val="4776502C"/>
     <w:multiLevelType w:val="multilevel"/>
     <w:tmpl w:val="C9AEA23C"/>
@@ -17342,7 +17653,7 @@
       </w:rPr>
     </w:lvl>
   </w:abstractNum>
-  <w:abstractNum w:abstractNumId="37" w15:restartNumberingAfterBreak="0">
+  <w:abstractNum w:abstractNumId="38" w15:restartNumberingAfterBreak="0">
     <w:nsid w:val="48FD554D"/>
     <w:multiLevelType w:val="multilevel"/>
     <w:tmpl w:val="7E864ED8"/>
@@ -17455,7 +17766,7 @@
       </w:rPr>
     </w:lvl>
   </w:abstractNum>
-  <w:abstractNum w:abstractNumId="38" w15:restartNumberingAfterBreak="0">
+  <w:abstractNum w:abstractNumId="39" w15:restartNumberingAfterBreak="0">
     <w:nsid w:val="49C25940"/>
     <w:multiLevelType w:val="multilevel"/>
     <w:tmpl w:val="8A58BAE6"/>
@@ -17568,7 +17879,7 @@
       </w:pPr>
     </w:lvl>
   </w:abstractNum>
-  <w:abstractNum w:abstractNumId="39" w15:restartNumberingAfterBreak="0">
+  <w:abstractNum w:abstractNumId="40" w15:restartNumberingAfterBreak="0">
     <w:nsid w:val="4BE149E3"/>
     <w:multiLevelType w:val="multilevel"/>
     <w:tmpl w:val="7966B7BE"/>
@@ -17717,7 +18028,7 @@
       </w:rPr>
     </w:lvl>
   </w:abstractNum>
-  <w:abstractNum w:abstractNumId="40" w15:restartNumberingAfterBreak="0">
+  <w:abstractNum w:abstractNumId="41" w15:restartNumberingAfterBreak="0">
     <w:nsid w:val="4D841985"/>
     <w:multiLevelType w:val="multilevel"/>
     <w:tmpl w:val="59C67908"/>
@@ -17866,7 +18177,7 @@
       </w:rPr>
     </w:lvl>
   </w:abstractNum>
-  <w:abstractNum w:abstractNumId="41" w15:restartNumberingAfterBreak="0">
+  <w:abstractNum w:abstractNumId="42" w15:restartNumberingAfterBreak="0">
     <w:nsid w:val="4EAF4C61"/>
     <w:multiLevelType w:val="multilevel"/>
     <w:tmpl w:val="EFD8CA18"/>
@@ -18015,7 +18326,7 @@
       </w:rPr>
     </w:lvl>
   </w:abstractNum>
-  <w:abstractNum w:abstractNumId="42" w15:restartNumberingAfterBreak="0">
+  <w:abstractNum w:abstractNumId="43" w15:restartNumberingAfterBreak="0">
     <w:nsid w:val="4FA12783"/>
     <w:multiLevelType w:val="multilevel"/>
     <w:tmpl w:val="048A6398"/>
@@ -18128,7 +18439,7 @@
       </w:rPr>
     </w:lvl>
   </w:abstractNum>
-  <w:abstractNum w:abstractNumId="43" w15:restartNumberingAfterBreak="0">
+  <w:abstractNum w:abstractNumId="44" w15:restartNumberingAfterBreak="0">
     <w:nsid w:val="4FA70186"/>
     <w:multiLevelType w:val="multilevel"/>
     <w:tmpl w:val="5DAC01F8"/>
@@ -18277,7 +18588,7 @@
       </w:rPr>
     </w:lvl>
   </w:abstractNum>
-  <w:abstractNum w:abstractNumId="44" w15:restartNumberingAfterBreak="0">
+  <w:abstractNum w:abstractNumId="45" w15:restartNumberingAfterBreak="0">
     <w:nsid w:val="501205FA"/>
     <w:multiLevelType w:val="multilevel"/>
     <w:tmpl w:val="CA4EB742"/>
@@ -18426,7 +18737,7 @@
       </w:rPr>
     </w:lvl>
   </w:abstractNum>
-  <w:abstractNum w:abstractNumId="45" w15:restartNumberingAfterBreak="0">
+  <w:abstractNum w:abstractNumId="46" w15:restartNumberingAfterBreak="0">
     <w:nsid w:val="57FC2F42"/>
     <w:multiLevelType w:val="multilevel"/>
     <w:tmpl w:val="65D28692"/>
@@ -18575,7 +18886,7 @@
       </w:rPr>
     </w:lvl>
   </w:abstractNum>
-  <w:abstractNum w:abstractNumId="46" w15:restartNumberingAfterBreak="0">
+  <w:abstractNum w:abstractNumId="47" w15:restartNumberingAfterBreak="0">
     <w:nsid w:val="590858A8"/>
     <w:multiLevelType w:val="multilevel"/>
     <w:tmpl w:val="FC8E944E"/>
@@ -18724,7 +19035,7 @@
       </w:rPr>
     </w:lvl>
   </w:abstractNum>
-  <w:abstractNum w:abstractNumId="47" w15:restartNumberingAfterBreak="0">
+  <w:abstractNum w:abstractNumId="48" w15:restartNumberingAfterBreak="0">
     <w:nsid w:val="5BF175C3"/>
     <w:multiLevelType w:val="multilevel"/>
     <w:tmpl w:val="2F0C2AD0"/>
@@ -18873,7 +19184,7 @@
       </w:rPr>
     </w:lvl>
   </w:abstractNum>
-  <w:abstractNum w:abstractNumId="48" w15:restartNumberingAfterBreak="0">
+  <w:abstractNum w:abstractNumId="49" w15:restartNumberingAfterBreak="0">
     <w:nsid w:val="5C020BF1"/>
     <w:multiLevelType w:val="multilevel"/>
     <w:tmpl w:val="9490CAC4"/>
@@ -19022,7 +19333,7 @@
       </w:rPr>
     </w:lvl>
   </w:abstractNum>
-  <w:abstractNum w:abstractNumId="49" w15:restartNumberingAfterBreak="0">
+  <w:abstractNum w:abstractNumId="50" w15:restartNumberingAfterBreak="0">
     <w:nsid w:val="60A27091"/>
     <w:multiLevelType w:val="multilevel"/>
     <w:tmpl w:val="9B92C678"/>
@@ -19171,7 +19482,7 @@
       </w:rPr>
     </w:lvl>
   </w:abstractNum>
-  <w:abstractNum w:abstractNumId="50" w15:restartNumberingAfterBreak="0">
+  <w:abstractNum w:abstractNumId="51" w15:restartNumberingAfterBreak="0">
     <w:nsid w:val="612B0A56"/>
     <w:multiLevelType w:val="multilevel"/>
     <w:tmpl w:val="59E65296"/>
@@ -19320,7 +19631,7 @@
       </w:rPr>
     </w:lvl>
   </w:abstractNum>
-  <w:abstractNum w:abstractNumId="51" w15:restartNumberingAfterBreak="0">
+  <w:abstractNum w:abstractNumId="52" w15:restartNumberingAfterBreak="0">
     <w:nsid w:val="644F7614"/>
     <w:multiLevelType w:val="multilevel"/>
     <w:tmpl w:val="5B369C1A"/>
@@ -19469,7 +19780,7 @@
       </w:rPr>
     </w:lvl>
   </w:abstractNum>
-  <w:abstractNum w:abstractNumId="52" w15:restartNumberingAfterBreak="0">
+  <w:abstractNum w:abstractNumId="53" w15:restartNumberingAfterBreak="0">
     <w:nsid w:val="646666B9"/>
     <w:multiLevelType w:val="multilevel"/>
     <w:tmpl w:val="2502438A"/>
@@ -19618,7 +19929,7 @@
       </w:rPr>
     </w:lvl>
   </w:abstractNum>
-  <w:abstractNum w:abstractNumId="53" w15:restartNumberingAfterBreak="0">
+  <w:abstractNum w:abstractNumId="54" w15:restartNumberingAfterBreak="0">
     <w:nsid w:val="64B537C3"/>
     <w:multiLevelType w:val="multilevel"/>
     <w:tmpl w:val="0B9815C4"/>
@@ -19767,7 +20078,7 @@
       </w:rPr>
     </w:lvl>
   </w:abstractNum>
-  <w:abstractNum w:abstractNumId="54" w15:restartNumberingAfterBreak="0">
+  <w:abstractNum w:abstractNumId="55" w15:restartNumberingAfterBreak="0">
     <w:nsid w:val="66481F73"/>
     <w:multiLevelType w:val="multilevel"/>
     <w:tmpl w:val="8C5051F2"/>
@@ -19880,7 +20191,7 @@
       </w:rPr>
     </w:lvl>
   </w:abstractNum>
-  <w:abstractNum w:abstractNumId="55" w15:restartNumberingAfterBreak="0">
+  <w:abstractNum w:abstractNumId="56" w15:restartNumberingAfterBreak="0">
     <w:nsid w:val="68415C96"/>
     <w:multiLevelType w:val="multilevel"/>
     <w:tmpl w:val="43A2E87C"/>
@@ -20029,7 +20340,7 @@
       </w:rPr>
     </w:lvl>
   </w:abstractNum>
-  <w:abstractNum w:abstractNumId="56" w15:restartNumberingAfterBreak="0">
+  <w:abstractNum w:abstractNumId="57" w15:restartNumberingAfterBreak="0">
     <w:nsid w:val="6A922C07"/>
     <w:multiLevelType w:val="multilevel"/>
     <w:tmpl w:val="7990179C"/>
@@ -20178,7 +20489,7 @@
       </w:rPr>
     </w:lvl>
   </w:abstractNum>
-  <w:abstractNum w:abstractNumId="57" w15:restartNumberingAfterBreak="0">
+  <w:abstractNum w:abstractNumId="58" w15:restartNumberingAfterBreak="0">
     <w:nsid w:val="6D2E42E5"/>
     <w:multiLevelType w:val="multilevel"/>
     <w:tmpl w:val="315C2372"/>
@@ -20327,7 +20638,7 @@
       </w:rPr>
     </w:lvl>
   </w:abstractNum>
-  <w:abstractNum w:abstractNumId="58" w15:restartNumberingAfterBreak="0">
+  <w:abstractNum w:abstractNumId="59" w15:restartNumberingAfterBreak="0">
     <w:nsid w:val="6F2078CC"/>
     <w:multiLevelType w:val="multilevel"/>
     <w:tmpl w:val="E88849CA"/>
@@ -20476,7 +20787,7 @@
       </w:rPr>
     </w:lvl>
   </w:abstractNum>
-  <w:abstractNum w:abstractNumId="59" w15:restartNumberingAfterBreak="0">
+  <w:abstractNum w:abstractNumId="60" w15:restartNumberingAfterBreak="0">
     <w:nsid w:val="6FBA7BCB"/>
     <w:multiLevelType w:val="multilevel"/>
     <w:tmpl w:val="C40228BC"/>
@@ -20625,7 +20936,7 @@
       </w:rPr>
     </w:lvl>
   </w:abstractNum>
-  <w:abstractNum w:abstractNumId="60" w15:restartNumberingAfterBreak="0">
+  <w:abstractNum w:abstractNumId="61" w15:restartNumberingAfterBreak="0">
     <w:nsid w:val="7192442D"/>
     <w:multiLevelType w:val="multilevel"/>
     <w:tmpl w:val="53508544"/>
@@ -20774,7 +21085,7 @@
       </w:rPr>
     </w:lvl>
   </w:abstractNum>
-  <w:abstractNum w:abstractNumId="61" w15:restartNumberingAfterBreak="0">
+  <w:abstractNum w:abstractNumId="62" w15:restartNumberingAfterBreak="0">
     <w:nsid w:val="723A6D4D"/>
     <w:multiLevelType w:val="multilevel"/>
     <w:tmpl w:val="E3C49226"/>
@@ -20923,7 +21234,7 @@
       </w:rPr>
     </w:lvl>
   </w:abstractNum>
-  <w:abstractNum w:abstractNumId="62" w15:restartNumberingAfterBreak="0">
+  <w:abstractNum w:abstractNumId="63" w15:restartNumberingAfterBreak="0">
     <w:nsid w:val="72CC5AEC"/>
     <w:multiLevelType w:val="multilevel"/>
     <w:tmpl w:val="A02C5534"/>
@@ -21036,7 +21347,7 @@
       </w:rPr>
     </w:lvl>
   </w:abstractNum>
-  <w:abstractNum w:abstractNumId="63" w15:restartNumberingAfterBreak="0">
+  <w:abstractNum w:abstractNumId="64" w15:restartNumberingAfterBreak="0">
     <w:nsid w:val="74E40DD0"/>
     <w:multiLevelType w:val="multilevel"/>
     <w:tmpl w:val="0FAA3AD4"/>
@@ -21185,7 +21496,7 @@
       </w:rPr>
     </w:lvl>
   </w:abstractNum>
-  <w:abstractNum w:abstractNumId="64" w15:restartNumberingAfterBreak="0">
+  <w:abstractNum w:abstractNumId="65" w15:restartNumberingAfterBreak="0">
     <w:nsid w:val="752B55B4"/>
     <w:multiLevelType w:val="multilevel"/>
     <w:tmpl w:val="5EEACEE2"/>
@@ -21334,7 +21645,7 @@
       </w:rPr>
     </w:lvl>
   </w:abstractNum>
-  <w:abstractNum w:abstractNumId="65" w15:restartNumberingAfterBreak="0">
+  <w:abstractNum w:abstractNumId="66" w15:restartNumberingAfterBreak="0">
     <w:nsid w:val="75D66463"/>
     <w:multiLevelType w:val="multilevel"/>
     <w:tmpl w:val="003AF356"/>
@@ -21483,7 +21794,7 @@
       </w:rPr>
     </w:lvl>
   </w:abstractNum>
-  <w:abstractNum w:abstractNumId="66" w15:restartNumberingAfterBreak="0">
+  <w:abstractNum w:abstractNumId="67" w15:restartNumberingAfterBreak="0">
     <w:nsid w:val="76671B1B"/>
     <w:multiLevelType w:val="multilevel"/>
     <w:tmpl w:val="03C62898"/>
@@ -21632,7 +21943,7 @@
       </w:rPr>
     </w:lvl>
   </w:abstractNum>
-  <w:abstractNum w:abstractNumId="67" w15:restartNumberingAfterBreak="0">
+  <w:abstractNum w:abstractNumId="68" w15:restartNumberingAfterBreak="0">
     <w:nsid w:val="77776821"/>
     <w:multiLevelType w:val="multilevel"/>
     <w:tmpl w:val="00283C20"/>
@@ -21781,7 +22092,7 @@
       </w:rPr>
     </w:lvl>
   </w:abstractNum>
-  <w:abstractNum w:abstractNumId="68" w15:restartNumberingAfterBreak="0">
+  <w:abstractNum w:abstractNumId="69" w15:restartNumberingAfterBreak="0">
     <w:nsid w:val="7BE30E84"/>
     <w:multiLevelType w:val="multilevel"/>
     <w:tmpl w:val="0FDCE2F6"/>
@@ -21894,7 +22205,7 @@
       </w:rPr>
     </w:lvl>
   </w:abstractNum>
-  <w:abstractNum w:abstractNumId="69" w15:restartNumberingAfterBreak="0">
+  <w:abstractNum w:abstractNumId="70" w15:restartNumberingAfterBreak="0">
     <w:nsid w:val="7D4D571E"/>
     <w:multiLevelType w:val="multilevel"/>
     <w:tmpl w:val="A9048A64"/>
@@ -22044,31 +22355,31 @@
     </w:lvl>
   </w:abstractNum>
   <w:num w:numId="1" w16cid:durableId="1437290431">
-    <w:abstractNumId w:val="36"/>
+    <w:abstractNumId w:val="37"/>
   </w:num>
   <w:num w:numId="2" w16cid:durableId="1202326163">
     <w:abstractNumId w:val="7"/>
   </w:num>
   <w:num w:numId="3" w16cid:durableId="1300456343">
-    <w:abstractNumId w:val="37"/>
+    <w:abstractNumId w:val="38"/>
   </w:num>
   <w:num w:numId="4" w16cid:durableId="137573489">
-    <w:abstractNumId w:val="42"/>
+    <w:abstractNumId w:val="43"/>
   </w:num>
   <w:num w:numId="5" w16cid:durableId="199513919">
-    <w:abstractNumId w:val="62"/>
+    <w:abstractNumId w:val="63"/>
   </w:num>
   <w:num w:numId="6" w16cid:durableId="1733430336">
-    <w:abstractNumId w:val="54"/>
+    <w:abstractNumId w:val="55"/>
   </w:num>
   <w:num w:numId="7" w16cid:durableId="1246108229">
-    <w:abstractNumId w:val="34"/>
+    <w:abstractNumId w:val="35"/>
   </w:num>
   <w:num w:numId="8" w16cid:durableId="208734922">
     <w:abstractNumId w:val="18"/>
   </w:num>
   <w:num w:numId="9" w16cid:durableId="97263049">
-    <w:abstractNumId w:val="68"/>
+    <w:abstractNumId w:val="69"/>
   </w:num>
   <w:num w:numId="10" w16cid:durableId="432897170">
     <w:abstractNumId w:val="11"/>
@@ -22077,49 +22388,49 @@
     <w:abstractNumId w:val="9"/>
   </w:num>
   <w:num w:numId="12" w16cid:durableId="68428891">
-    <w:abstractNumId w:val="22"/>
+    <w:abstractNumId w:val="23"/>
   </w:num>
   <w:num w:numId="13" w16cid:durableId="492524219">
-    <w:abstractNumId w:val="35"/>
+    <w:abstractNumId w:val="36"/>
   </w:num>
   <w:num w:numId="14" w16cid:durableId="336273633">
-    <w:abstractNumId w:val="67"/>
+    <w:abstractNumId w:val="68"/>
   </w:num>
   <w:num w:numId="15" w16cid:durableId="311564650">
     <w:abstractNumId w:val="13"/>
   </w:num>
   <w:num w:numId="16" w16cid:durableId="1143891263">
-    <w:abstractNumId w:val="23"/>
+    <w:abstractNumId w:val="24"/>
   </w:num>
   <w:num w:numId="17" w16cid:durableId="482936828">
-    <w:abstractNumId w:val="63"/>
+    <w:abstractNumId w:val="64"/>
   </w:num>
   <w:num w:numId="18" w16cid:durableId="260264080">
     <w:abstractNumId w:val="5"/>
   </w:num>
   <w:num w:numId="19" w16cid:durableId="226570292">
-    <w:abstractNumId w:val="60"/>
+    <w:abstractNumId w:val="61"/>
   </w:num>
   <w:num w:numId="20" w16cid:durableId="1570925250">
-    <w:abstractNumId w:val="66"/>
+    <w:abstractNumId w:val="67"/>
   </w:num>
   <w:num w:numId="21" w16cid:durableId="2119639407">
-    <w:abstractNumId w:val="46"/>
+    <w:abstractNumId w:val="47"/>
   </w:num>
   <w:num w:numId="22" w16cid:durableId="1012687195">
-    <w:abstractNumId w:val="52"/>
+    <w:abstractNumId w:val="53"/>
   </w:num>
   <w:num w:numId="23" w16cid:durableId="1110664511">
-    <w:abstractNumId w:val="25"/>
+    <w:abstractNumId w:val="26"/>
   </w:num>
   <w:num w:numId="24" w16cid:durableId="710886710">
-    <w:abstractNumId w:val="61"/>
+    <w:abstractNumId w:val="62"/>
   </w:num>
   <w:num w:numId="25" w16cid:durableId="732847311">
-    <w:abstractNumId w:val="57"/>
+    <w:abstractNumId w:val="58"/>
   </w:num>
   <w:num w:numId="26" w16cid:durableId="1837914506">
-    <w:abstractNumId w:val="24"/>
+    <w:abstractNumId w:val="25"/>
     <w:lvlOverride w:ilvl="0">
       <w:lvl w:ilvl="0">
         <w:numFmt w:val="bullet"/>
@@ -22139,7 +22450,7 @@
     </w:lvlOverride>
   </w:num>
   <w:num w:numId="27" w16cid:durableId="1620868946">
-    <w:abstractNumId w:val="24"/>
+    <w:abstractNumId w:val="25"/>
     <w:lvlOverride w:ilvl="0">
       <w:lvl w:ilvl="0">
         <w:numFmt w:val="bullet"/>
@@ -22159,10 +22470,10 @@
     </w:lvlOverride>
   </w:num>
   <w:num w:numId="28" w16cid:durableId="986278491">
-    <w:abstractNumId w:val="41"/>
+    <w:abstractNumId w:val="42"/>
   </w:num>
   <w:num w:numId="29" w16cid:durableId="2011327678">
-    <w:abstractNumId w:val="59"/>
+    <w:abstractNumId w:val="60"/>
     <w:lvlOverride w:ilvl="0">
       <w:lvl w:ilvl="0">
         <w:numFmt w:val="bullet"/>
@@ -22182,7 +22493,7 @@
     </w:lvlOverride>
   </w:num>
   <w:num w:numId="30" w16cid:durableId="1542010019">
-    <w:abstractNumId w:val="59"/>
+    <w:abstractNumId w:val="60"/>
     <w:lvlOverride w:ilvl="0">
       <w:lvl w:ilvl="0">
         <w:numFmt w:val="bullet"/>
@@ -22202,13 +22513,13 @@
     </w:lvlOverride>
   </w:num>
   <w:num w:numId="31" w16cid:durableId="1966346019">
-    <w:abstractNumId w:val="43"/>
+    <w:abstractNumId w:val="44"/>
   </w:num>
   <w:num w:numId="32" w16cid:durableId="1568881302">
-    <w:abstractNumId w:val="50"/>
+    <w:abstractNumId w:val="51"/>
   </w:num>
   <w:num w:numId="33" w16cid:durableId="968239483">
-    <w:abstractNumId w:val="39"/>
+    <w:abstractNumId w:val="40"/>
   </w:num>
   <w:num w:numId="34" w16cid:durableId="1500148857">
     <w:abstractNumId w:val="3"/>
@@ -22217,19 +22528,19 @@
     <w:abstractNumId w:val="2"/>
   </w:num>
   <w:num w:numId="36" w16cid:durableId="637224935">
-    <w:abstractNumId w:val="33"/>
+    <w:abstractNumId w:val="34"/>
   </w:num>
   <w:num w:numId="37" w16cid:durableId="1115447234">
     <w:abstractNumId w:val="12"/>
   </w:num>
   <w:num w:numId="38" w16cid:durableId="1293092093">
-    <w:abstractNumId w:val="38"/>
+    <w:abstractNumId w:val="39"/>
   </w:num>
   <w:num w:numId="39" w16cid:durableId="22946005">
-    <w:abstractNumId w:val="45"/>
+    <w:abstractNumId w:val="46"/>
   </w:num>
   <w:num w:numId="40" w16cid:durableId="688675770">
-    <w:abstractNumId w:val="28"/>
+    <w:abstractNumId w:val="29"/>
   </w:num>
   <w:num w:numId="41" w16cid:durableId="1471053285">
     <w:abstractNumId w:val="16"/>
@@ -22238,13 +22549,13 @@
     <w:abstractNumId w:val="1"/>
   </w:num>
   <w:num w:numId="43" w16cid:durableId="1455562841">
-    <w:abstractNumId w:val="65"/>
+    <w:abstractNumId w:val="66"/>
   </w:num>
   <w:num w:numId="44" w16cid:durableId="1042558863">
-    <w:abstractNumId w:val="31"/>
+    <w:abstractNumId w:val="32"/>
   </w:num>
   <w:num w:numId="45" w16cid:durableId="1176962845">
-    <w:abstractNumId w:val="40"/>
+    <w:abstractNumId w:val="41"/>
   </w:num>
   <w:num w:numId="46" w16cid:durableId="1024787469">
     <w:abstractNumId w:val="6"/>
@@ -22253,10 +22564,10 @@
     <w:abstractNumId w:val="10"/>
   </w:num>
   <w:num w:numId="48" w16cid:durableId="738014393">
-    <w:abstractNumId w:val="64"/>
+    <w:abstractNumId w:val="65"/>
   </w:num>
   <w:num w:numId="49" w16cid:durableId="111555743">
-    <w:abstractNumId w:val="51"/>
+    <w:abstractNumId w:val="52"/>
   </w:num>
   <w:num w:numId="50" w16cid:durableId="764572877">
     <w:abstractNumId w:val="0"/>
@@ -22268,40 +22579,40 @@
     <w:abstractNumId w:val="17"/>
   </w:num>
   <w:num w:numId="53" w16cid:durableId="1071267899">
-    <w:abstractNumId w:val="19"/>
+    <w:abstractNumId w:val="20"/>
   </w:num>
   <w:num w:numId="54" w16cid:durableId="789782351">
-    <w:abstractNumId w:val="55"/>
+    <w:abstractNumId w:val="56"/>
   </w:num>
   <w:num w:numId="55" w16cid:durableId="1741908431">
-    <w:abstractNumId w:val="44"/>
+    <w:abstractNumId w:val="45"/>
   </w:num>
   <w:num w:numId="56" w16cid:durableId="772936048">
-    <w:abstractNumId w:val="58"/>
+    <w:abstractNumId w:val="59"/>
   </w:num>
   <w:num w:numId="57" w16cid:durableId="626354845">
     <w:abstractNumId w:val="14"/>
   </w:num>
   <w:num w:numId="58" w16cid:durableId="599948363">
-    <w:abstractNumId w:val="48"/>
+    <w:abstractNumId w:val="49"/>
   </w:num>
   <w:num w:numId="59" w16cid:durableId="1562212107">
     <w:abstractNumId w:val="4"/>
   </w:num>
   <w:num w:numId="60" w16cid:durableId="706881568">
-    <w:abstractNumId w:val="27"/>
+    <w:abstractNumId w:val="28"/>
   </w:num>
   <w:num w:numId="61" w16cid:durableId="1104496260">
-    <w:abstractNumId w:val="69"/>
+    <w:abstractNumId w:val="70"/>
   </w:num>
   <w:num w:numId="62" w16cid:durableId="466969841">
-    <w:abstractNumId w:val="56"/>
+    <w:abstractNumId w:val="57"/>
   </w:num>
   <w:num w:numId="63" w16cid:durableId="258833444">
-    <w:abstractNumId w:val="32"/>
+    <w:abstractNumId w:val="33"/>
   </w:num>
   <w:num w:numId="64" w16cid:durableId="929042489">
-    <w:abstractNumId w:val="30"/>
+    <w:abstractNumId w:val="31"/>
     <w:lvlOverride w:ilvl="0">
       <w:lvl w:ilvl="0">
         <w:numFmt w:val="decimal"/>
@@ -22311,28 +22622,31 @@
     </w:lvlOverride>
   </w:num>
   <w:num w:numId="65" w16cid:durableId="622690288">
-    <w:abstractNumId w:val="21"/>
+    <w:abstractNumId w:val="22"/>
   </w:num>
   <w:num w:numId="66" w16cid:durableId="1398822626">
-    <w:abstractNumId w:val="49"/>
+    <w:abstractNumId w:val="50"/>
   </w:num>
   <w:num w:numId="67" w16cid:durableId="1681424162">
-    <w:abstractNumId w:val="47"/>
+    <w:abstractNumId w:val="48"/>
   </w:num>
   <w:num w:numId="68" w16cid:durableId="532157353">
     <w:abstractNumId w:val="8"/>
   </w:num>
   <w:num w:numId="69" w16cid:durableId="664893729">
-    <w:abstractNumId w:val="53"/>
+    <w:abstractNumId w:val="54"/>
   </w:num>
   <w:num w:numId="70" w16cid:durableId="1653678076">
-    <w:abstractNumId w:val="20"/>
+    <w:abstractNumId w:val="21"/>
   </w:num>
   <w:num w:numId="71" w16cid:durableId="595482060">
-    <w:abstractNumId w:val="29"/>
+    <w:abstractNumId w:val="30"/>
   </w:num>
   <w:num w:numId="72" w16cid:durableId="576017596">
-    <w:abstractNumId w:val="26"/>
+    <w:abstractNumId w:val="27"/>
+  </w:num>
+  <w:num w:numId="73" w16cid:durableId="1835685882">
+    <w:abstractNumId w:val="19"/>
   </w:num>
 </w:numbering>
 </file>

</xml_diff>

<commit_message>
Add value of latency prediction
</commit_message>
<xml_diff>
--- a/Algorithm_Design/Algorithm Design.docx
+++ b/Algorithm_Design/Algorithm Design.docx
@@ -12332,6 +12332,82 @@
     <w:p>
       <w:pPr>
         <w:spacing w:before="240" w:after="240"/>
+        <w:rPr>
+          <w:lang w:val="en-US"/>
+        </w:rPr>
+      </w:pPr>
+      <w:r>
+        <w:rPr>
+          <w:lang w:val="en-US"/>
+        </w:rPr>
+        <w:t>Why it matters:</w:t>
+      </w:r>
+    </w:p>
+    <w:p>
+      <w:pPr>
+        <w:numPr>
+          <w:ilvl w:val="0"/>
+          <w:numId w:val="74"/>
+        </w:numPr>
+        <w:spacing w:before="240" w:after="240"/>
+        <w:rPr>
+          <w:lang w:val="en-US"/>
+        </w:rPr>
+      </w:pPr>
+      <w:r>
+        <w:rPr>
+          <w:lang w:val="en-US"/>
+        </w:rPr>
+        <w:t>Prevents applying a resource change that causes latency regression</w:t>
+      </w:r>
+    </w:p>
+    <w:p>
+      <w:pPr>
+        <w:numPr>
+          <w:ilvl w:val="0"/>
+          <w:numId w:val="74"/>
+        </w:numPr>
+        <w:spacing w:before="240" w:after="240"/>
+        <w:rPr>
+          <w:lang w:val="en-US"/>
+        </w:rPr>
+      </w:pPr>
+      <w:proofErr w:type="spellStart"/>
+      <w:r>
+        <w:rPr>
+          <w:lang w:val="en-US"/>
+        </w:rPr>
+        <w:t>Lets</w:t>
+      </w:r>
+      <w:proofErr w:type="spellEnd"/>
+      <w:r>
+        <w:rPr>
+          <w:lang w:val="en-US"/>
+        </w:rPr>
+        <w:t xml:space="preserve"> the system simulate multiple options and pick the best</w:t>
+      </w:r>
+    </w:p>
+    <w:p>
+      <w:pPr>
+        <w:numPr>
+          <w:ilvl w:val="0"/>
+          <w:numId w:val="74"/>
+        </w:numPr>
+        <w:spacing w:before="240" w:after="240"/>
+        <w:rPr>
+          <w:lang w:val="en-US"/>
+        </w:rPr>
+      </w:pPr>
+      <w:r>
+        <w:rPr>
+          <w:lang w:val="en-US"/>
+        </w:rPr>
+        <w:t>Guarantees QoS by only applying changes if predicted latency &lt; threshold</w:t>
+      </w:r>
+    </w:p>
+    <w:p>
+      <w:pPr>
+        <w:spacing w:before="240" w:after="240"/>
       </w:pPr>
     </w:p>
     <w:p>
@@ -14926,6 +15002,155 @@
     </w:lvl>
   </w:abstractNum>
   <w:abstractNum w:abstractNumId="18" w15:restartNumberingAfterBreak="0">
+    <w:nsid w:val="21334DEE"/>
+    <w:multiLevelType w:val="multilevel"/>
+    <w:tmpl w:val="F8187498"/>
+    <w:lvl w:ilvl="0">
+      <w:start w:val="1"/>
+      <w:numFmt w:val="bullet"/>
+      <w:lvlText w:val=""/>
+      <w:lvlJc w:val="left"/>
+      <w:pPr>
+        <w:tabs>
+          <w:tab w:val="num" w:pos="720"/>
+        </w:tabs>
+        <w:ind w:left="720" w:hanging="360"/>
+      </w:pPr>
+      <w:rPr>
+        <w:rFonts w:ascii="Symbol" w:hAnsi="Symbol" w:hint="default"/>
+        <w:sz w:val="20"/>
+      </w:rPr>
+    </w:lvl>
+    <w:lvl w:ilvl="1" w:tentative="1">
+      <w:start w:val="1"/>
+      <w:numFmt w:val="bullet"/>
+      <w:lvlText w:val="o"/>
+      <w:lvlJc w:val="left"/>
+      <w:pPr>
+        <w:tabs>
+          <w:tab w:val="num" w:pos="1440"/>
+        </w:tabs>
+        <w:ind w:left="1440" w:hanging="360"/>
+      </w:pPr>
+      <w:rPr>
+        <w:rFonts w:ascii="Courier New" w:hAnsi="Courier New" w:hint="default"/>
+        <w:sz w:val="20"/>
+      </w:rPr>
+    </w:lvl>
+    <w:lvl w:ilvl="2" w:tentative="1">
+      <w:start w:val="1"/>
+      <w:numFmt w:val="bullet"/>
+      <w:lvlText w:val=""/>
+      <w:lvlJc w:val="left"/>
+      <w:pPr>
+        <w:tabs>
+          <w:tab w:val="num" w:pos="2160"/>
+        </w:tabs>
+        <w:ind w:left="2160" w:hanging="360"/>
+      </w:pPr>
+      <w:rPr>
+        <w:rFonts w:ascii="Wingdings" w:hAnsi="Wingdings" w:hint="default"/>
+        <w:sz w:val="20"/>
+      </w:rPr>
+    </w:lvl>
+    <w:lvl w:ilvl="3" w:tentative="1">
+      <w:start w:val="1"/>
+      <w:numFmt w:val="bullet"/>
+      <w:lvlText w:val=""/>
+      <w:lvlJc w:val="left"/>
+      <w:pPr>
+        <w:tabs>
+          <w:tab w:val="num" w:pos="2880"/>
+        </w:tabs>
+        <w:ind w:left="2880" w:hanging="360"/>
+      </w:pPr>
+      <w:rPr>
+        <w:rFonts w:ascii="Wingdings" w:hAnsi="Wingdings" w:hint="default"/>
+        <w:sz w:val="20"/>
+      </w:rPr>
+    </w:lvl>
+    <w:lvl w:ilvl="4" w:tentative="1">
+      <w:start w:val="1"/>
+      <w:numFmt w:val="bullet"/>
+      <w:lvlText w:val=""/>
+      <w:lvlJc w:val="left"/>
+      <w:pPr>
+        <w:tabs>
+          <w:tab w:val="num" w:pos="3600"/>
+        </w:tabs>
+        <w:ind w:left="3600" w:hanging="360"/>
+      </w:pPr>
+      <w:rPr>
+        <w:rFonts w:ascii="Wingdings" w:hAnsi="Wingdings" w:hint="default"/>
+        <w:sz w:val="20"/>
+      </w:rPr>
+    </w:lvl>
+    <w:lvl w:ilvl="5" w:tentative="1">
+      <w:start w:val="1"/>
+      <w:numFmt w:val="bullet"/>
+      <w:lvlText w:val=""/>
+      <w:lvlJc w:val="left"/>
+      <w:pPr>
+        <w:tabs>
+          <w:tab w:val="num" w:pos="4320"/>
+        </w:tabs>
+        <w:ind w:left="4320" w:hanging="360"/>
+      </w:pPr>
+      <w:rPr>
+        <w:rFonts w:ascii="Wingdings" w:hAnsi="Wingdings" w:hint="default"/>
+        <w:sz w:val="20"/>
+      </w:rPr>
+    </w:lvl>
+    <w:lvl w:ilvl="6" w:tentative="1">
+      <w:start w:val="1"/>
+      <w:numFmt w:val="bullet"/>
+      <w:lvlText w:val=""/>
+      <w:lvlJc w:val="left"/>
+      <w:pPr>
+        <w:tabs>
+          <w:tab w:val="num" w:pos="5040"/>
+        </w:tabs>
+        <w:ind w:left="5040" w:hanging="360"/>
+      </w:pPr>
+      <w:rPr>
+        <w:rFonts w:ascii="Wingdings" w:hAnsi="Wingdings" w:hint="default"/>
+        <w:sz w:val="20"/>
+      </w:rPr>
+    </w:lvl>
+    <w:lvl w:ilvl="7" w:tentative="1">
+      <w:start w:val="1"/>
+      <w:numFmt w:val="bullet"/>
+      <w:lvlText w:val=""/>
+      <w:lvlJc w:val="left"/>
+      <w:pPr>
+        <w:tabs>
+          <w:tab w:val="num" w:pos="5760"/>
+        </w:tabs>
+        <w:ind w:left="5760" w:hanging="360"/>
+      </w:pPr>
+      <w:rPr>
+        <w:rFonts w:ascii="Wingdings" w:hAnsi="Wingdings" w:hint="default"/>
+        <w:sz w:val="20"/>
+      </w:rPr>
+    </w:lvl>
+    <w:lvl w:ilvl="8" w:tentative="1">
+      <w:start w:val="1"/>
+      <w:numFmt w:val="bullet"/>
+      <w:lvlText w:val=""/>
+      <w:lvlJc w:val="left"/>
+      <w:pPr>
+        <w:tabs>
+          <w:tab w:val="num" w:pos="6480"/>
+        </w:tabs>
+        <w:ind w:left="6480" w:hanging="360"/>
+      </w:pPr>
+      <w:rPr>
+        <w:rFonts w:ascii="Wingdings" w:hAnsi="Wingdings" w:hint="default"/>
+        <w:sz w:val="20"/>
+      </w:rPr>
+    </w:lvl>
+  </w:abstractNum>
+  <w:abstractNum w:abstractNumId="19" w15:restartNumberingAfterBreak="0">
     <w:nsid w:val="222A4C59"/>
     <w:multiLevelType w:val="multilevel"/>
     <w:tmpl w:val="8E6657D2"/>
@@ -15038,7 +15263,7 @@
       </w:rPr>
     </w:lvl>
   </w:abstractNum>
-  <w:abstractNum w:abstractNumId="19" w15:restartNumberingAfterBreak="0">
+  <w:abstractNum w:abstractNumId="20" w15:restartNumberingAfterBreak="0">
     <w:nsid w:val="2A497D7C"/>
     <w:multiLevelType w:val="multilevel"/>
     <w:tmpl w:val="828E1750"/>
@@ -15187,7 +15412,7 @@
       </w:rPr>
     </w:lvl>
   </w:abstractNum>
-  <w:abstractNum w:abstractNumId="20" w15:restartNumberingAfterBreak="0">
+  <w:abstractNum w:abstractNumId="21" w15:restartNumberingAfterBreak="0">
     <w:nsid w:val="2A6B164E"/>
     <w:multiLevelType w:val="multilevel"/>
     <w:tmpl w:val="B0A08ABA"/>
@@ -15336,7 +15561,7 @@
       </w:rPr>
     </w:lvl>
   </w:abstractNum>
-  <w:abstractNum w:abstractNumId="21" w15:restartNumberingAfterBreak="0">
+  <w:abstractNum w:abstractNumId="22" w15:restartNumberingAfterBreak="0">
     <w:nsid w:val="2AFB16D2"/>
     <w:multiLevelType w:val="multilevel"/>
     <w:tmpl w:val="47A6FA24"/>
@@ -15485,7 +15710,7 @@
       </w:rPr>
     </w:lvl>
   </w:abstractNum>
-  <w:abstractNum w:abstractNumId="22" w15:restartNumberingAfterBreak="0">
+  <w:abstractNum w:abstractNumId="23" w15:restartNumberingAfterBreak="0">
     <w:nsid w:val="2B0E63A8"/>
     <w:multiLevelType w:val="multilevel"/>
     <w:tmpl w:val="BB1E213C"/>
@@ -15634,7 +15859,7 @@
       </w:rPr>
     </w:lvl>
   </w:abstractNum>
-  <w:abstractNum w:abstractNumId="23" w15:restartNumberingAfterBreak="0">
+  <w:abstractNum w:abstractNumId="24" w15:restartNumberingAfterBreak="0">
     <w:nsid w:val="2C197349"/>
     <w:multiLevelType w:val="multilevel"/>
     <w:tmpl w:val="09FA0472"/>
@@ -15747,7 +15972,7 @@
       </w:rPr>
     </w:lvl>
   </w:abstractNum>
-  <w:abstractNum w:abstractNumId="24" w15:restartNumberingAfterBreak="0">
+  <w:abstractNum w:abstractNumId="25" w15:restartNumberingAfterBreak="0">
     <w:nsid w:val="2CEE51E9"/>
     <w:multiLevelType w:val="multilevel"/>
     <w:tmpl w:val="2332A45A"/>
@@ -15896,7 +16121,7 @@
       </w:rPr>
     </w:lvl>
   </w:abstractNum>
-  <w:abstractNum w:abstractNumId="25" w15:restartNumberingAfterBreak="0">
+  <w:abstractNum w:abstractNumId="26" w15:restartNumberingAfterBreak="0">
     <w:nsid w:val="2D0422B0"/>
     <w:multiLevelType w:val="multilevel"/>
     <w:tmpl w:val="F788BF7C"/>
@@ -16045,7 +16270,7 @@
       </w:rPr>
     </w:lvl>
   </w:abstractNum>
-  <w:abstractNum w:abstractNumId="26" w15:restartNumberingAfterBreak="0">
+  <w:abstractNum w:abstractNumId="27" w15:restartNumberingAfterBreak="0">
     <w:nsid w:val="2E234309"/>
     <w:multiLevelType w:val="multilevel"/>
     <w:tmpl w:val="DA186328"/>
@@ -16194,7 +16419,7 @@
       </w:rPr>
     </w:lvl>
   </w:abstractNum>
-  <w:abstractNum w:abstractNumId="27" w15:restartNumberingAfterBreak="0">
+  <w:abstractNum w:abstractNumId="28" w15:restartNumberingAfterBreak="0">
     <w:nsid w:val="2E9B3754"/>
     <w:multiLevelType w:val="multilevel"/>
     <w:tmpl w:val="850EE8CA"/>
@@ -16343,7 +16568,7 @@
       </w:rPr>
     </w:lvl>
   </w:abstractNum>
-  <w:abstractNum w:abstractNumId="28" w15:restartNumberingAfterBreak="0">
+  <w:abstractNum w:abstractNumId="29" w15:restartNumberingAfterBreak="0">
     <w:nsid w:val="2F1E41DC"/>
     <w:multiLevelType w:val="multilevel"/>
     <w:tmpl w:val="CA222150"/>
@@ -16492,7 +16717,7 @@
       </w:rPr>
     </w:lvl>
   </w:abstractNum>
-  <w:abstractNum w:abstractNumId="29" w15:restartNumberingAfterBreak="0">
+  <w:abstractNum w:abstractNumId="30" w15:restartNumberingAfterBreak="0">
     <w:nsid w:val="31124162"/>
     <w:multiLevelType w:val="multilevel"/>
     <w:tmpl w:val="3320AAE2"/>
@@ -16641,7 +16866,7 @@
       </w:rPr>
     </w:lvl>
   </w:abstractNum>
-  <w:abstractNum w:abstractNumId="30" w15:restartNumberingAfterBreak="0">
+  <w:abstractNum w:abstractNumId="31" w15:restartNumberingAfterBreak="0">
     <w:nsid w:val="325934D1"/>
     <w:multiLevelType w:val="multilevel"/>
     <w:tmpl w:val="DD722010"/>
@@ -16790,7 +17015,7 @@
       </w:rPr>
     </w:lvl>
   </w:abstractNum>
-  <w:abstractNum w:abstractNumId="31" w15:restartNumberingAfterBreak="0">
+  <w:abstractNum w:abstractNumId="32" w15:restartNumberingAfterBreak="0">
     <w:nsid w:val="33B97B82"/>
     <w:multiLevelType w:val="multilevel"/>
     <w:tmpl w:val="DEDAF2A0"/>
@@ -16903,7 +17128,7 @@
       </w:pPr>
     </w:lvl>
   </w:abstractNum>
-  <w:abstractNum w:abstractNumId="32" w15:restartNumberingAfterBreak="0">
+  <w:abstractNum w:abstractNumId="33" w15:restartNumberingAfterBreak="0">
     <w:nsid w:val="34555429"/>
     <w:multiLevelType w:val="multilevel"/>
     <w:tmpl w:val="E174C83E"/>
@@ -17052,7 +17277,7 @@
       </w:rPr>
     </w:lvl>
   </w:abstractNum>
-  <w:abstractNum w:abstractNumId="33" w15:restartNumberingAfterBreak="0">
+  <w:abstractNum w:abstractNumId="34" w15:restartNumberingAfterBreak="0">
     <w:nsid w:val="37BB3E3F"/>
     <w:multiLevelType w:val="multilevel"/>
     <w:tmpl w:val="783E3FC0"/>
@@ -17165,7 +17390,7 @@
       </w:pPr>
     </w:lvl>
   </w:abstractNum>
-  <w:abstractNum w:abstractNumId="34" w15:restartNumberingAfterBreak="0">
+  <w:abstractNum w:abstractNumId="35" w15:restartNumberingAfterBreak="0">
     <w:nsid w:val="3CAD03F3"/>
     <w:multiLevelType w:val="multilevel"/>
     <w:tmpl w:val="7764A5AC"/>
@@ -17314,7 +17539,7 @@
       </w:rPr>
     </w:lvl>
   </w:abstractNum>
-  <w:abstractNum w:abstractNumId="35" w15:restartNumberingAfterBreak="0">
+  <w:abstractNum w:abstractNumId="36" w15:restartNumberingAfterBreak="0">
     <w:nsid w:val="41A3430E"/>
     <w:multiLevelType w:val="multilevel"/>
     <w:tmpl w:val="5692966E"/>
@@ -17427,7 +17652,7 @@
       </w:rPr>
     </w:lvl>
   </w:abstractNum>
-  <w:abstractNum w:abstractNumId="36" w15:restartNumberingAfterBreak="0">
+  <w:abstractNum w:abstractNumId="37" w15:restartNumberingAfterBreak="0">
     <w:nsid w:val="436A7C75"/>
     <w:multiLevelType w:val="multilevel"/>
     <w:tmpl w:val="C93A3B88"/>
@@ -17540,7 +17765,7 @@
       </w:rPr>
     </w:lvl>
   </w:abstractNum>
-  <w:abstractNum w:abstractNumId="37" w15:restartNumberingAfterBreak="0">
+  <w:abstractNum w:abstractNumId="38" w15:restartNumberingAfterBreak="0">
     <w:nsid w:val="4776502C"/>
     <w:multiLevelType w:val="multilevel"/>
     <w:tmpl w:val="C9AEA23C"/>
@@ -17653,7 +17878,7 @@
       </w:rPr>
     </w:lvl>
   </w:abstractNum>
-  <w:abstractNum w:abstractNumId="38" w15:restartNumberingAfterBreak="0">
+  <w:abstractNum w:abstractNumId="39" w15:restartNumberingAfterBreak="0">
     <w:nsid w:val="48FD554D"/>
     <w:multiLevelType w:val="multilevel"/>
     <w:tmpl w:val="7E864ED8"/>
@@ -17766,7 +17991,7 @@
       </w:rPr>
     </w:lvl>
   </w:abstractNum>
-  <w:abstractNum w:abstractNumId="39" w15:restartNumberingAfterBreak="0">
+  <w:abstractNum w:abstractNumId="40" w15:restartNumberingAfterBreak="0">
     <w:nsid w:val="49C25940"/>
     <w:multiLevelType w:val="multilevel"/>
     <w:tmpl w:val="8A58BAE6"/>
@@ -17879,7 +18104,7 @@
       </w:pPr>
     </w:lvl>
   </w:abstractNum>
-  <w:abstractNum w:abstractNumId="40" w15:restartNumberingAfterBreak="0">
+  <w:abstractNum w:abstractNumId="41" w15:restartNumberingAfterBreak="0">
     <w:nsid w:val="4BE149E3"/>
     <w:multiLevelType w:val="multilevel"/>
     <w:tmpl w:val="7966B7BE"/>
@@ -18028,7 +18253,7 @@
       </w:rPr>
     </w:lvl>
   </w:abstractNum>
-  <w:abstractNum w:abstractNumId="41" w15:restartNumberingAfterBreak="0">
+  <w:abstractNum w:abstractNumId="42" w15:restartNumberingAfterBreak="0">
     <w:nsid w:val="4D841985"/>
     <w:multiLevelType w:val="multilevel"/>
     <w:tmpl w:val="59C67908"/>
@@ -18177,7 +18402,7 @@
       </w:rPr>
     </w:lvl>
   </w:abstractNum>
-  <w:abstractNum w:abstractNumId="42" w15:restartNumberingAfterBreak="0">
+  <w:abstractNum w:abstractNumId="43" w15:restartNumberingAfterBreak="0">
     <w:nsid w:val="4EAF4C61"/>
     <w:multiLevelType w:val="multilevel"/>
     <w:tmpl w:val="EFD8CA18"/>
@@ -18326,7 +18551,7 @@
       </w:rPr>
     </w:lvl>
   </w:abstractNum>
-  <w:abstractNum w:abstractNumId="43" w15:restartNumberingAfterBreak="0">
+  <w:abstractNum w:abstractNumId="44" w15:restartNumberingAfterBreak="0">
     <w:nsid w:val="4FA12783"/>
     <w:multiLevelType w:val="multilevel"/>
     <w:tmpl w:val="048A6398"/>
@@ -18439,7 +18664,7 @@
       </w:rPr>
     </w:lvl>
   </w:abstractNum>
-  <w:abstractNum w:abstractNumId="44" w15:restartNumberingAfterBreak="0">
+  <w:abstractNum w:abstractNumId="45" w15:restartNumberingAfterBreak="0">
     <w:nsid w:val="4FA70186"/>
     <w:multiLevelType w:val="multilevel"/>
     <w:tmpl w:val="5DAC01F8"/>
@@ -18588,7 +18813,7 @@
       </w:rPr>
     </w:lvl>
   </w:abstractNum>
-  <w:abstractNum w:abstractNumId="45" w15:restartNumberingAfterBreak="0">
+  <w:abstractNum w:abstractNumId="46" w15:restartNumberingAfterBreak="0">
     <w:nsid w:val="501205FA"/>
     <w:multiLevelType w:val="multilevel"/>
     <w:tmpl w:val="CA4EB742"/>
@@ -18737,7 +18962,7 @@
       </w:rPr>
     </w:lvl>
   </w:abstractNum>
-  <w:abstractNum w:abstractNumId="46" w15:restartNumberingAfterBreak="0">
+  <w:abstractNum w:abstractNumId="47" w15:restartNumberingAfterBreak="0">
     <w:nsid w:val="57FC2F42"/>
     <w:multiLevelType w:val="multilevel"/>
     <w:tmpl w:val="65D28692"/>
@@ -18886,7 +19111,7 @@
       </w:rPr>
     </w:lvl>
   </w:abstractNum>
-  <w:abstractNum w:abstractNumId="47" w15:restartNumberingAfterBreak="0">
+  <w:abstractNum w:abstractNumId="48" w15:restartNumberingAfterBreak="0">
     <w:nsid w:val="590858A8"/>
     <w:multiLevelType w:val="multilevel"/>
     <w:tmpl w:val="FC8E944E"/>
@@ -19035,7 +19260,7 @@
       </w:rPr>
     </w:lvl>
   </w:abstractNum>
-  <w:abstractNum w:abstractNumId="48" w15:restartNumberingAfterBreak="0">
+  <w:abstractNum w:abstractNumId="49" w15:restartNumberingAfterBreak="0">
     <w:nsid w:val="5BF175C3"/>
     <w:multiLevelType w:val="multilevel"/>
     <w:tmpl w:val="2F0C2AD0"/>
@@ -19184,7 +19409,7 @@
       </w:rPr>
     </w:lvl>
   </w:abstractNum>
-  <w:abstractNum w:abstractNumId="49" w15:restartNumberingAfterBreak="0">
+  <w:abstractNum w:abstractNumId="50" w15:restartNumberingAfterBreak="0">
     <w:nsid w:val="5C020BF1"/>
     <w:multiLevelType w:val="multilevel"/>
     <w:tmpl w:val="9490CAC4"/>
@@ -19333,7 +19558,7 @@
       </w:rPr>
     </w:lvl>
   </w:abstractNum>
-  <w:abstractNum w:abstractNumId="50" w15:restartNumberingAfterBreak="0">
+  <w:abstractNum w:abstractNumId="51" w15:restartNumberingAfterBreak="0">
     <w:nsid w:val="60A27091"/>
     <w:multiLevelType w:val="multilevel"/>
     <w:tmpl w:val="9B92C678"/>
@@ -19482,7 +19707,7 @@
       </w:rPr>
     </w:lvl>
   </w:abstractNum>
-  <w:abstractNum w:abstractNumId="51" w15:restartNumberingAfterBreak="0">
+  <w:abstractNum w:abstractNumId="52" w15:restartNumberingAfterBreak="0">
     <w:nsid w:val="612B0A56"/>
     <w:multiLevelType w:val="multilevel"/>
     <w:tmpl w:val="59E65296"/>
@@ -19631,7 +19856,7 @@
       </w:rPr>
     </w:lvl>
   </w:abstractNum>
-  <w:abstractNum w:abstractNumId="52" w15:restartNumberingAfterBreak="0">
+  <w:abstractNum w:abstractNumId="53" w15:restartNumberingAfterBreak="0">
     <w:nsid w:val="644F7614"/>
     <w:multiLevelType w:val="multilevel"/>
     <w:tmpl w:val="5B369C1A"/>
@@ -19780,7 +20005,7 @@
       </w:rPr>
     </w:lvl>
   </w:abstractNum>
-  <w:abstractNum w:abstractNumId="53" w15:restartNumberingAfterBreak="0">
+  <w:abstractNum w:abstractNumId="54" w15:restartNumberingAfterBreak="0">
     <w:nsid w:val="646666B9"/>
     <w:multiLevelType w:val="multilevel"/>
     <w:tmpl w:val="2502438A"/>
@@ -19929,7 +20154,7 @@
       </w:rPr>
     </w:lvl>
   </w:abstractNum>
-  <w:abstractNum w:abstractNumId="54" w15:restartNumberingAfterBreak="0">
+  <w:abstractNum w:abstractNumId="55" w15:restartNumberingAfterBreak="0">
     <w:nsid w:val="64B537C3"/>
     <w:multiLevelType w:val="multilevel"/>
     <w:tmpl w:val="0B9815C4"/>
@@ -20078,7 +20303,7 @@
       </w:rPr>
     </w:lvl>
   </w:abstractNum>
-  <w:abstractNum w:abstractNumId="55" w15:restartNumberingAfterBreak="0">
+  <w:abstractNum w:abstractNumId="56" w15:restartNumberingAfterBreak="0">
     <w:nsid w:val="66481F73"/>
     <w:multiLevelType w:val="multilevel"/>
     <w:tmpl w:val="8C5051F2"/>
@@ -20191,7 +20416,7 @@
       </w:rPr>
     </w:lvl>
   </w:abstractNum>
-  <w:abstractNum w:abstractNumId="56" w15:restartNumberingAfterBreak="0">
+  <w:abstractNum w:abstractNumId="57" w15:restartNumberingAfterBreak="0">
     <w:nsid w:val="68415C96"/>
     <w:multiLevelType w:val="multilevel"/>
     <w:tmpl w:val="43A2E87C"/>
@@ -20340,7 +20565,7 @@
       </w:rPr>
     </w:lvl>
   </w:abstractNum>
-  <w:abstractNum w:abstractNumId="57" w15:restartNumberingAfterBreak="0">
+  <w:abstractNum w:abstractNumId="58" w15:restartNumberingAfterBreak="0">
     <w:nsid w:val="6A922C07"/>
     <w:multiLevelType w:val="multilevel"/>
     <w:tmpl w:val="7990179C"/>
@@ -20489,7 +20714,7 @@
       </w:rPr>
     </w:lvl>
   </w:abstractNum>
-  <w:abstractNum w:abstractNumId="58" w15:restartNumberingAfterBreak="0">
+  <w:abstractNum w:abstractNumId="59" w15:restartNumberingAfterBreak="0">
     <w:nsid w:val="6D2E42E5"/>
     <w:multiLevelType w:val="multilevel"/>
     <w:tmpl w:val="315C2372"/>
@@ -20638,7 +20863,7 @@
       </w:rPr>
     </w:lvl>
   </w:abstractNum>
-  <w:abstractNum w:abstractNumId="59" w15:restartNumberingAfterBreak="0">
+  <w:abstractNum w:abstractNumId="60" w15:restartNumberingAfterBreak="0">
     <w:nsid w:val="6F2078CC"/>
     <w:multiLevelType w:val="multilevel"/>
     <w:tmpl w:val="E88849CA"/>
@@ -20787,7 +21012,7 @@
       </w:rPr>
     </w:lvl>
   </w:abstractNum>
-  <w:abstractNum w:abstractNumId="60" w15:restartNumberingAfterBreak="0">
+  <w:abstractNum w:abstractNumId="61" w15:restartNumberingAfterBreak="0">
     <w:nsid w:val="6FBA7BCB"/>
     <w:multiLevelType w:val="multilevel"/>
     <w:tmpl w:val="C40228BC"/>
@@ -20936,7 +21161,7 @@
       </w:rPr>
     </w:lvl>
   </w:abstractNum>
-  <w:abstractNum w:abstractNumId="61" w15:restartNumberingAfterBreak="0">
+  <w:abstractNum w:abstractNumId="62" w15:restartNumberingAfterBreak="0">
     <w:nsid w:val="7192442D"/>
     <w:multiLevelType w:val="multilevel"/>
     <w:tmpl w:val="53508544"/>
@@ -21085,7 +21310,7 @@
       </w:rPr>
     </w:lvl>
   </w:abstractNum>
-  <w:abstractNum w:abstractNumId="62" w15:restartNumberingAfterBreak="0">
+  <w:abstractNum w:abstractNumId="63" w15:restartNumberingAfterBreak="0">
     <w:nsid w:val="723A6D4D"/>
     <w:multiLevelType w:val="multilevel"/>
     <w:tmpl w:val="E3C49226"/>
@@ -21234,7 +21459,7 @@
       </w:rPr>
     </w:lvl>
   </w:abstractNum>
-  <w:abstractNum w:abstractNumId="63" w15:restartNumberingAfterBreak="0">
+  <w:abstractNum w:abstractNumId="64" w15:restartNumberingAfterBreak="0">
     <w:nsid w:val="72CC5AEC"/>
     <w:multiLevelType w:val="multilevel"/>
     <w:tmpl w:val="A02C5534"/>
@@ -21347,7 +21572,7 @@
       </w:rPr>
     </w:lvl>
   </w:abstractNum>
-  <w:abstractNum w:abstractNumId="64" w15:restartNumberingAfterBreak="0">
+  <w:abstractNum w:abstractNumId="65" w15:restartNumberingAfterBreak="0">
     <w:nsid w:val="74E40DD0"/>
     <w:multiLevelType w:val="multilevel"/>
     <w:tmpl w:val="0FAA3AD4"/>
@@ -21496,7 +21721,7 @@
       </w:rPr>
     </w:lvl>
   </w:abstractNum>
-  <w:abstractNum w:abstractNumId="65" w15:restartNumberingAfterBreak="0">
+  <w:abstractNum w:abstractNumId="66" w15:restartNumberingAfterBreak="0">
     <w:nsid w:val="752B55B4"/>
     <w:multiLevelType w:val="multilevel"/>
     <w:tmpl w:val="5EEACEE2"/>
@@ -21645,7 +21870,7 @@
       </w:rPr>
     </w:lvl>
   </w:abstractNum>
-  <w:abstractNum w:abstractNumId="66" w15:restartNumberingAfterBreak="0">
+  <w:abstractNum w:abstractNumId="67" w15:restartNumberingAfterBreak="0">
     <w:nsid w:val="75D66463"/>
     <w:multiLevelType w:val="multilevel"/>
     <w:tmpl w:val="003AF356"/>
@@ -21794,7 +22019,7 @@
       </w:rPr>
     </w:lvl>
   </w:abstractNum>
-  <w:abstractNum w:abstractNumId="67" w15:restartNumberingAfterBreak="0">
+  <w:abstractNum w:abstractNumId="68" w15:restartNumberingAfterBreak="0">
     <w:nsid w:val="76671B1B"/>
     <w:multiLevelType w:val="multilevel"/>
     <w:tmpl w:val="03C62898"/>
@@ -21943,7 +22168,7 @@
       </w:rPr>
     </w:lvl>
   </w:abstractNum>
-  <w:abstractNum w:abstractNumId="68" w15:restartNumberingAfterBreak="0">
+  <w:abstractNum w:abstractNumId="69" w15:restartNumberingAfterBreak="0">
     <w:nsid w:val="77776821"/>
     <w:multiLevelType w:val="multilevel"/>
     <w:tmpl w:val="00283C20"/>
@@ -22092,7 +22317,7 @@
       </w:rPr>
     </w:lvl>
   </w:abstractNum>
-  <w:abstractNum w:abstractNumId="69" w15:restartNumberingAfterBreak="0">
+  <w:abstractNum w:abstractNumId="70" w15:restartNumberingAfterBreak="0">
     <w:nsid w:val="7BE30E84"/>
     <w:multiLevelType w:val="multilevel"/>
     <w:tmpl w:val="0FDCE2F6"/>
@@ -22205,7 +22430,7 @@
       </w:rPr>
     </w:lvl>
   </w:abstractNum>
-  <w:abstractNum w:abstractNumId="70" w15:restartNumberingAfterBreak="0">
+  <w:abstractNum w:abstractNumId="71" w15:restartNumberingAfterBreak="0">
     <w:nsid w:val="7D4D571E"/>
     <w:multiLevelType w:val="multilevel"/>
     <w:tmpl w:val="A9048A64"/>
@@ -22355,31 +22580,31 @@
     </w:lvl>
   </w:abstractNum>
   <w:num w:numId="1" w16cid:durableId="1437290431">
-    <w:abstractNumId w:val="37"/>
+    <w:abstractNumId w:val="38"/>
   </w:num>
   <w:num w:numId="2" w16cid:durableId="1202326163">
     <w:abstractNumId w:val="7"/>
   </w:num>
   <w:num w:numId="3" w16cid:durableId="1300456343">
-    <w:abstractNumId w:val="38"/>
+    <w:abstractNumId w:val="39"/>
   </w:num>
   <w:num w:numId="4" w16cid:durableId="137573489">
-    <w:abstractNumId w:val="43"/>
+    <w:abstractNumId w:val="44"/>
   </w:num>
   <w:num w:numId="5" w16cid:durableId="199513919">
-    <w:abstractNumId w:val="63"/>
+    <w:abstractNumId w:val="64"/>
   </w:num>
   <w:num w:numId="6" w16cid:durableId="1733430336">
-    <w:abstractNumId w:val="55"/>
+    <w:abstractNumId w:val="56"/>
   </w:num>
   <w:num w:numId="7" w16cid:durableId="1246108229">
-    <w:abstractNumId w:val="35"/>
+    <w:abstractNumId w:val="36"/>
   </w:num>
   <w:num w:numId="8" w16cid:durableId="208734922">
-    <w:abstractNumId w:val="18"/>
+    <w:abstractNumId w:val="19"/>
   </w:num>
   <w:num w:numId="9" w16cid:durableId="97263049">
-    <w:abstractNumId w:val="69"/>
+    <w:abstractNumId w:val="70"/>
   </w:num>
   <w:num w:numId="10" w16cid:durableId="432897170">
     <w:abstractNumId w:val="11"/>
@@ -22388,49 +22613,49 @@
     <w:abstractNumId w:val="9"/>
   </w:num>
   <w:num w:numId="12" w16cid:durableId="68428891">
-    <w:abstractNumId w:val="23"/>
+    <w:abstractNumId w:val="24"/>
   </w:num>
   <w:num w:numId="13" w16cid:durableId="492524219">
-    <w:abstractNumId w:val="36"/>
+    <w:abstractNumId w:val="37"/>
   </w:num>
   <w:num w:numId="14" w16cid:durableId="336273633">
-    <w:abstractNumId w:val="68"/>
+    <w:abstractNumId w:val="69"/>
   </w:num>
   <w:num w:numId="15" w16cid:durableId="311564650">
     <w:abstractNumId w:val="13"/>
   </w:num>
   <w:num w:numId="16" w16cid:durableId="1143891263">
-    <w:abstractNumId w:val="24"/>
+    <w:abstractNumId w:val="25"/>
   </w:num>
   <w:num w:numId="17" w16cid:durableId="482936828">
-    <w:abstractNumId w:val="64"/>
+    <w:abstractNumId w:val="65"/>
   </w:num>
   <w:num w:numId="18" w16cid:durableId="260264080">
     <w:abstractNumId w:val="5"/>
   </w:num>
   <w:num w:numId="19" w16cid:durableId="226570292">
-    <w:abstractNumId w:val="61"/>
+    <w:abstractNumId w:val="62"/>
   </w:num>
   <w:num w:numId="20" w16cid:durableId="1570925250">
-    <w:abstractNumId w:val="67"/>
+    <w:abstractNumId w:val="68"/>
   </w:num>
   <w:num w:numId="21" w16cid:durableId="2119639407">
-    <w:abstractNumId w:val="47"/>
+    <w:abstractNumId w:val="48"/>
   </w:num>
   <w:num w:numId="22" w16cid:durableId="1012687195">
-    <w:abstractNumId w:val="53"/>
+    <w:abstractNumId w:val="54"/>
   </w:num>
   <w:num w:numId="23" w16cid:durableId="1110664511">
-    <w:abstractNumId w:val="26"/>
+    <w:abstractNumId w:val="27"/>
   </w:num>
   <w:num w:numId="24" w16cid:durableId="710886710">
-    <w:abstractNumId w:val="62"/>
+    <w:abstractNumId w:val="63"/>
   </w:num>
   <w:num w:numId="25" w16cid:durableId="732847311">
-    <w:abstractNumId w:val="58"/>
+    <w:abstractNumId w:val="59"/>
   </w:num>
   <w:num w:numId="26" w16cid:durableId="1837914506">
-    <w:abstractNumId w:val="25"/>
+    <w:abstractNumId w:val="26"/>
     <w:lvlOverride w:ilvl="0">
       <w:lvl w:ilvl="0">
         <w:numFmt w:val="bullet"/>
@@ -22450,7 +22675,7 @@
     </w:lvlOverride>
   </w:num>
   <w:num w:numId="27" w16cid:durableId="1620868946">
-    <w:abstractNumId w:val="25"/>
+    <w:abstractNumId w:val="26"/>
     <w:lvlOverride w:ilvl="0">
       <w:lvl w:ilvl="0">
         <w:numFmt w:val="bullet"/>
@@ -22470,10 +22695,10 @@
     </w:lvlOverride>
   </w:num>
   <w:num w:numId="28" w16cid:durableId="986278491">
-    <w:abstractNumId w:val="42"/>
+    <w:abstractNumId w:val="43"/>
   </w:num>
   <w:num w:numId="29" w16cid:durableId="2011327678">
-    <w:abstractNumId w:val="60"/>
+    <w:abstractNumId w:val="61"/>
     <w:lvlOverride w:ilvl="0">
       <w:lvl w:ilvl="0">
         <w:numFmt w:val="bullet"/>
@@ -22493,7 +22718,7 @@
     </w:lvlOverride>
   </w:num>
   <w:num w:numId="30" w16cid:durableId="1542010019">
-    <w:abstractNumId w:val="60"/>
+    <w:abstractNumId w:val="61"/>
     <w:lvlOverride w:ilvl="0">
       <w:lvl w:ilvl="0">
         <w:numFmt w:val="bullet"/>
@@ -22513,13 +22738,13 @@
     </w:lvlOverride>
   </w:num>
   <w:num w:numId="31" w16cid:durableId="1966346019">
-    <w:abstractNumId w:val="44"/>
+    <w:abstractNumId w:val="45"/>
   </w:num>
   <w:num w:numId="32" w16cid:durableId="1568881302">
-    <w:abstractNumId w:val="51"/>
+    <w:abstractNumId w:val="52"/>
   </w:num>
   <w:num w:numId="33" w16cid:durableId="968239483">
-    <w:abstractNumId w:val="40"/>
+    <w:abstractNumId w:val="41"/>
   </w:num>
   <w:num w:numId="34" w16cid:durableId="1500148857">
     <w:abstractNumId w:val="3"/>
@@ -22528,19 +22753,19 @@
     <w:abstractNumId w:val="2"/>
   </w:num>
   <w:num w:numId="36" w16cid:durableId="637224935">
-    <w:abstractNumId w:val="34"/>
+    <w:abstractNumId w:val="35"/>
   </w:num>
   <w:num w:numId="37" w16cid:durableId="1115447234">
     <w:abstractNumId w:val="12"/>
   </w:num>
   <w:num w:numId="38" w16cid:durableId="1293092093">
-    <w:abstractNumId w:val="39"/>
+    <w:abstractNumId w:val="40"/>
   </w:num>
   <w:num w:numId="39" w16cid:durableId="22946005">
-    <w:abstractNumId w:val="46"/>
+    <w:abstractNumId w:val="47"/>
   </w:num>
   <w:num w:numId="40" w16cid:durableId="688675770">
-    <w:abstractNumId w:val="29"/>
+    <w:abstractNumId w:val="30"/>
   </w:num>
   <w:num w:numId="41" w16cid:durableId="1471053285">
     <w:abstractNumId w:val="16"/>
@@ -22549,13 +22774,13 @@
     <w:abstractNumId w:val="1"/>
   </w:num>
   <w:num w:numId="43" w16cid:durableId="1455562841">
-    <w:abstractNumId w:val="66"/>
+    <w:abstractNumId w:val="67"/>
   </w:num>
   <w:num w:numId="44" w16cid:durableId="1042558863">
-    <w:abstractNumId w:val="32"/>
+    <w:abstractNumId w:val="33"/>
   </w:num>
   <w:num w:numId="45" w16cid:durableId="1176962845">
-    <w:abstractNumId w:val="41"/>
+    <w:abstractNumId w:val="42"/>
   </w:num>
   <w:num w:numId="46" w16cid:durableId="1024787469">
     <w:abstractNumId w:val="6"/>
@@ -22564,10 +22789,10 @@
     <w:abstractNumId w:val="10"/>
   </w:num>
   <w:num w:numId="48" w16cid:durableId="738014393">
-    <w:abstractNumId w:val="65"/>
+    <w:abstractNumId w:val="66"/>
   </w:num>
   <w:num w:numId="49" w16cid:durableId="111555743">
-    <w:abstractNumId w:val="52"/>
+    <w:abstractNumId w:val="53"/>
   </w:num>
   <w:num w:numId="50" w16cid:durableId="764572877">
     <w:abstractNumId w:val="0"/>
@@ -22579,40 +22804,40 @@
     <w:abstractNumId w:val="17"/>
   </w:num>
   <w:num w:numId="53" w16cid:durableId="1071267899">
-    <w:abstractNumId w:val="20"/>
+    <w:abstractNumId w:val="21"/>
   </w:num>
   <w:num w:numId="54" w16cid:durableId="789782351">
-    <w:abstractNumId w:val="56"/>
+    <w:abstractNumId w:val="57"/>
   </w:num>
   <w:num w:numId="55" w16cid:durableId="1741908431">
-    <w:abstractNumId w:val="45"/>
+    <w:abstractNumId w:val="46"/>
   </w:num>
   <w:num w:numId="56" w16cid:durableId="772936048">
-    <w:abstractNumId w:val="59"/>
+    <w:abstractNumId w:val="60"/>
   </w:num>
   <w:num w:numId="57" w16cid:durableId="626354845">
     <w:abstractNumId w:val="14"/>
   </w:num>
   <w:num w:numId="58" w16cid:durableId="599948363">
-    <w:abstractNumId w:val="49"/>
+    <w:abstractNumId w:val="50"/>
   </w:num>
   <w:num w:numId="59" w16cid:durableId="1562212107">
     <w:abstractNumId w:val="4"/>
   </w:num>
   <w:num w:numId="60" w16cid:durableId="706881568">
-    <w:abstractNumId w:val="28"/>
+    <w:abstractNumId w:val="29"/>
   </w:num>
   <w:num w:numId="61" w16cid:durableId="1104496260">
-    <w:abstractNumId w:val="70"/>
+    <w:abstractNumId w:val="71"/>
   </w:num>
   <w:num w:numId="62" w16cid:durableId="466969841">
-    <w:abstractNumId w:val="57"/>
+    <w:abstractNumId w:val="58"/>
   </w:num>
   <w:num w:numId="63" w16cid:durableId="258833444">
-    <w:abstractNumId w:val="33"/>
+    <w:abstractNumId w:val="34"/>
   </w:num>
   <w:num w:numId="64" w16cid:durableId="929042489">
-    <w:abstractNumId w:val="31"/>
+    <w:abstractNumId w:val="32"/>
     <w:lvlOverride w:ilvl="0">
       <w:lvl w:ilvl="0">
         <w:numFmt w:val="decimal"/>
@@ -22622,31 +22847,34 @@
     </w:lvlOverride>
   </w:num>
   <w:num w:numId="65" w16cid:durableId="622690288">
-    <w:abstractNumId w:val="22"/>
+    <w:abstractNumId w:val="23"/>
   </w:num>
   <w:num w:numId="66" w16cid:durableId="1398822626">
-    <w:abstractNumId w:val="50"/>
+    <w:abstractNumId w:val="51"/>
   </w:num>
   <w:num w:numId="67" w16cid:durableId="1681424162">
-    <w:abstractNumId w:val="48"/>
+    <w:abstractNumId w:val="49"/>
   </w:num>
   <w:num w:numId="68" w16cid:durableId="532157353">
     <w:abstractNumId w:val="8"/>
   </w:num>
   <w:num w:numId="69" w16cid:durableId="664893729">
-    <w:abstractNumId w:val="54"/>
+    <w:abstractNumId w:val="55"/>
   </w:num>
   <w:num w:numId="70" w16cid:durableId="1653678076">
-    <w:abstractNumId w:val="21"/>
+    <w:abstractNumId w:val="22"/>
   </w:num>
   <w:num w:numId="71" w16cid:durableId="595482060">
-    <w:abstractNumId w:val="30"/>
+    <w:abstractNumId w:val="31"/>
   </w:num>
   <w:num w:numId="72" w16cid:durableId="576017596">
-    <w:abstractNumId w:val="27"/>
+    <w:abstractNumId w:val="28"/>
   </w:num>
   <w:num w:numId="73" w16cid:durableId="1835685882">
-    <w:abstractNumId w:val="19"/>
+    <w:abstractNumId w:val="20"/>
+  </w:num>
+  <w:num w:numId="74" w16cid:durableId="806749336">
+    <w:abstractNumId w:val="18"/>
   </w:num>
 </w:numbering>
 </file>

</xml_diff>

<commit_message>
Add online learning process
</commit_message>
<xml_diff>
--- a/Algorithm_Design/Algorithm Design.docx
+++ b/Algorithm_Design/Algorithm Design.docx
@@ -5728,7 +5728,23 @@
                 <w:bCs/>
                 <w:lang w:val="en-US"/>
               </w:rPr>
-              <w:t>Basic autoscaling, Not enough for latency-aware decisions</w:t>
+              <w:t xml:space="preserve">Basic autoscaling, </w:t>
+            </w:r>
+            <w:proofErr w:type="gramStart"/>
+            <w:r>
+              <w:rPr>
+                <w:bCs/>
+                <w:lang w:val="en-US"/>
+              </w:rPr>
+              <w:t>Not</w:t>
+            </w:r>
+            <w:proofErr w:type="gramEnd"/>
+            <w:r>
+              <w:rPr>
+                <w:bCs/>
+                <w:lang w:val="en-US"/>
+              </w:rPr>
+              <w:t xml:space="preserve"> enough for latency-aware decisions</w:t>
             </w:r>
           </w:p>
         </w:tc>
@@ -6072,7 +6088,23 @@
                 <w:bCs/>
                 <w:lang w:val="en-US"/>
               </w:rPr>
-              <w:t>Good for node health, Not enough for PALEO-type scaling</w:t>
+              <w:t xml:space="preserve">Good for node health, </w:t>
+            </w:r>
+            <w:proofErr w:type="gramStart"/>
+            <w:r>
+              <w:rPr>
+                <w:bCs/>
+                <w:lang w:val="en-US"/>
+              </w:rPr>
+              <w:t>Not</w:t>
+            </w:r>
+            <w:proofErr w:type="gramEnd"/>
+            <w:r>
+              <w:rPr>
+                <w:bCs/>
+                <w:lang w:val="en-US"/>
+              </w:rPr>
+              <w:t xml:space="preserve"> enough for PALEO-type scaling</w:t>
             </w:r>
           </w:p>
         </w:tc>
@@ -8351,6 +8383,7 @@
           <w:lang w:val="en-US"/>
         </w:rPr>
       </w:pPr>
+      <w:proofErr w:type="gramStart"/>
       <w:r>
         <w:rPr>
           <w:bCs/>
@@ -8364,7 +8397,23 @@
           <w:bCs/>
           <w:lang w:val="en-US"/>
         </w:rPr>
-        <w:t>spec.containers</w:t>
+        <w:t>spec</w:t>
+      </w:r>
+      <w:proofErr w:type="gramEnd"/>
+      <w:r>
+        <w:rPr>
+          <w:bCs/>
+          <w:lang w:val="en-US"/>
+        </w:rPr>
+        <w:t>.</w:t>
+      </w:r>
+      <w:proofErr w:type="gramStart"/>
+      <w:r>
+        <w:rPr>
+          <w:bCs/>
+          <w:lang w:val="en-US"/>
+        </w:rPr>
+        <w:t>containers</w:t>
       </w:r>
       <w:proofErr w:type="spellEnd"/>
       <w:r>
@@ -8383,6 +8432,7 @@
         <w:t>resources.requests.cpu</w:t>
       </w:r>
       <w:proofErr w:type="spellEnd"/>
+      <w:proofErr w:type="gramEnd"/>
     </w:p>
     <w:p>
       <w:pPr>
@@ -8396,6 +8446,7 @@
           <w:lang w:val="en-US"/>
         </w:rPr>
       </w:pPr>
+      <w:proofErr w:type="gramStart"/>
       <w:r>
         <w:rPr>
           <w:bCs/>
@@ -8409,7 +8460,23 @@
           <w:bCs/>
           <w:lang w:val="en-US"/>
         </w:rPr>
-        <w:t>spec.containers</w:t>
+        <w:t>spec</w:t>
+      </w:r>
+      <w:proofErr w:type="gramEnd"/>
+      <w:r>
+        <w:rPr>
+          <w:bCs/>
+          <w:lang w:val="en-US"/>
+        </w:rPr>
+        <w:t>.</w:t>
+      </w:r>
+      <w:proofErr w:type="gramStart"/>
+      <w:r>
+        <w:rPr>
+          <w:bCs/>
+          <w:lang w:val="en-US"/>
+        </w:rPr>
+        <w:t>containers</w:t>
       </w:r>
       <w:proofErr w:type="spellEnd"/>
       <w:r>
@@ -8417,15 +8484,32 @@
           <w:bCs/>
           <w:lang w:val="en-US"/>
         </w:rPr>
-        <w:t>[].</w:t>
+        <w:t>[</w:t>
+      </w:r>
+      <w:proofErr w:type="gramEnd"/>
+      <w:r>
+        <w:rPr>
+          <w:bCs/>
+          <w:lang w:val="en-US"/>
+        </w:rPr>
+        <w:t>].</w:t>
       </w:r>
       <w:proofErr w:type="spellStart"/>
-      <w:r>
-        <w:rPr>
-          <w:bCs/>
-          <w:lang w:val="en-US"/>
-        </w:rPr>
-        <w:t>resources.limits.memory</w:t>
+      <w:proofErr w:type="gramStart"/>
+      <w:r>
+        <w:rPr>
+          <w:bCs/>
+          <w:lang w:val="en-US"/>
+        </w:rPr>
+        <w:t>resources.limits</w:t>
+      </w:r>
+      <w:proofErr w:type="gramEnd"/>
+      <w:r>
+        <w:rPr>
+          <w:bCs/>
+          <w:lang w:val="en-US"/>
+        </w:rPr>
+        <w:t>.memory</w:t>
       </w:r>
       <w:proofErr w:type="spellEnd"/>
     </w:p>
@@ -8607,7 +8691,23 @@
           <w:bCs/>
           <w:lang w:val="en-US"/>
         </w:rPr>
-        <w:t xml:space="preserve">Use rate() and </w:t>
+        <w:t xml:space="preserve">Use </w:t>
+      </w:r>
+      <w:proofErr w:type="gramStart"/>
+      <w:r>
+        <w:rPr>
+          <w:bCs/>
+          <w:lang w:val="en-US"/>
+        </w:rPr>
+        <w:t>rate(</w:t>
+      </w:r>
+      <w:proofErr w:type="gramEnd"/>
+      <w:r>
+        <w:rPr>
+          <w:bCs/>
+          <w:lang w:val="en-US"/>
+        </w:rPr>
+        <w:t xml:space="preserve">) and </w:t>
       </w:r>
       <w:proofErr w:type="spellStart"/>
       <w:r>
@@ -8615,7 +8715,15 @@
           <w:bCs/>
           <w:lang w:val="en-US"/>
         </w:rPr>
-        <w:t>histogram_quantile</w:t>
+        <w:t>histogram_</w:t>
+      </w:r>
+      <w:proofErr w:type="gramStart"/>
+      <w:r>
+        <w:rPr>
+          <w:bCs/>
+          <w:lang w:val="en-US"/>
+        </w:rPr>
+        <w:t>quantile</w:t>
       </w:r>
       <w:proofErr w:type="spellEnd"/>
       <w:r>
@@ -8623,7 +8731,15 @@
           <w:bCs/>
           <w:lang w:val="en-US"/>
         </w:rPr>
-        <w:t xml:space="preserve">() in </w:t>
+        <w:t>(</w:t>
+      </w:r>
+      <w:proofErr w:type="gramEnd"/>
+      <w:r>
+        <w:rPr>
+          <w:bCs/>
+          <w:lang w:val="en-US"/>
+        </w:rPr>
+        <w:t xml:space="preserve">) in </w:t>
       </w:r>
       <w:proofErr w:type="spellStart"/>
       <w:r>
@@ -9338,7 +9454,23 @@
           <w:bCs/>
           <w:lang w:val="en-US"/>
         </w:rPr>
-        <w:t>{label1="val1",label2="val2"} → list of (timestamp, value) pairs</w:t>
+        <w:t>{label1="val1</w:t>
+      </w:r>
+      <w:proofErr w:type="gramStart"/>
+      <w:r>
+        <w:rPr>
+          <w:bCs/>
+          <w:lang w:val="en-US"/>
+        </w:rPr>
+        <w:t>",label</w:t>
+      </w:r>
+      <w:proofErr w:type="gramEnd"/>
+      <w:r>
+        <w:rPr>
+          <w:bCs/>
+          <w:lang w:val="en-US"/>
+        </w:rPr>
+        <w:t>2="val2"} → list of (timestamp, value) pairs</w:t>
       </w:r>
     </w:p>
     <w:p>
@@ -10485,9 +10617,18 @@
           <w:bCs/>
           <w:lang w:val="en-US"/>
         </w:rPr>
-        <w:t>Learn a function: f(</w:t>
+        <w:t xml:space="preserve">Learn a function: </w:t>
+      </w:r>
+      <w:proofErr w:type="gramStart"/>
+      <w:r>
+        <w:rPr>
+          <w:bCs/>
+          <w:lang w:val="en-US"/>
+        </w:rPr>
+        <w:t>f(</w:t>
       </w:r>
       <w:proofErr w:type="spellStart"/>
+      <w:proofErr w:type="gramEnd"/>
       <w:r>
         <w:rPr>
           <w:bCs/>
@@ -11532,9 +11673,17 @@
         <w:rPr>
           <w:lang w:val="en-US"/>
         </w:rPr>
-        <w:t>Learn a function: g(</w:t>
+        <w:t xml:space="preserve">Learn a function: </w:t>
+      </w:r>
+      <w:proofErr w:type="gramStart"/>
+      <w:r>
+        <w:rPr>
+          <w:lang w:val="en-US"/>
+        </w:rPr>
+        <w:t>g(</w:t>
       </w:r>
       <w:proofErr w:type="spellStart"/>
+      <w:proofErr w:type="gramEnd"/>
       <w:r>
         <w:rPr>
           <w:lang w:val="en-US"/>
@@ -12373,6 +12522,7 @@
         </w:rPr>
       </w:pPr>
       <w:proofErr w:type="spellStart"/>
+      <w:proofErr w:type="gramStart"/>
       <w:r>
         <w:rPr>
           <w:lang w:val="en-US"/>
@@ -12380,6 +12530,7 @@
         <w:t>Lets</w:t>
       </w:r>
       <w:proofErr w:type="spellEnd"/>
+      <w:proofErr w:type="gramEnd"/>
       <w:r>
         <w:rPr>
           <w:lang w:val="en-US"/>
@@ -12403,6 +12554,272 @@
           <w:lang w:val="en-US"/>
         </w:rPr>
         <w:t>Guarantees QoS by only applying changes if predicted latency &lt; threshold</w:t>
+      </w:r>
+    </w:p>
+    <w:p>
+      <w:pPr>
+        <w:spacing w:before="240" w:after="240"/>
+        <w:rPr>
+          <w:lang w:val="en-US"/>
+        </w:rPr>
+      </w:pPr>
+      <w:r>
+        <w:rPr>
+          <w:lang w:val="en-US"/>
+        </w:rPr>
+        <w:t>Online Learning Process</w:t>
+      </w:r>
+    </w:p>
+    <w:p>
+      <w:pPr>
+        <w:numPr>
+          <w:ilvl w:val="0"/>
+          <w:numId w:val="75"/>
+        </w:numPr>
+        <w:spacing w:before="240" w:after="240"/>
+        <w:rPr>
+          <w:lang w:val="en-US"/>
+        </w:rPr>
+      </w:pPr>
+      <w:r>
+        <w:rPr>
+          <w:lang w:val="en-US"/>
+        </w:rPr>
+        <w:t>Collect new data: every 30s–1m via Observation Module</w:t>
+      </w:r>
+    </w:p>
+    <w:p>
+      <w:pPr>
+        <w:numPr>
+          <w:ilvl w:val="0"/>
+          <w:numId w:val="75"/>
+        </w:numPr>
+        <w:spacing w:before="240" w:after="240"/>
+        <w:rPr>
+          <w:lang w:val="en-US"/>
+        </w:rPr>
+      </w:pPr>
+      <w:r>
+        <w:rPr>
+          <w:lang w:val="en-US"/>
+        </w:rPr>
+        <w:t>Feature extraction: build vector of current state</w:t>
+      </w:r>
+    </w:p>
+    <w:p>
+      <w:pPr>
+        <w:numPr>
+          <w:ilvl w:val="0"/>
+          <w:numId w:val="75"/>
+        </w:numPr>
+        <w:spacing w:before="240" w:after="240"/>
+        <w:rPr>
+          <w:lang w:val="en-US"/>
+        </w:rPr>
+      </w:pPr>
+      <w:r>
+        <w:rPr>
+          <w:lang w:val="en-US"/>
+        </w:rPr>
+        <w:t>Predict:</w:t>
+      </w:r>
+    </w:p>
+    <w:p>
+      <w:pPr>
+        <w:numPr>
+          <w:ilvl w:val="1"/>
+          <w:numId w:val="75"/>
+        </w:numPr>
+        <w:spacing w:before="240" w:after="240"/>
+        <w:rPr>
+          <w:lang w:val="en-US"/>
+        </w:rPr>
+      </w:pPr>
+      <w:r>
+        <w:rPr>
+          <w:lang w:val="en-US"/>
+        </w:rPr>
+        <w:t>Future CPU/memory demand (f(...))</w:t>
+      </w:r>
+    </w:p>
+    <w:p>
+      <w:pPr>
+        <w:numPr>
+          <w:ilvl w:val="1"/>
+          <w:numId w:val="75"/>
+        </w:numPr>
+        <w:spacing w:before="240" w:after="240"/>
+        <w:rPr>
+          <w:lang w:val="en-US"/>
+        </w:rPr>
+      </w:pPr>
+      <w:r>
+        <w:rPr>
+          <w:lang w:val="en-US"/>
+        </w:rPr>
+        <w:t>Future latency if new config is applied (g(...))</w:t>
+      </w:r>
+    </w:p>
+    <w:p>
+      <w:pPr>
+        <w:numPr>
+          <w:ilvl w:val="1"/>
+          <w:numId w:val="75"/>
+        </w:numPr>
+        <w:spacing w:before="240" w:after="240"/>
+        <w:rPr>
+          <w:lang w:val="en-US"/>
+        </w:rPr>
+      </w:pPr>
+      <w:r>
+        <w:rPr>
+          <w:lang w:val="en-US"/>
+        </w:rPr>
+        <w:t>Calculate the limits &amp; requests with 20% headroom</w:t>
+      </w:r>
+    </w:p>
+    <w:p>
+      <w:pPr>
+        <w:numPr>
+          <w:ilvl w:val="0"/>
+          <w:numId w:val="75"/>
+        </w:numPr>
+        <w:spacing w:before="240" w:after="240"/>
+        <w:rPr>
+          <w:lang w:val="en-US"/>
+        </w:rPr>
+      </w:pPr>
+      <w:r>
+        <w:rPr>
+          <w:lang w:val="en-US"/>
+        </w:rPr>
+        <w:t>Update:</w:t>
+      </w:r>
+    </w:p>
+    <w:p>
+      <w:pPr>
+        <w:numPr>
+          <w:ilvl w:val="1"/>
+          <w:numId w:val="75"/>
+        </w:numPr>
+        <w:spacing w:before="240" w:after="240"/>
+        <w:rPr>
+          <w:lang w:val="en-US"/>
+        </w:rPr>
+      </w:pPr>
+      <w:r>
+        <w:rPr>
+          <w:lang w:val="en-US"/>
+        </w:rPr>
+        <w:t>Train models with latest data point:</w:t>
+      </w:r>
+    </w:p>
+    <w:p>
+      <w:pPr>
+        <w:numPr>
+          <w:ilvl w:val="2"/>
+          <w:numId w:val="75"/>
+        </w:numPr>
+        <w:spacing w:before="240" w:after="240"/>
+        <w:rPr>
+          <w:lang w:val="en-US"/>
+        </w:rPr>
+      </w:pPr>
+      <w:r>
+        <w:rPr>
+          <w:lang w:val="en-US"/>
+        </w:rPr>
+        <w:t>X = current features</w:t>
+      </w:r>
+    </w:p>
+    <w:p>
+      <w:pPr>
+        <w:numPr>
+          <w:ilvl w:val="2"/>
+          <w:numId w:val="75"/>
+        </w:numPr>
+        <w:spacing w:before="240" w:after="240"/>
+        <w:rPr>
+          <w:lang w:val="en-US"/>
+        </w:rPr>
+      </w:pPr>
+      <w:r>
+        <w:rPr>
+          <w:lang w:val="en-US"/>
+        </w:rPr>
+        <w:t>y = actual resources used (for f), actual latency (for g)</w:t>
+      </w:r>
+    </w:p>
+    <w:p>
+      <w:pPr>
+        <w:numPr>
+          <w:ilvl w:val="1"/>
+          <w:numId w:val="75"/>
+        </w:numPr>
+        <w:spacing w:before="240" w:after="240"/>
+        <w:rPr>
+          <w:lang w:val="en-US"/>
+        </w:rPr>
+      </w:pPr>
+      <w:r>
+        <w:rPr>
+          <w:lang w:val="en-US"/>
+        </w:rPr>
+        <w:t>Use online regression algorithms to update in real time</w:t>
+      </w:r>
+    </w:p>
+    <w:p>
+      <w:pPr>
+        <w:numPr>
+          <w:ilvl w:val="0"/>
+          <w:numId w:val="75"/>
+        </w:numPr>
+        <w:spacing w:before="240" w:after="240"/>
+        <w:rPr>
+          <w:lang w:val="en-US"/>
+        </w:rPr>
+      </w:pPr>
+      <w:r>
+        <w:rPr>
+          <w:lang w:val="en-US"/>
+        </w:rPr>
+        <w:t>Act:</w:t>
+      </w:r>
+    </w:p>
+    <w:p>
+      <w:pPr>
+        <w:numPr>
+          <w:ilvl w:val="1"/>
+          <w:numId w:val="75"/>
+        </w:numPr>
+        <w:spacing w:before="240" w:after="240"/>
+        <w:rPr>
+          <w:lang w:val="en-US"/>
+        </w:rPr>
+      </w:pPr>
+      <w:r>
+        <w:rPr>
+          <w:lang w:val="en-US"/>
+        </w:rPr>
+        <w:t>Only apply new allocation if predicted latency is acceptable</w:t>
+      </w:r>
+    </w:p>
+    <w:p>
+      <w:pPr>
+        <w:numPr>
+          <w:ilvl w:val="1"/>
+          <w:numId w:val="75"/>
+        </w:numPr>
+        <w:spacing w:before="240" w:after="240"/>
+        <w:rPr>
+          <w:lang w:val="en-US"/>
+        </w:rPr>
+      </w:pPr>
+      <w:r>
+        <w:rPr>
+          <w:lang w:val="en-US"/>
+        </w:rPr>
+        <w:t>Store predictions and errors for self-evaluation</w:t>
       </w:r>
     </w:p>
     <w:p>
@@ -20417,6 +20834,127 @@
     </w:lvl>
   </w:abstractNum>
   <w:abstractNum w:abstractNumId="57" w15:restartNumberingAfterBreak="0">
+    <w:nsid w:val="67DD48BB"/>
+    <w:multiLevelType w:val="multilevel"/>
+    <w:tmpl w:val="D0CCC972"/>
+    <w:lvl w:ilvl="0">
+      <w:start w:val="1"/>
+      <w:numFmt w:val="decimal"/>
+      <w:lvlText w:val="%1."/>
+      <w:lvlJc w:val="left"/>
+      <w:pPr>
+        <w:tabs>
+          <w:tab w:val="num" w:pos="720"/>
+        </w:tabs>
+        <w:ind w:left="720" w:hanging="360"/>
+      </w:pPr>
+    </w:lvl>
+    <w:lvl w:ilvl="1">
+      <w:start w:val="1"/>
+      <w:numFmt w:val="bullet"/>
+      <w:lvlText w:val="o"/>
+      <w:lvlJc w:val="left"/>
+      <w:pPr>
+        <w:tabs>
+          <w:tab w:val="num" w:pos="1440"/>
+        </w:tabs>
+        <w:ind w:left="1440" w:hanging="360"/>
+      </w:pPr>
+      <w:rPr>
+        <w:rFonts w:ascii="Courier New" w:hAnsi="Courier New" w:hint="default"/>
+        <w:sz w:val="20"/>
+      </w:rPr>
+    </w:lvl>
+    <w:lvl w:ilvl="2">
+      <w:start w:val="1"/>
+      <w:numFmt w:val="bullet"/>
+      <w:lvlText w:val=""/>
+      <w:lvlJc w:val="left"/>
+      <w:pPr>
+        <w:tabs>
+          <w:tab w:val="num" w:pos="2160"/>
+        </w:tabs>
+        <w:ind w:left="2160" w:hanging="360"/>
+      </w:pPr>
+      <w:rPr>
+        <w:rFonts w:ascii="Wingdings" w:hAnsi="Wingdings" w:hint="default"/>
+        <w:sz w:val="20"/>
+      </w:rPr>
+    </w:lvl>
+    <w:lvl w:ilvl="3" w:tentative="1">
+      <w:start w:val="1"/>
+      <w:numFmt w:val="decimal"/>
+      <w:lvlText w:val="%4."/>
+      <w:lvlJc w:val="left"/>
+      <w:pPr>
+        <w:tabs>
+          <w:tab w:val="num" w:pos="2880"/>
+        </w:tabs>
+        <w:ind w:left="2880" w:hanging="360"/>
+      </w:pPr>
+    </w:lvl>
+    <w:lvl w:ilvl="4" w:tentative="1">
+      <w:start w:val="1"/>
+      <w:numFmt w:val="decimal"/>
+      <w:lvlText w:val="%5."/>
+      <w:lvlJc w:val="left"/>
+      <w:pPr>
+        <w:tabs>
+          <w:tab w:val="num" w:pos="3600"/>
+        </w:tabs>
+        <w:ind w:left="3600" w:hanging="360"/>
+      </w:pPr>
+    </w:lvl>
+    <w:lvl w:ilvl="5" w:tentative="1">
+      <w:start w:val="1"/>
+      <w:numFmt w:val="decimal"/>
+      <w:lvlText w:val="%6."/>
+      <w:lvlJc w:val="left"/>
+      <w:pPr>
+        <w:tabs>
+          <w:tab w:val="num" w:pos="4320"/>
+        </w:tabs>
+        <w:ind w:left="4320" w:hanging="360"/>
+      </w:pPr>
+    </w:lvl>
+    <w:lvl w:ilvl="6" w:tentative="1">
+      <w:start w:val="1"/>
+      <w:numFmt w:val="decimal"/>
+      <w:lvlText w:val="%7."/>
+      <w:lvlJc w:val="left"/>
+      <w:pPr>
+        <w:tabs>
+          <w:tab w:val="num" w:pos="5040"/>
+        </w:tabs>
+        <w:ind w:left="5040" w:hanging="360"/>
+      </w:pPr>
+    </w:lvl>
+    <w:lvl w:ilvl="7" w:tentative="1">
+      <w:start w:val="1"/>
+      <w:numFmt w:val="decimal"/>
+      <w:lvlText w:val="%8."/>
+      <w:lvlJc w:val="left"/>
+      <w:pPr>
+        <w:tabs>
+          <w:tab w:val="num" w:pos="5760"/>
+        </w:tabs>
+        <w:ind w:left="5760" w:hanging="360"/>
+      </w:pPr>
+    </w:lvl>
+    <w:lvl w:ilvl="8" w:tentative="1">
+      <w:start w:val="1"/>
+      <w:numFmt w:val="decimal"/>
+      <w:lvlText w:val="%9."/>
+      <w:lvlJc w:val="left"/>
+      <w:pPr>
+        <w:tabs>
+          <w:tab w:val="num" w:pos="6480"/>
+        </w:tabs>
+        <w:ind w:left="6480" w:hanging="360"/>
+      </w:pPr>
+    </w:lvl>
+  </w:abstractNum>
+  <w:abstractNum w:abstractNumId="58" w15:restartNumberingAfterBreak="0">
     <w:nsid w:val="68415C96"/>
     <w:multiLevelType w:val="multilevel"/>
     <w:tmpl w:val="43A2E87C"/>
@@ -20565,7 +21103,7 @@
       </w:rPr>
     </w:lvl>
   </w:abstractNum>
-  <w:abstractNum w:abstractNumId="58" w15:restartNumberingAfterBreak="0">
+  <w:abstractNum w:abstractNumId="59" w15:restartNumberingAfterBreak="0">
     <w:nsid w:val="6A922C07"/>
     <w:multiLevelType w:val="multilevel"/>
     <w:tmpl w:val="7990179C"/>
@@ -20714,7 +21252,7 @@
       </w:rPr>
     </w:lvl>
   </w:abstractNum>
-  <w:abstractNum w:abstractNumId="59" w15:restartNumberingAfterBreak="0">
+  <w:abstractNum w:abstractNumId="60" w15:restartNumberingAfterBreak="0">
     <w:nsid w:val="6D2E42E5"/>
     <w:multiLevelType w:val="multilevel"/>
     <w:tmpl w:val="315C2372"/>
@@ -20863,7 +21401,7 @@
       </w:rPr>
     </w:lvl>
   </w:abstractNum>
-  <w:abstractNum w:abstractNumId="60" w15:restartNumberingAfterBreak="0">
+  <w:abstractNum w:abstractNumId="61" w15:restartNumberingAfterBreak="0">
     <w:nsid w:val="6F2078CC"/>
     <w:multiLevelType w:val="multilevel"/>
     <w:tmpl w:val="E88849CA"/>
@@ -21012,7 +21550,7 @@
       </w:rPr>
     </w:lvl>
   </w:abstractNum>
-  <w:abstractNum w:abstractNumId="61" w15:restartNumberingAfterBreak="0">
+  <w:abstractNum w:abstractNumId="62" w15:restartNumberingAfterBreak="0">
     <w:nsid w:val="6FBA7BCB"/>
     <w:multiLevelType w:val="multilevel"/>
     <w:tmpl w:val="C40228BC"/>
@@ -21161,7 +21699,7 @@
       </w:rPr>
     </w:lvl>
   </w:abstractNum>
-  <w:abstractNum w:abstractNumId="62" w15:restartNumberingAfterBreak="0">
+  <w:abstractNum w:abstractNumId="63" w15:restartNumberingAfterBreak="0">
     <w:nsid w:val="7192442D"/>
     <w:multiLevelType w:val="multilevel"/>
     <w:tmpl w:val="53508544"/>
@@ -21310,7 +21848,7 @@
       </w:rPr>
     </w:lvl>
   </w:abstractNum>
-  <w:abstractNum w:abstractNumId="63" w15:restartNumberingAfterBreak="0">
+  <w:abstractNum w:abstractNumId="64" w15:restartNumberingAfterBreak="0">
     <w:nsid w:val="723A6D4D"/>
     <w:multiLevelType w:val="multilevel"/>
     <w:tmpl w:val="E3C49226"/>
@@ -21459,7 +21997,7 @@
       </w:rPr>
     </w:lvl>
   </w:abstractNum>
-  <w:abstractNum w:abstractNumId="64" w15:restartNumberingAfterBreak="0">
+  <w:abstractNum w:abstractNumId="65" w15:restartNumberingAfterBreak="0">
     <w:nsid w:val="72CC5AEC"/>
     <w:multiLevelType w:val="multilevel"/>
     <w:tmpl w:val="A02C5534"/>
@@ -21572,7 +22110,7 @@
       </w:rPr>
     </w:lvl>
   </w:abstractNum>
-  <w:abstractNum w:abstractNumId="65" w15:restartNumberingAfterBreak="0">
+  <w:abstractNum w:abstractNumId="66" w15:restartNumberingAfterBreak="0">
     <w:nsid w:val="74E40DD0"/>
     <w:multiLevelType w:val="multilevel"/>
     <w:tmpl w:val="0FAA3AD4"/>
@@ -21721,7 +22259,7 @@
       </w:rPr>
     </w:lvl>
   </w:abstractNum>
-  <w:abstractNum w:abstractNumId="66" w15:restartNumberingAfterBreak="0">
+  <w:abstractNum w:abstractNumId="67" w15:restartNumberingAfterBreak="0">
     <w:nsid w:val="752B55B4"/>
     <w:multiLevelType w:val="multilevel"/>
     <w:tmpl w:val="5EEACEE2"/>
@@ -21870,7 +22408,7 @@
       </w:rPr>
     </w:lvl>
   </w:abstractNum>
-  <w:abstractNum w:abstractNumId="67" w15:restartNumberingAfterBreak="0">
+  <w:abstractNum w:abstractNumId="68" w15:restartNumberingAfterBreak="0">
     <w:nsid w:val="75D66463"/>
     <w:multiLevelType w:val="multilevel"/>
     <w:tmpl w:val="003AF356"/>
@@ -22019,7 +22557,7 @@
       </w:rPr>
     </w:lvl>
   </w:abstractNum>
-  <w:abstractNum w:abstractNumId="68" w15:restartNumberingAfterBreak="0">
+  <w:abstractNum w:abstractNumId="69" w15:restartNumberingAfterBreak="0">
     <w:nsid w:val="76671B1B"/>
     <w:multiLevelType w:val="multilevel"/>
     <w:tmpl w:val="03C62898"/>
@@ -22168,7 +22706,7 @@
       </w:rPr>
     </w:lvl>
   </w:abstractNum>
-  <w:abstractNum w:abstractNumId="69" w15:restartNumberingAfterBreak="0">
+  <w:abstractNum w:abstractNumId="70" w15:restartNumberingAfterBreak="0">
     <w:nsid w:val="77776821"/>
     <w:multiLevelType w:val="multilevel"/>
     <w:tmpl w:val="00283C20"/>
@@ -22317,7 +22855,7 @@
       </w:rPr>
     </w:lvl>
   </w:abstractNum>
-  <w:abstractNum w:abstractNumId="70" w15:restartNumberingAfterBreak="0">
+  <w:abstractNum w:abstractNumId="71" w15:restartNumberingAfterBreak="0">
     <w:nsid w:val="7BE30E84"/>
     <w:multiLevelType w:val="multilevel"/>
     <w:tmpl w:val="0FDCE2F6"/>
@@ -22430,7 +22968,7 @@
       </w:rPr>
     </w:lvl>
   </w:abstractNum>
-  <w:abstractNum w:abstractNumId="71" w15:restartNumberingAfterBreak="0">
+  <w:abstractNum w:abstractNumId="72" w15:restartNumberingAfterBreak="0">
     <w:nsid w:val="7D4D571E"/>
     <w:multiLevelType w:val="multilevel"/>
     <w:tmpl w:val="A9048A64"/>
@@ -22592,7 +23130,7 @@
     <w:abstractNumId w:val="44"/>
   </w:num>
   <w:num w:numId="5" w16cid:durableId="199513919">
-    <w:abstractNumId w:val="64"/>
+    <w:abstractNumId w:val="65"/>
   </w:num>
   <w:num w:numId="6" w16cid:durableId="1733430336">
     <w:abstractNumId w:val="56"/>
@@ -22604,7 +23142,7 @@
     <w:abstractNumId w:val="19"/>
   </w:num>
   <w:num w:numId="9" w16cid:durableId="97263049">
-    <w:abstractNumId w:val="70"/>
+    <w:abstractNumId w:val="71"/>
   </w:num>
   <w:num w:numId="10" w16cid:durableId="432897170">
     <w:abstractNumId w:val="11"/>
@@ -22619,7 +23157,7 @@
     <w:abstractNumId w:val="37"/>
   </w:num>
   <w:num w:numId="14" w16cid:durableId="336273633">
-    <w:abstractNumId w:val="69"/>
+    <w:abstractNumId w:val="70"/>
   </w:num>
   <w:num w:numId="15" w16cid:durableId="311564650">
     <w:abstractNumId w:val="13"/>
@@ -22628,16 +23166,16 @@
     <w:abstractNumId w:val="25"/>
   </w:num>
   <w:num w:numId="17" w16cid:durableId="482936828">
-    <w:abstractNumId w:val="65"/>
+    <w:abstractNumId w:val="66"/>
   </w:num>
   <w:num w:numId="18" w16cid:durableId="260264080">
     <w:abstractNumId w:val="5"/>
   </w:num>
   <w:num w:numId="19" w16cid:durableId="226570292">
-    <w:abstractNumId w:val="62"/>
+    <w:abstractNumId w:val="63"/>
   </w:num>
   <w:num w:numId="20" w16cid:durableId="1570925250">
-    <w:abstractNumId w:val="68"/>
+    <w:abstractNumId w:val="69"/>
   </w:num>
   <w:num w:numId="21" w16cid:durableId="2119639407">
     <w:abstractNumId w:val="48"/>
@@ -22649,10 +23187,10 @@
     <w:abstractNumId w:val="27"/>
   </w:num>
   <w:num w:numId="24" w16cid:durableId="710886710">
-    <w:abstractNumId w:val="63"/>
+    <w:abstractNumId w:val="64"/>
   </w:num>
   <w:num w:numId="25" w16cid:durableId="732847311">
-    <w:abstractNumId w:val="59"/>
+    <w:abstractNumId w:val="60"/>
   </w:num>
   <w:num w:numId="26" w16cid:durableId="1837914506">
     <w:abstractNumId w:val="26"/>
@@ -22698,7 +23236,7 @@
     <w:abstractNumId w:val="43"/>
   </w:num>
   <w:num w:numId="29" w16cid:durableId="2011327678">
-    <w:abstractNumId w:val="61"/>
+    <w:abstractNumId w:val="62"/>
     <w:lvlOverride w:ilvl="0">
       <w:lvl w:ilvl="0">
         <w:numFmt w:val="bullet"/>
@@ -22718,7 +23256,7 @@
     </w:lvlOverride>
   </w:num>
   <w:num w:numId="30" w16cid:durableId="1542010019">
-    <w:abstractNumId w:val="61"/>
+    <w:abstractNumId w:val="62"/>
     <w:lvlOverride w:ilvl="0">
       <w:lvl w:ilvl="0">
         <w:numFmt w:val="bullet"/>
@@ -22774,7 +23312,7 @@
     <w:abstractNumId w:val="1"/>
   </w:num>
   <w:num w:numId="43" w16cid:durableId="1455562841">
-    <w:abstractNumId w:val="67"/>
+    <w:abstractNumId w:val="68"/>
   </w:num>
   <w:num w:numId="44" w16cid:durableId="1042558863">
     <w:abstractNumId w:val="33"/>
@@ -22789,7 +23327,7 @@
     <w:abstractNumId w:val="10"/>
   </w:num>
   <w:num w:numId="48" w16cid:durableId="738014393">
-    <w:abstractNumId w:val="66"/>
+    <w:abstractNumId w:val="67"/>
   </w:num>
   <w:num w:numId="49" w16cid:durableId="111555743">
     <w:abstractNumId w:val="53"/>
@@ -22807,13 +23345,13 @@
     <w:abstractNumId w:val="21"/>
   </w:num>
   <w:num w:numId="54" w16cid:durableId="789782351">
-    <w:abstractNumId w:val="57"/>
+    <w:abstractNumId w:val="58"/>
   </w:num>
   <w:num w:numId="55" w16cid:durableId="1741908431">
     <w:abstractNumId w:val="46"/>
   </w:num>
   <w:num w:numId="56" w16cid:durableId="772936048">
-    <w:abstractNumId w:val="60"/>
+    <w:abstractNumId w:val="61"/>
   </w:num>
   <w:num w:numId="57" w16cid:durableId="626354845">
     <w:abstractNumId w:val="14"/>
@@ -22828,10 +23366,10 @@
     <w:abstractNumId w:val="29"/>
   </w:num>
   <w:num w:numId="61" w16cid:durableId="1104496260">
-    <w:abstractNumId w:val="71"/>
+    <w:abstractNumId w:val="72"/>
   </w:num>
   <w:num w:numId="62" w16cid:durableId="466969841">
-    <w:abstractNumId w:val="58"/>
+    <w:abstractNumId w:val="59"/>
   </w:num>
   <w:num w:numId="63" w16cid:durableId="258833444">
     <w:abstractNumId w:val="34"/>
@@ -22875,6 +23413,9 @@
   </w:num>
   <w:num w:numId="74" w16cid:durableId="806749336">
     <w:abstractNumId w:val="18"/>
+  </w:num>
+  <w:num w:numId="75" w16cid:durableId="1390496898">
+    <w:abstractNumId w:val="57"/>
   </w:num>
 </w:numbering>
 </file>

</xml_diff>

<commit_message>
Add objective of the prediction module
</commit_message>
<xml_diff>
--- a/Algorithm_Design/Algorithm Design.docx
+++ b/Algorithm_Design/Algorithm Design.docx
@@ -13425,6 +13425,102 @@
     </w:tbl>
     <w:p>
       <w:pPr>
+        <w:pStyle w:val="Heading2"/>
+        <w:rPr>
+          <w:b/>
+          <w:bCs/>
+          <w:lang w:val="en-US"/>
+        </w:rPr>
+      </w:pPr>
+      <w:r>
+        <w:rPr>
+          <w:lang w:val="en-US"/>
+        </w:rPr>
+        <w:t>Prediction</w:t>
+      </w:r>
+    </w:p>
+    <w:p>
+      <w:pPr>
+        <w:spacing w:before="240" w:after="240"/>
+        <w:rPr>
+          <w:lang w:val="en-US"/>
+        </w:rPr>
+      </w:pPr>
+      <w:r>
+        <w:rPr>
+          <w:b/>
+          <w:bCs/>
+          <w:lang w:val="en-US"/>
+        </w:rPr>
+        <w:t> Objective</w:t>
+      </w:r>
+    </w:p>
+    <w:p>
+      <w:pPr>
+        <w:spacing w:before="240" w:after="240"/>
+        <w:rPr>
+          <w:lang w:val="en-US"/>
+        </w:rPr>
+      </w:pPr>
+      <w:r>
+        <w:rPr>
+          <w:lang w:val="en-US"/>
+        </w:rPr>
+        <w:t>The Prediction Module is the decision-making engine of PALEO. It uses up-to-date metric observations to:</w:t>
+      </w:r>
+    </w:p>
+    <w:p>
+      <w:pPr>
+        <w:numPr>
+          <w:ilvl w:val="0"/>
+          <w:numId w:val="77"/>
+        </w:numPr>
+        <w:spacing w:before="240" w:after="240"/>
+        <w:rPr>
+          <w:lang w:val="en-US"/>
+        </w:rPr>
+      </w:pPr>
+      <w:r>
+        <w:rPr>
+          <w:lang w:val="en-US"/>
+        </w:rPr>
+        <w:t>Forecast the required CPU and memory for an upcoming time window</w:t>
+      </w:r>
+    </w:p>
+    <w:p>
+      <w:pPr>
+        <w:numPr>
+          <w:ilvl w:val="0"/>
+          <w:numId w:val="77"/>
+        </w:numPr>
+        <w:spacing w:before="240" w:after="240"/>
+        <w:rPr>
+          <w:lang w:val="en-US"/>
+        </w:rPr>
+      </w:pPr>
+      <w:r>
+        <w:rPr>
+          <w:lang w:val="en-US"/>
+        </w:rPr>
+        <w:t>Simulate the latency the application would experience if those predicted resources were applied</w:t>
+      </w:r>
+    </w:p>
+    <w:p>
+      <w:pPr>
+        <w:spacing w:before="240" w:after="240"/>
+        <w:rPr>
+          <w:lang w:val="en-US"/>
+        </w:rPr>
+      </w:pPr>
+      <w:r>
+        <w:rPr>
+          <w:lang w:val="en-US"/>
+        </w:rPr>
+        <w:t>This ensures the system proactively adjusts resources in a safe, QoS-preserving way.</w:t>
+      </w:r>
+    </w:p>
+    <w:p>
+      <w:pPr>
         <w:spacing w:before="240" w:after="240"/>
       </w:pPr>
     </w:p>
@@ -20130,6 +20226,119 @@
     </w:lvl>
   </w:abstractNum>
   <w:abstractNum w:abstractNumId="48" w15:restartNumberingAfterBreak="0">
+    <w:nsid w:val="562E769F"/>
+    <w:multiLevelType w:val="multilevel"/>
+    <w:tmpl w:val="22F8DB98"/>
+    <w:lvl w:ilvl="0">
+      <w:start w:val="1"/>
+      <w:numFmt w:val="decimal"/>
+      <w:lvlText w:val="%1."/>
+      <w:lvlJc w:val="left"/>
+      <w:pPr>
+        <w:tabs>
+          <w:tab w:val="num" w:pos="720"/>
+        </w:tabs>
+        <w:ind w:left="720" w:hanging="360"/>
+      </w:pPr>
+    </w:lvl>
+    <w:lvl w:ilvl="1" w:tentative="1">
+      <w:start w:val="1"/>
+      <w:numFmt w:val="decimal"/>
+      <w:lvlText w:val="%2."/>
+      <w:lvlJc w:val="left"/>
+      <w:pPr>
+        <w:tabs>
+          <w:tab w:val="num" w:pos="1440"/>
+        </w:tabs>
+        <w:ind w:left="1440" w:hanging="360"/>
+      </w:pPr>
+    </w:lvl>
+    <w:lvl w:ilvl="2" w:tentative="1">
+      <w:start w:val="1"/>
+      <w:numFmt w:val="decimal"/>
+      <w:lvlText w:val="%3."/>
+      <w:lvlJc w:val="left"/>
+      <w:pPr>
+        <w:tabs>
+          <w:tab w:val="num" w:pos="2160"/>
+        </w:tabs>
+        <w:ind w:left="2160" w:hanging="360"/>
+      </w:pPr>
+    </w:lvl>
+    <w:lvl w:ilvl="3" w:tentative="1">
+      <w:start w:val="1"/>
+      <w:numFmt w:val="decimal"/>
+      <w:lvlText w:val="%4."/>
+      <w:lvlJc w:val="left"/>
+      <w:pPr>
+        <w:tabs>
+          <w:tab w:val="num" w:pos="2880"/>
+        </w:tabs>
+        <w:ind w:left="2880" w:hanging="360"/>
+      </w:pPr>
+    </w:lvl>
+    <w:lvl w:ilvl="4" w:tentative="1">
+      <w:start w:val="1"/>
+      <w:numFmt w:val="decimal"/>
+      <w:lvlText w:val="%5."/>
+      <w:lvlJc w:val="left"/>
+      <w:pPr>
+        <w:tabs>
+          <w:tab w:val="num" w:pos="3600"/>
+        </w:tabs>
+        <w:ind w:left="3600" w:hanging="360"/>
+      </w:pPr>
+    </w:lvl>
+    <w:lvl w:ilvl="5" w:tentative="1">
+      <w:start w:val="1"/>
+      <w:numFmt w:val="decimal"/>
+      <w:lvlText w:val="%6."/>
+      <w:lvlJc w:val="left"/>
+      <w:pPr>
+        <w:tabs>
+          <w:tab w:val="num" w:pos="4320"/>
+        </w:tabs>
+        <w:ind w:left="4320" w:hanging="360"/>
+      </w:pPr>
+    </w:lvl>
+    <w:lvl w:ilvl="6" w:tentative="1">
+      <w:start w:val="1"/>
+      <w:numFmt w:val="decimal"/>
+      <w:lvlText w:val="%7."/>
+      <w:lvlJc w:val="left"/>
+      <w:pPr>
+        <w:tabs>
+          <w:tab w:val="num" w:pos="5040"/>
+        </w:tabs>
+        <w:ind w:left="5040" w:hanging="360"/>
+      </w:pPr>
+    </w:lvl>
+    <w:lvl w:ilvl="7" w:tentative="1">
+      <w:start w:val="1"/>
+      <w:numFmt w:val="decimal"/>
+      <w:lvlText w:val="%8."/>
+      <w:lvlJc w:val="left"/>
+      <w:pPr>
+        <w:tabs>
+          <w:tab w:val="num" w:pos="5760"/>
+        </w:tabs>
+        <w:ind w:left="5760" w:hanging="360"/>
+      </w:pPr>
+    </w:lvl>
+    <w:lvl w:ilvl="8" w:tentative="1">
+      <w:start w:val="1"/>
+      <w:numFmt w:val="decimal"/>
+      <w:lvlText w:val="%9."/>
+      <w:lvlJc w:val="left"/>
+      <w:pPr>
+        <w:tabs>
+          <w:tab w:val="num" w:pos="6480"/>
+        </w:tabs>
+        <w:ind w:left="6480" w:hanging="360"/>
+      </w:pPr>
+    </w:lvl>
+  </w:abstractNum>
+  <w:abstractNum w:abstractNumId="49" w15:restartNumberingAfterBreak="0">
     <w:nsid w:val="57FC2F42"/>
     <w:multiLevelType w:val="multilevel"/>
     <w:tmpl w:val="65D28692"/>
@@ -20278,7 +20487,7 @@
       </w:rPr>
     </w:lvl>
   </w:abstractNum>
-  <w:abstractNum w:abstractNumId="49" w15:restartNumberingAfterBreak="0">
+  <w:abstractNum w:abstractNumId="50" w15:restartNumberingAfterBreak="0">
     <w:nsid w:val="590858A8"/>
     <w:multiLevelType w:val="multilevel"/>
     <w:tmpl w:val="FC8E944E"/>
@@ -20427,7 +20636,7 @@
       </w:rPr>
     </w:lvl>
   </w:abstractNum>
-  <w:abstractNum w:abstractNumId="50" w15:restartNumberingAfterBreak="0">
+  <w:abstractNum w:abstractNumId="51" w15:restartNumberingAfterBreak="0">
     <w:nsid w:val="5BF175C3"/>
     <w:multiLevelType w:val="multilevel"/>
     <w:tmpl w:val="2F0C2AD0"/>
@@ -20576,7 +20785,7 @@
       </w:rPr>
     </w:lvl>
   </w:abstractNum>
-  <w:abstractNum w:abstractNumId="51" w15:restartNumberingAfterBreak="0">
+  <w:abstractNum w:abstractNumId="52" w15:restartNumberingAfterBreak="0">
     <w:nsid w:val="5C020BF1"/>
     <w:multiLevelType w:val="multilevel"/>
     <w:tmpl w:val="9490CAC4"/>
@@ -20725,7 +20934,7 @@
       </w:rPr>
     </w:lvl>
   </w:abstractNum>
-  <w:abstractNum w:abstractNumId="52" w15:restartNumberingAfterBreak="0">
+  <w:abstractNum w:abstractNumId="53" w15:restartNumberingAfterBreak="0">
     <w:nsid w:val="60A27091"/>
     <w:multiLevelType w:val="multilevel"/>
     <w:tmpl w:val="9B92C678"/>
@@ -20874,7 +21083,7 @@
       </w:rPr>
     </w:lvl>
   </w:abstractNum>
-  <w:abstractNum w:abstractNumId="53" w15:restartNumberingAfterBreak="0">
+  <w:abstractNum w:abstractNumId="54" w15:restartNumberingAfterBreak="0">
     <w:nsid w:val="612B0A56"/>
     <w:multiLevelType w:val="multilevel"/>
     <w:tmpl w:val="59E65296"/>
@@ -21023,7 +21232,7 @@
       </w:rPr>
     </w:lvl>
   </w:abstractNum>
-  <w:abstractNum w:abstractNumId="54" w15:restartNumberingAfterBreak="0">
+  <w:abstractNum w:abstractNumId="55" w15:restartNumberingAfterBreak="0">
     <w:nsid w:val="644F7614"/>
     <w:multiLevelType w:val="multilevel"/>
     <w:tmpl w:val="5B369C1A"/>
@@ -21172,7 +21381,7 @@
       </w:rPr>
     </w:lvl>
   </w:abstractNum>
-  <w:abstractNum w:abstractNumId="55" w15:restartNumberingAfterBreak="0">
+  <w:abstractNum w:abstractNumId="56" w15:restartNumberingAfterBreak="0">
     <w:nsid w:val="646666B9"/>
     <w:multiLevelType w:val="multilevel"/>
     <w:tmpl w:val="2502438A"/>
@@ -21321,7 +21530,7 @@
       </w:rPr>
     </w:lvl>
   </w:abstractNum>
-  <w:abstractNum w:abstractNumId="56" w15:restartNumberingAfterBreak="0">
+  <w:abstractNum w:abstractNumId="57" w15:restartNumberingAfterBreak="0">
     <w:nsid w:val="64B537C3"/>
     <w:multiLevelType w:val="multilevel"/>
     <w:tmpl w:val="0B9815C4"/>
@@ -21470,7 +21679,7 @@
       </w:rPr>
     </w:lvl>
   </w:abstractNum>
-  <w:abstractNum w:abstractNumId="57" w15:restartNumberingAfterBreak="0">
+  <w:abstractNum w:abstractNumId="58" w15:restartNumberingAfterBreak="0">
     <w:nsid w:val="66481F73"/>
     <w:multiLevelType w:val="multilevel"/>
     <w:tmpl w:val="8C5051F2"/>
@@ -21583,7 +21792,7 @@
       </w:rPr>
     </w:lvl>
   </w:abstractNum>
-  <w:abstractNum w:abstractNumId="58" w15:restartNumberingAfterBreak="0">
+  <w:abstractNum w:abstractNumId="59" w15:restartNumberingAfterBreak="0">
     <w:nsid w:val="67DD48BB"/>
     <w:multiLevelType w:val="multilevel"/>
     <w:tmpl w:val="D0CCC972"/>
@@ -21704,7 +21913,7 @@
       </w:pPr>
     </w:lvl>
   </w:abstractNum>
-  <w:abstractNum w:abstractNumId="59" w15:restartNumberingAfterBreak="0">
+  <w:abstractNum w:abstractNumId="60" w15:restartNumberingAfterBreak="0">
     <w:nsid w:val="68415C96"/>
     <w:multiLevelType w:val="multilevel"/>
     <w:tmpl w:val="43A2E87C"/>
@@ -21853,7 +22062,7 @@
       </w:rPr>
     </w:lvl>
   </w:abstractNum>
-  <w:abstractNum w:abstractNumId="60" w15:restartNumberingAfterBreak="0">
+  <w:abstractNum w:abstractNumId="61" w15:restartNumberingAfterBreak="0">
     <w:nsid w:val="6A922C07"/>
     <w:multiLevelType w:val="multilevel"/>
     <w:tmpl w:val="7990179C"/>
@@ -22002,7 +22211,7 @@
       </w:rPr>
     </w:lvl>
   </w:abstractNum>
-  <w:abstractNum w:abstractNumId="61" w15:restartNumberingAfterBreak="0">
+  <w:abstractNum w:abstractNumId="62" w15:restartNumberingAfterBreak="0">
     <w:nsid w:val="6D2E42E5"/>
     <w:multiLevelType w:val="multilevel"/>
     <w:tmpl w:val="315C2372"/>
@@ -22151,7 +22360,7 @@
       </w:rPr>
     </w:lvl>
   </w:abstractNum>
-  <w:abstractNum w:abstractNumId="62" w15:restartNumberingAfterBreak="0">
+  <w:abstractNum w:abstractNumId="63" w15:restartNumberingAfterBreak="0">
     <w:nsid w:val="6F2078CC"/>
     <w:multiLevelType w:val="multilevel"/>
     <w:tmpl w:val="E88849CA"/>
@@ -22300,7 +22509,7 @@
       </w:rPr>
     </w:lvl>
   </w:abstractNum>
-  <w:abstractNum w:abstractNumId="63" w15:restartNumberingAfterBreak="0">
+  <w:abstractNum w:abstractNumId="64" w15:restartNumberingAfterBreak="0">
     <w:nsid w:val="6FBA7BCB"/>
     <w:multiLevelType w:val="multilevel"/>
     <w:tmpl w:val="C40228BC"/>
@@ -22449,7 +22658,7 @@
       </w:rPr>
     </w:lvl>
   </w:abstractNum>
-  <w:abstractNum w:abstractNumId="64" w15:restartNumberingAfterBreak="0">
+  <w:abstractNum w:abstractNumId="65" w15:restartNumberingAfterBreak="0">
     <w:nsid w:val="7192442D"/>
     <w:multiLevelType w:val="multilevel"/>
     <w:tmpl w:val="53508544"/>
@@ -22598,7 +22807,7 @@
       </w:rPr>
     </w:lvl>
   </w:abstractNum>
-  <w:abstractNum w:abstractNumId="65" w15:restartNumberingAfterBreak="0">
+  <w:abstractNum w:abstractNumId="66" w15:restartNumberingAfterBreak="0">
     <w:nsid w:val="723A6D4D"/>
     <w:multiLevelType w:val="multilevel"/>
     <w:tmpl w:val="E3C49226"/>
@@ -22747,7 +22956,7 @@
       </w:rPr>
     </w:lvl>
   </w:abstractNum>
-  <w:abstractNum w:abstractNumId="66" w15:restartNumberingAfterBreak="0">
+  <w:abstractNum w:abstractNumId="67" w15:restartNumberingAfterBreak="0">
     <w:nsid w:val="72CC5AEC"/>
     <w:multiLevelType w:val="multilevel"/>
     <w:tmpl w:val="A02C5534"/>
@@ -22860,7 +23069,7 @@
       </w:rPr>
     </w:lvl>
   </w:abstractNum>
-  <w:abstractNum w:abstractNumId="67" w15:restartNumberingAfterBreak="0">
+  <w:abstractNum w:abstractNumId="68" w15:restartNumberingAfterBreak="0">
     <w:nsid w:val="74E40DD0"/>
     <w:multiLevelType w:val="multilevel"/>
     <w:tmpl w:val="0FAA3AD4"/>
@@ -23009,7 +23218,7 @@
       </w:rPr>
     </w:lvl>
   </w:abstractNum>
-  <w:abstractNum w:abstractNumId="68" w15:restartNumberingAfterBreak="0">
+  <w:abstractNum w:abstractNumId="69" w15:restartNumberingAfterBreak="0">
     <w:nsid w:val="752B55B4"/>
     <w:multiLevelType w:val="multilevel"/>
     <w:tmpl w:val="5EEACEE2"/>
@@ -23158,7 +23367,7 @@
       </w:rPr>
     </w:lvl>
   </w:abstractNum>
-  <w:abstractNum w:abstractNumId="69" w15:restartNumberingAfterBreak="0">
+  <w:abstractNum w:abstractNumId="70" w15:restartNumberingAfterBreak="0">
     <w:nsid w:val="75D66463"/>
     <w:multiLevelType w:val="multilevel"/>
     <w:tmpl w:val="003AF356"/>
@@ -23307,7 +23516,7 @@
       </w:rPr>
     </w:lvl>
   </w:abstractNum>
-  <w:abstractNum w:abstractNumId="70" w15:restartNumberingAfterBreak="0">
+  <w:abstractNum w:abstractNumId="71" w15:restartNumberingAfterBreak="0">
     <w:nsid w:val="76671B1B"/>
     <w:multiLevelType w:val="multilevel"/>
     <w:tmpl w:val="03C62898"/>
@@ -23456,7 +23665,7 @@
       </w:rPr>
     </w:lvl>
   </w:abstractNum>
-  <w:abstractNum w:abstractNumId="71" w15:restartNumberingAfterBreak="0">
+  <w:abstractNum w:abstractNumId="72" w15:restartNumberingAfterBreak="0">
     <w:nsid w:val="77776821"/>
     <w:multiLevelType w:val="multilevel"/>
     <w:tmpl w:val="00283C20"/>
@@ -23605,7 +23814,7 @@
       </w:rPr>
     </w:lvl>
   </w:abstractNum>
-  <w:abstractNum w:abstractNumId="72" w15:restartNumberingAfterBreak="0">
+  <w:abstractNum w:abstractNumId="73" w15:restartNumberingAfterBreak="0">
     <w:nsid w:val="7BE30E84"/>
     <w:multiLevelType w:val="multilevel"/>
     <w:tmpl w:val="0FDCE2F6"/>
@@ -23718,7 +23927,7 @@
       </w:rPr>
     </w:lvl>
   </w:abstractNum>
-  <w:abstractNum w:abstractNumId="73" w15:restartNumberingAfterBreak="0">
+  <w:abstractNum w:abstractNumId="74" w15:restartNumberingAfterBreak="0">
     <w:nsid w:val="7D4D571E"/>
     <w:multiLevelType w:val="multilevel"/>
     <w:tmpl w:val="A9048A64"/>
@@ -23880,10 +24089,10 @@
     <w:abstractNumId w:val="45"/>
   </w:num>
   <w:num w:numId="5" w16cid:durableId="199513919">
-    <w:abstractNumId w:val="66"/>
+    <w:abstractNumId w:val="67"/>
   </w:num>
   <w:num w:numId="6" w16cid:durableId="1733430336">
-    <w:abstractNumId w:val="57"/>
+    <w:abstractNumId w:val="58"/>
   </w:num>
   <w:num w:numId="7" w16cid:durableId="1246108229">
     <w:abstractNumId w:val="37"/>
@@ -23892,7 +24101,7 @@
     <w:abstractNumId w:val="19"/>
   </w:num>
   <w:num w:numId="9" w16cid:durableId="97263049">
-    <w:abstractNumId w:val="72"/>
+    <w:abstractNumId w:val="73"/>
   </w:num>
   <w:num w:numId="10" w16cid:durableId="432897170">
     <w:abstractNumId w:val="11"/>
@@ -23907,7 +24116,7 @@
     <w:abstractNumId w:val="38"/>
   </w:num>
   <w:num w:numId="14" w16cid:durableId="336273633">
-    <w:abstractNumId w:val="71"/>
+    <w:abstractNumId w:val="72"/>
   </w:num>
   <w:num w:numId="15" w16cid:durableId="311564650">
     <w:abstractNumId w:val="13"/>
@@ -23916,31 +24125,31 @@
     <w:abstractNumId w:val="25"/>
   </w:num>
   <w:num w:numId="17" w16cid:durableId="482936828">
-    <w:abstractNumId w:val="67"/>
+    <w:abstractNumId w:val="68"/>
   </w:num>
   <w:num w:numId="18" w16cid:durableId="260264080">
     <w:abstractNumId w:val="5"/>
   </w:num>
   <w:num w:numId="19" w16cid:durableId="226570292">
-    <w:abstractNumId w:val="64"/>
+    <w:abstractNumId w:val="65"/>
   </w:num>
   <w:num w:numId="20" w16cid:durableId="1570925250">
-    <w:abstractNumId w:val="70"/>
+    <w:abstractNumId w:val="71"/>
   </w:num>
   <w:num w:numId="21" w16cid:durableId="2119639407">
-    <w:abstractNumId w:val="49"/>
+    <w:abstractNumId w:val="50"/>
   </w:num>
   <w:num w:numId="22" w16cid:durableId="1012687195">
-    <w:abstractNumId w:val="55"/>
+    <w:abstractNumId w:val="56"/>
   </w:num>
   <w:num w:numId="23" w16cid:durableId="1110664511">
     <w:abstractNumId w:val="27"/>
   </w:num>
   <w:num w:numId="24" w16cid:durableId="710886710">
-    <w:abstractNumId w:val="65"/>
+    <w:abstractNumId w:val="66"/>
   </w:num>
   <w:num w:numId="25" w16cid:durableId="732847311">
-    <w:abstractNumId w:val="61"/>
+    <w:abstractNumId w:val="62"/>
   </w:num>
   <w:num w:numId="26" w16cid:durableId="1837914506">
     <w:abstractNumId w:val="26"/>
@@ -23986,7 +24195,7 @@
     <w:abstractNumId w:val="44"/>
   </w:num>
   <w:num w:numId="29" w16cid:durableId="2011327678">
-    <w:abstractNumId w:val="63"/>
+    <w:abstractNumId w:val="64"/>
     <w:lvlOverride w:ilvl="0">
       <w:lvl w:ilvl="0">
         <w:numFmt w:val="bullet"/>
@@ -24006,7 +24215,7 @@
     </w:lvlOverride>
   </w:num>
   <w:num w:numId="30" w16cid:durableId="1542010019">
-    <w:abstractNumId w:val="63"/>
+    <w:abstractNumId w:val="64"/>
     <w:lvlOverride w:ilvl="0">
       <w:lvl w:ilvl="0">
         <w:numFmt w:val="bullet"/>
@@ -24029,7 +24238,7 @@
     <w:abstractNumId w:val="46"/>
   </w:num>
   <w:num w:numId="32" w16cid:durableId="1568881302">
-    <w:abstractNumId w:val="53"/>
+    <w:abstractNumId w:val="54"/>
   </w:num>
   <w:num w:numId="33" w16cid:durableId="968239483">
     <w:abstractNumId w:val="42"/>
@@ -24050,7 +24259,7 @@
     <w:abstractNumId w:val="41"/>
   </w:num>
   <w:num w:numId="39" w16cid:durableId="22946005">
-    <w:abstractNumId w:val="48"/>
+    <w:abstractNumId w:val="49"/>
   </w:num>
   <w:num w:numId="40" w16cid:durableId="688675770">
     <w:abstractNumId w:val="30"/>
@@ -24062,7 +24271,7 @@
     <w:abstractNumId w:val="1"/>
   </w:num>
   <w:num w:numId="43" w16cid:durableId="1455562841">
-    <w:abstractNumId w:val="69"/>
+    <w:abstractNumId w:val="70"/>
   </w:num>
   <w:num w:numId="44" w16cid:durableId="1042558863">
     <w:abstractNumId w:val="34"/>
@@ -24077,10 +24286,10 @@
     <w:abstractNumId w:val="10"/>
   </w:num>
   <w:num w:numId="48" w16cid:durableId="738014393">
-    <w:abstractNumId w:val="68"/>
+    <w:abstractNumId w:val="69"/>
   </w:num>
   <w:num w:numId="49" w16cid:durableId="111555743">
-    <w:abstractNumId w:val="54"/>
+    <w:abstractNumId w:val="55"/>
   </w:num>
   <w:num w:numId="50" w16cid:durableId="764572877">
     <w:abstractNumId w:val="0"/>
@@ -24095,19 +24304,19 @@
     <w:abstractNumId w:val="21"/>
   </w:num>
   <w:num w:numId="54" w16cid:durableId="789782351">
-    <w:abstractNumId w:val="59"/>
+    <w:abstractNumId w:val="60"/>
   </w:num>
   <w:num w:numId="55" w16cid:durableId="1741908431">
     <w:abstractNumId w:val="47"/>
   </w:num>
   <w:num w:numId="56" w16cid:durableId="772936048">
-    <w:abstractNumId w:val="62"/>
+    <w:abstractNumId w:val="63"/>
   </w:num>
   <w:num w:numId="57" w16cid:durableId="626354845">
     <w:abstractNumId w:val="14"/>
   </w:num>
   <w:num w:numId="58" w16cid:durableId="599948363">
-    <w:abstractNumId w:val="51"/>
+    <w:abstractNumId w:val="52"/>
   </w:num>
   <w:num w:numId="59" w16cid:durableId="1562212107">
     <w:abstractNumId w:val="4"/>
@@ -24116,10 +24325,10 @@
     <w:abstractNumId w:val="29"/>
   </w:num>
   <w:num w:numId="61" w16cid:durableId="1104496260">
-    <w:abstractNumId w:val="73"/>
+    <w:abstractNumId w:val="74"/>
   </w:num>
   <w:num w:numId="62" w16cid:durableId="466969841">
-    <w:abstractNumId w:val="60"/>
+    <w:abstractNumId w:val="61"/>
   </w:num>
   <w:num w:numId="63" w16cid:durableId="258833444">
     <w:abstractNumId w:val="35"/>
@@ -24138,16 +24347,16 @@
     <w:abstractNumId w:val="23"/>
   </w:num>
   <w:num w:numId="66" w16cid:durableId="1398822626">
-    <w:abstractNumId w:val="52"/>
+    <w:abstractNumId w:val="53"/>
   </w:num>
   <w:num w:numId="67" w16cid:durableId="1681424162">
-    <w:abstractNumId w:val="50"/>
+    <w:abstractNumId w:val="51"/>
   </w:num>
   <w:num w:numId="68" w16cid:durableId="532157353">
     <w:abstractNumId w:val="8"/>
   </w:num>
   <w:num w:numId="69" w16cid:durableId="664893729">
-    <w:abstractNumId w:val="56"/>
+    <w:abstractNumId w:val="57"/>
   </w:num>
   <w:num w:numId="70" w16cid:durableId="1653678076">
     <w:abstractNumId w:val="22"/>
@@ -24165,10 +24374,13 @@
     <w:abstractNumId w:val="18"/>
   </w:num>
   <w:num w:numId="75" w16cid:durableId="1390496898">
-    <w:abstractNumId w:val="58"/>
+    <w:abstractNumId w:val="59"/>
   </w:num>
   <w:num w:numId="76" w16cid:durableId="506217816">
     <w:abstractNumId w:val="31"/>
+  </w:num>
+  <w:num w:numId="77" w16cid:durableId="1813789221">
+    <w:abstractNumId w:val="48"/>
   </w:num>
 </w:numbering>
 </file>

</xml_diff>

<commit_message>
Add objective of the decision
</commit_message>
<xml_diff>
--- a/Algorithm_Design/Algorithm Design.docx
+++ b/Algorithm_Design/Algorithm Design.docx
@@ -5728,23 +5728,7 @@
                 <w:bCs/>
                 <w:lang w:val="en-US"/>
               </w:rPr>
-              <w:t xml:space="preserve">Basic autoscaling, </w:t>
-            </w:r>
-            <w:proofErr w:type="gramStart"/>
-            <w:r>
-              <w:rPr>
-                <w:bCs/>
-                <w:lang w:val="en-US"/>
-              </w:rPr>
-              <w:t>Not</w:t>
-            </w:r>
-            <w:proofErr w:type="gramEnd"/>
-            <w:r>
-              <w:rPr>
-                <w:bCs/>
-                <w:lang w:val="en-US"/>
-              </w:rPr>
-              <w:t xml:space="preserve"> enough for latency-aware decisions</w:t>
+              <w:t>Basic autoscaling, Not enough for latency-aware decisions</w:t>
             </w:r>
           </w:p>
         </w:tc>
@@ -6088,23 +6072,7 @@
                 <w:bCs/>
                 <w:lang w:val="en-US"/>
               </w:rPr>
-              <w:t xml:space="preserve">Good for node health, </w:t>
-            </w:r>
-            <w:proofErr w:type="gramStart"/>
-            <w:r>
-              <w:rPr>
-                <w:bCs/>
-                <w:lang w:val="en-US"/>
-              </w:rPr>
-              <w:t>Not</w:t>
-            </w:r>
-            <w:proofErr w:type="gramEnd"/>
-            <w:r>
-              <w:rPr>
-                <w:bCs/>
-                <w:lang w:val="en-US"/>
-              </w:rPr>
-              <w:t xml:space="preserve"> enough for PALEO-type scaling</w:t>
+              <w:t>Good for node health, Not enough for PALEO-type scaling</w:t>
             </w:r>
           </w:p>
         </w:tc>
@@ -8383,7 +8351,6 @@
           <w:lang w:val="en-US"/>
         </w:rPr>
       </w:pPr>
-      <w:proofErr w:type="gramStart"/>
       <w:r>
         <w:rPr>
           <w:bCs/>
@@ -8397,23 +8364,7 @@
           <w:bCs/>
           <w:lang w:val="en-US"/>
         </w:rPr>
-        <w:t>spec</w:t>
-      </w:r>
-      <w:proofErr w:type="gramEnd"/>
-      <w:r>
-        <w:rPr>
-          <w:bCs/>
-          <w:lang w:val="en-US"/>
-        </w:rPr>
-        <w:t>.</w:t>
-      </w:r>
-      <w:proofErr w:type="gramStart"/>
-      <w:r>
-        <w:rPr>
-          <w:bCs/>
-          <w:lang w:val="en-US"/>
-        </w:rPr>
-        <w:t>containers</w:t>
+        <w:t>spec.containers</w:t>
       </w:r>
       <w:proofErr w:type="spellEnd"/>
       <w:r>
@@ -8432,7 +8383,6 @@
         <w:t>resources.requests.cpu</w:t>
       </w:r>
       <w:proofErr w:type="spellEnd"/>
-      <w:proofErr w:type="gramEnd"/>
     </w:p>
     <w:p>
       <w:pPr>
@@ -8446,7 +8396,6 @@
           <w:lang w:val="en-US"/>
         </w:rPr>
       </w:pPr>
-      <w:proofErr w:type="gramStart"/>
       <w:r>
         <w:rPr>
           <w:bCs/>
@@ -8460,23 +8409,7 @@
           <w:bCs/>
           <w:lang w:val="en-US"/>
         </w:rPr>
-        <w:t>spec</w:t>
-      </w:r>
-      <w:proofErr w:type="gramEnd"/>
-      <w:r>
-        <w:rPr>
-          <w:bCs/>
-          <w:lang w:val="en-US"/>
-        </w:rPr>
-        <w:t>.</w:t>
-      </w:r>
-      <w:proofErr w:type="gramStart"/>
-      <w:r>
-        <w:rPr>
-          <w:bCs/>
-          <w:lang w:val="en-US"/>
-        </w:rPr>
-        <w:t>containers</w:t>
+        <w:t>spec.containers</w:t>
       </w:r>
       <w:proofErr w:type="spellEnd"/>
       <w:r>
@@ -8484,32 +8417,15 @@
           <w:bCs/>
           <w:lang w:val="en-US"/>
         </w:rPr>
-        <w:t>[</w:t>
-      </w:r>
-      <w:proofErr w:type="gramEnd"/>
-      <w:r>
-        <w:rPr>
-          <w:bCs/>
-          <w:lang w:val="en-US"/>
-        </w:rPr>
-        <w:t>].</w:t>
+        <w:t>[].</w:t>
       </w:r>
       <w:proofErr w:type="spellStart"/>
-      <w:proofErr w:type="gramStart"/>
-      <w:r>
-        <w:rPr>
-          <w:bCs/>
-          <w:lang w:val="en-US"/>
-        </w:rPr>
-        <w:t>resources.limits</w:t>
-      </w:r>
-      <w:proofErr w:type="gramEnd"/>
-      <w:r>
-        <w:rPr>
-          <w:bCs/>
-          <w:lang w:val="en-US"/>
-        </w:rPr>
-        <w:t>.memory</w:t>
+      <w:r>
+        <w:rPr>
+          <w:bCs/>
+          <w:lang w:val="en-US"/>
+        </w:rPr>
+        <w:t>resources.limits.memory</w:t>
       </w:r>
       <w:proofErr w:type="spellEnd"/>
     </w:p>
@@ -8691,23 +8607,7 @@
           <w:bCs/>
           <w:lang w:val="en-US"/>
         </w:rPr>
-        <w:t xml:space="preserve">Use </w:t>
-      </w:r>
-      <w:proofErr w:type="gramStart"/>
-      <w:r>
-        <w:rPr>
-          <w:bCs/>
-          <w:lang w:val="en-US"/>
-        </w:rPr>
-        <w:t>rate(</w:t>
-      </w:r>
-      <w:proofErr w:type="gramEnd"/>
-      <w:r>
-        <w:rPr>
-          <w:bCs/>
-          <w:lang w:val="en-US"/>
-        </w:rPr>
-        <w:t xml:space="preserve">) and </w:t>
+        <w:t xml:space="preserve">Use rate() and </w:t>
       </w:r>
       <w:proofErr w:type="spellStart"/>
       <w:r>
@@ -8715,15 +8615,7 @@
           <w:bCs/>
           <w:lang w:val="en-US"/>
         </w:rPr>
-        <w:t>histogram_</w:t>
-      </w:r>
-      <w:proofErr w:type="gramStart"/>
-      <w:r>
-        <w:rPr>
-          <w:bCs/>
-          <w:lang w:val="en-US"/>
-        </w:rPr>
-        <w:t>quantile</w:t>
+        <w:t>histogram_quantile</w:t>
       </w:r>
       <w:proofErr w:type="spellEnd"/>
       <w:r>
@@ -8731,15 +8623,7 @@
           <w:bCs/>
           <w:lang w:val="en-US"/>
         </w:rPr>
-        <w:t>(</w:t>
-      </w:r>
-      <w:proofErr w:type="gramEnd"/>
-      <w:r>
-        <w:rPr>
-          <w:bCs/>
-          <w:lang w:val="en-US"/>
-        </w:rPr>
-        <w:t xml:space="preserve">) in </w:t>
+        <w:t xml:space="preserve">() in </w:t>
       </w:r>
       <w:proofErr w:type="spellStart"/>
       <w:r>
@@ -9454,23 +9338,7 @@
           <w:bCs/>
           <w:lang w:val="en-US"/>
         </w:rPr>
-        <w:t>{label1="val1</w:t>
-      </w:r>
-      <w:proofErr w:type="gramStart"/>
-      <w:r>
-        <w:rPr>
-          <w:bCs/>
-          <w:lang w:val="en-US"/>
-        </w:rPr>
-        <w:t>",label</w:t>
-      </w:r>
-      <w:proofErr w:type="gramEnd"/>
-      <w:r>
-        <w:rPr>
-          <w:bCs/>
-          <w:lang w:val="en-US"/>
-        </w:rPr>
-        <w:t>2="val2"} → list of (timestamp, value) pairs</w:t>
+        <w:t>{label1="val1",label2="val2"} → list of (timestamp, value) pairs</w:t>
       </w:r>
     </w:p>
     <w:p>
@@ -10617,18 +10485,9 @@
           <w:bCs/>
           <w:lang w:val="en-US"/>
         </w:rPr>
-        <w:t xml:space="preserve">Learn a function: </w:t>
-      </w:r>
-      <w:proofErr w:type="gramStart"/>
-      <w:r>
-        <w:rPr>
-          <w:bCs/>
-          <w:lang w:val="en-US"/>
-        </w:rPr>
-        <w:t>f(</w:t>
+        <w:t>Learn a function: f(</w:t>
       </w:r>
       <w:proofErr w:type="spellStart"/>
-      <w:proofErr w:type="gramEnd"/>
       <w:r>
         <w:rPr>
           <w:bCs/>
@@ -11673,17 +11532,9 @@
         <w:rPr>
           <w:lang w:val="en-US"/>
         </w:rPr>
-        <w:t xml:space="preserve">Learn a function: </w:t>
-      </w:r>
-      <w:proofErr w:type="gramStart"/>
-      <w:r>
-        <w:rPr>
-          <w:lang w:val="en-US"/>
-        </w:rPr>
-        <w:t>g(</w:t>
+        <w:t>Learn a function: g(</w:t>
       </w:r>
       <w:proofErr w:type="spellStart"/>
-      <w:proofErr w:type="gramEnd"/>
       <w:r>
         <w:rPr>
           <w:lang w:val="en-US"/>
@@ -12522,7 +12373,6 @@
         </w:rPr>
       </w:pPr>
       <w:proofErr w:type="spellStart"/>
-      <w:proofErr w:type="gramStart"/>
       <w:r>
         <w:rPr>
           <w:lang w:val="en-US"/>
@@ -12530,7 +12380,6 @@
         <w:t>Lets</w:t>
       </w:r>
       <w:proofErr w:type="spellEnd"/>
-      <w:proofErr w:type="gramEnd"/>
       <w:r>
         <w:rPr>
           <w:lang w:val="en-US"/>
@@ -13522,6 +13371,196 @@
     <w:p>
       <w:pPr>
         <w:spacing w:before="240" w:after="240"/>
+        <w:rPr>
+          <w:b/>
+          <w:bCs/>
+          <w:lang w:val="en-US"/>
+        </w:rPr>
+      </w:pPr>
+      <w:r>
+        <w:rPr>
+          <w:lang w:val="en-US"/>
+        </w:rPr>
+        <w:t>Decision</w:t>
+      </w:r>
+    </w:p>
+    <w:p>
+      <w:pPr>
+        <w:spacing w:before="240" w:after="240"/>
+        <w:rPr>
+          <w:lang w:val="en-US"/>
+        </w:rPr>
+      </w:pPr>
+      <w:r>
+        <w:rPr>
+          <w:b/>
+          <w:bCs/>
+          <w:lang w:val="en-US"/>
+        </w:rPr>
+        <w:t>Objective</w:t>
+      </w:r>
+    </w:p>
+    <w:p>
+      <w:pPr>
+        <w:spacing w:before="240" w:after="240"/>
+        <w:rPr>
+          <w:lang w:val="en-US"/>
+        </w:rPr>
+      </w:pPr>
+      <w:r>
+        <w:rPr>
+          <w:lang w:val="en-US"/>
+        </w:rPr>
+        <w:t>The Decision Module is responsible for:</w:t>
+      </w:r>
+    </w:p>
+    <w:p>
+      <w:pPr>
+        <w:numPr>
+          <w:ilvl w:val="0"/>
+          <w:numId w:val="78"/>
+        </w:numPr>
+        <w:spacing w:before="240" w:after="240"/>
+        <w:rPr>
+          <w:lang w:val="en-US"/>
+        </w:rPr>
+      </w:pPr>
+      <w:r>
+        <w:rPr>
+          <w:lang w:val="en-US"/>
+        </w:rPr>
+        <w:t>Validating predictions (from the Prediction Module)</w:t>
+      </w:r>
+    </w:p>
+    <w:p>
+      <w:pPr>
+        <w:numPr>
+          <w:ilvl w:val="0"/>
+          <w:numId w:val="78"/>
+        </w:numPr>
+        <w:spacing w:before="240" w:after="240"/>
+        <w:rPr>
+          <w:lang w:val="en-US"/>
+        </w:rPr>
+      </w:pPr>
+      <w:r>
+        <w:rPr>
+          <w:lang w:val="en-US"/>
+        </w:rPr>
+        <w:t>Enforcing resource safety constraints</w:t>
+      </w:r>
+    </w:p>
+    <w:p>
+      <w:pPr>
+        <w:numPr>
+          <w:ilvl w:val="0"/>
+          <w:numId w:val="78"/>
+        </w:numPr>
+        <w:spacing w:before="240" w:after="240"/>
+        <w:rPr>
+          <w:lang w:val="en-US"/>
+        </w:rPr>
+      </w:pPr>
+      <w:r>
+        <w:rPr>
+          <w:lang w:val="en-US"/>
+        </w:rPr>
+        <w:t>Applying or rejecting configuration changes to Kubernetes</w:t>
+      </w:r>
+    </w:p>
+    <w:p>
+      <w:pPr>
+        <w:spacing w:before="240" w:after="240"/>
+        <w:rPr>
+          <w:lang w:val="en-US"/>
+        </w:rPr>
+      </w:pPr>
+      <w:r>
+        <w:rPr>
+          <w:lang w:val="en-US"/>
+        </w:rPr>
+        <w:t xml:space="preserve">It only applies new CPU/memory allocations when the predicted P95 latency is less than or equal to the user-defined </w:t>
+      </w:r>
+      <w:proofErr w:type="spellStart"/>
+      <w:r>
+        <w:rPr>
+          <w:lang w:val="en-US"/>
+        </w:rPr>
+        <w:t>latency_threshold</w:t>
+      </w:r>
+      <w:proofErr w:type="spellEnd"/>
+    </w:p>
+    <w:p>
+      <w:pPr>
+        <w:spacing w:before="240" w:after="240"/>
+        <w:rPr>
+          <w:lang w:val="en-US"/>
+        </w:rPr>
+      </w:pPr>
+      <w:r>
+        <w:rPr>
+          <w:lang w:val="en-US"/>
+        </w:rPr>
+        <w:t>This ensures that autoscaling:</w:t>
+      </w:r>
+    </w:p>
+    <w:p>
+      <w:pPr>
+        <w:numPr>
+          <w:ilvl w:val="0"/>
+          <w:numId w:val="79"/>
+        </w:numPr>
+        <w:spacing w:before="240" w:after="240"/>
+        <w:rPr>
+          <w:lang w:val="en-US"/>
+        </w:rPr>
+      </w:pPr>
+      <w:r>
+        <w:rPr>
+          <w:lang w:val="en-US"/>
+        </w:rPr>
+        <w:t>Is QoS-aware</w:t>
+      </w:r>
+    </w:p>
+    <w:p>
+      <w:pPr>
+        <w:numPr>
+          <w:ilvl w:val="0"/>
+          <w:numId w:val="79"/>
+        </w:numPr>
+        <w:spacing w:before="240" w:after="240"/>
+        <w:rPr>
+          <w:lang w:val="en-US"/>
+        </w:rPr>
+      </w:pPr>
+      <w:r>
+        <w:rPr>
+          <w:lang w:val="en-US"/>
+        </w:rPr>
+        <w:t>Doesn’t break SLAs or user experience</w:t>
+      </w:r>
+    </w:p>
+    <w:p>
+      <w:pPr>
+        <w:numPr>
+          <w:ilvl w:val="0"/>
+          <w:numId w:val="79"/>
+        </w:numPr>
+        <w:spacing w:before="240" w:after="240"/>
+        <w:rPr>
+          <w:lang w:val="en-US"/>
+        </w:rPr>
+      </w:pPr>
+      <w:r>
+        <w:rPr>
+          <w:lang w:val="en-US"/>
+        </w:rPr>
+        <w:t>Balances aggression and safety</w:t>
+      </w:r>
+    </w:p>
+    <w:p>
+      <w:pPr>
+        <w:spacing w:before="240" w:after="240"/>
       </w:pPr>
     </w:p>
     <w:p>
@@ -16378,6 +16417,155 @@
     </w:lvl>
   </w:abstractNum>
   <w:abstractNum w:abstractNumId="20" w15:restartNumberingAfterBreak="0">
+    <w:nsid w:val="252774F6"/>
+    <w:multiLevelType w:val="multilevel"/>
+    <w:tmpl w:val="9E0EFF96"/>
+    <w:lvl w:ilvl="0">
+      <w:start w:val="1"/>
+      <w:numFmt w:val="bullet"/>
+      <w:lvlText w:val=""/>
+      <w:lvlJc w:val="left"/>
+      <w:pPr>
+        <w:tabs>
+          <w:tab w:val="num" w:pos="720"/>
+        </w:tabs>
+        <w:ind w:left="720" w:hanging="360"/>
+      </w:pPr>
+      <w:rPr>
+        <w:rFonts w:ascii="Symbol" w:hAnsi="Symbol" w:hint="default"/>
+        <w:sz w:val="20"/>
+      </w:rPr>
+    </w:lvl>
+    <w:lvl w:ilvl="1" w:tentative="1">
+      <w:start w:val="1"/>
+      <w:numFmt w:val="bullet"/>
+      <w:lvlText w:val="o"/>
+      <w:lvlJc w:val="left"/>
+      <w:pPr>
+        <w:tabs>
+          <w:tab w:val="num" w:pos="1440"/>
+        </w:tabs>
+        <w:ind w:left="1440" w:hanging="360"/>
+      </w:pPr>
+      <w:rPr>
+        <w:rFonts w:ascii="Courier New" w:hAnsi="Courier New" w:hint="default"/>
+        <w:sz w:val="20"/>
+      </w:rPr>
+    </w:lvl>
+    <w:lvl w:ilvl="2" w:tentative="1">
+      <w:start w:val="1"/>
+      <w:numFmt w:val="bullet"/>
+      <w:lvlText w:val=""/>
+      <w:lvlJc w:val="left"/>
+      <w:pPr>
+        <w:tabs>
+          <w:tab w:val="num" w:pos="2160"/>
+        </w:tabs>
+        <w:ind w:left="2160" w:hanging="360"/>
+      </w:pPr>
+      <w:rPr>
+        <w:rFonts w:ascii="Wingdings" w:hAnsi="Wingdings" w:hint="default"/>
+        <w:sz w:val="20"/>
+      </w:rPr>
+    </w:lvl>
+    <w:lvl w:ilvl="3" w:tentative="1">
+      <w:start w:val="1"/>
+      <w:numFmt w:val="bullet"/>
+      <w:lvlText w:val=""/>
+      <w:lvlJc w:val="left"/>
+      <w:pPr>
+        <w:tabs>
+          <w:tab w:val="num" w:pos="2880"/>
+        </w:tabs>
+        <w:ind w:left="2880" w:hanging="360"/>
+      </w:pPr>
+      <w:rPr>
+        <w:rFonts w:ascii="Wingdings" w:hAnsi="Wingdings" w:hint="default"/>
+        <w:sz w:val="20"/>
+      </w:rPr>
+    </w:lvl>
+    <w:lvl w:ilvl="4" w:tentative="1">
+      <w:start w:val="1"/>
+      <w:numFmt w:val="bullet"/>
+      <w:lvlText w:val=""/>
+      <w:lvlJc w:val="left"/>
+      <w:pPr>
+        <w:tabs>
+          <w:tab w:val="num" w:pos="3600"/>
+        </w:tabs>
+        <w:ind w:left="3600" w:hanging="360"/>
+      </w:pPr>
+      <w:rPr>
+        <w:rFonts w:ascii="Wingdings" w:hAnsi="Wingdings" w:hint="default"/>
+        <w:sz w:val="20"/>
+      </w:rPr>
+    </w:lvl>
+    <w:lvl w:ilvl="5" w:tentative="1">
+      <w:start w:val="1"/>
+      <w:numFmt w:val="bullet"/>
+      <w:lvlText w:val=""/>
+      <w:lvlJc w:val="left"/>
+      <w:pPr>
+        <w:tabs>
+          <w:tab w:val="num" w:pos="4320"/>
+        </w:tabs>
+        <w:ind w:left="4320" w:hanging="360"/>
+      </w:pPr>
+      <w:rPr>
+        <w:rFonts w:ascii="Wingdings" w:hAnsi="Wingdings" w:hint="default"/>
+        <w:sz w:val="20"/>
+      </w:rPr>
+    </w:lvl>
+    <w:lvl w:ilvl="6" w:tentative="1">
+      <w:start w:val="1"/>
+      <w:numFmt w:val="bullet"/>
+      <w:lvlText w:val=""/>
+      <w:lvlJc w:val="left"/>
+      <w:pPr>
+        <w:tabs>
+          <w:tab w:val="num" w:pos="5040"/>
+        </w:tabs>
+        <w:ind w:left="5040" w:hanging="360"/>
+      </w:pPr>
+      <w:rPr>
+        <w:rFonts w:ascii="Wingdings" w:hAnsi="Wingdings" w:hint="default"/>
+        <w:sz w:val="20"/>
+      </w:rPr>
+    </w:lvl>
+    <w:lvl w:ilvl="7" w:tentative="1">
+      <w:start w:val="1"/>
+      <w:numFmt w:val="bullet"/>
+      <w:lvlText w:val=""/>
+      <w:lvlJc w:val="left"/>
+      <w:pPr>
+        <w:tabs>
+          <w:tab w:val="num" w:pos="5760"/>
+        </w:tabs>
+        <w:ind w:left="5760" w:hanging="360"/>
+      </w:pPr>
+      <w:rPr>
+        <w:rFonts w:ascii="Wingdings" w:hAnsi="Wingdings" w:hint="default"/>
+        <w:sz w:val="20"/>
+      </w:rPr>
+    </w:lvl>
+    <w:lvl w:ilvl="8" w:tentative="1">
+      <w:start w:val="1"/>
+      <w:numFmt w:val="bullet"/>
+      <w:lvlText w:val=""/>
+      <w:lvlJc w:val="left"/>
+      <w:pPr>
+        <w:tabs>
+          <w:tab w:val="num" w:pos="6480"/>
+        </w:tabs>
+        <w:ind w:left="6480" w:hanging="360"/>
+      </w:pPr>
+      <w:rPr>
+        <w:rFonts w:ascii="Wingdings" w:hAnsi="Wingdings" w:hint="default"/>
+        <w:sz w:val="20"/>
+      </w:rPr>
+    </w:lvl>
+  </w:abstractNum>
+  <w:abstractNum w:abstractNumId="21" w15:restartNumberingAfterBreak="0">
     <w:nsid w:val="2A497D7C"/>
     <w:multiLevelType w:val="multilevel"/>
     <w:tmpl w:val="828E1750"/>
@@ -16526,7 +16714,7 @@
       </w:rPr>
     </w:lvl>
   </w:abstractNum>
-  <w:abstractNum w:abstractNumId="21" w15:restartNumberingAfterBreak="0">
+  <w:abstractNum w:abstractNumId="22" w15:restartNumberingAfterBreak="0">
     <w:nsid w:val="2A6B164E"/>
     <w:multiLevelType w:val="multilevel"/>
     <w:tmpl w:val="B0A08ABA"/>
@@ -16675,7 +16863,7 @@
       </w:rPr>
     </w:lvl>
   </w:abstractNum>
-  <w:abstractNum w:abstractNumId="22" w15:restartNumberingAfterBreak="0">
+  <w:abstractNum w:abstractNumId="23" w15:restartNumberingAfterBreak="0">
     <w:nsid w:val="2AFB16D2"/>
     <w:multiLevelType w:val="multilevel"/>
     <w:tmpl w:val="47A6FA24"/>
@@ -16824,7 +17012,7 @@
       </w:rPr>
     </w:lvl>
   </w:abstractNum>
-  <w:abstractNum w:abstractNumId="23" w15:restartNumberingAfterBreak="0">
+  <w:abstractNum w:abstractNumId="24" w15:restartNumberingAfterBreak="0">
     <w:nsid w:val="2B0E63A8"/>
     <w:multiLevelType w:val="multilevel"/>
     <w:tmpl w:val="BB1E213C"/>
@@ -16973,7 +17161,7 @@
       </w:rPr>
     </w:lvl>
   </w:abstractNum>
-  <w:abstractNum w:abstractNumId="24" w15:restartNumberingAfterBreak="0">
+  <w:abstractNum w:abstractNumId="25" w15:restartNumberingAfterBreak="0">
     <w:nsid w:val="2C197349"/>
     <w:multiLevelType w:val="multilevel"/>
     <w:tmpl w:val="09FA0472"/>
@@ -17086,7 +17274,7 @@
       </w:rPr>
     </w:lvl>
   </w:abstractNum>
-  <w:abstractNum w:abstractNumId="25" w15:restartNumberingAfterBreak="0">
+  <w:abstractNum w:abstractNumId="26" w15:restartNumberingAfterBreak="0">
     <w:nsid w:val="2CEE51E9"/>
     <w:multiLevelType w:val="multilevel"/>
     <w:tmpl w:val="2332A45A"/>
@@ -17235,7 +17423,7 @@
       </w:rPr>
     </w:lvl>
   </w:abstractNum>
-  <w:abstractNum w:abstractNumId="26" w15:restartNumberingAfterBreak="0">
+  <w:abstractNum w:abstractNumId="27" w15:restartNumberingAfterBreak="0">
     <w:nsid w:val="2D0422B0"/>
     <w:multiLevelType w:val="multilevel"/>
     <w:tmpl w:val="F788BF7C"/>
@@ -17384,7 +17572,7 @@
       </w:rPr>
     </w:lvl>
   </w:abstractNum>
-  <w:abstractNum w:abstractNumId="27" w15:restartNumberingAfterBreak="0">
+  <w:abstractNum w:abstractNumId="28" w15:restartNumberingAfterBreak="0">
     <w:nsid w:val="2E234309"/>
     <w:multiLevelType w:val="multilevel"/>
     <w:tmpl w:val="DA186328"/>
@@ -17533,7 +17721,7 @@
       </w:rPr>
     </w:lvl>
   </w:abstractNum>
-  <w:abstractNum w:abstractNumId="28" w15:restartNumberingAfterBreak="0">
+  <w:abstractNum w:abstractNumId="29" w15:restartNumberingAfterBreak="0">
     <w:nsid w:val="2E9B3754"/>
     <w:multiLevelType w:val="multilevel"/>
     <w:tmpl w:val="850EE8CA"/>
@@ -17682,7 +17870,7 @@
       </w:rPr>
     </w:lvl>
   </w:abstractNum>
-  <w:abstractNum w:abstractNumId="29" w15:restartNumberingAfterBreak="0">
+  <w:abstractNum w:abstractNumId="30" w15:restartNumberingAfterBreak="0">
     <w:nsid w:val="2F1E41DC"/>
     <w:multiLevelType w:val="multilevel"/>
     <w:tmpl w:val="CA222150"/>
@@ -17831,7 +18019,7 @@
       </w:rPr>
     </w:lvl>
   </w:abstractNum>
-  <w:abstractNum w:abstractNumId="30" w15:restartNumberingAfterBreak="0">
+  <w:abstractNum w:abstractNumId="31" w15:restartNumberingAfterBreak="0">
     <w:nsid w:val="31124162"/>
     <w:multiLevelType w:val="multilevel"/>
     <w:tmpl w:val="3320AAE2"/>
@@ -17980,7 +18168,7 @@
       </w:rPr>
     </w:lvl>
   </w:abstractNum>
-  <w:abstractNum w:abstractNumId="31" w15:restartNumberingAfterBreak="0">
+  <w:abstractNum w:abstractNumId="32" w15:restartNumberingAfterBreak="0">
     <w:nsid w:val="31F37B8D"/>
     <w:multiLevelType w:val="multilevel"/>
     <w:tmpl w:val="6C22B61E"/>
@@ -18129,7 +18317,7 @@
       </w:rPr>
     </w:lvl>
   </w:abstractNum>
-  <w:abstractNum w:abstractNumId="32" w15:restartNumberingAfterBreak="0">
+  <w:abstractNum w:abstractNumId="33" w15:restartNumberingAfterBreak="0">
     <w:nsid w:val="325934D1"/>
     <w:multiLevelType w:val="multilevel"/>
     <w:tmpl w:val="DD722010"/>
@@ -18278,7 +18466,7 @@
       </w:rPr>
     </w:lvl>
   </w:abstractNum>
-  <w:abstractNum w:abstractNumId="33" w15:restartNumberingAfterBreak="0">
+  <w:abstractNum w:abstractNumId="34" w15:restartNumberingAfterBreak="0">
     <w:nsid w:val="33B97B82"/>
     <w:multiLevelType w:val="multilevel"/>
     <w:tmpl w:val="DEDAF2A0"/>
@@ -18391,7 +18579,7 @@
       </w:pPr>
     </w:lvl>
   </w:abstractNum>
-  <w:abstractNum w:abstractNumId="34" w15:restartNumberingAfterBreak="0">
+  <w:abstractNum w:abstractNumId="35" w15:restartNumberingAfterBreak="0">
     <w:nsid w:val="34555429"/>
     <w:multiLevelType w:val="multilevel"/>
     <w:tmpl w:val="E174C83E"/>
@@ -18540,7 +18728,7 @@
       </w:rPr>
     </w:lvl>
   </w:abstractNum>
-  <w:abstractNum w:abstractNumId="35" w15:restartNumberingAfterBreak="0">
+  <w:abstractNum w:abstractNumId="36" w15:restartNumberingAfterBreak="0">
     <w:nsid w:val="37BB3E3F"/>
     <w:multiLevelType w:val="multilevel"/>
     <w:tmpl w:val="783E3FC0"/>
@@ -18653,7 +18841,7 @@
       </w:pPr>
     </w:lvl>
   </w:abstractNum>
-  <w:abstractNum w:abstractNumId="36" w15:restartNumberingAfterBreak="0">
+  <w:abstractNum w:abstractNumId="37" w15:restartNumberingAfterBreak="0">
     <w:nsid w:val="3CAD03F3"/>
     <w:multiLevelType w:val="multilevel"/>
     <w:tmpl w:val="7764A5AC"/>
@@ -18802,7 +18990,7 @@
       </w:rPr>
     </w:lvl>
   </w:abstractNum>
-  <w:abstractNum w:abstractNumId="37" w15:restartNumberingAfterBreak="0">
+  <w:abstractNum w:abstractNumId="38" w15:restartNumberingAfterBreak="0">
     <w:nsid w:val="41A3430E"/>
     <w:multiLevelType w:val="multilevel"/>
     <w:tmpl w:val="5692966E"/>
@@ -18915,7 +19103,7 @@
       </w:rPr>
     </w:lvl>
   </w:abstractNum>
-  <w:abstractNum w:abstractNumId="38" w15:restartNumberingAfterBreak="0">
+  <w:abstractNum w:abstractNumId="39" w15:restartNumberingAfterBreak="0">
     <w:nsid w:val="436A7C75"/>
     <w:multiLevelType w:val="multilevel"/>
     <w:tmpl w:val="C93A3B88"/>
@@ -19028,7 +19216,7 @@
       </w:rPr>
     </w:lvl>
   </w:abstractNum>
-  <w:abstractNum w:abstractNumId="39" w15:restartNumberingAfterBreak="0">
+  <w:abstractNum w:abstractNumId="40" w15:restartNumberingAfterBreak="0">
     <w:nsid w:val="4776502C"/>
     <w:multiLevelType w:val="multilevel"/>
     <w:tmpl w:val="C9AEA23C"/>
@@ -19141,7 +19329,7 @@
       </w:rPr>
     </w:lvl>
   </w:abstractNum>
-  <w:abstractNum w:abstractNumId="40" w15:restartNumberingAfterBreak="0">
+  <w:abstractNum w:abstractNumId="41" w15:restartNumberingAfterBreak="0">
     <w:nsid w:val="48FD554D"/>
     <w:multiLevelType w:val="multilevel"/>
     <w:tmpl w:val="7E864ED8"/>
@@ -19254,7 +19442,7 @@
       </w:rPr>
     </w:lvl>
   </w:abstractNum>
-  <w:abstractNum w:abstractNumId="41" w15:restartNumberingAfterBreak="0">
+  <w:abstractNum w:abstractNumId="42" w15:restartNumberingAfterBreak="0">
     <w:nsid w:val="49C25940"/>
     <w:multiLevelType w:val="multilevel"/>
     <w:tmpl w:val="8A58BAE6"/>
@@ -19367,7 +19555,7 @@
       </w:pPr>
     </w:lvl>
   </w:abstractNum>
-  <w:abstractNum w:abstractNumId="42" w15:restartNumberingAfterBreak="0">
+  <w:abstractNum w:abstractNumId="43" w15:restartNumberingAfterBreak="0">
     <w:nsid w:val="4BE149E3"/>
     <w:multiLevelType w:val="multilevel"/>
     <w:tmpl w:val="7966B7BE"/>
@@ -19516,7 +19704,7 @@
       </w:rPr>
     </w:lvl>
   </w:abstractNum>
-  <w:abstractNum w:abstractNumId="43" w15:restartNumberingAfterBreak="0">
+  <w:abstractNum w:abstractNumId="44" w15:restartNumberingAfterBreak="0">
     <w:nsid w:val="4D841985"/>
     <w:multiLevelType w:val="multilevel"/>
     <w:tmpl w:val="59C67908"/>
@@ -19665,7 +19853,7 @@
       </w:rPr>
     </w:lvl>
   </w:abstractNum>
-  <w:abstractNum w:abstractNumId="44" w15:restartNumberingAfterBreak="0">
+  <w:abstractNum w:abstractNumId="45" w15:restartNumberingAfterBreak="0">
     <w:nsid w:val="4EAF4C61"/>
     <w:multiLevelType w:val="multilevel"/>
     <w:tmpl w:val="EFD8CA18"/>
@@ -19814,7 +20002,7 @@
       </w:rPr>
     </w:lvl>
   </w:abstractNum>
-  <w:abstractNum w:abstractNumId="45" w15:restartNumberingAfterBreak="0">
+  <w:abstractNum w:abstractNumId="46" w15:restartNumberingAfterBreak="0">
     <w:nsid w:val="4FA12783"/>
     <w:multiLevelType w:val="multilevel"/>
     <w:tmpl w:val="048A6398"/>
@@ -19927,7 +20115,7 @@
       </w:rPr>
     </w:lvl>
   </w:abstractNum>
-  <w:abstractNum w:abstractNumId="46" w15:restartNumberingAfterBreak="0">
+  <w:abstractNum w:abstractNumId="47" w15:restartNumberingAfterBreak="0">
     <w:nsid w:val="4FA70186"/>
     <w:multiLevelType w:val="multilevel"/>
     <w:tmpl w:val="5DAC01F8"/>
@@ -20076,7 +20264,7 @@
       </w:rPr>
     </w:lvl>
   </w:abstractNum>
-  <w:abstractNum w:abstractNumId="47" w15:restartNumberingAfterBreak="0">
+  <w:abstractNum w:abstractNumId="48" w15:restartNumberingAfterBreak="0">
     <w:nsid w:val="501205FA"/>
     <w:multiLevelType w:val="multilevel"/>
     <w:tmpl w:val="CA4EB742"/>
@@ -20225,7 +20413,7 @@
       </w:rPr>
     </w:lvl>
   </w:abstractNum>
-  <w:abstractNum w:abstractNumId="48" w15:restartNumberingAfterBreak="0">
+  <w:abstractNum w:abstractNumId="49" w15:restartNumberingAfterBreak="0">
     <w:nsid w:val="562E769F"/>
     <w:multiLevelType w:val="multilevel"/>
     <w:tmpl w:val="22F8DB98"/>
@@ -20338,7 +20526,7 @@
       </w:pPr>
     </w:lvl>
   </w:abstractNum>
-  <w:abstractNum w:abstractNumId="49" w15:restartNumberingAfterBreak="0">
+  <w:abstractNum w:abstractNumId="50" w15:restartNumberingAfterBreak="0">
     <w:nsid w:val="57FC2F42"/>
     <w:multiLevelType w:val="multilevel"/>
     <w:tmpl w:val="65D28692"/>
@@ -20487,7 +20675,7 @@
       </w:rPr>
     </w:lvl>
   </w:abstractNum>
-  <w:abstractNum w:abstractNumId="50" w15:restartNumberingAfterBreak="0">
+  <w:abstractNum w:abstractNumId="51" w15:restartNumberingAfterBreak="0">
     <w:nsid w:val="590858A8"/>
     <w:multiLevelType w:val="multilevel"/>
     <w:tmpl w:val="FC8E944E"/>
@@ -20636,7 +20824,156 @@
       </w:rPr>
     </w:lvl>
   </w:abstractNum>
-  <w:abstractNum w:abstractNumId="51" w15:restartNumberingAfterBreak="0">
+  <w:abstractNum w:abstractNumId="52" w15:restartNumberingAfterBreak="0">
+    <w:nsid w:val="591B2122"/>
+    <w:multiLevelType w:val="multilevel"/>
+    <w:tmpl w:val="B0CAD44A"/>
+    <w:lvl w:ilvl="0">
+      <w:start w:val="1"/>
+      <w:numFmt w:val="bullet"/>
+      <w:lvlText w:val=""/>
+      <w:lvlJc w:val="left"/>
+      <w:pPr>
+        <w:tabs>
+          <w:tab w:val="num" w:pos="720"/>
+        </w:tabs>
+        <w:ind w:left="720" w:hanging="360"/>
+      </w:pPr>
+      <w:rPr>
+        <w:rFonts w:ascii="Symbol" w:hAnsi="Symbol" w:hint="default"/>
+        <w:sz w:val="20"/>
+      </w:rPr>
+    </w:lvl>
+    <w:lvl w:ilvl="1" w:tentative="1">
+      <w:start w:val="1"/>
+      <w:numFmt w:val="bullet"/>
+      <w:lvlText w:val="o"/>
+      <w:lvlJc w:val="left"/>
+      <w:pPr>
+        <w:tabs>
+          <w:tab w:val="num" w:pos="1440"/>
+        </w:tabs>
+        <w:ind w:left="1440" w:hanging="360"/>
+      </w:pPr>
+      <w:rPr>
+        <w:rFonts w:ascii="Courier New" w:hAnsi="Courier New" w:hint="default"/>
+        <w:sz w:val="20"/>
+      </w:rPr>
+    </w:lvl>
+    <w:lvl w:ilvl="2" w:tentative="1">
+      <w:start w:val="1"/>
+      <w:numFmt w:val="bullet"/>
+      <w:lvlText w:val=""/>
+      <w:lvlJc w:val="left"/>
+      <w:pPr>
+        <w:tabs>
+          <w:tab w:val="num" w:pos="2160"/>
+        </w:tabs>
+        <w:ind w:left="2160" w:hanging="360"/>
+      </w:pPr>
+      <w:rPr>
+        <w:rFonts w:ascii="Wingdings" w:hAnsi="Wingdings" w:hint="default"/>
+        <w:sz w:val="20"/>
+      </w:rPr>
+    </w:lvl>
+    <w:lvl w:ilvl="3" w:tentative="1">
+      <w:start w:val="1"/>
+      <w:numFmt w:val="bullet"/>
+      <w:lvlText w:val=""/>
+      <w:lvlJc w:val="left"/>
+      <w:pPr>
+        <w:tabs>
+          <w:tab w:val="num" w:pos="2880"/>
+        </w:tabs>
+        <w:ind w:left="2880" w:hanging="360"/>
+      </w:pPr>
+      <w:rPr>
+        <w:rFonts w:ascii="Wingdings" w:hAnsi="Wingdings" w:hint="default"/>
+        <w:sz w:val="20"/>
+      </w:rPr>
+    </w:lvl>
+    <w:lvl w:ilvl="4" w:tentative="1">
+      <w:start w:val="1"/>
+      <w:numFmt w:val="bullet"/>
+      <w:lvlText w:val=""/>
+      <w:lvlJc w:val="left"/>
+      <w:pPr>
+        <w:tabs>
+          <w:tab w:val="num" w:pos="3600"/>
+        </w:tabs>
+        <w:ind w:left="3600" w:hanging="360"/>
+      </w:pPr>
+      <w:rPr>
+        <w:rFonts w:ascii="Wingdings" w:hAnsi="Wingdings" w:hint="default"/>
+        <w:sz w:val="20"/>
+      </w:rPr>
+    </w:lvl>
+    <w:lvl w:ilvl="5" w:tentative="1">
+      <w:start w:val="1"/>
+      <w:numFmt w:val="bullet"/>
+      <w:lvlText w:val=""/>
+      <w:lvlJc w:val="left"/>
+      <w:pPr>
+        <w:tabs>
+          <w:tab w:val="num" w:pos="4320"/>
+        </w:tabs>
+        <w:ind w:left="4320" w:hanging="360"/>
+      </w:pPr>
+      <w:rPr>
+        <w:rFonts w:ascii="Wingdings" w:hAnsi="Wingdings" w:hint="default"/>
+        <w:sz w:val="20"/>
+      </w:rPr>
+    </w:lvl>
+    <w:lvl w:ilvl="6" w:tentative="1">
+      <w:start w:val="1"/>
+      <w:numFmt w:val="bullet"/>
+      <w:lvlText w:val=""/>
+      <w:lvlJc w:val="left"/>
+      <w:pPr>
+        <w:tabs>
+          <w:tab w:val="num" w:pos="5040"/>
+        </w:tabs>
+        <w:ind w:left="5040" w:hanging="360"/>
+      </w:pPr>
+      <w:rPr>
+        <w:rFonts w:ascii="Wingdings" w:hAnsi="Wingdings" w:hint="default"/>
+        <w:sz w:val="20"/>
+      </w:rPr>
+    </w:lvl>
+    <w:lvl w:ilvl="7" w:tentative="1">
+      <w:start w:val="1"/>
+      <w:numFmt w:val="bullet"/>
+      <w:lvlText w:val=""/>
+      <w:lvlJc w:val="left"/>
+      <w:pPr>
+        <w:tabs>
+          <w:tab w:val="num" w:pos="5760"/>
+        </w:tabs>
+        <w:ind w:left="5760" w:hanging="360"/>
+      </w:pPr>
+      <w:rPr>
+        <w:rFonts w:ascii="Wingdings" w:hAnsi="Wingdings" w:hint="default"/>
+        <w:sz w:val="20"/>
+      </w:rPr>
+    </w:lvl>
+    <w:lvl w:ilvl="8" w:tentative="1">
+      <w:start w:val="1"/>
+      <w:numFmt w:val="bullet"/>
+      <w:lvlText w:val=""/>
+      <w:lvlJc w:val="left"/>
+      <w:pPr>
+        <w:tabs>
+          <w:tab w:val="num" w:pos="6480"/>
+        </w:tabs>
+        <w:ind w:left="6480" w:hanging="360"/>
+      </w:pPr>
+      <w:rPr>
+        <w:rFonts w:ascii="Wingdings" w:hAnsi="Wingdings" w:hint="default"/>
+        <w:sz w:val="20"/>
+      </w:rPr>
+    </w:lvl>
+  </w:abstractNum>
+  <w:abstractNum w:abstractNumId="53" w15:restartNumberingAfterBreak="0">
     <w:nsid w:val="5BF175C3"/>
     <w:multiLevelType w:val="multilevel"/>
     <w:tmpl w:val="2F0C2AD0"/>
@@ -20785,7 +21122,7 @@
       </w:rPr>
     </w:lvl>
   </w:abstractNum>
-  <w:abstractNum w:abstractNumId="52" w15:restartNumberingAfterBreak="0">
+  <w:abstractNum w:abstractNumId="54" w15:restartNumberingAfterBreak="0">
     <w:nsid w:val="5C020BF1"/>
     <w:multiLevelType w:val="multilevel"/>
     <w:tmpl w:val="9490CAC4"/>
@@ -20934,7 +21271,7 @@
       </w:rPr>
     </w:lvl>
   </w:abstractNum>
-  <w:abstractNum w:abstractNumId="53" w15:restartNumberingAfterBreak="0">
+  <w:abstractNum w:abstractNumId="55" w15:restartNumberingAfterBreak="0">
     <w:nsid w:val="60A27091"/>
     <w:multiLevelType w:val="multilevel"/>
     <w:tmpl w:val="9B92C678"/>
@@ -21083,7 +21420,7 @@
       </w:rPr>
     </w:lvl>
   </w:abstractNum>
-  <w:abstractNum w:abstractNumId="54" w15:restartNumberingAfterBreak="0">
+  <w:abstractNum w:abstractNumId="56" w15:restartNumberingAfterBreak="0">
     <w:nsid w:val="612B0A56"/>
     <w:multiLevelType w:val="multilevel"/>
     <w:tmpl w:val="59E65296"/>
@@ -21232,7 +21569,7 @@
       </w:rPr>
     </w:lvl>
   </w:abstractNum>
-  <w:abstractNum w:abstractNumId="55" w15:restartNumberingAfterBreak="0">
+  <w:abstractNum w:abstractNumId="57" w15:restartNumberingAfterBreak="0">
     <w:nsid w:val="644F7614"/>
     <w:multiLevelType w:val="multilevel"/>
     <w:tmpl w:val="5B369C1A"/>
@@ -21381,7 +21718,7 @@
       </w:rPr>
     </w:lvl>
   </w:abstractNum>
-  <w:abstractNum w:abstractNumId="56" w15:restartNumberingAfterBreak="0">
+  <w:abstractNum w:abstractNumId="58" w15:restartNumberingAfterBreak="0">
     <w:nsid w:val="646666B9"/>
     <w:multiLevelType w:val="multilevel"/>
     <w:tmpl w:val="2502438A"/>
@@ -21530,7 +21867,7 @@
       </w:rPr>
     </w:lvl>
   </w:abstractNum>
-  <w:abstractNum w:abstractNumId="57" w15:restartNumberingAfterBreak="0">
+  <w:abstractNum w:abstractNumId="59" w15:restartNumberingAfterBreak="0">
     <w:nsid w:val="64B537C3"/>
     <w:multiLevelType w:val="multilevel"/>
     <w:tmpl w:val="0B9815C4"/>
@@ -21679,7 +22016,7 @@
       </w:rPr>
     </w:lvl>
   </w:abstractNum>
-  <w:abstractNum w:abstractNumId="58" w15:restartNumberingAfterBreak="0">
+  <w:abstractNum w:abstractNumId="60" w15:restartNumberingAfterBreak="0">
     <w:nsid w:val="66481F73"/>
     <w:multiLevelType w:val="multilevel"/>
     <w:tmpl w:val="8C5051F2"/>
@@ -21792,7 +22129,7 @@
       </w:rPr>
     </w:lvl>
   </w:abstractNum>
-  <w:abstractNum w:abstractNumId="59" w15:restartNumberingAfterBreak="0">
+  <w:abstractNum w:abstractNumId="61" w15:restartNumberingAfterBreak="0">
     <w:nsid w:val="67DD48BB"/>
     <w:multiLevelType w:val="multilevel"/>
     <w:tmpl w:val="D0CCC972"/>
@@ -21913,7 +22250,7 @@
       </w:pPr>
     </w:lvl>
   </w:abstractNum>
-  <w:abstractNum w:abstractNumId="60" w15:restartNumberingAfterBreak="0">
+  <w:abstractNum w:abstractNumId="62" w15:restartNumberingAfterBreak="0">
     <w:nsid w:val="68415C96"/>
     <w:multiLevelType w:val="multilevel"/>
     <w:tmpl w:val="43A2E87C"/>
@@ -22062,7 +22399,7 @@
       </w:rPr>
     </w:lvl>
   </w:abstractNum>
-  <w:abstractNum w:abstractNumId="61" w15:restartNumberingAfterBreak="0">
+  <w:abstractNum w:abstractNumId="63" w15:restartNumberingAfterBreak="0">
     <w:nsid w:val="6A922C07"/>
     <w:multiLevelType w:val="multilevel"/>
     <w:tmpl w:val="7990179C"/>
@@ -22211,7 +22548,7 @@
       </w:rPr>
     </w:lvl>
   </w:abstractNum>
-  <w:abstractNum w:abstractNumId="62" w15:restartNumberingAfterBreak="0">
+  <w:abstractNum w:abstractNumId="64" w15:restartNumberingAfterBreak="0">
     <w:nsid w:val="6D2E42E5"/>
     <w:multiLevelType w:val="multilevel"/>
     <w:tmpl w:val="315C2372"/>
@@ -22360,7 +22697,7 @@
       </w:rPr>
     </w:lvl>
   </w:abstractNum>
-  <w:abstractNum w:abstractNumId="63" w15:restartNumberingAfterBreak="0">
+  <w:abstractNum w:abstractNumId="65" w15:restartNumberingAfterBreak="0">
     <w:nsid w:val="6F2078CC"/>
     <w:multiLevelType w:val="multilevel"/>
     <w:tmpl w:val="E88849CA"/>
@@ -22509,7 +22846,7 @@
       </w:rPr>
     </w:lvl>
   </w:abstractNum>
-  <w:abstractNum w:abstractNumId="64" w15:restartNumberingAfterBreak="0">
+  <w:abstractNum w:abstractNumId="66" w15:restartNumberingAfterBreak="0">
     <w:nsid w:val="6FBA7BCB"/>
     <w:multiLevelType w:val="multilevel"/>
     <w:tmpl w:val="C40228BC"/>
@@ -22658,7 +22995,7 @@
       </w:rPr>
     </w:lvl>
   </w:abstractNum>
-  <w:abstractNum w:abstractNumId="65" w15:restartNumberingAfterBreak="0">
+  <w:abstractNum w:abstractNumId="67" w15:restartNumberingAfterBreak="0">
     <w:nsid w:val="7192442D"/>
     <w:multiLevelType w:val="multilevel"/>
     <w:tmpl w:val="53508544"/>
@@ -22807,7 +23144,7 @@
       </w:rPr>
     </w:lvl>
   </w:abstractNum>
-  <w:abstractNum w:abstractNumId="66" w15:restartNumberingAfterBreak="0">
+  <w:abstractNum w:abstractNumId="68" w15:restartNumberingAfterBreak="0">
     <w:nsid w:val="723A6D4D"/>
     <w:multiLevelType w:val="multilevel"/>
     <w:tmpl w:val="E3C49226"/>
@@ -22956,7 +23293,7 @@
       </w:rPr>
     </w:lvl>
   </w:abstractNum>
-  <w:abstractNum w:abstractNumId="67" w15:restartNumberingAfterBreak="0">
+  <w:abstractNum w:abstractNumId="69" w15:restartNumberingAfterBreak="0">
     <w:nsid w:val="72CC5AEC"/>
     <w:multiLevelType w:val="multilevel"/>
     <w:tmpl w:val="A02C5534"/>
@@ -23069,7 +23406,7 @@
       </w:rPr>
     </w:lvl>
   </w:abstractNum>
-  <w:abstractNum w:abstractNumId="68" w15:restartNumberingAfterBreak="0">
+  <w:abstractNum w:abstractNumId="70" w15:restartNumberingAfterBreak="0">
     <w:nsid w:val="74E40DD0"/>
     <w:multiLevelType w:val="multilevel"/>
     <w:tmpl w:val="0FAA3AD4"/>
@@ -23218,7 +23555,7 @@
       </w:rPr>
     </w:lvl>
   </w:abstractNum>
-  <w:abstractNum w:abstractNumId="69" w15:restartNumberingAfterBreak="0">
+  <w:abstractNum w:abstractNumId="71" w15:restartNumberingAfterBreak="0">
     <w:nsid w:val="752B55B4"/>
     <w:multiLevelType w:val="multilevel"/>
     <w:tmpl w:val="5EEACEE2"/>
@@ -23367,7 +23704,7 @@
       </w:rPr>
     </w:lvl>
   </w:abstractNum>
-  <w:abstractNum w:abstractNumId="70" w15:restartNumberingAfterBreak="0">
+  <w:abstractNum w:abstractNumId="72" w15:restartNumberingAfterBreak="0">
     <w:nsid w:val="75D66463"/>
     <w:multiLevelType w:val="multilevel"/>
     <w:tmpl w:val="003AF356"/>
@@ -23516,7 +23853,7 @@
       </w:rPr>
     </w:lvl>
   </w:abstractNum>
-  <w:abstractNum w:abstractNumId="71" w15:restartNumberingAfterBreak="0">
+  <w:abstractNum w:abstractNumId="73" w15:restartNumberingAfterBreak="0">
     <w:nsid w:val="76671B1B"/>
     <w:multiLevelType w:val="multilevel"/>
     <w:tmpl w:val="03C62898"/>
@@ -23665,7 +24002,7 @@
       </w:rPr>
     </w:lvl>
   </w:abstractNum>
-  <w:abstractNum w:abstractNumId="72" w15:restartNumberingAfterBreak="0">
+  <w:abstractNum w:abstractNumId="74" w15:restartNumberingAfterBreak="0">
     <w:nsid w:val="77776821"/>
     <w:multiLevelType w:val="multilevel"/>
     <w:tmpl w:val="00283C20"/>
@@ -23814,7 +24151,7 @@
       </w:rPr>
     </w:lvl>
   </w:abstractNum>
-  <w:abstractNum w:abstractNumId="73" w15:restartNumberingAfterBreak="0">
+  <w:abstractNum w:abstractNumId="75" w15:restartNumberingAfterBreak="0">
     <w:nsid w:val="7BE30E84"/>
     <w:multiLevelType w:val="multilevel"/>
     <w:tmpl w:val="0FDCE2F6"/>
@@ -23927,7 +24264,7 @@
       </w:rPr>
     </w:lvl>
   </w:abstractNum>
-  <w:abstractNum w:abstractNumId="74" w15:restartNumberingAfterBreak="0">
+  <w:abstractNum w:abstractNumId="76" w15:restartNumberingAfterBreak="0">
     <w:nsid w:val="7D4D571E"/>
     <w:multiLevelType w:val="multilevel"/>
     <w:tmpl w:val="A9048A64"/>
@@ -24077,31 +24414,31 @@
     </w:lvl>
   </w:abstractNum>
   <w:num w:numId="1" w16cid:durableId="1437290431">
-    <w:abstractNumId w:val="39"/>
+    <w:abstractNumId w:val="40"/>
   </w:num>
   <w:num w:numId="2" w16cid:durableId="1202326163">
     <w:abstractNumId w:val="7"/>
   </w:num>
   <w:num w:numId="3" w16cid:durableId="1300456343">
-    <w:abstractNumId w:val="40"/>
+    <w:abstractNumId w:val="41"/>
   </w:num>
   <w:num w:numId="4" w16cid:durableId="137573489">
-    <w:abstractNumId w:val="45"/>
+    <w:abstractNumId w:val="46"/>
   </w:num>
   <w:num w:numId="5" w16cid:durableId="199513919">
-    <w:abstractNumId w:val="67"/>
+    <w:abstractNumId w:val="69"/>
   </w:num>
   <w:num w:numId="6" w16cid:durableId="1733430336">
-    <w:abstractNumId w:val="58"/>
+    <w:abstractNumId w:val="60"/>
   </w:num>
   <w:num w:numId="7" w16cid:durableId="1246108229">
-    <w:abstractNumId w:val="37"/>
+    <w:abstractNumId w:val="38"/>
   </w:num>
   <w:num w:numId="8" w16cid:durableId="208734922">
     <w:abstractNumId w:val="19"/>
   </w:num>
   <w:num w:numId="9" w16cid:durableId="97263049">
-    <w:abstractNumId w:val="73"/>
+    <w:abstractNumId w:val="75"/>
   </w:num>
   <w:num w:numId="10" w16cid:durableId="432897170">
     <w:abstractNumId w:val="11"/>
@@ -24110,49 +24447,49 @@
     <w:abstractNumId w:val="9"/>
   </w:num>
   <w:num w:numId="12" w16cid:durableId="68428891">
-    <w:abstractNumId w:val="24"/>
+    <w:abstractNumId w:val="25"/>
   </w:num>
   <w:num w:numId="13" w16cid:durableId="492524219">
-    <w:abstractNumId w:val="38"/>
+    <w:abstractNumId w:val="39"/>
   </w:num>
   <w:num w:numId="14" w16cid:durableId="336273633">
-    <w:abstractNumId w:val="72"/>
+    <w:abstractNumId w:val="74"/>
   </w:num>
   <w:num w:numId="15" w16cid:durableId="311564650">
     <w:abstractNumId w:val="13"/>
   </w:num>
   <w:num w:numId="16" w16cid:durableId="1143891263">
-    <w:abstractNumId w:val="25"/>
+    <w:abstractNumId w:val="26"/>
   </w:num>
   <w:num w:numId="17" w16cid:durableId="482936828">
-    <w:abstractNumId w:val="68"/>
+    <w:abstractNumId w:val="70"/>
   </w:num>
   <w:num w:numId="18" w16cid:durableId="260264080">
     <w:abstractNumId w:val="5"/>
   </w:num>
   <w:num w:numId="19" w16cid:durableId="226570292">
-    <w:abstractNumId w:val="65"/>
+    <w:abstractNumId w:val="67"/>
   </w:num>
   <w:num w:numId="20" w16cid:durableId="1570925250">
-    <w:abstractNumId w:val="71"/>
+    <w:abstractNumId w:val="73"/>
   </w:num>
   <w:num w:numId="21" w16cid:durableId="2119639407">
-    <w:abstractNumId w:val="50"/>
+    <w:abstractNumId w:val="51"/>
   </w:num>
   <w:num w:numId="22" w16cid:durableId="1012687195">
-    <w:abstractNumId w:val="56"/>
+    <w:abstractNumId w:val="58"/>
   </w:num>
   <w:num w:numId="23" w16cid:durableId="1110664511">
-    <w:abstractNumId w:val="27"/>
+    <w:abstractNumId w:val="28"/>
   </w:num>
   <w:num w:numId="24" w16cid:durableId="710886710">
-    <w:abstractNumId w:val="66"/>
+    <w:abstractNumId w:val="68"/>
   </w:num>
   <w:num w:numId="25" w16cid:durableId="732847311">
-    <w:abstractNumId w:val="62"/>
+    <w:abstractNumId w:val="64"/>
   </w:num>
   <w:num w:numId="26" w16cid:durableId="1837914506">
-    <w:abstractNumId w:val="26"/>
+    <w:abstractNumId w:val="27"/>
     <w:lvlOverride w:ilvl="0">
       <w:lvl w:ilvl="0">
         <w:numFmt w:val="bullet"/>
@@ -24172,7 +24509,7 @@
     </w:lvlOverride>
   </w:num>
   <w:num w:numId="27" w16cid:durableId="1620868946">
-    <w:abstractNumId w:val="26"/>
+    <w:abstractNumId w:val="27"/>
     <w:lvlOverride w:ilvl="0">
       <w:lvl w:ilvl="0">
         <w:numFmt w:val="bullet"/>
@@ -24192,10 +24529,10 @@
     </w:lvlOverride>
   </w:num>
   <w:num w:numId="28" w16cid:durableId="986278491">
-    <w:abstractNumId w:val="44"/>
+    <w:abstractNumId w:val="45"/>
   </w:num>
   <w:num w:numId="29" w16cid:durableId="2011327678">
-    <w:abstractNumId w:val="64"/>
+    <w:abstractNumId w:val="66"/>
     <w:lvlOverride w:ilvl="0">
       <w:lvl w:ilvl="0">
         <w:numFmt w:val="bullet"/>
@@ -24215,7 +24552,7 @@
     </w:lvlOverride>
   </w:num>
   <w:num w:numId="30" w16cid:durableId="1542010019">
-    <w:abstractNumId w:val="64"/>
+    <w:abstractNumId w:val="66"/>
     <w:lvlOverride w:ilvl="0">
       <w:lvl w:ilvl="0">
         <w:numFmt w:val="bullet"/>
@@ -24235,13 +24572,13 @@
     </w:lvlOverride>
   </w:num>
   <w:num w:numId="31" w16cid:durableId="1966346019">
-    <w:abstractNumId w:val="46"/>
+    <w:abstractNumId w:val="47"/>
   </w:num>
   <w:num w:numId="32" w16cid:durableId="1568881302">
-    <w:abstractNumId w:val="54"/>
+    <w:abstractNumId w:val="56"/>
   </w:num>
   <w:num w:numId="33" w16cid:durableId="968239483">
-    <w:abstractNumId w:val="42"/>
+    <w:abstractNumId w:val="43"/>
   </w:num>
   <w:num w:numId="34" w16cid:durableId="1500148857">
     <w:abstractNumId w:val="3"/>
@@ -24250,19 +24587,19 @@
     <w:abstractNumId w:val="2"/>
   </w:num>
   <w:num w:numId="36" w16cid:durableId="637224935">
-    <w:abstractNumId w:val="36"/>
+    <w:abstractNumId w:val="37"/>
   </w:num>
   <w:num w:numId="37" w16cid:durableId="1115447234">
     <w:abstractNumId w:val="12"/>
   </w:num>
   <w:num w:numId="38" w16cid:durableId="1293092093">
-    <w:abstractNumId w:val="41"/>
+    <w:abstractNumId w:val="42"/>
   </w:num>
   <w:num w:numId="39" w16cid:durableId="22946005">
-    <w:abstractNumId w:val="49"/>
+    <w:abstractNumId w:val="50"/>
   </w:num>
   <w:num w:numId="40" w16cid:durableId="688675770">
-    <w:abstractNumId w:val="30"/>
+    <w:abstractNumId w:val="31"/>
   </w:num>
   <w:num w:numId="41" w16cid:durableId="1471053285">
     <w:abstractNumId w:val="16"/>
@@ -24271,13 +24608,13 @@
     <w:abstractNumId w:val="1"/>
   </w:num>
   <w:num w:numId="43" w16cid:durableId="1455562841">
-    <w:abstractNumId w:val="70"/>
+    <w:abstractNumId w:val="72"/>
   </w:num>
   <w:num w:numId="44" w16cid:durableId="1042558863">
-    <w:abstractNumId w:val="34"/>
+    <w:abstractNumId w:val="35"/>
   </w:num>
   <w:num w:numId="45" w16cid:durableId="1176962845">
-    <w:abstractNumId w:val="43"/>
+    <w:abstractNumId w:val="44"/>
   </w:num>
   <w:num w:numId="46" w16cid:durableId="1024787469">
     <w:abstractNumId w:val="6"/>
@@ -24286,10 +24623,10 @@
     <w:abstractNumId w:val="10"/>
   </w:num>
   <w:num w:numId="48" w16cid:durableId="738014393">
-    <w:abstractNumId w:val="69"/>
+    <w:abstractNumId w:val="71"/>
   </w:num>
   <w:num w:numId="49" w16cid:durableId="111555743">
-    <w:abstractNumId w:val="55"/>
+    <w:abstractNumId w:val="57"/>
   </w:num>
   <w:num w:numId="50" w16cid:durableId="764572877">
     <w:abstractNumId w:val="0"/>
@@ -24301,40 +24638,40 @@
     <w:abstractNumId w:val="17"/>
   </w:num>
   <w:num w:numId="53" w16cid:durableId="1071267899">
-    <w:abstractNumId w:val="21"/>
+    <w:abstractNumId w:val="22"/>
   </w:num>
   <w:num w:numId="54" w16cid:durableId="789782351">
-    <w:abstractNumId w:val="60"/>
+    <w:abstractNumId w:val="62"/>
   </w:num>
   <w:num w:numId="55" w16cid:durableId="1741908431">
-    <w:abstractNumId w:val="47"/>
+    <w:abstractNumId w:val="48"/>
   </w:num>
   <w:num w:numId="56" w16cid:durableId="772936048">
-    <w:abstractNumId w:val="63"/>
+    <w:abstractNumId w:val="65"/>
   </w:num>
   <w:num w:numId="57" w16cid:durableId="626354845">
     <w:abstractNumId w:val="14"/>
   </w:num>
   <w:num w:numId="58" w16cid:durableId="599948363">
-    <w:abstractNumId w:val="52"/>
+    <w:abstractNumId w:val="54"/>
   </w:num>
   <w:num w:numId="59" w16cid:durableId="1562212107">
     <w:abstractNumId w:val="4"/>
   </w:num>
   <w:num w:numId="60" w16cid:durableId="706881568">
-    <w:abstractNumId w:val="29"/>
+    <w:abstractNumId w:val="30"/>
   </w:num>
   <w:num w:numId="61" w16cid:durableId="1104496260">
-    <w:abstractNumId w:val="74"/>
+    <w:abstractNumId w:val="76"/>
   </w:num>
   <w:num w:numId="62" w16cid:durableId="466969841">
-    <w:abstractNumId w:val="61"/>
+    <w:abstractNumId w:val="63"/>
   </w:num>
   <w:num w:numId="63" w16cid:durableId="258833444">
-    <w:abstractNumId w:val="35"/>
+    <w:abstractNumId w:val="36"/>
   </w:num>
   <w:num w:numId="64" w16cid:durableId="929042489">
-    <w:abstractNumId w:val="33"/>
+    <w:abstractNumId w:val="34"/>
     <w:lvlOverride w:ilvl="0">
       <w:lvl w:ilvl="0">
         <w:numFmt w:val="decimal"/>
@@ -24344,43 +24681,49 @@
     </w:lvlOverride>
   </w:num>
   <w:num w:numId="65" w16cid:durableId="622690288">
-    <w:abstractNumId w:val="23"/>
+    <w:abstractNumId w:val="24"/>
   </w:num>
   <w:num w:numId="66" w16cid:durableId="1398822626">
-    <w:abstractNumId w:val="53"/>
+    <w:abstractNumId w:val="55"/>
   </w:num>
   <w:num w:numId="67" w16cid:durableId="1681424162">
-    <w:abstractNumId w:val="51"/>
+    <w:abstractNumId w:val="53"/>
   </w:num>
   <w:num w:numId="68" w16cid:durableId="532157353">
     <w:abstractNumId w:val="8"/>
   </w:num>
   <w:num w:numId="69" w16cid:durableId="664893729">
-    <w:abstractNumId w:val="57"/>
+    <w:abstractNumId w:val="59"/>
   </w:num>
   <w:num w:numId="70" w16cid:durableId="1653678076">
-    <w:abstractNumId w:val="22"/>
+    <w:abstractNumId w:val="23"/>
   </w:num>
   <w:num w:numId="71" w16cid:durableId="595482060">
-    <w:abstractNumId w:val="32"/>
+    <w:abstractNumId w:val="33"/>
   </w:num>
   <w:num w:numId="72" w16cid:durableId="576017596">
-    <w:abstractNumId w:val="28"/>
+    <w:abstractNumId w:val="29"/>
   </w:num>
   <w:num w:numId="73" w16cid:durableId="1835685882">
-    <w:abstractNumId w:val="20"/>
+    <w:abstractNumId w:val="21"/>
   </w:num>
   <w:num w:numId="74" w16cid:durableId="806749336">
     <w:abstractNumId w:val="18"/>
   </w:num>
   <w:num w:numId="75" w16cid:durableId="1390496898">
-    <w:abstractNumId w:val="59"/>
+    <w:abstractNumId w:val="61"/>
   </w:num>
   <w:num w:numId="76" w16cid:durableId="506217816">
-    <w:abstractNumId w:val="31"/>
+    <w:abstractNumId w:val="32"/>
   </w:num>
   <w:num w:numId="77" w16cid:durableId="1813789221">
-    <w:abstractNumId w:val="48"/>
+    <w:abstractNumId w:val="49"/>
+  </w:num>
+  <w:num w:numId="78" w16cid:durableId="1413043856">
+    <w:abstractNumId w:val="52"/>
+  </w:num>
+  <w:num w:numId="79" w16cid:durableId="1871651287">
+    <w:abstractNumId w:val="20"/>
   </w:num>
 </w:numbering>
 </file>

</xml_diff>

<commit_message>
Add input signals to the decision
</commit_message>
<xml_diff>
--- a/Algorithm_Design/Algorithm Design.docx
+++ b/Algorithm_Design/Algorithm Design.docx
@@ -49,31 +49,7 @@
         <w:jc w:val="both"/>
       </w:pPr>
       <w:r>
-        <w:t xml:space="preserve">Kubernetes (K8s) is the de facto standard for deploying and managing containerized applications. One of its most powerful features is autoscaling, which dynamically adjusts CPU and memory allocations based on resource usage metrics. However, existing </w:t>
-      </w:r>
-      <w:proofErr w:type="spellStart"/>
-      <w:r>
-        <w:t>autoscalers</w:t>
-      </w:r>
-      <w:proofErr w:type="spellEnd"/>
-      <w:r>
-        <w:t xml:space="preserve">, such as the Horizontal Pod </w:t>
-      </w:r>
-      <w:proofErr w:type="spellStart"/>
-      <w:r>
-        <w:t>Autoscaler</w:t>
-      </w:r>
-      <w:proofErr w:type="spellEnd"/>
-      <w:r>
-        <w:t xml:space="preserve"> (HPA) and Vertical Pod </w:t>
-      </w:r>
-      <w:proofErr w:type="spellStart"/>
-      <w:r>
-        <w:t>Autoscaler</w:t>
-      </w:r>
-      <w:proofErr w:type="spellEnd"/>
-      <w:r>
-        <w:t xml:space="preserve"> (VPA), have limitations, especially for latency-sensitive applications operating under dynamic and unpredictable workloads.</w:t>
+        <w:t>Kubernetes (K8s) is the de facto standard for deploying and managing containerized applications. One of its most powerful features is autoscaling, which dynamically adjusts CPU and memory allocations based on resource usage metrics. However, existing autoscalers, such as the Horizontal Pod Autoscaler (HPA) and Vertical Pod Autoscaler (VPA), have limitations, especially for latency-sensitive applications operating under dynamic and unpredictable workloads.</w:t>
       </w:r>
     </w:p>
     <w:p/>
@@ -84,13 +60,8 @@
       <w:bookmarkStart w:id="3" w:name="_mrnxjs5fmwmj" w:colFirst="0" w:colLast="0"/>
       <w:bookmarkEnd w:id="3"/>
       <w:r>
-        <w:t xml:space="preserve">Limitations of Existing </w:t>
-      </w:r>
-      <w:proofErr w:type="spellStart"/>
-      <w:r>
-        <w:t>Autoscalers</w:t>
-      </w:r>
-      <w:proofErr w:type="spellEnd"/>
+        <w:t>Limitations of Existing Autoscalers</w:t>
+      </w:r>
     </w:p>
     <w:p>
       <w:pPr>
@@ -114,15 +85,7 @@
         <w:jc w:val="both"/>
       </w:pPr>
       <w:r>
-        <w:t xml:space="preserve">In Kubernetes, </w:t>
-      </w:r>
-      <w:proofErr w:type="spellStart"/>
-      <w:r>
-        <w:t>autoscalers</w:t>
-      </w:r>
-      <w:proofErr w:type="spellEnd"/>
-      <w:r>
-        <w:t xml:space="preserve"> automate the process of adjusting resources allocated to containers to improve performance and efficiency.</w:t>
+        <w:t>In Kubernetes, autoscalers automate the process of adjusting resources allocated to containers to improve performance and efficiency.</w:t>
       </w:r>
     </w:p>
     <w:p>
@@ -137,21 +100,7 @@
         <w:rPr>
           <w:b/>
         </w:rPr>
-        <w:t xml:space="preserve">Horizontal Pod </w:t>
-      </w:r>
-      <w:proofErr w:type="spellStart"/>
-      <w:r>
-        <w:rPr>
-          <w:b/>
-        </w:rPr>
-        <w:t>Autoscaler</w:t>
-      </w:r>
-      <w:proofErr w:type="spellEnd"/>
-      <w:r>
-        <w:rPr>
-          <w:b/>
-        </w:rPr>
-        <w:t xml:space="preserve"> (HPA)</w:t>
+        <w:t>Horizontal Pod Autoscaler (HPA)</w:t>
       </w:r>
       <w:r>
         <w:t>:</w:t>
@@ -242,21 +191,7 @@
         <w:rPr>
           <w:b/>
         </w:rPr>
-        <w:t xml:space="preserve">Vertical Pod </w:t>
-      </w:r>
-      <w:proofErr w:type="spellStart"/>
-      <w:r>
-        <w:rPr>
-          <w:b/>
-        </w:rPr>
-        <w:t>Autoscaler</w:t>
-      </w:r>
-      <w:proofErr w:type="spellEnd"/>
-      <w:r>
-        <w:rPr>
-          <w:b/>
-        </w:rPr>
-        <w:t xml:space="preserve"> (VPA)</w:t>
+        <w:t>Vertical Pod Autoscaler (VPA)</w:t>
       </w:r>
     </w:p>
     <w:p>
@@ -2509,23 +2444,7 @@
           <w:bCs/>
           <w:lang w:val="en-US"/>
         </w:rPr>
-        <w:t xml:space="preserve">Online learning ensures the </w:t>
-      </w:r>
-      <w:proofErr w:type="spellStart"/>
-      <w:r>
-        <w:rPr>
-          <w:bCs/>
-          <w:lang w:val="en-US"/>
-        </w:rPr>
-        <w:t>autoscaler</w:t>
-      </w:r>
-      <w:proofErr w:type="spellEnd"/>
-      <w:r>
-        <w:rPr>
-          <w:bCs/>
-          <w:lang w:val="en-US"/>
-        </w:rPr>
-        <w:t xml:space="preserve"> adapts immediately to recent data, avoiding stale decisions.</w:t>
+        <w:t>Online learning ensures the autoscaler adapts immediately to recent data, avoiding stale decisions.</w:t>
       </w:r>
     </w:p>
     <w:p>
@@ -3134,23 +3053,7 @@
           <w:bCs/>
           <w:lang w:val="en-US"/>
         </w:rPr>
-        <w:t xml:space="preserve">Traditional </w:t>
-      </w:r>
-      <w:proofErr w:type="spellStart"/>
-      <w:r>
-        <w:rPr>
-          <w:bCs/>
-          <w:lang w:val="en-US"/>
-        </w:rPr>
-        <w:t>autoscalers</w:t>
-      </w:r>
-      <w:proofErr w:type="spellEnd"/>
-      <w:r>
-        <w:rPr>
-          <w:bCs/>
-          <w:lang w:val="en-US"/>
-        </w:rPr>
-        <w:t xml:space="preserve"> use reactive logic — increase CPU if it’s &gt;80%.</w:t>
+        <w:t>Traditional autoscalers use reactive logic — increase CPU if it’s &gt;80%.</w:t>
       </w:r>
     </w:p>
     <w:p>
@@ -3323,23 +3226,7 @@
           <w:bCs/>
           <w:lang w:val="en-US"/>
         </w:rPr>
-        <w:t xml:space="preserve">If the prediction shows latency will stay under a configured threshold (e.g., 95th percentile &lt; 100 </w:t>
-      </w:r>
-      <w:proofErr w:type="spellStart"/>
-      <w:r>
-        <w:rPr>
-          <w:bCs/>
-          <w:lang w:val="en-US"/>
-        </w:rPr>
-        <w:t>ms</w:t>
-      </w:r>
-      <w:proofErr w:type="spellEnd"/>
-      <w:r>
-        <w:rPr>
-          <w:bCs/>
-          <w:lang w:val="en-US"/>
-        </w:rPr>
-        <w:t>), the change is allowed.</w:t>
+        <w:t>If the prediction shows latency will stay under a configured threshold (e.g., 95th percentile &lt; 100 ms), the change is allowed.</w:t>
       </w:r>
     </w:p>
     <w:p>
@@ -3873,23 +3760,7 @@
           <w:bCs/>
           <w:lang w:val="en-US"/>
         </w:rPr>
-        <w:t xml:space="preserve">Many </w:t>
-      </w:r>
-      <w:proofErr w:type="spellStart"/>
-      <w:r>
-        <w:rPr>
-          <w:bCs/>
-          <w:lang w:val="en-US"/>
-        </w:rPr>
-        <w:t>autoscalers</w:t>
-      </w:r>
-      <w:proofErr w:type="spellEnd"/>
-      <w:r>
-        <w:rPr>
-          <w:bCs/>
-          <w:lang w:val="en-US"/>
-        </w:rPr>
-        <w:t xml:space="preserve"> apply changes based on utilization alone, which can backfire:</w:t>
+        <w:t>Many autoscalers apply changes based on utilization alone, which can backfire:</w:t>
       </w:r>
     </w:p>
     <w:p>
@@ -4095,23 +3966,7 @@
           <w:bCs/>
           <w:lang w:val="en-US"/>
         </w:rPr>
-        <w:t xml:space="preserve">Error Avoidance: Prevents </w:t>
-      </w:r>
-      <w:proofErr w:type="spellStart"/>
-      <w:r>
-        <w:rPr>
-          <w:bCs/>
-          <w:lang w:val="en-US"/>
-        </w:rPr>
-        <w:t>autoscaler</w:t>
-      </w:r>
-      <w:proofErr w:type="spellEnd"/>
-      <w:r>
-        <w:rPr>
-          <w:bCs/>
-          <w:lang w:val="en-US"/>
-        </w:rPr>
-        <w:t xml:space="preserve"> from applying harmful updates (like VPA restarts or CPU throttling).</w:t>
+        <w:t>Error Avoidance: Prevents autoscaler from applying harmful updates (like VPA restarts or CPU throttling).</w:t>
       </w:r>
     </w:p>
     <w:p>
@@ -4805,39 +4660,7 @@
           <w:bCs/>
           <w:lang w:val="en-US"/>
         </w:rPr>
-        <w:t xml:space="preserve">PALEO isn't just an </w:t>
-      </w:r>
-      <w:proofErr w:type="spellStart"/>
-      <w:r>
-        <w:rPr>
-          <w:bCs/>
-          <w:lang w:val="en-US"/>
-        </w:rPr>
-        <w:t>autoscaler</w:t>
-      </w:r>
-      <w:proofErr w:type="spellEnd"/>
-      <w:r>
-        <w:rPr>
-          <w:bCs/>
-          <w:lang w:val="en-US"/>
-        </w:rPr>
-        <w:t xml:space="preserve"> — it's a predictive, adaptive, and intelligent resource orchestrator designed for modern, latency-sensitive cloud-native environments. With online learning, predictive foresight, and safety constraints, it goes far beyond traditional </w:t>
-      </w:r>
-      <w:proofErr w:type="spellStart"/>
-      <w:r>
-        <w:rPr>
-          <w:bCs/>
-          <w:lang w:val="en-US"/>
-        </w:rPr>
-        <w:t>autoscalers</w:t>
-      </w:r>
-      <w:proofErr w:type="spellEnd"/>
-      <w:r>
-        <w:rPr>
-          <w:bCs/>
-          <w:lang w:val="en-US"/>
-        </w:rPr>
-        <w:t xml:space="preserve"> like HPA/VPA to ensure performance, efficiency, and reliability.</w:t>
+        <w:t>PALEO isn't just an autoscaler — it's a predictive, adaptive, and intelligent resource orchestrator designed for modern, latency-sensitive cloud-native environments. With online learning, predictive foresight, and safety constraints, it goes far beyond traditional autoscalers like HPA/VPA to ensure performance, efficiency, and reliability.</w:t>
       </w:r>
     </w:p>
     <w:p>
@@ -5305,37 +5128,12 @@
           <w:lang w:val="en-US"/>
         </w:rPr>
       </w:pPr>
-      <w:proofErr w:type="spellStart"/>
-      <w:r>
-        <w:rPr>
-          <w:bCs/>
-          <w:lang w:val="en-US"/>
-        </w:rPr>
-        <w:t>cAdvisor</w:t>
-      </w:r>
-      <w:proofErr w:type="spellEnd"/>
-      <w:r>
-        <w:rPr>
-          <w:bCs/>
-          <w:lang w:val="en-US"/>
-        </w:rPr>
-        <w:t xml:space="preserve"> or </w:t>
-      </w:r>
-      <w:proofErr w:type="spellStart"/>
-      <w:r>
-        <w:rPr>
-          <w:bCs/>
-          <w:lang w:val="en-US"/>
-        </w:rPr>
-        <w:t>kubelet</w:t>
-      </w:r>
-      <w:proofErr w:type="spellEnd"/>
-      <w:r>
-        <w:rPr>
-          <w:bCs/>
-          <w:lang w:val="en-US"/>
-        </w:rPr>
-        <w:t xml:space="preserve"> stats</w:t>
+      <w:r>
+        <w:rPr>
+          <w:bCs/>
+          <w:lang w:val="en-US"/>
+        </w:rPr>
+        <w:t>cAdvisor or kubelet stats</w:t>
       </w:r>
     </w:p>
     <w:p>
@@ -6108,23 +5906,7 @@
                 <w:bCs/>
                 <w:lang w:val="en-US"/>
               </w:rPr>
-              <w:t xml:space="preserve">Sidecar Agents (Envoy, Istio, </w:t>
-            </w:r>
-            <w:proofErr w:type="spellStart"/>
-            <w:r>
-              <w:rPr>
-                <w:bCs/>
-                <w:lang w:val="en-US"/>
-              </w:rPr>
-              <w:t>Linkerd</w:t>
-            </w:r>
-            <w:proofErr w:type="spellEnd"/>
-            <w:r>
-              <w:rPr>
-                <w:bCs/>
-                <w:lang w:val="en-US"/>
-              </w:rPr>
-              <w:t>)</w:t>
+              <w:t>Sidecar Agents (Envoy, Istio, Linkerd)</w:t>
             </w:r>
           </w:p>
         </w:tc>
@@ -6291,37 +6073,12 @@
                 <w:lang w:val="en-US"/>
               </w:rPr>
             </w:pPr>
-            <w:proofErr w:type="spellStart"/>
             <w:r>
               <w:rPr>
                 <w:bCs/>
                 <w:lang w:val="en-US"/>
               </w:rPr>
-              <w:t>cAdvisor</w:t>
-            </w:r>
-            <w:proofErr w:type="spellEnd"/>
-            <w:r>
-              <w:rPr>
-                <w:bCs/>
-                <w:lang w:val="en-US"/>
-              </w:rPr>
-              <w:t xml:space="preserve"> / </w:t>
-            </w:r>
-            <w:proofErr w:type="spellStart"/>
-            <w:r>
-              <w:rPr>
-                <w:bCs/>
-                <w:lang w:val="en-US"/>
-              </w:rPr>
-              <w:t>Kubelet</w:t>
-            </w:r>
-            <w:proofErr w:type="spellEnd"/>
-            <w:r>
-              <w:rPr>
-                <w:bCs/>
-                <w:lang w:val="en-US"/>
-              </w:rPr>
-              <w:t xml:space="preserve"> stats</w:t>
+              <w:t>cAdvisor / Kubelet stats</w:t>
             </w:r>
           </w:p>
         </w:tc>
@@ -6665,23 +6422,7 @@
           <w:bCs/>
           <w:lang w:val="en-US"/>
         </w:rPr>
-        <w:t xml:space="preserve">Since we're designing a latency-aware, online learning, application-agnostic </w:t>
-      </w:r>
-      <w:proofErr w:type="spellStart"/>
-      <w:r>
-        <w:rPr>
-          <w:bCs/>
-          <w:lang w:val="en-US"/>
-        </w:rPr>
-        <w:t>autoscaler</w:t>
-      </w:r>
-      <w:proofErr w:type="spellEnd"/>
-      <w:r>
-        <w:rPr>
-          <w:bCs/>
-          <w:lang w:val="en-US"/>
-        </w:rPr>
-        <w:t>, here’s what we need:</w:t>
+        <w:t>Since we're designing a latency-aware, online learning, application-agnostic autoscaler, here’s what we need:</w:t>
       </w:r>
     </w:p>
     <w:tbl>
@@ -6834,17 +6575,8 @@
                 <w:bCs/>
                 <w:lang w:val="en-US"/>
               </w:rPr>
-              <w:t xml:space="preserve">Prometheus or </w:t>
+              <w:t>Prometheus or cAdvisor</w:t>
             </w:r>
-            <w:proofErr w:type="spellStart"/>
-            <w:r>
-              <w:rPr>
-                <w:bCs/>
-                <w:lang w:val="en-US"/>
-              </w:rPr>
-              <w:t>cAdvisor</w:t>
-            </w:r>
-            <w:proofErr w:type="spellEnd"/>
           </w:p>
         </w:tc>
       </w:tr>
@@ -7296,39 +7028,7 @@
                 <w:bCs/>
                 <w:lang w:val="en-US"/>
               </w:rPr>
-              <w:t xml:space="preserve">Prometheus scraping </w:t>
-            </w:r>
-            <w:proofErr w:type="spellStart"/>
-            <w:r>
-              <w:rPr>
-                <w:bCs/>
-                <w:lang w:val="en-US"/>
-              </w:rPr>
-              <w:t>cAdvisor</w:t>
-            </w:r>
-            <w:proofErr w:type="spellEnd"/>
-            <w:r>
-              <w:rPr>
-                <w:bCs/>
-                <w:lang w:val="en-US"/>
-              </w:rPr>
-              <w:t xml:space="preserve"> metrics (via </w:t>
-            </w:r>
-            <w:proofErr w:type="spellStart"/>
-            <w:r>
-              <w:rPr>
-                <w:bCs/>
-                <w:lang w:val="en-US"/>
-              </w:rPr>
-              <w:t>kubelet</w:t>
-            </w:r>
-            <w:proofErr w:type="spellEnd"/>
-            <w:r>
-              <w:rPr>
-                <w:bCs/>
-                <w:lang w:val="en-US"/>
-              </w:rPr>
-              <w:t xml:space="preserve"> endpoints)</w:t>
+              <w:t>Prometheus scraping cAdvisor metrics (via kubelet endpoints)</w:t>
             </w:r>
           </w:p>
         </w:tc>
@@ -7398,39 +7098,7 @@
                 <w:bCs/>
                 <w:lang w:val="en-US"/>
               </w:rPr>
-              <w:t xml:space="preserve">Kubernetes API (e.g., </w:t>
-            </w:r>
-            <w:proofErr w:type="spellStart"/>
-            <w:r>
-              <w:rPr>
-                <w:bCs/>
-                <w:lang w:val="en-US"/>
-              </w:rPr>
-              <w:t>kubectl</w:t>
-            </w:r>
-            <w:proofErr w:type="spellEnd"/>
-            <w:r>
-              <w:rPr>
-                <w:bCs/>
-                <w:lang w:val="en-US"/>
-              </w:rPr>
-              <w:t xml:space="preserve"> get pod -o </w:t>
-            </w:r>
-            <w:proofErr w:type="spellStart"/>
-            <w:r>
-              <w:rPr>
-                <w:bCs/>
-                <w:lang w:val="en-US"/>
-              </w:rPr>
-              <w:t>json</w:t>
-            </w:r>
-            <w:proofErr w:type="spellEnd"/>
-            <w:r>
-              <w:rPr>
-                <w:bCs/>
-                <w:lang w:val="en-US"/>
-              </w:rPr>
-              <w:t>, or direct API calls)</w:t>
+              <w:t>Kubernetes API (e.g., kubectl get pod -o json, or direct API calls)</w:t>
             </w:r>
           </w:p>
         </w:tc>
@@ -7676,39 +7344,7 @@
           <w:bCs/>
           <w:lang w:val="en-US"/>
         </w:rPr>
-        <w:t xml:space="preserve">Source: Prometheus scraping </w:t>
-      </w:r>
-      <w:proofErr w:type="spellStart"/>
-      <w:r>
-        <w:rPr>
-          <w:bCs/>
-          <w:lang w:val="en-US"/>
-        </w:rPr>
-        <w:t>cAdvisor</w:t>
-      </w:r>
-      <w:proofErr w:type="spellEnd"/>
-      <w:r>
-        <w:rPr>
-          <w:bCs/>
-          <w:lang w:val="en-US"/>
-        </w:rPr>
-        <w:t xml:space="preserve"> metrics (via </w:t>
-      </w:r>
-      <w:proofErr w:type="spellStart"/>
-      <w:r>
-        <w:rPr>
-          <w:bCs/>
-          <w:lang w:val="en-US"/>
-        </w:rPr>
-        <w:t>kubelet</w:t>
-      </w:r>
-      <w:proofErr w:type="spellEnd"/>
-      <w:r>
-        <w:rPr>
-          <w:bCs/>
-          <w:lang w:val="en-US"/>
-        </w:rPr>
-        <w:t xml:space="preserve"> endpoints)</w:t>
+        <w:t>Source: Prometheus scraping cAdvisor metrics (via kubelet endpoints)</w:t>
       </w:r>
     </w:p>
     <w:p>
@@ -7744,23 +7380,7 @@
           <w:bCs/>
           <w:lang w:val="en-US"/>
         </w:rPr>
-        <w:t xml:space="preserve">These metrics reflect the actual usage of CPU (in </w:t>
-      </w:r>
-      <w:proofErr w:type="spellStart"/>
-      <w:r>
-        <w:rPr>
-          <w:bCs/>
-          <w:lang w:val="en-US"/>
-        </w:rPr>
-        <w:t>millicores</w:t>
-      </w:r>
-      <w:proofErr w:type="spellEnd"/>
-      <w:r>
-        <w:rPr>
-          <w:bCs/>
-          <w:lang w:val="en-US"/>
-        </w:rPr>
-        <w:t xml:space="preserve"> or nanocores) and memory (in bytes) by a container or pod in real time.</w:t>
+        <w:t>These metrics reflect the actual usage of CPU (in millicores or nanocores) and memory (in bytes) by a container or pod in real time.</w:t>
       </w:r>
     </w:p>
     <w:p>
@@ -7775,37 +7395,12 @@
           <w:lang w:val="en-US"/>
         </w:rPr>
       </w:pPr>
-      <w:proofErr w:type="spellStart"/>
-      <w:r>
-        <w:rPr>
-          <w:bCs/>
-          <w:lang w:val="en-US"/>
-        </w:rPr>
-        <w:t>cAdvisor</w:t>
-      </w:r>
-      <w:proofErr w:type="spellEnd"/>
-      <w:r>
-        <w:rPr>
-          <w:bCs/>
-          <w:lang w:val="en-US"/>
-        </w:rPr>
-        <w:t xml:space="preserve"> (Container Advisor) runs inside the </w:t>
-      </w:r>
-      <w:proofErr w:type="spellStart"/>
-      <w:r>
-        <w:rPr>
-          <w:bCs/>
-          <w:lang w:val="en-US"/>
-        </w:rPr>
-        <w:t>kubelet</w:t>
-      </w:r>
-      <w:proofErr w:type="spellEnd"/>
-      <w:r>
-        <w:rPr>
-          <w:bCs/>
-          <w:lang w:val="en-US"/>
-        </w:rPr>
-        <w:t xml:space="preserve"> and provides detailed usage statistics for each container.</w:t>
+      <w:r>
+        <w:rPr>
+          <w:bCs/>
+          <w:lang w:val="en-US"/>
+        </w:rPr>
+        <w:t>cAdvisor (Container Advisor) runs inside the kubelet and provides detailed usage statistics for each container.</w:t>
       </w:r>
     </w:p>
     <w:p>
@@ -7836,21 +7431,12 @@
           <w:lang w:val="en-US"/>
         </w:rPr>
       </w:pPr>
-      <w:proofErr w:type="spellStart"/>
-      <w:r>
-        <w:rPr>
-          <w:bCs/>
-          <w:lang w:val="en-US"/>
-        </w:rPr>
-        <w:t>container_cpu_usage_seconds_total</w:t>
-      </w:r>
-      <w:proofErr w:type="spellEnd"/>
-      <w:r>
-        <w:rPr>
-          <w:bCs/>
-          <w:lang w:val="en-US"/>
-        </w:rPr>
-        <w:t>: cumulative CPU time</w:t>
+      <w:r>
+        <w:rPr>
+          <w:bCs/>
+          <w:lang w:val="en-US"/>
+        </w:rPr>
+        <w:t>container_cpu_usage_seconds_total: cumulative CPU time</w:t>
       </w:r>
     </w:p>
     <w:p>
@@ -7865,21 +7451,12 @@
           <w:lang w:val="en-US"/>
         </w:rPr>
       </w:pPr>
-      <w:proofErr w:type="spellStart"/>
-      <w:r>
-        <w:rPr>
-          <w:bCs/>
-          <w:lang w:val="en-US"/>
-        </w:rPr>
-        <w:t>container_memory_usage_bytes</w:t>
-      </w:r>
-      <w:proofErr w:type="spellEnd"/>
-      <w:r>
-        <w:rPr>
-          <w:bCs/>
-          <w:lang w:val="en-US"/>
-        </w:rPr>
-        <w:t>: current memory usage</w:t>
+      <w:r>
+        <w:rPr>
+          <w:bCs/>
+          <w:lang w:val="en-US"/>
+        </w:rPr>
+        <w:t>container_memory_usage_bytes: current memory usage</w:t>
       </w:r>
     </w:p>
     <w:p>
@@ -7894,21 +7471,12 @@
           <w:lang w:val="en-US"/>
         </w:rPr>
       </w:pPr>
-      <w:proofErr w:type="spellStart"/>
-      <w:r>
-        <w:rPr>
-          <w:bCs/>
-          <w:lang w:val="en-US"/>
-        </w:rPr>
-        <w:t>container_memory_working_set_bytes</w:t>
-      </w:r>
-      <w:proofErr w:type="spellEnd"/>
-      <w:r>
-        <w:rPr>
-          <w:bCs/>
-          <w:lang w:val="en-US"/>
-        </w:rPr>
-        <w:t>: "hot" memory (excluding cache)</w:t>
+      <w:r>
+        <w:rPr>
+          <w:bCs/>
+          <w:lang w:val="en-US"/>
+        </w:rPr>
+        <w:t>container_memory_working_set_bytes: "hot" memory (excluding cache)</w:t>
       </w:r>
     </w:p>
     <w:p>
@@ -7979,21 +7547,12 @@
           <w:lang w:val="en-US"/>
         </w:rPr>
       </w:pPr>
-      <w:proofErr w:type="spellStart"/>
-      <w:r>
-        <w:rPr>
-          <w:bCs/>
-          <w:lang w:val="en-US"/>
-        </w:rPr>
-        <w:t>kubelet</w:t>
-      </w:r>
-      <w:proofErr w:type="spellEnd"/>
-      <w:r>
-        <w:rPr>
-          <w:bCs/>
-          <w:lang w:val="en-US"/>
-        </w:rPr>
-        <w:t xml:space="preserve"> endpoint (e.g., https://&lt;node&gt;:10255/metrics/cadvisor)</w:t>
+      <w:r>
+        <w:rPr>
+          <w:bCs/>
+          <w:lang w:val="en-US"/>
+        </w:rPr>
+        <w:t>kubelet endpoint (e.g., https://&lt;node&gt;:10255/metrics/cadvisor)</w:t>
       </w:r>
     </w:p>
     <w:p>
@@ -8013,23 +7572,7 @@
           <w:bCs/>
           <w:lang w:val="en-US"/>
         </w:rPr>
-        <w:t xml:space="preserve">Or via </w:t>
-      </w:r>
-      <w:proofErr w:type="spellStart"/>
-      <w:r>
-        <w:rPr>
-          <w:bCs/>
-          <w:lang w:val="en-US"/>
-        </w:rPr>
-        <w:t>kube</w:t>
-      </w:r>
-      <w:proofErr w:type="spellEnd"/>
-      <w:r>
-        <w:rPr>
-          <w:bCs/>
-          <w:lang w:val="en-US"/>
-        </w:rPr>
-        <w:t>-state-metrics for Kubernetes abstractions</w:t>
+        <w:t>Or via kube-state-metrics for Kubernetes abstractions</w:t>
       </w:r>
     </w:p>
     <w:p>
@@ -8153,31 +7696,13 @@
           <w:lang w:val="en-US"/>
         </w:rPr>
       </w:pPr>
-      <w:proofErr w:type="spellStart"/>
-      <w:r>
-        <w:rPr>
-          <w:bCs/>
-          <w:lang w:val="en-US"/>
-        </w:rPr>
-        <w:t>kubectl</w:t>
-      </w:r>
-      <w:proofErr w:type="spellEnd"/>
-      <w:r>
-        <w:rPr>
-          <w:bCs/>
-          <w:lang w:val="en-US"/>
-        </w:rPr>
-        <w:t xml:space="preserve"> get pod -o </w:t>
-      </w:r>
-      <w:proofErr w:type="spellStart"/>
-      <w:r>
-        <w:rPr>
-          <w:bCs/>
-          <w:lang w:val="en-US"/>
-        </w:rPr>
-        <w:t>json</w:t>
-      </w:r>
-      <w:proofErr w:type="spellEnd"/>
+      <w:r>
+        <w:rPr>
+          <w:bCs/>
+          <w:lang w:val="en-US"/>
+        </w:rPr>
+        <w:t>kubectl get pod -o json</w:t>
+      </w:r>
     </w:p>
     <w:p>
       <w:pPr>
@@ -8196,23 +7721,7 @@
           <w:bCs/>
           <w:lang w:val="en-US"/>
         </w:rPr>
-        <w:t>Direct REST API calls to /</w:t>
-      </w:r>
-      <w:proofErr w:type="spellStart"/>
-      <w:r>
-        <w:rPr>
-          <w:bCs/>
-          <w:lang w:val="en-US"/>
-        </w:rPr>
-        <w:t>api</w:t>
-      </w:r>
-      <w:proofErr w:type="spellEnd"/>
-      <w:r>
-        <w:rPr>
-          <w:bCs/>
-          <w:lang w:val="en-US"/>
-        </w:rPr>
-        <w:t>/v1/namespaces/{namespace}/pods</w:t>
+        <w:t>Direct REST API calls to /api/v1/namespaces/{namespace}/pods</w:t>
       </w:r>
     </w:p>
     <w:p>
@@ -8284,23 +7793,7 @@
           <w:bCs/>
           <w:lang w:val="en-US"/>
         </w:rPr>
-        <w:t xml:space="preserve">CPU: </w:t>
-      </w:r>
-      <w:proofErr w:type="spellStart"/>
-      <w:r>
-        <w:rPr>
-          <w:bCs/>
-          <w:lang w:val="en-US"/>
-        </w:rPr>
-        <w:t>millicores</w:t>
-      </w:r>
-      <w:proofErr w:type="spellEnd"/>
-      <w:r>
-        <w:rPr>
-          <w:bCs/>
-          <w:lang w:val="en-US"/>
-        </w:rPr>
-        <w:t xml:space="preserve"> (e.g., 100m = 0.1 vCPU)</w:t>
+        <w:t>CPU: millicores (e.g., 100m = 0.1 vCPU)</w:t>
       </w:r>
     </w:p>
     <w:p>
@@ -8356,33 +7849,8 @@
           <w:bCs/>
           <w:lang w:val="en-US"/>
         </w:rPr>
-        <w:t>.</w:t>
-      </w:r>
-      <w:proofErr w:type="spellStart"/>
-      <w:r>
-        <w:rPr>
-          <w:bCs/>
-          <w:lang w:val="en-US"/>
-        </w:rPr>
-        <w:t>spec.containers</w:t>
-      </w:r>
-      <w:proofErr w:type="spellEnd"/>
-      <w:r>
-        <w:rPr>
-          <w:bCs/>
-          <w:lang w:val="en-US"/>
-        </w:rPr>
-        <w:t>[].</w:t>
-      </w:r>
-      <w:proofErr w:type="spellStart"/>
-      <w:r>
-        <w:rPr>
-          <w:bCs/>
-          <w:lang w:val="en-US"/>
-        </w:rPr>
-        <w:t>resources.requests.cpu</w:t>
-      </w:r>
-      <w:proofErr w:type="spellEnd"/>
+        <w:t>.spec.containers[].resources.requests.cpu</w:t>
+      </w:r>
     </w:p>
     <w:p>
       <w:pPr>
@@ -8401,33 +7869,8 @@
           <w:bCs/>
           <w:lang w:val="en-US"/>
         </w:rPr>
-        <w:t>.</w:t>
-      </w:r>
-      <w:proofErr w:type="spellStart"/>
-      <w:r>
-        <w:rPr>
-          <w:bCs/>
-          <w:lang w:val="en-US"/>
-        </w:rPr>
-        <w:t>spec.containers</w:t>
-      </w:r>
-      <w:proofErr w:type="spellEnd"/>
-      <w:r>
-        <w:rPr>
-          <w:bCs/>
-          <w:lang w:val="en-US"/>
-        </w:rPr>
-        <w:t>[].</w:t>
-      </w:r>
-      <w:proofErr w:type="spellStart"/>
-      <w:r>
-        <w:rPr>
-          <w:bCs/>
-          <w:lang w:val="en-US"/>
-        </w:rPr>
-        <w:t>resources.limits.memory</w:t>
-      </w:r>
-      <w:proofErr w:type="spellEnd"/>
+        <w:t>.spec.containers[].resources.limits.memory</w:t>
+      </w:r>
     </w:p>
     <w:p>
       <w:pPr>
@@ -8607,39 +8050,7 @@
           <w:bCs/>
           <w:lang w:val="en-US"/>
         </w:rPr>
-        <w:t xml:space="preserve">Use rate() and </w:t>
-      </w:r>
-      <w:proofErr w:type="spellStart"/>
-      <w:r>
-        <w:rPr>
-          <w:bCs/>
-          <w:lang w:val="en-US"/>
-        </w:rPr>
-        <w:t>histogram_quantile</w:t>
-      </w:r>
-      <w:proofErr w:type="spellEnd"/>
-      <w:r>
-        <w:rPr>
-          <w:bCs/>
-          <w:lang w:val="en-US"/>
-        </w:rPr>
-        <w:t xml:space="preserve">() in </w:t>
-      </w:r>
-      <w:proofErr w:type="spellStart"/>
-      <w:r>
-        <w:rPr>
-          <w:bCs/>
-          <w:lang w:val="en-US"/>
-        </w:rPr>
-        <w:t>PromQL</w:t>
-      </w:r>
-      <w:proofErr w:type="spellEnd"/>
-      <w:r>
-        <w:rPr>
-          <w:bCs/>
-          <w:lang w:val="en-US"/>
-        </w:rPr>
-        <w:t xml:space="preserve"> to compute percentiles.</w:t>
+        <w:t>Use rate() and histogram_quantile() in PromQL to compute percentiles.</w:t>
       </w:r>
     </w:p>
     <w:p>
@@ -8866,23 +8277,7 @@
           <w:bCs/>
           <w:lang w:val="en-US"/>
         </w:rPr>
-        <w:t xml:space="preserve">Service Mesh Metrics (e.g., Istio, </w:t>
-      </w:r>
-      <w:proofErr w:type="spellStart"/>
-      <w:r>
-        <w:rPr>
-          <w:bCs/>
-          <w:lang w:val="en-US"/>
-        </w:rPr>
-        <w:t>Linkerd</w:t>
-      </w:r>
-      <w:proofErr w:type="spellEnd"/>
-      <w:r>
-        <w:rPr>
-          <w:bCs/>
-          <w:lang w:val="en-US"/>
-        </w:rPr>
-        <w:t>, Envoy)</w:t>
+        <w:t>Service Mesh Metrics (e.g., Istio, Linkerd, Envoy)</w:t>
       </w:r>
     </w:p>
     <w:p>
@@ -9056,23 +8451,7 @@
           <w:bCs/>
           <w:lang w:val="en-US"/>
         </w:rPr>
-        <w:t>Use Istio telemetry (</w:t>
-      </w:r>
-      <w:proofErr w:type="spellStart"/>
-      <w:r>
-        <w:rPr>
-          <w:bCs/>
-          <w:lang w:val="en-US"/>
-        </w:rPr>
-        <w:t>istio_requests_total</w:t>
-      </w:r>
-      <w:proofErr w:type="spellEnd"/>
-      <w:r>
-        <w:rPr>
-          <w:bCs/>
-          <w:lang w:val="en-US"/>
-        </w:rPr>
-        <w:t>)</w:t>
+        <w:t>Use Istio telemetry (istio_requests_total)</w:t>
       </w:r>
     </w:p>
     <w:p>
@@ -9092,23 +8471,7 @@
           <w:bCs/>
           <w:lang w:val="en-US"/>
         </w:rPr>
-        <w:t>Use Envoy’s stats (</w:t>
-      </w:r>
-      <w:proofErr w:type="spellStart"/>
-      <w:r>
-        <w:rPr>
-          <w:bCs/>
-          <w:lang w:val="en-US"/>
-        </w:rPr>
-        <w:t>envoy_cluster_upstream_rq_total</w:t>
-      </w:r>
-      <w:proofErr w:type="spellEnd"/>
-      <w:r>
-        <w:rPr>
-          <w:bCs/>
-          <w:lang w:val="en-US"/>
-        </w:rPr>
-        <w:t>)</w:t>
+        <w:t>Use Envoy’s stats (envoy_cluster_upstream_rq_total)</w:t>
       </w:r>
     </w:p>
     <w:p>
@@ -9324,21 +8687,12 @@
           <w:lang w:val="en-US"/>
         </w:rPr>
       </w:pPr>
-      <w:proofErr w:type="spellStart"/>
-      <w:r>
-        <w:rPr>
-          <w:bCs/>
-          <w:lang w:val="en-US"/>
-        </w:rPr>
-        <w:t>metric_name</w:t>
-      </w:r>
-      <w:proofErr w:type="spellEnd"/>
-      <w:r>
-        <w:rPr>
-          <w:bCs/>
-          <w:lang w:val="en-US"/>
-        </w:rPr>
-        <w:t>{label1="val1",label2="val2"} → list of (timestamp, value) pairs</w:t>
+      <w:r>
+        <w:rPr>
+          <w:bCs/>
+          <w:lang w:val="en-US"/>
+        </w:rPr>
+        <w:t>metric_name{label1="val1",label2="val2"} → list of (timestamp, value) pairs</w:t>
       </w:r>
     </w:p>
     <w:p>
@@ -9358,39 +8712,7 @@
           <w:bCs/>
           <w:lang w:val="en-US"/>
         </w:rPr>
-        <w:t xml:space="preserve">Data is compressed, indexed, and </w:t>
-      </w:r>
-      <w:proofErr w:type="spellStart"/>
-      <w:r>
-        <w:rPr>
-          <w:bCs/>
-          <w:lang w:val="en-US"/>
-        </w:rPr>
-        <w:t>queryable</w:t>
-      </w:r>
-      <w:proofErr w:type="spellEnd"/>
-      <w:r>
-        <w:rPr>
-          <w:bCs/>
-          <w:lang w:val="en-US"/>
-        </w:rPr>
-        <w:t xml:space="preserve"> via </w:t>
-      </w:r>
-      <w:proofErr w:type="spellStart"/>
-      <w:r>
-        <w:rPr>
-          <w:bCs/>
-          <w:lang w:val="en-US"/>
-        </w:rPr>
-        <w:t>PromQL</w:t>
-      </w:r>
-      <w:proofErr w:type="spellEnd"/>
-      <w:r>
-        <w:rPr>
-          <w:bCs/>
-          <w:lang w:val="en-US"/>
-        </w:rPr>
-        <w:t>.</w:t>
+        <w:t>Data is compressed, indexed, and queryable via PromQL.</w:t>
       </w:r>
     </w:p>
     <w:p>
@@ -9997,23 +9319,7 @@
           <w:bCs/>
           <w:lang w:val="en-US"/>
         </w:rPr>
-        <w:t xml:space="preserve">entral intelligence of our </w:t>
-      </w:r>
-      <w:proofErr w:type="spellStart"/>
-      <w:r>
-        <w:rPr>
-          <w:bCs/>
-          <w:lang w:val="en-US"/>
-        </w:rPr>
-        <w:t>autoscaler</w:t>
-      </w:r>
-      <w:proofErr w:type="spellEnd"/>
-      <w:r>
-        <w:rPr>
-          <w:bCs/>
-          <w:lang w:val="en-US"/>
-        </w:rPr>
-        <w:t>. It continuously learns and adapts to changing workload behavior by incrementally training two separate models:</w:t>
+        <w:t>entral intelligence of our autoscaler. It continuously learns and adapts to changing workload behavior by incrementally training two separate models:</w:t>
       </w:r>
     </w:p>
     <w:p>
@@ -10485,71 +9791,7 @@
           <w:bCs/>
           <w:lang w:val="en-US"/>
         </w:rPr>
-        <w:t>Learn a function: f(</w:t>
-      </w:r>
-      <w:proofErr w:type="spellStart"/>
-      <w:r>
-        <w:rPr>
-          <w:bCs/>
-          <w:lang w:val="en-US"/>
-        </w:rPr>
-        <w:t>usage_t</w:t>
-      </w:r>
-      <w:proofErr w:type="spellEnd"/>
-      <w:r>
-        <w:rPr>
-          <w:bCs/>
-          <w:lang w:val="en-US"/>
-        </w:rPr>
-        <w:t xml:space="preserve">, </w:t>
-      </w:r>
-      <w:proofErr w:type="spellStart"/>
-      <w:r>
-        <w:rPr>
-          <w:bCs/>
-          <w:lang w:val="en-US"/>
-        </w:rPr>
-        <w:t>request_rate_t</w:t>
-      </w:r>
-      <w:proofErr w:type="spellEnd"/>
-      <w:r>
-        <w:rPr>
-          <w:bCs/>
-          <w:lang w:val="en-US"/>
-        </w:rPr>
-        <w:t xml:space="preserve">, </w:t>
-      </w:r>
-      <w:proofErr w:type="spellStart"/>
-      <w:r>
-        <w:rPr>
-          <w:bCs/>
-          <w:lang w:val="en-US"/>
-        </w:rPr>
-        <w:t>history_t</w:t>
-      </w:r>
-      <w:proofErr w:type="spellEnd"/>
-      <w:r>
-        <w:rPr>
-          <w:bCs/>
-          <w:lang w:val="en-US"/>
-        </w:rPr>
-        <w:t xml:space="preserve">) → </w:t>
-      </w:r>
-      <w:proofErr w:type="spellStart"/>
-      <w:r>
-        <w:rPr>
-          <w:bCs/>
-          <w:lang w:val="en-US"/>
-        </w:rPr>
-        <w:t>predicted_resources</w:t>
-      </w:r>
-      <w:proofErr w:type="spellEnd"/>
-      <w:r>
-        <w:rPr>
-          <w:bCs/>
-          <w:lang w:val="en-US"/>
-        </w:rPr>
-        <w:t>_(t+1)</w:t>
+        <w:t>Learn a function: f(usage_t, request_rate_t, history_t) → predicted_resources_(t+1)</w:t>
       </w:r>
     </w:p>
     <w:p>
@@ -10715,7 +9957,6 @@
                 <w:lang w:val="en-US"/>
               </w:rPr>
             </w:pPr>
-            <w:proofErr w:type="spellStart"/>
             <w:r>
               <w:rPr>
                 <w:bCs/>
@@ -10723,7 +9964,6 @@
               </w:rPr>
               <w:t>cpu_usage_pct</w:t>
             </w:r>
-            <w:proofErr w:type="spellEnd"/>
           </w:p>
         </w:tc>
         <w:tc>
@@ -10787,7 +10027,6 @@
                 <w:lang w:val="en-US"/>
               </w:rPr>
             </w:pPr>
-            <w:proofErr w:type="spellStart"/>
             <w:r>
               <w:rPr>
                 <w:bCs/>
@@ -10795,7 +10034,6 @@
               </w:rPr>
               <w:t>memory_usage_pct</w:t>
             </w:r>
-            <w:proofErr w:type="spellEnd"/>
           </w:p>
         </w:tc>
         <w:tc>
@@ -10859,7 +10097,6 @@
                 <w:lang w:val="en-US"/>
               </w:rPr>
             </w:pPr>
-            <w:proofErr w:type="spellStart"/>
             <w:r>
               <w:rPr>
                 <w:bCs/>
@@ -10867,7 +10104,6 @@
               </w:rPr>
               <w:t>request_rate_rps</w:t>
             </w:r>
-            <w:proofErr w:type="spellEnd"/>
           </w:p>
         </w:tc>
         <w:tc>
@@ -10931,31 +10167,13 @@
                 <w:lang w:val="en-US"/>
               </w:rPr>
             </w:pPr>
-            <w:proofErr w:type="spellStart"/>
             <w:r>
               <w:rPr>
                 <w:bCs/>
                 <w:lang w:val="en-US"/>
               </w:rPr>
-              <w:t>cpu_allocated</w:t>
+              <w:t>cpu_allocated, memory_allocated</w:t>
             </w:r>
-            <w:proofErr w:type="spellEnd"/>
-            <w:r>
-              <w:rPr>
-                <w:bCs/>
-                <w:lang w:val="en-US"/>
-              </w:rPr>
-              <w:t xml:space="preserve">, </w:t>
-            </w:r>
-            <w:proofErr w:type="spellStart"/>
-            <w:r>
-              <w:rPr>
-                <w:bCs/>
-                <w:lang w:val="en-US"/>
-              </w:rPr>
-              <w:t>memory_allocated</w:t>
-            </w:r>
-            <w:proofErr w:type="spellEnd"/>
           </w:p>
         </w:tc>
         <w:tc>
@@ -11019,7 +10237,6 @@
                 <w:lang w:val="en-US"/>
               </w:rPr>
             </w:pPr>
-            <w:proofErr w:type="spellStart"/>
             <w:r>
               <w:rPr>
                 <w:bCs/>
@@ -11027,7 +10244,6 @@
               </w:rPr>
               <w:t>past_usage_trend</w:t>
             </w:r>
-            <w:proofErr w:type="spellEnd"/>
           </w:p>
         </w:tc>
         <w:tc>
@@ -11091,31 +10307,13 @@
                 <w:lang w:val="en-US"/>
               </w:rPr>
             </w:pPr>
-            <w:proofErr w:type="spellStart"/>
             <w:r>
               <w:rPr>
                 <w:bCs/>
                 <w:lang w:val="en-US"/>
               </w:rPr>
-              <w:t>time_of_day</w:t>
+              <w:t>time_of_day, day_of_week</w:t>
             </w:r>
-            <w:proofErr w:type="spellEnd"/>
-            <w:r>
-              <w:rPr>
-                <w:bCs/>
-                <w:lang w:val="en-US"/>
-              </w:rPr>
-              <w:t xml:space="preserve">, </w:t>
-            </w:r>
-            <w:proofErr w:type="spellStart"/>
-            <w:r>
-              <w:rPr>
-                <w:bCs/>
-                <w:lang w:val="en-US"/>
-              </w:rPr>
-              <w:t>day_of_week</w:t>
-            </w:r>
-            <w:proofErr w:type="spellEnd"/>
           </w:p>
         </w:tc>
         <w:tc>
@@ -11187,23 +10385,7 @@
           <w:bCs/>
           <w:lang w:val="en-US"/>
         </w:rPr>
-        <w:t xml:space="preserve">cpu_needed_t+1: predicted needed CPU for next interval (e.g., in </w:t>
-      </w:r>
-      <w:proofErr w:type="spellStart"/>
-      <w:r>
-        <w:rPr>
-          <w:bCs/>
-          <w:lang w:val="en-US"/>
-        </w:rPr>
-        <w:t>millicores</w:t>
-      </w:r>
-      <w:proofErr w:type="spellEnd"/>
-      <w:r>
-        <w:rPr>
-          <w:bCs/>
-          <w:lang w:val="en-US"/>
-        </w:rPr>
-        <w:t>)</w:t>
+        <w:t>cpu_needed_t+1: predicted needed CPU for next interval (e.g., in millicores)</w:t>
       </w:r>
     </w:p>
     <w:p>
@@ -11294,21 +10476,12 @@
           <w:lang w:val="en-US"/>
         </w:rPr>
       </w:pPr>
-      <w:proofErr w:type="spellStart"/>
-      <w:r>
-        <w:rPr>
-          <w:bCs/>
-          <w:lang w:val="en-US"/>
-        </w:rPr>
-        <w:t>SGDRegressor</w:t>
-      </w:r>
-      <w:proofErr w:type="spellEnd"/>
-      <w:r>
-        <w:rPr>
-          <w:bCs/>
-          <w:lang w:val="en-US"/>
-        </w:rPr>
-        <w:t xml:space="preserve"> (Stochastic Gradient Descent)</w:t>
+      <w:r>
+        <w:rPr>
+          <w:bCs/>
+          <w:lang w:val="en-US"/>
+        </w:rPr>
+        <w:t>SGDRegressor (Stochastic Gradient Descent)</w:t>
       </w:r>
     </w:p>
     <w:p>
@@ -11328,23 +10501,7 @@
           <w:bCs/>
           <w:lang w:val="en-US"/>
         </w:rPr>
-        <w:t xml:space="preserve">Online Decision Trees (e.g., </w:t>
-      </w:r>
-      <w:proofErr w:type="spellStart"/>
-      <w:r>
-        <w:rPr>
-          <w:bCs/>
-          <w:lang w:val="en-US"/>
-        </w:rPr>
-        <w:t>Hoeffding</w:t>
-      </w:r>
-      <w:proofErr w:type="spellEnd"/>
-      <w:r>
-        <w:rPr>
-          <w:bCs/>
-          <w:lang w:val="en-US"/>
-        </w:rPr>
-        <w:t xml:space="preserve"> Tree in River)</w:t>
+        <w:t>Online Decision Trees (e.g., Hoeffding Tree in River)</w:t>
       </w:r>
     </w:p>
     <w:p>
@@ -11440,23 +10597,7 @@
           <w:bCs/>
           <w:lang w:val="en-US"/>
         </w:rPr>
-        <w:t xml:space="preserve">Avoids </w:t>
-      </w:r>
-      <w:proofErr w:type="spellStart"/>
-      <w:r>
-        <w:rPr>
-          <w:bCs/>
-          <w:lang w:val="en-US"/>
-        </w:rPr>
-        <w:t>underprovisioning</w:t>
-      </w:r>
-      <w:proofErr w:type="spellEnd"/>
-      <w:r>
-        <w:rPr>
-          <w:bCs/>
-          <w:lang w:val="en-US"/>
-        </w:rPr>
-        <w:t>, which leads to latency spikes</w:t>
+        <w:t>Avoids underprovisioning, which leads to latency spikes</w:t>
       </w:r>
     </w:p>
     <w:p>
@@ -11532,63 +10673,7 @@
         <w:rPr>
           <w:lang w:val="en-US"/>
         </w:rPr>
-        <w:t>Learn a function: g(</w:t>
-      </w:r>
-      <w:proofErr w:type="spellStart"/>
-      <w:r>
-        <w:rPr>
-          <w:lang w:val="en-US"/>
-        </w:rPr>
-        <w:t>cpu</w:t>
-      </w:r>
-      <w:proofErr w:type="spellEnd"/>
-      <w:r>
-        <w:rPr>
-          <w:lang w:val="en-US"/>
-        </w:rPr>
-        <w:t xml:space="preserve">, memory, </w:t>
-      </w:r>
-      <w:proofErr w:type="spellStart"/>
-      <w:r>
-        <w:rPr>
-          <w:lang w:val="en-US"/>
-        </w:rPr>
-        <w:t>request_rate</w:t>
-      </w:r>
-      <w:proofErr w:type="spellEnd"/>
-      <w:r>
-        <w:rPr>
-          <w:lang w:val="en-US"/>
-        </w:rPr>
-        <w:t xml:space="preserve">, </w:t>
-      </w:r>
-      <w:proofErr w:type="spellStart"/>
-      <w:r>
-        <w:rPr>
-          <w:lang w:val="en-US"/>
-        </w:rPr>
-        <w:t>usage_stats</w:t>
-      </w:r>
-      <w:proofErr w:type="spellEnd"/>
-      <w:r>
-        <w:rPr>
-          <w:lang w:val="en-US"/>
-        </w:rPr>
-        <w:t xml:space="preserve">) → </w:t>
-      </w:r>
-      <w:proofErr w:type="spellStart"/>
-      <w:r>
-        <w:rPr>
-          <w:lang w:val="en-US"/>
-        </w:rPr>
-        <w:t>predicted_latency</w:t>
-      </w:r>
-      <w:proofErr w:type="spellEnd"/>
-      <w:r>
-        <w:rPr>
-          <w:lang w:val="en-US"/>
-        </w:rPr>
-        <w:t>_(t+1)</w:t>
+        <w:t>Learn a function: g(cpu, memory, request_rate, usage_stats) → predicted_latency_(t+1)</w:t>
       </w:r>
     </w:p>
     <w:p>
@@ -11765,28 +10850,12 @@
                 <w:lang w:val="en-US"/>
               </w:rPr>
             </w:pPr>
-            <w:proofErr w:type="spellStart"/>
             <w:r>
               <w:rPr>
                 <w:lang w:val="en-US"/>
               </w:rPr>
-              <w:t>cpu_allocated</w:t>
+              <w:t>cpu_allocated, memory_allocated</w:t>
             </w:r>
-            <w:proofErr w:type="spellEnd"/>
-            <w:r>
-              <w:rPr>
-                <w:lang w:val="en-US"/>
-              </w:rPr>
-              <w:t xml:space="preserve">, </w:t>
-            </w:r>
-            <w:proofErr w:type="spellStart"/>
-            <w:r>
-              <w:rPr>
-                <w:lang w:val="en-US"/>
-              </w:rPr>
-              <w:t>memory_allocated</w:t>
-            </w:r>
-            <w:proofErr w:type="spellEnd"/>
           </w:p>
         </w:tc>
         <w:tc>
@@ -11847,28 +10916,12 @@
                 <w:lang w:val="en-US"/>
               </w:rPr>
             </w:pPr>
-            <w:proofErr w:type="spellStart"/>
             <w:r>
               <w:rPr>
                 <w:lang w:val="en-US"/>
               </w:rPr>
-              <w:t>cpu_usage_pct</w:t>
+              <w:t>cpu_usage_pct, memory_usage_pct</w:t>
             </w:r>
-            <w:proofErr w:type="spellEnd"/>
-            <w:r>
-              <w:rPr>
-                <w:lang w:val="en-US"/>
-              </w:rPr>
-              <w:t xml:space="preserve">, </w:t>
-            </w:r>
-            <w:proofErr w:type="spellStart"/>
-            <w:r>
-              <w:rPr>
-                <w:lang w:val="en-US"/>
-              </w:rPr>
-              <w:t>memory_usage_pct</w:t>
-            </w:r>
-            <w:proofErr w:type="spellEnd"/>
           </w:p>
         </w:tc>
         <w:tc>
@@ -11929,14 +10982,12 @@
                 <w:lang w:val="en-US"/>
               </w:rPr>
             </w:pPr>
-            <w:proofErr w:type="spellStart"/>
             <w:r>
               <w:rPr>
                 <w:lang w:val="en-US"/>
               </w:rPr>
               <w:t>request_rate_rps</w:t>
             </w:r>
-            <w:proofErr w:type="spellEnd"/>
           </w:p>
         </w:tc>
         <w:tc>
@@ -12063,14 +11114,12 @@
                 <w:lang w:val="en-US"/>
               </w:rPr>
             </w:pPr>
-            <w:proofErr w:type="spellStart"/>
             <w:r>
               <w:rPr>
                 <w:lang w:val="en-US"/>
               </w:rPr>
               <w:t>burstiness_score</w:t>
             </w:r>
-            <w:proofErr w:type="spellEnd"/>
           </w:p>
         </w:tc>
         <w:tc>
@@ -12118,21 +11167,7 @@
         <w:rPr>
           <w:lang w:val="en-US"/>
         </w:rPr>
-        <w:t xml:space="preserve">Optional: </w:t>
-      </w:r>
-      <w:proofErr w:type="spellStart"/>
-      <w:r>
-        <w:rPr>
-          <w:lang w:val="en-US"/>
-        </w:rPr>
-        <w:t>number_of_threads</w:t>
-      </w:r>
-      <w:proofErr w:type="spellEnd"/>
-      <w:r>
-        <w:rPr>
-          <w:lang w:val="en-US"/>
-        </w:rPr>
-        <w:t>, GC time, I/O stats if available</w:t>
+        <w:t>Optional: number_of_threads, GC time, I/O stats if available</w:t>
       </w:r>
     </w:p>
     <w:p>
@@ -12264,33 +11299,11 @@
           <w:lang w:val="en-US"/>
         </w:rPr>
       </w:pPr>
-      <w:proofErr w:type="spellStart"/>
-      <w:r>
-        <w:rPr>
-          <w:lang w:val="en-US"/>
-        </w:rPr>
-        <w:t>LightGBM</w:t>
-      </w:r>
-      <w:proofErr w:type="spellEnd"/>
-      <w:r>
-        <w:rPr>
-          <w:lang w:val="en-US"/>
-        </w:rPr>
-        <w:t>/</w:t>
-      </w:r>
-      <w:proofErr w:type="spellStart"/>
-      <w:r>
-        <w:rPr>
-          <w:lang w:val="en-US"/>
-        </w:rPr>
-        <w:t>XGBoost</w:t>
-      </w:r>
-      <w:proofErr w:type="spellEnd"/>
-      <w:r>
-        <w:rPr>
-          <w:lang w:val="en-US"/>
-        </w:rPr>
-        <w:t xml:space="preserve"> with incremental updates</w:t>
+      <w:r>
+        <w:rPr>
+          <w:lang w:val="en-US"/>
+        </w:rPr>
+        <w:t>LightGBM/XGBoost with incremental updates</w:t>
       </w:r>
     </w:p>
     <w:p>
@@ -12372,19 +11385,11 @@
           <w:lang w:val="en-US"/>
         </w:rPr>
       </w:pPr>
-      <w:proofErr w:type="spellStart"/>
-      <w:r>
-        <w:rPr>
-          <w:lang w:val="en-US"/>
-        </w:rPr>
-        <w:t>Lets</w:t>
-      </w:r>
-      <w:proofErr w:type="spellEnd"/>
-      <w:r>
-        <w:rPr>
-          <w:lang w:val="en-US"/>
-        </w:rPr>
-        <w:t xml:space="preserve"> the system simulate multiple options and pick the best</w:t>
+      <w:r>
+        <w:rPr>
+          <w:lang w:val="en-US"/>
+        </w:rPr>
+        <w:t>Lets the system simulate multiple options and pick the best</w:t>
       </w:r>
     </w:p>
     <w:p>
@@ -13479,16 +12484,8 @@
         <w:rPr>
           <w:lang w:val="en-US"/>
         </w:rPr>
-        <w:t xml:space="preserve">It only applies new CPU/memory allocations when the predicted P95 latency is less than or equal to the user-defined </w:t>
-      </w:r>
-      <w:proofErr w:type="spellStart"/>
-      <w:r>
-        <w:rPr>
-          <w:lang w:val="en-US"/>
-        </w:rPr>
-        <w:t>latency_threshold</w:t>
-      </w:r>
-      <w:proofErr w:type="spellEnd"/>
+        <w:t>It only applies new CPU/memory allocations when the predicted P95 latency is less than or equal to the user-defined latency_threshold</w:t>
+      </w:r>
     </w:p>
     <w:p>
       <w:pPr>
@@ -13558,6 +12555,854 @@
         <w:t>Balances aggression and safety</w:t>
       </w:r>
     </w:p>
+    <w:p>
+      <w:pPr>
+        <w:spacing w:line="240" w:lineRule="auto"/>
+        <w:rPr>
+          <w:rFonts w:ascii="Times New Roman" w:eastAsia="Times New Roman" w:hAnsi="Times New Roman" w:cs="Times New Roman"/>
+          <w:sz w:val="24"/>
+          <w:szCs w:val="24"/>
+          <w:lang w:val="en-US"/>
+        </w:rPr>
+      </w:pPr>
+      <w:r>
+        <w:rPr>
+          <w:rFonts w:eastAsia="Times New Roman"/>
+          <w:b/>
+          <w:bCs/>
+          <w:color w:val="000000"/>
+          <w:lang w:val="en-US"/>
+        </w:rPr>
+        <w:t>Input Signals</w:t>
+      </w:r>
+    </w:p>
+    <w:p>
+      <w:pPr>
+        <w:spacing w:line="240" w:lineRule="auto"/>
+        <w:rPr>
+          <w:rFonts w:ascii="Times New Roman" w:eastAsia="Times New Roman" w:hAnsi="Times New Roman" w:cs="Times New Roman"/>
+          <w:sz w:val="24"/>
+          <w:szCs w:val="24"/>
+          <w:lang w:val="en-US"/>
+        </w:rPr>
+      </w:pPr>
+      <w:r>
+        <w:rPr>
+          <w:rFonts w:eastAsia="Times New Roman"/>
+          <w:color w:val="000000"/>
+          <w:lang w:val="en-US"/>
+        </w:rPr>
+        <w:t>The Decision Module receives:</w:t>
+      </w:r>
+    </w:p>
+    <w:tbl>
+      <w:tblPr>
+        <w:tblW w:w="9360" w:type="dxa"/>
+        <w:tblCellMar>
+          <w:top w:w="15" w:type="dxa"/>
+          <w:left w:w="15" w:type="dxa"/>
+          <w:bottom w:w="15" w:type="dxa"/>
+          <w:right w:w="15" w:type="dxa"/>
+        </w:tblCellMar>
+        <w:tblLook w:val="04A0" w:firstRow="1" w:lastRow="0" w:firstColumn="1" w:lastColumn="0" w:noHBand="0" w:noVBand="1"/>
+      </w:tblPr>
+      <w:tblGrid>
+        <w:gridCol w:w="3147"/>
+        <w:gridCol w:w="2312"/>
+        <w:gridCol w:w="3901"/>
+      </w:tblGrid>
+      <w:tr>
+        <w:tc>
+          <w:tcPr>
+            <w:tcW w:w="0" w:type="auto"/>
+            <w:tcBorders>
+              <w:top w:val="single" w:sz="8" w:space="0" w:color="000000"/>
+              <w:left w:val="single" w:sz="8" w:space="0" w:color="000000"/>
+              <w:bottom w:val="single" w:sz="8" w:space="0" w:color="000000"/>
+              <w:right w:val="single" w:sz="8" w:space="0" w:color="000000"/>
+            </w:tcBorders>
+            <w:tcMar>
+              <w:top w:w="100" w:type="dxa"/>
+              <w:left w:w="100" w:type="dxa"/>
+              <w:bottom w:w="100" w:type="dxa"/>
+              <w:right w:w="100" w:type="dxa"/>
+            </w:tcMar>
+            <w:hideMark/>
+          </w:tcPr>
+          <w:p>
+            <w:pPr>
+              <w:spacing w:line="240" w:lineRule="auto"/>
+              <w:rPr>
+                <w:rFonts w:ascii="Times New Roman" w:eastAsia="Times New Roman" w:hAnsi="Times New Roman" w:cs="Times New Roman"/>
+                <w:sz w:val="24"/>
+                <w:szCs w:val="24"/>
+                <w:lang w:val="en-US"/>
+              </w:rPr>
+            </w:pPr>
+            <w:r>
+              <w:rPr>
+                <w:rFonts w:eastAsia="Times New Roman"/>
+                <w:color w:val="000000"/>
+                <w:lang w:val="en-US"/>
+              </w:rPr>
+              <w:t>Signal</w:t>
+            </w:r>
+          </w:p>
+        </w:tc>
+        <w:tc>
+          <w:tcPr>
+            <w:tcW w:w="0" w:type="auto"/>
+            <w:tcBorders>
+              <w:top w:val="single" w:sz="8" w:space="0" w:color="000000"/>
+              <w:left w:val="single" w:sz="8" w:space="0" w:color="000000"/>
+              <w:bottom w:val="single" w:sz="8" w:space="0" w:color="000000"/>
+              <w:right w:val="single" w:sz="8" w:space="0" w:color="000000"/>
+            </w:tcBorders>
+            <w:tcMar>
+              <w:top w:w="100" w:type="dxa"/>
+              <w:left w:w="100" w:type="dxa"/>
+              <w:bottom w:w="100" w:type="dxa"/>
+              <w:right w:w="100" w:type="dxa"/>
+            </w:tcMar>
+            <w:hideMark/>
+          </w:tcPr>
+          <w:p>
+            <w:pPr>
+              <w:spacing w:line="240" w:lineRule="auto"/>
+              <w:rPr>
+                <w:rFonts w:ascii="Times New Roman" w:eastAsia="Times New Roman" w:hAnsi="Times New Roman" w:cs="Times New Roman"/>
+                <w:sz w:val="24"/>
+                <w:szCs w:val="24"/>
+                <w:lang w:val="en-US"/>
+              </w:rPr>
+            </w:pPr>
+            <w:r>
+              <w:rPr>
+                <w:rFonts w:eastAsia="Times New Roman"/>
+                <w:color w:val="000000"/>
+                <w:lang w:val="en-US"/>
+              </w:rPr>
+              <w:t>Source</w:t>
+            </w:r>
+          </w:p>
+        </w:tc>
+        <w:tc>
+          <w:tcPr>
+            <w:tcW w:w="0" w:type="auto"/>
+            <w:tcBorders>
+              <w:top w:val="single" w:sz="8" w:space="0" w:color="000000"/>
+              <w:left w:val="single" w:sz="8" w:space="0" w:color="000000"/>
+              <w:bottom w:val="single" w:sz="8" w:space="0" w:color="000000"/>
+              <w:right w:val="single" w:sz="8" w:space="0" w:color="000000"/>
+            </w:tcBorders>
+            <w:tcMar>
+              <w:top w:w="100" w:type="dxa"/>
+              <w:left w:w="100" w:type="dxa"/>
+              <w:bottom w:w="100" w:type="dxa"/>
+              <w:right w:w="100" w:type="dxa"/>
+            </w:tcMar>
+            <w:hideMark/>
+          </w:tcPr>
+          <w:p>
+            <w:pPr>
+              <w:spacing w:line="240" w:lineRule="auto"/>
+              <w:rPr>
+                <w:rFonts w:ascii="Times New Roman" w:eastAsia="Times New Roman" w:hAnsi="Times New Roman" w:cs="Times New Roman"/>
+                <w:sz w:val="24"/>
+                <w:szCs w:val="24"/>
+                <w:lang w:val="en-US"/>
+              </w:rPr>
+            </w:pPr>
+            <w:r>
+              <w:rPr>
+                <w:rFonts w:eastAsia="Times New Roman"/>
+                <w:color w:val="000000"/>
+                <w:lang w:val="en-US"/>
+              </w:rPr>
+              <w:t>Description</w:t>
+            </w:r>
+          </w:p>
+        </w:tc>
+      </w:tr>
+      <w:tr>
+        <w:tc>
+          <w:tcPr>
+            <w:tcW w:w="0" w:type="auto"/>
+            <w:tcBorders>
+              <w:top w:val="single" w:sz="8" w:space="0" w:color="000000"/>
+              <w:left w:val="single" w:sz="8" w:space="0" w:color="000000"/>
+              <w:bottom w:val="single" w:sz="8" w:space="0" w:color="000000"/>
+              <w:right w:val="single" w:sz="8" w:space="0" w:color="000000"/>
+            </w:tcBorders>
+            <w:tcMar>
+              <w:top w:w="100" w:type="dxa"/>
+              <w:left w:w="100" w:type="dxa"/>
+              <w:bottom w:w="100" w:type="dxa"/>
+              <w:right w:w="100" w:type="dxa"/>
+            </w:tcMar>
+            <w:hideMark/>
+          </w:tcPr>
+          <w:p>
+            <w:pPr>
+              <w:spacing w:line="240" w:lineRule="auto"/>
+              <w:rPr>
+                <w:rFonts w:ascii="Times New Roman" w:eastAsia="Times New Roman" w:hAnsi="Times New Roman" w:cs="Times New Roman"/>
+                <w:sz w:val="24"/>
+                <w:szCs w:val="24"/>
+                <w:lang w:val="en-US"/>
+              </w:rPr>
+            </w:pPr>
+            <w:r>
+              <w:rPr>
+                <w:rFonts w:eastAsia="Times New Roman"/>
+                <w:color w:val="000000"/>
+                <w:lang w:val="en-US"/>
+              </w:rPr>
+              <w:t>predicted_cpu_millicores</w:t>
+            </w:r>
+          </w:p>
+        </w:tc>
+        <w:tc>
+          <w:tcPr>
+            <w:tcW w:w="0" w:type="auto"/>
+            <w:tcBorders>
+              <w:top w:val="single" w:sz="8" w:space="0" w:color="000000"/>
+              <w:left w:val="single" w:sz="8" w:space="0" w:color="000000"/>
+              <w:bottom w:val="single" w:sz="8" w:space="0" w:color="000000"/>
+              <w:right w:val="single" w:sz="8" w:space="0" w:color="000000"/>
+            </w:tcBorders>
+            <w:tcMar>
+              <w:top w:w="100" w:type="dxa"/>
+              <w:left w:w="100" w:type="dxa"/>
+              <w:bottom w:w="100" w:type="dxa"/>
+              <w:right w:w="100" w:type="dxa"/>
+            </w:tcMar>
+            <w:hideMark/>
+          </w:tcPr>
+          <w:p>
+            <w:pPr>
+              <w:spacing w:line="240" w:lineRule="auto"/>
+              <w:rPr>
+                <w:rFonts w:ascii="Times New Roman" w:eastAsia="Times New Roman" w:hAnsi="Times New Roman" w:cs="Times New Roman"/>
+                <w:sz w:val="24"/>
+                <w:szCs w:val="24"/>
+                <w:lang w:val="en-US"/>
+              </w:rPr>
+            </w:pPr>
+            <w:r>
+              <w:rPr>
+                <w:rFonts w:eastAsia="Times New Roman"/>
+                <w:color w:val="000000"/>
+                <w:lang w:val="en-US"/>
+              </w:rPr>
+              <w:t>Resource Demand Model</w:t>
+            </w:r>
+          </w:p>
+        </w:tc>
+        <w:tc>
+          <w:tcPr>
+            <w:tcW w:w="0" w:type="auto"/>
+            <w:tcBorders>
+              <w:top w:val="single" w:sz="8" w:space="0" w:color="000000"/>
+              <w:left w:val="single" w:sz="8" w:space="0" w:color="000000"/>
+              <w:bottom w:val="single" w:sz="8" w:space="0" w:color="000000"/>
+              <w:right w:val="single" w:sz="8" w:space="0" w:color="000000"/>
+            </w:tcBorders>
+            <w:tcMar>
+              <w:top w:w="100" w:type="dxa"/>
+              <w:left w:w="100" w:type="dxa"/>
+              <w:bottom w:w="100" w:type="dxa"/>
+              <w:right w:w="100" w:type="dxa"/>
+            </w:tcMar>
+            <w:hideMark/>
+          </w:tcPr>
+          <w:p>
+            <w:pPr>
+              <w:spacing w:line="240" w:lineRule="auto"/>
+              <w:rPr>
+                <w:rFonts w:ascii="Times New Roman" w:eastAsia="Times New Roman" w:hAnsi="Times New Roman" w:cs="Times New Roman"/>
+                <w:sz w:val="24"/>
+                <w:szCs w:val="24"/>
+                <w:lang w:val="en-US"/>
+              </w:rPr>
+            </w:pPr>
+            <w:r>
+              <w:rPr>
+                <w:rFonts w:eastAsia="Times New Roman"/>
+                <w:color w:val="000000"/>
+                <w:lang w:val="en-US"/>
+              </w:rPr>
+              <w:t>Suggested CPU request</w:t>
+            </w:r>
+          </w:p>
+        </w:tc>
+      </w:tr>
+      <w:tr>
+        <w:tc>
+          <w:tcPr>
+            <w:tcW w:w="0" w:type="auto"/>
+            <w:tcBorders>
+              <w:top w:val="single" w:sz="8" w:space="0" w:color="000000"/>
+              <w:left w:val="single" w:sz="8" w:space="0" w:color="000000"/>
+              <w:bottom w:val="single" w:sz="8" w:space="0" w:color="000000"/>
+              <w:right w:val="single" w:sz="8" w:space="0" w:color="000000"/>
+            </w:tcBorders>
+            <w:tcMar>
+              <w:top w:w="100" w:type="dxa"/>
+              <w:left w:w="100" w:type="dxa"/>
+              <w:bottom w:w="100" w:type="dxa"/>
+              <w:right w:w="100" w:type="dxa"/>
+            </w:tcMar>
+            <w:hideMark/>
+          </w:tcPr>
+          <w:p>
+            <w:pPr>
+              <w:spacing w:line="240" w:lineRule="auto"/>
+              <w:rPr>
+                <w:rFonts w:ascii="Times New Roman" w:eastAsia="Times New Roman" w:hAnsi="Times New Roman" w:cs="Times New Roman"/>
+                <w:sz w:val="24"/>
+                <w:szCs w:val="24"/>
+                <w:lang w:val="en-US"/>
+              </w:rPr>
+            </w:pPr>
+            <w:r>
+              <w:rPr>
+                <w:rFonts w:eastAsia="Times New Roman"/>
+                <w:color w:val="000000"/>
+                <w:lang w:val="en-US"/>
+              </w:rPr>
+              <w:t>predicted_memory_mebibytes</w:t>
+            </w:r>
+          </w:p>
+        </w:tc>
+        <w:tc>
+          <w:tcPr>
+            <w:tcW w:w="0" w:type="auto"/>
+            <w:tcBorders>
+              <w:top w:val="single" w:sz="8" w:space="0" w:color="000000"/>
+              <w:left w:val="single" w:sz="8" w:space="0" w:color="000000"/>
+              <w:bottom w:val="single" w:sz="8" w:space="0" w:color="000000"/>
+              <w:right w:val="single" w:sz="8" w:space="0" w:color="000000"/>
+            </w:tcBorders>
+            <w:tcMar>
+              <w:top w:w="100" w:type="dxa"/>
+              <w:left w:w="100" w:type="dxa"/>
+              <w:bottom w:w="100" w:type="dxa"/>
+              <w:right w:w="100" w:type="dxa"/>
+            </w:tcMar>
+            <w:hideMark/>
+          </w:tcPr>
+          <w:p>
+            <w:pPr>
+              <w:spacing w:line="240" w:lineRule="auto"/>
+              <w:rPr>
+                <w:rFonts w:ascii="Times New Roman" w:eastAsia="Times New Roman" w:hAnsi="Times New Roman" w:cs="Times New Roman"/>
+                <w:sz w:val="24"/>
+                <w:szCs w:val="24"/>
+                <w:lang w:val="en-US"/>
+              </w:rPr>
+            </w:pPr>
+            <w:r>
+              <w:rPr>
+                <w:rFonts w:eastAsia="Times New Roman"/>
+                <w:color w:val="000000"/>
+                <w:lang w:val="en-US"/>
+              </w:rPr>
+              <w:t>Resource Demand Model</w:t>
+            </w:r>
+          </w:p>
+        </w:tc>
+        <w:tc>
+          <w:tcPr>
+            <w:tcW w:w="0" w:type="auto"/>
+            <w:tcBorders>
+              <w:top w:val="single" w:sz="8" w:space="0" w:color="000000"/>
+              <w:left w:val="single" w:sz="8" w:space="0" w:color="000000"/>
+              <w:bottom w:val="single" w:sz="8" w:space="0" w:color="000000"/>
+              <w:right w:val="single" w:sz="8" w:space="0" w:color="000000"/>
+            </w:tcBorders>
+            <w:tcMar>
+              <w:top w:w="100" w:type="dxa"/>
+              <w:left w:w="100" w:type="dxa"/>
+              <w:bottom w:w="100" w:type="dxa"/>
+              <w:right w:w="100" w:type="dxa"/>
+            </w:tcMar>
+            <w:hideMark/>
+          </w:tcPr>
+          <w:p>
+            <w:pPr>
+              <w:spacing w:line="240" w:lineRule="auto"/>
+              <w:rPr>
+                <w:rFonts w:ascii="Times New Roman" w:eastAsia="Times New Roman" w:hAnsi="Times New Roman" w:cs="Times New Roman"/>
+                <w:sz w:val="24"/>
+                <w:szCs w:val="24"/>
+                <w:lang w:val="en-US"/>
+              </w:rPr>
+            </w:pPr>
+            <w:r>
+              <w:rPr>
+                <w:rFonts w:eastAsia="Times New Roman"/>
+                <w:color w:val="000000"/>
+                <w:lang w:val="en-US"/>
+              </w:rPr>
+              <w:t>Suggested memory request</w:t>
+            </w:r>
+          </w:p>
+        </w:tc>
+      </w:tr>
+      <w:tr>
+        <w:tc>
+          <w:tcPr>
+            <w:tcW w:w="0" w:type="auto"/>
+            <w:tcBorders>
+              <w:top w:val="single" w:sz="8" w:space="0" w:color="000000"/>
+              <w:left w:val="single" w:sz="8" w:space="0" w:color="000000"/>
+              <w:bottom w:val="single" w:sz="8" w:space="0" w:color="000000"/>
+              <w:right w:val="single" w:sz="8" w:space="0" w:color="000000"/>
+            </w:tcBorders>
+            <w:tcMar>
+              <w:top w:w="100" w:type="dxa"/>
+              <w:left w:w="100" w:type="dxa"/>
+              <w:bottom w:w="100" w:type="dxa"/>
+              <w:right w:w="100" w:type="dxa"/>
+            </w:tcMar>
+            <w:hideMark/>
+          </w:tcPr>
+          <w:p>
+            <w:pPr>
+              <w:spacing w:line="240" w:lineRule="auto"/>
+              <w:rPr>
+                <w:rFonts w:ascii="Times New Roman" w:eastAsia="Times New Roman" w:hAnsi="Times New Roman" w:cs="Times New Roman"/>
+                <w:sz w:val="24"/>
+                <w:szCs w:val="24"/>
+                <w:lang w:val="en-US"/>
+              </w:rPr>
+            </w:pPr>
+            <w:r>
+              <w:rPr>
+                <w:rFonts w:eastAsia="Times New Roman"/>
+                <w:color w:val="000000"/>
+                <w:lang w:val="en-US"/>
+              </w:rPr>
+              <w:t>predicted_latency_p95_ms</w:t>
+            </w:r>
+          </w:p>
+        </w:tc>
+        <w:tc>
+          <w:tcPr>
+            <w:tcW w:w="0" w:type="auto"/>
+            <w:tcBorders>
+              <w:top w:val="single" w:sz="8" w:space="0" w:color="000000"/>
+              <w:left w:val="single" w:sz="8" w:space="0" w:color="000000"/>
+              <w:bottom w:val="single" w:sz="8" w:space="0" w:color="000000"/>
+              <w:right w:val="single" w:sz="8" w:space="0" w:color="000000"/>
+            </w:tcBorders>
+            <w:tcMar>
+              <w:top w:w="100" w:type="dxa"/>
+              <w:left w:w="100" w:type="dxa"/>
+              <w:bottom w:w="100" w:type="dxa"/>
+              <w:right w:w="100" w:type="dxa"/>
+            </w:tcMar>
+            <w:hideMark/>
+          </w:tcPr>
+          <w:p>
+            <w:pPr>
+              <w:spacing w:line="240" w:lineRule="auto"/>
+              <w:rPr>
+                <w:rFonts w:ascii="Times New Roman" w:eastAsia="Times New Roman" w:hAnsi="Times New Roman" w:cs="Times New Roman"/>
+                <w:sz w:val="24"/>
+                <w:szCs w:val="24"/>
+                <w:lang w:val="en-US"/>
+              </w:rPr>
+            </w:pPr>
+            <w:r>
+              <w:rPr>
+                <w:rFonts w:eastAsia="Times New Roman"/>
+                <w:color w:val="000000"/>
+                <w:lang w:val="en-US"/>
+              </w:rPr>
+              <w:t>Latency Simulation Model</w:t>
+            </w:r>
+          </w:p>
+        </w:tc>
+        <w:tc>
+          <w:tcPr>
+            <w:tcW w:w="0" w:type="auto"/>
+            <w:tcBorders>
+              <w:top w:val="single" w:sz="8" w:space="0" w:color="000000"/>
+              <w:left w:val="single" w:sz="8" w:space="0" w:color="000000"/>
+              <w:bottom w:val="single" w:sz="8" w:space="0" w:color="000000"/>
+              <w:right w:val="single" w:sz="8" w:space="0" w:color="000000"/>
+            </w:tcBorders>
+            <w:tcMar>
+              <w:top w:w="100" w:type="dxa"/>
+              <w:left w:w="100" w:type="dxa"/>
+              <w:bottom w:w="100" w:type="dxa"/>
+              <w:right w:w="100" w:type="dxa"/>
+            </w:tcMar>
+            <w:hideMark/>
+          </w:tcPr>
+          <w:p>
+            <w:pPr>
+              <w:spacing w:line="240" w:lineRule="auto"/>
+              <w:rPr>
+                <w:rFonts w:ascii="Times New Roman" w:eastAsia="Times New Roman" w:hAnsi="Times New Roman" w:cs="Times New Roman"/>
+                <w:sz w:val="24"/>
+                <w:szCs w:val="24"/>
+                <w:lang w:val="en-US"/>
+              </w:rPr>
+            </w:pPr>
+            <w:r>
+              <w:rPr>
+                <w:rFonts w:eastAsia="Times New Roman"/>
+                <w:color w:val="000000"/>
+                <w:lang w:val="en-US"/>
+              </w:rPr>
+              <w:t>Expected latency if above resources are applied</w:t>
+            </w:r>
+          </w:p>
+        </w:tc>
+      </w:tr>
+      <w:tr>
+        <w:tc>
+          <w:tcPr>
+            <w:tcW w:w="0" w:type="auto"/>
+            <w:tcBorders>
+              <w:top w:val="single" w:sz="8" w:space="0" w:color="000000"/>
+              <w:left w:val="single" w:sz="8" w:space="0" w:color="000000"/>
+              <w:bottom w:val="single" w:sz="8" w:space="0" w:color="000000"/>
+              <w:right w:val="single" w:sz="8" w:space="0" w:color="000000"/>
+            </w:tcBorders>
+            <w:tcMar>
+              <w:top w:w="100" w:type="dxa"/>
+              <w:left w:w="100" w:type="dxa"/>
+              <w:bottom w:w="100" w:type="dxa"/>
+              <w:right w:w="100" w:type="dxa"/>
+            </w:tcMar>
+            <w:hideMark/>
+          </w:tcPr>
+          <w:p>
+            <w:pPr>
+              <w:spacing w:line="240" w:lineRule="auto"/>
+              <w:rPr>
+                <w:rFonts w:ascii="Times New Roman" w:eastAsia="Times New Roman" w:hAnsi="Times New Roman" w:cs="Times New Roman"/>
+                <w:sz w:val="24"/>
+                <w:szCs w:val="24"/>
+                <w:lang w:val="en-US"/>
+              </w:rPr>
+            </w:pPr>
+            <w:r>
+              <w:rPr>
+                <w:rFonts w:eastAsia="Times New Roman"/>
+                <w:color w:val="000000"/>
+                <w:lang w:val="en-US"/>
+              </w:rPr>
+              <w:t>latency_threshold_ms</w:t>
+            </w:r>
+          </w:p>
+        </w:tc>
+        <w:tc>
+          <w:tcPr>
+            <w:tcW w:w="0" w:type="auto"/>
+            <w:tcBorders>
+              <w:top w:val="single" w:sz="8" w:space="0" w:color="000000"/>
+              <w:left w:val="single" w:sz="8" w:space="0" w:color="000000"/>
+              <w:bottom w:val="single" w:sz="8" w:space="0" w:color="000000"/>
+              <w:right w:val="single" w:sz="8" w:space="0" w:color="000000"/>
+            </w:tcBorders>
+            <w:tcMar>
+              <w:top w:w="100" w:type="dxa"/>
+              <w:left w:w="100" w:type="dxa"/>
+              <w:bottom w:w="100" w:type="dxa"/>
+              <w:right w:w="100" w:type="dxa"/>
+            </w:tcMar>
+            <w:hideMark/>
+          </w:tcPr>
+          <w:p>
+            <w:pPr>
+              <w:spacing w:line="240" w:lineRule="auto"/>
+              <w:rPr>
+                <w:rFonts w:ascii="Times New Roman" w:eastAsia="Times New Roman" w:hAnsi="Times New Roman" w:cs="Times New Roman"/>
+                <w:sz w:val="24"/>
+                <w:szCs w:val="24"/>
+                <w:lang w:val="en-US"/>
+              </w:rPr>
+            </w:pPr>
+            <w:r>
+              <w:rPr>
+                <w:rFonts w:eastAsia="Times New Roman"/>
+                <w:color w:val="000000"/>
+                <w:lang w:val="en-US"/>
+              </w:rPr>
+              <w:t>User-defined config</w:t>
+            </w:r>
+          </w:p>
+        </w:tc>
+        <w:tc>
+          <w:tcPr>
+            <w:tcW w:w="0" w:type="auto"/>
+            <w:tcBorders>
+              <w:top w:val="single" w:sz="8" w:space="0" w:color="000000"/>
+              <w:left w:val="single" w:sz="8" w:space="0" w:color="000000"/>
+              <w:bottom w:val="single" w:sz="8" w:space="0" w:color="000000"/>
+              <w:right w:val="single" w:sz="8" w:space="0" w:color="000000"/>
+            </w:tcBorders>
+            <w:tcMar>
+              <w:top w:w="100" w:type="dxa"/>
+              <w:left w:w="100" w:type="dxa"/>
+              <w:bottom w:w="100" w:type="dxa"/>
+              <w:right w:w="100" w:type="dxa"/>
+            </w:tcMar>
+            <w:hideMark/>
+          </w:tcPr>
+          <w:p>
+            <w:pPr>
+              <w:spacing w:line="240" w:lineRule="auto"/>
+              <w:rPr>
+                <w:rFonts w:ascii="Times New Roman" w:eastAsia="Times New Roman" w:hAnsi="Times New Roman" w:cs="Times New Roman"/>
+                <w:sz w:val="24"/>
+                <w:szCs w:val="24"/>
+                <w:lang w:val="en-US"/>
+              </w:rPr>
+            </w:pPr>
+            <w:r>
+              <w:rPr>
+                <w:rFonts w:eastAsia="Times New Roman"/>
+                <w:color w:val="000000"/>
+                <w:lang w:val="en-US"/>
+              </w:rPr>
+              <w:t>Maximum allowed P95 latency (e.g., 100ms)</w:t>
+            </w:r>
+          </w:p>
+        </w:tc>
+      </w:tr>
+      <w:tr>
+        <w:tc>
+          <w:tcPr>
+            <w:tcW w:w="0" w:type="auto"/>
+            <w:tcBorders>
+              <w:top w:val="single" w:sz="8" w:space="0" w:color="000000"/>
+              <w:left w:val="single" w:sz="8" w:space="0" w:color="000000"/>
+              <w:bottom w:val="single" w:sz="8" w:space="0" w:color="000000"/>
+              <w:right w:val="single" w:sz="8" w:space="0" w:color="000000"/>
+            </w:tcBorders>
+            <w:tcMar>
+              <w:top w:w="100" w:type="dxa"/>
+              <w:left w:w="100" w:type="dxa"/>
+              <w:bottom w:w="100" w:type="dxa"/>
+              <w:right w:w="100" w:type="dxa"/>
+            </w:tcMar>
+            <w:hideMark/>
+          </w:tcPr>
+          <w:p>
+            <w:pPr>
+              <w:spacing w:line="240" w:lineRule="auto"/>
+              <w:rPr>
+                <w:rFonts w:ascii="Times New Roman" w:eastAsia="Times New Roman" w:hAnsi="Times New Roman" w:cs="Times New Roman"/>
+                <w:sz w:val="24"/>
+                <w:szCs w:val="24"/>
+                <w:lang w:val="en-US"/>
+              </w:rPr>
+            </w:pPr>
+            <w:r>
+              <w:rPr>
+                <w:rFonts w:eastAsia="Times New Roman"/>
+                <w:color w:val="000000"/>
+                <w:lang w:val="en-US"/>
+              </w:rPr>
+              <w:t>current_allocation</w:t>
+            </w:r>
+          </w:p>
+        </w:tc>
+        <w:tc>
+          <w:tcPr>
+            <w:tcW w:w="0" w:type="auto"/>
+            <w:tcBorders>
+              <w:top w:val="single" w:sz="8" w:space="0" w:color="000000"/>
+              <w:left w:val="single" w:sz="8" w:space="0" w:color="000000"/>
+              <w:bottom w:val="single" w:sz="8" w:space="0" w:color="000000"/>
+              <w:right w:val="single" w:sz="8" w:space="0" w:color="000000"/>
+            </w:tcBorders>
+            <w:tcMar>
+              <w:top w:w="100" w:type="dxa"/>
+              <w:left w:w="100" w:type="dxa"/>
+              <w:bottom w:w="100" w:type="dxa"/>
+              <w:right w:w="100" w:type="dxa"/>
+            </w:tcMar>
+            <w:hideMark/>
+          </w:tcPr>
+          <w:p>
+            <w:pPr>
+              <w:spacing w:line="240" w:lineRule="auto"/>
+              <w:rPr>
+                <w:rFonts w:ascii="Times New Roman" w:eastAsia="Times New Roman" w:hAnsi="Times New Roman" w:cs="Times New Roman"/>
+                <w:sz w:val="24"/>
+                <w:szCs w:val="24"/>
+                <w:lang w:val="en-US"/>
+              </w:rPr>
+            </w:pPr>
+            <w:r>
+              <w:rPr>
+                <w:rFonts w:eastAsia="Times New Roman"/>
+                <w:color w:val="000000"/>
+                <w:lang w:val="en-US"/>
+              </w:rPr>
+              <w:t>Kubernetes API</w:t>
+            </w:r>
+          </w:p>
+        </w:tc>
+        <w:tc>
+          <w:tcPr>
+            <w:tcW w:w="0" w:type="auto"/>
+            <w:tcBorders>
+              <w:top w:val="single" w:sz="8" w:space="0" w:color="000000"/>
+              <w:left w:val="single" w:sz="8" w:space="0" w:color="000000"/>
+              <w:bottom w:val="single" w:sz="8" w:space="0" w:color="000000"/>
+              <w:right w:val="single" w:sz="8" w:space="0" w:color="000000"/>
+            </w:tcBorders>
+            <w:tcMar>
+              <w:top w:w="100" w:type="dxa"/>
+              <w:left w:w="100" w:type="dxa"/>
+              <w:bottom w:w="100" w:type="dxa"/>
+              <w:right w:w="100" w:type="dxa"/>
+            </w:tcMar>
+            <w:hideMark/>
+          </w:tcPr>
+          <w:p>
+            <w:pPr>
+              <w:spacing w:line="240" w:lineRule="auto"/>
+              <w:rPr>
+                <w:rFonts w:ascii="Times New Roman" w:eastAsia="Times New Roman" w:hAnsi="Times New Roman" w:cs="Times New Roman"/>
+                <w:sz w:val="24"/>
+                <w:szCs w:val="24"/>
+                <w:lang w:val="en-US"/>
+              </w:rPr>
+            </w:pPr>
+            <w:r>
+              <w:rPr>
+                <w:rFonts w:eastAsia="Times New Roman"/>
+                <w:color w:val="000000"/>
+                <w:lang w:val="en-US"/>
+              </w:rPr>
+              <w:t>Current CPU/memory request values</w:t>
+            </w:r>
+          </w:p>
+        </w:tc>
+      </w:tr>
+      <w:tr>
+        <w:tc>
+          <w:tcPr>
+            <w:tcW w:w="0" w:type="auto"/>
+            <w:tcBorders>
+              <w:top w:val="single" w:sz="8" w:space="0" w:color="000000"/>
+              <w:left w:val="single" w:sz="8" w:space="0" w:color="000000"/>
+              <w:bottom w:val="single" w:sz="8" w:space="0" w:color="000000"/>
+              <w:right w:val="single" w:sz="8" w:space="0" w:color="000000"/>
+            </w:tcBorders>
+            <w:tcMar>
+              <w:top w:w="100" w:type="dxa"/>
+              <w:left w:w="100" w:type="dxa"/>
+              <w:bottom w:w="100" w:type="dxa"/>
+              <w:right w:w="100" w:type="dxa"/>
+            </w:tcMar>
+            <w:hideMark/>
+          </w:tcPr>
+          <w:p>
+            <w:pPr>
+              <w:spacing w:line="240" w:lineRule="auto"/>
+              <w:rPr>
+                <w:rFonts w:ascii="Times New Roman" w:eastAsia="Times New Roman" w:hAnsi="Times New Roman" w:cs="Times New Roman"/>
+                <w:sz w:val="24"/>
+                <w:szCs w:val="24"/>
+                <w:lang w:val="en-US"/>
+              </w:rPr>
+            </w:pPr>
+            <w:r>
+              <w:rPr>
+                <w:rFonts w:eastAsia="Times New Roman"/>
+                <w:color w:val="000000"/>
+                <w:lang w:val="en-US"/>
+              </w:rPr>
+              <w:t>cooldown_period_active</w:t>
+            </w:r>
+          </w:p>
+        </w:tc>
+        <w:tc>
+          <w:tcPr>
+            <w:tcW w:w="0" w:type="auto"/>
+            <w:tcBorders>
+              <w:top w:val="single" w:sz="8" w:space="0" w:color="000000"/>
+              <w:left w:val="single" w:sz="8" w:space="0" w:color="000000"/>
+              <w:bottom w:val="single" w:sz="8" w:space="0" w:color="000000"/>
+              <w:right w:val="single" w:sz="8" w:space="0" w:color="000000"/>
+            </w:tcBorders>
+            <w:tcMar>
+              <w:top w:w="100" w:type="dxa"/>
+              <w:left w:w="100" w:type="dxa"/>
+              <w:bottom w:w="100" w:type="dxa"/>
+              <w:right w:w="100" w:type="dxa"/>
+            </w:tcMar>
+            <w:hideMark/>
+          </w:tcPr>
+          <w:p>
+            <w:pPr>
+              <w:spacing w:line="240" w:lineRule="auto"/>
+              <w:rPr>
+                <w:rFonts w:ascii="Times New Roman" w:eastAsia="Times New Roman" w:hAnsi="Times New Roman" w:cs="Times New Roman"/>
+                <w:sz w:val="24"/>
+                <w:szCs w:val="24"/>
+                <w:lang w:val="en-US"/>
+              </w:rPr>
+            </w:pPr>
+            <w:r>
+              <w:rPr>
+                <w:rFonts w:eastAsia="Times New Roman"/>
+                <w:color w:val="000000"/>
+                <w:lang w:val="en-US"/>
+              </w:rPr>
+              <w:t>Scheduler state</w:t>
+            </w:r>
+          </w:p>
+        </w:tc>
+        <w:tc>
+          <w:tcPr>
+            <w:tcW w:w="0" w:type="auto"/>
+            <w:tcBorders>
+              <w:top w:val="single" w:sz="8" w:space="0" w:color="000000"/>
+              <w:left w:val="single" w:sz="8" w:space="0" w:color="000000"/>
+              <w:bottom w:val="single" w:sz="8" w:space="0" w:color="000000"/>
+              <w:right w:val="single" w:sz="8" w:space="0" w:color="000000"/>
+            </w:tcBorders>
+            <w:tcMar>
+              <w:top w:w="100" w:type="dxa"/>
+              <w:left w:w="100" w:type="dxa"/>
+              <w:bottom w:w="100" w:type="dxa"/>
+              <w:right w:w="100" w:type="dxa"/>
+            </w:tcMar>
+            <w:hideMark/>
+          </w:tcPr>
+          <w:p>
+            <w:pPr>
+              <w:spacing w:line="240" w:lineRule="auto"/>
+              <w:rPr>
+                <w:rFonts w:ascii="Times New Roman" w:eastAsia="Times New Roman" w:hAnsi="Times New Roman" w:cs="Times New Roman"/>
+                <w:sz w:val="24"/>
+                <w:szCs w:val="24"/>
+                <w:lang w:val="en-US"/>
+              </w:rPr>
+            </w:pPr>
+            <w:r>
+              <w:rPr>
+                <w:rFonts w:eastAsia="Times New Roman"/>
+                <w:color w:val="000000"/>
+                <w:lang w:val="en-US"/>
+              </w:rPr>
+              <w:t>Prevents frequent flapping</w:t>
+            </w:r>
+          </w:p>
+        </w:tc>
+      </w:tr>
+    </w:tbl>
     <w:p>
       <w:pPr>
         <w:spacing w:before="240" w:after="240"/>
@@ -25356,6 +25201,34 @@
       <w:shd w:val="clear" w:color="auto" w:fill="E1DFDD"/>
     </w:rPr>
   </w:style>
+  <w:style w:type="paragraph" w:styleId="NormalWeb">
+    <w:name w:val="Normal (Web)"/>
+    <w:basedOn w:val="Normal"/>
+    <w:uiPriority w:val="99"/>
+    <w:semiHidden/>
+    <w:unhideWhenUsed/>
+    <w:rsid w:val="00CD5F73"/>
+    <w:pPr>
+      <w:spacing w:before="100" w:beforeAutospacing="1" w:after="100" w:afterAutospacing="1" w:line="240" w:lineRule="auto"/>
+    </w:pPr>
+    <w:rPr>
+      <w:rFonts w:ascii="Times New Roman" w:eastAsia="Times New Roman" w:hAnsi="Times New Roman" w:cs="Times New Roman"/>
+      <w:sz w:val="24"/>
+      <w:szCs w:val="24"/>
+      <w:lang w:val="en-US"/>
+    </w:rPr>
+  </w:style>
+  <w:style w:type="paragraph" w:styleId="ListParagraph">
+    <w:name w:val="List Paragraph"/>
+    <w:basedOn w:val="Normal"/>
+    <w:uiPriority w:val="34"/>
+    <w:qFormat/>
+    <w:rsid w:val="00CD5F73"/>
+    <w:pPr>
+      <w:ind w:left="720"/>
+      <w:contextualSpacing/>
+    </w:pPr>
+  </w:style>
 </w:styles>
 </file>
 

</xml_diff>

<commit_message>
Add algorithm pseudo code
</commit_message>
<xml_diff>
--- a/Algorithm_Design/Algorithm Design.docx
+++ b/Algorithm_Design/Algorithm Design.docx
@@ -49,7 +49,31 @@
         <w:jc w:val="both"/>
       </w:pPr>
       <w:r>
-        <w:t>Kubernetes (K8s) is the de facto standard for deploying and managing containerized applications. One of its most powerful features is autoscaling, which dynamically adjusts CPU and memory allocations based on resource usage metrics. However, existing autoscalers, such as the Horizontal Pod Autoscaler (HPA) and Vertical Pod Autoscaler (VPA), have limitations, especially for latency-sensitive applications operating under dynamic and unpredictable workloads.</w:t>
+        <w:t xml:space="preserve">Kubernetes (K8s) is the de facto standard for deploying and managing containerized applications. One of its most powerful features is autoscaling, which dynamically adjusts CPU and memory allocations based on resource usage metrics. However, existing </w:t>
+      </w:r>
+      <w:proofErr w:type="spellStart"/>
+      <w:r>
+        <w:t>autoscalers</w:t>
+      </w:r>
+      <w:proofErr w:type="spellEnd"/>
+      <w:r>
+        <w:t xml:space="preserve">, such as the Horizontal Pod </w:t>
+      </w:r>
+      <w:proofErr w:type="spellStart"/>
+      <w:r>
+        <w:t>Autoscaler</w:t>
+      </w:r>
+      <w:proofErr w:type="spellEnd"/>
+      <w:r>
+        <w:t xml:space="preserve"> (HPA) and Vertical Pod </w:t>
+      </w:r>
+      <w:proofErr w:type="spellStart"/>
+      <w:r>
+        <w:t>Autoscaler</w:t>
+      </w:r>
+      <w:proofErr w:type="spellEnd"/>
+      <w:r>
+        <w:t xml:space="preserve"> (VPA), have limitations, especially for latency-sensitive applications operating under dynamic and unpredictable workloads.</w:t>
       </w:r>
     </w:p>
     <w:p/>
@@ -60,8 +84,13 @@
       <w:bookmarkStart w:id="3" w:name="_mrnxjs5fmwmj" w:colFirst="0" w:colLast="0"/>
       <w:bookmarkEnd w:id="3"/>
       <w:r>
-        <w:t>Limitations of Existing Autoscalers</w:t>
-      </w:r>
+        <w:t xml:space="preserve">Limitations of Existing </w:t>
+      </w:r>
+      <w:proofErr w:type="spellStart"/>
+      <w:r>
+        <w:t>Autoscalers</w:t>
+      </w:r>
+      <w:proofErr w:type="spellEnd"/>
     </w:p>
     <w:p>
       <w:pPr>
@@ -85,7 +114,15 @@
         <w:jc w:val="both"/>
       </w:pPr>
       <w:r>
-        <w:t>In Kubernetes, autoscalers automate the process of adjusting resources allocated to containers to improve performance and efficiency.</w:t>
+        <w:t xml:space="preserve">In Kubernetes, </w:t>
+      </w:r>
+      <w:proofErr w:type="spellStart"/>
+      <w:r>
+        <w:t>autoscalers</w:t>
+      </w:r>
+      <w:proofErr w:type="spellEnd"/>
+      <w:r>
+        <w:t xml:space="preserve"> automate the process of adjusting resources allocated to containers to improve performance and efficiency.</w:t>
       </w:r>
     </w:p>
     <w:p>
@@ -100,7 +137,21 @@
         <w:rPr>
           <w:b/>
         </w:rPr>
-        <w:t>Horizontal Pod Autoscaler (HPA)</w:t>
+        <w:t xml:space="preserve">Horizontal Pod </w:t>
+      </w:r>
+      <w:proofErr w:type="spellStart"/>
+      <w:r>
+        <w:rPr>
+          <w:b/>
+        </w:rPr>
+        <w:t>Autoscaler</w:t>
+      </w:r>
+      <w:proofErr w:type="spellEnd"/>
+      <w:r>
+        <w:rPr>
+          <w:b/>
+        </w:rPr>
+        <w:t xml:space="preserve"> (HPA)</w:t>
       </w:r>
       <w:r>
         <w:t>:</w:t>
@@ -191,7 +242,21 @@
         <w:rPr>
           <w:b/>
         </w:rPr>
-        <w:t>Vertical Pod Autoscaler (VPA)</w:t>
+        <w:t xml:space="preserve">Vertical Pod </w:t>
+      </w:r>
+      <w:proofErr w:type="spellStart"/>
+      <w:r>
+        <w:rPr>
+          <w:b/>
+        </w:rPr>
+        <w:t>Autoscaler</w:t>
+      </w:r>
+      <w:proofErr w:type="spellEnd"/>
+      <w:r>
+        <w:rPr>
+          <w:b/>
+        </w:rPr>
+        <w:t xml:space="preserve"> (VPA)</w:t>
       </w:r>
     </w:p>
     <w:p>
@@ -2444,7 +2509,23 @@
           <w:bCs/>
           <w:lang w:val="en-US"/>
         </w:rPr>
-        <w:t>Online learning ensures the autoscaler adapts immediately to recent data, avoiding stale decisions.</w:t>
+        <w:t xml:space="preserve">Online learning ensures the </w:t>
+      </w:r>
+      <w:proofErr w:type="spellStart"/>
+      <w:r>
+        <w:rPr>
+          <w:bCs/>
+          <w:lang w:val="en-US"/>
+        </w:rPr>
+        <w:t>autoscaler</w:t>
+      </w:r>
+      <w:proofErr w:type="spellEnd"/>
+      <w:r>
+        <w:rPr>
+          <w:bCs/>
+          <w:lang w:val="en-US"/>
+        </w:rPr>
+        <w:t xml:space="preserve"> adapts immediately to recent data, avoiding stale decisions.</w:t>
       </w:r>
     </w:p>
     <w:p>
@@ -3053,7 +3134,23 @@
           <w:bCs/>
           <w:lang w:val="en-US"/>
         </w:rPr>
-        <w:t>Traditional autoscalers use reactive logic — increase CPU if it’s &gt;80%.</w:t>
+        <w:t xml:space="preserve">Traditional </w:t>
+      </w:r>
+      <w:proofErr w:type="spellStart"/>
+      <w:r>
+        <w:rPr>
+          <w:bCs/>
+          <w:lang w:val="en-US"/>
+        </w:rPr>
+        <w:t>autoscalers</w:t>
+      </w:r>
+      <w:proofErr w:type="spellEnd"/>
+      <w:r>
+        <w:rPr>
+          <w:bCs/>
+          <w:lang w:val="en-US"/>
+        </w:rPr>
+        <w:t xml:space="preserve"> use reactive logic — increase CPU if it’s &gt;80%.</w:t>
       </w:r>
     </w:p>
     <w:p>
@@ -3226,7 +3323,23 @@
           <w:bCs/>
           <w:lang w:val="en-US"/>
         </w:rPr>
-        <w:t>If the prediction shows latency will stay under a configured threshold (e.g., 95th percentile &lt; 100 ms), the change is allowed.</w:t>
+        <w:t xml:space="preserve">If the prediction shows latency will stay under a configured threshold (e.g., 95th percentile &lt; 100 </w:t>
+      </w:r>
+      <w:proofErr w:type="spellStart"/>
+      <w:r>
+        <w:rPr>
+          <w:bCs/>
+          <w:lang w:val="en-US"/>
+        </w:rPr>
+        <w:t>ms</w:t>
+      </w:r>
+      <w:proofErr w:type="spellEnd"/>
+      <w:r>
+        <w:rPr>
+          <w:bCs/>
+          <w:lang w:val="en-US"/>
+        </w:rPr>
+        <w:t>), the change is allowed.</w:t>
       </w:r>
     </w:p>
     <w:p>
@@ -3760,7 +3873,23 @@
           <w:bCs/>
           <w:lang w:val="en-US"/>
         </w:rPr>
-        <w:t>Many autoscalers apply changes based on utilization alone, which can backfire:</w:t>
+        <w:t xml:space="preserve">Many </w:t>
+      </w:r>
+      <w:proofErr w:type="spellStart"/>
+      <w:r>
+        <w:rPr>
+          <w:bCs/>
+          <w:lang w:val="en-US"/>
+        </w:rPr>
+        <w:t>autoscalers</w:t>
+      </w:r>
+      <w:proofErr w:type="spellEnd"/>
+      <w:r>
+        <w:rPr>
+          <w:bCs/>
+          <w:lang w:val="en-US"/>
+        </w:rPr>
+        <w:t xml:space="preserve"> apply changes based on utilization alone, which can backfire:</w:t>
       </w:r>
     </w:p>
     <w:p>
@@ -3966,7 +4095,23 @@
           <w:bCs/>
           <w:lang w:val="en-US"/>
         </w:rPr>
-        <w:t>Error Avoidance: Prevents autoscaler from applying harmful updates (like VPA restarts or CPU throttling).</w:t>
+        <w:t xml:space="preserve">Error Avoidance: Prevents </w:t>
+      </w:r>
+      <w:proofErr w:type="spellStart"/>
+      <w:r>
+        <w:rPr>
+          <w:bCs/>
+          <w:lang w:val="en-US"/>
+        </w:rPr>
+        <w:t>autoscaler</w:t>
+      </w:r>
+      <w:proofErr w:type="spellEnd"/>
+      <w:r>
+        <w:rPr>
+          <w:bCs/>
+          <w:lang w:val="en-US"/>
+        </w:rPr>
+        <w:t xml:space="preserve"> from applying harmful updates (like VPA restarts or CPU throttling).</w:t>
       </w:r>
     </w:p>
     <w:p>
@@ -4660,7 +4805,39 @@
           <w:bCs/>
           <w:lang w:val="en-US"/>
         </w:rPr>
-        <w:t>PALEO isn't just an autoscaler — it's a predictive, adaptive, and intelligent resource orchestrator designed for modern, latency-sensitive cloud-native environments. With online learning, predictive foresight, and safety constraints, it goes far beyond traditional autoscalers like HPA/VPA to ensure performance, efficiency, and reliability.</w:t>
+        <w:t xml:space="preserve">PALEO isn't just an </w:t>
+      </w:r>
+      <w:proofErr w:type="spellStart"/>
+      <w:r>
+        <w:rPr>
+          <w:bCs/>
+          <w:lang w:val="en-US"/>
+        </w:rPr>
+        <w:t>autoscaler</w:t>
+      </w:r>
+      <w:proofErr w:type="spellEnd"/>
+      <w:r>
+        <w:rPr>
+          <w:bCs/>
+          <w:lang w:val="en-US"/>
+        </w:rPr>
+        <w:t xml:space="preserve"> — it's a predictive, adaptive, and intelligent resource orchestrator designed for modern, latency-sensitive cloud-native environments. With online learning, predictive foresight, and safety constraints, it goes far beyond traditional </w:t>
+      </w:r>
+      <w:proofErr w:type="spellStart"/>
+      <w:r>
+        <w:rPr>
+          <w:bCs/>
+          <w:lang w:val="en-US"/>
+        </w:rPr>
+        <w:t>autoscalers</w:t>
+      </w:r>
+      <w:proofErr w:type="spellEnd"/>
+      <w:r>
+        <w:rPr>
+          <w:bCs/>
+          <w:lang w:val="en-US"/>
+        </w:rPr>
+        <w:t xml:space="preserve"> like HPA/VPA to ensure performance, efficiency, and reliability.</w:t>
       </w:r>
     </w:p>
     <w:p>
@@ -5128,12 +5305,37 @@
           <w:lang w:val="en-US"/>
         </w:rPr>
       </w:pPr>
-      <w:r>
-        <w:rPr>
-          <w:bCs/>
-          <w:lang w:val="en-US"/>
-        </w:rPr>
-        <w:t>cAdvisor or kubelet stats</w:t>
+      <w:proofErr w:type="spellStart"/>
+      <w:r>
+        <w:rPr>
+          <w:bCs/>
+          <w:lang w:val="en-US"/>
+        </w:rPr>
+        <w:t>cAdvisor</w:t>
+      </w:r>
+      <w:proofErr w:type="spellEnd"/>
+      <w:r>
+        <w:rPr>
+          <w:bCs/>
+          <w:lang w:val="en-US"/>
+        </w:rPr>
+        <w:t xml:space="preserve"> or </w:t>
+      </w:r>
+      <w:proofErr w:type="spellStart"/>
+      <w:r>
+        <w:rPr>
+          <w:bCs/>
+          <w:lang w:val="en-US"/>
+        </w:rPr>
+        <w:t>kubelet</w:t>
+      </w:r>
+      <w:proofErr w:type="spellEnd"/>
+      <w:r>
+        <w:rPr>
+          <w:bCs/>
+          <w:lang w:val="en-US"/>
+        </w:rPr>
+        <w:t xml:space="preserve"> stats</w:t>
       </w:r>
     </w:p>
     <w:p>
@@ -5906,7 +6108,23 @@
                 <w:bCs/>
                 <w:lang w:val="en-US"/>
               </w:rPr>
-              <w:t>Sidecar Agents (Envoy, Istio, Linkerd)</w:t>
+              <w:t xml:space="preserve">Sidecar Agents (Envoy, Istio, </w:t>
+            </w:r>
+            <w:proofErr w:type="spellStart"/>
+            <w:r>
+              <w:rPr>
+                <w:bCs/>
+                <w:lang w:val="en-US"/>
+              </w:rPr>
+              <w:t>Linkerd</w:t>
+            </w:r>
+            <w:proofErr w:type="spellEnd"/>
+            <w:r>
+              <w:rPr>
+                <w:bCs/>
+                <w:lang w:val="en-US"/>
+              </w:rPr>
+              <w:t>)</w:t>
             </w:r>
           </w:p>
         </w:tc>
@@ -6073,12 +6291,37 @@
                 <w:lang w:val="en-US"/>
               </w:rPr>
             </w:pPr>
+            <w:proofErr w:type="spellStart"/>
             <w:r>
               <w:rPr>
                 <w:bCs/>
                 <w:lang w:val="en-US"/>
               </w:rPr>
-              <w:t>cAdvisor / Kubelet stats</w:t>
+              <w:t>cAdvisor</w:t>
+            </w:r>
+            <w:proofErr w:type="spellEnd"/>
+            <w:r>
+              <w:rPr>
+                <w:bCs/>
+                <w:lang w:val="en-US"/>
+              </w:rPr>
+              <w:t xml:space="preserve"> / </w:t>
+            </w:r>
+            <w:proofErr w:type="spellStart"/>
+            <w:r>
+              <w:rPr>
+                <w:bCs/>
+                <w:lang w:val="en-US"/>
+              </w:rPr>
+              <w:t>Kubelet</w:t>
+            </w:r>
+            <w:proofErr w:type="spellEnd"/>
+            <w:r>
+              <w:rPr>
+                <w:bCs/>
+                <w:lang w:val="en-US"/>
+              </w:rPr>
+              <w:t xml:space="preserve"> stats</w:t>
             </w:r>
           </w:p>
         </w:tc>
@@ -6422,7 +6665,23 @@
           <w:bCs/>
           <w:lang w:val="en-US"/>
         </w:rPr>
-        <w:t>Since we're designing a latency-aware, online learning, application-agnostic autoscaler, here’s what we need:</w:t>
+        <w:t xml:space="preserve">Since we're designing a latency-aware, online learning, application-agnostic </w:t>
+      </w:r>
+      <w:proofErr w:type="spellStart"/>
+      <w:r>
+        <w:rPr>
+          <w:bCs/>
+          <w:lang w:val="en-US"/>
+        </w:rPr>
+        <w:t>autoscaler</w:t>
+      </w:r>
+      <w:proofErr w:type="spellEnd"/>
+      <w:r>
+        <w:rPr>
+          <w:bCs/>
+          <w:lang w:val="en-US"/>
+        </w:rPr>
+        <w:t>, here’s what we need:</w:t>
       </w:r>
     </w:p>
     <w:tbl>
@@ -6575,8 +6834,17 @@
                 <w:bCs/>
                 <w:lang w:val="en-US"/>
               </w:rPr>
-              <w:t>Prometheus or cAdvisor</w:t>
+              <w:t xml:space="preserve">Prometheus or </w:t>
             </w:r>
+            <w:proofErr w:type="spellStart"/>
+            <w:r>
+              <w:rPr>
+                <w:bCs/>
+                <w:lang w:val="en-US"/>
+              </w:rPr>
+              <w:t>cAdvisor</w:t>
+            </w:r>
+            <w:proofErr w:type="spellEnd"/>
           </w:p>
         </w:tc>
       </w:tr>
@@ -7028,7 +7296,39 @@
                 <w:bCs/>
                 <w:lang w:val="en-US"/>
               </w:rPr>
-              <w:t>Prometheus scraping cAdvisor metrics (via kubelet endpoints)</w:t>
+              <w:t xml:space="preserve">Prometheus scraping </w:t>
+            </w:r>
+            <w:proofErr w:type="spellStart"/>
+            <w:r>
+              <w:rPr>
+                <w:bCs/>
+                <w:lang w:val="en-US"/>
+              </w:rPr>
+              <w:t>cAdvisor</w:t>
+            </w:r>
+            <w:proofErr w:type="spellEnd"/>
+            <w:r>
+              <w:rPr>
+                <w:bCs/>
+                <w:lang w:val="en-US"/>
+              </w:rPr>
+              <w:t xml:space="preserve"> metrics (via </w:t>
+            </w:r>
+            <w:proofErr w:type="spellStart"/>
+            <w:r>
+              <w:rPr>
+                <w:bCs/>
+                <w:lang w:val="en-US"/>
+              </w:rPr>
+              <w:t>kubelet</w:t>
+            </w:r>
+            <w:proofErr w:type="spellEnd"/>
+            <w:r>
+              <w:rPr>
+                <w:bCs/>
+                <w:lang w:val="en-US"/>
+              </w:rPr>
+              <w:t xml:space="preserve"> endpoints)</w:t>
             </w:r>
           </w:p>
         </w:tc>
@@ -7098,7 +7398,39 @@
                 <w:bCs/>
                 <w:lang w:val="en-US"/>
               </w:rPr>
-              <w:t>Kubernetes API (e.g., kubectl get pod -o json, or direct API calls)</w:t>
+              <w:t xml:space="preserve">Kubernetes API (e.g., </w:t>
+            </w:r>
+            <w:proofErr w:type="spellStart"/>
+            <w:r>
+              <w:rPr>
+                <w:bCs/>
+                <w:lang w:val="en-US"/>
+              </w:rPr>
+              <w:t>kubectl</w:t>
+            </w:r>
+            <w:proofErr w:type="spellEnd"/>
+            <w:r>
+              <w:rPr>
+                <w:bCs/>
+                <w:lang w:val="en-US"/>
+              </w:rPr>
+              <w:t xml:space="preserve"> get pod -o </w:t>
+            </w:r>
+            <w:proofErr w:type="spellStart"/>
+            <w:r>
+              <w:rPr>
+                <w:bCs/>
+                <w:lang w:val="en-US"/>
+              </w:rPr>
+              <w:t>json</w:t>
+            </w:r>
+            <w:proofErr w:type="spellEnd"/>
+            <w:r>
+              <w:rPr>
+                <w:bCs/>
+                <w:lang w:val="en-US"/>
+              </w:rPr>
+              <w:t>, or direct API calls)</w:t>
             </w:r>
           </w:p>
         </w:tc>
@@ -7344,7 +7676,39 @@
           <w:bCs/>
           <w:lang w:val="en-US"/>
         </w:rPr>
-        <w:t>Source: Prometheus scraping cAdvisor metrics (via kubelet endpoints)</w:t>
+        <w:t xml:space="preserve">Source: Prometheus scraping </w:t>
+      </w:r>
+      <w:proofErr w:type="spellStart"/>
+      <w:r>
+        <w:rPr>
+          <w:bCs/>
+          <w:lang w:val="en-US"/>
+        </w:rPr>
+        <w:t>cAdvisor</w:t>
+      </w:r>
+      <w:proofErr w:type="spellEnd"/>
+      <w:r>
+        <w:rPr>
+          <w:bCs/>
+          <w:lang w:val="en-US"/>
+        </w:rPr>
+        <w:t xml:space="preserve"> metrics (via </w:t>
+      </w:r>
+      <w:proofErr w:type="spellStart"/>
+      <w:r>
+        <w:rPr>
+          <w:bCs/>
+          <w:lang w:val="en-US"/>
+        </w:rPr>
+        <w:t>kubelet</w:t>
+      </w:r>
+      <w:proofErr w:type="spellEnd"/>
+      <w:r>
+        <w:rPr>
+          <w:bCs/>
+          <w:lang w:val="en-US"/>
+        </w:rPr>
+        <w:t xml:space="preserve"> endpoints)</w:t>
       </w:r>
     </w:p>
     <w:p>
@@ -7380,7 +7744,23 @@
           <w:bCs/>
           <w:lang w:val="en-US"/>
         </w:rPr>
-        <w:t>These metrics reflect the actual usage of CPU (in millicores or nanocores) and memory (in bytes) by a container or pod in real time.</w:t>
+        <w:t xml:space="preserve">These metrics reflect the actual usage of CPU (in </w:t>
+      </w:r>
+      <w:proofErr w:type="spellStart"/>
+      <w:r>
+        <w:rPr>
+          <w:bCs/>
+          <w:lang w:val="en-US"/>
+        </w:rPr>
+        <w:t>millicores</w:t>
+      </w:r>
+      <w:proofErr w:type="spellEnd"/>
+      <w:r>
+        <w:rPr>
+          <w:bCs/>
+          <w:lang w:val="en-US"/>
+        </w:rPr>
+        <w:t xml:space="preserve"> or nanocores) and memory (in bytes) by a container or pod in real time.</w:t>
       </w:r>
     </w:p>
     <w:p>
@@ -7395,12 +7775,37 @@
           <w:lang w:val="en-US"/>
         </w:rPr>
       </w:pPr>
-      <w:r>
-        <w:rPr>
-          <w:bCs/>
-          <w:lang w:val="en-US"/>
-        </w:rPr>
-        <w:t>cAdvisor (Container Advisor) runs inside the kubelet and provides detailed usage statistics for each container.</w:t>
+      <w:proofErr w:type="spellStart"/>
+      <w:r>
+        <w:rPr>
+          <w:bCs/>
+          <w:lang w:val="en-US"/>
+        </w:rPr>
+        <w:t>cAdvisor</w:t>
+      </w:r>
+      <w:proofErr w:type="spellEnd"/>
+      <w:r>
+        <w:rPr>
+          <w:bCs/>
+          <w:lang w:val="en-US"/>
+        </w:rPr>
+        <w:t xml:space="preserve"> (Container Advisor) runs inside the </w:t>
+      </w:r>
+      <w:proofErr w:type="spellStart"/>
+      <w:r>
+        <w:rPr>
+          <w:bCs/>
+          <w:lang w:val="en-US"/>
+        </w:rPr>
+        <w:t>kubelet</w:t>
+      </w:r>
+      <w:proofErr w:type="spellEnd"/>
+      <w:r>
+        <w:rPr>
+          <w:bCs/>
+          <w:lang w:val="en-US"/>
+        </w:rPr>
+        <w:t xml:space="preserve"> and provides detailed usage statistics for each container.</w:t>
       </w:r>
     </w:p>
     <w:p>
@@ -7431,12 +7836,21 @@
           <w:lang w:val="en-US"/>
         </w:rPr>
       </w:pPr>
-      <w:r>
-        <w:rPr>
-          <w:bCs/>
-          <w:lang w:val="en-US"/>
-        </w:rPr>
-        <w:t>container_cpu_usage_seconds_total: cumulative CPU time</w:t>
+      <w:proofErr w:type="spellStart"/>
+      <w:r>
+        <w:rPr>
+          <w:bCs/>
+          <w:lang w:val="en-US"/>
+        </w:rPr>
+        <w:t>container_cpu_usage_seconds_total</w:t>
+      </w:r>
+      <w:proofErr w:type="spellEnd"/>
+      <w:r>
+        <w:rPr>
+          <w:bCs/>
+          <w:lang w:val="en-US"/>
+        </w:rPr>
+        <w:t>: cumulative CPU time</w:t>
       </w:r>
     </w:p>
     <w:p>
@@ -7451,12 +7865,21 @@
           <w:lang w:val="en-US"/>
         </w:rPr>
       </w:pPr>
-      <w:r>
-        <w:rPr>
-          <w:bCs/>
-          <w:lang w:val="en-US"/>
-        </w:rPr>
-        <w:t>container_memory_usage_bytes: current memory usage</w:t>
+      <w:proofErr w:type="spellStart"/>
+      <w:r>
+        <w:rPr>
+          <w:bCs/>
+          <w:lang w:val="en-US"/>
+        </w:rPr>
+        <w:t>container_memory_usage_bytes</w:t>
+      </w:r>
+      <w:proofErr w:type="spellEnd"/>
+      <w:r>
+        <w:rPr>
+          <w:bCs/>
+          <w:lang w:val="en-US"/>
+        </w:rPr>
+        <w:t>: current memory usage</w:t>
       </w:r>
     </w:p>
     <w:p>
@@ -7471,12 +7894,21 @@
           <w:lang w:val="en-US"/>
         </w:rPr>
       </w:pPr>
-      <w:r>
-        <w:rPr>
-          <w:bCs/>
-          <w:lang w:val="en-US"/>
-        </w:rPr>
-        <w:t>container_memory_working_set_bytes: "hot" memory (excluding cache)</w:t>
+      <w:proofErr w:type="spellStart"/>
+      <w:r>
+        <w:rPr>
+          <w:bCs/>
+          <w:lang w:val="en-US"/>
+        </w:rPr>
+        <w:t>container_memory_working_set_bytes</w:t>
+      </w:r>
+      <w:proofErr w:type="spellEnd"/>
+      <w:r>
+        <w:rPr>
+          <w:bCs/>
+          <w:lang w:val="en-US"/>
+        </w:rPr>
+        <w:t>: "hot" memory (excluding cache)</w:t>
       </w:r>
     </w:p>
     <w:p>
@@ -7547,12 +7979,21 @@
           <w:lang w:val="en-US"/>
         </w:rPr>
       </w:pPr>
-      <w:r>
-        <w:rPr>
-          <w:bCs/>
-          <w:lang w:val="en-US"/>
-        </w:rPr>
-        <w:t>kubelet endpoint (e.g., https://&lt;node&gt;:10255/metrics/cadvisor)</w:t>
+      <w:proofErr w:type="spellStart"/>
+      <w:r>
+        <w:rPr>
+          <w:bCs/>
+          <w:lang w:val="en-US"/>
+        </w:rPr>
+        <w:t>kubelet</w:t>
+      </w:r>
+      <w:proofErr w:type="spellEnd"/>
+      <w:r>
+        <w:rPr>
+          <w:bCs/>
+          <w:lang w:val="en-US"/>
+        </w:rPr>
+        <w:t xml:space="preserve"> endpoint (e.g., https://&lt;node&gt;:10255/metrics/cadvisor)</w:t>
       </w:r>
     </w:p>
     <w:p>
@@ -7572,7 +8013,23 @@
           <w:bCs/>
           <w:lang w:val="en-US"/>
         </w:rPr>
-        <w:t>Or via kube-state-metrics for Kubernetes abstractions</w:t>
+        <w:t xml:space="preserve">Or via </w:t>
+      </w:r>
+      <w:proofErr w:type="spellStart"/>
+      <w:r>
+        <w:rPr>
+          <w:bCs/>
+          <w:lang w:val="en-US"/>
+        </w:rPr>
+        <w:t>kube</w:t>
+      </w:r>
+      <w:proofErr w:type="spellEnd"/>
+      <w:r>
+        <w:rPr>
+          <w:bCs/>
+          <w:lang w:val="en-US"/>
+        </w:rPr>
+        <w:t>-state-metrics for Kubernetes abstractions</w:t>
       </w:r>
     </w:p>
     <w:p>
@@ -7696,13 +8153,31 @@
           <w:lang w:val="en-US"/>
         </w:rPr>
       </w:pPr>
-      <w:r>
-        <w:rPr>
-          <w:bCs/>
-          <w:lang w:val="en-US"/>
-        </w:rPr>
-        <w:t>kubectl get pod -o json</w:t>
-      </w:r>
+      <w:proofErr w:type="spellStart"/>
+      <w:r>
+        <w:rPr>
+          <w:bCs/>
+          <w:lang w:val="en-US"/>
+        </w:rPr>
+        <w:t>kubectl</w:t>
+      </w:r>
+      <w:proofErr w:type="spellEnd"/>
+      <w:r>
+        <w:rPr>
+          <w:bCs/>
+          <w:lang w:val="en-US"/>
+        </w:rPr>
+        <w:t xml:space="preserve"> get pod -o </w:t>
+      </w:r>
+      <w:proofErr w:type="spellStart"/>
+      <w:r>
+        <w:rPr>
+          <w:bCs/>
+          <w:lang w:val="en-US"/>
+        </w:rPr>
+        <w:t>json</w:t>
+      </w:r>
+      <w:proofErr w:type="spellEnd"/>
     </w:p>
     <w:p>
       <w:pPr>
@@ -7721,7 +8196,23 @@
           <w:bCs/>
           <w:lang w:val="en-US"/>
         </w:rPr>
-        <w:t>Direct REST API calls to /api/v1/namespaces/{namespace}/pods</w:t>
+        <w:t>Direct REST API calls to /</w:t>
+      </w:r>
+      <w:proofErr w:type="spellStart"/>
+      <w:r>
+        <w:rPr>
+          <w:bCs/>
+          <w:lang w:val="en-US"/>
+        </w:rPr>
+        <w:t>api</w:t>
+      </w:r>
+      <w:proofErr w:type="spellEnd"/>
+      <w:r>
+        <w:rPr>
+          <w:bCs/>
+          <w:lang w:val="en-US"/>
+        </w:rPr>
+        <w:t>/v1/namespaces/{namespace}/pods</w:t>
       </w:r>
     </w:p>
     <w:p>
@@ -7793,7 +8284,23 @@
           <w:bCs/>
           <w:lang w:val="en-US"/>
         </w:rPr>
-        <w:t>CPU: millicores (e.g., 100m = 0.1 vCPU)</w:t>
+        <w:t xml:space="preserve">CPU: </w:t>
+      </w:r>
+      <w:proofErr w:type="spellStart"/>
+      <w:r>
+        <w:rPr>
+          <w:bCs/>
+          <w:lang w:val="en-US"/>
+        </w:rPr>
+        <w:t>millicores</w:t>
+      </w:r>
+      <w:proofErr w:type="spellEnd"/>
+      <w:r>
+        <w:rPr>
+          <w:bCs/>
+          <w:lang w:val="en-US"/>
+        </w:rPr>
+        <w:t xml:space="preserve"> (e.g., 100m = 0.1 vCPU)</w:t>
       </w:r>
     </w:p>
     <w:p>
@@ -7849,8 +8356,33 @@
           <w:bCs/>
           <w:lang w:val="en-US"/>
         </w:rPr>
-        <w:t>.spec.containers[].resources.requests.cpu</w:t>
-      </w:r>
+        <w:t>.</w:t>
+      </w:r>
+      <w:proofErr w:type="spellStart"/>
+      <w:r>
+        <w:rPr>
+          <w:bCs/>
+          <w:lang w:val="en-US"/>
+        </w:rPr>
+        <w:t>spec.containers</w:t>
+      </w:r>
+      <w:proofErr w:type="spellEnd"/>
+      <w:r>
+        <w:rPr>
+          <w:bCs/>
+          <w:lang w:val="en-US"/>
+        </w:rPr>
+        <w:t>[].</w:t>
+      </w:r>
+      <w:proofErr w:type="spellStart"/>
+      <w:r>
+        <w:rPr>
+          <w:bCs/>
+          <w:lang w:val="en-US"/>
+        </w:rPr>
+        <w:t>resources.requests.cpu</w:t>
+      </w:r>
+      <w:proofErr w:type="spellEnd"/>
     </w:p>
     <w:p>
       <w:pPr>
@@ -7869,8 +8401,33 @@
           <w:bCs/>
           <w:lang w:val="en-US"/>
         </w:rPr>
-        <w:t>.spec.containers[].resources.limits.memory</w:t>
-      </w:r>
+        <w:t>.</w:t>
+      </w:r>
+      <w:proofErr w:type="spellStart"/>
+      <w:r>
+        <w:rPr>
+          <w:bCs/>
+          <w:lang w:val="en-US"/>
+        </w:rPr>
+        <w:t>spec.containers</w:t>
+      </w:r>
+      <w:proofErr w:type="spellEnd"/>
+      <w:r>
+        <w:rPr>
+          <w:bCs/>
+          <w:lang w:val="en-US"/>
+        </w:rPr>
+        <w:t>[].</w:t>
+      </w:r>
+      <w:proofErr w:type="spellStart"/>
+      <w:r>
+        <w:rPr>
+          <w:bCs/>
+          <w:lang w:val="en-US"/>
+        </w:rPr>
+        <w:t>resources.limits.memory</w:t>
+      </w:r>
+      <w:proofErr w:type="spellEnd"/>
     </w:p>
     <w:p>
       <w:pPr>
@@ -8050,7 +8607,39 @@
           <w:bCs/>
           <w:lang w:val="en-US"/>
         </w:rPr>
-        <w:t>Use rate() and histogram_quantile() in PromQL to compute percentiles.</w:t>
+        <w:t xml:space="preserve">Use rate() and </w:t>
+      </w:r>
+      <w:proofErr w:type="spellStart"/>
+      <w:r>
+        <w:rPr>
+          <w:bCs/>
+          <w:lang w:val="en-US"/>
+        </w:rPr>
+        <w:t>histogram_quantile</w:t>
+      </w:r>
+      <w:proofErr w:type="spellEnd"/>
+      <w:r>
+        <w:rPr>
+          <w:bCs/>
+          <w:lang w:val="en-US"/>
+        </w:rPr>
+        <w:t xml:space="preserve">() in </w:t>
+      </w:r>
+      <w:proofErr w:type="spellStart"/>
+      <w:r>
+        <w:rPr>
+          <w:bCs/>
+          <w:lang w:val="en-US"/>
+        </w:rPr>
+        <w:t>PromQL</w:t>
+      </w:r>
+      <w:proofErr w:type="spellEnd"/>
+      <w:r>
+        <w:rPr>
+          <w:bCs/>
+          <w:lang w:val="en-US"/>
+        </w:rPr>
+        <w:t xml:space="preserve"> to compute percentiles.</w:t>
       </w:r>
     </w:p>
     <w:p>
@@ -8277,7 +8866,23 @@
           <w:bCs/>
           <w:lang w:val="en-US"/>
         </w:rPr>
-        <w:t>Service Mesh Metrics (e.g., Istio, Linkerd, Envoy)</w:t>
+        <w:t xml:space="preserve">Service Mesh Metrics (e.g., Istio, </w:t>
+      </w:r>
+      <w:proofErr w:type="spellStart"/>
+      <w:r>
+        <w:rPr>
+          <w:bCs/>
+          <w:lang w:val="en-US"/>
+        </w:rPr>
+        <w:t>Linkerd</w:t>
+      </w:r>
+      <w:proofErr w:type="spellEnd"/>
+      <w:r>
+        <w:rPr>
+          <w:bCs/>
+          <w:lang w:val="en-US"/>
+        </w:rPr>
+        <w:t>, Envoy)</w:t>
       </w:r>
     </w:p>
     <w:p>
@@ -8451,7 +9056,23 @@
           <w:bCs/>
           <w:lang w:val="en-US"/>
         </w:rPr>
-        <w:t>Use Istio telemetry (istio_requests_total)</w:t>
+        <w:t>Use Istio telemetry (</w:t>
+      </w:r>
+      <w:proofErr w:type="spellStart"/>
+      <w:r>
+        <w:rPr>
+          <w:bCs/>
+          <w:lang w:val="en-US"/>
+        </w:rPr>
+        <w:t>istio_requests_total</w:t>
+      </w:r>
+      <w:proofErr w:type="spellEnd"/>
+      <w:r>
+        <w:rPr>
+          <w:bCs/>
+          <w:lang w:val="en-US"/>
+        </w:rPr>
+        <w:t>)</w:t>
       </w:r>
     </w:p>
     <w:p>
@@ -8471,7 +9092,23 @@
           <w:bCs/>
           <w:lang w:val="en-US"/>
         </w:rPr>
-        <w:t>Use Envoy’s stats (envoy_cluster_upstream_rq_total)</w:t>
+        <w:t>Use Envoy’s stats (</w:t>
+      </w:r>
+      <w:proofErr w:type="spellStart"/>
+      <w:r>
+        <w:rPr>
+          <w:bCs/>
+          <w:lang w:val="en-US"/>
+        </w:rPr>
+        <w:t>envoy_cluster_upstream_rq_total</w:t>
+      </w:r>
+      <w:proofErr w:type="spellEnd"/>
+      <w:r>
+        <w:rPr>
+          <w:bCs/>
+          <w:lang w:val="en-US"/>
+        </w:rPr>
+        <w:t>)</w:t>
       </w:r>
     </w:p>
     <w:p>
@@ -8687,12 +9324,21 @@
           <w:lang w:val="en-US"/>
         </w:rPr>
       </w:pPr>
-      <w:r>
-        <w:rPr>
-          <w:bCs/>
-          <w:lang w:val="en-US"/>
-        </w:rPr>
-        <w:t>metric_name{label1="val1",label2="val2"} → list of (timestamp, value) pairs</w:t>
+      <w:proofErr w:type="spellStart"/>
+      <w:r>
+        <w:rPr>
+          <w:bCs/>
+          <w:lang w:val="en-US"/>
+        </w:rPr>
+        <w:t>metric_name</w:t>
+      </w:r>
+      <w:proofErr w:type="spellEnd"/>
+      <w:r>
+        <w:rPr>
+          <w:bCs/>
+          <w:lang w:val="en-US"/>
+        </w:rPr>
+        <w:t>{label1="val1",label2="val2"} → list of (timestamp, value) pairs</w:t>
       </w:r>
     </w:p>
     <w:p>
@@ -8712,7 +9358,39 @@
           <w:bCs/>
           <w:lang w:val="en-US"/>
         </w:rPr>
-        <w:t>Data is compressed, indexed, and queryable via PromQL.</w:t>
+        <w:t xml:space="preserve">Data is compressed, indexed, and </w:t>
+      </w:r>
+      <w:proofErr w:type="spellStart"/>
+      <w:r>
+        <w:rPr>
+          <w:bCs/>
+          <w:lang w:val="en-US"/>
+        </w:rPr>
+        <w:t>queryable</w:t>
+      </w:r>
+      <w:proofErr w:type="spellEnd"/>
+      <w:r>
+        <w:rPr>
+          <w:bCs/>
+          <w:lang w:val="en-US"/>
+        </w:rPr>
+        <w:t xml:space="preserve"> via </w:t>
+      </w:r>
+      <w:proofErr w:type="spellStart"/>
+      <w:r>
+        <w:rPr>
+          <w:bCs/>
+          <w:lang w:val="en-US"/>
+        </w:rPr>
+        <w:t>PromQL</w:t>
+      </w:r>
+      <w:proofErr w:type="spellEnd"/>
+      <w:r>
+        <w:rPr>
+          <w:bCs/>
+          <w:lang w:val="en-US"/>
+        </w:rPr>
+        <w:t>.</w:t>
       </w:r>
     </w:p>
     <w:p>
@@ -9319,7 +9997,23 @@
           <w:bCs/>
           <w:lang w:val="en-US"/>
         </w:rPr>
-        <w:t>entral intelligence of our autoscaler. It continuously learns and adapts to changing workload behavior by incrementally training two separate models:</w:t>
+        <w:t xml:space="preserve">entral intelligence of our </w:t>
+      </w:r>
+      <w:proofErr w:type="spellStart"/>
+      <w:r>
+        <w:rPr>
+          <w:bCs/>
+          <w:lang w:val="en-US"/>
+        </w:rPr>
+        <w:t>autoscaler</w:t>
+      </w:r>
+      <w:proofErr w:type="spellEnd"/>
+      <w:r>
+        <w:rPr>
+          <w:bCs/>
+          <w:lang w:val="en-US"/>
+        </w:rPr>
+        <w:t>. It continuously learns and adapts to changing workload behavior by incrementally training two separate models:</w:t>
       </w:r>
     </w:p>
     <w:p>
@@ -9791,7 +10485,71 @@
           <w:bCs/>
           <w:lang w:val="en-US"/>
         </w:rPr>
-        <w:t>Learn a function: f(usage_t, request_rate_t, history_t) → predicted_resources_(t+1)</w:t>
+        <w:t>Learn a function: f(</w:t>
+      </w:r>
+      <w:proofErr w:type="spellStart"/>
+      <w:r>
+        <w:rPr>
+          <w:bCs/>
+          <w:lang w:val="en-US"/>
+        </w:rPr>
+        <w:t>usage_t</w:t>
+      </w:r>
+      <w:proofErr w:type="spellEnd"/>
+      <w:r>
+        <w:rPr>
+          <w:bCs/>
+          <w:lang w:val="en-US"/>
+        </w:rPr>
+        <w:t xml:space="preserve">, </w:t>
+      </w:r>
+      <w:proofErr w:type="spellStart"/>
+      <w:r>
+        <w:rPr>
+          <w:bCs/>
+          <w:lang w:val="en-US"/>
+        </w:rPr>
+        <w:t>request_rate_t</w:t>
+      </w:r>
+      <w:proofErr w:type="spellEnd"/>
+      <w:r>
+        <w:rPr>
+          <w:bCs/>
+          <w:lang w:val="en-US"/>
+        </w:rPr>
+        <w:t xml:space="preserve">, </w:t>
+      </w:r>
+      <w:proofErr w:type="spellStart"/>
+      <w:r>
+        <w:rPr>
+          <w:bCs/>
+          <w:lang w:val="en-US"/>
+        </w:rPr>
+        <w:t>history_t</w:t>
+      </w:r>
+      <w:proofErr w:type="spellEnd"/>
+      <w:r>
+        <w:rPr>
+          <w:bCs/>
+          <w:lang w:val="en-US"/>
+        </w:rPr>
+        <w:t xml:space="preserve">) → </w:t>
+      </w:r>
+      <w:proofErr w:type="spellStart"/>
+      <w:r>
+        <w:rPr>
+          <w:bCs/>
+          <w:lang w:val="en-US"/>
+        </w:rPr>
+        <w:t>predicted_resources</w:t>
+      </w:r>
+      <w:proofErr w:type="spellEnd"/>
+      <w:r>
+        <w:rPr>
+          <w:bCs/>
+          <w:lang w:val="en-US"/>
+        </w:rPr>
+        <w:t>_(t+1)</w:t>
       </w:r>
     </w:p>
     <w:p>
@@ -9957,6 +10715,7 @@
                 <w:lang w:val="en-US"/>
               </w:rPr>
             </w:pPr>
+            <w:proofErr w:type="spellStart"/>
             <w:r>
               <w:rPr>
                 <w:bCs/>
@@ -9964,6 +10723,7 @@
               </w:rPr>
               <w:t>cpu_usage_pct</w:t>
             </w:r>
+            <w:proofErr w:type="spellEnd"/>
           </w:p>
         </w:tc>
         <w:tc>
@@ -10027,6 +10787,7 @@
                 <w:lang w:val="en-US"/>
               </w:rPr>
             </w:pPr>
+            <w:proofErr w:type="spellStart"/>
             <w:r>
               <w:rPr>
                 <w:bCs/>
@@ -10034,6 +10795,7 @@
               </w:rPr>
               <w:t>memory_usage_pct</w:t>
             </w:r>
+            <w:proofErr w:type="spellEnd"/>
           </w:p>
         </w:tc>
         <w:tc>
@@ -10097,6 +10859,7 @@
                 <w:lang w:val="en-US"/>
               </w:rPr>
             </w:pPr>
+            <w:proofErr w:type="spellStart"/>
             <w:r>
               <w:rPr>
                 <w:bCs/>
@@ -10104,6 +10867,7 @@
               </w:rPr>
               <w:t>request_rate_rps</w:t>
             </w:r>
+            <w:proofErr w:type="spellEnd"/>
           </w:p>
         </w:tc>
         <w:tc>
@@ -10167,13 +10931,31 @@
                 <w:lang w:val="en-US"/>
               </w:rPr>
             </w:pPr>
+            <w:proofErr w:type="spellStart"/>
             <w:r>
               <w:rPr>
                 <w:bCs/>
                 <w:lang w:val="en-US"/>
               </w:rPr>
-              <w:t>cpu_allocated, memory_allocated</w:t>
+              <w:t>cpu_allocated</w:t>
             </w:r>
+            <w:proofErr w:type="spellEnd"/>
+            <w:r>
+              <w:rPr>
+                <w:bCs/>
+                <w:lang w:val="en-US"/>
+              </w:rPr>
+              <w:t xml:space="preserve">, </w:t>
+            </w:r>
+            <w:proofErr w:type="spellStart"/>
+            <w:r>
+              <w:rPr>
+                <w:bCs/>
+                <w:lang w:val="en-US"/>
+              </w:rPr>
+              <w:t>memory_allocated</w:t>
+            </w:r>
+            <w:proofErr w:type="spellEnd"/>
           </w:p>
         </w:tc>
         <w:tc>
@@ -10237,6 +11019,7 @@
                 <w:lang w:val="en-US"/>
               </w:rPr>
             </w:pPr>
+            <w:proofErr w:type="spellStart"/>
             <w:r>
               <w:rPr>
                 <w:bCs/>
@@ -10244,6 +11027,7 @@
               </w:rPr>
               <w:t>past_usage_trend</w:t>
             </w:r>
+            <w:proofErr w:type="spellEnd"/>
           </w:p>
         </w:tc>
         <w:tc>
@@ -10307,13 +11091,31 @@
                 <w:lang w:val="en-US"/>
               </w:rPr>
             </w:pPr>
+            <w:proofErr w:type="spellStart"/>
             <w:r>
               <w:rPr>
                 <w:bCs/>
                 <w:lang w:val="en-US"/>
               </w:rPr>
-              <w:t>time_of_day, day_of_week</w:t>
+              <w:t>time_of_day</w:t>
             </w:r>
+            <w:proofErr w:type="spellEnd"/>
+            <w:r>
+              <w:rPr>
+                <w:bCs/>
+                <w:lang w:val="en-US"/>
+              </w:rPr>
+              <w:t xml:space="preserve">, </w:t>
+            </w:r>
+            <w:proofErr w:type="spellStart"/>
+            <w:r>
+              <w:rPr>
+                <w:bCs/>
+                <w:lang w:val="en-US"/>
+              </w:rPr>
+              <w:t>day_of_week</w:t>
+            </w:r>
+            <w:proofErr w:type="spellEnd"/>
           </w:p>
         </w:tc>
         <w:tc>
@@ -10385,7 +11187,23 @@
           <w:bCs/>
           <w:lang w:val="en-US"/>
         </w:rPr>
-        <w:t>cpu_needed_t+1: predicted needed CPU for next interval (e.g., in millicores)</w:t>
+        <w:t xml:space="preserve">cpu_needed_t+1: predicted needed CPU for next interval (e.g., in </w:t>
+      </w:r>
+      <w:proofErr w:type="spellStart"/>
+      <w:r>
+        <w:rPr>
+          <w:bCs/>
+          <w:lang w:val="en-US"/>
+        </w:rPr>
+        <w:t>millicores</w:t>
+      </w:r>
+      <w:proofErr w:type="spellEnd"/>
+      <w:r>
+        <w:rPr>
+          <w:bCs/>
+          <w:lang w:val="en-US"/>
+        </w:rPr>
+        <w:t>)</w:t>
       </w:r>
     </w:p>
     <w:p>
@@ -10476,12 +11294,21 @@
           <w:lang w:val="en-US"/>
         </w:rPr>
       </w:pPr>
-      <w:r>
-        <w:rPr>
-          <w:bCs/>
-          <w:lang w:val="en-US"/>
-        </w:rPr>
-        <w:t>SGDRegressor (Stochastic Gradient Descent)</w:t>
+      <w:proofErr w:type="spellStart"/>
+      <w:r>
+        <w:rPr>
+          <w:bCs/>
+          <w:lang w:val="en-US"/>
+        </w:rPr>
+        <w:t>SGDRegressor</w:t>
+      </w:r>
+      <w:proofErr w:type="spellEnd"/>
+      <w:r>
+        <w:rPr>
+          <w:bCs/>
+          <w:lang w:val="en-US"/>
+        </w:rPr>
+        <w:t xml:space="preserve"> (Stochastic Gradient Descent)</w:t>
       </w:r>
     </w:p>
     <w:p>
@@ -10501,7 +11328,23 @@
           <w:bCs/>
           <w:lang w:val="en-US"/>
         </w:rPr>
-        <w:t>Online Decision Trees (e.g., Hoeffding Tree in River)</w:t>
+        <w:t xml:space="preserve">Online Decision Trees (e.g., </w:t>
+      </w:r>
+      <w:proofErr w:type="spellStart"/>
+      <w:r>
+        <w:rPr>
+          <w:bCs/>
+          <w:lang w:val="en-US"/>
+        </w:rPr>
+        <w:t>Hoeffding</w:t>
+      </w:r>
+      <w:proofErr w:type="spellEnd"/>
+      <w:r>
+        <w:rPr>
+          <w:bCs/>
+          <w:lang w:val="en-US"/>
+        </w:rPr>
+        <w:t xml:space="preserve"> Tree in River)</w:t>
       </w:r>
     </w:p>
     <w:p>
@@ -10597,7 +11440,23 @@
           <w:bCs/>
           <w:lang w:val="en-US"/>
         </w:rPr>
-        <w:t>Avoids underprovisioning, which leads to latency spikes</w:t>
+        <w:t xml:space="preserve">Avoids </w:t>
+      </w:r>
+      <w:proofErr w:type="spellStart"/>
+      <w:r>
+        <w:rPr>
+          <w:bCs/>
+          <w:lang w:val="en-US"/>
+        </w:rPr>
+        <w:t>underprovisioning</w:t>
+      </w:r>
+      <w:proofErr w:type="spellEnd"/>
+      <w:r>
+        <w:rPr>
+          <w:bCs/>
+          <w:lang w:val="en-US"/>
+        </w:rPr>
+        <w:t>, which leads to latency spikes</w:t>
       </w:r>
     </w:p>
     <w:p>
@@ -10673,7 +11532,63 @@
         <w:rPr>
           <w:lang w:val="en-US"/>
         </w:rPr>
-        <w:t>Learn a function: g(cpu, memory, request_rate, usage_stats) → predicted_latency_(t+1)</w:t>
+        <w:t>Learn a function: g(</w:t>
+      </w:r>
+      <w:proofErr w:type="spellStart"/>
+      <w:r>
+        <w:rPr>
+          <w:lang w:val="en-US"/>
+        </w:rPr>
+        <w:t>cpu</w:t>
+      </w:r>
+      <w:proofErr w:type="spellEnd"/>
+      <w:r>
+        <w:rPr>
+          <w:lang w:val="en-US"/>
+        </w:rPr>
+        <w:t xml:space="preserve">, memory, </w:t>
+      </w:r>
+      <w:proofErr w:type="spellStart"/>
+      <w:r>
+        <w:rPr>
+          <w:lang w:val="en-US"/>
+        </w:rPr>
+        <w:t>request_rate</w:t>
+      </w:r>
+      <w:proofErr w:type="spellEnd"/>
+      <w:r>
+        <w:rPr>
+          <w:lang w:val="en-US"/>
+        </w:rPr>
+        <w:t xml:space="preserve">, </w:t>
+      </w:r>
+      <w:proofErr w:type="spellStart"/>
+      <w:r>
+        <w:rPr>
+          <w:lang w:val="en-US"/>
+        </w:rPr>
+        <w:t>usage_stats</w:t>
+      </w:r>
+      <w:proofErr w:type="spellEnd"/>
+      <w:r>
+        <w:rPr>
+          <w:lang w:val="en-US"/>
+        </w:rPr>
+        <w:t xml:space="preserve">) → </w:t>
+      </w:r>
+      <w:proofErr w:type="spellStart"/>
+      <w:r>
+        <w:rPr>
+          <w:lang w:val="en-US"/>
+        </w:rPr>
+        <w:t>predicted_latency</w:t>
+      </w:r>
+      <w:proofErr w:type="spellEnd"/>
+      <w:r>
+        <w:rPr>
+          <w:lang w:val="en-US"/>
+        </w:rPr>
+        <w:t>_(t+1)</w:t>
       </w:r>
     </w:p>
     <w:p>
@@ -10850,12 +11765,28 @@
                 <w:lang w:val="en-US"/>
               </w:rPr>
             </w:pPr>
+            <w:proofErr w:type="spellStart"/>
             <w:r>
               <w:rPr>
                 <w:lang w:val="en-US"/>
               </w:rPr>
-              <w:t>cpu_allocated, memory_allocated</w:t>
+              <w:t>cpu_allocated</w:t>
             </w:r>
+            <w:proofErr w:type="spellEnd"/>
+            <w:r>
+              <w:rPr>
+                <w:lang w:val="en-US"/>
+              </w:rPr>
+              <w:t xml:space="preserve">, </w:t>
+            </w:r>
+            <w:proofErr w:type="spellStart"/>
+            <w:r>
+              <w:rPr>
+                <w:lang w:val="en-US"/>
+              </w:rPr>
+              <w:t>memory_allocated</w:t>
+            </w:r>
+            <w:proofErr w:type="spellEnd"/>
           </w:p>
         </w:tc>
         <w:tc>
@@ -10916,12 +11847,28 @@
                 <w:lang w:val="en-US"/>
               </w:rPr>
             </w:pPr>
+            <w:proofErr w:type="spellStart"/>
             <w:r>
               <w:rPr>
                 <w:lang w:val="en-US"/>
               </w:rPr>
-              <w:t>cpu_usage_pct, memory_usage_pct</w:t>
+              <w:t>cpu_usage_pct</w:t>
             </w:r>
+            <w:proofErr w:type="spellEnd"/>
+            <w:r>
+              <w:rPr>
+                <w:lang w:val="en-US"/>
+              </w:rPr>
+              <w:t xml:space="preserve">, </w:t>
+            </w:r>
+            <w:proofErr w:type="spellStart"/>
+            <w:r>
+              <w:rPr>
+                <w:lang w:val="en-US"/>
+              </w:rPr>
+              <w:t>memory_usage_pct</w:t>
+            </w:r>
+            <w:proofErr w:type="spellEnd"/>
           </w:p>
         </w:tc>
         <w:tc>
@@ -10982,12 +11929,14 @@
                 <w:lang w:val="en-US"/>
               </w:rPr>
             </w:pPr>
+            <w:proofErr w:type="spellStart"/>
             <w:r>
               <w:rPr>
                 <w:lang w:val="en-US"/>
               </w:rPr>
               <w:t>request_rate_rps</w:t>
             </w:r>
+            <w:proofErr w:type="spellEnd"/>
           </w:p>
         </w:tc>
         <w:tc>
@@ -11114,12 +12063,14 @@
                 <w:lang w:val="en-US"/>
               </w:rPr>
             </w:pPr>
+            <w:proofErr w:type="spellStart"/>
             <w:r>
               <w:rPr>
                 <w:lang w:val="en-US"/>
               </w:rPr>
               <w:t>burstiness_score</w:t>
             </w:r>
+            <w:proofErr w:type="spellEnd"/>
           </w:p>
         </w:tc>
         <w:tc>
@@ -11167,7 +12118,21 @@
         <w:rPr>
           <w:lang w:val="en-US"/>
         </w:rPr>
-        <w:t>Optional: number_of_threads, GC time, I/O stats if available</w:t>
+        <w:t xml:space="preserve">Optional: </w:t>
+      </w:r>
+      <w:proofErr w:type="spellStart"/>
+      <w:r>
+        <w:rPr>
+          <w:lang w:val="en-US"/>
+        </w:rPr>
+        <w:t>number_of_threads</w:t>
+      </w:r>
+      <w:proofErr w:type="spellEnd"/>
+      <w:r>
+        <w:rPr>
+          <w:lang w:val="en-US"/>
+        </w:rPr>
+        <w:t>, GC time, I/O stats if available</w:t>
       </w:r>
     </w:p>
     <w:p>
@@ -11299,11 +12264,33 @@
           <w:lang w:val="en-US"/>
         </w:rPr>
       </w:pPr>
-      <w:r>
-        <w:rPr>
-          <w:lang w:val="en-US"/>
-        </w:rPr>
-        <w:t>LightGBM/XGBoost with incremental updates</w:t>
+      <w:proofErr w:type="spellStart"/>
+      <w:r>
+        <w:rPr>
+          <w:lang w:val="en-US"/>
+        </w:rPr>
+        <w:t>LightGBM</w:t>
+      </w:r>
+      <w:proofErr w:type="spellEnd"/>
+      <w:r>
+        <w:rPr>
+          <w:lang w:val="en-US"/>
+        </w:rPr>
+        <w:t>/</w:t>
+      </w:r>
+      <w:proofErr w:type="spellStart"/>
+      <w:r>
+        <w:rPr>
+          <w:lang w:val="en-US"/>
+        </w:rPr>
+        <w:t>XGBoost</w:t>
+      </w:r>
+      <w:proofErr w:type="spellEnd"/>
+      <w:r>
+        <w:rPr>
+          <w:lang w:val="en-US"/>
+        </w:rPr>
+        <w:t xml:space="preserve"> with incremental updates</w:t>
       </w:r>
     </w:p>
     <w:p>
@@ -11385,11 +12372,19 @@
           <w:lang w:val="en-US"/>
         </w:rPr>
       </w:pPr>
-      <w:r>
-        <w:rPr>
-          <w:lang w:val="en-US"/>
-        </w:rPr>
-        <w:t>Lets the system simulate multiple options and pick the best</w:t>
+      <w:proofErr w:type="spellStart"/>
+      <w:r>
+        <w:rPr>
+          <w:lang w:val="en-US"/>
+        </w:rPr>
+        <w:t>Lets</w:t>
+      </w:r>
+      <w:proofErr w:type="spellEnd"/>
+      <w:r>
+        <w:rPr>
+          <w:lang w:val="en-US"/>
+        </w:rPr>
+        <w:t xml:space="preserve"> the system simulate multiple options and pick the best</w:t>
       </w:r>
     </w:p>
     <w:p>
@@ -12484,8 +13479,16 @@
         <w:rPr>
           <w:lang w:val="en-US"/>
         </w:rPr>
-        <w:t>It only applies new CPU/memory allocations when the predicted P95 latency is less than or equal to the user-defined latency_threshold</w:t>
-      </w:r>
+        <w:t xml:space="preserve">It only applies new CPU/memory allocations when the predicted P95 latency is less than or equal to the user-defined </w:t>
+      </w:r>
+      <w:proofErr w:type="spellStart"/>
+      <w:r>
+        <w:rPr>
+          <w:lang w:val="en-US"/>
+        </w:rPr>
+        <w:t>latency_threshold</w:t>
+      </w:r>
+      <w:proofErr w:type="spellEnd"/>
     </w:p>
     <w:p>
       <w:pPr>
@@ -12752,6 +13755,7 @@
                 <w:lang w:val="en-US"/>
               </w:rPr>
             </w:pPr>
+            <w:proofErr w:type="spellStart"/>
             <w:r>
               <w:rPr>
                 <w:rFonts w:eastAsia="Times New Roman"/>
@@ -12760,6 +13764,7 @@
               </w:rPr>
               <w:t>predicted_cpu_millicores</w:t>
             </w:r>
+            <w:proofErr w:type="spellEnd"/>
           </w:p>
         </w:tc>
         <w:tc>
@@ -12865,6 +13870,7 @@
                 <w:lang w:val="en-US"/>
               </w:rPr>
             </w:pPr>
+            <w:proofErr w:type="spellStart"/>
             <w:r>
               <w:rPr>
                 <w:rFonts w:eastAsia="Times New Roman"/>
@@ -12873,6 +13879,7 @@
               </w:rPr>
               <w:t>predicted_memory_mebibytes</w:t>
             </w:r>
+            <w:proofErr w:type="spellEnd"/>
           </w:p>
         </w:tc>
         <w:tc>
@@ -13091,6 +14098,7 @@
                 <w:lang w:val="en-US"/>
               </w:rPr>
             </w:pPr>
+            <w:proofErr w:type="spellStart"/>
             <w:r>
               <w:rPr>
                 <w:rFonts w:eastAsia="Times New Roman"/>
@@ -13099,6 +14107,7 @@
               </w:rPr>
               <w:t>latency_threshold_ms</w:t>
             </w:r>
+            <w:proofErr w:type="spellEnd"/>
           </w:p>
         </w:tc>
         <w:tc>
@@ -13204,6 +14213,7 @@
                 <w:lang w:val="en-US"/>
               </w:rPr>
             </w:pPr>
+            <w:proofErr w:type="spellStart"/>
             <w:r>
               <w:rPr>
                 <w:rFonts w:eastAsia="Times New Roman"/>
@@ -13212,6 +14222,7 @@
               </w:rPr>
               <w:t>current_allocation</w:t>
             </w:r>
+            <w:proofErr w:type="spellEnd"/>
           </w:p>
         </w:tc>
         <w:tc>
@@ -13317,6 +14328,7 @@
                 <w:lang w:val="en-US"/>
               </w:rPr>
             </w:pPr>
+            <w:proofErr w:type="spellStart"/>
             <w:r>
               <w:rPr>
                 <w:rFonts w:eastAsia="Times New Roman"/>
@@ -13325,6 +14337,7 @@
               </w:rPr>
               <w:t>cooldown_period_active</w:t>
             </w:r>
+            <w:proofErr w:type="spellEnd"/>
           </w:p>
         </w:tc>
         <w:tc>
@@ -13403,6 +14416,330 @@
         </w:tc>
       </w:tr>
     </w:tbl>
+    <w:p>
+      <w:pPr>
+        <w:spacing w:before="240" w:after="240"/>
+        <w:rPr>
+          <w:lang w:val="en-US"/>
+        </w:rPr>
+      </w:pPr>
+      <w:r>
+        <w:rPr>
+          <w:b/>
+          <w:bCs/>
+          <w:lang w:val="en-US"/>
+        </w:rPr>
+        <w:t>Core Logic</w:t>
+      </w:r>
+    </w:p>
+    <w:p>
+      <w:pPr>
+        <w:spacing w:before="240" w:after="240"/>
+        <w:rPr>
+          <w:lang w:val="en-US"/>
+        </w:rPr>
+      </w:pPr>
+      <w:r>
+        <w:rPr>
+          <w:lang w:val="en-US"/>
+        </w:rPr>
+        <w:t>Here’s the heart of the module logic in structured form:</w:t>
+      </w:r>
+    </w:p>
+    <w:p>
+      <w:pPr>
+        <w:spacing w:before="240" w:after="240"/>
+        <w:rPr>
+          <w:lang w:val="en-US"/>
+        </w:rPr>
+      </w:pPr>
+      <w:r>
+        <w:rPr>
+          <w:lang w:val="en-US"/>
+        </w:rPr>
+        <w:t>Algorithm (Pseudocode)</w:t>
+      </w:r>
+    </w:p>
+    <w:p>
+      <w:pPr>
+        <w:spacing w:before="240" w:after="240"/>
+        <w:rPr>
+          <w:lang w:val="en-US"/>
+        </w:rPr>
+      </w:pPr>
+      <w:r>
+        <w:rPr>
+          <w:lang w:val="en-US"/>
+        </w:rPr>
+        <w:t xml:space="preserve">if predicted_latency_p95_ms &lt;= </w:t>
+      </w:r>
+      <w:proofErr w:type="spellStart"/>
+      <w:r>
+        <w:rPr>
+          <w:lang w:val="en-US"/>
+        </w:rPr>
+        <w:t>latency_threshold_ms</w:t>
+      </w:r>
+      <w:proofErr w:type="spellEnd"/>
+      <w:r>
+        <w:rPr>
+          <w:lang w:val="en-US"/>
+        </w:rPr>
+        <w:t>:</w:t>
+      </w:r>
+    </w:p>
+    <w:p>
+      <w:pPr>
+        <w:spacing w:before="240" w:after="240"/>
+        <w:rPr>
+          <w:lang w:val="en-US"/>
+        </w:rPr>
+      </w:pPr>
+      <w:r>
+        <w:rPr>
+          <w:lang w:val="en-US"/>
+        </w:rPr>
+        <w:t xml:space="preserve">    if </w:t>
+      </w:r>
+      <w:proofErr w:type="spellStart"/>
+      <w:r>
+        <w:rPr>
+          <w:lang w:val="en-US"/>
+        </w:rPr>
+        <w:t>significant_change</w:t>
+      </w:r>
+      <w:proofErr w:type="spellEnd"/>
+      <w:r>
+        <w:rPr>
+          <w:lang w:val="en-US"/>
+        </w:rPr>
+        <w:t>(</w:t>
+      </w:r>
+      <w:proofErr w:type="spellStart"/>
+      <w:r>
+        <w:rPr>
+          <w:lang w:val="en-US"/>
+        </w:rPr>
+        <w:t>predicted_cpu</w:t>
+      </w:r>
+      <w:proofErr w:type="spellEnd"/>
+      <w:r>
+        <w:rPr>
+          <w:lang w:val="en-US"/>
+        </w:rPr>
+        <w:t xml:space="preserve">, </w:t>
+      </w:r>
+      <w:proofErr w:type="spellStart"/>
+      <w:r>
+        <w:rPr>
+          <w:lang w:val="en-US"/>
+        </w:rPr>
+        <w:t>predicted_memory</w:t>
+      </w:r>
+      <w:proofErr w:type="spellEnd"/>
+      <w:r>
+        <w:rPr>
+          <w:lang w:val="en-US"/>
+        </w:rPr>
+        <w:t xml:space="preserve">, </w:t>
+      </w:r>
+      <w:proofErr w:type="spellStart"/>
+      <w:r>
+        <w:rPr>
+          <w:lang w:val="en-US"/>
+        </w:rPr>
+        <w:t>current_cpu</w:t>
+      </w:r>
+      <w:proofErr w:type="spellEnd"/>
+      <w:r>
+        <w:rPr>
+          <w:lang w:val="en-US"/>
+        </w:rPr>
+        <w:t xml:space="preserve">, </w:t>
+      </w:r>
+      <w:proofErr w:type="spellStart"/>
+      <w:r>
+        <w:rPr>
+          <w:lang w:val="en-US"/>
+        </w:rPr>
+        <w:t>current_memory</w:t>
+      </w:r>
+      <w:proofErr w:type="spellEnd"/>
+      <w:r>
+        <w:rPr>
+          <w:lang w:val="en-US"/>
+        </w:rPr>
+        <w:t>):</w:t>
+      </w:r>
+    </w:p>
+    <w:p>
+      <w:pPr>
+        <w:spacing w:before="240" w:after="240"/>
+        <w:rPr>
+          <w:lang w:val="en-US"/>
+        </w:rPr>
+      </w:pPr>
+      <w:r>
+        <w:rPr>
+          <w:lang w:val="en-US"/>
+        </w:rPr>
+        <w:t xml:space="preserve">        if not </w:t>
+      </w:r>
+      <w:proofErr w:type="spellStart"/>
+      <w:r>
+        <w:rPr>
+          <w:lang w:val="en-US"/>
+        </w:rPr>
+        <w:t>cooldown_period_active</w:t>
+      </w:r>
+      <w:proofErr w:type="spellEnd"/>
+      <w:r>
+        <w:rPr>
+          <w:lang w:val="en-US"/>
+        </w:rPr>
+        <w:t>:</w:t>
+      </w:r>
+    </w:p>
+    <w:p>
+      <w:pPr>
+        <w:spacing w:before="240" w:after="240"/>
+        <w:rPr>
+          <w:lang w:val="en-US"/>
+        </w:rPr>
+      </w:pPr>
+      <w:r>
+        <w:rPr>
+          <w:lang w:val="en-US"/>
+        </w:rPr>
+        <w:t>            </w:t>
+      </w:r>
+      <w:proofErr w:type="spellStart"/>
+      <w:r>
+        <w:rPr>
+          <w:lang w:val="en-US"/>
+        </w:rPr>
+        <w:t>apply_resource_change</w:t>
+      </w:r>
+      <w:proofErr w:type="spellEnd"/>
+      <w:r>
+        <w:rPr>
+          <w:lang w:val="en-US"/>
+        </w:rPr>
+        <w:t>(</w:t>
+      </w:r>
+      <w:proofErr w:type="spellStart"/>
+      <w:r>
+        <w:rPr>
+          <w:lang w:val="en-US"/>
+        </w:rPr>
+        <w:t>predicted_cpu</w:t>
+      </w:r>
+      <w:proofErr w:type="spellEnd"/>
+      <w:r>
+        <w:rPr>
+          <w:lang w:val="en-US"/>
+        </w:rPr>
+        <w:t xml:space="preserve">, </w:t>
+      </w:r>
+      <w:proofErr w:type="spellStart"/>
+      <w:r>
+        <w:rPr>
+          <w:lang w:val="en-US"/>
+        </w:rPr>
+        <w:t>predicted_memory</w:t>
+      </w:r>
+      <w:proofErr w:type="spellEnd"/>
+      <w:r>
+        <w:rPr>
+          <w:lang w:val="en-US"/>
+        </w:rPr>
+        <w:t>)</w:t>
+      </w:r>
+    </w:p>
+    <w:p>
+      <w:pPr>
+        <w:spacing w:before="240" w:after="240"/>
+        <w:rPr>
+          <w:lang w:val="en-US"/>
+        </w:rPr>
+      </w:pPr>
+      <w:r>
+        <w:rPr>
+          <w:lang w:val="en-US"/>
+        </w:rPr>
+        <w:t>        else:</w:t>
+      </w:r>
+    </w:p>
+    <w:p>
+      <w:pPr>
+        <w:spacing w:before="240" w:after="240"/>
+        <w:rPr>
+          <w:lang w:val="en-US"/>
+        </w:rPr>
+      </w:pPr>
+      <w:r>
+        <w:rPr>
+          <w:lang w:val="en-US"/>
+        </w:rPr>
+        <w:t>            log("Cooldown active — change delayed.")</w:t>
+      </w:r>
+    </w:p>
+    <w:p>
+      <w:pPr>
+        <w:spacing w:before="240" w:after="240"/>
+        <w:rPr>
+          <w:lang w:val="en-US"/>
+        </w:rPr>
+      </w:pPr>
+      <w:r>
+        <w:rPr>
+          <w:lang w:val="en-US"/>
+        </w:rPr>
+        <w:t>    else:</w:t>
+      </w:r>
+    </w:p>
+    <w:p>
+      <w:pPr>
+        <w:spacing w:before="240" w:after="240"/>
+        <w:rPr>
+          <w:lang w:val="en-US"/>
+        </w:rPr>
+      </w:pPr>
+      <w:r>
+        <w:rPr>
+          <w:lang w:val="en-US"/>
+        </w:rPr>
+        <w:t>        log("Change insignificant — skip.")</w:t>
+      </w:r>
+    </w:p>
+    <w:p>
+      <w:pPr>
+        <w:spacing w:before="240" w:after="240"/>
+        <w:rPr>
+          <w:lang w:val="en-US"/>
+        </w:rPr>
+      </w:pPr>
+      <w:r>
+        <w:rPr>
+          <w:lang w:val="en-US"/>
+        </w:rPr>
+        <w:t>else:</w:t>
+      </w:r>
+    </w:p>
+    <w:p>
+      <w:pPr>
+        <w:spacing w:before="240" w:after="240"/>
+        <w:rPr>
+          <w:lang w:val="en-US"/>
+        </w:rPr>
+      </w:pPr>
+      <w:r>
+        <w:rPr>
+          <w:lang w:val="en-US"/>
+        </w:rPr>
+        <w:t>    log("Predicted latency too high — rejecting new allocation.")</w:t>
+      </w:r>
+    </w:p>
     <w:p>
       <w:pPr>
         <w:spacing w:before="240" w:after="240"/>

</xml_diff>

<commit_message>
Add latency threshold check
</commit_message>
<xml_diff>
--- a/Algorithm_Design/Algorithm Design.docx
+++ b/Algorithm_Design/Algorithm Design.docx
@@ -14743,6 +14743,124 @@
     <w:p>
       <w:pPr>
         <w:spacing w:before="240" w:after="240"/>
+        <w:rPr>
+          <w:lang w:val="en-US"/>
+        </w:rPr>
+      </w:pPr>
+      <w:r>
+        <w:rPr>
+          <w:lang w:val="en-US"/>
+        </w:rPr>
+        <w:t>Conditions Explained</w:t>
+      </w:r>
+    </w:p>
+    <w:p>
+      <w:pPr>
+        <w:spacing w:before="240" w:after="240"/>
+        <w:rPr>
+          <w:lang w:val="en-US"/>
+        </w:rPr>
+      </w:pPr>
+      <w:r>
+        <w:rPr>
+          <w:lang w:val="en-US"/>
+        </w:rPr>
+        <w:t>1. Latency Threshold Check</w:t>
+      </w:r>
+    </w:p>
+    <w:p>
+      <w:pPr>
+        <w:spacing w:before="240" w:after="240"/>
+        <w:rPr>
+          <w:lang w:val="en-US"/>
+        </w:rPr>
+      </w:pPr>
+      <w:r>
+        <w:rPr>
+          <w:lang w:val="en-US"/>
+        </w:rPr>
+        <w:tab/>
+      </w:r>
+      <w:proofErr w:type="spellStart"/>
+      <w:r>
+        <w:rPr>
+          <w:lang w:val="en-US"/>
+        </w:rPr>
+        <w:t>predicted_latency</w:t>
+      </w:r>
+      <w:proofErr w:type="spellEnd"/>
+      <w:r>
+        <w:rPr>
+          <w:lang w:val="en-US"/>
+        </w:rPr>
+        <w:t xml:space="preserve"> ≤ </w:t>
+      </w:r>
+      <w:proofErr w:type="spellStart"/>
+      <w:r>
+        <w:rPr>
+          <w:lang w:val="en-US"/>
+        </w:rPr>
+        <w:t>latency_threshold</w:t>
+      </w:r>
+      <w:proofErr w:type="spellEnd"/>
+    </w:p>
+    <w:p>
+      <w:pPr>
+        <w:numPr>
+          <w:ilvl w:val="0"/>
+          <w:numId w:val="80"/>
+        </w:numPr>
+        <w:spacing w:before="240" w:after="240"/>
+        <w:rPr>
+          <w:lang w:val="en-US"/>
+        </w:rPr>
+      </w:pPr>
+      <w:r>
+        <w:rPr>
+          <w:lang w:val="en-US"/>
+        </w:rPr>
+        <w:t>Primary safety condition.</w:t>
+      </w:r>
+    </w:p>
+    <w:p>
+      <w:pPr>
+        <w:numPr>
+          <w:ilvl w:val="0"/>
+          <w:numId w:val="80"/>
+        </w:numPr>
+        <w:spacing w:before="240" w:after="240"/>
+        <w:rPr>
+          <w:lang w:val="en-US"/>
+        </w:rPr>
+      </w:pPr>
+      <w:r>
+        <w:rPr>
+          <w:lang w:val="en-US"/>
+        </w:rPr>
+        <w:t>Prevents applying configurations that would degrade user-perceived performance.</w:t>
+      </w:r>
+    </w:p>
+    <w:p>
+      <w:pPr>
+        <w:numPr>
+          <w:ilvl w:val="0"/>
+          <w:numId w:val="80"/>
+        </w:numPr>
+        <w:spacing w:before="240" w:after="240"/>
+        <w:rPr>
+          <w:lang w:val="en-US"/>
+        </w:rPr>
+      </w:pPr>
+      <w:r>
+        <w:rPr>
+          <w:lang w:val="en-US"/>
+        </w:rPr>
+        <w:t>Latency is predicted by the Latency Simulation Model.</w:t>
+      </w:r>
+    </w:p>
+    <w:p>
+      <w:pPr>
+        <w:spacing w:before="240" w:after="240"/>
       </w:pPr>
     </w:p>
     <w:p>
@@ -22454,6 +22572,155 @@
     </w:lvl>
   </w:abstractNum>
   <w:abstractNum w:abstractNumId="55" w15:restartNumberingAfterBreak="0">
+    <w:nsid w:val="5FEF14DD"/>
+    <w:multiLevelType w:val="multilevel"/>
+    <w:tmpl w:val="0CC66FFC"/>
+    <w:lvl w:ilvl="0">
+      <w:start w:val="1"/>
+      <w:numFmt w:val="bullet"/>
+      <w:lvlText w:val=""/>
+      <w:lvlJc w:val="left"/>
+      <w:pPr>
+        <w:tabs>
+          <w:tab w:val="num" w:pos="720"/>
+        </w:tabs>
+        <w:ind w:left="720" w:hanging="360"/>
+      </w:pPr>
+      <w:rPr>
+        <w:rFonts w:ascii="Symbol" w:hAnsi="Symbol" w:hint="default"/>
+        <w:sz w:val="20"/>
+      </w:rPr>
+    </w:lvl>
+    <w:lvl w:ilvl="1" w:tentative="1">
+      <w:start w:val="1"/>
+      <w:numFmt w:val="bullet"/>
+      <w:lvlText w:val="o"/>
+      <w:lvlJc w:val="left"/>
+      <w:pPr>
+        <w:tabs>
+          <w:tab w:val="num" w:pos="1440"/>
+        </w:tabs>
+        <w:ind w:left="1440" w:hanging="360"/>
+      </w:pPr>
+      <w:rPr>
+        <w:rFonts w:ascii="Courier New" w:hAnsi="Courier New" w:hint="default"/>
+        <w:sz w:val="20"/>
+      </w:rPr>
+    </w:lvl>
+    <w:lvl w:ilvl="2" w:tentative="1">
+      <w:start w:val="1"/>
+      <w:numFmt w:val="bullet"/>
+      <w:lvlText w:val=""/>
+      <w:lvlJc w:val="left"/>
+      <w:pPr>
+        <w:tabs>
+          <w:tab w:val="num" w:pos="2160"/>
+        </w:tabs>
+        <w:ind w:left="2160" w:hanging="360"/>
+      </w:pPr>
+      <w:rPr>
+        <w:rFonts w:ascii="Wingdings" w:hAnsi="Wingdings" w:hint="default"/>
+        <w:sz w:val="20"/>
+      </w:rPr>
+    </w:lvl>
+    <w:lvl w:ilvl="3" w:tentative="1">
+      <w:start w:val="1"/>
+      <w:numFmt w:val="bullet"/>
+      <w:lvlText w:val=""/>
+      <w:lvlJc w:val="left"/>
+      <w:pPr>
+        <w:tabs>
+          <w:tab w:val="num" w:pos="2880"/>
+        </w:tabs>
+        <w:ind w:left="2880" w:hanging="360"/>
+      </w:pPr>
+      <w:rPr>
+        <w:rFonts w:ascii="Wingdings" w:hAnsi="Wingdings" w:hint="default"/>
+        <w:sz w:val="20"/>
+      </w:rPr>
+    </w:lvl>
+    <w:lvl w:ilvl="4" w:tentative="1">
+      <w:start w:val="1"/>
+      <w:numFmt w:val="bullet"/>
+      <w:lvlText w:val=""/>
+      <w:lvlJc w:val="left"/>
+      <w:pPr>
+        <w:tabs>
+          <w:tab w:val="num" w:pos="3600"/>
+        </w:tabs>
+        <w:ind w:left="3600" w:hanging="360"/>
+      </w:pPr>
+      <w:rPr>
+        <w:rFonts w:ascii="Wingdings" w:hAnsi="Wingdings" w:hint="default"/>
+        <w:sz w:val="20"/>
+      </w:rPr>
+    </w:lvl>
+    <w:lvl w:ilvl="5" w:tentative="1">
+      <w:start w:val="1"/>
+      <w:numFmt w:val="bullet"/>
+      <w:lvlText w:val=""/>
+      <w:lvlJc w:val="left"/>
+      <w:pPr>
+        <w:tabs>
+          <w:tab w:val="num" w:pos="4320"/>
+        </w:tabs>
+        <w:ind w:left="4320" w:hanging="360"/>
+      </w:pPr>
+      <w:rPr>
+        <w:rFonts w:ascii="Wingdings" w:hAnsi="Wingdings" w:hint="default"/>
+        <w:sz w:val="20"/>
+      </w:rPr>
+    </w:lvl>
+    <w:lvl w:ilvl="6" w:tentative="1">
+      <w:start w:val="1"/>
+      <w:numFmt w:val="bullet"/>
+      <w:lvlText w:val=""/>
+      <w:lvlJc w:val="left"/>
+      <w:pPr>
+        <w:tabs>
+          <w:tab w:val="num" w:pos="5040"/>
+        </w:tabs>
+        <w:ind w:left="5040" w:hanging="360"/>
+      </w:pPr>
+      <w:rPr>
+        <w:rFonts w:ascii="Wingdings" w:hAnsi="Wingdings" w:hint="default"/>
+        <w:sz w:val="20"/>
+      </w:rPr>
+    </w:lvl>
+    <w:lvl w:ilvl="7" w:tentative="1">
+      <w:start w:val="1"/>
+      <w:numFmt w:val="bullet"/>
+      <w:lvlText w:val=""/>
+      <w:lvlJc w:val="left"/>
+      <w:pPr>
+        <w:tabs>
+          <w:tab w:val="num" w:pos="5760"/>
+        </w:tabs>
+        <w:ind w:left="5760" w:hanging="360"/>
+      </w:pPr>
+      <w:rPr>
+        <w:rFonts w:ascii="Wingdings" w:hAnsi="Wingdings" w:hint="default"/>
+        <w:sz w:val="20"/>
+      </w:rPr>
+    </w:lvl>
+    <w:lvl w:ilvl="8" w:tentative="1">
+      <w:start w:val="1"/>
+      <w:numFmt w:val="bullet"/>
+      <w:lvlText w:val=""/>
+      <w:lvlJc w:val="left"/>
+      <w:pPr>
+        <w:tabs>
+          <w:tab w:val="num" w:pos="6480"/>
+        </w:tabs>
+        <w:ind w:left="6480" w:hanging="360"/>
+      </w:pPr>
+      <w:rPr>
+        <w:rFonts w:ascii="Wingdings" w:hAnsi="Wingdings" w:hint="default"/>
+        <w:sz w:val="20"/>
+      </w:rPr>
+    </w:lvl>
+  </w:abstractNum>
+  <w:abstractNum w:abstractNumId="56" w15:restartNumberingAfterBreak="0">
     <w:nsid w:val="60A27091"/>
     <w:multiLevelType w:val="multilevel"/>
     <w:tmpl w:val="9B92C678"/>
@@ -22602,7 +22869,7 @@
       </w:rPr>
     </w:lvl>
   </w:abstractNum>
-  <w:abstractNum w:abstractNumId="56" w15:restartNumberingAfterBreak="0">
+  <w:abstractNum w:abstractNumId="57" w15:restartNumberingAfterBreak="0">
     <w:nsid w:val="612B0A56"/>
     <w:multiLevelType w:val="multilevel"/>
     <w:tmpl w:val="59E65296"/>
@@ -22751,7 +23018,7 @@
       </w:rPr>
     </w:lvl>
   </w:abstractNum>
-  <w:abstractNum w:abstractNumId="57" w15:restartNumberingAfterBreak="0">
+  <w:abstractNum w:abstractNumId="58" w15:restartNumberingAfterBreak="0">
     <w:nsid w:val="644F7614"/>
     <w:multiLevelType w:val="multilevel"/>
     <w:tmpl w:val="5B369C1A"/>
@@ -22900,7 +23167,7 @@
       </w:rPr>
     </w:lvl>
   </w:abstractNum>
-  <w:abstractNum w:abstractNumId="58" w15:restartNumberingAfterBreak="0">
+  <w:abstractNum w:abstractNumId="59" w15:restartNumberingAfterBreak="0">
     <w:nsid w:val="646666B9"/>
     <w:multiLevelType w:val="multilevel"/>
     <w:tmpl w:val="2502438A"/>
@@ -23049,7 +23316,7 @@
       </w:rPr>
     </w:lvl>
   </w:abstractNum>
-  <w:abstractNum w:abstractNumId="59" w15:restartNumberingAfterBreak="0">
+  <w:abstractNum w:abstractNumId="60" w15:restartNumberingAfterBreak="0">
     <w:nsid w:val="64B537C3"/>
     <w:multiLevelType w:val="multilevel"/>
     <w:tmpl w:val="0B9815C4"/>
@@ -23198,7 +23465,7 @@
       </w:rPr>
     </w:lvl>
   </w:abstractNum>
-  <w:abstractNum w:abstractNumId="60" w15:restartNumberingAfterBreak="0">
+  <w:abstractNum w:abstractNumId="61" w15:restartNumberingAfterBreak="0">
     <w:nsid w:val="66481F73"/>
     <w:multiLevelType w:val="multilevel"/>
     <w:tmpl w:val="8C5051F2"/>
@@ -23311,7 +23578,7 @@
       </w:rPr>
     </w:lvl>
   </w:abstractNum>
-  <w:abstractNum w:abstractNumId="61" w15:restartNumberingAfterBreak="0">
+  <w:abstractNum w:abstractNumId="62" w15:restartNumberingAfterBreak="0">
     <w:nsid w:val="67DD48BB"/>
     <w:multiLevelType w:val="multilevel"/>
     <w:tmpl w:val="D0CCC972"/>
@@ -23432,7 +23699,7 @@
       </w:pPr>
     </w:lvl>
   </w:abstractNum>
-  <w:abstractNum w:abstractNumId="62" w15:restartNumberingAfterBreak="0">
+  <w:abstractNum w:abstractNumId="63" w15:restartNumberingAfterBreak="0">
     <w:nsid w:val="68415C96"/>
     <w:multiLevelType w:val="multilevel"/>
     <w:tmpl w:val="43A2E87C"/>
@@ -23581,7 +23848,7 @@
       </w:rPr>
     </w:lvl>
   </w:abstractNum>
-  <w:abstractNum w:abstractNumId="63" w15:restartNumberingAfterBreak="0">
+  <w:abstractNum w:abstractNumId="64" w15:restartNumberingAfterBreak="0">
     <w:nsid w:val="6A922C07"/>
     <w:multiLevelType w:val="multilevel"/>
     <w:tmpl w:val="7990179C"/>
@@ -23730,7 +23997,7 @@
       </w:rPr>
     </w:lvl>
   </w:abstractNum>
-  <w:abstractNum w:abstractNumId="64" w15:restartNumberingAfterBreak="0">
+  <w:abstractNum w:abstractNumId="65" w15:restartNumberingAfterBreak="0">
     <w:nsid w:val="6D2E42E5"/>
     <w:multiLevelType w:val="multilevel"/>
     <w:tmpl w:val="315C2372"/>
@@ -23879,7 +24146,7 @@
       </w:rPr>
     </w:lvl>
   </w:abstractNum>
-  <w:abstractNum w:abstractNumId="65" w15:restartNumberingAfterBreak="0">
+  <w:abstractNum w:abstractNumId="66" w15:restartNumberingAfterBreak="0">
     <w:nsid w:val="6F2078CC"/>
     <w:multiLevelType w:val="multilevel"/>
     <w:tmpl w:val="E88849CA"/>
@@ -24028,7 +24295,7 @@
       </w:rPr>
     </w:lvl>
   </w:abstractNum>
-  <w:abstractNum w:abstractNumId="66" w15:restartNumberingAfterBreak="0">
+  <w:abstractNum w:abstractNumId="67" w15:restartNumberingAfterBreak="0">
     <w:nsid w:val="6FBA7BCB"/>
     <w:multiLevelType w:val="multilevel"/>
     <w:tmpl w:val="C40228BC"/>
@@ -24177,7 +24444,7 @@
       </w:rPr>
     </w:lvl>
   </w:abstractNum>
-  <w:abstractNum w:abstractNumId="67" w15:restartNumberingAfterBreak="0">
+  <w:abstractNum w:abstractNumId="68" w15:restartNumberingAfterBreak="0">
     <w:nsid w:val="7192442D"/>
     <w:multiLevelType w:val="multilevel"/>
     <w:tmpl w:val="53508544"/>
@@ -24326,7 +24593,7 @@
       </w:rPr>
     </w:lvl>
   </w:abstractNum>
-  <w:abstractNum w:abstractNumId="68" w15:restartNumberingAfterBreak="0">
+  <w:abstractNum w:abstractNumId="69" w15:restartNumberingAfterBreak="0">
     <w:nsid w:val="723A6D4D"/>
     <w:multiLevelType w:val="multilevel"/>
     <w:tmpl w:val="E3C49226"/>
@@ -24475,7 +24742,7 @@
       </w:rPr>
     </w:lvl>
   </w:abstractNum>
-  <w:abstractNum w:abstractNumId="69" w15:restartNumberingAfterBreak="0">
+  <w:abstractNum w:abstractNumId="70" w15:restartNumberingAfterBreak="0">
     <w:nsid w:val="72CC5AEC"/>
     <w:multiLevelType w:val="multilevel"/>
     <w:tmpl w:val="A02C5534"/>
@@ -24588,7 +24855,7 @@
       </w:rPr>
     </w:lvl>
   </w:abstractNum>
-  <w:abstractNum w:abstractNumId="70" w15:restartNumberingAfterBreak="0">
+  <w:abstractNum w:abstractNumId="71" w15:restartNumberingAfterBreak="0">
     <w:nsid w:val="74E40DD0"/>
     <w:multiLevelType w:val="multilevel"/>
     <w:tmpl w:val="0FAA3AD4"/>
@@ -24737,7 +25004,7 @@
       </w:rPr>
     </w:lvl>
   </w:abstractNum>
-  <w:abstractNum w:abstractNumId="71" w15:restartNumberingAfterBreak="0">
+  <w:abstractNum w:abstractNumId="72" w15:restartNumberingAfterBreak="0">
     <w:nsid w:val="752B55B4"/>
     <w:multiLevelType w:val="multilevel"/>
     <w:tmpl w:val="5EEACEE2"/>
@@ -24886,7 +25153,7 @@
       </w:rPr>
     </w:lvl>
   </w:abstractNum>
-  <w:abstractNum w:abstractNumId="72" w15:restartNumberingAfterBreak="0">
+  <w:abstractNum w:abstractNumId="73" w15:restartNumberingAfterBreak="0">
     <w:nsid w:val="75D66463"/>
     <w:multiLevelType w:val="multilevel"/>
     <w:tmpl w:val="003AF356"/>
@@ -25035,7 +25302,7 @@
       </w:rPr>
     </w:lvl>
   </w:abstractNum>
-  <w:abstractNum w:abstractNumId="73" w15:restartNumberingAfterBreak="0">
+  <w:abstractNum w:abstractNumId="74" w15:restartNumberingAfterBreak="0">
     <w:nsid w:val="76671B1B"/>
     <w:multiLevelType w:val="multilevel"/>
     <w:tmpl w:val="03C62898"/>
@@ -25184,7 +25451,7 @@
       </w:rPr>
     </w:lvl>
   </w:abstractNum>
-  <w:abstractNum w:abstractNumId="74" w15:restartNumberingAfterBreak="0">
+  <w:abstractNum w:abstractNumId="75" w15:restartNumberingAfterBreak="0">
     <w:nsid w:val="77776821"/>
     <w:multiLevelType w:val="multilevel"/>
     <w:tmpl w:val="00283C20"/>
@@ -25333,7 +25600,7 @@
       </w:rPr>
     </w:lvl>
   </w:abstractNum>
-  <w:abstractNum w:abstractNumId="75" w15:restartNumberingAfterBreak="0">
+  <w:abstractNum w:abstractNumId="76" w15:restartNumberingAfterBreak="0">
     <w:nsid w:val="7BE30E84"/>
     <w:multiLevelType w:val="multilevel"/>
     <w:tmpl w:val="0FDCE2F6"/>
@@ -25446,7 +25713,7 @@
       </w:rPr>
     </w:lvl>
   </w:abstractNum>
-  <w:abstractNum w:abstractNumId="76" w15:restartNumberingAfterBreak="0">
+  <w:abstractNum w:abstractNumId="77" w15:restartNumberingAfterBreak="0">
     <w:nsid w:val="7D4D571E"/>
     <w:multiLevelType w:val="multilevel"/>
     <w:tmpl w:val="A9048A64"/>
@@ -25608,10 +25875,10 @@
     <w:abstractNumId w:val="46"/>
   </w:num>
   <w:num w:numId="5" w16cid:durableId="199513919">
-    <w:abstractNumId w:val="69"/>
+    <w:abstractNumId w:val="70"/>
   </w:num>
   <w:num w:numId="6" w16cid:durableId="1733430336">
-    <w:abstractNumId w:val="60"/>
+    <w:abstractNumId w:val="61"/>
   </w:num>
   <w:num w:numId="7" w16cid:durableId="1246108229">
     <w:abstractNumId w:val="38"/>
@@ -25620,7 +25887,7 @@
     <w:abstractNumId w:val="19"/>
   </w:num>
   <w:num w:numId="9" w16cid:durableId="97263049">
-    <w:abstractNumId w:val="75"/>
+    <w:abstractNumId w:val="76"/>
   </w:num>
   <w:num w:numId="10" w16cid:durableId="432897170">
     <w:abstractNumId w:val="11"/>
@@ -25635,7 +25902,7 @@
     <w:abstractNumId w:val="39"/>
   </w:num>
   <w:num w:numId="14" w16cid:durableId="336273633">
-    <w:abstractNumId w:val="74"/>
+    <w:abstractNumId w:val="75"/>
   </w:num>
   <w:num w:numId="15" w16cid:durableId="311564650">
     <w:abstractNumId w:val="13"/>
@@ -25644,31 +25911,31 @@
     <w:abstractNumId w:val="26"/>
   </w:num>
   <w:num w:numId="17" w16cid:durableId="482936828">
-    <w:abstractNumId w:val="70"/>
+    <w:abstractNumId w:val="71"/>
   </w:num>
   <w:num w:numId="18" w16cid:durableId="260264080">
     <w:abstractNumId w:val="5"/>
   </w:num>
   <w:num w:numId="19" w16cid:durableId="226570292">
-    <w:abstractNumId w:val="67"/>
+    <w:abstractNumId w:val="68"/>
   </w:num>
   <w:num w:numId="20" w16cid:durableId="1570925250">
-    <w:abstractNumId w:val="73"/>
+    <w:abstractNumId w:val="74"/>
   </w:num>
   <w:num w:numId="21" w16cid:durableId="2119639407">
     <w:abstractNumId w:val="51"/>
   </w:num>
   <w:num w:numId="22" w16cid:durableId="1012687195">
-    <w:abstractNumId w:val="58"/>
+    <w:abstractNumId w:val="59"/>
   </w:num>
   <w:num w:numId="23" w16cid:durableId="1110664511">
     <w:abstractNumId w:val="28"/>
   </w:num>
   <w:num w:numId="24" w16cid:durableId="710886710">
-    <w:abstractNumId w:val="68"/>
+    <w:abstractNumId w:val="69"/>
   </w:num>
   <w:num w:numId="25" w16cid:durableId="732847311">
-    <w:abstractNumId w:val="64"/>
+    <w:abstractNumId w:val="65"/>
   </w:num>
   <w:num w:numId="26" w16cid:durableId="1837914506">
     <w:abstractNumId w:val="27"/>
@@ -25714,7 +25981,7 @@
     <w:abstractNumId w:val="45"/>
   </w:num>
   <w:num w:numId="29" w16cid:durableId="2011327678">
-    <w:abstractNumId w:val="66"/>
+    <w:abstractNumId w:val="67"/>
     <w:lvlOverride w:ilvl="0">
       <w:lvl w:ilvl="0">
         <w:numFmt w:val="bullet"/>
@@ -25734,7 +26001,7 @@
     </w:lvlOverride>
   </w:num>
   <w:num w:numId="30" w16cid:durableId="1542010019">
-    <w:abstractNumId w:val="66"/>
+    <w:abstractNumId w:val="67"/>
     <w:lvlOverride w:ilvl="0">
       <w:lvl w:ilvl="0">
         <w:numFmt w:val="bullet"/>
@@ -25757,7 +26024,7 @@
     <w:abstractNumId w:val="47"/>
   </w:num>
   <w:num w:numId="32" w16cid:durableId="1568881302">
-    <w:abstractNumId w:val="56"/>
+    <w:abstractNumId w:val="57"/>
   </w:num>
   <w:num w:numId="33" w16cid:durableId="968239483">
     <w:abstractNumId w:val="43"/>
@@ -25790,7 +26057,7 @@
     <w:abstractNumId w:val="1"/>
   </w:num>
   <w:num w:numId="43" w16cid:durableId="1455562841">
-    <w:abstractNumId w:val="72"/>
+    <w:abstractNumId w:val="73"/>
   </w:num>
   <w:num w:numId="44" w16cid:durableId="1042558863">
     <w:abstractNumId w:val="35"/>
@@ -25805,10 +26072,10 @@
     <w:abstractNumId w:val="10"/>
   </w:num>
   <w:num w:numId="48" w16cid:durableId="738014393">
-    <w:abstractNumId w:val="71"/>
+    <w:abstractNumId w:val="72"/>
   </w:num>
   <w:num w:numId="49" w16cid:durableId="111555743">
-    <w:abstractNumId w:val="57"/>
+    <w:abstractNumId w:val="58"/>
   </w:num>
   <w:num w:numId="50" w16cid:durableId="764572877">
     <w:abstractNumId w:val="0"/>
@@ -25823,13 +26090,13 @@
     <w:abstractNumId w:val="22"/>
   </w:num>
   <w:num w:numId="54" w16cid:durableId="789782351">
-    <w:abstractNumId w:val="62"/>
+    <w:abstractNumId w:val="63"/>
   </w:num>
   <w:num w:numId="55" w16cid:durableId="1741908431">
     <w:abstractNumId w:val="48"/>
   </w:num>
   <w:num w:numId="56" w16cid:durableId="772936048">
-    <w:abstractNumId w:val="65"/>
+    <w:abstractNumId w:val="66"/>
   </w:num>
   <w:num w:numId="57" w16cid:durableId="626354845">
     <w:abstractNumId w:val="14"/>
@@ -25844,10 +26111,10 @@
     <w:abstractNumId w:val="30"/>
   </w:num>
   <w:num w:numId="61" w16cid:durableId="1104496260">
-    <w:abstractNumId w:val="76"/>
+    <w:abstractNumId w:val="77"/>
   </w:num>
   <w:num w:numId="62" w16cid:durableId="466969841">
-    <w:abstractNumId w:val="63"/>
+    <w:abstractNumId w:val="64"/>
   </w:num>
   <w:num w:numId="63" w16cid:durableId="258833444">
     <w:abstractNumId w:val="36"/>
@@ -25866,7 +26133,7 @@
     <w:abstractNumId w:val="24"/>
   </w:num>
   <w:num w:numId="66" w16cid:durableId="1398822626">
-    <w:abstractNumId w:val="55"/>
+    <w:abstractNumId w:val="56"/>
   </w:num>
   <w:num w:numId="67" w16cid:durableId="1681424162">
     <w:abstractNumId w:val="53"/>
@@ -25875,7 +26142,7 @@
     <w:abstractNumId w:val="8"/>
   </w:num>
   <w:num w:numId="69" w16cid:durableId="664893729">
-    <w:abstractNumId w:val="59"/>
+    <w:abstractNumId w:val="60"/>
   </w:num>
   <w:num w:numId="70" w16cid:durableId="1653678076">
     <w:abstractNumId w:val="23"/>
@@ -25893,7 +26160,7 @@
     <w:abstractNumId w:val="18"/>
   </w:num>
   <w:num w:numId="75" w16cid:durableId="1390496898">
-    <w:abstractNumId w:val="61"/>
+    <w:abstractNumId w:val="62"/>
   </w:num>
   <w:num w:numId="76" w16cid:durableId="506217816">
     <w:abstractNumId w:val="32"/>
@@ -25906,6 +26173,9 @@
   </w:num>
   <w:num w:numId="79" w16cid:durableId="1871651287">
     <w:abstractNumId w:val="20"/>
+  </w:num>
+  <w:num w:numId="80" w16cid:durableId="1114668473">
+    <w:abstractNumId w:val="55"/>
   </w:num>
 </w:numbering>
 </file>

</xml_diff>

<commit_message>
Add significant change check
</commit_message>
<xml_diff>
--- a/Algorithm_Design/Algorithm Design.docx
+++ b/Algorithm_Design/Algorithm Design.docx
@@ -14861,6 +14861,149 @@
     <w:p>
       <w:pPr>
         <w:spacing w:before="240" w:after="240"/>
+        <w:rPr>
+          <w:lang w:val="en-US"/>
+        </w:rPr>
+      </w:pPr>
+      <w:r>
+        <w:rPr>
+          <w:lang w:val="en-US"/>
+        </w:rPr>
+        <w:t>2. Significant Change Check</w:t>
+      </w:r>
+    </w:p>
+    <w:p>
+      <w:pPr>
+        <w:spacing w:before="240" w:after="240"/>
+        <w:rPr>
+          <w:lang w:val="en-US"/>
+        </w:rPr>
+      </w:pPr>
+      <w:r>
+        <w:rPr>
+          <w:lang w:val="en-US"/>
+        </w:rPr>
+        <w:tab/>
+        <w:t>abs(</w:t>
+      </w:r>
+      <w:proofErr w:type="spellStart"/>
+      <w:r>
+        <w:rPr>
+          <w:lang w:val="en-US"/>
+        </w:rPr>
+        <w:t>new_cpu</w:t>
+      </w:r>
+      <w:proofErr w:type="spellEnd"/>
+      <w:r>
+        <w:rPr>
+          <w:lang w:val="en-US"/>
+        </w:rPr>
+        <w:t xml:space="preserve"> - </w:t>
+      </w:r>
+      <w:proofErr w:type="spellStart"/>
+      <w:r>
+        <w:rPr>
+          <w:lang w:val="en-US"/>
+        </w:rPr>
+        <w:t>current_cpu</w:t>
+      </w:r>
+      <w:proofErr w:type="spellEnd"/>
+      <w:r>
+        <w:rPr>
+          <w:lang w:val="en-US"/>
+        </w:rPr>
+        <w:t xml:space="preserve">) ≥ </w:t>
+      </w:r>
+      <w:proofErr w:type="spellStart"/>
+      <w:r>
+        <w:rPr>
+          <w:lang w:val="en-US"/>
+        </w:rPr>
+        <w:t>min_delta</w:t>
+      </w:r>
+      <w:proofErr w:type="spellEnd"/>
+    </w:p>
+    <w:p>
+      <w:pPr>
+        <w:numPr>
+          <w:ilvl w:val="0"/>
+          <w:numId w:val="81"/>
+        </w:numPr>
+        <w:spacing w:before="240" w:after="240"/>
+        <w:rPr>
+          <w:lang w:val="en-US"/>
+        </w:rPr>
+      </w:pPr>
+      <w:r>
+        <w:rPr>
+          <w:lang w:val="en-US"/>
+        </w:rPr>
+        <w:t>Avoids noisy small fluctuations that lead to unnecessary rescheduling.</w:t>
+      </w:r>
+    </w:p>
+    <w:p>
+      <w:pPr>
+        <w:numPr>
+          <w:ilvl w:val="0"/>
+          <w:numId w:val="81"/>
+        </w:numPr>
+        <w:spacing w:before="240" w:after="240"/>
+        <w:rPr>
+          <w:lang w:val="en-US"/>
+        </w:rPr>
+      </w:pPr>
+      <w:r>
+        <w:rPr>
+          <w:lang w:val="en-US"/>
+        </w:rPr>
+        <w:t>Define a minimum meaningful change, e.g.:</w:t>
+      </w:r>
+    </w:p>
+    <w:p>
+      <w:pPr>
+        <w:numPr>
+          <w:ilvl w:val="0"/>
+          <w:numId w:val="82"/>
+        </w:numPr>
+        <w:tabs>
+          <w:tab w:val="num" w:pos="720"/>
+        </w:tabs>
+        <w:spacing w:before="240" w:after="240"/>
+        <w:rPr>
+          <w:lang w:val="en-US"/>
+        </w:rPr>
+      </w:pPr>
+      <w:r>
+        <w:rPr>
+          <w:lang w:val="en-US"/>
+        </w:rPr>
+        <w:t>CPU: ≥ 20m</w:t>
+      </w:r>
+    </w:p>
+    <w:p>
+      <w:pPr>
+        <w:numPr>
+          <w:ilvl w:val="0"/>
+          <w:numId w:val="82"/>
+        </w:numPr>
+        <w:tabs>
+          <w:tab w:val="num" w:pos="720"/>
+        </w:tabs>
+        <w:spacing w:before="240" w:after="240"/>
+        <w:rPr>
+          <w:lang w:val="en-US"/>
+        </w:rPr>
+      </w:pPr>
+      <w:r>
+        <w:rPr>
+          <w:lang w:val="en-US"/>
+        </w:rPr>
+        <w:t>Memory: ≥ 64Mi</w:t>
+      </w:r>
+    </w:p>
+    <w:p>
+      <w:pPr>
+        <w:spacing w:before="240" w:after="240"/>
       </w:pPr>
     </w:p>
     <w:p>
@@ -17717,6 +17860,155 @@
     </w:lvl>
   </w:abstractNum>
   <w:abstractNum w:abstractNumId="20" w15:restartNumberingAfterBreak="0">
+    <w:nsid w:val="231513D7"/>
+    <w:multiLevelType w:val="multilevel"/>
+    <w:tmpl w:val="AD9CBC62"/>
+    <w:lvl w:ilvl="0">
+      <w:start w:val="1"/>
+      <w:numFmt w:val="bullet"/>
+      <w:lvlText w:val=""/>
+      <w:lvlJc w:val="left"/>
+      <w:pPr>
+        <w:tabs>
+          <w:tab w:val="num" w:pos="1080"/>
+        </w:tabs>
+        <w:ind w:left="1080" w:hanging="360"/>
+      </w:pPr>
+      <w:rPr>
+        <w:rFonts w:ascii="Symbol" w:hAnsi="Symbol" w:hint="default"/>
+        <w:sz w:val="20"/>
+      </w:rPr>
+    </w:lvl>
+    <w:lvl w:ilvl="1" w:tentative="1">
+      <w:start w:val="1"/>
+      <w:numFmt w:val="bullet"/>
+      <w:lvlText w:val="o"/>
+      <w:lvlJc w:val="left"/>
+      <w:pPr>
+        <w:tabs>
+          <w:tab w:val="num" w:pos="1800"/>
+        </w:tabs>
+        <w:ind w:left="1800" w:hanging="360"/>
+      </w:pPr>
+      <w:rPr>
+        <w:rFonts w:ascii="Courier New" w:hAnsi="Courier New" w:hint="default"/>
+        <w:sz w:val="20"/>
+      </w:rPr>
+    </w:lvl>
+    <w:lvl w:ilvl="2" w:tentative="1">
+      <w:start w:val="1"/>
+      <w:numFmt w:val="bullet"/>
+      <w:lvlText w:val=""/>
+      <w:lvlJc w:val="left"/>
+      <w:pPr>
+        <w:tabs>
+          <w:tab w:val="num" w:pos="2520"/>
+        </w:tabs>
+        <w:ind w:left="2520" w:hanging="360"/>
+      </w:pPr>
+      <w:rPr>
+        <w:rFonts w:ascii="Wingdings" w:hAnsi="Wingdings" w:hint="default"/>
+        <w:sz w:val="20"/>
+      </w:rPr>
+    </w:lvl>
+    <w:lvl w:ilvl="3" w:tentative="1">
+      <w:start w:val="1"/>
+      <w:numFmt w:val="bullet"/>
+      <w:lvlText w:val=""/>
+      <w:lvlJc w:val="left"/>
+      <w:pPr>
+        <w:tabs>
+          <w:tab w:val="num" w:pos="3240"/>
+        </w:tabs>
+        <w:ind w:left="3240" w:hanging="360"/>
+      </w:pPr>
+      <w:rPr>
+        <w:rFonts w:ascii="Wingdings" w:hAnsi="Wingdings" w:hint="default"/>
+        <w:sz w:val="20"/>
+      </w:rPr>
+    </w:lvl>
+    <w:lvl w:ilvl="4" w:tentative="1">
+      <w:start w:val="1"/>
+      <w:numFmt w:val="bullet"/>
+      <w:lvlText w:val=""/>
+      <w:lvlJc w:val="left"/>
+      <w:pPr>
+        <w:tabs>
+          <w:tab w:val="num" w:pos="3960"/>
+        </w:tabs>
+        <w:ind w:left="3960" w:hanging="360"/>
+      </w:pPr>
+      <w:rPr>
+        <w:rFonts w:ascii="Wingdings" w:hAnsi="Wingdings" w:hint="default"/>
+        <w:sz w:val="20"/>
+      </w:rPr>
+    </w:lvl>
+    <w:lvl w:ilvl="5" w:tentative="1">
+      <w:start w:val="1"/>
+      <w:numFmt w:val="bullet"/>
+      <w:lvlText w:val=""/>
+      <w:lvlJc w:val="left"/>
+      <w:pPr>
+        <w:tabs>
+          <w:tab w:val="num" w:pos="4680"/>
+        </w:tabs>
+        <w:ind w:left="4680" w:hanging="360"/>
+      </w:pPr>
+      <w:rPr>
+        <w:rFonts w:ascii="Wingdings" w:hAnsi="Wingdings" w:hint="default"/>
+        <w:sz w:val="20"/>
+      </w:rPr>
+    </w:lvl>
+    <w:lvl w:ilvl="6" w:tentative="1">
+      <w:start w:val="1"/>
+      <w:numFmt w:val="bullet"/>
+      <w:lvlText w:val=""/>
+      <w:lvlJc w:val="left"/>
+      <w:pPr>
+        <w:tabs>
+          <w:tab w:val="num" w:pos="5400"/>
+        </w:tabs>
+        <w:ind w:left="5400" w:hanging="360"/>
+      </w:pPr>
+      <w:rPr>
+        <w:rFonts w:ascii="Wingdings" w:hAnsi="Wingdings" w:hint="default"/>
+        <w:sz w:val="20"/>
+      </w:rPr>
+    </w:lvl>
+    <w:lvl w:ilvl="7" w:tentative="1">
+      <w:start w:val="1"/>
+      <w:numFmt w:val="bullet"/>
+      <w:lvlText w:val=""/>
+      <w:lvlJc w:val="left"/>
+      <w:pPr>
+        <w:tabs>
+          <w:tab w:val="num" w:pos="6120"/>
+        </w:tabs>
+        <w:ind w:left="6120" w:hanging="360"/>
+      </w:pPr>
+      <w:rPr>
+        <w:rFonts w:ascii="Wingdings" w:hAnsi="Wingdings" w:hint="default"/>
+        <w:sz w:val="20"/>
+      </w:rPr>
+    </w:lvl>
+    <w:lvl w:ilvl="8" w:tentative="1">
+      <w:start w:val="1"/>
+      <w:numFmt w:val="bullet"/>
+      <w:lvlText w:val=""/>
+      <w:lvlJc w:val="left"/>
+      <w:pPr>
+        <w:tabs>
+          <w:tab w:val="num" w:pos="6840"/>
+        </w:tabs>
+        <w:ind w:left="6840" w:hanging="360"/>
+      </w:pPr>
+      <w:rPr>
+        <w:rFonts w:ascii="Wingdings" w:hAnsi="Wingdings" w:hint="default"/>
+        <w:sz w:val="20"/>
+      </w:rPr>
+    </w:lvl>
+  </w:abstractNum>
+  <w:abstractNum w:abstractNumId="21" w15:restartNumberingAfterBreak="0">
     <w:nsid w:val="252774F6"/>
     <w:multiLevelType w:val="multilevel"/>
     <w:tmpl w:val="9E0EFF96"/>
@@ -17865,7 +18157,156 @@
       </w:rPr>
     </w:lvl>
   </w:abstractNum>
-  <w:abstractNum w:abstractNumId="21" w15:restartNumberingAfterBreak="0">
+  <w:abstractNum w:abstractNumId="22" w15:restartNumberingAfterBreak="0">
+    <w:nsid w:val="284507DE"/>
+    <w:multiLevelType w:val="multilevel"/>
+    <w:tmpl w:val="FD484FD6"/>
+    <w:lvl w:ilvl="0">
+      <w:start w:val="1"/>
+      <w:numFmt w:val="bullet"/>
+      <w:lvlText w:val=""/>
+      <w:lvlJc w:val="left"/>
+      <w:pPr>
+        <w:tabs>
+          <w:tab w:val="num" w:pos="720"/>
+        </w:tabs>
+        <w:ind w:left="720" w:hanging="360"/>
+      </w:pPr>
+      <w:rPr>
+        <w:rFonts w:ascii="Symbol" w:hAnsi="Symbol" w:hint="default"/>
+        <w:sz w:val="20"/>
+      </w:rPr>
+    </w:lvl>
+    <w:lvl w:ilvl="1" w:tentative="1">
+      <w:start w:val="1"/>
+      <w:numFmt w:val="bullet"/>
+      <w:lvlText w:val="o"/>
+      <w:lvlJc w:val="left"/>
+      <w:pPr>
+        <w:tabs>
+          <w:tab w:val="num" w:pos="1440"/>
+        </w:tabs>
+        <w:ind w:left="1440" w:hanging="360"/>
+      </w:pPr>
+      <w:rPr>
+        <w:rFonts w:ascii="Courier New" w:hAnsi="Courier New" w:hint="default"/>
+        <w:sz w:val="20"/>
+      </w:rPr>
+    </w:lvl>
+    <w:lvl w:ilvl="2" w:tentative="1">
+      <w:start w:val="1"/>
+      <w:numFmt w:val="bullet"/>
+      <w:lvlText w:val=""/>
+      <w:lvlJc w:val="left"/>
+      <w:pPr>
+        <w:tabs>
+          <w:tab w:val="num" w:pos="2160"/>
+        </w:tabs>
+        <w:ind w:left="2160" w:hanging="360"/>
+      </w:pPr>
+      <w:rPr>
+        <w:rFonts w:ascii="Wingdings" w:hAnsi="Wingdings" w:hint="default"/>
+        <w:sz w:val="20"/>
+      </w:rPr>
+    </w:lvl>
+    <w:lvl w:ilvl="3" w:tentative="1">
+      <w:start w:val="1"/>
+      <w:numFmt w:val="bullet"/>
+      <w:lvlText w:val=""/>
+      <w:lvlJc w:val="left"/>
+      <w:pPr>
+        <w:tabs>
+          <w:tab w:val="num" w:pos="2880"/>
+        </w:tabs>
+        <w:ind w:left="2880" w:hanging="360"/>
+      </w:pPr>
+      <w:rPr>
+        <w:rFonts w:ascii="Wingdings" w:hAnsi="Wingdings" w:hint="default"/>
+        <w:sz w:val="20"/>
+      </w:rPr>
+    </w:lvl>
+    <w:lvl w:ilvl="4" w:tentative="1">
+      <w:start w:val="1"/>
+      <w:numFmt w:val="bullet"/>
+      <w:lvlText w:val=""/>
+      <w:lvlJc w:val="left"/>
+      <w:pPr>
+        <w:tabs>
+          <w:tab w:val="num" w:pos="3600"/>
+        </w:tabs>
+        <w:ind w:left="3600" w:hanging="360"/>
+      </w:pPr>
+      <w:rPr>
+        <w:rFonts w:ascii="Wingdings" w:hAnsi="Wingdings" w:hint="default"/>
+        <w:sz w:val="20"/>
+      </w:rPr>
+    </w:lvl>
+    <w:lvl w:ilvl="5" w:tentative="1">
+      <w:start w:val="1"/>
+      <w:numFmt w:val="bullet"/>
+      <w:lvlText w:val=""/>
+      <w:lvlJc w:val="left"/>
+      <w:pPr>
+        <w:tabs>
+          <w:tab w:val="num" w:pos="4320"/>
+        </w:tabs>
+        <w:ind w:left="4320" w:hanging="360"/>
+      </w:pPr>
+      <w:rPr>
+        <w:rFonts w:ascii="Wingdings" w:hAnsi="Wingdings" w:hint="default"/>
+        <w:sz w:val="20"/>
+      </w:rPr>
+    </w:lvl>
+    <w:lvl w:ilvl="6" w:tentative="1">
+      <w:start w:val="1"/>
+      <w:numFmt w:val="bullet"/>
+      <w:lvlText w:val=""/>
+      <w:lvlJc w:val="left"/>
+      <w:pPr>
+        <w:tabs>
+          <w:tab w:val="num" w:pos="5040"/>
+        </w:tabs>
+        <w:ind w:left="5040" w:hanging="360"/>
+      </w:pPr>
+      <w:rPr>
+        <w:rFonts w:ascii="Wingdings" w:hAnsi="Wingdings" w:hint="default"/>
+        <w:sz w:val="20"/>
+      </w:rPr>
+    </w:lvl>
+    <w:lvl w:ilvl="7" w:tentative="1">
+      <w:start w:val="1"/>
+      <w:numFmt w:val="bullet"/>
+      <w:lvlText w:val=""/>
+      <w:lvlJc w:val="left"/>
+      <w:pPr>
+        <w:tabs>
+          <w:tab w:val="num" w:pos="5760"/>
+        </w:tabs>
+        <w:ind w:left="5760" w:hanging="360"/>
+      </w:pPr>
+      <w:rPr>
+        <w:rFonts w:ascii="Wingdings" w:hAnsi="Wingdings" w:hint="default"/>
+        <w:sz w:val="20"/>
+      </w:rPr>
+    </w:lvl>
+    <w:lvl w:ilvl="8" w:tentative="1">
+      <w:start w:val="1"/>
+      <w:numFmt w:val="bullet"/>
+      <w:lvlText w:val=""/>
+      <w:lvlJc w:val="left"/>
+      <w:pPr>
+        <w:tabs>
+          <w:tab w:val="num" w:pos="6480"/>
+        </w:tabs>
+        <w:ind w:left="6480" w:hanging="360"/>
+      </w:pPr>
+      <w:rPr>
+        <w:rFonts w:ascii="Wingdings" w:hAnsi="Wingdings" w:hint="default"/>
+        <w:sz w:val="20"/>
+      </w:rPr>
+    </w:lvl>
+  </w:abstractNum>
+  <w:abstractNum w:abstractNumId="23" w15:restartNumberingAfterBreak="0">
     <w:nsid w:val="2A497D7C"/>
     <w:multiLevelType w:val="multilevel"/>
     <w:tmpl w:val="828E1750"/>
@@ -18014,7 +18455,7 @@
       </w:rPr>
     </w:lvl>
   </w:abstractNum>
-  <w:abstractNum w:abstractNumId="22" w15:restartNumberingAfterBreak="0">
+  <w:abstractNum w:abstractNumId="24" w15:restartNumberingAfterBreak="0">
     <w:nsid w:val="2A6B164E"/>
     <w:multiLevelType w:val="multilevel"/>
     <w:tmpl w:val="B0A08ABA"/>
@@ -18163,7 +18604,7 @@
       </w:rPr>
     </w:lvl>
   </w:abstractNum>
-  <w:abstractNum w:abstractNumId="23" w15:restartNumberingAfterBreak="0">
+  <w:abstractNum w:abstractNumId="25" w15:restartNumberingAfterBreak="0">
     <w:nsid w:val="2AFB16D2"/>
     <w:multiLevelType w:val="multilevel"/>
     <w:tmpl w:val="47A6FA24"/>
@@ -18312,7 +18753,7 @@
       </w:rPr>
     </w:lvl>
   </w:abstractNum>
-  <w:abstractNum w:abstractNumId="24" w15:restartNumberingAfterBreak="0">
+  <w:abstractNum w:abstractNumId="26" w15:restartNumberingAfterBreak="0">
     <w:nsid w:val="2B0E63A8"/>
     <w:multiLevelType w:val="multilevel"/>
     <w:tmpl w:val="BB1E213C"/>
@@ -18461,7 +18902,7 @@
       </w:rPr>
     </w:lvl>
   </w:abstractNum>
-  <w:abstractNum w:abstractNumId="25" w15:restartNumberingAfterBreak="0">
+  <w:abstractNum w:abstractNumId="27" w15:restartNumberingAfterBreak="0">
     <w:nsid w:val="2C197349"/>
     <w:multiLevelType w:val="multilevel"/>
     <w:tmpl w:val="09FA0472"/>
@@ -18574,7 +19015,7 @@
       </w:rPr>
     </w:lvl>
   </w:abstractNum>
-  <w:abstractNum w:abstractNumId="26" w15:restartNumberingAfterBreak="0">
+  <w:abstractNum w:abstractNumId="28" w15:restartNumberingAfterBreak="0">
     <w:nsid w:val="2CEE51E9"/>
     <w:multiLevelType w:val="multilevel"/>
     <w:tmpl w:val="2332A45A"/>
@@ -18723,7 +19164,7 @@
       </w:rPr>
     </w:lvl>
   </w:abstractNum>
-  <w:abstractNum w:abstractNumId="27" w15:restartNumberingAfterBreak="0">
+  <w:abstractNum w:abstractNumId="29" w15:restartNumberingAfterBreak="0">
     <w:nsid w:val="2D0422B0"/>
     <w:multiLevelType w:val="multilevel"/>
     <w:tmpl w:val="F788BF7C"/>
@@ -18872,7 +19313,7 @@
       </w:rPr>
     </w:lvl>
   </w:abstractNum>
-  <w:abstractNum w:abstractNumId="28" w15:restartNumberingAfterBreak="0">
+  <w:abstractNum w:abstractNumId="30" w15:restartNumberingAfterBreak="0">
     <w:nsid w:val="2E234309"/>
     <w:multiLevelType w:val="multilevel"/>
     <w:tmpl w:val="DA186328"/>
@@ -19021,7 +19462,7 @@
       </w:rPr>
     </w:lvl>
   </w:abstractNum>
-  <w:abstractNum w:abstractNumId="29" w15:restartNumberingAfterBreak="0">
+  <w:abstractNum w:abstractNumId="31" w15:restartNumberingAfterBreak="0">
     <w:nsid w:val="2E9B3754"/>
     <w:multiLevelType w:val="multilevel"/>
     <w:tmpl w:val="850EE8CA"/>
@@ -19170,7 +19611,7 @@
       </w:rPr>
     </w:lvl>
   </w:abstractNum>
-  <w:abstractNum w:abstractNumId="30" w15:restartNumberingAfterBreak="0">
+  <w:abstractNum w:abstractNumId="32" w15:restartNumberingAfterBreak="0">
     <w:nsid w:val="2F1E41DC"/>
     <w:multiLevelType w:val="multilevel"/>
     <w:tmpl w:val="CA222150"/>
@@ -19319,7 +19760,7 @@
       </w:rPr>
     </w:lvl>
   </w:abstractNum>
-  <w:abstractNum w:abstractNumId="31" w15:restartNumberingAfterBreak="0">
+  <w:abstractNum w:abstractNumId="33" w15:restartNumberingAfterBreak="0">
     <w:nsid w:val="31124162"/>
     <w:multiLevelType w:val="multilevel"/>
     <w:tmpl w:val="3320AAE2"/>
@@ -19468,7 +19909,7 @@
       </w:rPr>
     </w:lvl>
   </w:abstractNum>
-  <w:abstractNum w:abstractNumId="32" w15:restartNumberingAfterBreak="0">
+  <w:abstractNum w:abstractNumId="34" w15:restartNumberingAfterBreak="0">
     <w:nsid w:val="31F37B8D"/>
     <w:multiLevelType w:val="multilevel"/>
     <w:tmpl w:val="6C22B61E"/>
@@ -19617,7 +20058,7 @@
       </w:rPr>
     </w:lvl>
   </w:abstractNum>
-  <w:abstractNum w:abstractNumId="33" w15:restartNumberingAfterBreak="0">
+  <w:abstractNum w:abstractNumId="35" w15:restartNumberingAfterBreak="0">
     <w:nsid w:val="325934D1"/>
     <w:multiLevelType w:val="multilevel"/>
     <w:tmpl w:val="DD722010"/>
@@ -19766,7 +20207,7 @@
       </w:rPr>
     </w:lvl>
   </w:abstractNum>
-  <w:abstractNum w:abstractNumId="34" w15:restartNumberingAfterBreak="0">
+  <w:abstractNum w:abstractNumId="36" w15:restartNumberingAfterBreak="0">
     <w:nsid w:val="33B97B82"/>
     <w:multiLevelType w:val="multilevel"/>
     <w:tmpl w:val="DEDAF2A0"/>
@@ -19879,7 +20320,7 @@
       </w:pPr>
     </w:lvl>
   </w:abstractNum>
-  <w:abstractNum w:abstractNumId="35" w15:restartNumberingAfterBreak="0">
+  <w:abstractNum w:abstractNumId="37" w15:restartNumberingAfterBreak="0">
     <w:nsid w:val="34555429"/>
     <w:multiLevelType w:val="multilevel"/>
     <w:tmpl w:val="E174C83E"/>
@@ -20028,7 +20469,7 @@
       </w:rPr>
     </w:lvl>
   </w:abstractNum>
-  <w:abstractNum w:abstractNumId="36" w15:restartNumberingAfterBreak="0">
+  <w:abstractNum w:abstractNumId="38" w15:restartNumberingAfterBreak="0">
     <w:nsid w:val="37BB3E3F"/>
     <w:multiLevelType w:val="multilevel"/>
     <w:tmpl w:val="783E3FC0"/>
@@ -20141,7 +20582,7 @@
       </w:pPr>
     </w:lvl>
   </w:abstractNum>
-  <w:abstractNum w:abstractNumId="37" w15:restartNumberingAfterBreak="0">
+  <w:abstractNum w:abstractNumId="39" w15:restartNumberingAfterBreak="0">
     <w:nsid w:val="3CAD03F3"/>
     <w:multiLevelType w:val="multilevel"/>
     <w:tmpl w:val="7764A5AC"/>
@@ -20290,7 +20731,7 @@
       </w:rPr>
     </w:lvl>
   </w:abstractNum>
-  <w:abstractNum w:abstractNumId="38" w15:restartNumberingAfterBreak="0">
+  <w:abstractNum w:abstractNumId="40" w15:restartNumberingAfterBreak="0">
     <w:nsid w:val="41A3430E"/>
     <w:multiLevelType w:val="multilevel"/>
     <w:tmpl w:val="5692966E"/>
@@ -20403,7 +20844,7 @@
       </w:rPr>
     </w:lvl>
   </w:abstractNum>
-  <w:abstractNum w:abstractNumId="39" w15:restartNumberingAfterBreak="0">
+  <w:abstractNum w:abstractNumId="41" w15:restartNumberingAfterBreak="0">
     <w:nsid w:val="436A7C75"/>
     <w:multiLevelType w:val="multilevel"/>
     <w:tmpl w:val="C93A3B88"/>
@@ -20516,7 +20957,7 @@
       </w:rPr>
     </w:lvl>
   </w:abstractNum>
-  <w:abstractNum w:abstractNumId="40" w15:restartNumberingAfterBreak="0">
+  <w:abstractNum w:abstractNumId="42" w15:restartNumberingAfterBreak="0">
     <w:nsid w:val="4776502C"/>
     <w:multiLevelType w:val="multilevel"/>
     <w:tmpl w:val="C9AEA23C"/>
@@ -20629,7 +21070,7 @@
       </w:rPr>
     </w:lvl>
   </w:abstractNum>
-  <w:abstractNum w:abstractNumId="41" w15:restartNumberingAfterBreak="0">
+  <w:abstractNum w:abstractNumId="43" w15:restartNumberingAfterBreak="0">
     <w:nsid w:val="48FD554D"/>
     <w:multiLevelType w:val="multilevel"/>
     <w:tmpl w:val="7E864ED8"/>
@@ -20742,7 +21183,7 @@
       </w:rPr>
     </w:lvl>
   </w:abstractNum>
-  <w:abstractNum w:abstractNumId="42" w15:restartNumberingAfterBreak="0">
+  <w:abstractNum w:abstractNumId="44" w15:restartNumberingAfterBreak="0">
     <w:nsid w:val="49C25940"/>
     <w:multiLevelType w:val="multilevel"/>
     <w:tmpl w:val="8A58BAE6"/>
@@ -20855,7 +21296,7 @@
       </w:pPr>
     </w:lvl>
   </w:abstractNum>
-  <w:abstractNum w:abstractNumId="43" w15:restartNumberingAfterBreak="0">
+  <w:abstractNum w:abstractNumId="45" w15:restartNumberingAfterBreak="0">
     <w:nsid w:val="4BE149E3"/>
     <w:multiLevelType w:val="multilevel"/>
     <w:tmpl w:val="7966B7BE"/>
@@ -21004,7 +21445,7 @@
       </w:rPr>
     </w:lvl>
   </w:abstractNum>
-  <w:abstractNum w:abstractNumId="44" w15:restartNumberingAfterBreak="0">
+  <w:abstractNum w:abstractNumId="46" w15:restartNumberingAfterBreak="0">
     <w:nsid w:val="4D841985"/>
     <w:multiLevelType w:val="multilevel"/>
     <w:tmpl w:val="59C67908"/>
@@ -21153,7 +21594,7 @@
       </w:rPr>
     </w:lvl>
   </w:abstractNum>
-  <w:abstractNum w:abstractNumId="45" w15:restartNumberingAfterBreak="0">
+  <w:abstractNum w:abstractNumId="47" w15:restartNumberingAfterBreak="0">
     <w:nsid w:val="4EAF4C61"/>
     <w:multiLevelType w:val="multilevel"/>
     <w:tmpl w:val="EFD8CA18"/>
@@ -21302,7 +21743,7 @@
       </w:rPr>
     </w:lvl>
   </w:abstractNum>
-  <w:abstractNum w:abstractNumId="46" w15:restartNumberingAfterBreak="0">
+  <w:abstractNum w:abstractNumId="48" w15:restartNumberingAfterBreak="0">
     <w:nsid w:val="4FA12783"/>
     <w:multiLevelType w:val="multilevel"/>
     <w:tmpl w:val="048A6398"/>
@@ -21415,7 +21856,7 @@
       </w:rPr>
     </w:lvl>
   </w:abstractNum>
-  <w:abstractNum w:abstractNumId="47" w15:restartNumberingAfterBreak="0">
+  <w:abstractNum w:abstractNumId="49" w15:restartNumberingAfterBreak="0">
     <w:nsid w:val="4FA70186"/>
     <w:multiLevelType w:val="multilevel"/>
     <w:tmpl w:val="5DAC01F8"/>
@@ -21564,7 +22005,7 @@
       </w:rPr>
     </w:lvl>
   </w:abstractNum>
-  <w:abstractNum w:abstractNumId="48" w15:restartNumberingAfterBreak="0">
+  <w:abstractNum w:abstractNumId="50" w15:restartNumberingAfterBreak="0">
     <w:nsid w:val="501205FA"/>
     <w:multiLevelType w:val="multilevel"/>
     <w:tmpl w:val="CA4EB742"/>
@@ -21713,7 +22154,7 @@
       </w:rPr>
     </w:lvl>
   </w:abstractNum>
-  <w:abstractNum w:abstractNumId="49" w15:restartNumberingAfterBreak="0">
+  <w:abstractNum w:abstractNumId="51" w15:restartNumberingAfterBreak="0">
     <w:nsid w:val="562E769F"/>
     <w:multiLevelType w:val="multilevel"/>
     <w:tmpl w:val="22F8DB98"/>
@@ -21826,7 +22267,7 @@
       </w:pPr>
     </w:lvl>
   </w:abstractNum>
-  <w:abstractNum w:abstractNumId="50" w15:restartNumberingAfterBreak="0">
+  <w:abstractNum w:abstractNumId="52" w15:restartNumberingAfterBreak="0">
     <w:nsid w:val="57FC2F42"/>
     <w:multiLevelType w:val="multilevel"/>
     <w:tmpl w:val="65D28692"/>
@@ -21975,7 +22416,7 @@
       </w:rPr>
     </w:lvl>
   </w:abstractNum>
-  <w:abstractNum w:abstractNumId="51" w15:restartNumberingAfterBreak="0">
+  <w:abstractNum w:abstractNumId="53" w15:restartNumberingAfterBreak="0">
     <w:nsid w:val="590858A8"/>
     <w:multiLevelType w:val="multilevel"/>
     <w:tmpl w:val="FC8E944E"/>
@@ -22124,7 +22565,7 @@
       </w:rPr>
     </w:lvl>
   </w:abstractNum>
-  <w:abstractNum w:abstractNumId="52" w15:restartNumberingAfterBreak="0">
+  <w:abstractNum w:abstractNumId="54" w15:restartNumberingAfterBreak="0">
     <w:nsid w:val="591B2122"/>
     <w:multiLevelType w:val="multilevel"/>
     <w:tmpl w:val="B0CAD44A"/>
@@ -22273,7 +22714,7 @@
       </w:rPr>
     </w:lvl>
   </w:abstractNum>
-  <w:abstractNum w:abstractNumId="53" w15:restartNumberingAfterBreak="0">
+  <w:abstractNum w:abstractNumId="55" w15:restartNumberingAfterBreak="0">
     <w:nsid w:val="5BF175C3"/>
     <w:multiLevelType w:val="multilevel"/>
     <w:tmpl w:val="2F0C2AD0"/>
@@ -22422,7 +22863,7 @@
       </w:rPr>
     </w:lvl>
   </w:abstractNum>
-  <w:abstractNum w:abstractNumId="54" w15:restartNumberingAfterBreak="0">
+  <w:abstractNum w:abstractNumId="56" w15:restartNumberingAfterBreak="0">
     <w:nsid w:val="5C020BF1"/>
     <w:multiLevelType w:val="multilevel"/>
     <w:tmpl w:val="9490CAC4"/>
@@ -22571,7 +23012,7 @@
       </w:rPr>
     </w:lvl>
   </w:abstractNum>
-  <w:abstractNum w:abstractNumId="55" w15:restartNumberingAfterBreak="0">
+  <w:abstractNum w:abstractNumId="57" w15:restartNumberingAfterBreak="0">
     <w:nsid w:val="5FEF14DD"/>
     <w:multiLevelType w:val="multilevel"/>
     <w:tmpl w:val="0CC66FFC"/>
@@ -22720,7 +23161,7 @@
       </w:rPr>
     </w:lvl>
   </w:abstractNum>
-  <w:abstractNum w:abstractNumId="56" w15:restartNumberingAfterBreak="0">
+  <w:abstractNum w:abstractNumId="58" w15:restartNumberingAfterBreak="0">
     <w:nsid w:val="60A27091"/>
     <w:multiLevelType w:val="multilevel"/>
     <w:tmpl w:val="9B92C678"/>
@@ -22869,7 +23310,7 @@
       </w:rPr>
     </w:lvl>
   </w:abstractNum>
-  <w:abstractNum w:abstractNumId="57" w15:restartNumberingAfterBreak="0">
+  <w:abstractNum w:abstractNumId="59" w15:restartNumberingAfterBreak="0">
     <w:nsid w:val="612B0A56"/>
     <w:multiLevelType w:val="multilevel"/>
     <w:tmpl w:val="59E65296"/>
@@ -23018,7 +23459,7 @@
       </w:rPr>
     </w:lvl>
   </w:abstractNum>
-  <w:abstractNum w:abstractNumId="58" w15:restartNumberingAfterBreak="0">
+  <w:abstractNum w:abstractNumId="60" w15:restartNumberingAfterBreak="0">
     <w:nsid w:val="644F7614"/>
     <w:multiLevelType w:val="multilevel"/>
     <w:tmpl w:val="5B369C1A"/>
@@ -23167,7 +23608,7 @@
       </w:rPr>
     </w:lvl>
   </w:abstractNum>
-  <w:abstractNum w:abstractNumId="59" w15:restartNumberingAfterBreak="0">
+  <w:abstractNum w:abstractNumId="61" w15:restartNumberingAfterBreak="0">
     <w:nsid w:val="646666B9"/>
     <w:multiLevelType w:val="multilevel"/>
     <w:tmpl w:val="2502438A"/>
@@ -23316,7 +23757,7 @@
       </w:rPr>
     </w:lvl>
   </w:abstractNum>
-  <w:abstractNum w:abstractNumId="60" w15:restartNumberingAfterBreak="0">
+  <w:abstractNum w:abstractNumId="62" w15:restartNumberingAfterBreak="0">
     <w:nsid w:val="64B537C3"/>
     <w:multiLevelType w:val="multilevel"/>
     <w:tmpl w:val="0B9815C4"/>
@@ -23465,7 +23906,7 @@
       </w:rPr>
     </w:lvl>
   </w:abstractNum>
-  <w:abstractNum w:abstractNumId="61" w15:restartNumberingAfterBreak="0">
+  <w:abstractNum w:abstractNumId="63" w15:restartNumberingAfterBreak="0">
     <w:nsid w:val="66481F73"/>
     <w:multiLevelType w:val="multilevel"/>
     <w:tmpl w:val="8C5051F2"/>
@@ -23578,7 +24019,7 @@
       </w:rPr>
     </w:lvl>
   </w:abstractNum>
-  <w:abstractNum w:abstractNumId="62" w15:restartNumberingAfterBreak="0">
+  <w:abstractNum w:abstractNumId="64" w15:restartNumberingAfterBreak="0">
     <w:nsid w:val="67DD48BB"/>
     <w:multiLevelType w:val="multilevel"/>
     <w:tmpl w:val="D0CCC972"/>
@@ -23699,7 +24140,7 @@
       </w:pPr>
     </w:lvl>
   </w:abstractNum>
-  <w:abstractNum w:abstractNumId="63" w15:restartNumberingAfterBreak="0">
+  <w:abstractNum w:abstractNumId="65" w15:restartNumberingAfterBreak="0">
     <w:nsid w:val="68415C96"/>
     <w:multiLevelType w:val="multilevel"/>
     <w:tmpl w:val="43A2E87C"/>
@@ -23848,7 +24289,7 @@
       </w:rPr>
     </w:lvl>
   </w:abstractNum>
-  <w:abstractNum w:abstractNumId="64" w15:restartNumberingAfterBreak="0">
+  <w:abstractNum w:abstractNumId="66" w15:restartNumberingAfterBreak="0">
     <w:nsid w:val="6A922C07"/>
     <w:multiLevelType w:val="multilevel"/>
     <w:tmpl w:val="7990179C"/>
@@ -23997,7 +24438,7 @@
       </w:rPr>
     </w:lvl>
   </w:abstractNum>
-  <w:abstractNum w:abstractNumId="65" w15:restartNumberingAfterBreak="0">
+  <w:abstractNum w:abstractNumId="67" w15:restartNumberingAfterBreak="0">
     <w:nsid w:val="6D2E42E5"/>
     <w:multiLevelType w:val="multilevel"/>
     <w:tmpl w:val="315C2372"/>
@@ -24146,7 +24587,7 @@
       </w:rPr>
     </w:lvl>
   </w:abstractNum>
-  <w:abstractNum w:abstractNumId="66" w15:restartNumberingAfterBreak="0">
+  <w:abstractNum w:abstractNumId="68" w15:restartNumberingAfterBreak="0">
     <w:nsid w:val="6F2078CC"/>
     <w:multiLevelType w:val="multilevel"/>
     <w:tmpl w:val="E88849CA"/>
@@ -24295,7 +24736,7 @@
       </w:rPr>
     </w:lvl>
   </w:abstractNum>
-  <w:abstractNum w:abstractNumId="67" w15:restartNumberingAfterBreak="0">
+  <w:abstractNum w:abstractNumId="69" w15:restartNumberingAfterBreak="0">
     <w:nsid w:val="6FBA7BCB"/>
     <w:multiLevelType w:val="multilevel"/>
     <w:tmpl w:val="C40228BC"/>
@@ -24444,7 +24885,7 @@
       </w:rPr>
     </w:lvl>
   </w:abstractNum>
-  <w:abstractNum w:abstractNumId="68" w15:restartNumberingAfterBreak="0">
+  <w:abstractNum w:abstractNumId="70" w15:restartNumberingAfterBreak="0">
     <w:nsid w:val="7192442D"/>
     <w:multiLevelType w:val="multilevel"/>
     <w:tmpl w:val="53508544"/>
@@ -24593,7 +25034,7 @@
       </w:rPr>
     </w:lvl>
   </w:abstractNum>
-  <w:abstractNum w:abstractNumId="69" w15:restartNumberingAfterBreak="0">
+  <w:abstractNum w:abstractNumId="71" w15:restartNumberingAfterBreak="0">
     <w:nsid w:val="723A6D4D"/>
     <w:multiLevelType w:val="multilevel"/>
     <w:tmpl w:val="E3C49226"/>
@@ -24742,7 +25183,7 @@
       </w:rPr>
     </w:lvl>
   </w:abstractNum>
-  <w:abstractNum w:abstractNumId="70" w15:restartNumberingAfterBreak="0">
+  <w:abstractNum w:abstractNumId="72" w15:restartNumberingAfterBreak="0">
     <w:nsid w:val="72CC5AEC"/>
     <w:multiLevelType w:val="multilevel"/>
     <w:tmpl w:val="A02C5534"/>
@@ -24855,7 +25296,7 @@
       </w:rPr>
     </w:lvl>
   </w:abstractNum>
-  <w:abstractNum w:abstractNumId="71" w15:restartNumberingAfterBreak="0">
+  <w:abstractNum w:abstractNumId="73" w15:restartNumberingAfterBreak="0">
     <w:nsid w:val="74E40DD0"/>
     <w:multiLevelType w:val="multilevel"/>
     <w:tmpl w:val="0FAA3AD4"/>
@@ -25004,7 +25445,7 @@
       </w:rPr>
     </w:lvl>
   </w:abstractNum>
-  <w:abstractNum w:abstractNumId="72" w15:restartNumberingAfterBreak="0">
+  <w:abstractNum w:abstractNumId="74" w15:restartNumberingAfterBreak="0">
     <w:nsid w:val="752B55B4"/>
     <w:multiLevelType w:val="multilevel"/>
     <w:tmpl w:val="5EEACEE2"/>
@@ -25153,7 +25594,7 @@
       </w:rPr>
     </w:lvl>
   </w:abstractNum>
-  <w:abstractNum w:abstractNumId="73" w15:restartNumberingAfterBreak="0">
+  <w:abstractNum w:abstractNumId="75" w15:restartNumberingAfterBreak="0">
     <w:nsid w:val="75D66463"/>
     <w:multiLevelType w:val="multilevel"/>
     <w:tmpl w:val="003AF356"/>
@@ -25302,7 +25743,7 @@
       </w:rPr>
     </w:lvl>
   </w:abstractNum>
-  <w:abstractNum w:abstractNumId="74" w15:restartNumberingAfterBreak="0">
+  <w:abstractNum w:abstractNumId="76" w15:restartNumberingAfterBreak="0">
     <w:nsid w:val="76671B1B"/>
     <w:multiLevelType w:val="multilevel"/>
     <w:tmpl w:val="03C62898"/>
@@ -25451,7 +25892,7 @@
       </w:rPr>
     </w:lvl>
   </w:abstractNum>
-  <w:abstractNum w:abstractNumId="75" w15:restartNumberingAfterBreak="0">
+  <w:abstractNum w:abstractNumId="77" w15:restartNumberingAfterBreak="0">
     <w:nsid w:val="77776821"/>
     <w:multiLevelType w:val="multilevel"/>
     <w:tmpl w:val="00283C20"/>
@@ -25600,7 +26041,7 @@
       </w:rPr>
     </w:lvl>
   </w:abstractNum>
-  <w:abstractNum w:abstractNumId="76" w15:restartNumberingAfterBreak="0">
+  <w:abstractNum w:abstractNumId="78" w15:restartNumberingAfterBreak="0">
     <w:nsid w:val="7BE30E84"/>
     <w:multiLevelType w:val="multilevel"/>
     <w:tmpl w:val="0FDCE2F6"/>
@@ -25713,7 +26154,7 @@
       </w:rPr>
     </w:lvl>
   </w:abstractNum>
-  <w:abstractNum w:abstractNumId="77" w15:restartNumberingAfterBreak="0">
+  <w:abstractNum w:abstractNumId="79" w15:restartNumberingAfterBreak="0">
     <w:nsid w:val="7D4D571E"/>
     <w:multiLevelType w:val="multilevel"/>
     <w:tmpl w:val="A9048A64"/>
@@ -25863,31 +26304,31 @@
     </w:lvl>
   </w:abstractNum>
   <w:num w:numId="1" w16cid:durableId="1437290431">
-    <w:abstractNumId w:val="40"/>
+    <w:abstractNumId w:val="42"/>
   </w:num>
   <w:num w:numId="2" w16cid:durableId="1202326163">
     <w:abstractNumId w:val="7"/>
   </w:num>
   <w:num w:numId="3" w16cid:durableId="1300456343">
-    <w:abstractNumId w:val="41"/>
+    <w:abstractNumId w:val="43"/>
   </w:num>
   <w:num w:numId="4" w16cid:durableId="137573489">
-    <w:abstractNumId w:val="46"/>
+    <w:abstractNumId w:val="48"/>
   </w:num>
   <w:num w:numId="5" w16cid:durableId="199513919">
-    <w:abstractNumId w:val="70"/>
+    <w:abstractNumId w:val="72"/>
   </w:num>
   <w:num w:numId="6" w16cid:durableId="1733430336">
-    <w:abstractNumId w:val="61"/>
+    <w:abstractNumId w:val="63"/>
   </w:num>
   <w:num w:numId="7" w16cid:durableId="1246108229">
-    <w:abstractNumId w:val="38"/>
+    <w:abstractNumId w:val="40"/>
   </w:num>
   <w:num w:numId="8" w16cid:durableId="208734922">
     <w:abstractNumId w:val="19"/>
   </w:num>
   <w:num w:numId="9" w16cid:durableId="97263049">
-    <w:abstractNumId w:val="76"/>
+    <w:abstractNumId w:val="78"/>
   </w:num>
   <w:num w:numId="10" w16cid:durableId="432897170">
     <w:abstractNumId w:val="11"/>
@@ -25896,49 +26337,49 @@
     <w:abstractNumId w:val="9"/>
   </w:num>
   <w:num w:numId="12" w16cid:durableId="68428891">
-    <w:abstractNumId w:val="25"/>
+    <w:abstractNumId w:val="27"/>
   </w:num>
   <w:num w:numId="13" w16cid:durableId="492524219">
-    <w:abstractNumId w:val="39"/>
+    <w:abstractNumId w:val="41"/>
   </w:num>
   <w:num w:numId="14" w16cid:durableId="336273633">
-    <w:abstractNumId w:val="75"/>
+    <w:abstractNumId w:val="77"/>
   </w:num>
   <w:num w:numId="15" w16cid:durableId="311564650">
     <w:abstractNumId w:val="13"/>
   </w:num>
   <w:num w:numId="16" w16cid:durableId="1143891263">
-    <w:abstractNumId w:val="26"/>
+    <w:abstractNumId w:val="28"/>
   </w:num>
   <w:num w:numId="17" w16cid:durableId="482936828">
-    <w:abstractNumId w:val="71"/>
+    <w:abstractNumId w:val="73"/>
   </w:num>
   <w:num w:numId="18" w16cid:durableId="260264080">
     <w:abstractNumId w:val="5"/>
   </w:num>
   <w:num w:numId="19" w16cid:durableId="226570292">
-    <w:abstractNumId w:val="68"/>
+    <w:abstractNumId w:val="70"/>
   </w:num>
   <w:num w:numId="20" w16cid:durableId="1570925250">
-    <w:abstractNumId w:val="74"/>
+    <w:abstractNumId w:val="76"/>
   </w:num>
   <w:num w:numId="21" w16cid:durableId="2119639407">
-    <w:abstractNumId w:val="51"/>
+    <w:abstractNumId w:val="53"/>
   </w:num>
   <w:num w:numId="22" w16cid:durableId="1012687195">
-    <w:abstractNumId w:val="59"/>
+    <w:abstractNumId w:val="61"/>
   </w:num>
   <w:num w:numId="23" w16cid:durableId="1110664511">
-    <w:abstractNumId w:val="28"/>
+    <w:abstractNumId w:val="30"/>
   </w:num>
   <w:num w:numId="24" w16cid:durableId="710886710">
-    <w:abstractNumId w:val="69"/>
+    <w:abstractNumId w:val="71"/>
   </w:num>
   <w:num w:numId="25" w16cid:durableId="732847311">
-    <w:abstractNumId w:val="65"/>
+    <w:abstractNumId w:val="67"/>
   </w:num>
   <w:num w:numId="26" w16cid:durableId="1837914506">
-    <w:abstractNumId w:val="27"/>
+    <w:abstractNumId w:val="29"/>
     <w:lvlOverride w:ilvl="0">
       <w:lvl w:ilvl="0">
         <w:numFmt w:val="bullet"/>
@@ -25958,7 +26399,7 @@
     </w:lvlOverride>
   </w:num>
   <w:num w:numId="27" w16cid:durableId="1620868946">
-    <w:abstractNumId w:val="27"/>
+    <w:abstractNumId w:val="29"/>
     <w:lvlOverride w:ilvl="0">
       <w:lvl w:ilvl="0">
         <w:numFmt w:val="bullet"/>
@@ -25978,10 +26419,10 @@
     </w:lvlOverride>
   </w:num>
   <w:num w:numId="28" w16cid:durableId="986278491">
-    <w:abstractNumId w:val="45"/>
+    <w:abstractNumId w:val="47"/>
   </w:num>
   <w:num w:numId="29" w16cid:durableId="2011327678">
-    <w:abstractNumId w:val="67"/>
+    <w:abstractNumId w:val="69"/>
     <w:lvlOverride w:ilvl="0">
       <w:lvl w:ilvl="0">
         <w:numFmt w:val="bullet"/>
@@ -26001,7 +26442,7 @@
     </w:lvlOverride>
   </w:num>
   <w:num w:numId="30" w16cid:durableId="1542010019">
-    <w:abstractNumId w:val="67"/>
+    <w:abstractNumId w:val="69"/>
     <w:lvlOverride w:ilvl="0">
       <w:lvl w:ilvl="0">
         <w:numFmt w:val="bullet"/>
@@ -26021,13 +26462,13 @@
     </w:lvlOverride>
   </w:num>
   <w:num w:numId="31" w16cid:durableId="1966346019">
-    <w:abstractNumId w:val="47"/>
+    <w:abstractNumId w:val="49"/>
   </w:num>
   <w:num w:numId="32" w16cid:durableId="1568881302">
-    <w:abstractNumId w:val="57"/>
+    <w:abstractNumId w:val="59"/>
   </w:num>
   <w:num w:numId="33" w16cid:durableId="968239483">
-    <w:abstractNumId w:val="43"/>
+    <w:abstractNumId w:val="45"/>
   </w:num>
   <w:num w:numId="34" w16cid:durableId="1500148857">
     <w:abstractNumId w:val="3"/>
@@ -26036,19 +26477,19 @@
     <w:abstractNumId w:val="2"/>
   </w:num>
   <w:num w:numId="36" w16cid:durableId="637224935">
-    <w:abstractNumId w:val="37"/>
+    <w:abstractNumId w:val="39"/>
   </w:num>
   <w:num w:numId="37" w16cid:durableId="1115447234">
     <w:abstractNumId w:val="12"/>
   </w:num>
   <w:num w:numId="38" w16cid:durableId="1293092093">
-    <w:abstractNumId w:val="42"/>
+    <w:abstractNumId w:val="44"/>
   </w:num>
   <w:num w:numId="39" w16cid:durableId="22946005">
-    <w:abstractNumId w:val="50"/>
+    <w:abstractNumId w:val="52"/>
   </w:num>
   <w:num w:numId="40" w16cid:durableId="688675770">
-    <w:abstractNumId w:val="31"/>
+    <w:abstractNumId w:val="33"/>
   </w:num>
   <w:num w:numId="41" w16cid:durableId="1471053285">
     <w:abstractNumId w:val="16"/>
@@ -26057,13 +26498,13 @@
     <w:abstractNumId w:val="1"/>
   </w:num>
   <w:num w:numId="43" w16cid:durableId="1455562841">
-    <w:abstractNumId w:val="73"/>
+    <w:abstractNumId w:val="75"/>
   </w:num>
   <w:num w:numId="44" w16cid:durableId="1042558863">
-    <w:abstractNumId w:val="35"/>
+    <w:abstractNumId w:val="37"/>
   </w:num>
   <w:num w:numId="45" w16cid:durableId="1176962845">
-    <w:abstractNumId w:val="44"/>
+    <w:abstractNumId w:val="46"/>
   </w:num>
   <w:num w:numId="46" w16cid:durableId="1024787469">
     <w:abstractNumId w:val="6"/>
@@ -26072,10 +26513,10 @@
     <w:abstractNumId w:val="10"/>
   </w:num>
   <w:num w:numId="48" w16cid:durableId="738014393">
-    <w:abstractNumId w:val="72"/>
+    <w:abstractNumId w:val="74"/>
   </w:num>
   <w:num w:numId="49" w16cid:durableId="111555743">
-    <w:abstractNumId w:val="58"/>
+    <w:abstractNumId w:val="60"/>
   </w:num>
   <w:num w:numId="50" w16cid:durableId="764572877">
     <w:abstractNumId w:val="0"/>
@@ -26087,40 +26528,40 @@
     <w:abstractNumId w:val="17"/>
   </w:num>
   <w:num w:numId="53" w16cid:durableId="1071267899">
-    <w:abstractNumId w:val="22"/>
+    <w:abstractNumId w:val="24"/>
   </w:num>
   <w:num w:numId="54" w16cid:durableId="789782351">
-    <w:abstractNumId w:val="63"/>
+    <w:abstractNumId w:val="65"/>
   </w:num>
   <w:num w:numId="55" w16cid:durableId="1741908431">
-    <w:abstractNumId w:val="48"/>
+    <w:abstractNumId w:val="50"/>
   </w:num>
   <w:num w:numId="56" w16cid:durableId="772936048">
-    <w:abstractNumId w:val="66"/>
+    <w:abstractNumId w:val="68"/>
   </w:num>
   <w:num w:numId="57" w16cid:durableId="626354845">
     <w:abstractNumId w:val="14"/>
   </w:num>
   <w:num w:numId="58" w16cid:durableId="599948363">
-    <w:abstractNumId w:val="54"/>
+    <w:abstractNumId w:val="56"/>
   </w:num>
   <w:num w:numId="59" w16cid:durableId="1562212107">
     <w:abstractNumId w:val="4"/>
   </w:num>
   <w:num w:numId="60" w16cid:durableId="706881568">
-    <w:abstractNumId w:val="30"/>
+    <w:abstractNumId w:val="32"/>
   </w:num>
   <w:num w:numId="61" w16cid:durableId="1104496260">
-    <w:abstractNumId w:val="77"/>
+    <w:abstractNumId w:val="79"/>
   </w:num>
   <w:num w:numId="62" w16cid:durableId="466969841">
-    <w:abstractNumId w:val="64"/>
+    <w:abstractNumId w:val="66"/>
   </w:num>
   <w:num w:numId="63" w16cid:durableId="258833444">
-    <w:abstractNumId w:val="36"/>
+    <w:abstractNumId w:val="38"/>
   </w:num>
   <w:num w:numId="64" w16cid:durableId="929042489">
-    <w:abstractNumId w:val="34"/>
+    <w:abstractNumId w:val="36"/>
     <w:lvlOverride w:ilvl="0">
       <w:lvl w:ilvl="0">
         <w:numFmt w:val="decimal"/>
@@ -26130,52 +26571,58 @@
     </w:lvlOverride>
   </w:num>
   <w:num w:numId="65" w16cid:durableId="622690288">
-    <w:abstractNumId w:val="24"/>
+    <w:abstractNumId w:val="26"/>
   </w:num>
   <w:num w:numId="66" w16cid:durableId="1398822626">
-    <w:abstractNumId w:val="56"/>
+    <w:abstractNumId w:val="58"/>
   </w:num>
   <w:num w:numId="67" w16cid:durableId="1681424162">
-    <w:abstractNumId w:val="53"/>
+    <w:abstractNumId w:val="55"/>
   </w:num>
   <w:num w:numId="68" w16cid:durableId="532157353">
     <w:abstractNumId w:val="8"/>
   </w:num>
   <w:num w:numId="69" w16cid:durableId="664893729">
-    <w:abstractNumId w:val="60"/>
+    <w:abstractNumId w:val="62"/>
   </w:num>
   <w:num w:numId="70" w16cid:durableId="1653678076">
-    <w:abstractNumId w:val="23"/>
+    <w:abstractNumId w:val="25"/>
   </w:num>
   <w:num w:numId="71" w16cid:durableId="595482060">
-    <w:abstractNumId w:val="33"/>
+    <w:abstractNumId w:val="35"/>
   </w:num>
   <w:num w:numId="72" w16cid:durableId="576017596">
-    <w:abstractNumId w:val="29"/>
+    <w:abstractNumId w:val="31"/>
   </w:num>
   <w:num w:numId="73" w16cid:durableId="1835685882">
-    <w:abstractNumId w:val="21"/>
+    <w:abstractNumId w:val="23"/>
   </w:num>
   <w:num w:numId="74" w16cid:durableId="806749336">
     <w:abstractNumId w:val="18"/>
   </w:num>
   <w:num w:numId="75" w16cid:durableId="1390496898">
-    <w:abstractNumId w:val="62"/>
+    <w:abstractNumId w:val="64"/>
   </w:num>
   <w:num w:numId="76" w16cid:durableId="506217816">
-    <w:abstractNumId w:val="32"/>
+    <w:abstractNumId w:val="34"/>
   </w:num>
   <w:num w:numId="77" w16cid:durableId="1813789221">
-    <w:abstractNumId w:val="49"/>
+    <w:abstractNumId w:val="51"/>
   </w:num>
   <w:num w:numId="78" w16cid:durableId="1413043856">
-    <w:abstractNumId w:val="52"/>
+    <w:abstractNumId w:val="54"/>
   </w:num>
   <w:num w:numId="79" w16cid:durableId="1871651287">
-    <w:abstractNumId w:val="20"/>
+    <w:abstractNumId w:val="21"/>
   </w:num>
   <w:num w:numId="80" w16cid:durableId="1114668473">
-    <w:abstractNumId w:val="55"/>
+    <w:abstractNumId w:val="57"/>
+  </w:num>
+  <w:num w:numId="81" w16cid:durableId="181478582">
+    <w:abstractNumId w:val="22"/>
+  </w:num>
+  <w:num w:numId="82" w16cid:durableId="1021707569">
+    <w:abstractNumId w:val="20"/>
   </w:num>
 </w:numbering>
 </file>

</xml_diff>

<commit_message>
Add cooldown period check
</commit_message>
<xml_diff>
--- a/Algorithm_Design/Algorithm Design.docx
+++ b/Algorithm_Design/Algorithm Design.docx
@@ -5728,7 +5728,23 @@
                 <w:bCs/>
                 <w:lang w:val="en-US"/>
               </w:rPr>
-              <w:t>Basic autoscaling, Not enough for latency-aware decisions</w:t>
+              <w:t xml:space="preserve">Basic autoscaling, </w:t>
+            </w:r>
+            <w:proofErr w:type="gramStart"/>
+            <w:r>
+              <w:rPr>
+                <w:bCs/>
+                <w:lang w:val="en-US"/>
+              </w:rPr>
+              <w:t>Not</w:t>
+            </w:r>
+            <w:proofErr w:type="gramEnd"/>
+            <w:r>
+              <w:rPr>
+                <w:bCs/>
+                <w:lang w:val="en-US"/>
+              </w:rPr>
+              <w:t xml:space="preserve"> enough for latency-aware decisions</w:t>
             </w:r>
           </w:p>
         </w:tc>
@@ -6072,7 +6088,23 @@
                 <w:bCs/>
                 <w:lang w:val="en-US"/>
               </w:rPr>
-              <w:t>Good for node health, Not enough for PALEO-type scaling</w:t>
+              <w:t xml:space="preserve">Good for node health, </w:t>
+            </w:r>
+            <w:proofErr w:type="gramStart"/>
+            <w:r>
+              <w:rPr>
+                <w:bCs/>
+                <w:lang w:val="en-US"/>
+              </w:rPr>
+              <w:t>Not</w:t>
+            </w:r>
+            <w:proofErr w:type="gramEnd"/>
+            <w:r>
+              <w:rPr>
+                <w:bCs/>
+                <w:lang w:val="en-US"/>
+              </w:rPr>
+              <w:t xml:space="preserve"> enough for PALEO-type scaling</w:t>
             </w:r>
           </w:p>
         </w:tc>
@@ -8351,6 +8383,7 @@
           <w:lang w:val="en-US"/>
         </w:rPr>
       </w:pPr>
+      <w:proofErr w:type="gramStart"/>
       <w:r>
         <w:rPr>
           <w:bCs/>
@@ -8364,7 +8397,23 @@
           <w:bCs/>
           <w:lang w:val="en-US"/>
         </w:rPr>
-        <w:t>spec.containers</w:t>
+        <w:t>spec</w:t>
+      </w:r>
+      <w:proofErr w:type="gramEnd"/>
+      <w:r>
+        <w:rPr>
+          <w:bCs/>
+          <w:lang w:val="en-US"/>
+        </w:rPr>
+        <w:t>.</w:t>
+      </w:r>
+      <w:proofErr w:type="gramStart"/>
+      <w:r>
+        <w:rPr>
+          <w:bCs/>
+          <w:lang w:val="en-US"/>
+        </w:rPr>
+        <w:t>containers</w:t>
       </w:r>
       <w:proofErr w:type="spellEnd"/>
       <w:r>
@@ -8383,6 +8432,7 @@
         <w:t>resources.requests.cpu</w:t>
       </w:r>
       <w:proofErr w:type="spellEnd"/>
+      <w:proofErr w:type="gramEnd"/>
     </w:p>
     <w:p>
       <w:pPr>
@@ -8396,6 +8446,7 @@
           <w:lang w:val="en-US"/>
         </w:rPr>
       </w:pPr>
+      <w:proofErr w:type="gramStart"/>
       <w:r>
         <w:rPr>
           <w:bCs/>
@@ -8409,7 +8460,23 @@
           <w:bCs/>
           <w:lang w:val="en-US"/>
         </w:rPr>
-        <w:t>spec.containers</w:t>
+        <w:t>spec</w:t>
+      </w:r>
+      <w:proofErr w:type="gramEnd"/>
+      <w:r>
+        <w:rPr>
+          <w:bCs/>
+          <w:lang w:val="en-US"/>
+        </w:rPr>
+        <w:t>.</w:t>
+      </w:r>
+      <w:proofErr w:type="gramStart"/>
+      <w:r>
+        <w:rPr>
+          <w:bCs/>
+          <w:lang w:val="en-US"/>
+        </w:rPr>
+        <w:t>containers</w:t>
       </w:r>
       <w:proofErr w:type="spellEnd"/>
       <w:r>
@@ -8417,15 +8484,32 @@
           <w:bCs/>
           <w:lang w:val="en-US"/>
         </w:rPr>
-        <w:t>[].</w:t>
+        <w:t>[</w:t>
+      </w:r>
+      <w:proofErr w:type="gramEnd"/>
+      <w:r>
+        <w:rPr>
+          <w:bCs/>
+          <w:lang w:val="en-US"/>
+        </w:rPr>
+        <w:t>].</w:t>
       </w:r>
       <w:proofErr w:type="spellStart"/>
-      <w:r>
-        <w:rPr>
-          <w:bCs/>
-          <w:lang w:val="en-US"/>
-        </w:rPr>
-        <w:t>resources.limits.memory</w:t>
+      <w:proofErr w:type="gramStart"/>
+      <w:r>
+        <w:rPr>
+          <w:bCs/>
+          <w:lang w:val="en-US"/>
+        </w:rPr>
+        <w:t>resources.limits</w:t>
+      </w:r>
+      <w:proofErr w:type="gramEnd"/>
+      <w:r>
+        <w:rPr>
+          <w:bCs/>
+          <w:lang w:val="en-US"/>
+        </w:rPr>
+        <w:t>.memory</w:t>
       </w:r>
       <w:proofErr w:type="spellEnd"/>
     </w:p>
@@ -8607,7 +8691,23 @@
           <w:bCs/>
           <w:lang w:val="en-US"/>
         </w:rPr>
-        <w:t xml:space="preserve">Use rate() and </w:t>
+        <w:t xml:space="preserve">Use </w:t>
+      </w:r>
+      <w:proofErr w:type="gramStart"/>
+      <w:r>
+        <w:rPr>
+          <w:bCs/>
+          <w:lang w:val="en-US"/>
+        </w:rPr>
+        <w:t>rate(</w:t>
+      </w:r>
+      <w:proofErr w:type="gramEnd"/>
+      <w:r>
+        <w:rPr>
+          <w:bCs/>
+          <w:lang w:val="en-US"/>
+        </w:rPr>
+        <w:t xml:space="preserve">) and </w:t>
       </w:r>
       <w:proofErr w:type="spellStart"/>
       <w:r>
@@ -8615,7 +8715,15 @@
           <w:bCs/>
           <w:lang w:val="en-US"/>
         </w:rPr>
-        <w:t>histogram_quantile</w:t>
+        <w:t>histogram_</w:t>
+      </w:r>
+      <w:proofErr w:type="gramStart"/>
+      <w:r>
+        <w:rPr>
+          <w:bCs/>
+          <w:lang w:val="en-US"/>
+        </w:rPr>
+        <w:t>quantile</w:t>
       </w:r>
       <w:proofErr w:type="spellEnd"/>
       <w:r>
@@ -8623,7 +8731,15 @@
           <w:bCs/>
           <w:lang w:val="en-US"/>
         </w:rPr>
-        <w:t xml:space="preserve">() in </w:t>
+        <w:t>(</w:t>
+      </w:r>
+      <w:proofErr w:type="gramEnd"/>
+      <w:r>
+        <w:rPr>
+          <w:bCs/>
+          <w:lang w:val="en-US"/>
+        </w:rPr>
+        <w:t xml:space="preserve">) in </w:t>
       </w:r>
       <w:proofErr w:type="spellStart"/>
       <w:r>
@@ -9338,7 +9454,23 @@
           <w:bCs/>
           <w:lang w:val="en-US"/>
         </w:rPr>
-        <w:t>{label1="val1",label2="val2"} → list of (timestamp, value) pairs</w:t>
+        <w:t>{label1="val1</w:t>
+      </w:r>
+      <w:proofErr w:type="gramStart"/>
+      <w:r>
+        <w:rPr>
+          <w:bCs/>
+          <w:lang w:val="en-US"/>
+        </w:rPr>
+        <w:t>",label</w:t>
+      </w:r>
+      <w:proofErr w:type="gramEnd"/>
+      <w:r>
+        <w:rPr>
+          <w:bCs/>
+          <w:lang w:val="en-US"/>
+        </w:rPr>
+        <w:t>2="val2"} → list of (timestamp, value) pairs</w:t>
       </w:r>
     </w:p>
     <w:p>
@@ -10485,9 +10617,18 @@
           <w:bCs/>
           <w:lang w:val="en-US"/>
         </w:rPr>
-        <w:t>Learn a function: f(</w:t>
+        <w:t xml:space="preserve">Learn a function: </w:t>
+      </w:r>
+      <w:proofErr w:type="gramStart"/>
+      <w:r>
+        <w:rPr>
+          <w:bCs/>
+          <w:lang w:val="en-US"/>
+        </w:rPr>
+        <w:t>f(</w:t>
       </w:r>
       <w:proofErr w:type="spellStart"/>
+      <w:proofErr w:type="gramEnd"/>
       <w:r>
         <w:rPr>
           <w:bCs/>
@@ -11532,9 +11673,17 @@
         <w:rPr>
           <w:lang w:val="en-US"/>
         </w:rPr>
-        <w:t>Learn a function: g(</w:t>
+        <w:t xml:space="preserve">Learn a function: </w:t>
+      </w:r>
+      <w:proofErr w:type="gramStart"/>
+      <w:r>
+        <w:rPr>
+          <w:lang w:val="en-US"/>
+        </w:rPr>
+        <w:t>g(</w:t>
       </w:r>
       <w:proofErr w:type="spellStart"/>
+      <w:proofErr w:type="gramEnd"/>
       <w:r>
         <w:rPr>
           <w:lang w:val="en-US"/>
@@ -12373,6 +12522,7 @@
         </w:rPr>
       </w:pPr>
       <w:proofErr w:type="spellStart"/>
+      <w:proofErr w:type="gramStart"/>
       <w:r>
         <w:rPr>
           <w:lang w:val="en-US"/>
@@ -12380,6 +12530,7 @@
         <w:t>Lets</w:t>
       </w:r>
       <w:proofErr w:type="spellEnd"/>
+      <w:proofErr w:type="gramEnd"/>
       <w:r>
         <w:rPr>
           <w:lang w:val="en-US"/>
@@ -14506,7 +14657,14 @@
         <w:rPr>
           <w:lang w:val="en-US"/>
         </w:rPr>
-        <w:t>significant_change</w:t>
+        <w:t>significant_</w:t>
+      </w:r>
+      <w:proofErr w:type="gramStart"/>
+      <w:r>
+        <w:rPr>
+          <w:lang w:val="en-US"/>
+        </w:rPr>
+        <w:t>change</w:t>
       </w:r>
       <w:proofErr w:type="spellEnd"/>
       <w:r>
@@ -14516,6 +14674,7 @@
         <w:t>(</w:t>
       </w:r>
       <w:proofErr w:type="spellStart"/>
+      <w:proofErr w:type="gramEnd"/>
       <w:r>
         <w:rPr>
           <w:lang w:val="en-US"/>
@@ -14618,7 +14777,14 @@
         <w:rPr>
           <w:lang w:val="en-US"/>
         </w:rPr>
-        <w:t>apply_resource_change</w:t>
+        <w:t>apply_resource_</w:t>
+      </w:r>
+      <w:proofErr w:type="gramStart"/>
+      <w:r>
+        <w:rPr>
+          <w:lang w:val="en-US"/>
+        </w:rPr>
+        <w:t>change</w:t>
       </w:r>
       <w:proofErr w:type="spellEnd"/>
       <w:r>
@@ -14628,6 +14794,7 @@
         <w:t>(</w:t>
       </w:r>
       <w:proofErr w:type="spellStart"/>
+      <w:proofErr w:type="gramEnd"/>
       <w:r>
         <w:rPr>
           <w:lang w:val="en-US"/>
@@ -14681,7 +14848,21 @@
         <w:rPr>
           <w:lang w:val="en-US"/>
         </w:rPr>
-        <w:t>            log("Cooldown active — change delayed.")</w:t>
+        <w:t>            </w:t>
+      </w:r>
+      <w:proofErr w:type="gramStart"/>
+      <w:r>
+        <w:rPr>
+          <w:lang w:val="en-US"/>
+        </w:rPr>
+        <w:t>log(</w:t>
+      </w:r>
+      <w:proofErr w:type="gramEnd"/>
+      <w:r>
+        <w:rPr>
+          <w:lang w:val="en-US"/>
+        </w:rPr>
+        <w:t>"Cooldown active — change delayed.")</w:t>
       </w:r>
     </w:p>
     <w:p>
@@ -14709,7 +14890,21 @@
         <w:rPr>
           <w:lang w:val="en-US"/>
         </w:rPr>
-        <w:t>        log("Change insignificant — skip.")</w:t>
+        <w:t>        </w:t>
+      </w:r>
+      <w:proofErr w:type="gramStart"/>
+      <w:r>
+        <w:rPr>
+          <w:lang w:val="en-US"/>
+        </w:rPr>
+        <w:t>log(</w:t>
+      </w:r>
+      <w:proofErr w:type="gramEnd"/>
+      <w:r>
+        <w:rPr>
+          <w:lang w:val="en-US"/>
+        </w:rPr>
+        <w:t>"Change insignificant — skip.")</w:t>
       </w:r>
     </w:p>
     <w:p>
@@ -14737,7 +14932,21 @@
         <w:rPr>
           <w:lang w:val="en-US"/>
         </w:rPr>
-        <w:t>    log("Predicted latency too high — rejecting new allocation.")</w:t>
+        <w:t>    </w:t>
+      </w:r>
+      <w:proofErr w:type="gramStart"/>
+      <w:r>
+        <w:rPr>
+          <w:lang w:val="en-US"/>
+        </w:rPr>
+        <w:t>log(</w:t>
+      </w:r>
+      <w:proofErr w:type="gramEnd"/>
+      <w:r>
+        <w:rPr>
+          <w:lang w:val="en-US"/>
+        </w:rPr>
+        <w:t>"Predicted latency too high — rejecting new allocation.")</w:t>
       </w:r>
     </w:p>
     <w:p>
@@ -14884,9 +15093,16 @@
           <w:lang w:val="en-US"/>
         </w:rPr>
         <w:tab/>
+      </w:r>
+      <w:proofErr w:type="gramStart"/>
+      <w:r>
+        <w:rPr>
+          <w:lang w:val="en-US"/>
+        </w:rPr>
         <w:t>abs(</w:t>
       </w:r>
       <w:proofErr w:type="spellStart"/>
+      <w:proofErr w:type="gramEnd"/>
       <w:r>
         <w:rPr>
           <w:lang w:val="en-US"/>
@@ -14999,6 +15215,56 @@
           <w:lang w:val="en-US"/>
         </w:rPr>
         <w:t>Memory: ≥ 64Mi</w:t>
+      </w:r>
+    </w:p>
+    <w:p>
+      <w:pPr>
+        <w:spacing w:before="240" w:after="240"/>
+        <w:rPr>
+          <w:lang w:val="en-US"/>
+        </w:rPr>
+      </w:pPr>
+      <w:r>
+        <w:rPr>
+          <w:lang w:val="en-US"/>
+        </w:rPr>
+        <w:t>3. Cooldown Period Check</w:t>
+      </w:r>
+    </w:p>
+    <w:p>
+      <w:pPr>
+        <w:numPr>
+          <w:ilvl w:val="0"/>
+          <w:numId w:val="83"/>
+        </w:numPr>
+        <w:spacing w:before="240" w:after="240"/>
+        <w:rPr>
+          <w:lang w:val="en-US"/>
+        </w:rPr>
+      </w:pPr>
+      <w:r>
+        <w:rPr>
+          <w:lang w:val="en-US"/>
+        </w:rPr>
+        <w:t>Once a change is applied, enforce a grace period (e.g., 5 min) before next change.</w:t>
+      </w:r>
+    </w:p>
+    <w:p>
+      <w:pPr>
+        <w:numPr>
+          <w:ilvl w:val="0"/>
+          <w:numId w:val="83"/>
+        </w:numPr>
+        <w:spacing w:before="240" w:after="240"/>
+        <w:rPr>
+          <w:lang w:val="en-US"/>
+        </w:rPr>
+      </w:pPr>
+      <w:r>
+        <w:rPr>
+          <w:lang w:val="en-US"/>
+        </w:rPr>
+        <w:t>Prevents churning (frequent up/down adjustments that destabilize pods).</w:t>
       </w:r>
     </w:p>
     <w:p>
@@ -21297,6 +21563,155 @@
     </w:lvl>
   </w:abstractNum>
   <w:abstractNum w:abstractNumId="45" w15:restartNumberingAfterBreak="0">
+    <w:nsid w:val="4B606CE0"/>
+    <w:multiLevelType w:val="multilevel"/>
+    <w:tmpl w:val="36281EB0"/>
+    <w:lvl w:ilvl="0">
+      <w:start w:val="1"/>
+      <w:numFmt w:val="bullet"/>
+      <w:lvlText w:val=""/>
+      <w:lvlJc w:val="left"/>
+      <w:pPr>
+        <w:tabs>
+          <w:tab w:val="num" w:pos="720"/>
+        </w:tabs>
+        <w:ind w:left="720" w:hanging="360"/>
+      </w:pPr>
+      <w:rPr>
+        <w:rFonts w:ascii="Symbol" w:hAnsi="Symbol" w:hint="default"/>
+        <w:sz w:val="20"/>
+      </w:rPr>
+    </w:lvl>
+    <w:lvl w:ilvl="1" w:tentative="1">
+      <w:start w:val="1"/>
+      <w:numFmt w:val="bullet"/>
+      <w:lvlText w:val="o"/>
+      <w:lvlJc w:val="left"/>
+      <w:pPr>
+        <w:tabs>
+          <w:tab w:val="num" w:pos="1440"/>
+        </w:tabs>
+        <w:ind w:left="1440" w:hanging="360"/>
+      </w:pPr>
+      <w:rPr>
+        <w:rFonts w:ascii="Courier New" w:hAnsi="Courier New" w:hint="default"/>
+        <w:sz w:val="20"/>
+      </w:rPr>
+    </w:lvl>
+    <w:lvl w:ilvl="2" w:tentative="1">
+      <w:start w:val="1"/>
+      <w:numFmt w:val="bullet"/>
+      <w:lvlText w:val=""/>
+      <w:lvlJc w:val="left"/>
+      <w:pPr>
+        <w:tabs>
+          <w:tab w:val="num" w:pos="2160"/>
+        </w:tabs>
+        <w:ind w:left="2160" w:hanging="360"/>
+      </w:pPr>
+      <w:rPr>
+        <w:rFonts w:ascii="Wingdings" w:hAnsi="Wingdings" w:hint="default"/>
+        <w:sz w:val="20"/>
+      </w:rPr>
+    </w:lvl>
+    <w:lvl w:ilvl="3" w:tentative="1">
+      <w:start w:val="1"/>
+      <w:numFmt w:val="bullet"/>
+      <w:lvlText w:val=""/>
+      <w:lvlJc w:val="left"/>
+      <w:pPr>
+        <w:tabs>
+          <w:tab w:val="num" w:pos="2880"/>
+        </w:tabs>
+        <w:ind w:left="2880" w:hanging="360"/>
+      </w:pPr>
+      <w:rPr>
+        <w:rFonts w:ascii="Wingdings" w:hAnsi="Wingdings" w:hint="default"/>
+        <w:sz w:val="20"/>
+      </w:rPr>
+    </w:lvl>
+    <w:lvl w:ilvl="4" w:tentative="1">
+      <w:start w:val="1"/>
+      <w:numFmt w:val="bullet"/>
+      <w:lvlText w:val=""/>
+      <w:lvlJc w:val="left"/>
+      <w:pPr>
+        <w:tabs>
+          <w:tab w:val="num" w:pos="3600"/>
+        </w:tabs>
+        <w:ind w:left="3600" w:hanging="360"/>
+      </w:pPr>
+      <w:rPr>
+        <w:rFonts w:ascii="Wingdings" w:hAnsi="Wingdings" w:hint="default"/>
+        <w:sz w:val="20"/>
+      </w:rPr>
+    </w:lvl>
+    <w:lvl w:ilvl="5" w:tentative="1">
+      <w:start w:val="1"/>
+      <w:numFmt w:val="bullet"/>
+      <w:lvlText w:val=""/>
+      <w:lvlJc w:val="left"/>
+      <w:pPr>
+        <w:tabs>
+          <w:tab w:val="num" w:pos="4320"/>
+        </w:tabs>
+        <w:ind w:left="4320" w:hanging="360"/>
+      </w:pPr>
+      <w:rPr>
+        <w:rFonts w:ascii="Wingdings" w:hAnsi="Wingdings" w:hint="default"/>
+        <w:sz w:val="20"/>
+      </w:rPr>
+    </w:lvl>
+    <w:lvl w:ilvl="6" w:tentative="1">
+      <w:start w:val="1"/>
+      <w:numFmt w:val="bullet"/>
+      <w:lvlText w:val=""/>
+      <w:lvlJc w:val="left"/>
+      <w:pPr>
+        <w:tabs>
+          <w:tab w:val="num" w:pos="5040"/>
+        </w:tabs>
+        <w:ind w:left="5040" w:hanging="360"/>
+      </w:pPr>
+      <w:rPr>
+        <w:rFonts w:ascii="Wingdings" w:hAnsi="Wingdings" w:hint="default"/>
+        <w:sz w:val="20"/>
+      </w:rPr>
+    </w:lvl>
+    <w:lvl w:ilvl="7" w:tentative="1">
+      <w:start w:val="1"/>
+      <w:numFmt w:val="bullet"/>
+      <w:lvlText w:val=""/>
+      <w:lvlJc w:val="left"/>
+      <w:pPr>
+        <w:tabs>
+          <w:tab w:val="num" w:pos="5760"/>
+        </w:tabs>
+        <w:ind w:left="5760" w:hanging="360"/>
+      </w:pPr>
+      <w:rPr>
+        <w:rFonts w:ascii="Wingdings" w:hAnsi="Wingdings" w:hint="default"/>
+        <w:sz w:val="20"/>
+      </w:rPr>
+    </w:lvl>
+    <w:lvl w:ilvl="8" w:tentative="1">
+      <w:start w:val="1"/>
+      <w:numFmt w:val="bullet"/>
+      <w:lvlText w:val=""/>
+      <w:lvlJc w:val="left"/>
+      <w:pPr>
+        <w:tabs>
+          <w:tab w:val="num" w:pos="6480"/>
+        </w:tabs>
+        <w:ind w:left="6480" w:hanging="360"/>
+      </w:pPr>
+      <w:rPr>
+        <w:rFonts w:ascii="Wingdings" w:hAnsi="Wingdings" w:hint="default"/>
+        <w:sz w:val="20"/>
+      </w:rPr>
+    </w:lvl>
+  </w:abstractNum>
+  <w:abstractNum w:abstractNumId="46" w15:restartNumberingAfterBreak="0">
     <w:nsid w:val="4BE149E3"/>
     <w:multiLevelType w:val="multilevel"/>
     <w:tmpl w:val="7966B7BE"/>
@@ -21445,7 +21860,7 @@
       </w:rPr>
     </w:lvl>
   </w:abstractNum>
-  <w:abstractNum w:abstractNumId="46" w15:restartNumberingAfterBreak="0">
+  <w:abstractNum w:abstractNumId="47" w15:restartNumberingAfterBreak="0">
     <w:nsid w:val="4D841985"/>
     <w:multiLevelType w:val="multilevel"/>
     <w:tmpl w:val="59C67908"/>
@@ -21594,7 +22009,7 @@
       </w:rPr>
     </w:lvl>
   </w:abstractNum>
-  <w:abstractNum w:abstractNumId="47" w15:restartNumberingAfterBreak="0">
+  <w:abstractNum w:abstractNumId="48" w15:restartNumberingAfterBreak="0">
     <w:nsid w:val="4EAF4C61"/>
     <w:multiLevelType w:val="multilevel"/>
     <w:tmpl w:val="EFD8CA18"/>
@@ -21743,7 +22158,7 @@
       </w:rPr>
     </w:lvl>
   </w:abstractNum>
-  <w:abstractNum w:abstractNumId="48" w15:restartNumberingAfterBreak="0">
+  <w:abstractNum w:abstractNumId="49" w15:restartNumberingAfterBreak="0">
     <w:nsid w:val="4FA12783"/>
     <w:multiLevelType w:val="multilevel"/>
     <w:tmpl w:val="048A6398"/>
@@ -21856,7 +22271,7 @@
       </w:rPr>
     </w:lvl>
   </w:abstractNum>
-  <w:abstractNum w:abstractNumId="49" w15:restartNumberingAfterBreak="0">
+  <w:abstractNum w:abstractNumId="50" w15:restartNumberingAfterBreak="0">
     <w:nsid w:val="4FA70186"/>
     <w:multiLevelType w:val="multilevel"/>
     <w:tmpl w:val="5DAC01F8"/>
@@ -22005,7 +22420,7 @@
       </w:rPr>
     </w:lvl>
   </w:abstractNum>
-  <w:abstractNum w:abstractNumId="50" w15:restartNumberingAfterBreak="0">
+  <w:abstractNum w:abstractNumId="51" w15:restartNumberingAfterBreak="0">
     <w:nsid w:val="501205FA"/>
     <w:multiLevelType w:val="multilevel"/>
     <w:tmpl w:val="CA4EB742"/>
@@ -22154,7 +22569,7 @@
       </w:rPr>
     </w:lvl>
   </w:abstractNum>
-  <w:abstractNum w:abstractNumId="51" w15:restartNumberingAfterBreak="0">
+  <w:abstractNum w:abstractNumId="52" w15:restartNumberingAfterBreak="0">
     <w:nsid w:val="562E769F"/>
     <w:multiLevelType w:val="multilevel"/>
     <w:tmpl w:val="22F8DB98"/>
@@ -22267,7 +22682,7 @@
       </w:pPr>
     </w:lvl>
   </w:abstractNum>
-  <w:abstractNum w:abstractNumId="52" w15:restartNumberingAfterBreak="0">
+  <w:abstractNum w:abstractNumId="53" w15:restartNumberingAfterBreak="0">
     <w:nsid w:val="57FC2F42"/>
     <w:multiLevelType w:val="multilevel"/>
     <w:tmpl w:val="65D28692"/>
@@ -22416,7 +22831,7 @@
       </w:rPr>
     </w:lvl>
   </w:abstractNum>
-  <w:abstractNum w:abstractNumId="53" w15:restartNumberingAfterBreak="0">
+  <w:abstractNum w:abstractNumId="54" w15:restartNumberingAfterBreak="0">
     <w:nsid w:val="590858A8"/>
     <w:multiLevelType w:val="multilevel"/>
     <w:tmpl w:val="FC8E944E"/>
@@ -22565,7 +22980,7 @@
       </w:rPr>
     </w:lvl>
   </w:abstractNum>
-  <w:abstractNum w:abstractNumId="54" w15:restartNumberingAfterBreak="0">
+  <w:abstractNum w:abstractNumId="55" w15:restartNumberingAfterBreak="0">
     <w:nsid w:val="591B2122"/>
     <w:multiLevelType w:val="multilevel"/>
     <w:tmpl w:val="B0CAD44A"/>
@@ -22714,7 +23129,7 @@
       </w:rPr>
     </w:lvl>
   </w:abstractNum>
-  <w:abstractNum w:abstractNumId="55" w15:restartNumberingAfterBreak="0">
+  <w:abstractNum w:abstractNumId="56" w15:restartNumberingAfterBreak="0">
     <w:nsid w:val="5BF175C3"/>
     <w:multiLevelType w:val="multilevel"/>
     <w:tmpl w:val="2F0C2AD0"/>
@@ -22863,7 +23278,7 @@
       </w:rPr>
     </w:lvl>
   </w:abstractNum>
-  <w:abstractNum w:abstractNumId="56" w15:restartNumberingAfterBreak="0">
+  <w:abstractNum w:abstractNumId="57" w15:restartNumberingAfterBreak="0">
     <w:nsid w:val="5C020BF1"/>
     <w:multiLevelType w:val="multilevel"/>
     <w:tmpl w:val="9490CAC4"/>
@@ -23012,7 +23427,7 @@
       </w:rPr>
     </w:lvl>
   </w:abstractNum>
-  <w:abstractNum w:abstractNumId="57" w15:restartNumberingAfterBreak="0">
+  <w:abstractNum w:abstractNumId="58" w15:restartNumberingAfterBreak="0">
     <w:nsid w:val="5FEF14DD"/>
     <w:multiLevelType w:val="multilevel"/>
     <w:tmpl w:val="0CC66FFC"/>
@@ -23161,7 +23576,7 @@
       </w:rPr>
     </w:lvl>
   </w:abstractNum>
-  <w:abstractNum w:abstractNumId="58" w15:restartNumberingAfterBreak="0">
+  <w:abstractNum w:abstractNumId="59" w15:restartNumberingAfterBreak="0">
     <w:nsid w:val="60A27091"/>
     <w:multiLevelType w:val="multilevel"/>
     <w:tmpl w:val="9B92C678"/>
@@ -23310,7 +23725,7 @@
       </w:rPr>
     </w:lvl>
   </w:abstractNum>
-  <w:abstractNum w:abstractNumId="59" w15:restartNumberingAfterBreak="0">
+  <w:abstractNum w:abstractNumId="60" w15:restartNumberingAfterBreak="0">
     <w:nsid w:val="612B0A56"/>
     <w:multiLevelType w:val="multilevel"/>
     <w:tmpl w:val="59E65296"/>
@@ -23459,7 +23874,7 @@
       </w:rPr>
     </w:lvl>
   </w:abstractNum>
-  <w:abstractNum w:abstractNumId="60" w15:restartNumberingAfterBreak="0">
+  <w:abstractNum w:abstractNumId="61" w15:restartNumberingAfterBreak="0">
     <w:nsid w:val="644F7614"/>
     <w:multiLevelType w:val="multilevel"/>
     <w:tmpl w:val="5B369C1A"/>
@@ -23608,7 +24023,7 @@
       </w:rPr>
     </w:lvl>
   </w:abstractNum>
-  <w:abstractNum w:abstractNumId="61" w15:restartNumberingAfterBreak="0">
+  <w:abstractNum w:abstractNumId="62" w15:restartNumberingAfterBreak="0">
     <w:nsid w:val="646666B9"/>
     <w:multiLevelType w:val="multilevel"/>
     <w:tmpl w:val="2502438A"/>
@@ -23757,7 +24172,7 @@
       </w:rPr>
     </w:lvl>
   </w:abstractNum>
-  <w:abstractNum w:abstractNumId="62" w15:restartNumberingAfterBreak="0">
+  <w:abstractNum w:abstractNumId="63" w15:restartNumberingAfterBreak="0">
     <w:nsid w:val="64B537C3"/>
     <w:multiLevelType w:val="multilevel"/>
     <w:tmpl w:val="0B9815C4"/>
@@ -23906,7 +24321,7 @@
       </w:rPr>
     </w:lvl>
   </w:abstractNum>
-  <w:abstractNum w:abstractNumId="63" w15:restartNumberingAfterBreak="0">
+  <w:abstractNum w:abstractNumId="64" w15:restartNumberingAfterBreak="0">
     <w:nsid w:val="66481F73"/>
     <w:multiLevelType w:val="multilevel"/>
     <w:tmpl w:val="8C5051F2"/>
@@ -24019,7 +24434,7 @@
       </w:rPr>
     </w:lvl>
   </w:abstractNum>
-  <w:abstractNum w:abstractNumId="64" w15:restartNumberingAfterBreak="0">
+  <w:abstractNum w:abstractNumId="65" w15:restartNumberingAfterBreak="0">
     <w:nsid w:val="67DD48BB"/>
     <w:multiLevelType w:val="multilevel"/>
     <w:tmpl w:val="D0CCC972"/>
@@ -24140,7 +24555,7 @@
       </w:pPr>
     </w:lvl>
   </w:abstractNum>
-  <w:abstractNum w:abstractNumId="65" w15:restartNumberingAfterBreak="0">
+  <w:abstractNum w:abstractNumId="66" w15:restartNumberingAfterBreak="0">
     <w:nsid w:val="68415C96"/>
     <w:multiLevelType w:val="multilevel"/>
     <w:tmpl w:val="43A2E87C"/>
@@ -24289,7 +24704,7 @@
       </w:rPr>
     </w:lvl>
   </w:abstractNum>
-  <w:abstractNum w:abstractNumId="66" w15:restartNumberingAfterBreak="0">
+  <w:abstractNum w:abstractNumId="67" w15:restartNumberingAfterBreak="0">
     <w:nsid w:val="6A922C07"/>
     <w:multiLevelType w:val="multilevel"/>
     <w:tmpl w:val="7990179C"/>
@@ -24438,7 +24853,7 @@
       </w:rPr>
     </w:lvl>
   </w:abstractNum>
-  <w:abstractNum w:abstractNumId="67" w15:restartNumberingAfterBreak="0">
+  <w:abstractNum w:abstractNumId="68" w15:restartNumberingAfterBreak="0">
     <w:nsid w:val="6D2E42E5"/>
     <w:multiLevelType w:val="multilevel"/>
     <w:tmpl w:val="315C2372"/>
@@ -24587,7 +25002,7 @@
       </w:rPr>
     </w:lvl>
   </w:abstractNum>
-  <w:abstractNum w:abstractNumId="68" w15:restartNumberingAfterBreak="0">
+  <w:abstractNum w:abstractNumId="69" w15:restartNumberingAfterBreak="0">
     <w:nsid w:val="6F2078CC"/>
     <w:multiLevelType w:val="multilevel"/>
     <w:tmpl w:val="E88849CA"/>
@@ -24736,7 +25151,7 @@
       </w:rPr>
     </w:lvl>
   </w:abstractNum>
-  <w:abstractNum w:abstractNumId="69" w15:restartNumberingAfterBreak="0">
+  <w:abstractNum w:abstractNumId="70" w15:restartNumberingAfterBreak="0">
     <w:nsid w:val="6FBA7BCB"/>
     <w:multiLevelType w:val="multilevel"/>
     <w:tmpl w:val="C40228BC"/>
@@ -24885,7 +25300,7 @@
       </w:rPr>
     </w:lvl>
   </w:abstractNum>
-  <w:abstractNum w:abstractNumId="70" w15:restartNumberingAfterBreak="0">
+  <w:abstractNum w:abstractNumId="71" w15:restartNumberingAfterBreak="0">
     <w:nsid w:val="7192442D"/>
     <w:multiLevelType w:val="multilevel"/>
     <w:tmpl w:val="53508544"/>
@@ -25034,7 +25449,7 @@
       </w:rPr>
     </w:lvl>
   </w:abstractNum>
-  <w:abstractNum w:abstractNumId="71" w15:restartNumberingAfterBreak="0">
+  <w:abstractNum w:abstractNumId="72" w15:restartNumberingAfterBreak="0">
     <w:nsid w:val="723A6D4D"/>
     <w:multiLevelType w:val="multilevel"/>
     <w:tmpl w:val="E3C49226"/>
@@ -25183,7 +25598,7 @@
       </w:rPr>
     </w:lvl>
   </w:abstractNum>
-  <w:abstractNum w:abstractNumId="72" w15:restartNumberingAfterBreak="0">
+  <w:abstractNum w:abstractNumId="73" w15:restartNumberingAfterBreak="0">
     <w:nsid w:val="72CC5AEC"/>
     <w:multiLevelType w:val="multilevel"/>
     <w:tmpl w:val="A02C5534"/>
@@ -25296,7 +25711,7 @@
       </w:rPr>
     </w:lvl>
   </w:abstractNum>
-  <w:abstractNum w:abstractNumId="73" w15:restartNumberingAfterBreak="0">
+  <w:abstractNum w:abstractNumId="74" w15:restartNumberingAfterBreak="0">
     <w:nsid w:val="74E40DD0"/>
     <w:multiLevelType w:val="multilevel"/>
     <w:tmpl w:val="0FAA3AD4"/>
@@ -25445,7 +25860,7 @@
       </w:rPr>
     </w:lvl>
   </w:abstractNum>
-  <w:abstractNum w:abstractNumId="74" w15:restartNumberingAfterBreak="0">
+  <w:abstractNum w:abstractNumId="75" w15:restartNumberingAfterBreak="0">
     <w:nsid w:val="752B55B4"/>
     <w:multiLevelType w:val="multilevel"/>
     <w:tmpl w:val="5EEACEE2"/>
@@ -25594,7 +26009,7 @@
       </w:rPr>
     </w:lvl>
   </w:abstractNum>
-  <w:abstractNum w:abstractNumId="75" w15:restartNumberingAfterBreak="0">
+  <w:abstractNum w:abstractNumId="76" w15:restartNumberingAfterBreak="0">
     <w:nsid w:val="75D66463"/>
     <w:multiLevelType w:val="multilevel"/>
     <w:tmpl w:val="003AF356"/>
@@ -25743,7 +26158,7 @@
       </w:rPr>
     </w:lvl>
   </w:abstractNum>
-  <w:abstractNum w:abstractNumId="76" w15:restartNumberingAfterBreak="0">
+  <w:abstractNum w:abstractNumId="77" w15:restartNumberingAfterBreak="0">
     <w:nsid w:val="76671B1B"/>
     <w:multiLevelType w:val="multilevel"/>
     <w:tmpl w:val="03C62898"/>
@@ -25892,7 +26307,7 @@
       </w:rPr>
     </w:lvl>
   </w:abstractNum>
-  <w:abstractNum w:abstractNumId="77" w15:restartNumberingAfterBreak="0">
+  <w:abstractNum w:abstractNumId="78" w15:restartNumberingAfterBreak="0">
     <w:nsid w:val="77776821"/>
     <w:multiLevelType w:val="multilevel"/>
     <w:tmpl w:val="00283C20"/>
@@ -26041,7 +26456,7 @@
       </w:rPr>
     </w:lvl>
   </w:abstractNum>
-  <w:abstractNum w:abstractNumId="78" w15:restartNumberingAfterBreak="0">
+  <w:abstractNum w:abstractNumId="79" w15:restartNumberingAfterBreak="0">
     <w:nsid w:val="7BE30E84"/>
     <w:multiLevelType w:val="multilevel"/>
     <w:tmpl w:val="0FDCE2F6"/>
@@ -26154,7 +26569,7 @@
       </w:rPr>
     </w:lvl>
   </w:abstractNum>
-  <w:abstractNum w:abstractNumId="79" w15:restartNumberingAfterBreak="0">
+  <w:abstractNum w:abstractNumId="80" w15:restartNumberingAfterBreak="0">
     <w:nsid w:val="7D4D571E"/>
     <w:multiLevelType w:val="multilevel"/>
     <w:tmpl w:val="A9048A64"/>
@@ -26313,13 +26728,13 @@
     <w:abstractNumId w:val="43"/>
   </w:num>
   <w:num w:numId="4" w16cid:durableId="137573489">
-    <w:abstractNumId w:val="48"/>
+    <w:abstractNumId w:val="49"/>
   </w:num>
   <w:num w:numId="5" w16cid:durableId="199513919">
-    <w:abstractNumId w:val="72"/>
+    <w:abstractNumId w:val="73"/>
   </w:num>
   <w:num w:numId="6" w16cid:durableId="1733430336">
-    <w:abstractNumId w:val="63"/>
+    <w:abstractNumId w:val="64"/>
   </w:num>
   <w:num w:numId="7" w16cid:durableId="1246108229">
     <w:abstractNumId w:val="40"/>
@@ -26328,7 +26743,7 @@
     <w:abstractNumId w:val="19"/>
   </w:num>
   <w:num w:numId="9" w16cid:durableId="97263049">
-    <w:abstractNumId w:val="78"/>
+    <w:abstractNumId w:val="79"/>
   </w:num>
   <w:num w:numId="10" w16cid:durableId="432897170">
     <w:abstractNumId w:val="11"/>
@@ -26343,7 +26758,7 @@
     <w:abstractNumId w:val="41"/>
   </w:num>
   <w:num w:numId="14" w16cid:durableId="336273633">
-    <w:abstractNumId w:val="77"/>
+    <w:abstractNumId w:val="78"/>
   </w:num>
   <w:num w:numId="15" w16cid:durableId="311564650">
     <w:abstractNumId w:val="13"/>
@@ -26352,31 +26767,31 @@
     <w:abstractNumId w:val="28"/>
   </w:num>
   <w:num w:numId="17" w16cid:durableId="482936828">
-    <w:abstractNumId w:val="73"/>
+    <w:abstractNumId w:val="74"/>
   </w:num>
   <w:num w:numId="18" w16cid:durableId="260264080">
     <w:abstractNumId w:val="5"/>
   </w:num>
   <w:num w:numId="19" w16cid:durableId="226570292">
-    <w:abstractNumId w:val="70"/>
+    <w:abstractNumId w:val="71"/>
   </w:num>
   <w:num w:numId="20" w16cid:durableId="1570925250">
-    <w:abstractNumId w:val="76"/>
+    <w:abstractNumId w:val="77"/>
   </w:num>
   <w:num w:numId="21" w16cid:durableId="2119639407">
-    <w:abstractNumId w:val="53"/>
+    <w:abstractNumId w:val="54"/>
   </w:num>
   <w:num w:numId="22" w16cid:durableId="1012687195">
-    <w:abstractNumId w:val="61"/>
+    <w:abstractNumId w:val="62"/>
   </w:num>
   <w:num w:numId="23" w16cid:durableId="1110664511">
     <w:abstractNumId w:val="30"/>
   </w:num>
   <w:num w:numId="24" w16cid:durableId="710886710">
-    <w:abstractNumId w:val="71"/>
+    <w:abstractNumId w:val="72"/>
   </w:num>
   <w:num w:numId="25" w16cid:durableId="732847311">
-    <w:abstractNumId w:val="67"/>
+    <w:abstractNumId w:val="68"/>
   </w:num>
   <w:num w:numId="26" w16cid:durableId="1837914506">
     <w:abstractNumId w:val="29"/>
@@ -26419,10 +26834,10 @@
     </w:lvlOverride>
   </w:num>
   <w:num w:numId="28" w16cid:durableId="986278491">
-    <w:abstractNumId w:val="47"/>
+    <w:abstractNumId w:val="48"/>
   </w:num>
   <w:num w:numId="29" w16cid:durableId="2011327678">
-    <w:abstractNumId w:val="69"/>
+    <w:abstractNumId w:val="70"/>
     <w:lvlOverride w:ilvl="0">
       <w:lvl w:ilvl="0">
         <w:numFmt w:val="bullet"/>
@@ -26442,7 +26857,7 @@
     </w:lvlOverride>
   </w:num>
   <w:num w:numId="30" w16cid:durableId="1542010019">
-    <w:abstractNumId w:val="69"/>
+    <w:abstractNumId w:val="70"/>
     <w:lvlOverride w:ilvl="0">
       <w:lvl w:ilvl="0">
         <w:numFmt w:val="bullet"/>
@@ -26462,13 +26877,13 @@
     </w:lvlOverride>
   </w:num>
   <w:num w:numId="31" w16cid:durableId="1966346019">
-    <w:abstractNumId w:val="49"/>
+    <w:abstractNumId w:val="50"/>
   </w:num>
   <w:num w:numId="32" w16cid:durableId="1568881302">
-    <w:abstractNumId w:val="59"/>
+    <w:abstractNumId w:val="60"/>
   </w:num>
   <w:num w:numId="33" w16cid:durableId="968239483">
-    <w:abstractNumId w:val="45"/>
+    <w:abstractNumId w:val="46"/>
   </w:num>
   <w:num w:numId="34" w16cid:durableId="1500148857">
     <w:abstractNumId w:val="3"/>
@@ -26486,7 +26901,7 @@
     <w:abstractNumId w:val="44"/>
   </w:num>
   <w:num w:numId="39" w16cid:durableId="22946005">
-    <w:abstractNumId w:val="52"/>
+    <w:abstractNumId w:val="53"/>
   </w:num>
   <w:num w:numId="40" w16cid:durableId="688675770">
     <w:abstractNumId w:val="33"/>
@@ -26498,13 +26913,13 @@
     <w:abstractNumId w:val="1"/>
   </w:num>
   <w:num w:numId="43" w16cid:durableId="1455562841">
-    <w:abstractNumId w:val="75"/>
+    <w:abstractNumId w:val="76"/>
   </w:num>
   <w:num w:numId="44" w16cid:durableId="1042558863">
     <w:abstractNumId w:val="37"/>
   </w:num>
   <w:num w:numId="45" w16cid:durableId="1176962845">
-    <w:abstractNumId w:val="46"/>
+    <w:abstractNumId w:val="47"/>
   </w:num>
   <w:num w:numId="46" w16cid:durableId="1024787469">
     <w:abstractNumId w:val="6"/>
@@ -26513,10 +26928,10 @@
     <w:abstractNumId w:val="10"/>
   </w:num>
   <w:num w:numId="48" w16cid:durableId="738014393">
-    <w:abstractNumId w:val="74"/>
+    <w:abstractNumId w:val="75"/>
   </w:num>
   <w:num w:numId="49" w16cid:durableId="111555743">
-    <w:abstractNumId w:val="60"/>
+    <w:abstractNumId w:val="61"/>
   </w:num>
   <w:num w:numId="50" w16cid:durableId="764572877">
     <w:abstractNumId w:val="0"/>
@@ -26531,19 +26946,19 @@
     <w:abstractNumId w:val="24"/>
   </w:num>
   <w:num w:numId="54" w16cid:durableId="789782351">
-    <w:abstractNumId w:val="65"/>
+    <w:abstractNumId w:val="66"/>
   </w:num>
   <w:num w:numId="55" w16cid:durableId="1741908431">
-    <w:abstractNumId w:val="50"/>
+    <w:abstractNumId w:val="51"/>
   </w:num>
   <w:num w:numId="56" w16cid:durableId="772936048">
-    <w:abstractNumId w:val="68"/>
+    <w:abstractNumId w:val="69"/>
   </w:num>
   <w:num w:numId="57" w16cid:durableId="626354845">
     <w:abstractNumId w:val="14"/>
   </w:num>
   <w:num w:numId="58" w16cid:durableId="599948363">
-    <w:abstractNumId w:val="56"/>
+    <w:abstractNumId w:val="57"/>
   </w:num>
   <w:num w:numId="59" w16cid:durableId="1562212107">
     <w:abstractNumId w:val="4"/>
@@ -26552,10 +26967,10 @@
     <w:abstractNumId w:val="32"/>
   </w:num>
   <w:num w:numId="61" w16cid:durableId="1104496260">
-    <w:abstractNumId w:val="79"/>
+    <w:abstractNumId w:val="80"/>
   </w:num>
   <w:num w:numId="62" w16cid:durableId="466969841">
-    <w:abstractNumId w:val="66"/>
+    <w:abstractNumId w:val="67"/>
   </w:num>
   <w:num w:numId="63" w16cid:durableId="258833444">
     <w:abstractNumId w:val="38"/>
@@ -26574,16 +26989,16 @@
     <w:abstractNumId w:val="26"/>
   </w:num>
   <w:num w:numId="66" w16cid:durableId="1398822626">
-    <w:abstractNumId w:val="58"/>
+    <w:abstractNumId w:val="59"/>
   </w:num>
   <w:num w:numId="67" w16cid:durableId="1681424162">
-    <w:abstractNumId w:val="55"/>
+    <w:abstractNumId w:val="56"/>
   </w:num>
   <w:num w:numId="68" w16cid:durableId="532157353">
     <w:abstractNumId w:val="8"/>
   </w:num>
   <w:num w:numId="69" w16cid:durableId="664893729">
-    <w:abstractNumId w:val="62"/>
+    <w:abstractNumId w:val="63"/>
   </w:num>
   <w:num w:numId="70" w16cid:durableId="1653678076">
     <w:abstractNumId w:val="25"/>
@@ -26601,28 +27016,31 @@
     <w:abstractNumId w:val="18"/>
   </w:num>
   <w:num w:numId="75" w16cid:durableId="1390496898">
-    <w:abstractNumId w:val="64"/>
+    <w:abstractNumId w:val="65"/>
   </w:num>
   <w:num w:numId="76" w16cid:durableId="506217816">
     <w:abstractNumId w:val="34"/>
   </w:num>
   <w:num w:numId="77" w16cid:durableId="1813789221">
-    <w:abstractNumId w:val="51"/>
+    <w:abstractNumId w:val="52"/>
   </w:num>
   <w:num w:numId="78" w16cid:durableId="1413043856">
-    <w:abstractNumId w:val="54"/>
+    <w:abstractNumId w:val="55"/>
   </w:num>
   <w:num w:numId="79" w16cid:durableId="1871651287">
     <w:abstractNumId w:val="21"/>
   </w:num>
   <w:num w:numId="80" w16cid:durableId="1114668473">
-    <w:abstractNumId w:val="57"/>
+    <w:abstractNumId w:val="58"/>
   </w:num>
   <w:num w:numId="81" w16cid:durableId="181478582">
     <w:abstractNumId w:val="22"/>
   </w:num>
   <w:num w:numId="82" w16cid:durableId="1021707569">
     <w:abstractNumId w:val="20"/>
+  </w:num>
+  <w:num w:numId="83" w16cid:durableId="1552502550">
+    <w:abstractNumId w:val="45"/>
   </w:num>
 </w:numbering>
 </file>

</xml_diff>

<commit_message>
Add latency aware fallback scaling
</commit_message>
<xml_diff>
--- a/Algorithm_Design/Algorithm Design.docx
+++ b/Algorithm_Design/Algorithm Design.docx
@@ -5728,23 +5728,7 @@
                 <w:bCs/>
                 <w:lang w:val="en-US"/>
               </w:rPr>
-              <w:t xml:space="preserve">Basic autoscaling, </w:t>
-            </w:r>
-            <w:proofErr w:type="gramStart"/>
-            <w:r>
-              <w:rPr>
-                <w:bCs/>
-                <w:lang w:val="en-US"/>
-              </w:rPr>
-              <w:t>Not</w:t>
-            </w:r>
-            <w:proofErr w:type="gramEnd"/>
-            <w:r>
-              <w:rPr>
-                <w:bCs/>
-                <w:lang w:val="en-US"/>
-              </w:rPr>
-              <w:t xml:space="preserve"> enough for latency-aware decisions</w:t>
+              <w:t>Basic autoscaling, Not enough for latency-aware decisions</w:t>
             </w:r>
           </w:p>
         </w:tc>
@@ -6088,23 +6072,7 @@
                 <w:bCs/>
                 <w:lang w:val="en-US"/>
               </w:rPr>
-              <w:t xml:space="preserve">Good for node health, </w:t>
-            </w:r>
-            <w:proofErr w:type="gramStart"/>
-            <w:r>
-              <w:rPr>
-                <w:bCs/>
-                <w:lang w:val="en-US"/>
-              </w:rPr>
-              <w:t>Not</w:t>
-            </w:r>
-            <w:proofErr w:type="gramEnd"/>
-            <w:r>
-              <w:rPr>
-                <w:bCs/>
-                <w:lang w:val="en-US"/>
-              </w:rPr>
-              <w:t xml:space="preserve"> enough for PALEO-type scaling</w:t>
+              <w:t>Good for node health, Not enough for PALEO-type scaling</w:t>
             </w:r>
           </w:p>
         </w:tc>
@@ -8383,7 +8351,6 @@
           <w:lang w:val="en-US"/>
         </w:rPr>
       </w:pPr>
-      <w:proofErr w:type="gramStart"/>
       <w:r>
         <w:rPr>
           <w:bCs/>
@@ -8397,23 +8364,7 @@
           <w:bCs/>
           <w:lang w:val="en-US"/>
         </w:rPr>
-        <w:t>spec</w:t>
-      </w:r>
-      <w:proofErr w:type="gramEnd"/>
-      <w:r>
-        <w:rPr>
-          <w:bCs/>
-          <w:lang w:val="en-US"/>
-        </w:rPr>
-        <w:t>.</w:t>
-      </w:r>
-      <w:proofErr w:type="gramStart"/>
-      <w:r>
-        <w:rPr>
-          <w:bCs/>
-          <w:lang w:val="en-US"/>
-        </w:rPr>
-        <w:t>containers</w:t>
+        <w:t>spec.containers</w:t>
       </w:r>
       <w:proofErr w:type="spellEnd"/>
       <w:r>
@@ -8432,7 +8383,6 @@
         <w:t>resources.requests.cpu</w:t>
       </w:r>
       <w:proofErr w:type="spellEnd"/>
-      <w:proofErr w:type="gramEnd"/>
     </w:p>
     <w:p>
       <w:pPr>
@@ -8446,7 +8396,6 @@
           <w:lang w:val="en-US"/>
         </w:rPr>
       </w:pPr>
-      <w:proofErr w:type="gramStart"/>
       <w:r>
         <w:rPr>
           <w:bCs/>
@@ -8460,23 +8409,7 @@
           <w:bCs/>
           <w:lang w:val="en-US"/>
         </w:rPr>
-        <w:t>spec</w:t>
-      </w:r>
-      <w:proofErr w:type="gramEnd"/>
-      <w:r>
-        <w:rPr>
-          <w:bCs/>
-          <w:lang w:val="en-US"/>
-        </w:rPr>
-        <w:t>.</w:t>
-      </w:r>
-      <w:proofErr w:type="gramStart"/>
-      <w:r>
-        <w:rPr>
-          <w:bCs/>
-          <w:lang w:val="en-US"/>
-        </w:rPr>
-        <w:t>containers</w:t>
+        <w:t>spec.containers</w:t>
       </w:r>
       <w:proofErr w:type="spellEnd"/>
       <w:r>
@@ -8484,32 +8417,15 @@
           <w:bCs/>
           <w:lang w:val="en-US"/>
         </w:rPr>
-        <w:t>[</w:t>
-      </w:r>
-      <w:proofErr w:type="gramEnd"/>
-      <w:r>
-        <w:rPr>
-          <w:bCs/>
-          <w:lang w:val="en-US"/>
-        </w:rPr>
-        <w:t>].</w:t>
+        <w:t>[].</w:t>
       </w:r>
       <w:proofErr w:type="spellStart"/>
-      <w:proofErr w:type="gramStart"/>
-      <w:r>
-        <w:rPr>
-          <w:bCs/>
-          <w:lang w:val="en-US"/>
-        </w:rPr>
-        <w:t>resources.limits</w:t>
-      </w:r>
-      <w:proofErr w:type="gramEnd"/>
-      <w:r>
-        <w:rPr>
-          <w:bCs/>
-          <w:lang w:val="en-US"/>
-        </w:rPr>
-        <w:t>.memory</w:t>
+      <w:r>
+        <w:rPr>
+          <w:bCs/>
+          <w:lang w:val="en-US"/>
+        </w:rPr>
+        <w:t>resources.limits.memory</w:t>
       </w:r>
       <w:proofErr w:type="spellEnd"/>
     </w:p>
@@ -8691,23 +8607,7 @@
           <w:bCs/>
           <w:lang w:val="en-US"/>
         </w:rPr>
-        <w:t xml:space="preserve">Use </w:t>
-      </w:r>
-      <w:proofErr w:type="gramStart"/>
-      <w:r>
-        <w:rPr>
-          <w:bCs/>
-          <w:lang w:val="en-US"/>
-        </w:rPr>
-        <w:t>rate(</w:t>
-      </w:r>
-      <w:proofErr w:type="gramEnd"/>
-      <w:r>
-        <w:rPr>
-          <w:bCs/>
-          <w:lang w:val="en-US"/>
-        </w:rPr>
-        <w:t xml:space="preserve">) and </w:t>
+        <w:t xml:space="preserve">Use rate() and </w:t>
       </w:r>
       <w:proofErr w:type="spellStart"/>
       <w:r>
@@ -8715,15 +8615,7 @@
           <w:bCs/>
           <w:lang w:val="en-US"/>
         </w:rPr>
-        <w:t>histogram_</w:t>
-      </w:r>
-      <w:proofErr w:type="gramStart"/>
-      <w:r>
-        <w:rPr>
-          <w:bCs/>
-          <w:lang w:val="en-US"/>
-        </w:rPr>
-        <w:t>quantile</w:t>
+        <w:t>histogram_quantile</w:t>
       </w:r>
       <w:proofErr w:type="spellEnd"/>
       <w:r>
@@ -8731,15 +8623,7 @@
           <w:bCs/>
           <w:lang w:val="en-US"/>
         </w:rPr>
-        <w:t>(</w:t>
-      </w:r>
-      <w:proofErr w:type="gramEnd"/>
-      <w:r>
-        <w:rPr>
-          <w:bCs/>
-          <w:lang w:val="en-US"/>
-        </w:rPr>
-        <w:t xml:space="preserve">) in </w:t>
+        <w:t xml:space="preserve">() in </w:t>
       </w:r>
       <w:proofErr w:type="spellStart"/>
       <w:r>
@@ -9454,23 +9338,7 @@
           <w:bCs/>
           <w:lang w:val="en-US"/>
         </w:rPr>
-        <w:t>{label1="val1</w:t>
-      </w:r>
-      <w:proofErr w:type="gramStart"/>
-      <w:r>
-        <w:rPr>
-          <w:bCs/>
-          <w:lang w:val="en-US"/>
-        </w:rPr>
-        <w:t>",label</w:t>
-      </w:r>
-      <w:proofErr w:type="gramEnd"/>
-      <w:r>
-        <w:rPr>
-          <w:bCs/>
-          <w:lang w:val="en-US"/>
-        </w:rPr>
-        <w:t>2="val2"} → list of (timestamp, value) pairs</w:t>
+        <w:t>{label1="val1",label2="val2"} → list of (timestamp, value) pairs</w:t>
       </w:r>
     </w:p>
     <w:p>
@@ -10617,18 +10485,9 @@
           <w:bCs/>
           <w:lang w:val="en-US"/>
         </w:rPr>
-        <w:t xml:space="preserve">Learn a function: </w:t>
-      </w:r>
-      <w:proofErr w:type="gramStart"/>
-      <w:r>
-        <w:rPr>
-          <w:bCs/>
-          <w:lang w:val="en-US"/>
-        </w:rPr>
-        <w:t>f(</w:t>
+        <w:t>Learn a function: f(</w:t>
       </w:r>
       <w:proofErr w:type="spellStart"/>
-      <w:proofErr w:type="gramEnd"/>
       <w:r>
         <w:rPr>
           <w:bCs/>
@@ -11673,17 +11532,9 @@
         <w:rPr>
           <w:lang w:val="en-US"/>
         </w:rPr>
-        <w:t xml:space="preserve">Learn a function: </w:t>
-      </w:r>
-      <w:proofErr w:type="gramStart"/>
-      <w:r>
-        <w:rPr>
-          <w:lang w:val="en-US"/>
-        </w:rPr>
-        <w:t>g(</w:t>
+        <w:t>Learn a function: g(</w:t>
       </w:r>
       <w:proofErr w:type="spellStart"/>
-      <w:proofErr w:type="gramEnd"/>
       <w:r>
         <w:rPr>
           <w:lang w:val="en-US"/>
@@ -12522,7 +12373,6 @@
         </w:rPr>
       </w:pPr>
       <w:proofErr w:type="spellStart"/>
-      <w:proofErr w:type="gramStart"/>
       <w:r>
         <w:rPr>
           <w:lang w:val="en-US"/>
@@ -12530,7 +12380,6 @@
         <w:t>Lets</w:t>
       </w:r>
       <w:proofErr w:type="spellEnd"/>
-      <w:proofErr w:type="gramEnd"/>
       <w:r>
         <w:rPr>
           <w:lang w:val="en-US"/>
@@ -14657,14 +14506,7 @@
         <w:rPr>
           <w:lang w:val="en-US"/>
         </w:rPr>
-        <w:t>significant_</w:t>
-      </w:r>
-      <w:proofErr w:type="gramStart"/>
-      <w:r>
-        <w:rPr>
-          <w:lang w:val="en-US"/>
-        </w:rPr>
-        <w:t>change</w:t>
+        <w:t>significant_change</w:t>
       </w:r>
       <w:proofErr w:type="spellEnd"/>
       <w:r>
@@ -14674,7 +14516,6 @@
         <w:t>(</w:t>
       </w:r>
       <w:proofErr w:type="spellStart"/>
-      <w:proofErr w:type="gramEnd"/>
       <w:r>
         <w:rPr>
           <w:lang w:val="en-US"/>
@@ -14777,14 +14618,7 @@
         <w:rPr>
           <w:lang w:val="en-US"/>
         </w:rPr>
-        <w:t>apply_resource_</w:t>
-      </w:r>
-      <w:proofErr w:type="gramStart"/>
-      <w:r>
-        <w:rPr>
-          <w:lang w:val="en-US"/>
-        </w:rPr>
-        <w:t>change</w:t>
+        <w:t>apply_resource_change</w:t>
       </w:r>
       <w:proofErr w:type="spellEnd"/>
       <w:r>
@@ -14794,7 +14628,6 @@
         <w:t>(</w:t>
       </w:r>
       <w:proofErr w:type="spellStart"/>
-      <w:proofErr w:type="gramEnd"/>
       <w:r>
         <w:rPr>
           <w:lang w:val="en-US"/>
@@ -14848,21 +14681,7 @@
         <w:rPr>
           <w:lang w:val="en-US"/>
         </w:rPr>
-        <w:t>            </w:t>
-      </w:r>
-      <w:proofErr w:type="gramStart"/>
-      <w:r>
-        <w:rPr>
-          <w:lang w:val="en-US"/>
-        </w:rPr>
-        <w:t>log(</w:t>
-      </w:r>
-      <w:proofErr w:type="gramEnd"/>
-      <w:r>
-        <w:rPr>
-          <w:lang w:val="en-US"/>
-        </w:rPr>
-        <w:t>"Cooldown active — change delayed.")</w:t>
+        <w:t>            log("Cooldown active — change delayed.")</w:t>
       </w:r>
     </w:p>
     <w:p>
@@ -14890,21 +14709,7 @@
         <w:rPr>
           <w:lang w:val="en-US"/>
         </w:rPr>
-        <w:t>        </w:t>
-      </w:r>
-      <w:proofErr w:type="gramStart"/>
-      <w:r>
-        <w:rPr>
-          <w:lang w:val="en-US"/>
-        </w:rPr>
-        <w:t>log(</w:t>
-      </w:r>
-      <w:proofErr w:type="gramEnd"/>
-      <w:r>
-        <w:rPr>
-          <w:lang w:val="en-US"/>
-        </w:rPr>
-        <w:t>"Change insignificant — skip.")</w:t>
+        <w:t>        log("Change insignificant — skip.")</w:t>
       </w:r>
     </w:p>
     <w:p>
@@ -14932,21 +14737,7 @@
         <w:rPr>
           <w:lang w:val="en-US"/>
         </w:rPr>
-        <w:t>    </w:t>
-      </w:r>
-      <w:proofErr w:type="gramStart"/>
-      <w:r>
-        <w:rPr>
-          <w:lang w:val="en-US"/>
-        </w:rPr>
-        <w:t>log(</w:t>
-      </w:r>
-      <w:proofErr w:type="gramEnd"/>
-      <w:r>
-        <w:rPr>
-          <w:lang w:val="en-US"/>
-        </w:rPr>
-        <w:t>"Predicted latency too high — rejecting new allocation.")</w:t>
+        <w:t>    log("Predicted latency too high — rejecting new allocation.")</w:t>
       </w:r>
     </w:p>
     <w:p>
@@ -15093,16 +14884,9 @@
           <w:lang w:val="en-US"/>
         </w:rPr>
         <w:tab/>
-      </w:r>
-      <w:proofErr w:type="gramStart"/>
-      <w:r>
-        <w:rPr>
-          <w:lang w:val="en-US"/>
-        </w:rPr>
         <w:t>abs(</w:t>
       </w:r>
       <w:proofErr w:type="spellStart"/>
-      <w:proofErr w:type="gramEnd"/>
       <w:r>
         <w:rPr>
           <w:lang w:val="en-US"/>
@@ -15456,6 +15240,98 @@
         </w:rPr>
         <w:t>Rolling MAE from previous predictions</w:t>
       </w:r>
+    </w:p>
+    <w:p>
+      <w:pPr>
+        <w:spacing w:before="240" w:after="240"/>
+        <w:rPr>
+          <w:lang w:val="en-US"/>
+        </w:rPr>
+      </w:pPr>
+      <w:r>
+        <w:rPr>
+          <w:b/>
+          <w:bCs/>
+          <w:lang w:val="en-US"/>
+        </w:rPr>
+        <w:t>Optional: Latency-Aware Fallback Scaling</w:t>
+      </w:r>
+    </w:p>
+    <w:p>
+      <w:pPr>
+        <w:spacing w:before="240" w:after="240"/>
+        <w:rPr>
+          <w:lang w:val="en-US"/>
+        </w:rPr>
+      </w:pPr>
+      <w:r>
+        <w:rPr>
+          <w:lang w:val="en-US"/>
+        </w:rPr>
+        <w:t>If latency prediction fails or exceeds the threshold:</w:t>
+      </w:r>
+    </w:p>
+    <w:p>
+      <w:pPr>
+        <w:numPr>
+          <w:ilvl w:val="0"/>
+          <w:numId w:val="85"/>
+        </w:numPr>
+        <w:spacing w:before="240" w:after="240"/>
+        <w:rPr>
+          <w:lang w:val="en-US"/>
+        </w:rPr>
+      </w:pPr>
+      <w:r>
+        <w:rPr>
+          <w:lang w:val="en-US"/>
+        </w:rPr>
+        <w:t>Fall back to conservative scaling using CPU/memory</w:t>
+      </w:r>
+    </w:p>
+    <w:p>
+      <w:pPr>
+        <w:numPr>
+          <w:ilvl w:val="0"/>
+          <w:numId w:val="85"/>
+        </w:numPr>
+        <w:spacing w:before="240" w:after="240"/>
+        <w:rPr>
+          <w:lang w:val="en-US"/>
+        </w:rPr>
+      </w:pPr>
+      <w:r>
+        <w:rPr>
+          <w:lang w:val="en-US"/>
+        </w:rPr>
+        <w:t>Raise an alert for operator attention</w:t>
+      </w:r>
+    </w:p>
+    <w:p>
+      <w:pPr>
+        <w:numPr>
+          <w:ilvl w:val="0"/>
+          <w:numId w:val="85"/>
+        </w:numPr>
+        <w:spacing w:before="240" w:after="240"/>
+        <w:rPr>
+          <w:lang w:val="en-US"/>
+        </w:rPr>
+      </w:pPr>
+      <w:r>
+        <w:rPr>
+          <w:lang w:val="en-US"/>
+        </w:rPr>
+        <w:t>Use a last-known-safe configuration</w:t>
+      </w:r>
+    </w:p>
+    <w:p>
+      <w:pPr>
+        <w:spacing w:before="240" w:after="240"/>
+        <w:rPr>
+          <w:lang w:val="en-US"/>
+        </w:rPr>
+      </w:pPr>
     </w:p>
     <w:p>
       <w:pPr>
@@ -15480,6 +15356,155 @@
 <file path=word/numbering.xml><?xml version="1.0" encoding="utf-8"?>
 <w:numbering xmlns:wpc="http://schemas.microsoft.com/office/word/2010/wordprocessingCanvas" xmlns:cx="http://schemas.microsoft.com/office/drawing/2014/chartex" xmlns:cx1="http://schemas.microsoft.com/office/drawing/2015/9/8/chartex" xmlns:cx2="http://schemas.microsoft.com/office/drawing/2015/10/21/chartex" xmlns:cx3="http://schemas.microsoft.com/office/drawing/2016/5/9/chartex" xmlns:cx4="http://schemas.microsoft.com/office/drawing/2016/5/10/chartex" xmlns:cx5="http://schemas.microsoft.com/office/drawing/2016/5/11/chartex" xmlns:cx6="http://schemas.microsoft.com/office/drawing/2016/5/12/chartex" xmlns:cx7="http://schemas.microsoft.com/office/drawing/2016/5/13/chartex" xmlns:cx8="http://schemas.microsoft.com/office/drawing/2016/5/14/chartex" xmlns:mc="http://schemas.openxmlformats.org/markup-compatibility/2006" xmlns:aink="http://schemas.microsoft.com/office/drawing/2016/ink" xmlns:am3d="http://schemas.microsoft.com/office/drawing/2017/model3d" xmlns:o="urn:schemas-microsoft-com:office:office" xmlns:oel="http://schemas.microsoft.com/office/2019/extlst" xmlns:r="http://schemas.openxmlformats.org/officeDocument/2006/relationships" xmlns:m="http://schemas.openxmlformats.org/officeDocument/2006/math" xmlns:v="urn:schemas-microsoft-com:vml" xmlns:wp14="http://schemas.microsoft.com/office/word/2010/wordprocessingDrawing" xmlns:wp="http://schemas.openxmlformats.org/drawingml/2006/wordprocessingDrawing" xmlns:w10="urn:schemas-microsoft-com:office:word" xmlns:w="http://schemas.openxmlformats.org/wordprocessingml/2006/main" xmlns:w14="http://schemas.microsoft.com/office/word/2010/wordml" xmlns:w15="http://schemas.microsoft.com/office/word/2012/wordml" xmlns:w16cex="http://schemas.microsoft.com/office/word/2018/wordml/cex" xmlns:w16cid="http://schemas.microsoft.com/office/word/2016/wordml/cid" xmlns:w16="http://schemas.microsoft.com/office/word/2018/wordml" xmlns:w16du="http://schemas.microsoft.com/office/word/2023/wordml/word16du" xmlns:w16sdtdh="http://schemas.microsoft.com/office/word/2020/wordml/sdtdatahash" xmlns:w16sdtfl="http://schemas.microsoft.com/office/word/2024/wordml/sdtformatlock" xmlns:w16se="http://schemas.microsoft.com/office/word/2015/wordml/symex" xmlns:wpg="http://schemas.microsoft.com/office/word/2010/wordprocessingGroup" xmlns:wpi="http://schemas.microsoft.com/office/word/2010/wordprocessingInk" xmlns:wne="http://schemas.microsoft.com/office/word/2006/wordml" xmlns:wps="http://schemas.microsoft.com/office/word/2010/wordprocessingShape" mc:Ignorable="w14 w15 w16se w16cid w16 w16cex w16sdtdh w16sdtfl w16du wp14">
   <w:abstractNum w:abstractNumId="0" w15:restartNumberingAfterBreak="0">
+    <w:nsid w:val="01053FF3"/>
+    <w:multiLevelType w:val="multilevel"/>
+    <w:tmpl w:val="11867D18"/>
+    <w:lvl w:ilvl="0">
+      <w:start w:val="1"/>
+      <w:numFmt w:val="bullet"/>
+      <w:lvlText w:val=""/>
+      <w:lvlJc w:val="left"/>
+      <w:pPr>
+        <w:tabs>
+          <w:tab w:val="num" w:pos="720"/>
+        </w:tabs>
+        <w:ind w:left="720" w:hanging="360"/>
+      </w:pPr>
+      <w:rPr>
+        <w:rFonts w:ascii="Symbol" w:hAnsi="Symbol" w:hint="default"/>
+        <w:sz w:val="20"/>
+      </w:rPr>
+    </w:lvl>
+    <w:lvl w:ilvl="1" w:tentative="1">
+      <w:start w:val="1"/>
+      <w:numFmt w:val="bullet"/>
+      <w:lvlText w:val="o"/>
+      <w:lvlJc w:val="left"/>
+      <w:pPr>
+        <w:tabs>
+          <w:tab w:val="num" w:pos="1440"/>
+        </w:tabs>
+        <w:ind w:left="1440" w:hanging="360"/>
+      </w:pPr>
+      <w:rPr>
+        <w:rFonts w:ascii="Courier New" w:hAnsi="Courier New" w:hint="default"/>
+        <w:sz w:val="20"/>
+      </w:rPr>
+    </w:lvl>
+    <w:lvl w:ilvl="2" w:tentative="1">
+      <w:start w:val="1"/>
+      <w:numFmt w:val="bullet"/>
+      <w:lvlText w:val=""/>
+      <w:lvlJc w:val="left"/>
+      <w:pPr>
+        <w:tabs>
+          <w:tab w:val="num" w:pos="2160"/>
+        </w:tabs>
+        <w:ind w:left="2160" w:hanging="360"/>
+      </w:pPr>
+      <w:rPr>
+        <w:rFonts w:ascii="Wingdings" w:hAnsi="Wingdings" w:hint="default"/>
+        <w:sz w:val="20"/>
+      </w:rPr>
+    </w:lvl>
+    <w:lvl w:ilvl="3" w:tentative="1">
+      <w:start w:val="1"/>
+      <w:numFmt w:val="bullet"/>
+      <w:lvlText w:val=""/>
+      <w:lvlJc w:val="left"/>
+      <w:pPr>
+        <w:tabs>
+          <w:tab w:val="num" w:pos="2880"/>
+        </w:tabs>
+        <w:ind w:left="2880" w:hanging="360"/>
+      </w:pPr>
+      <w:rPr>
+        <w:rFonts w:ascii="Wingdings" w:hAnsi="Wingdings" w:hint="default"/>
+        <w:sz w:val="20"/>
+      </w:rPr>
+    </w:lvl>
+    <w:lvl w:ilvl="4" w:tentative="1">
+      <w:start w:val="1"/>
+      <w:numFmt w:val="bullet"/>
+      <w:lvlText w:val=""/>
+      <w:lvlJc w:val="left"/>
+      <w:pPr>
+        <w:tabs>
+          <w:tab w:val="num" w:pos="3600"/>
+        </w:tabs>
+        <w:ind w:left="3600" w:hanging="360"/>
+      </w:pPr>
+      <w:rPr>
+        <w:rFonts w:ascii="Wingdings" w:hAnsi="Wingdings" w:hint="default"/>
+        <w:sz w:val="20"/>
+      </w:rPr>
+    </w:lvl>
+    <w:lvl w:ilvl="5" w:tentative="1">
+      <w:start w:val="1"/>
+      <w:numFmt w:val="bullet"/>
+      <w:lvlText w:val=""/>
+      <w:lvlJc w:val="left"/>
+      <w:pPr>
+        <w:tabs>
+          <w:tab w:val="num" w:pos="4320"/>
+        </w:tabs>
+        <w:ind w:left="4320" w:hanging="360"/>
+      </w:pPr>
+      <w:rPr>
+        <w:rFonts w:ascii="Wingdings" w:hAnsi="Wingdings" w:hint="default"/>
+        <w:sz w:val="20"/>
+      </w:rPr>
+    </w:lvl>
+    <w:lvl w:ilvl="6" w:tentative="1">
+      <w:start w:val="1"/>
+      <w:numFmt w:val="bullet"/>
+      <w:lvlText w:val=""/>
+      <w:lvlJc w:val="left"/>
+      <w:pPr>
+        <w:tabs>
+          <w:tab w:val="num" w:pos="5040"/>
+        </w:tabs>
+        <w:ind w:left="5040" w:hanging="360"/>
+      </w:pPr>
+      <w:rPr>
+        <w:rFonts w:ascii="Wingdings" w:hAnsi="Wingdings" w:hint="default"/>
+        <w:sz w:val="20"/>
+      </w:rPr>
+    </w:lvl>
+    <w:lvl w:ilvl="7" w:tentative="1">
+      <w:start w:val="1"/>
+      <w:numFmt w:val="bullet"/>
+      <w:lvlText w:val=""/>
+      <w:lvlJc w:val="left"/>
+      <w:pPr>
+        <w:tabs>
+          <w:tab w:val="num" w:pos="5760"/>
+        </w:tabs>
+        <w:ind w:left="5760" w:hanging="360"/>
+      </w:pPr>
+      <w:rPr>
+        <w:rFonts w:ascii="Wingdings" w:hAnsi="Wingdings" w:hint="default"/>
+        <w:sz w:val="20"/>
+      </w:rPr>
+    </w:lvl>
+    <w:lvl w:ilvl="8" w:tentative="1">
+      <w:start w:val="1"/>
+      <w:numFmt w:val="bullet"/>
+      <w:lvlText w:val=""/>
+      <w:lvlJc w:val="left"/>
+      <w:pPr>
+        <w:tabs>
+          <w:tab w:val="num" w:pos="6480"/>
+        </w:tabs>
+        <w:ind w:left="6480" w:hanging="360"/>
+      </w:pPr>
+      <w:rPr>
+        <w:rFonts w:ascii="Wingdings" w:hAnsi="Wingdings" w:hint="default"/>
+        <w:sz w:val="20"/>
+      </w:rPr>
+    </w:lvl>
+  </w:abstractNum>
+  <w:abstractNum w:abstractNumId="1" w15:restartNumberingAfterBreak="0">
     <w:nsid w:val="047A6EB0"/>
     <w:multiLevelType w:val="multilevel"/>
     <w:tmpl w:val="25D23BD2"/>
@@ -15628,7 +15653,7 @@
       </w:rPr>
     </w:lvl>
   </w:abstractNum>
-  <w:abstractNum w:abstractNumId="1" w15:restartNumberingAfterBreak="0">
+  <w:abstractNum w:abstractNumId="2" w15:restartNumberingAfterBreak="0">
     <w:nsid w:val="068F4201"/>
     <w:multiLevelType w:val="multilevel"/>
     <w:tmpl w:val="E8C0C40E"/>
@@ -15777,7 +15802,7 @@
       </w:rPr>
     </w:lvl>
   </w:abstractNum>
-  <w:abstractNum w:abstractNumId="2" w15:restartNumberingAfterBreak="0">
+  <w:abstractNum w:abstractNumId="3" w15:restartNumberingAfterBreak="0">
     <w:nsid w:val="0867140A"/>
     <w:multiLevelType w:val="multilevel"/>
     <w:tmpl w:val="E31C6A20"/>
@@ -15926,7 +15951,7 @@
       </w:rPr>
     </w:lvl>
   </w:abstractNum>
-  <w:abstractNum w:abstractNumId="3" w15:restartNumberingAfterBreak="0">
+  <w:abstractNum w:abstractNumId="4" w15:restartNumberingAfterBreak="0">
     <w:nsid w:val="09C211B7"/>
     <w:multiLevelType w:val="multilevel"/>
     <w:tmpl w:val="AC526F34"/>
@@ -16075,7 +16100,7 @@
       </w:rPr>
     </w:lvl>
   </w:abstractNum>
-  <w:abstractNum w:abstractNumId="4" w15:restartNumberingAfterBreak="0">
+  <w:abstractNum w:abstractNumId="5" w15:restartNumberingAfterBreak="0">
     <w:nsid w:val="09CF09A6"/>
     <w:multiLevelType w:val="multilevel"/>
     <w:tmpl w:val="8882784E"/>
@@ -16224,7 +16249,7 @@
       </w:rPr>
     </w:lvl>
   </w:abstractNum>
-  <w:abstractNum w:abstractNumId="5" w15:restartNumberingAfterBreak="0">
+  <w:abstractNum w:abstractNumId="6" w15:restartNumberingAfterBreak="0">
     <w:nsid w:val="0AA46F96"/>
     <w:multiLevelType w:val="multilevel"/>
     <w:tmpl w:val="5F080B38"/>
@@ -16373,7 +16398,7 @@
       </w:rPr>
     </w:lvl>
   </w:abstractNum>
-  <w:abstractNum w:abstractNumId="6" w15:restartNumberingAfterBreak="0">
+  <w:abstractNum w:abstractNumId="7" w15:restartNumberingAfterBreak="0">
     <w:nsid w:val="0D076C31"/>
     <w:multiLevelType w:val="multilevel"/>
     <w:tmpl w:val="E8D24CF0"/>
@@ -16522,7 +16547,7 @@
       </w:rPr>
     </w:lvl>
   </w:abstractNum>
-  <w:abstractNum w:abstractNumId="7" w15:restartNumberingAfterBreak="0">
+  <w:abstractNum w:abstractNumId="8" w15:restartNumberingAfterBreak="0">
     <w:nsid w:val="0E4D4A60"/>
     <w:multiLevelType w:val="multilevel"/>
     <w:tmpl w:val="F8D80FDA"/>
@@ -16671,7 +16696,7 @@
       </w:rPr>
     </w:lvl>
   </w:abstractNum>
-  <w:abstractNum w:abstractNumId="8" w15:restartNumberingAfterBreak="0">
+  <w:abstractNum w:abstractNumId="9" w15:restartNumberingAfterBreak="0">
     <w:nsid w:val="0FC80E77"/>
     <w:multiLevelType w:val="multilevel"/>
     <w:tmpl w:val="44828436"/>
@@ -16784,7 +16809,7 @@
       </w:rPr>
     </w:lvl>
   </w:abstractNum>
-  <w:abstractNum w:abstractNumId="9" w15:restartNumberingAfterBreak="0">
+  <w:abstractNum w:abstractNumId="10" w15:restartNumberingAfterBreak="0">
     <w:nsid w:val="10536639"/>
     <w:multiLevelType w:val="multilevel"/>
     <w:tmpl w:val="AF20DF12"/>
@@ -16933,7 +16958,7 @@
       </w:rPr>
     </w:lvl>
   </w:abstractNum>
-  <w:abstractNum w:abstractNumId="10" w15:restartNumberingAfterBreak="0">
+  <w:abstractNum w:abstractNumId="11" w15:restartNumberingAfterBreak="0">
     <w:nsid w:val="10AF48CE"/>
     <w:multiLevelType w:val="multilevel"/>
     <w:tmpl w:val="AD5297C8"/>
@@ -17046,7 +17071,7 @@
       </w:rPr>
     </w:lvl>
   </w:abstractNum>
-  <w:abstractNum w:abstractNumId="11" w15:restartNumberingAfterBreak="0">
+  <w:abstractNum w:abstractNumId="12" w15:restartNumberingAfterBreak="0">
     <w:nsid w:val="15FD5174"/>
     <w:multiLevelType w:val="multilevel"/>
     <w:tmpl w:val="3E465636"/>
@@ -17195,7 +17220,7 @@
       </w:rPr>
     </w:lvl>
   </w:abstractNum>
-  <w:abstractNum w:abstractNumId="12" w15:restartNumberingAfterBreak="0">
+  <w:abstractNum w:abstractNumId="13" w15:restartNumberingAfterBreak="0">
     <w:nsid w:val="179326B6"/>
     <w:multiLevelType w:val="multilevel"/>
     <w:tmpl w:val="BE4E387E"/>
@@ -17308,7 +17333,7 @@
       </w:rPr>
     </w:lvl>
   </w:abstractNum>
-  <w:abstractNum w:abstractNumId="13" w15:restartNumberingAfterBreak="0">
+  <w:abstractNum w:abstractNumId="14" w15:restartNumberingAfterBreak="0">
     <w:nsid w:val="1A653BCF"/>
     <w:multiLevelType w:val="multilevel"/>
     <w:tmpl w:val="7ED661EE"/>
@@ -17457,7 +17482,7 @@
       </w:rPr>
     </w:lvl>
   </w:abstractNum>
-  <w:abstractNum w:abstractNumId="14" w15:restartNumberingAfterBreak="0">
+  <w:abstractNum w:abstractNumId="15" w15:restartNumberingAfterBreak="0">
     <w:nsid w:val="1B2506F8"/>
     <w:multiLevelType w:val="multilevel"/>
     <w:tmpl w:val="EB92EA6E"/>
@@ -17606,7 +17631,7 @@
       </w:rPr>
     </w:lvl>
   </w:abstractNum>
-  <w:abstractNum w:abstractNumId="15" w15:restartNumberingAfterBreak="0">
+  <w:abstractNum w:abstractNumId="16" w15:restartNumberingAfterBreak="0">
     <w:nsid w:val="1EA722E4"/>
     <w:multiLevelType w:val="multilevel"/>
     <w:tmpl w:val="846A665C"/>
@@ -17755,7 +17780,7 @@
       </w:rPr>
     </w:lvl>
   </w:abstractNum>
-  <w:abstractNum w:abstractNumId="16" w15:restartNumberingAfterBreak="0">
+  <w:abstractNum w:abstractNumId="17" w15:restartNumberingAfterBreak="0">
     <w:nsid w:val="1F9375FB"/>
     <w:multiLevelType w:val="multilevel"/>
     <w:tmpl w:val="C7F21206"/>
@@ -17904,7 +17929,7 @@
       </w:rPr>
     </w:lvl>
   </w:abstractNum>
-  <w:abstractNum w:abstractNumId="17" w15:restartNumberingAfterBreak="0">
+  <w:abstractNum w:abstractNumId="18" w15:restartNumberingAfterBreak="0">
     <w:nsid w:val="204107D8"/>
     <w:multiLevelType w:val="multilevel"/>
     <w:tmpl w:val="3B160F56"/>
@@ -18053,7 +18078,7 @@
       </w:rPr>
     </w:lvl>
   </w:abstractNum>
-  <w:abstractNum w:abstractNumId="18" w15:restartNumberingAfterBreak="0">
+  <w:abstractNum w:abstractNumId="19" w15:restartNumberingAfterBreak="0">
     <w:nsid w:val="20C4440E"/>
     <w:multiLevelType w:val="multilevel"/>
     <w:tmpl w:val="21868D86"/>
@@ -18202,7 +18227,7 @@
       </w:rPr>
     </w:lvl>
   </w:abstractNum>
-  <w:abstractNum w:abstractNumId="19" w15:restartNumberingAfterBreak="0">
+  <w:abstractNum w:abstractNumId="20" w15:restartNumberingAfterBreak="0">
     <w:nsid w:val="21334DEE"/>
     <w:multiLevelType w:val="multilevel"/>
     <w:tmpl w:val="F8187498"/>
@@ -18351,7 +18376,7 @@
       </w:rPr>
     </w:lvl>
   </w:abstractNum>
-  <w:abstractNum w:abstractNumId="20" w15:restartNumberingAfterBreak="0">
+  <w:abstractNum w:abstractNumId="21" w15:restartNumberingAfterBreak="0">
     <w:nsid w:val="222A4C59"/>
     <w:multiLevelType w:val="multilevel"/>
     <w:tmpl w:val="8E6657D2"/>
@@ -18464,7 +18489,7 @@
       </w:rPr>
     </w:lvl>
   </w:abstractNum>
-  <w:abstractNum w:abstractNumId="21" w15:restartNumberingAfterBreak="0">
+  <w:abstractNum w:abstractNumId="22" w15:restartNumberingAfterBreak="0">
     <w:nsid w:val="231513D7"/>
     <w:multiLevelType w:val="multilevel"/>
     <w:tmpl w:val="AD9CBC62"/>
@@ -18613,7 +18638,7 @@
       </w:rPr>
     </w:lvl>
   </w:abstractNum>
-  <w:abstractNum w:abstractNumId="22" w15:restartNumberingAfterBreak="0">
+  <w:abstractNum w:abstractNumId="23" w15:restartNumberingAfterBreak="0">
     <w:nsid w:val="252774F6"/>
     <w:multiLevelType w:val="multilevel"/>
     <w:tmpl w:val="9E0EFF96"/>
@@ -18762,7 +18787,7 @@
       </w:rPr>
     </w:lvl>
   </w:abstractNum>
-  <w:abstractNum w:abstractNumId="23" w15:restartNumberingAfterBreak="0">
+  <w:abstractNum w:abstractNumId="24" w15:restartNumberingAfterBreak="0">
     <w:nsid w:val="284507DE"/>
     <w:multiLevelType w:val="multilevel"/>
     <w:tmpl w:val="FD484FD6"/>
@@ -18911,7 +18936,7 @@
       </w:rPr>
     </w:lvl>
   </w:abstractNum>
-  <w:abstractNum w:abstractNumId="24" w15:restartNumberingAfterBreak="0">
+  <w:abstractNum w:abstractNumId="25" w15:restartNumberingAfterBreak="0">
     <w:nsid w:val="2A497D7C"/>
     <w:multiLevelType w:val="multilevel"/>
     <w:tmpl w:val="828E1750"/>
@@ -19060,7 +19085,7 @@
       </w:rPr>
     </w:lvl>
   </w:abstractNum>
-  <w:abstractNum w:abstractNumId="25" w15:restartNumberingAfterBreak="0">
+  <w:abstractNum w:abstractNumId="26" w15:restartNumberingAfterBreak="0">
     <w:nsid w:val="2A6B164E"/>
     <w:multiLevelType w:val="multilevel"/>
     <w:tmpl w:val="B0A08ABA"/>
@@ -19209,7 +19234,7 @@
       </w:rPr>
     </w:lvl>
   </w:abstractNum>
-  <w:abstractNum w:abstractNumId="26" w15:restartNumberingAfterBreak="0">
+  <w:abstractNum w:abstractNumId="27" w15:restartNumberingAfterBreak="0">
     <w:nsid w:val="2AFB16D2"/>
     <w:multiLevelType w:val="multilevel"/>
     <w:tmpl w:val="47A6FA24"/>
@@ -19358,7 +19383,7 @@
       </w:rPr>
     </w:lvl>
   </w:abstractNum>
-  <w:abstractNum w:abstractNumId="27" w15:restartNumberingAfterBreak="0">
+  <w:abstractNum w:abstractNumId="28" w15:restartNumberingAfterBreak="0">
     <w:nsid w:val="2B0E63A8"/>
     <w:multiLevelType w:val="multilevel"/>
     <w:tmpl w:val="BB1E213C"/>
@@ -19507,7 +19532,7 @@
       </w:rPr>
     </w:lvl>
   </w:abstractNum>
-  <w:abstractNum w:abstractNumId="28" w15:restartNumberingAfterBreak="0">
+  <w:abstractNum w:abstractNumId="29" w15:restartNumberingAfterBreak="0">
     <w:nsid w:val="2C197349"/>
     <w:multiLevelType w:val="multilevel"/>
     <w:tmpl w:val="09FA0472"/>
@@ -19620,7 +19645,7 @@
       </w:rPr>
     </w:lvl>
   </w:abstractNum>
-  <w:abstractNum w:abstractNumId="29" w15:restartNumberingAfterBreak="0">
+  <w:abstractNum w:abstractNumId="30" w15:restartNumberingAfterBreak="0">
     <w:nsid w:val="2CEE51E9"/>
     <w:multiLevelType w:val="multilevel"/>
     <w:tmpl w:val="2332A45A"/>
@@ -19769,7 +19794,7 @@
       </w:rPr>
     </w:lvl>
   </w:abstractNum>
-  <w:abstractNum w:abstractNumId="30" w15:restartNumberingAfterBreak="0">
+  <w:abstractNum w:abstractNumId="31" w15:restartNumberingAfterBreak="0">
     <w:nsid w:val="2D0422B0"/>
     <w:multiLevelType w:val="multilevel"/>
     <w:tmpl w:val="F788BF7C"/>
@@ -19918,7 +19943,7 @@
       </w:rPr>
     </w:lvl>
   </w:abstractNum>
-  <w:abstractNum w:abstractNumId="31" w15:restartNumberingAfterBreak="0">
+  <w:abstractNum w:abstractNumId="32" w15:restartNumberingAfterBreak="0">
     <w:nsid w:val="2E234309"/>
     <w:multiLevelType w:val="multilevel"/>
     <w:tmpl w:val="DA186328"/>
@@ -20067,7 +20092,7 @@
       </w:rPr>
     </w:lvl>
   </w:abstractNum>
-  <w:abstractNum w:abstractNumId="32" w15:restartNumberingAfterBreak="0">
+  <w:abstractNum w:abstractNumId="33" w15:restartNumberingAfterBreak="0">
     <w:nsid w:val="2E9B3754"/>
     <w:multiLevelType w:val="multilevel"/>
     <w:tmpl w:val="850EE8CA"/>
@@ -20216,7 +20241,7 @@
       </w:rPr>
     </w:lvl>
   </w:abstractNum>
-  <w:abstractNum w:abstractNumId="33" w15:restartNumberingAfterBreak="0">
+  <w:abstractNum w:abstractNumId="34" w15:restartNumberingAfterBreak="0">
     <w:nsid w:val="2F1E41DC"/>
     <w:multiLevelType w:val="multilevel"/>
     <w:tmpl w:val="CA222150"/>
@@ -20365,7 +20390,7 @@
       </w:rPr>
     </w:lvl>
   </w:abstractNum>
-  <w:abstractNum w:abstractNumId="34" w15:restartNumberingAfterBreak="0">
+  <w:abstractNum w:abstractNumId="35" w15:restartNumberingAfterBreak="0">
     <w:nsid w:val="31124162"/>
     <w:multiLevelType w:val="multilevel"/>
     <w:tmpl w:val="3320AAE2"/>
@@ -20514,7 +20539,7 @@
       </w:rPr>
     </w:lvl>
   </w:abstractNum>
-  <w:abstractNum w:abstractNumId="35" w15:restartNumberingAfterBreak="0">
+  <w:abstractNum w:abstractNumId="36" w15:restartNumberingAfterBreak="0">
     <w:nsid w:val="31F37B8D"/>
     <w:multiLevelType w:val="multilevel"/>
     <w:tmpl w:val="6C22B61E"/>
@@ -20663,7 +20688,7 @@
       </w:rPr>
     </w:lvl>
   </w:abstractNum>
-  <w:abstractNum w:abstractNumId="36" w15:restartNumberingAfterBreak="0">
+  <w:abstractNum w:abstractNumId="37" w15:restartNumberingAfterBreak="0">
     <w:nsid w:val="325934D1"/>
     <w:multiLevelType w:val="multilevel"/>
     <w:tmpl w:val="DD722010"/>
@@ -20812,7 +20837,7 @@
       </w:rPr>
     </w:lvl>
   </w:abstractNum>
-  <w:abstractNum w:abstractNumId="37" w15:restartNumberingAfterBreak="0">
+  <w:abstractNum w:abstractNumId="38" w15:restartNumberingAfterBreak="0">
     <w:nsid w:val="33B97B82"/>
     <w:multiLevelType w:val="multilevel"/>
     <w:tmpl w:val="DEDAF2A0"/>
@@ -20925,7 +20950,7 @@
       </w:pPr>
     </w:lvl>
   </w:abstractNum>
-  <w:abstractNum w:abstractNumId="38" w15:restartNumberingAfterBreak="0">
+  <w:abstractNum w:abstractNumId="39" w15:restartNumberingAfterBreak="0">
     <w:nsid w:val="34555429"/>
     <w:multiLevelType w:val="multilevel"/>
     <w:tmpl w:val="E174C83E"/>
@@ -21074,7 +21099,7 @@
       </w:rPr>
     </w:lvl>
   </w:abstractNum>
-  <w:abstractNum w:abstractNumId="39" w15:restartNumberingAfterBreak="0">
+  <w:abstractNum w:abstractNumId="40" w15:restartNumberingAfterBreak="0">
     <w:nsid w:val="37BB3E3F"/>
     <w:multiLevelType w:val="multilevel"/>
     <w:tmpl w:val="783E3FC0"/>
@@ -21187,7 +21212,7 @@
       </w:pPr>
     </w:lvl>
   </w:abstractNum>
-  <w:abstractNum w:abstractNumId="40" w15:restartNumberingAfterBreak="0">
+  <w:abstractNum w:abstractNumId="41" w15:restartNumberingAfterBreak="0">
     <w:nsid w:val="3CAD03F3"/>
     <w:multiLevelType w:val="multilevel"/>
     <w:tmpl w:val="7764A5AC"/>
@@ -21336,7 +21361,7 @@
       </w:rPr>
     </w:lvl>
   </w:abstractNum>
-  <w:abstractNum w:abstractNumId="41" w15:restartNumberingAfterBreak="0">
+  <w:abstractNum w:abstractNumId="42" w15:restartNumberingAfterBreak="0">
     <w:nsid w:val="41A3430E"/>
     <w:multiLevelType w:val="multilevel"/>
     <w:tmpl w:val="5692966E"/>
@@ -21449,7 +21474,7 @@
       </w:rPr>
     </w:lvl>
   </w:abstractNum>
-  <w:abstractNum w:abstractNumId="42" w15:restartNumberingAfterBreak="0">
+  <w:abstractNum w:abstractNumId="43" w15:restartNumberingAfterBreak="0">
     <w:nsid w:val="436A7C75"/>
     <w:multiLevelType w:val="multilevel"/>
     <w:tmpl w:val="C93A3B88"/>
@@ -21562,7 +21587,7 @@
       </w:rPr>
     </w:lvl>
   </w:abstractNum>
-  <w:abstractNum w:abstractNumId="43" w15:restartNumberingAfterBreak="0">
+  <w:abstractNum w:abstractNumId="44" w15:restartNumberingAfterBreak="0">
     <w:nsid w:val="4776502C"/>
     <w:multiLevelType w:val="multilevel"/>
     <w:tmpl w:val="C9AEA23C"/>
@@ -21675,7 +21700,7 @@
       </w:rPr>
     </w:lvl>
   </w:abstractNum>
-  <w:abstractNum w:abstractNumId="44" w15:restartNumberingAfterBreak="0">
+  <w:abstractNum w:abstractNumId="45" w15:restartNumberingAfterBreak="0">
     <w:nsid w:val="48FD554D"/>
     <w:multiLevelType w:val="multilevel"/>
     <w:tmpl w:val="7E864ED8"/>
@@ -21788,7 +21813,7 @@
       </w:rPr>
     </w:lvl>
   </w:abstractNum>
-  <w:abstractNum w:abstractNumId="45" w15:restartNumberingAfterBreak="0">
+  <w:abstractNum w:abstractNumId="46" w15:restartNumberingAfterBreak="0">
     <w:nsid w:val="49C25940"/>
     <w:multiLevelType w:val="multilevel"/>
     <w:tmpl w:val="8A58BAE6"/>
@@ -21901,7 +21926,7 @@
       </w:pPr>
     </w:lvl>
   </w:abstractNum>
-  <w:abstractNum w:abstractNumId="46" w15:restartNumberingAfterBreak="0">
+  <w:abstractNum w:abstractNumId="47" w15:restartNumberingAfterBreak="0">
     <w:nsid w:val="4B606CE0"/>
     <w:multiLevelType w:val="multilevel"/>
     <w:tmpl w:val="36281EB0"/>
@@ -22050,7 +22075,7 @@
       </w:rPr>
     </w:lvl>
   </w:abstractNum>
-  <w:abstractNum w:abstractNumId="47" w15:restartNumberingAfterBreak="0">
+  <w:abstractNum w:abstractNumId="48" w15:restartNumberingAfterBreak="0">
     <w:nsid w:val="4BE149E3"/>
     <w:multiLevelType w:val="multilevel"/>
     <w:tmpl w:val="7966B7BE"/>
@@ -22199,7 +22224,7 @@
       </w:rPr>
     </w:lvl>
   </w:abstractNum>
-  <w:abstractNum w:abstractNumId="48" w15:restartNumberingAfterBreak="0">
+  <w:abstractNum w:abstractNumId="49" w15:restartNumberingAfterBreak="0">
     <w:nsid w:val="4D841985"/>
     <w:multiLevelType w:val="multilevel"/>
     <w:tmpl w:val="59C67908"/>
@@ -22348,7 +22373,7 @@
       </w:rPr>
     </w:lvl>
   </w:abstractNum>
-  <w:abstractNum w:abstractNumId="49" w15:restartNumberingAfterBreak="0">
+  <w:abstractNum w:abstractNumId="50" w15:restartNumberingAfterBreak="0">
     <w:nsid w:val="4EAF4C61"/>
     <w:multiLevelType w:val="multilevel"/>
     <w:tmpl w:val="EFD8CA18"/>
@@ -22497,7 +22522,7 @@
       </w:rPr>
     </w:lvl>
   </w:abstractNum>
-  <w:abstractNum w:abstractNumId="50" w15:restartNumberingAfterBreak="0">
+  <w:abstractNum w:abstractNumId="51" w15:restartNumberingAfterBreak="0">
     <w:nsid w:val="4FA12783"/>
     <w:multiLevelType w:val="multilevel"/>
     <w:tmpl w:val="048A6398"/>
@@ -22610,7 +22635,7 @@
       </w:rPr>
     </w:lvl>
   </w:abstractNum>
-  <w:abstractNum w:abstractNumId="51" w15:restartNumberingAfterBreak="0">
+  <w:abstractNum w:abstractNumId="52" w15:restartNumberingAfterBreak="0">
     <w:nsid w:val="4FA70186"/>
     <w:multiLevelType w:val="multilevel"/>
     <w:tmpl w:val="5DAC01F8"/>
@@ -22759,7 +22784,7 @@
       </w:rPr>
     </w:lvl>
   </w:abstractNum>
-  <w:abstractNum w:abstractNumId="52" w15:restartNumberingAfterBreak="0">
+  <w:abstractNum w:abstractNumId="53" w15:restartNumberingAfterBreak="0">
     <w:nsid w:val="501205FA"/>
     <w:multiLevelType w:val="multilevel"/>
     <w:tmpl w:val="CA4EB742"/>
@@ -22908,7 +22933,7 @@
       </w:rPr>
     </w:lvl>
   </w:abstractNum>
-  <w:abstractNum w:abstractNumId="53" w15:restartNumberingAfterBreak="0">
+  <w:abstractNum w:abstractNumId="54" w15:restartNumberingAfterBreak="0">
     <w:nsid w:val="562E769F"/>
     <w:multiLevelType w:val="multilevel"/>
     <w:tmpl w:val="22F8DB98"/>
@@ -23021,7 +23046,7 @@
       </w:pPr>
     </w:lvl>
   </w:abstractNum>
-  <w:abstractNum w:abstractNumId="54" w15:restartNumberingAfterBreak="0">
+  <w:abstractNum w:abstractNumId="55" w15:restartNumberingAfterBreak="0">
     <w:nsid w:val="57FC2F42"/>
     <w:multiLevelType w:val="multilevel"/>
     <w:tmpl w:val="65D28692"/>
@@ -23170,7 +23195,7 @@
       </w:rPr>
     </w:lvl>
   </w:abstractNum>
-  <w:abstractNum w:abstractNumId="55" w15:restartNumberingAfterBreak="0">
+  <w:abstractNum w:abstractNumId="56" w15:restartNumberingAfterBreak="0">
     <w:nsid w:val="590858A8"/>
     <w:multiLevelType w:val="multilevel"/>
     <w:tmpl w:val="FC8E944E"/>
@@ -23319,7 +23344,7 @@
       </w:rPr>
     </w:lvl>
   </w:abstractNum>
-  <w:abstractNum w:abstractNumId="56" w15:restartNumberingAfterBreak="0">
+  <w:abstractNum w:abstractNumId="57" w15:restartNumberingAfterBreak="0">
     <w:nsid w:val="591B2122"/>
     <w:multiLevelType w:val="multilevel"/>
     <w:tmpl w:val="B0CAD44A"/>
@@ -23468,7 +23493,7 @@
       </w:rPr>
     </w:lvl>
   </w:abstractNum>
-  <w:abstractNum w:abstractNumId="57" w15:restartNumberingAfterBreak="0">
+  <w:abstractNum w:abstractNumId="58" w15:restartNumberingAfterBreak="0">
     <w:nsid w:val="5BF175C3"/>
     <w:multiLevelType w:val="multilevel"/>
     <w:tmpl w:val="2F0C2AD0"/>
@@ -23617,7 +23642,7 @@
       </w:rPr>
     </w:lvl>
   </w:abstractNum>
-  <w:abstractNum w:abstractNumId="58" w15:restartNumberingAfterBreak="0">
+  <w:abstractNum w:abstractNumId="59" w15:restartNumberingAfterBreak="0">
     <w:nsid w:val="5C020BF1"/>
     <w:multiLevelType w:val="multilevel"/>
     <w:tmpl w:val="9490CAC4"/>
@@ -23766,7 +23791,7 @@
       </w:rPr>
     </w:lvl>
   </w:abstractNum>
-  <w:abstractNum w:abstractNumId="59" w15:restartNumberingAfterBreak="0">
+  <w:abstractNum w:abstractNumId="60" w15:restartNumberingAfterBreak="0">
     <w:nsid w:val="5FEF14DD"/>
     <w:multiLevelType w:val="multilevel"/>
     <w:tmpl w:val="0CC66FFC"/>
@@ -23915,7 +23940,7 @@
       </w:rPr>
     </w:lvl>
   </w:abstractNum>
-  <w:abstractNum w:abstractNumId="60" w15:restartNumberingAfterBreak="0">
+  <w:abstractNum w:abstractNumId="61" w15:restartNumberingAfterBreak="0">
     <w:nsid w:val="60A27091"/>
     <w:multiLevelType w:val="multilevel"/>
     <w:tmpl w:val="9B92C678"/>
@@ -24064,7 +24089,7 @@
       </w:rPr>
     </w:lvl>
   </w:abstractNum>
-  <w:abstractNum w:abstractNumId="61" w15:restartNumberingAfterBreak="0">
+  <w:abstractNum w:abstractNumId="62" w15:restartNumberingAfterBreak="0">
     <w:nsid w:val="612B0A56"/>
     <w:multiLevelType w:val="multilevel"/>
     <w:tmpl w:val="59E65296"/>
@@ -24213,7 +24238,7 @@
       </w:rPr>
     </w:lvl>
   </w:abstractNum>
-  <w:abstractNum w:abstractNumId="62" w15:restartNumberingAfterBreak="0">
+  <w:abstractNum w:abstractNumId="63" w15:restartNumberingAfterBreak="0">
     <w:nsid w:val="644F7614"/>
     <w:multiLevelType w:val="multilevel"/>
     <w:tmpl w:val="5B369C1A"/>
@@ -24362,7 +24387,7 @@
       </w:rPr>
     </w:lvl>
   </w:abstractNum>
-  <w:abstractNum w:abstractNumId="63" w15:restartNumberingAfterBreak="0">
+  <w:abstractNum w:abstractNumId="64" w15:restartNumberingAfterBreak="0">
     <w:nsid w:val="646666B9"/>
     <w:multiLevelType w:val="multilevel"/>
     <w:tmpl w:val="2502438A"/>
@@ -24511,7 +24536,7 @@
       </w:rPr>
     </w:lvl>
   </w:abstractNum>
-  <w:abstractNum w:abstractNumId="64" w15:restartNumberingAfterBreak="0">
+  <w:abstractNum w:abstractNumId="65" w15:restartNumberingAfterBreak="0">
     <w:nsid w:val="64B537C3"/>
     <w:multiLevelType w:val="multilevel"/>
     <w:tmpl w:val="0B9815C4"/>
@@ -24660,7 +24685,7 @@
       </w:rPr>
     </w:lvl>
   </w:abstractNum>
-  <w:abstractNum w:abstractNumId="65" w15:restartNumberingAfterBreak="0">
+  <w:abstractNum w:abstractNumId="66" w15:restartNumberingAfterBreak="0">
     <w:nsid w:val="66481F73"/>
     <w:multiLevelType w:val="multilevel"/>
     <w:tmpl w:val="8C5051F2"/>
@@ -24773,7 +24798,7 @@
       </w:rPr>
     </w:lvl>
   </w:abstractNum>
-  <w:abstractNum w:abstractNumId="66" w15:restartNumberingAfterBreak="0">
+  <w:abstractNum w:abstractNumId="67" w15:restartNumberingAfterBreak="0">
     <w:nsid w:val="67DD48BB"/>
     <w:multiLevelType w:val="multilevel"/>
     <w:tmpl w:val="D0CCC972"/>
@@ -24894,7 +24919,7 @@
       </w:pPr>
     </w:lvl>
   </w:abstractNum>
-  <w:abstractNum w:abstractNumId="67" w15:restartNumberingAfterBreak="0">
+  <w:abstractNum w:abstractNumId="68" w15:restartNumberingAfterBreak="0">
     <w:nsid w:val="68415C96"/>
     <w:multiLevelType w:val="multilevel"/>
     <w:tmpl w:val="43A2E87C"/>
@@ -25043,7 +25068,7 @@
       </w:rPr>
     </w:lvl>
   </w:abstractNum>
-  <w:abstractNum w:abstractNumId="68" w15:restartNumberingAfterBreak="0">
+  <w:abstractNum w:abstractNumId="69" w15:restartNumberingAfterBreak="0">
     <w:nsid w:val="6A922C07"/>
     <w:multiLevelType w:val="multilevel"/>
     <w:tmpl w:val="7990179C"/>
@@ -25192,7 +25217,7 @@
       </w:rPr>
     </w:lvl>
   </w:abstractNum>
-  <w:abstractNum w:abstractNumId="69" w15:restartNumberingAfterBreak="0">
+  <w:abstractNum w:abstractNumId="70" w15:restartNumberingAfterBreak="0">
     <w:nsid w:val="6D2E42E5"/>
     <w:multiLevelType w:val="multilevel"/>
     <w:tmpl w:val="315C2372"/>
@@ -25341,7 +25366,7 @@
       </w:rPr>
     </w:lvl>
   </w:abstractNum>
-  <w:abstractNum w:abstractNumId="70" w15:restartNumberingAfterBreak="0">
+  <w:abstractNum w:abstractNumId="71" w15:restartNumberingAfterBreak="0">
     <w:nsid w:val="6F2078CC"/>
     <w:multiLevelType w:val="multilevel"/>
     <w:tmpl w:val="E88849CA"/>
@@ -25490,7 +25515,7 @@
       </w:rPr>
     </w:lvl>
   </w:abstractNum>
-  <w:abstractNum w:abstractNumId="71" w15:restartNumberingAfterBreak="0">
+  <w:abstractNum w:abstractNumId="72" w15:restartNumberingAfterBreak="0">
     <w:nsid w:val="6FBA7BCB"/>
     <w:multiLevelType w:val="multilevel"/>
     <w:tmpl w:val="C40228BC"/>
@@ -25639,7 +25664,7 @@
       </w:rPr>
     </w:lvl>
   </w:abstractNum>
-  <w:abstractNum w:abstractNumId="72" w15:restartNumberingAfterBreak="0">
+  <w:abstractNum w:abstractNumId="73" w15:restartNumberingAfterBreak="0">
     <w:nsid w:val="7192442D"/>
     <w:multiLevelType w:val="multilevel"/>
     <w:tmpl w:val="53508544"/>
@@ -25788,7 +25813,7 @@
       </w:rPr>
     </w:lvl>
   </w:abstractNum>
-  <w:abstractNum w:abstractNumId="73" w15:restartNumberingAfterBreak="0">
+  <w:abstractNum w:abstractNumId="74" w15:restartNumberingAfterBreak="0">
     <w:nsid w:val="723A6D4D"/>
     <w:multiLevelType w:val="multilevel"/>
     <w:tmpl w:val="E3C49226"/>
@@ -25937,7 +25962,7 @@
       </w:rPr>
     </w:lvl>
   </w:abstractNum>
-  <w:abstractNum w:abstractNumId="74" w15:restartNumberingAfterBreak="0">
+  <w:abstractNum w:abstractNumId="75" w15:restartNumberingAfterBreak="0">
     <w:nsid w:val="72CC5AEC"/>
     <w:multiLevelType w:val="multilevel"/>
     <w:tmpl w:val="A02C5534"/>
@@ -26050,7 +26075,7 @@
       </w:rPr>
     </w:lvl>
   </w:abstractNum>
-  <w:abstractNum w:abstractNumId="75" w15:restartNumberingAfterBreak="0">
+  <w:abstractNum w:abstractNumId="76" w15:restartNumberingAfterBreak="0">
     <w:nsid w:val="74E40DD0"/>
     <w:multiLevelType w:val="multilevel"/>
     <w:tmpl w:val="0FAA3AD4"/>
@@ -26199,7 +26224,7 @@
       </w:rPr>
     </w:lvl>
   </w:abstractNum>
-  <w:abstractNum w:abstractNumId="76" w15:restartNumberingAfterBreak="0">
+  <w:abstractNum w:abstractNumId="77" w15:restartNumberingAfterBreak="0">
     <w:nsid w:val="752B55B4"/>
     <w:multiLevelType w:val="multilevel"/>
     <w:tmpl w:val="5EEACEE2"/>
@@ -26348,7 +26373,7 @@
       </w:rPr>
     </w:lvl>
   </w:abstractNum>
-  <w:abstractNum w:abstractNumId="77" w15:restartNumberingAfterBreak="0">
+  <w:abstractNum w:abstractNumId="78" w15:restartNumberingAfterBreak="0">
     <w:nsid w:val="75D66463"/>
     <w:multiLevelType w:val="multilevel"/>
     <w:tmpl w:val="003AF356"/>
@@ -26497,7 +26522,7 @@
       </w:rPr>
     </w:lvl>
   </w:abstractNum>
-  <w:abstractNum w:abstractNumId="78" w15:restartNumberingAfterBreak="0">
+  <w:abstractNum w:abstractNumId="79" w15:restartNumberingAfterBreak="0">
     <w:nsid w:val="76671B1B"/>
     <w:multiLevelType w:val="multilevel"/>
     <w:tmpl w:val="03C62898"/>
@@ -26646,7 +26671,7 @@
       </w:rPr>
     </w:lvl>
   </w:abstractNum>
-  <w:abstractNum w:abstractNumId="79" w15:restartNumberingAfterBreak="0">
+  <w:abstractNum w:abstractNumId="80" w15:restartNumberingAfterBreak="0">
     <w:nsid w:val="77776821"/>
     <w:multiLevelType w:val="multilevel"/>
     <w:tmpl w:val="00283C20"/>
@@ -26795,7 +26820,7 @@
       </w:rPr>
     </w:lvl>
   </w:abstractNum>
-  <w:abstractNum w:abstractNumId="80" w15:restartNumberingAfterBreak="0">
+  <w:abstractNum w:abstractNumId="81" w15:restartNumberingAfterBreak="0">
     <w:nsid w:val="7BE30E84"/>
     <w:multiLevelType w:val="multilevel"/>
     <w:tmpl w:val="0FDCE2F6"/>
@@ -26908,7 +26933,7 @@
       </w:rPr>
     </w:lvl>
   </w:abstractNum>
-  <w:abstractNum w:abstractNumId="81" w15:restartNumberingAfterBreak="0">
+  <w:abstractNum w:abstractNumId="82" w15:restartNumberingAfterBreak="0">
     <w:nsid w:val="7D4D571E"/>
     <w:multiLevelType w:val="multilevel"/>
     <w:tmpl w:val="A9048A64"/>
@@ -27058,82 +27083,82 @@
     </w:lvl>
   </w:abstractNum>
   <w:num w:numId="1" w16cid:durableId="1437290431">
+    <w:abstractNumId w:val="44"/>
+  </w:num>
+  <w:num w:numId="2" w16cid:durableId="1202326163">
+    <w:abstractNumId w:val="9"/>
+  </w:num>
+  <w:num w:numId="3" w16cid:durableId="1300456343">
+    <w:abstractNumId w:val="45"/>
+  </w:num>
+  <w:num w:numId="4" w16cid:durableId="137573489">
+    <w:abstractNumId w:val="51"/>
+  </w:num>
+  <w:num w:numId="5" w16cid:durableId="199513919">
+    <w:abstractNumId w:val="75"/>
+  </w:num>
+  <w:num w:numId="6" w16cid:durableId="1733430336">
+    <w:abstractNumId w:val="66"/>
+  </w:num>
+  <w:num w:numId="7" w16cid:durableId="1246108229">
+    <w:abstractNumId w:val="42"/>
+  </w:num>
+  <w:num w:numId="8" w16cid:durableId="208734922">
+    <w:abstractNumId w:val="21"/>
+  </w:num>
+  <w:num w:numId="9" w16cid:durableId="97263049">
+    <w:abstractNumId w:val="81"/>
+  </w:num>
+  <w:num w:numId="10" w16cid:durableId="432897170">
+    <w:abstractNumId w:val="13"/>
+  </w:num>
+  <w:num w:numId="11" w16cid:durableId="637416972">
+    <w:abstractNumId w:val="11"/>
+  </w:num>
+  <w:num w:numId="12" w16cid:durableId="68428891">
+    <w:abstractNumId w:val="29"/>
+  </w:num>
+  <w:num w:numId="13" w16cid:durableId="492524219">
     <w:abstractNumId w:val="43"/>
   </w:num>
-  <w:num w:numId="2" w16cid:durableId="1202326163">
-    <w:abstractNumId w:val="8"/>
+  <w:num w:numId="14" w16cid:durableId="336273633">
+    <w:abstractNumId w:val="80"/>
   </w:num>
-  <w:num w:numId="3" w16cid:durableId="1300456343">
-    <w:abstractNumId w:val="44"/>
+  <w:num w:numId="15" w16cid:durableId="311564650">
+    <w:abstractNumId w:val="15"/>
   </w:num>
-  <w:num w:numId="4" w16cid:durableId="137573489">
-    <w:abstractNumId w:val="50"/>
+  <w:num w:numId="16" w16cid:durableId="1143891263">
+    <w:abstractNumId w:val="30"/>
   </w:num>
-  <w:num w:numId="5" w16cid:durableId="199513919">
+  <w:num w:numId="17" w16cid:durableId="482936828">
+    <w:abstractNumId w:val="76"/>
+  </w:num>
+  <w:num w:numId="18" w16cid:durableId="260264080">
+    <w:abstractNumId w:val="7"/>
+  </w:num>
+  <w:num w:numId="19" w16cid:durableId="226570292">
+    <w:abstractNumId w:val="73"/>
+  </w:num>
+  <w:num w:numId="20" w16cid:durableId="1570925250">
+    <w:abstractNumId w:val="79"/>
+  </w:num>
+  <w:num w:numId="21" w16cid:durableId="2119639407">
+    <w:abstractNumId w:val="56"/>
+  </w:num>
+  <w:num w:numId="22" w16cid:durableId="1012687195">
+    <w:abstractNumId w:val="64"/>
+  </w:num>
+  <w:num w:numId="23" w16cid:durableId="1110664511">
+    <w:abstractNumId w:val="32"/>
+  </w:num>
+  <w:num w:numId="24" w16cid:durableId="710886710">
     <w:abstractNumId w:val="74"/>
   </w:num>
-  <w:num w:numId="6" w16cid:durableId="1733430336">
-    <w:abstractNumId w:val="65"/>
-  </w:num>
-  <w:num w:numId="7" w16cid:durableId="1246108229">
-    <w:abstractNumId w:val="41"/>
-  </w:num>
-  <w:num w:numId="8" w16cid:durableId="208734922">
-    <w:abstractNumId w:val="20"/>
-  </w:num>
-  <w:num w:numId="9" w16cid:durableId="97263049">
-    <w:abstractNumId w:val="80"/>
-  </w:num>
-  <w:num w:numId="10" w16cid:durableId="432897170">
-    <w:abstractNumId w:val="12"/>
-  </w:num>
-  <w:num w:numId="11" w16cid:durableId="637416972">
-    <w:abstractNumId w:val="10"/>
-  </w:num>
-  <w:num w:numId="12" w16cid:durableId="68428891">
-    <w:abstractNumId w:val="28"/>
-  </w:num>
-  <w:num w:numId="13" w16cid:durableId="492524219">
-    <w:abstractNumId w:val="42"/>
-  </w:num>
-  <w:num w:numId="14" w16cid:durableId="336273633">
-    <w:abstractNumId w:val="79"/>
-  </w:num>
-  <w:num w:numId="15" w16cid:durableId="311564650">
-    <w:abstractNumId w:val="14"/>
-  </w:num>
-  <w:num w:numId="16" w16cid:durableId="1143891263">
-    <w:abstractNumId w:val="29"/>
-  </w:num>
-  <w:num w:numId="17" w16cid:durableId="482936828">
-    <w:abstractNumId w:val="75"/>
-  </w:num>
-  <w:num w:numId="18" w16cid:durableId="260264080">
-    <w:abstractNumId w:val="6"/>
-  </w:num>
-  <w:num w:numId="19" w16cid:durableId="226570292">
-    <w:abstractNumId w:val="72"/>
-  </w:num>
-  <w:num w:numId="20" w16cid:durableId="1570925250">
-    <w:abstractNumId w:val="78"/>
-  </w:num>
-  <w:num w:numId="21" w16cid:durableId="2119639407">
-    <w:abstractNumId w:val="55"/>
-  </w:num>
-  <w:num w:numId="22" w16cid:durableId="1012687195">
-    <w:abstractNumId w:val="63"/>
-  </w:num>
-  <w:num w:numId="23" w16cid:durableId="1110664511">
-    <w:abstractNumId w:val="31"/>
-  </w:num>
-  <w:num w:numId="24" w16cid:durableId="710886710">
-    <w:abstractNumId w:val="73"/>
-  </w:num>
   <w:num w:numId="25" w16cid:durableId="732847311">
-    <w:abstractNumId w:val="69"/>
+    <w:abstractNumId w:val="70"/>
   </w:num>
   <w:num w:numId="26" w16cid:durableId="1837914506">
-    <w:abstractNumId w:val="30"/>
+    <w:abstractNumId w:val="31"/>
     <w:lvlOverride w:ilvl="0">
       <w:lvl w:ilvl="0">
         <w:numFmt w:val="bullet"/>
@@ -27153,7 +27178,7 @@
     </w:lvlOverride>
   </w:num>
   <w:num w:numId="27" w16cid:durableId="1620868946">
-    <w:abstractNumId w:val="30"/>
+    <w:abstractNumId w:val="31"/>
     <w:lvlOverride w:ilvl="0">
       <w:lvl w:ilvl="0">
         <w:numFmt w:val="bullet"/>
@@ -27173,10 +27198,10 @@
     </w:lvlOverride>
   </w:num>
   <w:num w:numId="28" w16cid:durableId="986278491">
-    <w:abstractNumId w:val="49"/>
+    <w:abstractNumId w:val="50"/>
   </w:num>
   <w:num w:numId="29" w16cid:durableId="2011327678">
-    <w:abstractNumId w:val="71"/>
+    <w:abstractNumId w:val="72"/>
     <w:lvlOverride w:ilvl="0">
       <w:lvl w:ilvl="0">
         <w:numFmt w:val="bullet"/>
@@ -27196,7 +27221,7 @@
     </w:lvlOverride>
   </w:num>
   <w:num w:numId="30" w16cid:durableId="1542010019">
-    <w:abstractNumId w:val="71"/>
+    <w:abstractNumId w:val="72"/>
     <w:lvlOverride w:ilvl="0">
       <w:lvl w:ilvl="0">
         <w:numFmt w:val="bullet"/>
@@ -27216,106 +27241,106 @@
     </w:lvlOverride>
   </w:num>
   <w:num w:numId="31" w16cid:durableId="1966346019">
-    <w:abstractNumId w:val="51"/>
+    <w:abstractNumId w:val="52"/>
   </w:num>
   <w:num w:numId="32" w16cid:durableId="1568881302">
-    <w:abstractNumId w:val="61"/>
+    <w:abstractNumId w:val="62"/>
   </w:num>
   <w:num w:numId="33" w16cid:durableId="968239483">
-    <w:abstractNumId w:val="47"/>
+    <w:abstractNumId w:val="48"/>
   </w:num>
   <w:num w:numId="34" w16cid:durableId="1500148857">
+    <w:abstractNumId w:val="5"/>
+  </w:num>
+  <w:num w:numId="35" w16cid:durableId="1541240200">
     <w:abstractNumId w:val="4"/>
   </w:num>
-  <w:num w:numId="35" w16cid:durableId="1541240200">
+  <w:num w:numId="36" w16cid:durableId="637224935">
+    <w:abstractNumId w:val="41"/>
+  </w:num>
+  <w:num w:numId="37" w16cid:durableId="1115447234">
+    <w:abstractNumId w:val="14"/>
+  </w:num>
+  <w:num w:numId="38" w16cid:durableId="1293092093">
+    <w:abstractNumId w:val="46"/>
+  </w:num>
+  <w:num w:numId="39" w16cid:durableId="22946005">
+    <w:abstractNumId w:val="55"/>
+  </w:num>
+  <w:num w:numId="40" w16cid:durableId="688675770">
+    <w:abstractNumId w:val="35"/>
+  </w:num>
+  <w:num w:numId="41" w16cid:durableId="1471053285">
+    <w:abstractNumId w:val="18"/>
+  </w:num>
+  <w:num w:numId="42" w16cid:durableId="1800536700">
     <w:abstractNumId w:val="3"/>
   </w:num>
-  <w:num w:numId="36" w16cid:durableId="637224935">
+  <w:num w:numId="43" w16cid:durableId="1455562841">
+    <w:abstractNumId w:val="78"/>
+  </w:num>
+  <w:num w:numId="44" w16cid:durableId="1042558863">
+    <w:abstractNumId w:val="39"/>
+  </w:num>
+  <w:num w:numId="45" w16cid:durableId="1176962845">
+    <w:abstractNumId w:val="49"/>
+  </w:num>
+  <w:num w:numId="46" w16cid:durableId="1024787469">
+    <w:abstractNumId w:val="8"/>
+  </w:num>
+  <w:num w:numId="47" w16cid:durableId="2026053242">
+    <w:abstractNumId w:val="12"/>
+  </w:num>
+  <w:num w:numId="48" w16cid:durableId="738014393">
+    <w:abstractNumId w:val="77"/>
+  </w:num>
+  <w:num w:numId="49" w16cid:durableId="111555743">
+    <w:abstractNumId w:val="63"/>
+  </w:num>
+  <w:num w:numId="50" w16cid:durableId="764572877">
+    <w:abstractNumId w:val="1"/>
+  </w:num>
+  <w:num w:numId="51" w16cid:durableId="1646663882">
+    <w:abstractNumId w:val="17"/>
+  </w:num>
+  <w:num w:numId="52" w16cid:durableId="1953392207">
+    <w:abstractNumId w:val="19"/>
+  </w:num>
+  <w:num w:numId="53" w16cid:durableId="1071267899">
+    <w:abstractNumId w:val="26"/>
+  </w:num>
+  <w:num w:numId="54" w16cid:durableId="789782351">
+    <w:abstractNumId w:val="68"/>
+  </w:num>
+  <w:num w:numId="55" w16cid:durableId="1741908431">
+    <w:abstractNumId w:val="53"/>
+  </w:num>
+  <w:num w:numId="56" w16cid:durableId="772936048">
+    <w:abstractNumId w:val="71"/>
+  </w:num>
+  <w:num w:numId="57" w16cid:durableId="626354845">
+    <w:abstractNumId w:val="16"/>
+  </w:num>
+  <w:num w:numId="58" w16cid:durableId="599948363">
+    <w:abstractNumId w:val="59"/>
+  </w:num>
+  <w:num w:numId="59" w16cid:durableId="1562212107">
+    <w:abstractNumId w:val="6"/>
+  </w:num>
+  <w:num w:numId="60" w16cid:durableId="706881568">
+    <w:abstractNumId w:val="34"/>
+  </w:num>
+  <w:num w:numId="61" w16cid:durableId="1104496260">
+    <w:abstractNumId w:val="82"/>
+  </w:num>
+  <w:num w:numId="62" w16cid:durableId="466969841">
+    <w:abstractNumId w:val="69"/>
+  </w:num>
+  <w:num w:numId="63" w16cid:durableId="258833444">
     <w:abstractNumId w:val="40"/>
   </w:num>
-  <w:num w:numId="37" w16cid:durableId="1115447234">
-    <w:abstractNumId w:val="13"/>
-  </w:num>
-  <w:num w:numId="38" w16cid:durableId="1293092093">
-    <w:abstractNumId w:val="45"/>
-  </w:num>
-  <w:num w:numId="39" w16cid:durableId="22946005">
-    <w:abstractNumId w:val="54"/>
-  </w:num>
-  <w:num w:numId="40" w16cid:durableId="688675770">
-    <w:abstractNumId w:val="34"/>
-  </w:num>
-  <w:num w:numId="41" w16cid:durableId="1471053285">
-    <w:abstractNumId w:val="17"/>
-  </w:num>
-  <w:num w:numId="42" w16cid:durableId="1800536700">
-    <w:abstractNumId w:val="2"/>
-  </w:num>
-  <w:num w:numId="43" w16cid:durableId="1455562841">
-    <w:abstractNumId w:val="77"/>
-  </w:num>
-  <w:num w:numId="44" w16cid:durableId="1042558863">
+  <w:num w:numId="64" w16cid:durableId="929042489">
     <w:abstractNumId w:val="38"/>
-  </w:num>
-  <w:num w:numId="45" w16cid:durableId="1176962845">
-    <w:abstractNumId w:val="48"/>
-  </w:num>
-  <w:num w:numId="46" w16cid:durableId="1024787469">
-    <w:abstractNumId w:val="7"/>
-  </w:num>
-  <w:num w:numId="47" w16cid:durableId="2026053242">
-    <w:abstractNumId w:val="11"/>
-  </w:num>
-  <w:num w:numId="48" w16cid:durableId="738014393">
-    <w:abstractNumId w:val="76"/>
-  </w:num>
-  <w:num w:numId="49" w16cid:durableId="111555743">
-    <w:abstractNumId w:val="62"/>
-  </w:num>
-  <w:num w:numId="50" w16cid:durableId="764572877">
-    <w:abstractNumId w:val="0"/>
-  </w:num>
-  <w:num w:numId="51" w16cid:durableId="1646663882">
-    <w:abstractNumId w:val="16"/>
-  </w:num>
-  <w:num w:numId="52" w16cid:durableId="1953392207">
-    <w:abstractNumId w:val="18"/>
-  </w:num>
-  <w:num w:numId="53" w16cid:durableId="1071267899">
-    <w:abstractNumId w:val="25"/>
-  </w:num>
-  <w:num w:numId="54" w16cid:durableId="789782351">
-    <w:abstractNumId w:val="67"/>
-  </w:num>
-  <w:num w:numId="55" w16cid:durableId="1741908431">
-    <w:abstractNumId w:val="52"/>
-  </w:num>
-  <w:num w:numId="56" w16cid:durableId="772936048">
-    <w:abstractNumId w:val="70"/>
-  </w:num>
-  <w:num w:numId="57" w16cid:durableId="626354845">
-    <w:abstractNumId w:val="15"/>
-  </w:num>
-  <w:num w:numId="58" w16cid:durableId="599948363">
-    <w:abstractNumId w:val="58"/>
-  </w:num>
-  <w:num w:numId="59" w16cid:durableId="1562212107">
-    <w:abstractNumId w:val="5"/>
-  </w:num>
-  <w:num w:numId="60" w16cid:durableId="706881568">
-    <w:abstractNumId w:val="33"/>
-  </w:num>
-  <w:num w:numId="61" w16cid:durableId="1104496260">
-    <w:abstractNumId w:val="81"/>
-  </w:num>
-  <w:num w:numId="62" w16cid:durableId="466969841">
-    <w:abstractNumId w:val="68"/>
-  </w:num>
-  <w:num w:numId="63" w16cid:durableId="258833444">
-    <w:abstractNumId w:val="39"/>
-  </w:num>
-  <w:num w:numId="64" w16cid:durableId="929042489">
-    <w:abstractNumId w:val="37"/>
     <w:lvlOverride w:ilvl="0">
       <w:lvl w:ilvl="0">
         <w:numFmt w:val="decimal"/>
@@ -27325,64 +27350,67 @@
     </w:lvlOverride>
   </w:num>
   <w:num w:numId="65" w16cid:durableId="622690288">
+    <w:abstractNumId w:val="28"/>
+  </w:num>
+  <w:num w:numId="66" w16cid:durableId="1398822626">
+    <w:abstractNumId w:val="61"/>
+  </w:num>
+  <w:num w:numId="67" w16cid:durableId="1681424162">
+    <w:abstractNumId w:val="58"/>
+  </w:num>
+  <w:num w:numId="68" w16cid:durableId="532157353">
+    <w:abstractNumId w:val="10"/>
+  </w:num>
+  <w:num w:numId="69" w16cid:durableId="664893729">
+    <w:abstractNumId w:val="65"/>
+  </w:num>
+  <w:num w:numId="70" w16cid:durableId="1653678076">
     <w:abstractNumId w:val="27"/>
   </w:num>
-  <w:num w:numId="66" w16cid:durableId="1398822626">
+  <w:num w:numId="71" w16cid:durableId="595482060">
+    <w:abstractNumId w:val="37"/>
+  </w:num>
+  <w:num w:numId="72" w16cid:durableId="576017596">
+    <w:abstractNumId w:val="33"/>
+  </w:num>
+  <w:num w:numId="73" w16cid:durableId="1835685882">
+    <w:abstractNumId w:val="25"/>
+  </w:num>
+  <w:num w:numId="74" w16cid:durableId="806749336">
+    <w:abstractNumId w:val="20"/>
+  </w:num>
+  <w:num w:numId="75" w16cid:durableId="1390496898">
+    <w:abstractNumId w:val="67"/>
+  </w:num>
+  <w:num w:numId="76" w16cid:durableId="506217816">
+    <w:abstractNumId w:val="36"/>
+  </w:num>
+  <w:num w:numId="77" w16cid:durableId="1813789221">
+    <w:abstractNumId w:val="54"/>
+  </w:num>
+  <w:num w:numId="78" w16cid:durableId="1413043856">
+    <w:abstractNumId w:val="57"/>
+  </w:num>
+  <w:num w:numId="79" w16cid:durableId="1871651287">
+    <w:abstractNumId w:val="23"/>
+  </w:num>
+  <w:num w:numId="80" w16cid:durableId="1114668473">
     <w:abstractNumId w:val="60"/>
   </w:num>
-  <w:num w:numId="67" w16cid:durableId="1681424162">
-    <w:abstractNumId w:val="57"/>
-  </w:num>
-  <w:num w:numId="68" w16cid:durableId="532157353">
-    <w:abstractNumId w:val="9"/>
-  </w:num>
-  <w:num w:numId="69" w16cid:durableId="664893729">
-    <w:abstractNumId w:val="64"/>
-  </w:num>
-  <w:num w:numId="70" w16cid:durableId="1653678076">
-    <w:abstractNumId w:val="26"/>
-  </w:num>
-  <w:num w:numId="71" w16cid:durableId="595482060">
-    <w:abstractNumId w:val="36"/>
-  </w:num>
-  <w:num w:numId="72" w16cid:durableId="576017596">
-    <w:abstractNumId w:val="32"/>
-  </w:num>
-  <w:num w:numId="73" w16cid:durableId="1835685882">
+  <w:num w:numId="81" w16cid:durableId="181478582">
     <w:abstractNumId w:val="24"/>
   </w:num>
-  <w:num w:numId="74" w16cid:durableId="806749336">
-    <w:abstractNumId w:val="19"/>
-  </w:num>
-  <w:num w:numId="75" w16cid:durableId="1390496898">
-    <w:abstractNumId w:val="66"/>
-  </w:num>
-  <w:num w:numId="76" w16cid:durableId="506217816">
-    <w:abstractNumId w:val="35"/>
-  </w:num>
-  <w:num w:numId="77" w16cid:durableId="1813789221">
-    <w:abstractNumId w:val="53"/>
-  </w:num>
-  <w:num w:numId="78" w16cid:durableId="1413043856">
-    <w:abstractNumId w:val="56"/>
-  </w:num>
-  <w:num w:numId="79" w16cid:durableId="1871651287">
+  <w:num w:numId="82" w16cid:durableId="1021707569">
     <w:abstractNumId w:val="22"/>
   </w:num>
-  <w:num w:numId="80" w16cid:durableId="1114668473">
-    <w:abstractNumId w:val="59"/>
-  </w:num>
-  <w:num w:numId="81" w16cid:durableId="181478582">
-    <w:abstractNumId w:val="23"/>
-  </w:num>
-  <w:num w:numId="82" w16cid:durableId="1021707569">
-    <w:abstractNumId w:val="21"/>
-  </w:num>
   <w:num w:numId="83" w16cid:durableId="1552502550">
-    <w:abstractNumId w:val="46"/>
+    <w:abstractNumId w:val="47"/>
   </w:num>
   <w:num w:numId="84" w16cid:durableId="8456896">
-    <w:abstractNumId w:val="1"/>
+    <w:abstractNumId w:val="2"/>
+  </w:num>
+  <w:num w:numId="85" w16cid:durableId="1255867951">
+    <w:abstractNumId w:val="0"/>
   </w:num>
 </w:numbering>
 </file>

</xml_diff>

<commit_message>
Add purpose of resource enforcement
</commit_message>
<xml_diff>
--- a/Algorithm_Design/Algorithm Design.docx
+++ b/Algorithm_Design/Algorithm Design.docx
@@ -16104,11 +16104,124 @@
     </w:tbl>
     <w:p>
       <w:pPr>
-        <w:spacing w:before="240" w:after="240"/>
-        <w:rPr>
-          <w:lang w:val="en-US"/>
-        </w:rPr>
-      </w:pPr>
+        <w:pStyle w:val="Heading2"/>
+        <w:rPr>
+          <w:b/>
+          <w:bCs/>
+          <w:lang w:val="en-US"/>
+        </w:rPr>
+      </w:pPr>
+      <w:r>
+        <w:rPr>
+          <w:lang w:val="en-US"/>
+        </w:rPr>
+        <w:t>Resource Enforcement</w:t>
+      </w:r>
+    </w:p>
+    <w:p>
+      <w:pPr>
+        <w:spacing w:before="240" w:after="240"/>
+        <w:rPr>
+          <w:lang w:val="en-US"/>
+        </w:rPr>
+      </w:pPr>
+      <w:r>
+        <w:rPr>
+          <w:b/>
+          <w:bCs/>
+          <w:lang w:val="en-US"/>
+        </w:rPr>
+        <w:t>Purpose</w:t>
+      </w:r>
+    </w:p>
+    <w:p>
+      <w:pPr>
+        <w:spacing w:before="240" w:after="240"/>
+        <w:rPr>
+          <w:lang w:val="en-US"/>
+        </w:rPr>
+      </w:pPr>
+      <w:r>
+        <w:rPr>
+          <w:lang w:val="en-US"/>
+        </w:rPr>
+        <w:t>The Resource Enforcement Module is responsible for:</w:t>
+      </w:r>
+    </w:p>
+    <w:p>
+      <w:pPr>
+        <w:numPr>
+          <w:ilvl w:val="0"/>
+          <w:numId w:val="86"/>
+        </w:numPr>
+        <w:spacing w:before="240" w:after="240"/>
+        <w:rPr>
+          <w:lang w:val="en-US"/>
+        </w:rPr>
+      </w:pPr>
+      <w:r>
+        <w:rPr>
+          <w:lang w:val="en-US"/>
+        </w:rPr>
+        <w:t>Applying new resource requests (CPU &amp; memory) to the appropriate containers/pods.</w:t>
+      </w:r>
+    </w:p>
+    <w:p>
+      <w:pPr>
+        <w:numPr>
+          <w:ilvl w:val="0"/>
+          <w:numId w:val="86"/>
+        </w:numPr>
+        <w:spacing w:before="240" w:after="240"/>
+        <w:rPr>
+          <w:lang w:val="en-US"/>
+        </w:rPr>
+      </w:pPr>
+      <w:r>
+        <w:rPr>
+          <w:lang w:val="en-US"/>
+        </w:rPr>
+        <w:t>Doing so safely, efficiently, and non-disruptively.</w:t>
+      </w:r>
+    </w:p>
+    <w:p>
+      <w:pPr>
+        <w:numPr>
+          <w:ilvl w:val="0"/>
+          <w:numId w:val="86"/>
+        </w:numPr>
+        <w:spacing w:before="240" w:after="240"/>
+        <w:rPr>
+          <w:lang w:val="en-US"/>
+        </w:rPr>
+      </w:pPr>
+      <w:r>
+        <w:rPr>
+          <w:lang w:val="en-US"/>
+        </w:rPr>
+        <w:t>Using the Kubernetes API to PATCH deployments, pods, or custom controllers.</w:t>
+      </w:r>
+    </w:p>
+    <w:p>
+      <w:pPr>
+        <w:spacing w:before="240" w:after="240"/>
+        <w:rPr>
+          <w:lang w:val="en-US"/>
+        </w:rPr>
+      </w:pPr>
+      <w:r>
+        <w:rPr>
+          <w:lang w:val="en-US"/>
+        </w:rPr>
+        <w:t>It executes the final step of the autoscaling process:</w:t>
+      </w:r>
+      <w:r>
+        <w:rPr>
+          <w:lang w:val="en-US"/>
+        </w:rPr>
+        <w:br/>
+        <w:t xml:space="preserve"> “Talk to Kubernetes and apply the change.”</w:t>
+      </w:r>
     </w:p>
     <w:p>
       <w:pPr>
@@ -25846,6 +25959,155 @@
     </w:lvl>
   </w:abstractNum>
   <w:abstractNum w:abstractNumId="69" w15:restartNumberingAfterBreak="0">
+    <w:nsid w:val="69715E41"/>
+    <w:multiLevelType w:val="multilevel"/>
+    <w:tmpl w:val="4B7E8FA4"/>
+    <w:lvl w:ilvl="0">
+      <w:start w:val="1"/>
+      <w:numFmt w:val="bullet"/>
+      <w:lvlText w:val=""/>
+      <w:lvlJc w:val="left"/>
+      <w:pPr>
+        <w:tabs>
+          <w:tab w:val="num" w:pos="720"/>
+        </w:tabs>
+        <w:ind w:left="720" w:hanging="360"/>
+      </w:pPr>
+      <w:rPr>
+        <w:rFonts w:ascii="Symbol" w:hAnsi="Symbol" w:hint="default"/>
+        <w:sz w:val="20"/>
+      </w:rPr>
+    </w:lvl>
+    <w:lvl w:ilvl="1" w:tentative="1">
+      <w:start w:val="1"/>
+      <w:numFmt w:val="bullet"/>
+      <w:lvlText w:val="o"/>
+      <w:lvlJc w:val="left"/>
+      <w:pPr>
+        <w:tabs>
+          <w:tab w:val="num" w:pos="1440"/>
+        </w:tabs>
+        <w:ind w:left="1440" w:hanging="360"/>
+      </w:pPr>
+      <w:rPr>
+        <w:rFonts w:ascii="Courier New" w:hAnsi="Courier New" w:hint="default"/>
+        <w:sz w:val="20"/>
+      </w:rPr>
+    </w:lvl>
+    <w:lvl w:ilvl="2" w:tentative="1">
+      <w:start w:val="1"/>
+      <w:numFmt w:val="bullet"/>
+      <w:lvlText w:val=""/>
+      <w:lvlJc w:val="left"/>
+      <w:pPr>
+        <w:tabs>
+          <w:tab w:val="num" w:pos="2160"/>
+        </w:tabs>
+        <w:ind w:left="2160" w:hanging="360"/>
+      </w:pPr>
+      <w:rPr>
+        <w:rFonts w:ascii="Wingdings" w:hAnsi="Wingdings" w:hint="default"/>
+        <w:sz w:val="20"/>
+      </w:rPr>
+    </w:lvl>
+    <w:lvl w:ilvl="3" w:tentative="1">
+      <w:start w:val="1"/>
+      <w:numFmt w:val="bullet"/>
+      <w:lvlText w:val=""/>
+      <w:lvlJc w:val="left"/>
+      <w:pPr>
+        <w:tabs>
+          <w:tab w:val="num" w:pos="2880"/>
+        </w:tabs>
+        <w:ind w:left="2880" w:hanging="360"/>
+      </w:pPr>
+      <w:rPr>
+        <w:rFonts w:ascii="Wingdings" w:hAnsi="Wingdings" w:hint="default"/>
+        <w:sz w:val="20"/>
+      </w:rPr>
+    </w:lvl>
+    <w:lvl w:ilvl="4" w:tentative="1">
+      <w:start w:val="1"/>
+      <w:numFmt w:val="bullet"/>
+      <w:lvlText w:val=""/>
+      <w:lvlJc w:val="left"/>
+      <w:pPr>
+        <w:tabs>
+          <w:tab w:val="num" w:pos="3600"/>
+        </w:tabs>
+        <w:ind w:left="3600" w:hanging="360"/>
+      </w:pPr>
+      <w:rPr>
+        <w:rFonts w:ascii="Wingdings" w:hAnsi="Wingdings" w:hint="default"/>
+        <w:sz w:val="20"/>
+      </w:rPr>
+    </w:lvl>
+    <w:lvl w:ilvl="5" w:tentative="1">
+      <w:start w:val="1"/>
+      <w:numFmt w:val="bullet"/>
+      <w:lvlText w:val=""/>
+      <w:lvlJc w:val="left"/>
+      <w:pPr>
+        <w:tabs>
+          <w:tab w:val="num" w:pos="4320"/>
+        </w:tabs>
+        <w:ind w:left="4320" w:hanging="360"/>
+      </w:pPr>
+      <w:rPr>
+        <w:rFonts w:ascii="Wingdings" w:hAnsi="Wingdings" w:hint="default"/>
+        <w:sz w:val="20"/>
+      </w:rPr>
+    </w:lvl>
+    <w:lvl w:ilvl="6" w:tentative="1">
+      <w:start w:val="1"/>
+      <w:numFmt w:val="bullet"/>
+      <w:lvlText w:val=""/>
+      <w:lvlJc w:val="left"/>
+      <w:pPr>
+        <w:tabs>
+          <w:tab w:val="num" w:pos="5040"/>
+        </w:tabs>
+        <w:ind w:left="5040" w:hanging="360"/>
+      </w:pPr>
+      <w:rPr>
+        <w:rFonts w:ascii="Wingdings" w:hAnsi="Wingdings" w:hint="default"/>
+        <w:sz w:val="20"/>
+      </w:rPr>
+    </w:lvl>
+    <w:lvl w:ilvl="7" w:tentative="1">
+      <w:start w:val="1"/>
+      <w:numFmt w:val="bullet"/>
+      <w:lvlText w:val=""/>
+      <w:lvlJc w:val="left"/>
+      <w:pPr>
+        <w:tabs>
+          <w:tab w:val="num" w:pos="5760"/>
+        </w:tabs>
+        <w:ind w:left="5760" w:hanging="360"/>
+      </w:pPr>
+      <w:rPr>
+        <w:rFonts w:ascii="Wingdings" w:hAnsi="Wingdings" w:hint="default"/>
+        <w:sz w:val="20"/>
+      </w:rPr>
+    </w:lvl>
+    <w:lvl w:ilvl="8" w:tentative="1">
+      <w:start w:val="1"/>
+      <w:numFmt w:val="bullet"/>
+      <w:lvlText w:val=""/>
+      <w:lvlJc w:val="left"/>
+      <w:pPr>
+        <w:tabs>
+          <w:tab w:val="num" w:pos="6480"/>
+        </w:tabs>
+        <w:ind w:left="6480" w:hanging="360"/>
+      </w:pPr>
+      <w:rPr>
+        <w:rFonts w:ascii="Wingdings" w:hAnsi="Wingdings" w:hint="default"/>
+        <w:sz w:val="20"/>
+      </w:rPr>
+    </w:lvl>
+  </w:abstractNum>
+  <w:abstractNum w:abstractNumId="70" w15:restartNumberingAfterBreak="0">
     <w:nsid w:val="6A922C07"/>
     <w:multiLevelType w:val="multilevel"/>
     <w:tmpl w:val="7990179C"/>
@@ -25994,7 +26256,7 @@
       </w:rPr>
     </w:lvl>
   </w:abstractNum>
-  <w:abstractNum w:abstractNumId="70" w15:restartNumberingAfterBreak="0">
+  <w:abstractNum w:abstractNumId="71" w15:restartNumberingAfterBreak="0">
     <w:nsid w:val="6D2E42E5"/>
     <w:multiLevelType w:val="multilevel"/>
     <w:tmpl w:val="315C2372"/>
@@ -26143,7 +26405,7 @@
       </w:rPr>
     </w:lvl>
   </w:abstractNum>
-  <w:abstractNum w:abstractNumId="71" w15:restartNumberingAfterBreak="0">
+  <w:abstractNum w:abstractNumId="72" w15:restartNumberingAfterBreak="0">
     <w:nsid w:val="6F2078CC"/>
     <w:multiLevelType w:val="multilevel"/>
     <w:tmpl w:val="E88849CA"/>
@@ -26292,7 +26554,7 @@
       </w:rPr>
     </w:lvl>
   </w:abstractNum>
-  <w:abstractNum w:abstractNumId="72" w15:restartNumberingAfterBreak="0">
+  <w:abstractNum w:abstractNumId="73" w15:restartNumberingAfterBreak="0">
     <w:nsid w:val="6FBA7BCB"/>
     <w:multiLevelType w:val="multilevel"/>
     <w:tmpl w:val="C40228BC"/>
@@ -26441,7 +26703,7 @@
       </w:rPr>
     </w:lvl>
   </w:abstractNum>
-  <w:abstractNum w:abstractNumId="73" w15:restartNumberingAfterBreak="0">
+  <w:abstractNum w:abstractNumId="74" w15:restartNumberingAfterBreak="0">
     <w:nsid w:val="7192442D"/>
     <w:multiLevelType w:val="multilevel"/>
     <w:tmpl w:val="53508544"/>
@@ -26590,7 +26852,7 @@
       </w:rPr>
     </w:lvl>
   </w:abstractNum>
-  <w:abstractNum w:abstractNumId="74" w15:restartNumberingAfterBreak="0">
+  <w:abstractNum w:abstractNumId="75" w15:restartNumberingAfterBreak="0">
     <w:nsid w:val="723A6D4D"/>
     <w:multiLevelType w:val="multilevel"/>
     <w:tmpl w:val="E3C49226"/>
@@ -26739,7 +27001,7 @@
       </w:rPr>
     </w:lvl>
   </w:abstractNum>
-  <w:abstractNum w:abstractNumId="75" w15:restartNumberingAfterBreak="0">
+  <w:abstractNum w:abstractNumId="76" w15:restartNumberingAfterBreak="0">
     <w:nsid w:val="72CC5AEC"/>
     <w:multiLevelType w:val="multilevel"/>
     <w:tmpl w:val="A02C5534"/>
@@ -26852,7 +27114,7 @@
       </w:rPr>
     </w:lvl>
   </w:abstractNum>
-  <w:abstractNum w:abstractNumId="76" w15:restartNumberingAfterBreak="0">
+  <w:abstractNum w:abstractNumId="77" w15:restartNumberingAfterBreak="0">
     <w:nsid w:val="74E40DD0"/>
     <w:multiLevelType w:val="multilevel"/>
     <w:tmpl w:val="0FAA3AD4"/>
@@ -27001,7 +27263,7 @@
       </w:rPr>
     </w:lvl>
   </w:abstractNum>
-  <w:abstractNum w:abstractNumId="77" w15:restartNumberingAfterBreak="0">
+  <w:abstractNum w:abstractNumId="78" w15:restartNumberingAfterBreak="0">
     <w:nsid w:val="752B55B4"/>
     <w:multiLevelType w:val="multilevel"/>
     <w:tmpl w:val="5EEACEE2"/>
@@ -27150,7 +27412,7 @@
       </w:rPr>
     </w:lvl>
   </w:abstractNum>
-  <w:abstractNum w:abstractNumId="78" w15:restartNumberingAfterBreak="0">
+  <w:abstractNum w:abstractNumId="79" w15:restartNumberingAfterBreak="0">
     <w:nsid w:val="75D66463"/>
     <w:multiLevelType w:val="multilevel"/>
     <w:tmpl w:val="003AF356"/>
@@ -27299,7 +27561,7 @@
       </w:rPr>
     </w:lvl>
   </w:abstractNum>
-  <w:abstractNum w:abstractNumId="79" w15:restartNumberingAfterBreak="0">
+  <w:abstractNum w:abstractNumId="80" w15:restartNumberingAfterBreak="0">
     <w:nsid w:val="76671B1B"/>
     <w:multiLevelType w:val="multilevel"/>
     <w:tmpl w:val="03C62898"/>
@@ -27448,7 +27710,7 @@
       </w:rPr>
     </w:lvl>
   </w:abstractNum>
-  <w:abstractNum w:abstractNumId="80" w15:restartNumberingAfterBreak="0">
+  <w:abstractNum w:abstractNumId="81" w15:restartNumberingAfterBreak="0">
     <w:nsid w:val="77776821"/>
     <w:multiLevelType w:val="multilevel"/>
     <w:tmpl w:val="00283C20"/>
@@ -27597,7 +27859,7 @@
       </w:rPr>
     </w:lvl>
   </w:abstractNum>
-  <w:abstractNum w:abstractNumId="81" w15:restartNumberingAfterBreak="0">
+  <w:abstractNum w:abstractNumId="82" w15:restartNumberingAfterBreak="0">
     <w:nsid w:val="7BE30E84"/>
     <w:multiLevelType w:val="multilevel"/>
     <w:tmpl w:val="0FDCE2F6"/>
@@ -27710,7 +27972,7 @@
       </w:rPr>
     </w:lvl>
   </w:abstractNum>
-  <w:abstractNum w:abstractNumId="82" w15:restartNumberingAfterBreak="0">
+  <w:abstractNum w:abstractNumId="83" w15:restartNumberingAfterBreak="0">
     <w:nsid w:val="7D4D571E"/>
     <w:multiLevelType w:val="multilevel"/>
     <w:tmpl w:val="A9048A64"/>
@@ -27872,7 +28134,7 @@
     <w:abstractNumId w:val="51"/>
   </w:num>
   <w:num w:numId="5" w16cid:durableId="199513919">
-    <w:abstractNumId w:val="75"/>
+    <w:abstractNumId w:val="76"/>
   </w:num>
   <w:num w:numId="6" w16cid:durableId="1733430336">
     <w:abstractNumId w:val="66"/>
@@ -27884,7 +28146,7 @@
     <w:abstractNumId w:val="21"/>
   </w:num>
   <w:num w:numId="9" w16cid:durableId="97263049">
-    <w:abstractNumId w:val="81"/>
+    <w:abstractNumId w:val="82"/>
   </w:num>
   <w:num w:numId="10" w16cid:durableId="432897170">
     <w:abstractNumId w:val="13"/>
@@ -27899,7 +28161,7 @@
     <w:abstractNumId w:val="43"/>
   </w:num>
   <w:num w:numId="14" w16cid:durableId="336273633">
-    <w:abstractNumId w:val="80"/>
+    <w:abstractNumId w:val="81"/>
   </w:num>
   <w:num w:numId="15" w16cid:durableId="311564650">
     <w:abstractNumId w:val="15"/>
@@ -27908,16 +28170,16 @@
     <w:abstractNumId w:val="30"/>
   </w:num>
   <w:num w:numId="17" w16cid:durableId="482936828">
-    <w:abstractNumId w:val="76"/>
+    <w:abstractNumId w:val="77"/>
   </w:num>
   <w:num w:numId="18" w16cid:durableId="260264080">
     <w:abstractNumId w:val="7"/>
   </w:num>
   <w:num w:numId="19" w16cid:durableId="226570292">
-    <w:abstractNumId w:val="73"/>
+    <w:abstractNumId w:val="74"/>
   </w:num>
   <w:num w:numId="20" w16cid:durableId="1570925250">
-    <w:abstractNumId w:val="79"/>
+    <w:abstractNumId w:val="80"/>
   </w:num>
   <w:num w:numId="21" w16cid:durableId="2119639407">
     <w:abstractNumId w:val="56"/>
@@ -27929,10 +28191,10 @@
     <w:abstractNumId w:val="32"/>
   </w:num>
   <w:num w:numId="24" w16cid:durableId="710886710">
-    <w:abstractNumId w:val="74"/>
+    <w:abstractNumId w:val="75"/>
   </w:num>
   <w:num w:numId="25" w16cid:durableId="732847311">
-    <w:abstractNumId w:val="70"/>
+    <w:abstractNumId w:val="71"/>
   </w:num>
   <w:num w:numId="26" w16cid:durableId="1837914506">
     <w:abstractNumId w:val="31"/>
@@ -27978,7 +28240,7 @@
     <w:abstractNumId w:val="50"/>
   </w:num>
   <w:num w:numId="29" w16cid:durableId="2011327678">
-    <w:abstractNumId w:val="72"/>
+    <w:abstractNumId w:val="73"/>
     <w:lvlOverride w:ilvl="0">
       <w:lvl w:ilvl="0">
         <w:numFmt w:val="bullet"/>
@@ -27998,7 +28260,7 @@
     </w:lvlOverride>
   </w:num>
   <w:num w:numId="30" w16cid:durableId="1542010019">
-    <w:abstractNumId w:val="72"/>
+    <w:abstractNumId w:val="73"/>
     <w:lvlOverride w:ilvl="0">
       <w:lvl w:ilvl="0">
         <w:numFmt w:val="bullet"/>
@@ -28054,7 +28316,7 @@
     <w:abstractNumId w:val="3"/>
   </w:num>
   <w:num w:numId="43" w16cid:durableId="1455562841">
-    <w:abstractNumId w:val="78"/>
+    <w:abstractNumId w:val="79"/>
   </w:num>
   <w:num w:numId="44" w16cid:durableId="1042558863">
     <w:abstractNumId w:val="39"/>
@@ -28069,7 +28331,7 @@
     <w:abstractNumId w:val="12"/>
   </w:num>
   <w:num w:numId="48" w16cid:durableId="738014393">
-    <w:abstractNumId w:val="77"/>
+    <w:abstractNumId w:val="78"/>
   </w:num>
   <w:num w:numId="49" w16cid:durableId="111555743">
     <w:abstractNumId w:val="63"/>
@@ -28093,7 +28355,7 @@
     <w:abstractNumId w:val="53"/>
   </w:num>
   <w:num w:numId="56" w16cid:durableId="772936048">
-    <w:abstractNumId w:val="71"/>
+    <w:abstractNumId w:val="72"/>
   </w:num>
   <w:num w:numId="57" w16cid:durableId="626354845">
     <w:abstractNumId w:val="16"/>
@@ -28108,10 +28370,10 @@
     <w:abstractNumId w:val="34"/>
   </w:num>
   <w:num w:numId="61" w16cid:durableId="1104496260">
-    <w:abstractNumId w:val="82"/>
+    <w:abstractNumId w:val="83"/>
   </w:num>
   <w:num w:numId="62" w16cid:durableId="466969841">
-    <w:abstractNumId w:val="69"/>
+    <w:abstractNumId w:val="70"/>
   </w:num>
   <w:num w:numId="63" w16cid:durableId="258833444">
     <w:abstractNumId w:val="40"/>
@@ -28188,6 +28450,9 @@
   </w:num>
   <w:num w:numId="85" w16cid:durableId="1255867951">
     <w:abstractNumId w:val="0"/>
+  </w:num>
+  <w:num w:numId="86" w16cid:durableId="241451092">
+    <w:abstractNumId w:val="69"/>
   </w:num>
 </w:numbering>
 </file>

</xml_diff>

<commit_message>
Add input signals to the resource enforcement
</commit_message>
<xml_diff>
--- a/Algorithm_Design/Algorithm Design.docx
+++ b/Algorithm_Design/Algorithm Design.docx
@@ -16223,6 +16223,251 @@
         <w:t xml:space="preserve"> “Talk to Kubernetes and apply the change.”</w:t>
       </w:r>
     </w:p>
+    <w:p>
+      <w:pPr>
+        <w:spacing w:before="240" w:after="240"/>
+        <w:rPr>
+          <w:lang w:val="en-US"/>
+        </w:rPr>
+      </w:pPr>
+      <w:r>
+        <w:rPr>
+          <w:b/>
+          <w:bCs/>
+          <w:lang w:val="en-US"/>
+        </w:rPr>
+        <w:t>Input Signals</w:t>
+      </w:r>
+    </w:p>
+    <w:tbl>
+      <w:tblPr>
+        <w:tblW w:w="9360" w:type="dxa"/>
+        <w:tblCellMar>
+          <w:top w:w="15" w:type="dxa"/>
+          <w:left w:w="15" w:type="dxa"/>
+          <w:bottom w:w="15" w:type="dxa"/>
+          <w:right w:w="15" w:type="dxa"/>
+        </w:tblCellMar>
+        <w:tblLook w:val="04A0" w:firstRow="1" w:lastRow="0" w:firstColumn="1" w:lastColumn="0" w:noHBand="0" w:noVBand="1"/>
+      </w:tblPr>
+      <w:tblGrid>
+        <w:gridCol w:w="3024"/>
+        <w:gridCol w:w="4603"/>
+        <w:gridCol w:w="1733"/>
+      </w:tblGrid>
+      <w:tr>
+        <w:tc>
+          <w:tcPr>
+            <w:tcW w:w="0" w:type="auto"/>
+            <w:tcBorders>
+              <w:top w:val="single" w:sz="8" w:space="0" w:color="000000"/>
+              <w:left w:val="single" w:sz="8" w:space="0" w:color="000000"/>
+              <w:bottom w:val="single" w:sz="8" w:space="0" w:color="000000"/>
+              <w:right w:val="single" w:sz="8" w:space="0" w:color="000000"/>
+            </w:tcBorders>
+            <w:tcMar>
+              <w:top w:w="100" w:type="dxa"/>
+              <w:left w:w="100" w:type="dxa"/>
+              <w:bottom w:w="100" w:type="dxa"/>
+              <w:right w:w="100" w:type="dxa"/>
+            </w:tcMar>
+            <w:hideMark/>
+          </w:tcPr>
+          <w:p>
+            <w:pPr>
+              <w:spacing w:before="240" w:after="240"/>
+              <w:rPr>
+                <w:lang w:val="en-US"/>
+              </w:rPr>
+            </w:pPr>
+            <w:r>
+              <w:rPr>
+                <w:lang w:val="en-US"/>
+              </w:rPr>
+              <w:t>Signal</w:t>
+            </w:r>
+          </w:p>
+        </w:tc>
+        <w:tc>
+          <w:tcPr>
+            <w:tcW w:w="0" w:type="auto"/>
+            <w:tcBorders>
+              <w:top w:val="single" w:sz="8" w:space="0" w:color="000000"/>
+              <w:left w:val="single" w:sz="8" w:space="0" w:color="000000"/>
+              <w:bottom w:val="single" w:sz="8" w:space="0" w:color="000000"/>
+              <w:right w:val="single" w:sz="8" w:space="0" w:color="000000"/>
+            </w:tcBorders>
+            <w:tcMar>
+              <w:top w:w="100" w:type="dxa"/>
+              <w:left w:w="100" w:type="dxa"/>
+              <w:bottom w:w="100" w:type="dxa"/>
+              <w:right w:w="100" w:type="dxa"/>
+            </w:tcMar>
+            <w:hideMark/>
+          </w:tcPr>
+          <w:p>
+            <w:pPr>
+              <w:spacing w:before="240" w:after="240"/>
+              <w:rPr>
+                <w:lang w:val="en-US"/>
+              </w:rPr>
+            </w:pPr>
+            <w:r>
+              <w:rPr>
+                <w:lang w:val="en-US"/>
+              </w:rPr>
+              <w:t>Description</w:t>
+            </w:r>
+          </w:p>
+        </w:tc>
+        <w:tc>
+          <w:tcPr>
+            <w:tcW w:w="0" w:type="auto"/>
+            <w:tcBorders>
+              <w:top w:val="single" w:sz="8" w:space="0" w:color="000000"/>
+              <w:left w:val="single" w:sz="8" w:space="0" w:color="000000"/>
+              <w:bottom w:val="single" w:sz="8" w:space="0" w:color="000000"/>
+              <w:right w:val="single" w:sz="8" w:space="0" w:color="000000"/>
+            </w:tcBorders>
+            <w:tcMar>
+              <w:top w:w="100" w:type="dxa"/>
+              <w:left w:w="100" w:type="dxa"/>
+              <w:bottom w:w="100" w:type="dxa"/>
+              <w:right w:w="100" w:type="dxa"/>
+            </w:tcMar>
+            <w:hideMark/>
+          </w:tcPr>
+          <w:p>
+            <w:pPr>
+              <w:spacing w:before="240" w:after="240"/>
+              <w:rPr>
+                <w:lang w:val="en-US"/>
+              </w:rPr>
+            </w:pPr>
+            <w:r>
+              <w:rPr>
+                <w:lang w:val="en-US"/>
+              </w:rPr>
+              <w:t>Source</w:t>
+            </w:r>
+          </w:p>
+        </w:tc>
+      </w:tr>
+      <w:tr>
+        <w:tc>
+          <w:tcPr>
+            <w:tcW w:w="0" w:type="auto"/>
+            <w:tcBorders>
+              <w:top w:val="single" w:sz="8" w:space="0" w:color="000000"/>
+              <w:left w:val="single" w:sz="8" w:space="0" w:color="000000"/>
+              <w:bottom w:val="single" w:sz="8" w:space="0" w:color="000000"/>
+              <w:right w:val="single" w:sz="8" w:space="0" w:color="000000"/>
+            </w:tcBorders>
+            <w:tcMar>
+              <w:top w:w="100" w:type="dxa"/>
+              <w:left w:w="100" w:type="dxa"/>
+              <w:bottom w:w="100" w:type="dxa"/>
+              <w:right w:w="100" w:type="dxa"/>
+            </w:tcMar>
+            <w:hideMark/>
+          </w:tcPr>
+          <w:p>
+            <w:pPr>
+              <w:spacing w:before="240" w:after="240"/>
+              <w:rPr>
+                <w:lang w:val="en-US"/>
+              </w:rPr>
+            </w:pPr>
+            <w:proofErr w:type="spellStart"/>
+            <w:r>
+              <w:rPr>
+                <w:lang w:val="en-US"/>
+              </w:rPr>
+              <w:t>cpu_request</w:t>
+            </w:r>
+            <w:proofErr w:type="spellEnd"/>
+            <w:r>
+              <w:rPr>
+                <w:lang w:val="en-US"/>
+              </w:rPr>
+              <w:t xml:space="preserve">, </w:t>
+            </w:r>
+            <w:proofErr w:type="spellStart"/>
+            <w:r>
+              <w:rPr>
+                <w:lang w:val="en-US"/>
+              </w:rPr>
+              <w:t>memory_request</w:t>
+            </w:r>
+            <w:proofErr w:type="spellEnd"/>
+          </w:p>
+        </w:tc>
+        <w:tc>
+          <w:tcPr>
+            <w:tcW w:w="0" w:type="auto"/>
+            <w:tcBorders>
+              <w:top w:val="single" w:sz="8" w:space="0" w:color="000000"/>
+              <w:left w:val="single" w:sz="8" w:space="0" w:color="000000"/>
+              <w:bottom w:val="single" w:sz="8" w:space="0" w:color="000000"/>
+              <w:right w:val="single" w:sz="8" w:space="0" w:color="000000"/>
+            </w:tcBorders>
+            <w:tcMar>
+              <w:top w:w="100" w:type="dxa"/>
+              <w:left w:w="100" w:type="dxa"/>
+              <w:bottom w:w="100" w:type="dxa"/>
+              <w:right w:w="100" w:type="dxa"/>
+            </w:tcMar>
+            <w:hideMark/>
+          </w:tcPr>
+          <w:p>
+            <w:pPr>
+              <w:spacing w:before="240" w:after="240"/>
+              <w:rPr>
+                <w:lang w:val="en-US"/>
+              </w:rPr>
+            </w:pPr>
+            <w:r>
+              <w:rPr>
+                <w:lang w:val="en-US"/>
+              </w:rPr>
+              <w:t>New resource values to apply (e.g., 200m, 512Mi)</w:t>
+            </w:r>
+          </w:p>
+        </w:tc>
+        <w:tc>
+          <w:tcPr>
+            <w:tcW w:w="0" w:type="auto"/>
+            <w:tcBorders>
+              <w:top w:val="single" w:sz="8" w:space="0" w:color="000000"/>
+              <w:left w:val="single" w:sz="8" w:space="0" w:color="000000"/>
+              <w:bottom w:val="single" w:sz="8" w:space="0" w:color="000000"/>
+              <w:right w:val="single" w:sz="8" w:space="0" w:color="000000"/>
+            </w:tcBorders>
+            <w:tcMar>
+              <w:top w:w="100" w:type="dxa"/>
+              <w:left w:w="100" w:type="dxa"/>
+              <w:bottom w:w="100" w:type="dxa"/>
+              <w:right w:w="100" w:type="dxa"/>
+            </w:tcMar>
+            <w:hideMark/>
+          </w:tcPr>
+          <w:p>
+            <w:pPr>
+              <w:spacing w:before="240" w:after="240"/>
+              <w:rPr>
+                <w:lang w:val="en-US"/>
+              </w:rPr>
+            </w:pPr>
+            <w:r>
+              <w:rPr>
+                <w:lang w:val="en-US"/>
+              </w:rPr>
+              <w:t>Decision Module</w:t>
+            </w:r>
+          </w:p>
+        </w:tc>
+      </w:tr>
+    </w:tbl>
     <w:p>
       <w:pPr>
         <w:spacing w:before="240" w:after="240"/>

</xml_diff>

<commit_message>
Add k8s access methods
</commit_message>
<xml_diff>
--- a/Algorithm_Design/Algorithm Design.docx
+++ b/Algorithm_Design/Algorithm Design.docx
@@ -16331,6 +16331,154 @@
     <w:p>
       <w:pPr>
         <w:spacing w:before="240" w:after="240"/>
+        <w:rPr>
+          <w:lang w:val="en-US"/>
+        </w:rPr>
+      </w:pPr>
+      <w:r>
+        <w:rPr>
+          <w:b/>
+          <w:bCs/>
+          <w:lang w:val="en-US"/>
+        </w:rPr>
+        <w:t>Using the Kubernetes API</w:t>
+      </w:r>
+    </w:p>
+    <w:p>
+      <w:pPr>
+        <w:spacing w:before="240" w:after="240"/>
+        <w:rPr>
+          <w:lang w:val="en-US"/>
+        </w:rPr>
+      </w:pPr>
+      <w:r>
+        <w:rPr>
+          <w:lang w:val="en-US"/>
+        </w:rPr>
+        <w:t>Access Method:</w:t>
+      </w:r>
+    </w:p>
+    <w:p>
+      <w:pPr>
+        <w:numPr>
+          <w:ilvl w:val="0"/>
+          <w:numId w:val="88"/>
+        </w:numPr>
+        <w:spacing w:before="240" w:after="240"/>
+        <w:rPr>
+          <w:lang w:val="en-US"/>
+        </w:rPr>
+      </w:pPr>
+      <w:r>
+        <w:rPr>
+          <w:lang w:val="en-US"/>
+        </w:rPr>
+        <w:t>RESTful API calls to Kubernetes</w:t>
+      </w:r>
+    </w:p>
+    <w:p>
+      <w:pPr>
+        <w:numPr>
+          <w:ilvl w:val="0"/>
+          <w:numId w:val="88"/>
+        </w:numPr>
+        <w:spacing w:before="240" w:after="240"/>
+        <w:rPr>
+          <w:lang w:val="en-US"/>
+        </w:rPr>
+      </w:pPr>
+      <w:r>
+        <w:rPr>
+          <w:lang w:val="en-US"/>
+        </w:rPr>
+        <w:t>Via official client libraries:</w:t>
+      </w:r>
+    </w:p>
+    <w:p>
+      <w:pPr>
+        <w:numPr>
+          <w:ilvl w:val="1"/>
+          <w:numId w:val="88"/>
+        </w:numPr>
+        <w:spacing w:before="240" w:after="240"/>
+        <w:rPr>
+          <w:lang w:val="en-US"/>
+        </w:rPr>
+      </w:pPr>
+      <w:r>
+        <w:rPr>
+          <w:lang w:val="en-US"/>
+        </w:rPr>
+        <w:t xml:space="preserve">Python: </w:t>
+      </w:r>
+      <w:proofErr w:type="spellStart"/>
+      <w:r>
+        <w:rPr>
+          <w:lang w:val="en-US"/>
+        </w:rPr>
+        <w:t>kubernetes</w:t>
+      </w:r>
+      <w:proofErr w:type="spellEnd"/>
+      <w:r>
+        <w:rPr>
+          <w:lang w:val="en-US"/>
+        </w:rPr>
+        <w:t xml:space="preserve"> (pip install </w:t>
+      </w:r>
+      <w:proofErr w:type="spellStart"/>
+      <w:r>
+        <w:rPr>
+          <w:lang w:val="en-US"/>
+        </w:rPr>
+        <w:t>kubernetes</w:t>
+      </w:r>
+      <w:proofErr w:type="spellEnd"/>
+      <w:r>
+        <w:rPr>
+          <w:lang w:val="en-US"/>
+        </w:rPr>
+        <w:t>)</w:t>
+      </w:r>
+    </w:p>
+    <w:p>
+      <w:pPr>
+        <w:numPr>
+          <w:ilvl w:val="1"/>
+          <w:numId w:val="88"/>
+        </w:numPr>
+        <w:spacing w:before="240" w:after="240"/>
+        <w:rPr>
+          <w:lang w:val="en-US"/>
+        </w:rPr>
+      </w:pPr>
+      <w:r>
+        <w:rPr>
+          <w:lang w:val="en-US"/>
+        </w:rPr>
+        <w:t>Go: client-go</w:t>
+      </w:r>
+    </w:p>
+    <w:p>
+      <w:pPr>
+        <w:numPr>
+          <w:ilvl w:val="1"/>
+          <w:numId w:val="88"/>
+        </w:numPr>
+        <w:spacing w:before="240" w:after="240"/>
+        <w:rPr>
+          <w:lang w:val="en-US"/>
+        </w:rPr>
+      </w:pPr>
+      <w:r>
+        <w:rPr>
+          <w:lang w:val="en-US"/>
+        </w:rPr>
+        <w:t>Node.js: @kubernetes/client-node</w:t>
+      </w:r>
+    </w:p>
+    <w:p>
+      <w:pPr>
+        <w:spacing w:before="240" w:after="240"/>
       </w:pPr>
     </w:p>
     <w:p>
@@ -16649,6 +16797,155 @@
     </w:lvl>
   </w:abstractNum>
   <w:abstractNum w:abstractNumId="2" w15:restartNumberingAfterBreak="0">
+    <w:nsid w:val="061F0B3B"/>
+    <w:multiLevelType w:val="multilevel"/>
+    <w:tmpl w:val="005E7526"/>
+    <w:lvl w:ilvl="0">
+      <w:start w:val="1"/>
+      <w:numFmt w:val="bullet"/>
+      <w:lvlText w:val=""/>
+      <w:lvlJc w:val="left"/>
+      <w:pPr>
+        <w:tabs>
+          <w:tab w:val="num" w:pos="720"/>
+        </w:tabs>
+        <w:ind w:left="720" w:hanging="360"/>
+      </w:pPr>
+      <w:rPr>
+        <w:rFonts w:ascii="Symbol" w:hAnsi="Symbol" w:hint="default"/>
+        <w:sz w:val="20"/>
+      </w:rPr>
+    </w:lvl>
+    <w:lvl w:ilvl="1">
+      <w:start w:val="1"/>
+      <w:numFmt w:val="bullet"/>
+      <w:lvlText w:val="o"/>
+      <w:lvlJc w:val="left"/>
+      <w:pPr>
+        <w:tabs>
+          <w:tab w:val="num" w:pos="1440"/>
+        </w:tabs>
+        <w:ind w:left="1440" w:hanging="360"/>
+      </w:pPr>
+      <w:rPr>
+        <w:rFonts w:ascii="Courier New" w:hAnsi="Courier New" w:hint="default"/>
+        <w:sz w:val="20"/>
+      </w:rPr>
+    </w:lvl>
+    <w:lvl w:ilvl="2" w:tentative="1">
+      <w:start w:val="1"/>
+      <w:numFmt w:val="bullet"/>
+      <w:lvlText w:val=""/>
+      <w:lvlJc w:val="left"/>
+      <w:pPr>
+        <w:tabs>
+          <w:tab w:val="num" w:pos="2160"/>
+        </w:tabs>
+        <w:ind w:left="2160" w:hanging="360"/>
+      </w:pPr>
+      <w:rPr>
+        <w:rFonts w:ascii="Wingdings" w:hAnsi="Wingdings" w:hint="default"/>
+        <w:sz w:val="20"/>
+      </w:rPr>
+    </w:lvl>
+    <w:lvl w:ilvl="3" w:tentative="1">
+      <w:start w:val="1"/>
+      <w:numFmt w:val="bullet"/>
+      <w:lvlText w:val=""/>
+      <w:lvlJc w:val="left"/>
+      <w:pPr>
+        <w:tabs>
+          <w:tab w:val="num" w:pos="2880"/>
+        </w:tabs>
+        <w:ind w:left="2880" w:hanging="360"/>
+      </w:pPr>
+      <w:rPr>
+        <w:rFonts w:ascii="Wingdings" w:hAnsi="Wingdings" w:hint="default"/>
+        <w:sz w:val="20"/>
+      </w:rPr>
+    </w:lvl>
+    <w:lvl w:ilvl="4" w:tentative="1">
+      <w:start w:val="1"/>
+      <w:numFmt w:val="bullet"/>
+      <w:lvlText w:val=""/>
+      <w:lvlJc w:val="left"/>
+      <w:pPr>
+        <w:tabs>
+          <w:tab w:val="num" w:pos="3600"/>
+        </w:tabs>
+        <w:ind w:left="3600" w:hanging="360"/>
+      </w:pPr>
+      <w:rPr>
+        <w:rFonts w:ascii="Wingdings" w:hAnsi="Wingdings" w:hint="default"/>
+        <w:sz w:val="20"/>
+      </w:rPr>
+    </w:lvl>
+    <w:lvl w:ilvl="5" w:tentative="1">
+      <w:start w:val="1"/>
+      <w:numFmt w:val="bullet"/>
+      <w:lvlText w:val=""/>
+      <w:lvlJc w:val="left"/>
+      <w:pPr>
+        <w:tabs>
+          <w:tab w:val="num" w:pos="4320"/>
+        </w:tabs>
+        <w:ind w:left="4320" w:hanging="360"/>
+      </w:pPr>
+      <w:rPr>
+        <w:rFonts w:ascii="Wingdings" w:hAnsi="Wingdings" w:hint="default"/>
+        <w:sz w:val="20"/>
+      </w:rPr>
+    </w:lvl>
+    <w:lvl w:ilvl="6" w:tentative="1">
+      <w:start w:val="1"/>
+      <w:numFmt w:val="bullet"/>
+      <w:lvlText w:val=""/>
+      <w:lvlJc w:val="left"/>
+      <w:pPr>
+        <w:tabs>
+          <w:tab w:val="num" w:pos="5040"/>
+        </w:tabs>
+        <w:ind w:left="5040" w:hanging="360"/>
+      </w:pPr>
+      <w:rPr>
+        <w:rFonts w:ascii="Wingdings" w:hAnsi="Wingdings" w:hint="default"/>
+        <w:sz w:val="20"/>
+      </w:rPr>
+    </w:lvl>
+    <w:lvl w:ilvl="7" w:tentative="1">
+      <w:start w:val="1"/>
+      <w:numFmt w:val="bullet"/>
+      <w:lvlText w:val=""/>
+      <w:lvlJc w:val="left"/>
+      <w:pPr>
+        <w:tabs>
+          <w:tab w:val="num" w:pos="5760"/>
+        </w:tabs>
+        <w:ind w:left="5760" w:hanging="360"/>
+      </w:pPr>
+      <w:rPr>
+        <w:rFonts w:ascii="Wingdings" w:hAnsi="Wingdings" w:hint="default"/>
+        <w:sz w:val="20"/>
+      </w:rPr>
+    </w:lvl>
+    <w:lvl w:ilvl="8" w:tentative="1">
+      <w:start w:val="1"/>
+      <w:numFmt w:val="bullet"/>
+      <w:lvlText w:val=""/>
+      <w:lvlJc w:val="left"/>
+      <w:pPr>
+        <w:tabs>
+          <w:tab w:val="num" w:pos="6480"/>
+        </w:tabs>
+        <w:ind w:left="6480" w:hanging="360"/>
+      </w:pPr>
+      <w:rPr>
+        <w:rFonts w:ascii="Wingdings" w:hAnsi="Wingdings" w:hint="default"/>
+        <w:sz w:val="20"/>
+      </w:rPr>
+    </w:lvl>
+  </w:abstractNum>
+  <w:abstractNum w:abstractNumId="3" w15:restartNumberingAfterBreak="0">
     <w:nsid w:val="068F4201"/>
     <w:multiLevelType w:val="multilevel"/>
     <w:tmpl w:val="E8C0C40E"/>
@@ -16797,7 +17094,7 @@
       </w:rPr>
     </w:lvl>
   </w:abstractNum>
-  <w:abstractNum w:abstractNumId="3" w15:restartNumberingAfterBreak="0">
+  <w:abstractNum w:abstractNumId="4" w15:restartNumberingAfterBreak="0">
     <w:nsid w:val="0867140A"/>
     <w:multiLevelType w:val="multilevel"/>
     <w:tmpl w:val="E31C6A20"/>
@@ -16946,7 +17243,7 @@
       </w:rPr>
     </w:lvl>
   </w:abstractNum>
-  <w:abstractNum w:abstractNumId="4" w15:restartNumberingAfterBreak="0">
+  <w:abstractNum w:abstractNumId="5" w15:restartNumberingAfterBreak="0">
     <w:nsid w:val="09C211B7"/>
     <w:multiLevelType w:val="multilevel"/>
     <w:tmpl w:val="AC526F34"/>
@@ -17095,7 +17392,7 @@
       </w:rPr>
     </w:lvl>
   </w:abstractNum>
-  <w:abstractNum w:abstractNumId="5" w15:restartNumberingAfterBreak="0">
+  <w:abstractNum w:abstractNumId="6" w15:restartNumberingAfterBreak="0">
     <w:nsid w:val="09CF09A6"/>
     <w:multiLevelType w:val="multilevel"/>
     <w:tmpl w:val="8882784E"/>
@@ -17244,7 +17541,7 @@
       </w:rPr>
     </w:lvl>
   </w:abstractNum>
-  <w:abstractNum w:abstractNumId="6" w15:restartNumberingAfterBreak="0">
+  <w:abstractNum w:abstractNumId="7" w15:restartNumberingAfterBreak="0">
     <w:nsid w:val="0AA46F96"/>
     <w:multiLevelType w:val="multilevel"/>
     <w:tmpl w:val="5F080B38"/>
@@ -17393,7 +17690,7 @@
       </w:rPr>
     </w:lvl>
   </w:abstractNum>
-  <w:abstractNum w:abstractNumId="7" w15:restartNumberingAfterBreak="0">
+  <w:abstractNum w:abstractNumId="8" w15:restartNumberingAfterBreak="0">
     <w:nsid w:val="0D076C31"/>
     <w:multiLevelType w:val="multilevel"/>
     <w:tmpl w:val="E8D24CF0"/>
@@ -17542,7 +17839,7 @@
       </w:rPr>
     </w:lvl>
   </w:abstractNum>
-  <w:abstractNum w:abstractNumId="8" w15:restartNumberingAfterBreak="0">
+  <w:abstractNum w:abstractNumId="9" w15:restartNumberingAfterBreak="0">
     <w:nsid w:val="0E4D4A60"/>
     <w:multiLevelType w:val="multilevel"/>
     <w:tmpl w:val="F8D80FDA"/>
@@ -17691,7 +17988,7 @@
       </w:rPr>
     </w:lvl>
   </w:abstractNum>
-  <w:abstractNum w:abstractNumId="9" w15:restartNumberingAfterBreak="0">
+  <w:abstractNum w:abstractNumId="10" w15:restartNumberingAfterBreak="0">
     <w:nsid w:val="0FC80E77"/>
     <w:multiLevelType w:val="multilevel"/>
     <w:tmpl w:val="44828436"/>
@@ -17804,7 +18101,7 @@
       </w:rPr>
     </w:lvl>
   </w:abstractNum>
-  <w:abstractNum w:abstractNumId="10" w15:restartNumberingAfterBreak="0">
+  <w:abstractNum w:abstractNumId="11" w15:restartNumberingAfterBreak="0">
     <w:nsid w:val="10536639"/>
     <w:multiLevelType w:val="multilevel"/>
     <w:tmpl w:val="AF20DF12"/>
@@ -17953,7 +18250,7 @@
       </w:rPr>
     </w:lvl>
   </w:abstractNum>
-  <w:abstractNum w:abstractNumId="11" w15:restartNumberingAfterBreak="0">
+  <w:abstractNum w:abstractNumId="12" w15:restartNumberingAfterBreak="0">
     <w:nsid w:val="10AF48CE"/>
     <w:multiLevelType w:val="multilevel"/>
     <w:tmpl w:val="AD5297C8"/>
@@ -18066,7 +18363,7 @@
       </w:rPr>
     </w:lvl>
   </w:abstractNum>
-  <w:abstractNum w:abstractNumId="12" w15:restartNumberingAfterBreak="0">
+  <w:abstractNum w:abstractNumId="13" w15:restartNumberingAfterBreak="0">
     <w:nsid w:val="15FD5174"/>
     <w:multiLevelType w:val="multilevel"/>
     <w:tmpl w:val="3E465636"/>
@@ -18215,7 +18512,7 @@
       </w:rPr>
     </w:lvl>
   </w:abstractNum>
-  <w:abstractNum w:abstractNumId="13" w15:restartNumberingAfterBreak="0">
+  <w:abstractNum w:abstractNumId="14" w15:restartNumberingAfterBreak="0">
     <w:nsid w:val="179326B6"/>
     <w:multiLevelType w:val="multilevel"/>
     <w:tmpl w:val="BE4E387E"/>
@@ -18328,7 +18625,7 @@
       </w:rPr>
     </w:lvl>
   </w:abstractNum>
-  <w:abstractNum w:abstractNumId="14" w15:restartNumberingAfterBreak="0">
+  <w:abstractNum w:abstractNumId="15" w15:restartNumberingAfterBreak="0">
     <w:nsid w:val="1A653BCF"/>
     <w:multiLevelType w:val="multilevel"/>
     <w:tmpl w:val="7ED661EE"/>
@@ -18477,7 +18774,7 @@
       </w:rPr>
     </w:lvl>
   </w:abstractNum>
-  <w:abstractNum w:abstractNumId="15" w15:restartNumberingAfterBreak="0">
+  <w:abstractNum w:abstractNumId="16" w15:restartNumberingAfterBreak="0">
     <w:nsid w:val="1B2506F8"/>
     <w:multiLevelType w:val="multilevel"/>
     <w:tmpl w:val="EB92EA6E"/>
@@ -18626,7 +18923,7 @@
       </w:rPr>
     </w:lvl>
   </w:abstractNum>
-  <w:abstractNum w:abstractNumId="16" w15:restartNumberingAfterBreak="0">
+  <w:abstractNum w:abstractNumId="17" w15:restartNumberingAfterBreak="0">
     <w:nsid w:val="1EA722E4"/>
     <w:multiLevelType w:val="multilevel"/>
     <w:tmpl w:val="846A665C"/>
@@ -18775,7 +19072,7 @@
       </w:rPr>
     </w:lvl>
   </w:abstractNum>
-  <w:abstractNum w:abstractNumId="17" w15:restartNumberingAfterBreak="0">
+  <w:abstractNum w:abstractNumId="18" w15:restartNumberingAfterBreak="0">
     <w:nsid w:val="1F9375FB"/>
     <w:multiLevelType w:val="multilevel"/>
     <w:tmpl w:val="C7F21206"/>
@@ -18924,7 +19221,7 @@
       </w:rPr>
     </w:lvl>
   </w:abstractNum>
-  <w:abstractNum w:abstractNumId="18" w15:restartNumberingAfterBreak="0">
+  <w:abstractNum w:abstractNumId="19" w15:restartNumberingAfterBreak="0">
     <w:nsid w:val="204107D8"/>
     <w:multiLevelType w:val="multilevel"/>
     <w:tmpl w:val="3B160F56"/>
@@ -19073,7 +19370,7 @@
       </w:rPr>
     </w:lvl>
   </w:abstractNum>
-  <w:abstractNum w:abstractNumId="19" w15:restartNumberingAfterBreak="0">
+  <w:abstractNum w:abstractNumId="20" w15:restartNumberingAfterBreak="0">
     <w:nsid w:val="20C4440E"/>
     <w:multiLevelType w:val="multilevel"/>
     <w:tmpl w:val="21868D86"/>
@@ -19222,7 +19519,7 @@
       </w:rPr>
     </w:lvl>
   </w:abstractNum>
-  <w:abstractNum w:abstractNumId="20" w15:restartNumberingAfterBreak="0">
+  <w:abstractNum w:abstractNumId="21" w15:restartNumberingAfterBreak="0">
     <w:nsid w:val="21334DEE"/>
     <w:multiLevelType w:val="multilevel"/>
     <w:tmpl w:val="F8187498"/>
@@ -19371,7 +19668,7 @@
       </w:rPr>
     </w:lvl>
   </w:abstractNum>
-  <w:abstractNum w:abstractNumId="21" w15:restartNumberingAfterBreak="0">
+  <w:abstractNum w:abstractNumId="22" w15:restartNumberingAfterBreak="0">
     <w:nsid w:val="222A4C59"/>
     <w:multiLevelType w:val="multilevel"/>
     <w:tmpl w:val="8E6657D2"/>
@@ -19484,7 +19781,7 @@
       </w:rPr>
     </w:lvl>
   </w:abstractNum>
-  <w:abstractNum w:abstractNumId="22" w15:restartNumberingAfterBreak="0">
+  <w:abstractNum w:abstractNumId="23" w15:restartNumberingAfterBreak="0">
     <w:nsid w:val="231513D7"/>
     <w:multiLevelType w:val="multilevel"/>
     <w:tmpl w:val="AD9CBC62"/>
@@ -19633,7 +19930,7 @@
       </w:rPr>
     </w:lvl>
   </w:abstractNum>
-  <w:abstractNum w:abstractNumId="23" w15:restartNumberingAfterBreak="0">
+  <w:abstractNum w:abstractNumId="24" w15:restartNumberingAfterBreak="0">
     <w:nsid w:val="252774F6"/>
     <w:multiLevelType w:val="multilevel"/>
     <w:tmpl w:val="9E0EFF96"/>
@@ -19782,7 +20079,7 @@
       </w:rPr>
     </w:lvl>
   </w:abstractNum>
-  <w:abstractNum w:abstractNumId="24" w15:restartNumberingAfterBreak="0">
+  <w:abstractNum w:abstractNumId="25" w15:restartNumberingAfterBreak="0">
     <w:nsid w:val="284507DE"/>
     <w:multiLevelType w:val="multilevel"/>
     <w:tmpl w:val="FD484FD6"/>
@@ -19931,7 +20228,7 @@
       </w:rPr>
     </w:lvl>
   </w:abstractNum>
-  <w:abstractNum w:abstractNumId="25" w15:restartNumberingAfterBreak="0">
+  <w:abstractNum w:abstractNumId="26" w15:restartNumberingAfterBreak="0">
     <w:nsid w:val="2A497D7C"/>
     <w:multiLevelType w:val="multilevel"/>
     <w:tmpl w:val="828E1750"/>
@@ -20080,7 +20377,7 @@
       </w:rPr>
     </w:lvl>
   </w:abstractNum>
-  <w:abstractNum w:abstractNumId="26" w15:restartNumberingAfterBreak="0">
+  <w:abstractNum w:abstractNumId="27" w15:restartNumberingAfterBreak="0">
     <w:nsid w:val="2A6B164E"/>
     <w:multiLevelType w:val="multilevel"/>
     <w:tmpl w:val="B0A08ABA"/>
@@ -20229,7 +20526,7 @@
       </w:rPr>
     </w:lvl>
   </w:abstractNum>
-  <w:abstractNum w:abstractNumId="27" w15:restartNumberingAfterBreak="0">
+  <w:abstractNum w:abstractNumId="28" w15:restartNumberingAfterBreak="0">
     <w:nsid w:val="2AFB16D2"/>
     <w:multiLevelType w:val="multilevel"/>
     <w:tmpl w:val="47A6FA24"/>
@@ -20378,7 +20675,7 @@
       </w:rPr>
     </w:lvl>
   </w:abstractNum>
-  <w:abstractNum w:abstractNumId="28" w15:restartNumberingAfterBreak="0">
+  <w:abstractNum w:abstractNumId="29" w15:restartNumberingAfterBreak="0">
     <w:nsid w:val="2B0E63A8"/>
     <w:multiLevelType w:val="multilevel"/>
     <w:tmpl w:val="BB1E213C"/>
@@ -20527,7 +20824,7 @@
       </w:rPr>
     </w:lvl>
   </w:abstractNum>
-  <w:abstractNum w:abstractNumId="29" w15:restartNumberingAfterBreak="0">
+  <w:abstractNum w:abstractNumId="30" w15:restartNumberingAfterBreak="0">
     <w:nsid w:val="2C197349"/>
     <w:multiLevelType w:val="multilevel"/>
     <w:tmpl w:val="09FA0472"/>
@@ -20640,7 +20937,7 @@
       </w:rPr>
     </w:lvl>
   </w:abstractNum>
-  <w:abstractNum w:abstractNumId="30" w15:restartNumberingAfterBreak="0">
+  <w:abstractNum w:abstractNumId="31" w15:restartNumberingAfterBreak="0">
     <w:nsid w:val="2CEE51E9"/>
     <w:multiLevelType w:val="multilevel"/>
     <w:tmpl w:val="2332A45A"/>
@@ -20789,7 +21086,7 @@
       </w:rPr>
     </w:lvl>
   </w:abstractNum>
-  <w:abstractNum w:abstractNumId="31" w15:restartNumberingAfterBreak="0">
+  <w:abstractNum w:abstractNumId="32" w15:restartNumberingAfterBreak="0">
     <w:nsid w:val="2D0422B0"/>
     <w:multiLevelType w:val="multilevel"/>
     <w:tmpl w:val="F788BF7C"/>
@@ -20938,7 +21235,7 @@
       </w:rPr>
     </w:lvl>
   </w:abstractNum>
-  <w:abstractNum w:abstractNumId="32" w15:restartNumberingAfterBreak="0">
+  <w:abstractNum w:abstractNumId="33" w15:restartNumberingAfterBreak="0">
     <w:nsid w:val="2E234309"/>
     <w:multiLevelType w:val="multilevel"/>
     <w:tmpl w:val="DA186328"/>
@@ -21087,7 +21384,7 @@
       </w:rPr>
     </w:lvl>
   </w:abstractNum>
-  <w:abstractNum w:abstractNumId="33" w15:restartNumberingAfterBreak="0">
+  <w:abstractNum w:abstractNumId="34" w15:restartNumberingAfterBreak="0">
     <w:nsid w:val="2E9B3754"/>
     <w:multiLevelType w:val="multilevel"/>
     <w:tmpl w:val="850EE8CA"/>
@@ -21236,7 +21533,7 @@
       </w:rPr>
     </w:lvl>
   </w:abstractNum>
-  <w:abstractNum w:abstractNumId="34" w15:restartNumberingAfterBreak="0">
+  <w:abstractNum w:abstractNumId="35" w15:restartNumberingAfterBreak="0">
     <w:nsid w:val="2F1E41DC"/>
     <w:multiLevelType w:val="multilevel"/>
     <w:tmpl w:val="CA222150"/>
@@ -21385,7 +21682,7 @@
       </w:rPr>
     </w:lvl>
   </w:abstractNum>
-  <w:abstractNum w:abstractNumId="35" w15:restartNumberingAfterBreak="0">
+  <w:abstractNum w:abstractNumId="36" w15:restartNumberingAfterBreak="0">
     <w:nsid w:val="31124162"/>
     <w:multiLevelType w:val="multilevel"/>
     <w:tmpl w:val="3320AAE2"/>
@@ -21534,7 +21831,7 @@
       </w:rPr>
     </w:lvl>
   </w:abstractNum>
-  <w:abstractNum w:abstractNumId="36" w15:restartNumberingAfterBreak="0">
+  <w:abstractNum w:abstractNumId="37" w15:restartNumberingAfterBreak="0">
     <w:nsid w:val="31F37B8D"/>
     <w:multiLevelType w:val="multilevel"/>
     <w:tmpl w:val="6C22B61E"/>
@@ -21683,7 +21980,7 @@
       </w:rPr>
     </w:lvl>
   </w:abstractNum>
-  <w:abstractNum w:abstractNumId="37" w15:restartNumberingAfterBreak="0">
+  <w:abstractNum w:abstractNumId="38" w15:restartNumberingAfterBreak="0">
     <w:nsid w:val="325934D1"/>
     <w:multiLevelType w:val="multilevel"/>
     <w:tmpl w:val="DD722010"/>
@@ -21832,7 +22129,7 @@
       </w:rPr>
     </w:lvl>
   </w:abstractNum>
-  <w:abstractNum w:abstractNumId="38" w15:restartNumberingAfterBreak="0">
+  <w:abstractNum w:abstractNumId="39" w15:restartNumberingAfterBreak="0">
     <w:nsid w:val="33B97B82"/>
     <w:multiLevelType w:val="multilevel"/>
     <w:tmpl w:val="DEDAF2A0"/>
@@ -21945,7 +22242,7 @@
       </w:pPr>
     </w:lvl>
   </w:abstractNum>
-  <w:abstractNum w:abstractNumId="39" w15:restartNumberingAfterBreak="0">
+  <w:abstractNum w:abstractNumId="40" w15:restartNumberingAfterBreak="0">
     <w:nsid w:val="34555429"/>
     <w:multiLevelType w:val="multilevel"/>
     <w:tmpl w:val="E174C83E"/>
@@ -22094,7 +22391,7 @@
       </w:rPr>
     </w:lvl>
   </w:abstractNum>
-  <w:abstractNum w:abstractNumId="40" w15:restartNumberingAfterBreak="0">
+  <w:abstractNum w:abstractNumId="41" w15:restartNumberingAfterBreak="0">
     <w:nsid w:val="37BB3E3F"/>
     <w:multiLevelType w:val="multilevel"/>
     <w:tmpl w:val="783E3FC0"/>
@@ -22207,7 +22504,7 @@
       </w:pPr>
     </w:lvl>
   </w:abstractNum>
-  <w:abstractNum w:abstractNumId="41" w15:restartNumberingAfterBreak="0">
+  <w:abstractNum w:abstractNumId="42" w15:restartNumberingAfterBreak="0">
     <w:nsid w:val="3CAD03F3"/>
     <w:multiLevelType w:val="multilevel"/>
     <w:tmpl w:val="7764A5AC"/>
@@ -22356,7 +22653,7 @@
       </w:rPr>
     </w:lvl>
   </w:abstractNum>
-  <w:abstractNum w:abstractNumId="42" w15:restartNumberingAfterBreak="0">
+  <w:abstractNum w:abstractNumId="43" w15:restartNumberingAfterBreak="0">
     <w:nsid w:val="41A3430E"/>
     <w:multiLevelType w:val="multilevel"/>
     <w:tmpl w:val="5692966E"/>
@@ -22469,7 +22766,7 @@
       </w:rPr>
     </w:lvl>
   </w:abstractNum>
-  <w:abstractNum w:abstractNumId="43" w15:restartNumberingAfterBreak="0">
+  <w:abstractNum w:abstractNumId="44" w15:restartNumberingAfterBreak="0">
     <w:nsid w:val="436A7C75"/>
     <w:multiLevelType w:val="multilevel"/>
     <w:tmpl w:val="C93A3B88"/>
@@ -22582,7 +22879,7 @@
       </w:rPr>
     </w:lvl>
   </w:abstractNum>
-  <w:abstractNum w:abstractNumId="44" w15:restartNumberingAfterBreak="0">
+  <w:abstractNum w:abstractNumId="45" w15:restartNumberingAfterBreak="0">
     <w:nsid w:val="4776502C"/>
     <w:multiLevelType w:val="multilevel"/>
     <w:tmpl w:val="C9AEA23C"/>
@@ -22695,7 +22992,7 @@
       </w:rPr>
     </w:lvl>
   </w:abstractNum>
-  <w:abstractNum w:abstractNumId="45" w15:restartNumberingAfterBreak="0">
+  <w:abstractNum w:abstractNumId="46" w15:restartNumberingAfterBreak="0">
     <w:nsid w:val="48FD554D"/>
     <w:multiLevelType w:val="multilevel"/>
     <w:tmpl w:val="7E864ED8"/>
@@ -22808,7 +23105,7 @@
       </w:rPr>
     </w:lvl>
   </w:abstractNum>
-  <w:abstractNum w:abstractNumId="46" w15:restartNumberingAfterBreak="0">
+  <w:abstractNum w:abstractNumId="47" w15:restartNumberingAfterBreak="0">
     <w:nsid w:val="49C25940"/>
     <w:multiLevelType w:val="multilevel"/>
     <w:tmpl w:val="8A58BAE6"/>
@@ -22921,7 +23218,7 @@
       </w:pPr>
     </w:lvl>
   </w:abstractNum>
-  <w:abstractNum w:abstractNumId="47" w15:restartNumberingAfterBreak="0">
+  <w:abstractNum w:abstractNumId="48" w15:restartNumberingAfterBreak="0">
     <w:nsid w:val="4B606CE0"/>
     <w:multiLevelType w:val="multilevel"/>
     <w:tmpl w:val="36281EB0"/>
@@ -23070,7 +23367,7 @@
       </w:rPr>
     </w:lvl>
   </w:abstractNum>
-  <w:abstractNum w:abstractNumId="48" w15:restartNumberingAfterBreak="0">
+  <w:abstractNum w:abstractNumId="49" w15:restartNumberingAfterBreak="0">
     <w:nsid w:val="4BE149E3"/>
     <w:multiLevelType w:val="multilevel"/>
     <w:tmpl w:val="7966B7BE"/>
@@ -23219,7 +23516,7 @@
       </w:rPr>
     </w:lvl>
   </w:abstractNum>
-  <w:abstractNum w:abstractNumId="49" w15:restartNumberingAfterBreak="0">
+  <w:abstractNum w:abstractNumId="50" w15:restartNumberingAfterBreak="0">
     <w:nsid w:val="4D841985"/>
     <w:multiLevelType w:val="multilevel"/>
     <w:tmpl w:val="59C67908"/>
@@ -23368,7 +23665,7 @@
       </w:rPr>
     </w:lvl>
   </w:abstractNum>
-  <w:abstractNum w:abstractNumId="50" w15:restartNumberingAfterBreak="0">
+  <w:abstractNum w:abstractNumId="51" w15:restartNumberingAfterBreak="0">
     <w:nsid w:val="4EAF4C61"/>
     <w:multiLevelType w:val="multilevel"/>
     <w:tmpl w:val="EFD8CA18"/>
@@ -23517,7 +23814,7 @@
       </w:rPr>
     </w:lvl>
   </w:abstractNum>
-  <w:abstractNum w:abstractNumId="51" w15:restartNumberingAfterBreak="0">
+  <w:abstractNum w:abstractNumId="52" w15:restartNumberingAfterBreak="0">
     <w:nsid w:val="4FA12783"/>
     <w:multiLevelType w:val="multilevel"/>
     <w:tmpl w:val="048A6398"/>
@@ -23630,7 +23927,7 @@
       </w:rPr>
     </w:lvl>
   </w:abstractNum>
-  <w:abstractNum w:abstractNumId="52" w15:restartNumberingAfterBreak="0">
+  <w:abstractNum w:abstractNumId="53" w15:restartNumberingAfterBreak="0">
     <w:nsid w:val="4FA70186"/>
     <w:multiLevelType w:val="multilevel"/>
     <w:tmpl w:val="5DAC01F8"/>
@@ -23779,7 +24076,7 @@
       </w:rPr>
     </w:lvl>
   </w:abstractNum>
-  <w:abstractNum w:abstractNumId="53" w15:restartNumberingAfterBreak="0">
+  <w:abstractNum w:abstractNumId="54" w15:restartNumberingAfterBreak="0">
     <w:nsid w:val="501205FA"/>
     <w:multiLevelType w:val="multilevel"/>
     <w:tmpl w:val="CA4EB742"/>
@@ -23928,7 +24225,7 @@
       </w:rPr>
     </w:lvl>
   </w:abstractNum>
-  <w:abstractNum w:abstractNumId="54" w15:restartNumberingAfterBreak="0">
+  <w:abstractNum w:abstractNumId="55" w15:restartNumberingAfterBreak="0">
     <w:nsid w:val="562E769F"/>
     <w:multiLevelType w:val="multilevel"/>
     <w:tmpl w:val="22F8DB98"/>
@@ -24041,7 +24338,7 @@
       </w:pPr>
     </w:lvl>
   </w:abstractNum>
-  <w:abstractNum w:abstractNumId="55" w15:restartNumberingAfterBreak="0">
+  <w:abstractNum w:abstractNumId="56" w15:restartNumberingAfterBreak="0">
     <w:nsid w:val="57FC2F42"/>
     <w:multiLevelType w:val="multilevel"/>
     <w:tmpl w:val="65D28692"/>
@@ -24190,7 +24487,7 @@
       </w:rPr>
     </w:lvl>
   </w:abstractNum>
-  <w:abstractNum w:abstractNumId="56" w15:restartNumberingAfterBreak="0">
+  <w:abstractNum w:abstractNumId="57" w15:restartNumberingAfterBreak="0">
     <w:nsid w:val="590858A8"/>
     <w:multiLevelType w:val="multilevel"/>
     <w:tmpl w:val="FC8E944E"/>
@@ -24339,7 +24636,7 @@
       </w:rPr>
     </w:lvl>
   </w:abstractNum>
-  <w:abstractNum w:abstractNumId="57" w15:restartNumberingAfterBreak="0">
+  <w:abstractNum w:abstractNumId="58" w15:restartNumberingAfterBreak="0">
     <w:nsid w:val="591B2122"/>
     <w:multiLevelType w:val="multilevel"/>
     <w:tmpl w:val="B0CAD44A"/>
@@ -24488,7 +24785,7 @@
       </w:rPr>
     </w:lvl>
   </w:abstractNum>
-  <w:abstractNum w:abstractNumId="58" w15:restartNumberingAfterBreak="0">
+  <w:abstractNum w:abstractNumId="59" w15:restartNumberingAfterBreak="0">
     <w:nsid w:val="5BF175C3"/>
     <w:multiLevelType w:val="multilevel"/>
     <w:tmpl w:val="2F0C2AD0"/>
@@ -24637,7 +24934,7 @@
       </w:rPr>
     </w:lvl>
   </w:abstractNum>
-  <w:abstractNum w:abstractNumId="59" w15:restartNumberingAfterBreak="0">
+  <w:abstractNum w:abstractNumId="60" w15:restartNumberingAfterBreak="0">
     <w:nsid w:val="5C020BF1"/>
     <w:multiLevelType w:val="multilevel"/>
     <w:tmpl w:val="9490CAC4"/>
@@ -24786,7 +25083,7 @@
       </w:rPr>
     </w:lvl>
   </w:abstractNum>
-  <w:abstractNum w:abstractNumId="60" w15:restartNumberingAfterBreak="0">
+  <w:abstractNum w:abstractNumId="61" w15:restartNumberingAfterBreak="0">
     <w:nsid w:val="5FEF14DD"/>
     <w:multiLevelType w:val="multilevel"/>
     <w:tmpl w:val="0CC66FFC"/>
@@ -24935,7 +25232,7 @@
       </w:rPr>
     </w:lvl>
   </w:abstractNum>
-  <w:abstractNum w:abstractNumId="61" w15:restartNumberingAfterBreak="0">
+  <w:abstractNum w:abstractNumId="62" w15:restartNumberingAfterBreak="0">
     <w:nsid w:val="60A27091"/>
     <w:multiLevelType w:val="multilevel"/>
     <w:tmpl w:val="9B92C678"/>
@@ -25084,7 +25381,7 @@
       </w:rPr>
     </w:lvl>
   </w:abstractNum>
-  <w:abstractNum w:abstractNumId="62" w15:restartNumberingAfterBreak="0">
+  <w:abstractNum w:abstractNumId="63" w15:restartNumberingAfterBreak="0">
     <w:nsid w:val="612B0A56"/>
     <w:multiLevelType w:val="multilevel"/>
     <w:tmpl w:val="59E65296"/>
@@ -25233,7 +25530,7 @@
       </w:rPr>
     </w:lvl>
   </w:abstractNum>
-  <w:abstractNum w:abstractNumId="63" w15:restartNumberingAfterBreak="0">
+  <w:abstractNum w:abstractNumId="64" w15:restartNumberingAfterBreak="0">
     <w:nsid w:val="644F7614"/>
     <w:multiLevelType w:val="multilevel"/>
     <w:tmpl w:val="5B369C1A"/>
@@ -25382,7 +25679,7 @@
       </w:rPr>
     </w:lvl>
   </w:abstractNum>
-  <w:abstractNum w:abstractNumId="64" w15:restartNumberingAfterBreak="0">
+  <w:abstractNum w:abstractNumId="65" w15:restartNumberingAfterBreak="0">
     <w:nsid w:val="646666B9"/>
     <w:multiLevelType w:val="multilevel"/>
     <w:tmpl w:val="2502438A"/>
@@ -25531,7 +25828,7 @@
       </w:rPr>
     </w:lvl>
   </w:abstractNum>
-  <w:abstractNum w:abstractNumId="65" w15:restartNumberingAfterBreak="0">
+  <w:abstractNum w:abstractNumId="66" w15:restartNumberingAfterBreak="0">
     <w:nsid w:val="64B537C3"/>
     <w:multiLevelType w:val="multilevel"/>
     <w:tmpl w:val="0B9815C4"/>
@@ -25680,7 +25977,7 @@
       </w:rPr>
     </w:lvl>
   </w:abstractNum>
-  <w:abstractNum w:abstractNumId="66" w15:restartNumberingAfterBreak="0">
+  <w:abstractNum w:abstractNumId="67" w15:restartNumberingAfterBreak="0">
     <w:nsid w:val="66481F73"/>
     <w:multiLevelType w:val="multilevel"/>
     <w:tmpl w:val="8C5051F2"/>
@@ -25793,7 +26090,7 @@
       </w:rPr>
     </w:lvl>
   </w:abstractNum>
-  <w:abstractNum w:abstractNumId="67" w15:restartNumberingAfterBreak="0">
+  <w:abstractNum w:abstractNumId="68" w15:restartNumberingAfterBreak="0">
     <w:nsid w:val="67DD48BB"/>
     <w:multiLevelType w:val="multilevel"/>
     <w:tmpl w:val="D0CCC972"/>
@@ -25914,7 +26211,7 @@
       </w:pPr>
     </w:lvl>
   </w:abstractNum>
-  <w:abstractNum w:abstractNumId="68" w15:restartNumberingAfterBreak="0">
+  <w:abstractNum w:abstractNumId="69" w15:restartNumberingAfterBreak="0">
     <w:nsid w:val="68415C96"/>
     <w:multiLevelType w:val="multilevel"/>
     <w:tmpl w:val="43A2E87C"/>
@@ -26063,7 +26360,7 @@
       </w:rPr>
     </w:lvl>
   </w:abstractNum>
-  <w:abstractNum w:abstractNumId="69" w15:restartNumberingAfterBreak="0">
+  <w:abstractNum w:abstractNumId="70" w15:restartNumberingAfterBreak="0">
     <w:nsid w:val="68D86F84"/>
     <w:multiLevelType w:val="multilevel"/>
     <w:tmpl w:val="BDD2C4E6"/>
@@ -26212,7 +26509,7 @@
       </w:rPr>
     </w:lvl>
   </w:abstractNum>
-  <w:abstractNum w:abstractNumId="70" w15:restartNumberingAfterBreak="0">
+  <w:abstractNum w:abstractNumId="71" w15:restartNumberingAfterBreak="0">
     <w:nsid w:val="69715E41"/>
     <w:multiLevelType w:val="multilevel"/>
     <w:tmpl w:val="4B7E8FA4"/>
@@ -26361,7 +26658,7 @@
       </w:rPr>
     </w:lvl>
   </w:abstractNum>
-  <w:abstractNum w:abstractNumId="71" w15:restartNumberingAfterBreak="0">
+  <w:abstractNum w:abstractNumId="72" w15:restartNumberingAfterBreak="0">
     <w:nsid w:val="6A922C07"/>
     <w:multiLevelType w:val="multilevel"/>
     <w:tmpl w:val="7990179C"/>
@@ -26510,7 +26807,7 @@
       </w:rPr>
     </w:lvl>
   </w:abstractNum>
-  <w:abstractNum w:abstractNumId="72" w15:restartNumberingAfterBreak="0">
+  <w:abstractNum w:abstractNumId="73" w15:restartNumberingAfterBreak="0">
     <w:nsid w:val="6D2E42E5"/>
     <w:multiLevelType w:val="multilevel"/>
     <w:tmpl w:val="315C2372"/>
@@ -26659,7 +26956,7 @@
       </w:rPr>
     </w:lvl>
   </w:abstractNum>
-  <w:abstractNum w:abstractNumId="73" w15:restartNumberingAfterBreak="0">
+  <w:abstractNum w:abstractNumId="74" w15:restartNumberingAfterBreak="0">
     <w:nsid w:val="6F2078CC"/>
     <w:multiLevelType w:val="multilevel"/>
     <w:tmpl w:val="E88849CA"/>
@@ -26808,7 +27105,7 @@
       </w:rPr>
     </w:lvl>
   </w:abstractNum>
-  <w:abstractNum w:abstractNumId="74" w15:restartNumberingAfterBreak="0">
+  <w:abstractNum w:abstractNumId="75" w15:restartNumberingAfterBreak="0">
     <w:nsid w:val="6FBA7BCB"/>
     <w:multiLevelType w:val="multilevel"/>
     <w:tmpl w:val="C40228BC"/>
@@ -26957,7 +27254,7 @@
       </w:rPr>
     </w:lvl>
   </w:abstractNum>
-  <w:abstractNum w:abstractNumId="75" w15:restartNumberingAfterBreak="0">
+  <w:abstractNum w:abstractNumId="76" w15:restartNumberingAfterBreak="0">
     <w:nsid w:val="7192442D"/>
     <w:multiLevelType w:val="multilevel"/>
     <w:tmpl w:val="53508544"/>
@@ -27106,7 +27403,7 @@
       </w:rPr>
     </w:lvl>
   </w:abstractNum>
-  <w:abstractNum w:abstractNumId="76" w15:restartNumberingAfterBreak="0">
+  <w:abstractNum w:abstractNumId="77" w15:restartNumberingAfterBreak="0">
     <w:nsid w:val="723A6D4D"/>
     <w:multiLevelType w:val="multilevel"/>
     <w:tmpl w:val="E3C49226"/>
@@ -27255,7 +27552,7 @@
       </w:rPr>
     </w:lvl>
   </w:abstractNum>
-  <w:abstractNum w:abstractNumId="77" w15:restartNumberingAfterBreak="0">
+  <w:abstractNum w:abstractNumId="78" w15:restartNumberingAfterBreak="0">
     <w:nsid w:val="72CC5AEC"/>
     <w:multiLevelType w:val="multilevel"/>
     <w:tmpl w:val="A02C5534"/>
@@ -27368,7 +27665,7 @@
       </w:rPr>
     </w:lvl>
   </w:abstractNum>
-  <w:abstractNum w:abstractNumId="78" w15:restartNumberingAfterBreak="0">
+  <w:abstractNum w:abstractNumId="79" w15:restartNumberingAfterBreak="0">
     <w:nsid w:val="74E40DD0"/>
     <w:multiLevelType w:val="multilevel"/>
     <w:tmpl w:val="0FAA3AD4"/>
@@ -27517,7 +27814,7 @@
       </w:rPr>
     </w:lvl>
   </w:abstractNum>
-  <w:abstractNum w:abstractNumId="79" w15:restartNumberingAfterBreak="0">
+  <w:abstractNum w:abstractNumId="80" w15:restartNumberingAfterBreak="0">
     <w:nsid w:val="752B55B4"/>
     <w:multiLevelType w:val="multilevel"/>
     <w:tmpl w:val="5EEACEE2"/>
@@ -27666,7 +27963,7 @@
       </w:rPr>
     </w:lvl>
   </w:abstractNum>
-  <w:abstractNum w:abstractNumId="80" w15:restartNumberingAfterBreak="0">
+  <w:abstractNum w:abstractNumId="81" w15:restartNumberingAfterBreak="0">
     <w:nsid w:val="75D66463"/>
     <w:multiLevelType w:val="multilevel"/>
     <w:tmpl w:val="003AF356"/>
@@ -27815,7 +28112,7 @@
       </w:rPr>
     </w:lvl>
   </w:abstractNum>
-  <w:abstractNum w:abstractNumId="81" w15:restartNumberingAfterBreak="0">
+  <w:abstractNum w:abstractNumId="82" w15:restartNumberingAfterBreak="0">
     <w:nsid w:val="76671B1B"/>
     <w:multiLevelType w:val="multilevel"/>
     <w:tmpl w:val="03C62898"/>
@@ -27964,7 +28261,7 @@
       </w:rPr>
     </w:lvl>
   </w:abstractNum>
-  <w:abstractNum w:abstractNumId="82" w15:restartNumberingAfterBreak="0">
+  <w:abstractNum w:abstractNumId="83" w15:restartNumberingAfterBreak="0">
     <w:nsid w:val="77776821"/>
     <w:multiLevelType w:val="multilevel"/>
     <w:tmpl w:val="00283C20"/>
@@ -28113,7 +28410,7 @@
       </w:rPr>
     </w:lvl>
   </w:abstractNum>
-  <w:abstractNum w:abstractNumId="83" w15:restartNumberingAfterBreak="0">
+  <w:abstractNum w:abstractNumId="84" w15:restartNumberingAfterBreak="0">
     <w:nsid w:val="7BE30E84"/>
     <w:multiLevelType w:val="multilevel"/>
     <w:tmpl w:val="0FDCE2F6"/>
@@ -28226,7 +28523,7 @@
       </w:rPr>
     </w:lvl>
   </w:abstractNum>
-  <w:abstractNum w:abstractNumId="84" w15:restartNumberingAfterBreak="0">
+  <w:abstractNum w:abstractNumId="85" w15:restartNumberingAfterBreak="0">
     <w:nsid w:val="7D4D571E"/>
     <w:multiLevelType w:val="multilevel"/>
     <w:tmpl w:val="A9048A64"/>
@@ -28376,82 +28673,82 @@
     </w:lvl>
   </w:abstractNum>
   <w:num w:numId="1" w16cid:durableId="1437290431">
+    <w:abstractNumId w:val="45"/>
+  </w:num>
+  <w:num w:numId="2" w16cid:durableId="1202326163">
+    <w:abstractNumId w:val="10"/>
+  </w:num>
+  <w:num w:numId="3" w16cid:durableId="1300456343">
+    <w:abstractNumId w:val="46"/>
+  </w:num>
+  <w:num w:numId="4" w16cid:durableId="137573489">
+    <w:abstractNumId w:val="52"/>
+  </w:num>
+  <w:num w:numId="5" w16cid:durableId="199513919">
+    <w:abstractNumId w:val="78"/>
+  </w:num>
+  <w:num w:numId="6" w16cid:durableId="1733430336">
+    <w:abstractNumId w:val="67"/>
+  </w:num>
+  <w:num w:numId="7" w16cid:durableId="1246108229">
+    <w:abstractNumId w:val="43"/>
+  </w:num>
+  <w:num w:numId="8" w16cid:durableId="208734922">
+    <w:abstractNumId w:val="22"/>
+  </w:num>
+  <w:num w:numId="9" w16cid:durableId="97263049">
+    <w:abstractNumId w:val="84"/>
+  </w:num>
+  <w:num w:numId="10" w16cid:durableId="432897170">
+    <w:abstractNumId w:val="14"/>
+  </w:num>
+  <w:num w:numId="11" w16cid:durableId="637416972">
+    <w:abstractNumId w:val="12"/>
+  </w:num>
+  <w:num w:numId="12" w16cid:durableId="68428891">
+    <w:abstractNumId w:val="30"/>
+  </w:num>
+  <w:num w:numId="13" w16cid:durableId="492524219">
     <w:abstractNumId w:val="44"/>
   </w:num>
-  <w:num w:numId="2" w16cid:durableId="1202326163">
-    <w:abstractNumId w:val="9"/>
+  <w:num w:numId="14" w16cid:durableId="336273633">
+    <w:abstractNumId w:val="83"/>
   </w:num>
-  <w:num w:numId="3" w16cid:durableId="1300456343">
-    <w:abstractNumId w:val="45"/>
+  <w:num w:numId="15" w16cid:durableId="311564650">
+    <w:abstractNumId w:val="16"/>
   </w:num>
-  <w:num w:numId="4" w16cid:durableId="137573489">
-    <w:abstractNumId w:val="51"/>
+  <w:num w:numId="16" w16cid:durableId="1143891263">
+    <w:abstractNumId w:val="31"/>
   </w:num>
-  <w:num w:numId="5" w16cid:durableId="199513919">
+  <w:num w:numId="17" w16cid:durableId="482936828">
+    <w:abstractNumId w:val="79"/>
+  </w:num>
+  <w:num w:numId="18" w16cid:durableId="260264080">
+    <w:abstractNumId w:val="8"/>
+  </w:num>
+  <w:num w:numId="19" w16cid:durableId="226570292">
+    <w:abstractNumId w:val="76"/>
+  </w:num>
+  <w:num w:numId="20" w16cid:durableId="1570925250">
+    <w:abstractNumId w:val="82"/>
+  </w:num>
+  <w:num w:numId="21" w16cid:durableId="2119639407">
+    <w:abstractNumId w:val="57"/>
+  </w:num>
+  <w:num w:numId="22" w16cid:durableId="1012687195">
+    <w:abstractNumId w:val="65"/>
+  </w:num>
+  <w:num w:numId="23" w16cid:durableId="1110664511">
+    <w:abstractNumId w:val="33"/>
+  </w:num>
+  <w:num w:numId="24" w16cid:durableId="710886710">
     <w:abstractNumId w:val="77"/>
   </w:num>
-  <w:num w:numId="6" w16cid:durableId="1733430336">
-    <w:abstractNumId w:val="66"/>
-  </w:num>
-  <w:num w:numId="7" w16cid:durableId="1246108229">
-    <w:abstractNumId w:val="42"/>
-  </w:num>
-  <w:num w:numId="8" w16cid:durableId="208734922">
-    <w:abstractNumId w:val="21"/>
-  </w:num>
-  <w:num w:numId="9" w16cid:durableId="97263049">
-    <w:abstractNumId w:val="83"/>
-  </w:num>
-  <w:num w:numId="10" w16cid:durableId="432897170">
-    <w:abstractNumId w:val="13"/>
-  </w:num>
-  <w:num w:numId="11" w16cid:durableId="637416972">
-    <w:abstractNumId w:val="11"/>
-  </w:num>
-  <w:num w:numId="12" w16cid:durableId="68428891">
-    <w:abstractNumId w:val="29"/>
-  </w:num>
-  <w:num w:numId="13" w16cid:durableId="492524219">
-    <w:abstractNumId w:val="43"/>
-  </w:num>
-  <w:num w:numId="14" w16cid:durableId="336273633">
-    <w:abstractNumId w:val="82"/>
-  </w:num>
-  <w:num w:numId="15" w16cid:durableId="311564650">
-    <w:abstractNumId w:val="15"/>
-  </w:num>
-  <w:num w:numId="16" w16cid:durableId="1143891263">
-    <w:abstractNumId w:val="30"/>
-  </w:num>
-  <w:num w:numId="17" w16cid:durableId="482936828">
-    <w:abstractNumId w:val="78"/>
-  </w:num>
-  <w:num w:numId="18" w16cid:durableId="260264080">
-    <w:abstractNumId w:val="7"/>
-  </w:num>
-  <w:num w:numId="19" w16cid:durableId="226570292">
-    <w:abstractNumId w:val="75"/>
-  </w:num>
-  <w:num w:numId="20" w16cid:durableId="1570925250">
-    <w:abstractNumId w:val="81"/>
-  </w:num>
-  <w:num w:numId="21" w16cid:durableId="2119639407">
-    <w:abstractNumId w:val="56"/>
-  </w:num>
-  <w:num w:numId="22" w16cid:durableId="1012687195">
-    <w:abstractNumId w:val="64"/>
-  </w:num>
-  <w:num w:numId="23" w16cid:durableId="1110664511">
-    <w:abstractNumId w:val="32"/>
-  </w:num>
-  <w:num w:numId="24" w16cid:durableId="710886710">
-    <w:abstractNumId w:val="76"/>
-  </w:num>
   <w:num w:numId="25" w16cid:durableId="732847311">
-    <w:abstractNumId w:val="72"/>
+    <w:abstractNumId w:val="73"/>
   </w:num>
   <w:num w:numId="26" w16cid:durableId="1837914506">
-    <w:abstractNumId w:val="31"/>
+    <w:abstractNumId w:val="32"/>
     <w:lvlOverride w:ilvl="0">
       <w:lvl w:ilvl="0">
         <w:numFmt w:val="bullet"/>
@@ -28471,7 +28768,7 @@
     </w:lvlOverride>
   </w:num>
   <w:num w:numId="27" w16cid:durableId="1620868946">
-    <w:abstractNumId w:val="31"/>
+    <w:abstractNumId w:val="32"/>
     <w:lvlOverride w:ilvl="0">
       <w:lvl w:ilvl="0">
         <w:numFmt w:val="bullet"/>
@@ -28491,10 +28788,10 @@
     </w:lvlOverride>
   </w:num>
   <w:num w:numId="28" w16cid:durableId="986278491">
-    <w:abstractNumId w:val="50"/>
+    <w:abstractNumId w:val="51"/>
   </w:num>
   <w:num w:numId="29" w16cid:durableId="2011327678">
-    <w:abstractNumId w:val="74"/>
+    <w:abstractNumId w:val="75"/>
     <w:lvlOverride w:ilvl="0">
       <w:lvl w:ilvl="0">
         <w:numFmt w:val="bullet"/>
@@ -28514,7 +28811,7 @@
     </w:lvlOverride>
   </w:num>
   <w:num w:numId="30" w16cid:durableId="1542010019">
-    <w:abstractNumId w:val="74"/>
+    <w:abstractNumId w:val="75"/>
     <w:lvlOverride w:ilvl="0">
       <w:lvl w:ilvl="0">
         <w:numFmt w:val="bullet"/>
@@ -28534,106 +28831,106 @@
     </w:lvlOverride>
   </w:num>
   <w:num w:numId="31" w16cid:durableId="1966346019">
-    <w:abstractNumId w:val="52"/>
+    <w:abstractNumId w:val="53"/>
   </w:num>
   <w:num w:numId="32" w16cid:durableId="1568881302">
-    <w:abstractNumId w:val="62"/>
+    <w:abstractNumId w:val="63"/>
   </w:num>
   <w:num w:numId="33" w16cid:durableId="968239483">
-    <w:abstractNumId w:val="48"/>
+    <w:abstractNumId w:val="49"/>
   </w:num>
   <w:num w:numId="34" w16cid:durableId="1500148857">
+    <w:abstractNumId w:val="6"/>
+  </w:num>
+  <w:num w:numId="35" w16cid:durableId="1541240200">
     <w:abstractNumId w:val="5"/>
   </w:num>
-  <w:num w:numId="35" w16cid:durableId="1541240200">
+  <w:num w:numId="36" w16cid:durableId="637224935">
+    <w:abstractNumId w:val="42"/>
+  </w:num>
+  <w:num w:numId="37" w16cid:durableId="1115447234">
+    <w:abstractNumId w:val="15"/>
+  </w:num>
+  <w:num w:numId="38" w16cid:durableId="1293092093">
+    <w:abstractNumId w:val="47"/>
+  </w:num>
+  <w:num w:numId="39" w16cid:durableId="22946005">
+    <w:abstractNumId w:val="56"/>
+  </w:num>
+  <w:num w:numId="40" w16cid:durableId="688675770">
+    <w:abstractNumId w:val="36"/>
+  </w:num>
+  <w:num w:numId="41" w16cid:durableId="1471053285">
+    <w:abstractNumId w:val="19"/>
+  </w:num>
+  <w:num w:numId="42" w16cid:durableId="1800536700">
     <w:abstractNumId w:val="4"/>
   </w:num>
-  <w:num w:numId="36" w16cid:durableId="637224935">
-    <w:abstractNumId w:val="41"/>
+  <w:num w:numId="43" w16cid:durableId="1455562841">
+    <w:abstractNumId w:val="81"/>
   </w:num>
-  <w:num w:numId="37" w16cid:durableId="1115447234">
-    <w:abstractNumId w:val="14"/>
+  <w:num w:numId="44" w16cid:durableId="1042558863">
+    <w:abstractNumId w:val="40"/>
   </w:num>
-  <w:num w:numId="38" w16cid:durableId="1293092093">
-    <w:abstractNumId w:val="46"/>
+  <w:num w:numId="45" w16cid:durableId="1176962845">
+    <w:abstractNumId w:val="50"/>
   </w:num>
-  <w:num w:numId="39" w16cid:durableId="22946005">
-    <w:abstractNumId w:val="55"/>
+  <w:num w:numId="46" w16cid:durableId="1024787469">
+    <w:abstractNumId w:val="9"/>
   </w:num>
-  <w:num w:numId="40" w16cid:durableId="688675770">
-    <w:abstractNumId w:val="35"/>
+  <w:num w:numId="47" w16cid:durableId="2026053242">
+    <w:abstractNumId w:val="13"/>
   </w:num>
-  <w:num w:numId="41" w16cid:durableId="1471053285">
-    <w:abstractNumId w:val="18"/>
-  </w:num>
-  <w:num w:numId="42" w16cid:durableId="1800536700">
-    <w:abstractNumId w:val="3"/>
-  </w:num>
-  <w:num w:numId="43" w16cid:durableId="1455562841">
+  <w:num w:numId="48" w16cid:durableId="738014393">
     <w:abstractNumId w:val="80"/>
   </w:num>
-  <w:num w:numId="44" w16cid:durableId="1042558863">
-    <w:abstractNumId w:val="39"/>
-  </w:num>
-  <w:num w:numId="45" w16cid:durableId="1176962845">
-    <w:abstractNumId w:val="49"/>
-  </w:num>
-  <w:num w:numId="46" w16cid:durableId="1024787469">
-    <w:abstractNumId w:val="8"/>
-  </w:num>
-  <w:num w:numId="47" w16cid:durableId="2026053242">
-    <w:abstractNumId w:val="12"/>
-  </w:num>
-  <w:num w:numId="48" w16cid:durableId="738014393">
-    <w:abstractNumId w:val="79"/>
-  </w:num>
   <w:num w:numId="49" w16cid:durableId="111555743">
-    <w:abstractNumId w:val="63"/>
+    <w:abstractNumId w:val="64"/>
   </w:num>
   <w:num w:numId="50" w16cid:durableId="764572877">
     <w:abstractNumId w:val="1"/>
   </w:num>
   <w:num w:numId="51" w16cid:durableId="1646663882">
+    <w:abstractNumId w:val="18"/>
+  </w:num>
+  <w:num w:numId="52" w16cid:durableId="1953392207">
+    <w:abstractNumId w:val="20"/>
+  </w:num>
+  <w:num w:numId="53" w16cid:durableId="1071267899">
+    <w:abstractNumId w:val="27"/>
+  </w:num>
+  <w:num w:numId="54" w16cid:durableId="789782351">
+    <w:abstractNumId w:val="69"/>
+  </w:num>
+  <w:num w:numId="55" w16cid:durableId="1741908431">
+    <w:abstractNumId w:val="54"/>
+  </w:num>
+  <w:num w:numId="56" w16cid:durableId="772936048">
+    <w:abstractNumId w:val="74"/>
+  </w:num>
+  <w:num w:numId="57" w16cid:durableId="626354845">
     <w:abstractNumId w:val="17"/>
   </w:num>
-  <w:num w:numId="52" w16cid:durableId="1953392207">
-    <w:abstractNumId w:val="19"/>
-  </w:num>
-  <w:num w:numId="53" w16cid:durableId="1071267899">
-    <w:abstractNumId w:val="26"/>
-  </w:num>
-  <w:num w:numId="54" w16cid:durableId="789782351">
-    <w:abstractNumId w:val="68"/>
-  </w:num>
-  <w:num w:numId="55" w16cid:durableId="1741908431">
-    <w:abstractNumId w:val="53"/>
-  </w:num>
-  <w:num w:numId="56" w16cid:durableId="772936048">
-    <w:abstractNumId w:val="73"/>
-  </w:num>
-  <w:num w:numId="57" w16cid:durableId="626354845">
-    <w:abstractNumId w:val="16"/>
-  </w:num>
   <w:num w:numId="58" w16cid:durableId="599948363">
-    <w:abstractNumId w:val="59"/>
+    <w:abstractNumId w:val="60"/>
   </w:num>
   <w:num w:numId="59" w16cid:durableId="1562212107">
-    <w:abstractNumId w:val="6"/>
+    <w:abstractNumId w:val="7"/>
   </w:num>
   <w:num w:numId="60" w16cid:durableId="706881568">
-    <w:abstractNumId w:val="34"/>
+    <w:abstractNumId w:val="35"/>
   </w:num>
   <w:num w:numId="61" w16cid:durableId="1104496260">
-    <w:abstractNumId w:val="84"/>
+    <w:abstractNumId w:val="85"/>
   </w:num>
   <w:num w:numId="62" w16cid:durableId="466969841">
-    <w:abstractNumId w:val="71"/>
+    <w:abstractNumId w:val="72"/>
   </w:num>
   <w:num w:numId="63" w16cid:durableId="258833444">
-    <w:abstractNumId w:val="40"/>
+    <w:abstractNumId w:val="41"/>
   </w:num>
   <w:num w:numId="64" w16cid:durableId="929042489">
-    <w:abstractNumId w:val="38"/>
+    <w:abstractNumId w:val="39"/>
     <w:lvlOverride w:ilvl="0">
       <w:lvl w:ilvl="0">
         <w:numFmt w:val="decimal"/>
@@ -28643,73 +28940,76 @@
     </w:lvlOverride>
   </w:num>
   <w:num w:numId="65" w16cid:durableId="622690288">
+    <w:abstractNumId w:val="29"/>
+  </w:num>
+  <w:num w:numId="66" w16cid:durableId="1398822626">
+    <w:abstractNumId w:val="62"/>
+  </w:num>
+  <w:num w:numId="67" w16cid:durableId="1681424162">
+    <w:abstractNumId w:val="59"/>
+  </w:num>
+  <w:num w:numId="68" w16cid:durableId="532157353">
+    <w:abstractNumId w:val="11"/>
+  </w:num>
+  <w:num w:numId="69" w16cid:durableId="664893729">
+    <w:abstractNumId w:val="66"/>
+  </w:num>
+  <w:num w:numId="70" w16cid:durableId="1653678076">
     <w:abstractNumId w:val="28"/>
   </w:num>
-  <w:num w:numId="66" w16cid:durableId="1398822626">
+  <w:num w:numId="71" w16cid:durableId="595482060">
+    <w:abstractNumId w:val="38"/>
+  </w:num>
+  <w:num w:numId="72" w16cid:durableId="576017596">
+    <w:abstractNumId w:val="34"/>
+  </w:num>
+  <w:num w:numId="73" w16cid:durableId="1835685882">
+    <w:abstractNumId w:val="26"/>
+  </w:num>
+  <w:num w:numId="74" w16cid:durableId="806749336">
+    <w:abstractNumId w:val="21"/>
+  </w:num>
+  <w:num w:numId="75" w16cid:durableId="1390496898">
+    <w:abstractNumId w:val="68"/>
+  </w:num>
+  <w:num w:numId="76" w16cid:durableId="506217816">
+    <w:abstractNumId w:val="37"/>
+  </w:num>
+  <w:num w:numId="77" w16cid:durableId="1813789221">
+    <w:abstractNumId w:val="55"/>
+  </w:num>
+  <w:num w:numId="78" w16cid:durableId="1413043856">
+    <w:abstractNumId w:val="58"/>
+  </w:num>
+  <w:num w:numId="79" w16cid:durableId="1871651287">
+    <w:abstractNumId w:val="24"/>
+  </w:num>
+  <w:num w:numId="80" w16cid:durableId="1114668473">
     <w:abstractNumId w:val="61"/>
   </w:num>
-  <w:num w:numId="67" w16cid:durableId="1681424162">
-    <w:abstractNumId w:val="58"/>
-  </w:num>
-  <w:num w:numId="68" w16cid:durableId="532157353">
-    <w:abstractNumId w:val="10"/>
-  </w:num>
-  <w:num w:numId="69" w16cid:durableId="664893729">
-    <w:abstractNumId w:val="65"/>
-  </w:num>
-  <w:num w:numId="70" w16cid:durableId="1653678076">
-    <w:abstractNumId w:val="27"/>
-  </w:num>
-  <w:num w:numId="71" w16cid:durableId="595482060">
-    <w:abstractNumId w:val="37"/>
-  </w:num>
-  <w:num w:numId="72" w16cid:durableId="576017596">
-    <w:abstractNumId w:val="33"/>
-  </w:num>
-  <w:num w:numId="73" w16cid:durableId="1835685882">
+  <w:num w:numId="81" w16cid:durableId="181478582">
     <w:abstractNumId w:val="25"/>
   </w:num>
-  <w:num w:numId="74" w16cid:durableId="806749336">
-    <w:abstractNumId w:val="20"/>
-  </w:num>
-  <w:num w:numId="75" w16cid:durableId="1390496898">
-    <w:abstractNumId w:val="67"/>
-  </w:num>
-  <w:num w:numId="76" w16cid:durableId="506217816">
-    <w:abstractNumId w:val="36"/>
-  </w:num>
-  <w:num w:numId="77" w16cid:durableId="1813789221">
-    <w:abstractNumId w:val="54"/>
-  </w:num>
-  <w:num w:numId="78" w16cid:durableId="1413043856">
-    <w:abstractNumId w:val="57"/>
-  </w:num>
-  <w:num w:numId="79" w16cid:durableId="1871651287">
+  <w:num w:numId="82" w16cid:durableId="1021707569">
     <w:abstractNumId w:val="23"/>
   </w:num>
-  <w:num w:numId="80" w16cid:durableId="1114668473">
-    <w:abstractNumId w:val="60"/>
-  </w:num>
-  <w:num w:numId="81" w16cid:durableId="181478582">
-    <w:abstractNumId w:val="24"/>
-  </w:num>
-  <w:num w:numId="82" w16cid:durableId="1021707569">
-    <w:abstractNumId w:val="22"/>
-  </w:num>
   <w:num w:numId="83" w16cid:durableId="1552502550">
-    <w:abstractNumId w:val="47"/>
+    <w:abstractNumId w:val="48"/>
   </w:num>
   <w:num w:numId="84" w16cid:durableId="8456896">
-    <w:abstractNumId w:val="2"/>
+    <w:abstractNumId w:val="3"/>
   </w:num>
   <w:num w:numId="85" w16cid:durableId="1255867951">
     <w:abstractNumId w:val="0"/>
   </w:num>
   <w:num w:numId="86" w16cid:durableId="241451092">
+    <w:abstractNumId w:val="71"/>
+  </w:num>
+  <w:num w:numId="87" w16cid:durableId="647323748">
     <w:abstractNumId w:val="70"/>
   </w:num>
-  <w:num w:numId="87" w16cid:durableId="647323748">
-    <w:abstractNumId w:val="69"/>
+  <w:num w:numId="88" w16cid:durableId="1537963474">
+    <w:abstractNumId w:val="2"/>
   </w:num>
 </w:numbering>
 </file>

</xml_diff>

<commit_message>
Add resource allocation steps
</commit_message>
<xml_diff>
--- a/Algorithm_Design/Algorithm Design.docx
+++ b/Algorithm_Design/Algorithm Design.docx
@@ -16479,6 +16479,138 @@
     <w:p>
       <w:pPr>
         <w:spacing w:before="240" w:after="240"/>
+        <w:rPr>
+          <w:lang w:val="en-US"/>
+        </w:rPr>
+      </w:pPr>
+      <w:r>
+        <w:rPr>
+          <w:b/>
+          <w:bCs/>
+          <w:lang w:val="en-US"/>
+        </w:rPr>
+        <w:t>What Happens Under the Hood?</w:t>
+      </w:r>
+    </w:p>
+    <w:p>
+      <w:pPr>
+        <w:numPr>
+          <w:ilvl w:val="0"/>
+          <w:numId w:val="89"/>
+        </w:numPr>
+        <w:spacing w:before="240" w:after="240"/>
+        <w:rPr>
+          <w:lang w:val="en-US"/>
+        </w:rPr>
+      </w:pPr>
+      <w:r>
+        <w:rPr>
+          <w:lang w:val="en-US"/>
+        </w:rPr>
+        <w:t>A PATCH request is sent to the Deployment resource.</w:t>
+      </w:r>
+    </w:p>
+    <w:p>
+      <w:pPr>
+        <w:numPr>
+          <w:ilvl w:val="0"/>
+          <w:numId w:val="89"/>
+        </w:numPr>
+        <w:spacing w:before="240" w:after="240"/>
+        <w:rPr>
+          <w:lang w:val="en-US"/>
+        </w:rPr>
+      </w:pPr>
+      <w:r>
+        <w:rPr>
+          <w:lang w:val="en-US"/>
+        </w:rPr>
+        <w:t>Kubernetes notices the template change → triggers rolling update:</w:t>
+      </w:r>
+    </w:p>
+    <w:p>
+      <w:pPr>
+        <w:numPr>
+          <w:ilvl w:val="1"/>
+          <w:numId w:val="89"/>
+        </w:numPr>
+        <w:spacing w:before="240" w:after="240"/>
+        <w:rPr>
+          <w:lang w:val="en-US"/>
+        </w:rPr>
+      </w:pPr>
+      <w:r>
+        <w:rPr>
+          <w:lang w:val="en-US"/>
+        </w:rPr>
+        <w:t xml:space="preserve">Creates a new </w:t>
+      </w:r>
+      <w:proofErr w:type="spellStart"/>
+      <w:r>
+        <w:rPr>
+          <w:lang w:val="en-US"/>
+        </w:rPr>
+        <w:t>ReplicaSet</w:t>
+      </w:r>
+      <w:proofErr w:type="spellEnd"/>
+    </w:p>
+    <w:p>
+      <w:pPr>
+        <w:numPr>
+          <w:ilvl w:val="1"/>
+          <w:numId w:val="89"/>
+        </w:numPr>
+        <w:spacing w:before="240" w:after="240"/>
+        <w:rPr>
+          <w:lang w:val="en-US"/>
+        </w:rPr>
+      </w:pPr>
+      <w:r>
+        <w:rPr>
+          <w:lang w:val="en-US"/>
+        </w:rPr>
+        <w:t>Gradually terminates old pods and spins up new ones with new resources</w:t>
+      </w:r>
+    </w:p>
+    <w:p>
+      <w:pPr>
+        <w:numPr>
+          <w:ilvl w:val="1"/>
+          <w:numId w:val="89"/>
+        </w:numPr>
+        <w:spacing w:before="240" w:after="240"/>
+        <w:rPr>
+          <w:lang w:val="en-US"/>
+        </w:rPr>
+      </w:pPr>
+      <w:r>
+        <w:rPr>
+          <w:lang w:val="en-US"/>
+        </w:rPr>
+        <w:t>Ensures zero downtime (if configured with proper readiness/liveness probes)</w:t>
+      </w:r>
+    </w:p>
+    <w:p>
+      <w:pPr>
+        <w:numPr>
+          <w:ilvl w:val="0"/>
+          <w:numId w:val="89"/>
+        </w:numPr>
+        <w:spacing w:before="240" w:after="240"/>
+        <w:rPr>
+          <w:lang w:val="en-US"/>
+        </w:rPr>
+      </w:pPr>
+      <w:r>
+        <w:rPr>
+          <w:lang w:val="en-US"/>
+        </w:rPr>
+        <w:t>Pods get rescheduled if the new requests can’t be satisfied on the current node (e.g., not enough memory)</w:t>
+      </w:r>
+    </w:p>
+    <w:p>
+      <w:pPr>
+        <w:spacing w:before="240" w:after="240"/>
       </w:pPr>
     </w:p>
     <w:p>
@@ -20080,6 +20212,155 @@
     </w:lvl>
   </w:abstractNum>
   <w:abstractNum w:abstractNumId="25" w15:restartNumberingAfterBreak="0">
+    <w:nsid w:val="275F13C4"/>
+    <w:multiLevelType w:val="multilevel"/>
+    <w:tmpl w:val="FEF803BC"/>
+    <w:lvl w:ilvl="0">
+      <w:start w:val="1"/>
+      <w:numFmt w:val="bullet"/>
+      <w:lvlText w:val=""/>
+      <w:lvlJc w:val="left"/>
+      <w:pPr>
+        <w:tabs>
+          <w:tab w:val="num" w:pos="720"/>
+        </w:tabs>
+        <w:ind w:left="720" w:hanging="360"/>
+      </w:pPr>
+      <w:rPr>
+        <w:rFonts w:ascii="Symbol" w:hAnsi="Symbol" w:hint="default"/>
+        <w:sz w:val="20"/>
+      </w:rPr>
+    </w:lvl>
+    <w:lvl w:ilvl="1">
+      <w:start w:val="1"/>
+      <w:numFmt w:val="bullet"/>
+      <w:lvlText w:val="o"/>
+      <w:lvlJc w:val="left"/>
+      <w:pPr>
+        <w:tabs>
+          <w:tab w:val="num" w:pos="1440"/>
+        </w:tabs>
+        <w:ind w:left="1440" w:hanging="360"/>
+      </w:pPr>
+      <w:rPr>
+        <w:rFonts w:ascii="Courier New" w:hAnsi="Courier New" w:hint="default"/>
+        <w:sz w:val="20"/>
+      </w:rPr>
+    </w:lvl>
+    <w:lvl w:ilvl="2" w:tentative="1">
+      <w:start w:val="1"/>
+      <w:numFmt w:val="bullet"/>
+      <w:lvlText w:val=""/>
+      <w:lvlJc w:val="left"/>
+      <w:pPr>
+        <w:tabs>
+          <w:tab w:val="num" w:pos="2160"/>
+        </w:tabs>
+        <w:ind w:left="2160" w:hanging="360"/>
+      </w:pPr>
+      <w:rPr>
+        <w:rFonts w:ascii="Wingdings" w:hAnsi="Wingdings" w:hint="default"/>
+        <w:sz w:val="20"/>
+      </w:rPr>
+    </w:lvl>
+    <w:lvl w:ilvl="3" w:tentative="1">
+      <w:start w:val="1"/>
+      <w:numFmt w:val="bullet"/>
+      <w:lvlText w:val=""/>
+      <w:lvlJc w:val="left"/>
+      <w:pPr>
+        <w:tabs>
+          <w:tab w:val="num" w:pos="2880"/>
+        </w:tabs>
+        <w:ind w:left="2880" w:hanging="360"/>
+      </w:pPr>
+      <w:rPr>
+        <w:rFonts w:ascii="Wingdings" w:hAnsi="Wingdings" w:hint="default"/>
+        <w:sz w:val="20"/>
+      </w:rPr>
+    </w:lvl>
+    <w:lvl w:ilvl="4" w:tentative="1">
+      <w:start w:val="1"/>
+      <w:numFmt w:val="bullet"/>
+      <w:lvlText w:val=""/>
+      <w:lvlJc w:val="left"/>
+      <w:pPr>
+        <w:tabs>
+          <w:tab w:val="num" w:pos="3600"/>
+        </w:tabs>
+        <w:ind w:left="3600" w:hanging="360"/>
+      </w:pPr>
+      <w:rPr>
+        <w:rFonts w:ascii="Wingdings" w:hAnsi="Wingdings" w:hint="default"/>
+        <w:sz w:val="20"/>
+      </w:rPr>
+    </w:lvl>
+    <w:lvl w:ilvl="5" w:tentative="1">
+      <w:start w:val="1"/>
+      <w:numFmt w:val="bullet"/>
+      <w:lvlText w:val=""/>
+      <w:lvlJc w:val="left"/>
+      <w:pPr>
+        <w:tabs>
+          <w:tab w:val="num" w:pos="4320"/>
+        </w:tabs>
+        <w:ind w:left="4320" w:hanging="360"/>
+      </w:pPr>
+      <w:rPr>
+        <w:rFonts w:ascii="Wingdings" w:hAnsi="Wingdings" w:hint="default"/>
+        <w:sz w:val="20"/>
+      </w:rPr>
+    </w:lvl>
+    <w:lvl w:ilvl="6" w:tentative="1">
+      <w:start w:val="1"/>
+      <w:numFmt w:val="bullet"/>
+      <w:lvlText w:val=""/>
+      <w:lvlJc w:val="left"/>
+      <w:pPr>
+        <w:tabs>
+          <w:tab w:val="num" w:pos="5040"/>
+        </w:tabs>
+        <w:ind w:left="5040" w:hanging="360"/>
+      </w:pPr>
+      <w:rPr>
+        <w:rFonts w:ascii="Wingdings" w:hAnsi="Wingdings" w:hint="default"/>
+        <w:sz w:val="20"/>
+      </w:rPr>
+    </w:lvl>
+    <w:lvl w:ilvl="7" w:tentative="1">
+      <w:start w:val="1"/>
+      <w:numFmt w:val="bullet"/>
+      <w:lvlText w:val=""/>
+      <w:lvlJc w:val="left"/>
+      <w:pPr>
+        <w:tabs>
+          <w:tab w:val="num" w:pos="5760"/>
+        </w:tabs>
+        <w:ind w:left="5760" w:hanging="360"/>
+      </w:pPr>
+      <w:rPr>
+        <w:rFonts w:ascii="Wingdings" w:hAnsi="Wingdings" w:hint="default"/>
+        <w:sz w:val="20"/>
+      </w:rPr>
+    </w:lvl>
+    <w:lvl w:ilvl="8" w:tentative="1">
+      <w:start w:val="1"/>
+      <w:numFmt w:val="bullet"/>
+      <w:lvlText w:val=""/>
+      <w:lvlJc w:val="left"/>
+      <w:pPr>
+        <w:tabs>
+          <w:tab w:val="num" w:pos="6480"/>
+        </w:tabs>
+        <w:ind w:left="6480" w:hanging="360"/>
+      </w:pPr>
+      <w:rPr>
+        <w:rFonts w:ascii="Wingdings" w:hAnsi="Wingdings" w:hint="default"/>
+        <w:sz w:val="20"/>
+      </w:rPr>
+    </w:lvl>
+  </w:abstractNum>
+  <w:abstractNum w:abstractNumId="26" w15:restartNumberingAfterBreak="0">
     <w:nsid w:val="284507DE"/>
     <w:multiLevelType w:val="multilevel"/>
     <w:tmpl w:val="FD484FD6"/>
@@ -20228,7 +20509,7 @@
       </w:rPr>
     </w:lvl>
   </w:abstractNum>
-  <w:abstractNum w:abstractNumId="26" w15:restartNumberingAfterBreak="0">
+  <w:abstractNum w:abstractNumId="27" w15:restartNumberingAfterBreak="0">
     <w:nsid w:val="2A497D7C"/>
     <w:multiLevelType w:val="multilevel"/>
     <w:tmpl w:val="828E1750"/>
@@ -20377,7 +20658,7 @@
       </w:rPr>
     </w:lvl>
   </w:abstractNum>
-  <w:abstractNum w:abstractNumId="27" w15:restartNumberingAfterBreak="0">
+  <w:abstractNum w:abstractNumId="28" w15:restartNumberingAfterBreak="0">
     <w:nsid w:val="2A6B164E"/>
     <w:multiLevelType w:val="multilevel"/>
     <w:tmpl w:val="B0A08ABA"/>
@@ -20526,7 +20807,7 @@
       </w:rPr>
     </w:lvl>
   </w:abstractNum>
-  <w:abstractNum w:abstractNumId="28" w15:restartNumberingAfterBreak="0">
+  <w:abstractNum w:abstractNumId="29" w15:restartNumberingAfterBreak="0">
     <w:nsid w:val="2AFB16D2"/>
     <w:multiLevelType w:val="multilevel"/>
     <w:tmpl w:val="47A6FA24"/>
@@ -20675,7 +20956,7 @@
       </w:rPr>
     </w:lvl>
   </w:abstractNum>
-  <w:abstractNum w:abstractNumId="29" w15:restartNumberingAfterBreak="0">
+  <w:abstractNum w:abstractNumId="30" w15:restartNumberingAfterBreak="0">
     <w:nsid w:val="2B0E63A8"/>
     <w:multiLevelType w:val="multilevel"/>
     <w:tmpl w:val="BB1E213C"/>
@@ -20824,7 +21105,7 @@
       </w:rPr>
     </w:lvl>
   </w:abstractNum>
-  <w:abstractNum w:abstractNumId="30" w15:restartNumberingAfterBreak="0">
+  <w:abstractNum w:abstractNumId="31" w15:restartNumberingAfterBreak="0">
     <w:nsid w:val="2C197349"/>
     <w:multiLevelType w:val="multilevel"/>
     <w:tmpl w:val="09FA0472"/>
@@ -20937,7 +21218,7 @@
       </w:rPr>
     </w:lvl>
   </w:abstractNum>
-  <w:abstractNum w:abstractNumId="31" w15:restartNumberingAfterBreak="0">
+  <w:abstractNum w:abstractNumId="32" w15:restartNumberingAfterBreak="0">
     <w:nsid w:val="2CEE51E9"/>
     <w:multiLevelType w:val="multilevel"/>
     <w:tmpl w:val="2332A45A"/>
@@ -21086,7 +21367,7 @@
       </w:rPr>
     </w:lvl>
   </w:abstractNum>
-  <w:abstractNum w:abstractNumId="32" w15:restartNumberingAfterBreak="0">
+  <w:abstractNum w:abstractNumId="33" w15:restartNumberingAfterBreak="0">
     <w:nsid w:val="2D0422B0"/>
     <w:multiLevelType w:val="multilevel"/>
     <w:tmpl w:val="F788BF7C"/>
@@ -21235,7 +21516,7 @@
       </w:rPr>
     </w:lvl>
   </w:abstractNum>
-  <w:abstractNum w:abstractNumId="33" w15:restartNumberingAfterBreak="0">
+  <w:abstractNum w:abstractNumId="34" w15:restartNumberingAfterBreak="0">
     <w:nsid w:val="2E234309"/>
     <w:multiLevelType w:val="multilevel"/>
     <w:tmpl w:val="DA186328"/>
@@ -21384,7 +21665,7 @@
       </w:rPr>
     </w:lvl>
   </w:abstractNum>
-  <w:abstractNum w:abstractNumId="34" w15:restartNumberingAfterBreak="0">
+  <w:abstractNum w:abstractNumId="35" w15:restartNumberingAfterBreak="0">
     <w:nsid w:val="2E9B3754"/>
     <w:multiLevelType w:val="multilevel"/>
     <w:tmpl w:val="850EE8CA"/>
@@ -21533,7 +21814,7 @@
       </w:rPr>
     </w:lvl>
   </w:abstractNum>
-  <w:abstractNum w:abstractNumId="35" w15:restartNumberingAfterBreak="0">
+  <w:abstractNum w:abstractNumId="36" w15:restartNumberingAfterBreak="0">
     <w:nsid w:val="2F1E41DC"/>
     <w:multiLevelType w:val="multilevel"/>
     <w:tmpl w:val="CA222150"/>
@@ -21682,7 +21963,7 @@
       </w:rPr>
     </w:lvl>
   </w:abstractNum>
-  <w:abstractNum w:abstractNumId="36" w15:restartNumberingAfterBreak="0">
+  <w:abstractNum w:abstractNumId="37" w15:restartNumberingAfterBreak="0">
     <w:nsid w:val="31124162"/>
     <w:multiLevelType w:val="multilevel"/>
     <w:tmpl w:val="3320AAE2"/>
@@ -21831,7 +22112,7 @@
       </w:rPr>
     </w:lvl>
   </w:abstractNum>
-  <w:abstractNum w:abstractNumId="37" w15:restartNumberingAfterBreak="0">
+  <w:abstractNum w:abstractNumId="38" w15:restartNumberingAfterBreak="0">
     <w:nsid w:val="31F37B8D"/>
     <w:multiLevelType w:val="multilevel"/>
     <w:tmpl w:val="6C22B61E"/>
@@ -21980,7 +22261,7 @@
       </w:rPr>
     </w:lvl>
   </w:abstractNum>
-  <w:abstractNum w:abstractNumId="38" w15:restartNumberingAfterBreak="0">
+  <w:abstractNum w:abstractNumId="39" w15:restartNumberingAfterBreak="0">
     <w:nsid w:val="325934D1"/>
     <w:multiLevelType w:val="multilevel"/>
     <w:tmpl w:val="DD722010"/>
@@ -22129,7 +22410,7 @@
       </w:rPr>
     </w:lvl>
   </w:abstractNum>
-  <w:abstractNum w:abstractNumId="39" w15:restartNumberingAfterBreak="0">
+  <w:abstractNum w:abstractNumId="40" w15:restartNumberingAfterBreak="0">
     <w:nsid w:val="33B97B82"/>
     <w:multiLevelType w:val="multilevel"/>
     <w:tmpl w:val="DEDAF2A0"/>
@@ -22242,7 +22523,7 @@
       </w:pPr>
     </w:lvl>
   </w:abstractNum>
-  <w:abstractNum w:abstractNumId="40" w15:restartNumberingAfterBreak="0">
+  <w:abstractNum w:abstractNumId="41" w15:restartNumberingAfterBreak="0">
     <w:nsid w:val="34555429"/>
     <w:multiLevelType w:val="multilevel"/>
     <w:tmpl w:val="E174C83E"/>
@@ -22391,7 +22672,7 @@
       </w:rPr>
     </w:lvl>
   </w:abstractNum>
-  <w:abstractNum w:abstractNumId="41" w15:restartNumberingAfterBreak="0">
+  <w:abstractNum w:abstractNumId="42" w15:restartNumberingAfterBreak="0">
     <w:nsid w:val="37BB3E3F"/>
     <w:multiLevelType w:val="multilevel"/>
     <w:tmpl w:val="783E3FC0"/>
@@ -22504,7 +22785,7 @@
       </w:pPr>
     </w:lvl>
   </w:abstractNum>
-  <w:abstractNum w:abstractNumId="42" w15:restartNumberingAfterBreak="0">
+  <w:abstractNum w:abstractNumId="43" w15:restartNumberingAfterBreak="0">
     <w:nsid w:val="3CAD03F3"/>
     <w:multiLevelType w:val="multilevel"/>
     <w:tmpl w:val="7764A5AC"/>
@@ -22653,7 +22934,7 @@
       </w:rPr>
     </w:lvl>
   </w:abstractNum>
-  <w:abstractNum w:abstractNumId="43" w15:restartNumberingAfterBreak="0">
+  <w:abstractNum w:abstractNumId="44" w15:restartNumberingAfterBreak="0">
     <w:nsid w:val="41A3430E"/>
     <w:multiLevelType w:val="multilevel"/>
     <w:tmpl w:val="5692966E"/>
@@ -22766,7 +23047,7 @@
       </w:rPr>
     </w:lvl>
   </w:abstractNum>
-  <w:abstractNum w:abstractNumId="44" w15:restartNumberingAfterBreak="0">
+  <w:abstractNum w:abstractNumId="45" w15:restartNumberingAfterBreak="0">
     <w:nsid w:val="436A7C75"/>
     <w:multiLevelType w:val="multilevel"/>
     <w:tmpl w:val="C93A3B88"/>
@@ -22879,7 +23160,7 @@
       </w:rPr>
     </w:lvl>
   </w:abstractNum>
-  <w:abstractNum w:abstractNumId="45" w15:restartNumberingAfterBreak="0">
+  <w:abstractNum w:abstractNumId="46" w15:restartNumberingAfterBreak="0">
     <w:nsid w:val="4776502C"/>
     <w:multiLevelType w:val="multilevel"/>
     <w:tmpl w:val="C9AEA23C"/>
@@ -22992,7 +23273,7 @@
       </w:rPr>
     </w:lvl>
   </w:abstractNum>
-  <w:abstractNum w:abstractNumId="46" w15:restartNumberingAfterBreak="0">
+  <w:abstractNum w:abstractNumId="47" w15:restartNumberingAfterBreak="0">
     <w:nsid w:val="48FD554D"/>
     <w:multiLevelType w:val="multilevel"/>
     <w:tmpl w:val="7E864ED8"/>
@@ -23105,7 +23386,7 @@
       </w:rPr>
     </w:lvl>
   </w:abstractNum>
-  <w:abstractNum w:abstractNumId="47" w15:restartNumberingAfterBreak="0">
+  <w:abstractNum w:abstractNumId="48" w15:restartNumberingAfterBreak="0">
     <w:nsid w:val="49C25940"/>
     <w:multiLevelType w:val="multilevel"/>
     <w:tmpl w:val="8A58BAE6"/>
@@ -23218,7 +23499,7 @@
       </w:pPr>
     </w:lvl>
   </w:abstractNum>
-  <w:abstractNum w:abstractNumId="48" w15:restartNumberingAfterBreak="0">
+  <w:abstractNum w:abstractNumId="49" w15:restartNumberingAfterBreak="0">
     <w:nsid w:val="4B606CE0"/>
     <w:multiLevelType w:val="multilevel"/>
     <w:tmpl w:val="36281EB0"/>
@@ -23367,7 +23648,7 @@
       </w:rPr>
     </w:lvl>
   </w:abstractNum>
-  <w:abstractNum w:abstractNumId="49" w15:restartNumberingAfterBreak="0">
+  <w:abstractNum w:abstractNumId="50" w15:restartNumberingAfterBreak="0">
     <w:nsid w:val="4BE149E3"/>
     <w:multiLevelType w:val="multilevel"/>
     <w:tmpl w:val="7966B7BE"/>
@@ -23516,7 +23797,7 @@
       </w:rPr>
     </w:lvl>
   </w:abstractNum>
-  <w:abstractNum w:abstractNumId="50" w15:restartNumberingAfterBreak="0">
+  <w:abstractNum w:abstractNumId="51" w15:restartNumberingAfterBreak="0">
     <w:nsid w:val="4D841985"/>
     <w:multiLevelType w:val="multilevel"/>
     <w:tmpl w:val="59C67908"/>
@@ -23665,7 +23946,7 @@
       </w:rPr>
     </w:lvl>
   </w:abstractNum>
-  <w:abstractNum w:abstractNumId="51" w15:restartNumberingAfterBreak="0">
+  <w:abstractNum w:abstractNumId="52" w15:restartNumberingAfterBreak="0">
     <w:nsid w:val="4EAF4C61"/>
     <w:multiLevelType w:val="multilevel"/>
     <w:tmpl w:val="EFD8CA18"/>
@@ -23814,7 +24095,7 @@
       </w:rPr>
     </w:lvl>
   </w:abstractNum>
-  <w:abstractNum w:abstractNumId="52" w15:restartNumberingAfterBreak="0">
+  <w:abstractNum w:abstractNumId="53" w15:restartNumberingAfterBreak="0">
     <w:nsid w:val="4FA12783"/>
     <w:multiLevelType w:val="multilevel"/>
     <w:tmpl w:val="048A6398"/>
@@ -23927,7 +24208,7 @@
       </w:rPr>
     </w:lvl>
   </w:abstractNum>
-  <w:abstractNum w:abstractNumId="53" w15:restartNumberingAfterBreak="0">
+  <w:abstractNum w:abstractNumId="54" w15:restartNumberingAfterBreak="0">
     <w:nsid w:val="4FA70186"/>
     <w:multiLevelType w:val="multilevel"/>
     <w:tmpl w:val="5DAC01F8"/>
@@ -24076,7 +24357,7 @@
       </w:rPr>
     </w:lvl>
   </w:abstractNum>
-  <w:abstractNum w:abstractNumId="54" w15:restartNumberingAfterBreak="0">
+  <w:abstractNum w:abstractNumId="55" w15:restartNumberingAfterBreak="0">
     <w:nsid w:val="501205FA"/>
     <w:multiLevelType w:val="multilevel"/>
     <w:tmpl w:val="CA4EB742"/>
@@ -24225,7 +24506,7 @@
       </w:rPr>
     </w:lvl>
   </w:abstractNum>
-  <w:abstractNum w:abstractNumId="55" w15:restartNumberingAfterBreak="0">
+  <w:abstractNum w:abstractNumId="56" w15:restartNumberingAfterBreak="0">
     <w:nsid w:val="562E769F"/>
     <w:multiLevelType w:val="multilevel"/>
     <w:tmpl w:val="22F8DB98"/>
@@ -24338,7 +24619,7 @@
       </w:pPr>
     </w:lvl>
   </w:abstractNum>
-  <w:abstractNum w:abstractNumId="56" w15:restartNumberingAfterBreak="0">
+  <w:abstractNum w:abstractNumId="57" w15:restartNumberingAfterBreak="0">
     <w:nsid w:val="57FC2F42"/>
     <w:multiLevelType w:val="multilevel"/>
     <w:tmpl w:val="65D28692"/>
@@ -24487,7 +24768,7 @@
       </w:rPr>
     </w:lvl>
   </w:abstractNum>
-  <w:abstractNum w:abstractNumId="57" w15:restartNumberingAfterBreak="0">
+  <w:abstractNum w:abstractNumId="58" w15:restartNumberingAfterBreak="0">
     <w:nsid w:val="590858A8"/>
     <w:multiLevelType w:val="multilevel"/>
     <w:tmpl w:val="FC8E944E"/>
@@ -24636,7 +24917,7 @@
       </w:rPr>
     </w:lvl>
   </w:abstractNum>
-  <w:abstractNum w:abstractNumId="58" w15:restartNumberingAfterBreak="0">
+  <w:abstractNum w:abstractNumId="59" w15:restartNumberingAfterBreak="0">
     <w:nsid w:val="591B2122"/>
     <w:multiLevelType w:val="multilevel"/>
     <w:tmpl w:val="B0CAD44A"/>
@@ -24785,7 +25066,7 @@
       </w:rPr>
     </w:lvl>
   </w:abstractNum>
-  <w:abstractNum w:abstractNumId="59" w15:restartNumberingAfterBreak="0">
+  <w:abstractNum w:abstractNumId="60" w15:restartNumberingAfterBreak="0">
     <w:nsid w:val="5BF175C3"/>
     <w:multiLevelType w:val="multilevel"/>
     <w:tmpl w:val="2F0C2AD0"/>
@@ -24934,7 +25215,7 @@
       </w:rPr>
     </w:lvl>
   </w:abstractNum>
-  <w:abstractNum w:abstractNumId="60" w15:restartNumberingAfterBreak="0">
+  <w:abstractNum w:abstractNumId="61" w15:restartNumberingAfterBreak="0">
     <w:nsid w:val="5C020BF1"/>
     <w:multiLevelType w:val="multilevel"/>
     <w:tmpl w:val="9490CAC4"/>
@@ -25083,7 +25364,7 @@
       </w:rPr>
     </w:lvl>
   </w:abstractNum>
-  <w:abstractNum w:abstractNumId="61" w15:restartNumberingAfterBreak="0">
+  <w:abstractNum w:abstractNumId="62" w15:restartNumberingAfterBreak="0">
     <w:nsid w:val="5FEF14DD"/>
     <w:multiLevelType w:val="multilevel"/>
     <w:tmpl w:val="0CC66FFC"/>
@@ -25232,7 +25513,7 @@
       </w:rPr>
     </w:lvl>
   </w:abstractNum>
-  <w:abstractNum w:abstractNumId="62" w15:restartNumberingAfterBreak="0">
+  <w:abstractNum w:abstractNumId="63" w15:restartNumberingAfterBreak="0">
     <w:nsid w:val="60A27091"/>
     <w:multiLevelType w:val="multilevel"/>
     <w:tmpl w:val="9B92C678"/>
@@ -25381,7 +25662,7 @@
       </w:rPr>
     </w:lvl>
   </w:abstractNum>
-  <w:abstractNum w:abstractNumId="63" w15:restartNumberingAfterBreak="0">
+  <w:abstractNum w:abstractNumId="64" w15:restartNumberingAfterBreak="0">
     <w:nsid w:val="612B0A56"/>
     <w:multiLevelType w:val="multilevel"/>
     <w:tmpl w:val="59E65296"/>
@@ -25530,7 +25811,7 @@
       </w:rPr>
     </w:lvl>
   </w:abstractNum>
-  <w:abstractNum w:abstractNumId="64" w15:restartNumberingAfterBreak="0">
+  <w:abstractNum w:abstractNumId="65" w15:restartNumberingAfterBreak="0">
     <w:nsid w:val="644F7614"/>
     <w:multiLevelType w:val="multilevel"/>
     <w:tmpl w:val="5B369C1A"/>
@@ -25679,7 +25960,7 @@
       </w:rPr>
     </w:lvl>
   </w:abstractNum>
-  <w:abstractNum w:abstractNumId="65" w15:restartNumberingAfterBreak="0">
+  <w:abstractNum w:abstractNumId="66" w15:restartNumberingAfterBreak="0">
     <w:nsid w:val="646666B9"/>
     <w:multiLevelType w:val="multilevel"/>
     <w:tmpl w:val="2502438A"/>
@@ -25828,7 +26109,7 @@
       </w:rPr>
     </w:lvl>
   </w:abstractNum>
-  <w:abstractNum w:abstractNumId="66" w15:restartNumberingAfterBreak="0">
+  <w:abstractNum w:abstractNumId="67" w15:restartNumberingAfterBreak="0">
     <w:nsid w:val="64B537C3"/>
     <w:multiLevelType w:val="multilevel"/>
     <w:tmpl w:val="0B9815C4"/>
@@ -25977,7 +26258,7 @@
       </w:rPr>
     </w:lvl>
   </w:abstractNum>
-  <w:abstractNum w:abstractNumId="67" w15:restartNumberingAfterBreak="0">
+  <w:abstractNum w:abstractNumId="68" w15:restartNumberingAfterBreak="0">
     <w:nsid w:val="66481F73"/>
     <w:multiLevelType w:val="multilevel"/>
     <w:tmpl w:val="8C5051F2"/>
@@ -26090,7 +26371,7 @@
       </w:rPr>
     </w:lvl>
   </w:abstractNum>
-  <w:abstractNum w:abstractNumId="68" w15:restartNumberingAfterBreak="0">
+  <w:abstractNum w:abstractNumId="69" w15:restartNumberingAfterBreak="0">
     <w:nsid w:val="67DD48BB"/>
     <w:multiLevelType w:val="multilevel"/>
     <w:tmpl w:val="D0CCC972"/>
@@ -26211,7 +26492,7 @@
       </w:pPr>
     </w:lvl>
   </w:abstractNum>
-  <w:abstractNum w:abstractNumId="69" w15:restartNumberingAfterBreak="0">
+  <w:abstractNum w:abstractNumId="70" w15:restartNumberingAfterBreak="0">
     <w:nsid w:val="68415C96"/>
     <w:multiLevelType w:val="multilevel"/>
     <w:tmpl w:val="43A2E87C"/>
@@ -26360,7 +26641,7 @@
       </w:rPr>
     </w:lvl>
   </w:abstractNum>
-  <w:abstractNum w:abstractNumId="70" w15:restartNumberingAfterBreak="0">
+  <w:abstractNum w:abstractNumId="71" w15:restartNumberingAfterBreak="0">
     <w:nsid w:val="68D86F84"/>
     <w:multiLevelType w:val="multilevel"/>
     <w:tmpl w:val="BDD2C4E6"/>
@@ -26509,7 +26790,7 @@
       </w:rPr>
     </w:lvl>
   </w:abstractNum>
-  <w:abstractNum w:abstractNumId="71" w15:restartNumberingAfterBreak="0">
+  <w:abstractNum w:abstractNumId="72" w15:restartNumberingAfterBreak="0">
     <w:nsid w:val="69715E41"/>
     <w:multiLevelType w:val="multilevel"/>
     <w:tmpl w:val="4B7E8FA4"/>
@@ -26658,7 +26939,7 @@
       </w:rPr>
     </w:lvl>
   </w:abstractNum>
-  <w:abstractNum w:abstractNumId="72" w15:restartNumberingAfterBreak="0">
+  <w:abstractNum w:abstractNumId="73" w15:restartNumberingAfterBreak="0">
     <w:nsid w:val="6A922C07"/>
     <w:multiLevelType w:val="multilevel"/>
     <w:tmpl w:val="7990179C"/>
@@ -26807,7 +27088,7 @@
       </w:rPr>
     </w:lvl>
   </w:abstractNum>
-  <w:abstractNum w:abstractNumId="73" w15:restartNumberingAfterBreak="0">
+  <w:abstractNum w:abstractNumId="74" w15:restartNumberingAfterBreak="0">
     <w:nsid w:val="6D2E42E5"/>
     <w:multiLevelType w:val="multilevel"/>
     <w:tmpl w:val="315C2372"/>
@@ -26956,7 +27237,7 @@
       </w:rPr>
     </w:lvl>
   </w:abstractNum>
-  <w:abstractNum w:abstractNumId="74" w15:restartNumberingAfterBreak="0">
+  <w:abstractNum w:abstractNumId="75" w15:restartNumberingAfterBreak="0">
     <w:nsid w:val="6F2078CC"/>
     <w:multiLevelType w:val="multilevel"/>
     <w:tmpl w:val="E88849CA"/>
@@ -27105,7 +27386,7 @@
       </w:rPr>
     </w:lvl>
   </w:abstractNum>
-  <w:abstractNum w:abstractNumId="75" w15:restartNumberingAfterBreak="0">
+  <w:abstractNum w:abstractNumId="76" w15:restartNumberingAfterBreak="0">
     <w:nsid w:val="6FBA7BCB"/>
     <w:multiLevelType w:val="multilevel"/>
     <w:tmpl w:val="C40228BC"/>
@@ -27254,7 +27535,7 @@
       </w:rPr>
     </w:lvl>
   </w:abstractNum>
-  <w:abstractNum w:abstractNumId="76" w15:restartNumberingAfterBreak="0">
+  <w:abstractNum w:abstractNumId="77" w15:restartNumberingAfterBreak="0">
     <w:nsid w:val="7192442D"/>
     <w:multiLevelType w:val="multilevel"/>
     <w:tmpl w:val="53508544"/>
@@ -27403,7 +27684,7 @@
       </w:rPr>
     </w:lvl>
   </w:abstractNum>
-  <w:abstractNum w:abstractNumId="77" w15:restartNumberingAfterBreak="0">
+  <w:abstractNum w:abstractNumId="78" w15:restartNumberingAfterBreak="0">
     <w:nsid w:val="723A6D4D"/>
     <w:multiLevelType w:val="multilevel"/>
     <w:tmpl w:val="E3C49226"/>
@@ -27552,7 +27833,7 @@
       </w:rPr>
     </w:lvl>
   </w:abstractNum>
-  <w:abstractNum w:abstractNumId="78" w15:restartNumberingAfterBreak="0">
+  <w:abstractNum w:abstractNumId="79" w15:restartNumberingAfterBreak="0">
     <w:nsid w:val="72CC5AEC"/>
     <w:multiLevelType w:val="multilevel"/>
     <w:tmpl w:val="A02C5534"/>
@@ -27665,7 +27946,7 @@
       </w:rPr>
     </w:lvl>
   </w:abstractNum>
-  <w:abstractNum w:abstractNumId="79" w15:restartNumberingAfterBreak="0">
+  <w:abstractNum w:abstractNumId="80" w15:restartNumberingAfterBreak="0">
     <w:nsid w:val="74E40DD0"/>
     <w:multiLevelType w:val="multilevel"/>
     <w:tmpl w:val="0FAA3AD4"/>
@@ -27814,7 +28095,7 @@
       </w:rPr>
     </w:lvl>
   </w:abstractNum>
-  <w:abstractNum w:abstractNumId="80" w15:restartNumberingAfterBreak="0">
+  <w:abstractNum w:abstractNumId="81" w15:restartNumberingAfterBreak="0">
     <w:nsid w:val="752B55B4"/>
     <w:multiLevelType w:val="multilevel"/>
     <w:tmpl w:val="5EEACEE2"/>
@@ -27963,7 +28244,7 @@
       </w:rPr>
     </w:lvl>
   </w:abstractNum>
-  <w:abstractNum w:abstractNumId="81" w15:restartNumberingAfterBreak="0">
+  <w:abstractNum w:abstractNumId="82" w15:restartNumberingAfterBreak="0">
     <w:nsid w:val="75D66463"/>
     <w:multiLevelType w:val="multilevel"/>
     <w:tmpl w:val="003AF356"/>
@@ -28112,7 +28393,7 @@
       </w:rPr>
     </w:lvl>
   </w:abstractNum>
-  <w:abstractNum w:abstractNumId="82" w15:restartNumberingAfterBreak="0">
+  <w:abstractNum w:abstractNumId="83" w15:restartNumberingAfterBreak="0">
     <w:nsid w:val="76671B1B"/>
     <w:multiLevelType w:val="multilevel"/>
     <w:tmpl w:val="03C62898"/>
@@ -28261,7 +28542,7 @@
       </w:rPr>
     </w:lvl>
   </w:abstractNum>
-  <w:abstractNum w:abstractNumId="83" w15:restartNumberingAfterBreak="0">
+  <w:abstractNum w:abstractNumId="84" w15:restartNumberingAfterBreak="0">
     <w:nsid w:val="77776821"/>
     <w:multiLevelType w:val="multilevel"/>
     <w:tmpl w:val="00283C20"/>
@@ -28410,7 +28691,7 @@
       </w:rPr>
     </w:lvl>
   </w:abstractNum>
-  <w:abstractNum w:abstractNumId="84" w15:restartNumberingAfterBreak="0">
+  <w:abstractNum w:abstractNumId="85" w15:restartNumberingAfterBreak="0">
     <w:nsid w:val="7BE30E84"/>
     <w:multiLevelType w:val="multilevel"/>
     <w:tmpl w:val="0FDCE2F6"/>
@@ -28523,7 +28804,7 @@
       </w:rPr>
     </w:lvl>
   </w:abstractNum>
-  <w:abstractNum w:abstractNumId="85" w15:restartNumberingAfterBreak="0">
+  <w:abstractNum w:abstractNumId="86" w15:restartNumberingAfterBreak="0">
     <w:nsid w:val="7D4D571E"/>
     <w:multiLevelType w:val="multilevel"/>
     <w:tmpl w:val="A9048A64"/>
@@ -28673,31 +28954,31 @@
     </w:lvl>
   </w:abstractNum>
   <w:num w:numId="1" w16cid:durableId="1437290431">
-    <w:abstractNumId w:val="45"/>
+    <w:abstractNumId w:val="46"/>
   </w:num>
   <w:num w:numId="2" w16cid:durableId="1202326163">
     <w:abstractNumId w:val="10"/>
   </w:num>
   <w:num w:numId="3" w16cid:durableId="1300456343">
-    <w:abstractNumId w:val="46"/>
+    <w:abstractNumId w:val="47"/>
   </w:num>
   <w:num w:numId="4" w16cid:durableId="137573489">
-    <w:abstractNumId w:val="52"/>
+    <w:abstractNumId w:val="53"/>
   </w:num>
   <w:num w:numId="5" w16cid:durableId="199513919">
-    <w:abstractNumId w:val="78"/>
+    <w:abstractNumId w:val="79"/>
   </w:num>
   <w:num w:numId="6" w16cid:durableId="1733430336">
-    <w:abstractNumId w:val="67"/>
+    <w:abstractNumId w:val="68"/>
   </w:num>
   <w:num w:numId="7" w16cid:durableId="1246108229">
-    <w:abstractNumId w:val="43"/>
+    <w:abstractNumId w:val="44"/>
   </w:num>
   <w:num w:numId="8" w16cid:durableId="208734922">
     <w:abstractNumId w:val="22"/>
   </w:num>
   <w:num w:numId="9" w16cid:durableId="97263049">
-    <w:abstractNumId w:val="84"/>
+    <w:abstractNumId w:val="85"/>
   </w:num>
   <w:num w:numId="10" w16cid:durableId="432897170">
     <w:abstractNumId w:val="14"/>
@@ -28706,49 +28987,49 @@
     <w:abstractNumId w:val="12"/>
   </w:num>
   <w:num w:numId="12" w16cid:durableId="68428891">
-    <w:abstractNumId w:val="30"/>
+    <w:abstractNumId w:val="31"/>
   </w:num>
   <w:num w:numId="13" w16cid:durableId="492524219">
-    <w:abstractNumId w:val="44"/>
+    <w:abstractNumId w:val="45"/>
   </w:num>
   <w:num w:numId="14" w16cid:durableId="336273633">
-    <w:abstractNumId w:val="83"/>
+    <w:abstractNumId w:val="84"/>
   </w:num>
   <w:num w:numId="15" w16cid:durableId="311564650">
     <w:abstractNumId w:val="16"/>
   </w:num>
   <w:num w:numId="16" w16cid:durableId="1143891263">
-    <w:abstractNumId w:val="31"/>
+    <w:abstractNumId w:val="32"/>
   </w:num>
   <w:num w:numId="17" w16cid:durableId="482936828">
-    <w:abstractNumId w:val="79"/>
+    <w:abstractNumId w:val="80"/>
   </w:num>
   <w:num w:numId="18" w16cid:durableId="260264080">
     <w:abstractNumId w:val="8"/>
   </w:num>
   <w:num w:numId="19" w16cid:durableId="226570292">
-    <w:abstractNumId w:val="76"/>
+    <w:abstractNumId w:val="77"/>
   </w:num>
   <w:num w:numId="20" w16cid:durableId="1570925250">
-    <w:abstractNumId w:val="82"/>
+    <w:abstractNumId w:val="83"/>
   </w:num>
   <w:num w:numId="21" w16cid:durableId="2119639407">
-    <w:abstractNumId w:val="57"/>
+    <w:abstractNumId w:val="58"/>
   </w:num>
   <w:num w:numId="22" w16cid:durableId="1012687195">
-    <w:abstractNumId w:val="65"/>
+    <w:abstractNumId w:val="66"/>
   </w:num>
   <w:num w:numId="23" w16cid:durableId="1110664511">
-    <w:abstractNumId w:val="33"/>
+    <w:abstractNumId w:val="34"/>
   </w:num>
   <w:num w:numId="24" w16cid:durableId="710886710">
-    <w:abstractNumId w:val="77"/>
+    <w:abstractNumId w:val="78"/>
   </w:num>
   <w:num w:numId="25" w16cid:durableId="732847311">
-    <w:abstractNumId w:val="73"/>
+    <w:abstractNumId w:val="74"/>
   </w:num>
   <w:num w:numId="26" w16cid:durableId="1837914506">
-    <w:abstractNumId w:val="32"/>
+    <w:abstractNumId w:val="33"/>
     <w:lvlOverride w:ilvl="0">
       <w:lvl w:ilvl="0">
         <w:numFmt w:val="bullet"/>
@@ -28768,7 +29049,7 @@
     </w:lvlOverride>
   </w:num>
   <w:num w:numId="27" w16cid:durableId="1620868946">
-    <w:abstractNumId w:val="32"/>
+    <w:abstractNumId w:val="33"/>
     <w:lvlOverride w:ilvl="0">
       <w:lvl w:ilvl="0">
         <w:numFmt w:val="bullet"/>
@@ -28788,10 +29069,10 @@
     </w:lvlOverride>
   </w:num>
   <w:num w:numId="28" w16cid:durableId="986278491">
-    <w:abstractNumId w:val="51"/>
+    <w:abstractNumId w:val="52"/>
   </w:num>
   <w:num w:numId="29" w16cid:durableId="2011327678">
-    <w:abstractNumId w:val="75"/>
+    <w:abstractNumId w:val="76"/>
     <w:lvlOverride w:ilvl="0">
       <w:lvl w:ilvl="0">
         <w:numFmt w:val="bullet"/>
@@ -28811,7 +29092,7 @@
     </w:lvlOverride>
   </w:num>
   <w:num w:numId="30" w16cid:durableId="1542010019">
-    <w:abstractNumId w:val="75"/>
+    <w:abstractNumId w:val="76"/>
     <w:lvlOverride w:ilvl="0">
       <w:lvl w:ilvl="0">
         <w:numFmt w:val="bullet"/>
@@ -28831,13 +29112,13 @@
     </w:lvlOverride>
   </w:num>
   <w:num w:numId="31" w16cid:durableId="1966346019">
-    <w:abstractNumId w:val="53"/>
+    <w:abstractNumId w:val="54"/>
   </w:num>
   <w:num w:numId="32" w16cid:durableId="1568881302">
-    <w:abstractNumId w:val="63"/>
+    <w:abstractNumId w:val="64"/>
   </w:num>
   <w:num w:numId="33" w16cid:durableId="968239483">
-    <w:abstractNumId w:val="49"/>
+    <w:abstractNumId w:val="50"/>
   </w:num>
   <w:num w:numId="34" w16cid:durableId="1500148857">
     <w:abstractNumId w:val="6"/>
@@ -28846,19 +29127,19 @@
     <w:abstractNumId w:val="5"/>
   </w:num>
   <w:num w:numId="36" w16cid:durableId="637224935">
-    <w:abstractNumId w:val="42"/>
+    <w:abstractNumId w:val="43"/>
   </w:num>
   <w:num w:numId="37" w16cid:durableId="1115447234">
     <w:abstractNumId w:val="15"/>
   </w:num>
   <w:num w:numId="38" w16cid:durableId="1293092093">
-    <w:abstractNumId w:val="47"/>
+    <w:abstractNumId w:val="48"/>
   </w:num>
   <w:num w:numId="39" w16cid:durableId="22946005">
-    <w:abstractNumId w:val="56"/>
+    <w:abstractNumId w:val="57"/>
   </w:num>
   <w:num w:numId="40" w16cid:durableId="688675770">
-    <w:abstractNumId w:val="36"/>
+    <w:abstractNumId w:val="37"/>
   </w:num>
   <w:num w:numId="41" w16cid:durableId="1471053285">
     <w:abstractNumId w:val="19"/>
@@ -28867,13 +29148,13 @@
     <w:abstractNumId w:val="4"/>
   </w:num>
   <w:num w:numId="43" w16cid:durableId="1455562841">
-    <w:abstractNumId w:val="81"/>
+    <w:abstractNumId w:val="82"/>
   </w:num>
   <w:num w:numId="44" w16cid:durableId="1042558863">
-    <w:abstractNumId w:val="40"/>
+    <w:abstractNumId w:val="41"/>
   </w:num>
   <w:num w:numId="45" w16cid:durableId="1176962845">
-    <w:abstractNumId w:val="50"/>
+    <w:abstractNumId w:val="51"/>
   </w:num>
   <w:num w:numId="46" w16cid:durableId="1024787469">
     <w:abstractNumId w:val="9"/>
@@ -28882,10 +29163,10 @@
     <w:abstractNumId w:val="13"/>
   </w:num>
   <w:num w:numId="48" w16cid:durableId="738014393">
-    <w:abstractNumId w:val="80"/>
+    <w:abstractNumId w:val="81"/>
   </w:num>
   <w:num w:numId="49" w16cid:durableId="111555743">
-    <w:abstractNumId w:val="64"/>
+    <w:abstractNumId w:val="65"/>
   </w:num>
   <w:num w:numId="50" w16cid:durableId="764572877">
     <w:abstractNumId w:val="1"/>
@@ -28897,40 +29178,40 @@
     <w:abstractNumId w:val="20"/>
   </w:num>
   <w:num w:numId="53" w16cid:durableId="1071267899">
-    <w:abstractNumId w:val="27"/>
+    <w:abstractNumId w:val="28"/>
   </w:num>
   <w:num w:numId="54" w16cid:durableId="789782351">
-    <w:abstractNumId w:val="69"/>
+    <w:abstractNumId w:val="70"/>
   </w:num>
   <w:num w:numId="55" w16cid:durableId="1741908431">
-    <w:abstractNumId w:val="54"/>
+    <w:abstractNumId w:val="55"/>
   </w:num>
   <w:num w:numId="56" w16cid:durableId="772936048">
-    <w:abstractNumId w:val="74"/>
+    <w:abstractNumId w:val="75"/>
   </w:num>
   <w:num w:numId="57" w16cid:durableId="626354845">
     <w:abstractNumId w:val="17"/>
   </w:num>
   <w:num w:numId="58" w16cid:durableId="599948363">
-    <w:abstractNumId w:val="60"/>
+    <w:abstractNumId w:val="61"/>
   </w:num>
   <w:num w:numId="59" w16cid:durableId="1562212107">
     <w:abstractNumId w:val="7"/>
   </w:num>
   <w:num w:numId="60" w16cid:durableId="706881568">
-    <w:abstractNumId w:val="35"/>
+    <w:abstractNumId w:val="36"/>
   </w:num>
   <w:num w:numId="61" w16cid:durableId="1104496260">
-    <w:abstractNumId w:val="85"/>
+    <w:abstractNumId w:val="86"/>
   </w:num>
   <w:num w:numId="62" w16cid:durableId="466969841">
-    <w:abstractNumId w:val="72"/>
+    <w:abstractNumId w:val="73"/>
   </w:num>
   <w:num w:numId="63" w16cid:durableId="258833444">
-    <w:abstractNumId w:val="41"/>
+    <w:abstractNumId w:val="42"/>
   </w:num>
   <w:num w:numId="64" w16cid:durableId="929042489">
-    <w:abstractNumId w:val="39"/>
+    <w:abstractNumId w:val="40"/>
     <w:lvlOverride w:ilvl="0">
       <w:lvl w:ilvl="0">
         <w:numFmt w:val="decimal"/>
@@ -28940,61 +29221,61 @@
     </w:lvlOverride>
   </w:num>
   <w:num w:numId="65" w16cid:durableId="622690288">
-    <w:abstractNumId w:val="29"/>
+    <w:abstractNumId w:val="30"/>
   </w:num>
   <w:num w:numId="66" w16cid:durableId="1398822626">
-    <w:abstractNumId w:val="62"/>
+    <w:abstractNumId w:val="63"/>
   </w:num>
   <w:num w:numId="67" w16cid:durableId="1681424162">
-    <w:abstractNumId w:val="59"/>
+    <w:abstractNumId w:val="60"/>
   </w:num>
   <w:num w:numId="68" w16cid:durableId="532157353">
     <w:abstractNumId w:val="11"/>
   </w:num>
   <w:num w:numId="69" w16cid:durableId="664893729">
-    <w:abstractNumId w:val="66"/>
+    <w:abstractNumId w:val="67"/>
   </w:num>
   <w:num w:numId="70" w16cid:durableId="1653678076">
-    <w:abstractNumId w:val="28"/>
+    <w:abstractNumId w:val="29"/>
   </w:num>
   <w:num w:numId="71" w16cid:durableId="595482060">
-    <w:abstractNumId w:val="38"/>
+    <w:abstractNumId w:val="39"/>
   </w:num>
   <w:num w:numId="72" w16cid:durableId="576017596">
-    <w:abstractNumId w:val="34"/>
+    <w:abstractNumId w:val="35"/>
   </w:num>
   <w:num w:numId="73" w16cid:durableId="1835685882">
-    <w:abstractNumId w:val="26"/>
+    <w:abstractNumId w:val="27"/>
   </w:num>
   <w:num w:numId="74" w16cid:durableId="806749336">
     <w:abstractNumId w:val="21"/>
   </w:num>
   <w:num w:numId="75" w16cid:durableId="1390496898">
-    <w:abstractNumId w:val="68"/>
+    <w:abstractNumId w:val="69"/>
   </w:num>
   <w:num w:numId="76" w16cid:durableId="506217816">
-    <w:abstractNumId w:val="37"/>
+    <w:abstractNumId w:val="38"/>
   </w:num>
   <w:num w:numId="77" w16cid:durableId="1813789221">
-    <w:abstractNumId w:val="55"/>
+    <w:abstractNumId w:val="56"/>
   </w:num>
   <w:num w:numId="78" w16cid:durableId="1413043856">
-    <w:abstractNumId w:val="58"/>
+    <w:abstractNumId w:val="59"/>
   </w:num>
   <w:num w:numId="79" w16cid:durableId="1871651287">
     <w:abstractNumId w:val="24"/>
   </w:num>
   <w:num w:numId="80" w16cid:durableId="1114668473">
-    <w:abstractNumId w:val="61"/>
+    <w:abstractNumId w:val="62"/>
   </w:num>
   <w:num w:numId="81" w16cid:durableId="181478582">
-    <w:abstractNumId w:val="25"/>
+    <w:abstractNumId w:val="26"/>
   </w:num>
   <w:num w:numId="82" w16cid:durableId="1021707569">
     <w:abstractNumId w:val="23"/>
   </w:num>
   <w:num w:numId="83" w16cid:durableId="1552502550">
-    <w:abstractNumId w:val="48"/>
+    <w:abstractNumId w:val="49"/>
   </w:num>
   <w:num w:numId="84" w16cid:durableId="8456896">
     <w:abstractNumId w:val="3"/>
@@ -29003,13 +29284,16 @@
     <w:abstractNumId w:val="0"/>
   </w:num>
   <w:num w:numId="86" w16cid:durableId="241451092">
-    <w:abstractNumId w:val="71"/>
+    <w:abstractNumId w:val="72"/>
   </w:num>
   <w:num w:numId="87" w16cid:durableId="647323748">
-    <w:abstractNumId w:val="70"/>
+    <w:abstractNumId w:val="71"/>
   </w:num>
   <w:num w:numId="88" w16cid:durableId="1537963474">
     <w:abstractNumId w:val="2"/>
+  </w:num>
+  <w:num w:numId="89" w16cid:durableId="1601261214">
+    <w:abstractNumId w:val="25"/>
   </w:num>
 </w:numbering>
 </file>

</xml_diff>

<commit_message>
Add rate limiting & safety
</commit_message>
<xml_diff>
--- a/Algorithm_Design/Algorithm Design.docx
+++ b/Algorithm_Design/Algorithm Design.docx
@@ -5728,7 +5728,23 @@
                 <w:bCs/>
                 <w:lang w:val="en-US"/>
               </w:rPr>
-              <w:t>Basic autoscaling, Not enough for latency-aware decisions</w:t>
+              <w:t xml:space="preserve">Basic autoscaling, </w:t>
+            </w:r>
+            <w:proofErr w:type="gramStart"/>
+            <w:r>
+              <w:rPr>
+                <w:bCs/>
+                <w:lang w:val="en-US"/>
+              </w:rPr>
+              <w:t>Not</w:t>
+            </w:r>
+            <w:proofErr w:type="gramEnd"/>
+            <w:r>
+              <w:rPr>
+                <w:bCs/>
+                <w:lang w:val="en-US"/>
+              </w:rPr>
+              <w:t xml:space="preserve"> enough for latency-aware decisions</w:t>
             </w:r>
           </w:p>
         </w:tc>
@@ -6072,7 +6088,23 @@
                 <w:bCs/>
                 <w:lang w:val="en-US"/>
               </w:rPr>
-              <w:t>Good for node health, Not enough for PALEO-type scaling</w:t>
+              <w:t xml:space="preserve">Good for node health, </w:t>
+            </w:r>
+            <w:proofErr w:type="gramStart"/>
+            <w:r>
+              <w:rPr>
+                <w:bCs/>
+                <w:lang w:val="en-US"/>
+              </w:rPr>
+              <w:t>Not</w:t>
+            </w:r>
+            <w:proofErr w:type="gramEnd"/>
+            <w:r>
+              <w:rPr>
+                <w:bCs/>
+                <w:lang w:val="en-US"/>
+              </w:rPr>
+              <w:t xml:space="preserve"> enough for PALEO-type scaling</w:t>
             </w:r>
           </w:p>
         </w:tc>
@@ -8351,6 +8383,7 @@
           <w:lang w:val="en-US"/>
         </w:rPr>
       </w:pPr>
+      <w:proofErr w:type="gramStart"/>
       <w:r>
         <w:rPr>
           <w:bCs/>
@@ -8364,7 +8397,23 @@
           <w:bCs/>
           <w:lang w:val="en-US"/>
         </w:rPr>
-        <w:t>spec.containers</w:t>
+        <w:t>spec</w:t>
+      </w:r>
+      <w:proofErr w:type="gramEnd"/>
+      <w:r>
+        <w:rPr>
+          <w:bCs/>
+          <w:lang w:val="en-US"/>
+        </w:rPr>
+        <w:t>.</w:t>
+      </w:r>
+      <w:proofErr w:type="gramStart"/>
+      <w:r>
+        <w:rPr>
+          <w:bCs/>
+          <w:lang w:val="en-US"/>
+        </w:rPr>
+        <w:t>containers</w:t>
       </w:r>
       <w:proofErr w:type="spellEnd"/>
       <w:r>
@@ -8383,6 +8432,7 @@
         <w:t>resources.requests.cpu</w:t>
       </w:r>
       <w:proofErr w:type="spellEnd"/>
+      <w:proofErr w:type="gramEnd"/>
     </w:p>
     <w:p>
       <w:pPr>
@@ -8396,6 +8446,7 @@
           <w:lang w:val="en-US"/>
         </w:rPr>
       </w:pPr>
+      <w:proofErr w:type="gramStart"/>
       <w:r>
         <w:rPr>
           <w:bCs/>
@@ -8409,7 +8460,23 @@
           <w:bCs/>
           <w:lang w:val="en-US"/>
         </w:rPr>
-        <w:t>spec.containers</w:t>
+        <w:t>spec</w:t>
+      </w:r>
+      <w:proofErr w:type="gramEnd"/>
+      <w:r>
+        <w:rPr>
+          <w:bCs/>
+          <w:lang w:val="en-US"/>
+        </w:rPr>
+        <w:t>.</w:t>
+      </w:r>
+      <w:proofErr w:type="gramStart"/>
+      <w:r>
+        <w:rPr>
+          <w:bCs/>
+          <w:lang w:val="en-US"/>
+        </w:rPr>
+        <w:t>containers</w:t>
       </w:r>
       <w:proofErr w:type="spellEnd"/>
       <w:r>
@@ -8417,15 +8484,32 @@
           <w:bCs/>
           <w:lang w:val="en-US"/>
         </w:rPr>
-        <w:t>[].</w:t>
+        <w:t>[</w:t>
+      </w:r>
+      <w:proofErr w:type="gramEnd"/>
+      <w:r>
+        <w:rPr>
+          <w:bCs/>
+          <w:lang w:val="en-US"/>
+        </w:rPr>
+        <w:t>].</w:t>
       </w:r>
       <w:proofErr w:type="spellStart"/>
-      <w:r>
-        <w:rPr>
-          <w:bCs/>
-          <w:lang w:val="en-US"/>
-        </w:rPr>
-        <w:t>resources.limits.memory</w:t>
+      <w:proofErr w:type="gramStart"/>
+      <w:r>
+        <w:rPr>
+          <w:bCs/>
+          <w:lang w:val="en-US"/>
+        </w:rPr>
+        <w:t>resources.limits</w:t>
+      </w:r>
+      <w:proofErr w:type="gramEnd"/>
+      <w:r>
+        <w:rPr>
+          <w:bCs/>
+          <w:lang w:val="en-US"/>
+        </w:rPr>
+        <w:t>.memory</w:t>
       </w:r>
       <w:proofErr w:type="spellEnd"/>
     </w:p>
@@ -8607,7 +8691,23 @@
           <w:bCs/>
           <w:lang w:val="en-US"/>
         </w:rPr>
-        <w:t xml:space="preserve">Use rate() and </w:t>
+        <w:t xml:space="preserve">Use </w:t>
+      </w:r>
+      <w:proofErr w:type="gramStart"/>
+      <w:r>
+        <w:rPr>
+          <w:bCs/>
+          <w:lang w:val="en-US"/>
+        </w:rPr>
+        <w:t>rate(</w:t>
+      </w:r>
+      <w:proofErr w:type="gramEnd"/>
+      <w:r>
+        <w:rPr>
+          <w:bCs/>
+          <w:lang w:val="en-US"/>
+        </w:rPr>
+        <w:t xml:space="preserve">) and </w:t>
       </w:r>
       <w:proofErr w:type="spellStart"/>
       <w:r>
@@ -8615,7 +8715,15 @@
           <w:bCs/>
           <w:lang w:val="en-US"/>
         </w:rPr>
-        <w:t>histogram_quantile</w:t>
+        <w:t>histogram_</w:t>
+      </w:r>
+      <w:proofErr w:type="gramStart"/>
+      <w:r>
+        <w:rPr>
+          <w:bCs/>
+          <w:lang w:val="en-US"/>
+        </w:rPr>
+        <w:t>quantile</w:t>
       </w:r>
       <w:proofErr w:type="spellEnd"/>
       <w:r>
@@ -8623,7 +8731,15 @@
           <w:bCs/>
           <w:lang w:val="en-US"/>
         </w:rPr>
-        <w:t xml:space="preserve">() in </w:t>
+        <w:t>(</w:t>
+      </w:r>
+      <w:proofErr w:type="gramEnd"/>
+      <w:r>
+        <w:rPr>
+          <w:bCs/>
+          <w:lang w:val="en-US"/>
+        </w:rPr>
+        <w:t xml:space="preserve">) in </w:t>
       </w:r>
       <w:proofErr w:type="spellStart"/>
       <w:r>
@@ -9338,7 +9454,23 @@
           <w:bCs/>
           <w:lang w:val="en-US"/>
         </w:rPr>
-        <w:t>{label1="val1",label2="val2"} → list of (timestamp, value) pairs</w:t>
+        <w:t>{label1="val1</w:t>
+      </w:r>
+      <w:proofErr w:type="gramStart"/>
+      <w:r>
+        <w:rPr>
+          <w:bCs/>
+          <w:lang w:val="en-US"/>
+        </w:rPr>
+        <w:t>",label</w:t>
+      </w:r>
+      <w:proofErr w:type="gramEnd"/>
+      <w:r>
+        <w:rPr>
+          <w:bCs/>
+          <w:lang w:val="en-US"/>
+        </w:rPr>
+        <w:t>2="val2"} → list of (timestamp, value) pairs</w:t>
       </w:r>
     </w:p>
     <w:p>
@@ -10485,9 +10617,18 @@
           <w:bCs/>
           <w:lang w:val="en-US"/>
         </w:rPr>
-        <w:t>Learn a function: f(</w:t>
+        <w:t xml:space="preserve">Learn a function: </w:t>
+      </w:r>
+      <w:proofErr w:type="gramStart"/>
+      <w:r>
+        <w:rPr>
+          <w:bCs/>
+          <w:lang w:val="en-US"/>
+        </w:rPr>
+        <w:t>f(</w:t>
       </w:r>
       <w:proofErr w:type="spellStart"/>
+      <w:proofErr w:type="gramEnd"/>
       <w:r>
         <w:rPr>
           <w:bCs/>
@@ -11532,9 +11673,17 @@
         <w:rPr>
           <w:lang w:val="en-US"/>
         </w:rPr>
-        <w:t>Learn a function: g(</w:t>
+        <w:t xml:space="preserve">Learn a function: </w:t>
+      </w:r>
+      <w:proofErr w:type="gramStart"/>
+      <w:r>
+        <w:rPr>
+          <w:lang w:val="en-US"/>
+        </w:rPr>
+        <w:t>g(</w:t>
       </w:r>
       <w:proofErr w:type="spellStart"/>
+      <w:proofErr w:type="gramEnd"/>
       <w:r>
         <w:rPr>
           <w:lang w:val="en-US"/>
@@ -12373,6 +12522,7 @@
         </w:rPr>
       </w:pPr>
       <w:proofErr w:type="spellStart"/>
+      <w:proofErr w:type="gramStart"/>
       <w:r>
         <w:rPr>
           <w:lang w:val="en-US"/>
@@ -12380,6 +12530,7 @@
         <w:t>Lets</w:t>
       </w:r>
       <w:proofErr w:type="spellEnd"/>
+      <w:proofErr w:type="gramEnd"/>
       <w:r>
         <w:rPr>
           <w:lang w:val="en-US"/>
@@ -14506,7 +14657,14 @@
         <w:rPr>
           <w:lang w:val="en-US"/>
         </w:rPr>
-        <w:t>significant_change</w:t>
+        <w:t>significant_</w:t>
+      </w:r>
+      <w:proofErr w:type="gramStart"/>
+      <w:r>
+        <w:rPr>
+          <w:lang w:val="en-US"/>
+        </w:rPr>
+        <w:t>change</w:t>
       </w:r>
       <w:proofErr w:type="spellEnd"/>
       <w:r>
@@ -14516,6 +14674,7 @@
         <w:t>(</w:t>
       </w:r>
       <w:proofErr w:type="spellStart"/>
+      <w:proofErr w:type="gramEnd"/>
       <w:r>
         <w:rPr>
           <w:lang w:val="en-US"/>
@@ -14618,7 +14777,14 @@
         <w:rPr>
           <w:lang w:val="en-US"/>
         </w:rPr>
-        <w:t>apply_resource_change</w:t>
+        <w:t>apply_resource_</w:t>
+      </w:r>
+      <w:proofErr w:type="gramStart"/>
+      <w:r>
+        <w:rPr>
+          <w:lang w:val="en-US"/>
+        </w:rPr>
+        <w:t>change</w:t>
       </w:r>
       <w:proofErr w:type="spellEnd"/>
       <w:r>
@@ -14628,6 +14794,7 @@
         <w:t>(</w:t>
       </w:r>
       <w:proofErr w:type="spellStart"/>
+      <w:proofErr w:type="gramEnd"/>
       <w:r>
         <w:rPr>
           <w:lang w:val="en-US"/>
@@ -14681,7 +14848,21 @@
         <w:rPr>
           <w:lang w:val="en-US"/>
         </w:rPr>
-        <w:t>            log("Cooldown active — change delayed.")</w:t>
+        <w:t>            </w:t>
+      </w:r>
+      <w:proofErr w:type="gramStart"/>
+      <w:r>
+        <w:rPr>
+          <w:lang w:val="en-US"/>
+        </w:rPr>
+        <w:t>log(</w:t>
+      </w:r>
+      <w:proofErr w:type="gramEnd"/>
+      <w:r>
+        <w:rPr>
+          <w:lang w:val="en-US"/>
+        </w:rPr>
+        <w:t>"Cooldown active — change delayed.")</w:t>
       </w:r>
     </w:p>
     <w:p>
@@ -14709,7 +14890,21 @@
         <w:rPr>
           <w:lang w:val="en-US"/>
         </w:rPr>
-        <w:t>        log("Change insignificant — skip.")</w:t>
+        <w:t>        </w:t>
+      </w:r>
+      <w:proofErr w:type="gramStart"/>
+      <w:r>
+        <w:rPr>
+          <w:lang w:val="en-US"/>
+        </w:rPr>
+        <w:t>log(</w:t>
+      </w:r>
+      <w:proofErr w:type="gramEnd"/>
+      <w:r>
+        <w:rPr>
+          <w:lang w:val="en-US"/>
+        </w:rPr>
+        <w:t>"Change insignificant — skip.")</w:t>
       </w:r>
     </w:p>
     <w:p>
@@ -14737,7 +14932,21 @@
         <w:rPr>
           <w:lang w:val="en-US"/>
         </w:rPr>
-        <w:t>    log("Predicted latency too high — rejecting new allocation.")</w:t>
+        <w:t>    </w:t>
+      </w:r>
+      <w:proofErr w:type="gramStart"/>
+      <w:r>
+        <w:rPr>
+          <w:lang w:val="en-US"/>
+        </w:rPr>
+        <w:t>log(</w:t>
+      </w:r>
+      <w:proofErr w:type="gramEnd"/>
+      <w:r>
+        <w:rPr>
+          <w:lang w:val="en-US"/>
+        </w:rPr>
+        <w:t>"Predicted latency too high — rejecting new allocation.")</w:t>
       </w:r>
     </w:p>
     <w:p>
@@ -14884,9 +15093,16 @@
           <w:lang w:val="en-US"/>
         </w:rPr>
         <w:tab/>
+      </w:r>
+      <w:proofErr w:type="gramStart"/>
+      <w:r>
+        <w:rPr>
+          <w:lang w:val="en-US"/>
+        </w:rPr>
         <w:t>abs(</w:t>
       </w:r>
       <w:proofErr w:type="spellStart"/>
+      <w:proofErr w:type="gramEnd"/>
       <w:r>
         <w:rPr>
           <w:lang w:val="en-US"/>
@@ -15676,6 +15892,7 @@
                 <w:lang w:val="en-US"/>
               </w:rPr>
             </w:pPr>
+            <w:proofErr w:type="gramStart"/>
             <w:r>
               <w:rPr>
                 <w:lang w:val="en-US"/>
@@ -15687,7 +15904,14 @@
               <w:rPr>
                 <w:lang w:val="en-US"/>
               </w:rPr>
-              <w:t>cooldown_active</w:t>
+              <w:t>cooldown</w:t>
+            </w:r>
+            <w:proofErr w:type="gramEnd"/>
+            <w:r>
+              <w:rPr>
+                <w:lang w:val="en-US"/>
+              </w:rPr>
+              <w:t>_active</w:t>
             </w:r>
             <w:proofErr w:type="spellEnd"/>
           </w:p>
@@ -15787,14 +16011,28 @@
               <w:rPr>
                 <w:lang w:val="en-US"/>
               </w:rPr>
-              <w:t>apply_patch</w:t>
+              <w:t>apply_</w:t>
+            </w:r>
+            <w:proofErr w:type="gramStart"/>
+            <w:r>
+              <w:rPr>
+                <w:lang w:val="en-US"/>
+              </w:rPr>
+              <w:t>patch</w:t>
             </w:r>
             <w:proofErr w:type="spellEnd"/>
             <w:r>
               <w:rPr>
                 <w:lang w:val="en-US"/>
               </w:rPr>
-              <w:t>()</w:t>
+              <w:t>(</w:t>
+            </w:r>
+            <w:proofErr w:type="gramEnd"/>
+            <w:r>
+              <w:rPr>
+                <w:lang w:val="en-US"/>
+              </w:rPr>
+              <w:t>)</w:t>
             </w:r>
           </w:p>
         </w:tc>
@@ -16611,6 +16849,512 @@
     <w:p>
       <w:pPr>
         <w:spacing w:before="240" w:after="240"/>
+        <w:rPr>
+          <w:lang w:val="en-US"/>
+        </w:rPr>
+      </w:pPr>
+      <w:r>
+        <w:rPr>
+          <w:b/>
+          <w:bCs/>
+          <w:lang w:val="en-US"/>
+        </w:rPr>
+        <w:t>Updating Stateful Workloads</w:t>
+      </w:r>
+    </w:p>
+    <w:p>
+      <w:pPr>
+        <w:spacing w:before="240" w:after="240"/>
+        <w:rPr>
+          <w:lang w:val="en-US"/>
+        </w:rPr>
+      </w:pPr>
+      <w:r>
+        <w:rPr>
+          <w:lang w:val="en-US"/>
+        </w:rPr>
+        <w:t xml:space="preserve">For stateful workloads (e.g., </w:t>
+      </w:r>
+      <w:proofErr w:type="spellStart"/>
+      <w:r>
+        <w:rPr>
+          <w:lang w:val="en-US"/>
+        </w:rPr>
+        <w:t>StatefulSets</w:t>
+      </w:r>
+      <w:proofErr w:type="spellEnd"/>
+      <w:r>
+        <w:rPr>
+          <w:lang w:val="en-US"/>
+        </w:rPr>
+        <w:t xml:space="preserve"> or single pods), we can:</w:t>
+      </w:r>
+    </w:p>
+    <w:p>
+      <w:pPr>
+        <w:numPr>
+          <w:ilvl w:val="0"/>
+          <w:numId w:val="90"/>
+        </w:numPr>
+        <w:spacing w:before="240" w:after="240"/>
+        <w:rPr>
+          <w:lang w:val="en-US"/>
+        </w:rPr>
+      </w:pPr>
+      <w:r>
+        <w:rPr>
+          <w:lang w:val="en-US"/>
+        </w:rPr>
+        <w:t xml:space="preserve">Update </w:t>
+      </w:r>
+      <w:proofErr w:type="spellStart"/>
+      <w:r>
+        <w:rPr>
+          <w:lang w:val="en-US"/>
+        </w:rPr>
+        <w:t>StatefulSet</w:t>
+      </w:r>
+      <w:proofErr w:type="spellEnd"/>
+      <w:r>
+        <w:rPr>
+          <w:lang w:val="en-US"/>
+        </w:rPr>
+        <w:t xml:space="preserve"> → same rolling logic applies</w:t>
+      </w:r>
+    </w:p>
+    <w:p>
+      <w:pPr>
+        <w:numPr>
+          <w:ilvl w:val="0"/>
+          <w:numId w:val="90"/>
+        </w:numPr>
+        <w:spacing w:before="240" w:after="240"/>
+        <w:rPr>
+          <w:lang w:val="en-US"/>
+        </w:rPr>
+      </w:pPr>
+      <w:r>
+        <w:rPr>
+          <w:lang w:val="en-US"/>
+        </w:rPr>
+        <w:t>Or directly PATCH Pod → but only works for limits, not requests, and will not persist (because the pod is ephemeral)</w:t>
+      </w:r>
+    </w:p>
+    <w:p>
+      <w:pPr>
+        <w:spacing w:before="240" w:after="240"/>
+        <w:rPr>
+          <w:lang w:val="en-US"/>
+        </w:rPr>
+      </w:pPr>
+      <w:r>
+        <w:rPr>
+          <w:lang w:val="en-US"/>
+        </w:rPr>
+        <w:t xml:space="preserve">For most cases, update the controller spec (Deployment, </w:t>
+      </w:r>
+      <w:proofErr w:type="spellStart"/>
+      <w:r>
+        <w:rPr>
+          <w:lang w:val="en-US"/>
+        </w:rPr>
+        <w:t>StatefulSet</w:t>
+      </w:r>
+      <w:proofErr w:type="spellEnd"/>
+      <w:r>
+        <w:rPr>
+          <w:lang w:val="en-US"/>
+        </w:rPr>
+        <w:t>, Job).</w:t>
+      </w:r>
+    </w:p>
+    <w:p>
+      <w:pPr>
+        <w:spacing w:before="240" w:after="240"/>
+        <w:rPr>
+          <w:lang w:val="en-US"/>
+        </w:rPr>
+      </w:pPr>
+      <w:r>
+        <w:rPr>
+          <w:b/>
+          <w:bCs/>
+          <w:lang w:val="en-US"/>
+        </w:rPr>
+        <w:t>Rate-Limiting &amp; Safety</w:t>
+      </w:r>
+    </w:p>
+    <w:p>
+      <w:pPr>
+        <w:spacing w:before="240" w:after="240"/>
+        <w:rPr>
+          <w:lang w:val="en-US"/>
+        </w:rPr>
+      </w:pPr>
+      <w:r>
+        <w:rPr>
+          <w:lang w:val="en-US"/>
+        </w:rPr>
+        <w:t>You must rate-limit and validate updates to prevent churn and instability:</w:t>
+      </w:r>
+    </w:p>
+    <w:tbl>
+      <w:tblPr>
+        <w:tblW w:w="9360" w:type="dxa"/>
+        <w:tblCellMar>
+          <w:top w:w="15" w:type="dxa"/>
+          <w:left w:w="15" w:type="dxa"/>
+          <w:bottom w:w="15" w:type="dxa"/>
+          <w:right w:w="15" w:type="dxa"/>
+        </w:tblCellMar>
+        <w:tblLook w:val="04A0" w:firstRow="1" w:lastRow="0" w:firstColumn="1" w:lastColumn="0" w:noHBand="0" w:noVBand="1"/>
+      </w:tblPr>
+      <w:tblGrid>
+        <w:gridCol w:w="2566"/>
+        <w:gridCol w:w="6794"/>
+      </w:tblGrid>
+      <w:tr>
+        <w:tc>
+          <w:tcPr>
+            <w:tcW w:w="0" w:type="auto"/>
+            <w:tcBorders>
+              <w:top w:val="single" w:sz="8" w:space="0" w:color="000000"/>
+              <w:left w:val="single" w:sz="8" w:space="0" w:color="000000"/>
+              <w:bottom w:val="single" w:sz="8" w:space="0" w:color="000000"/>
+              <w:right w:val="single" w:sz="8" w:space="0" w:color="000000"/>
+            </w:tcBorders>
+            <w:tcMar>
+              <w:top w:w="100" w:type="dxa"/>
+              <w:left w:w="100" w:type="dxa"/>
+              <w:bottom w:w="100" w:type="dxa"/>
+              <w:right w:w="100" w:type="dxa"/>
+            </w:tcMar>
+            <w:hideMark/>
+          </w:tcPr>
+          <w:p>
+            <w:pPr>
+              <w:spacing w:before="240" w:after="240"/>
+              <w:rPr>
+                <w:lang w:val="en-US"/>
+              </w:rPr>
+            </w:pPr>
+            <w:r>
+              <w:rPr>
+                <w:lang w:val="en-US"/>
+              </w:rPr>
+              <w:t>Feature</w:t>
+            </w:r>
+          </w:p>
+        </w:tc>
+        <w:tc>
+          <w:tcPr>
+            <w:tcW w:w="0" w:type="auto"/>
+            <w:tcBorders>
+              <w:top w:val="single" w:sz="8" w:space="0" w:color="000000"/>
+              <w:left w:val="single" w:sz="8" w:space="0" w:color="000000"/>
+              <w:bottom w:val="single" w:sz="8" w:space="0" w:color="000000"/>
+              <w:right w:val="single" w:sz="8" w:space="0" w:color="000000"/>
+            </w:tcBorders>
+            <w:tcMar>
+              <w:top w:w="100" w:type="dxa"/>
+              <w:left w:w="100" w:type="dxa"/>
+              <w:bottom w:w="100" w:type="dxa"/>
+              <w:right w:w="100" w:type="dxa"/>
+            </w:tcMar>
+            <w:hideMark/>
+          </w:tcPr>
+          <w:p>
+            <w:pPr>
+              <w:spacing w:before="240" w:after="240"/>
+              <w:rPr>
+                <w:lang w:val="en-US"/>
+              </w:rPr>
+            </w:pPr>
+            <w:r>
+              <w:rPr>
+                <w:lang w:val="en-US"/>
+              </w:rPr>
+              <w:t>Description</w:t>
+            </w:r>
+          </w:p>
+        </w:tc>
+      </w:tr>
+      <w:tr>
+        <w:tc>
+          <w:tcPr>
+            <w:tcW w:w="0" w:type="auto"/>
+            <w:tcBorders>
+              <w:top w:val="single" w:sz="8" w:space="0" w:color="000000"/>
+              <w:left w:val="single" w:sz="8" w:space="0" w:color="000000"/>
+              <w:bottom w:val="single" w:sz="8" w:space="0" w:color="000000"/>
+              <w:right w:val="single" w:sz="8" w:space="0" w:color="000000"/>
+            </w:tcBorders>
+            <w:tcMar>
+              <w:top w:w="100" w:type="dxa"/>
+              <w:left w:w="100" w:type="dxa"/>
+              <w:bottom w:w="100" w:type="dxa"/>
+              <w:right w:w="100" w:type="dxa"/>
+            </w:tcMar>
+            <w:hideMark/>
+          </w:tcPr>
+          <w:p>
+            <w:pPr>
+              <w:spacing w:before="240" w:after="240"/>
+              <w:rPr>
+                <w:lang w:val="en-US"/>
+              </w:rPr>
+            </w:pPr>
+            <w:proofErr w:type="spellStart"/>
+            <w:r>
+              <w:rPr>
+                <w:lang w:val="en-US"/>
+              </w:rPr>
+              <w:t>min_change_delta</w:t>
+            </w:r>
+            <w:proofErr w:type="spellEnd"/>
+          </w:p>
+        </w:tc>
+        <w:tc>
+          <w:tcPr>
+            <w:tcW w:w="0" w:type="auto"/>
+            <w:tcBorders>
+              <w:top w:val="single" w:sz="8" w:space="0" w:color="000000"/>
+              <w:left w:val="single" w:sz="8" w:space="0" w:color="000000"/>
+              <w:bottom w:val="single" w:sz="8" w:space="0" w:color="000000"/>
+              <w:right w:val="single" w:sz="8" w:space="0" w:color="000000"/>
+            </w:tcBorders>
+            <w:tcMar>
+              <w:top w:w="100" w:type="dxa"/>
+              <w:left w:w="100" w:type="dxa"/>
+              <w:bottom w:w="100" w:type="dxa"/>
+              <w:right w:w="100" w:type="dxa"/>
+            </w:tcMar>
+            <w:hideMark/>
+          </w:tcPr>
+          <w:p>
+            <w:pPr>
+              <w:spacing w:before="240" w:after="240"/>
+              <w:rPr>
+                <w:lang w:val="en-US"/>
+              </w:rPr>
+            </w:pPr>
+            <w:r>
+              <w:rPr>
+                <w:lang w:val="en-US"/>
+              </w:rPr>
+              <w:t>Only patch if CPU/memory changed &gt; threshold (e.g., 50m, 64Mi)</w:t>
+            </w:r>
+          </w:p>
+        </w:tc>
+      </w:tr>
+      <w:tr>
+        <w:tc>
+          <w:tcPr>
+            <w:tcW w:w="0" w:type="auto"/>
+            <w:tcBorders>
+              <w:top w:val="single" w:sz="8" w:space="0" w:color="000000"/>
+              <w:left w:val="single" w:sz="8" w:space="0" w:color="000000"/>
+              <w:bottom w:val="single" w:sz="8" w:space="0" w:color="000000"/>
+              <w:right w:val="single" w:sz="8" w:space="0" w:color="000000"/>
+            </w:tcBorders>
+            <w:tcMar>
+              <w:top w:w="100" w:type="dxa"/>
+              <w:left w:w="100" w:type="dxa"/>
+              <w:bottom w:w="100" w:type="dxa"/>
+              <w:right w:w="100" w:type="dxa"/>
+            </w:tcMar>
+            <w:hideMark/>
+          </w:tcPr>
+          <w:p>
+            <w:pPr>
+              <w:spacing w:before="240" w:after="240"/>
+              <w:rPr>
+                <w:lang w:val="en-US"/>
+              </w:rPr>
+            </w:pPr>
+            <w:proofErr w:type="spellStart"/>
+            <w:r>
+              <w:rPr>
+                <w:lang w:val="en-US"/>
+              </w:rPr>
+              <w:t>cooldown_period</w:t>
+            </w:r>
+            <w:proofErr w:type="spellEnd"/>
+          </w:p>
+        </w:tc>
+        <w:tc>
+          <w:tcPr>
+            <w:tcW w:w="0" w:type="auto"/>
+            <w:tcBorders>
+              <w:top w:val="single" w:sz="8" w:space="0" w:color="000000"/>
+              <w:left w:val="single" w:sz="8" w:space="0" w:color="000000"/>
+              <w:bottom w:val="single" w:sz="8" w:space="0" w:color="000000"/>
+              <w:right w:val="single" w:sz="8" w:space="0" w:color="000000"/>
+            </w:tcBorders>
+            <w:tcMar>
+              <w:top w:w="100" w:type="dxa"/>
+              <w:left w:w="100" w:type="dxa"/>
+              <w:bottom w:w="100" w:type="dxa"/>
+              <w:right w:w="100" w:type="dxa"/>
+            </w:tcMar>
+            <w:hideMark/>
+          </w:tcPr>
+          <w:p>
+            <w:pPr>
+              <w:spacing w:before="240" w:after="240"/>
+              <w:rPr>
+                <w:lang w:val="en-US"/>
+              </w:rPr>
+            </w:pPr>
+            <w:r>
+              <w:rPr>
+                <w:lang w:val="en-US"/>
+              </w:rPr>
+              <w:t>Wait time before next enforcement (e.g., 5–10 mins)</w:t>
+            </w:r>
+          </w:p>
+        </w:tc>
+      </w:tr>
+      <w:tr>
+        <w:tc>
+          <w:tcPr>
+            <w:tcW w:w="0" w:type="auto"/>
+            <w:tcBorders>
+              <w:top w:val="single" w:sz="8" w:space="0" w:color="000000"/>
+              <w:left w:val="single" w:sz="8" w:space="0" w:color="000000"/>
+              <w:bottom w:val="single" w:sz="8" w:space="0" w:color="000000"/>
+              <w:right w:val="single" w:sz="8" w:space="0" w:color="000000"/>
+            </w:tcBorders>
+            <w:tcMar>
+              <w:top w:w="100" w:type="dxa"/>
+              <w:left w:w="100" w:type="dxa"/>
+              <w:bottom w:w="100" w:type="dxa"/>
+              <w:right w:w="100" w:type="dxa"/>
+            </w:tcMar>
+            <w:hideMark/>
+          </w:tcPr>
+          <w:p>
+            <w:pPr>
+              <w:spacing w:before="240" w:after="240"/>
+              <w:rPr>
+                <w:lang w:val="en-US"/>
+              </w:rPr>
+            </w:pPr>
+            <w:proofErr w:type="spellStart"/>
+            <w:r>
+              <w:rPr>
+                <w:lang w:val="en-US"/>
+              </w:rPr>
+              <w:t>graceful_rolling_update</w:t>
+            </w:r>
+            <w:proofErr w:type="spellEnd"/>
+          </w:p>
+        </w:tc>
+        <w:tc>
+          <w:tcPr>
+            <w:tcW w:w="0" w:type="auto"/>
+            <w:tcBorders>
+              <w:top w:val="single" w:sz="8" w:space="0" w:color="000000"/>
+              <w:left w:val="single" w:sz="8" w:space="0" w:color="000000"/>
+              <w:bottom w:val="single" w:sz="8" w:space="0" w:color="000000"/>
+              <w:right w:val="single" w:sz="8" w:space="0" w:color="000000"/>
+            </w:tcBorders>
+            <w:tcMar>
+              <w:top w:w="100" w:type="dxa"/>
+              <w:left w:w="100" w:type="dxa"/>
+              <w:bottom w:w="100" w:type="dxa"/>
+              <w:right w:w="100" w:type="dxa"/>
+            </w:tcMar>
+            <w:hideMark/>
+          </w:tcPr>
+          <w:p>
+            <w:pPr>
+              <w:spacing w:before="240" w:after="240"/>
+              <w:rPr>
+                <w:lang w:val="en-US"/>
+              </w:rPr>
+            </w:pPr>
+            <w:r>
+              <w:rPr>
+                <w:lang w:val="en-US"/>
+              </w:rPr>
+              <w:t>Ensures that patch causes safe pod replacement</w:t>
+            </w:r>
+          </w:p>
+        </w:tc>
+      </w:tr>
+      <w:tr>
+        <w:tc>
+          <w:tcPr>
+            <w:tcW w:w="0" w:type="auto"/>
+            <w:tcBorders>
+              <w:top w:val="single" w:sz="8" w:space="0" w:color="000000"/>
+              <w:left w:val="single" w:sz="8" w:space="0" w:color="000000"/>
+              <w:bottom w:val="single" w:sz="8" w:space="0" w:color="000000"/>
+              <w:right w:val="single" w:sz="8" w:space="0" w:color="000000"/>
+            </w:tcBorders>
+            <w:tcMar>
+              <w:top w:w="100" w:type="dxa"/>
+              <w:left w:w="100" w:type="dxa"/>
+              <w:bottom w:w="100" w:type="dxa"/>
+              <w:right w:w="100" w:type="dxa"/>
+            </w:tcMar>
+            <w:hideMark/>
+          </w:tcPr>
+          <w:p>
+            <w:pPr>
+              <w:spacing w:before="240" w:after="240"/>
+              <w:rPr>
+                <w:lang w:val="en-US"/>
+              </w:rPr>
+            </w:pPr>
+            <w:proofErr w:type="spellStart"/>
+            <w:r>
+              <w:rPr>
+                <w:lang w:val="en-US"/>
+              </w:rPr>
+              <w:t>max_parallel_pods</w:t>
+            </w:r>
+            <w:proofErr w:type="spellEnd"/>
+          </w:p>
+        </w:tc>
+        <w:tc>
+          <w:tcPr>
+            <w:tcW w:w="0" w:type="auto"/>
+            <w:tcBorders>
+              <w:top w:val="single" w:sz="8" w:space="0" w:color="000000"/>
+              <w:left w:val="single" w:sz="8" w:space="0" w:color="000000"/>
+              <w:bottom w:val="single" w:sz="8" w:space="0" w:color="000000"/>
+              <w:right w:val="single" w:sz="8" w:space="0" w:color="000000"/>
+            </w:tcBorders>
+            <w:tcMar>
+              <w:top w:w="100" w:type="dxa"/>
+              <w:left w:w="100" w:type="dxa"/>
+              <w:bottom w:w="100" w:type="dxa"/>
+              <w:right w:w="100" w:type="dxa"/>
+            </w:tcMar>
+            <w:hideMark/>
+          </w:tcPr>
+          <w:p>
+            <w:pPr>
+              <w:spacing w:before="240" w:after="240"/>
+              <w:rPr>
+                <w:lang w:val="en-US"/>
+              </w:rPr>
+            </w:pPr>
+            <w:r>
+              <w:rPr>
+                <w:lang w:val="en-US"/>
+              </w:rPr>
+              <w:t>Controls how many pods update at once</w:t>
+            </w:r>
+          </w:p>
+        </w:tc>
+      </w:tr>
+    </w:tbl>
+    <w:p>
+      <w:pPr>
+        <w:spacing w:before="240" w:after="240"/>
       </w:pPr>
     </w:p>
     <w:p>
@@ -24096,6 +24840,155 @@
     </w:lvl>
   </w:abstractNum>
   <w:abstractNum w:abstractNumId="53" w15:restartNumberingAfterBreak="0">
+    <w:nsid w:val="4ED877EE"/>
+    <w:multiLevelType w:val="multilevel"/>
+    <w:tmpl w:val="7406650C"/>
+    <w:lvl w:ilvl="0">
+      <w:start w:val="1"/>
+      <w:numFmt w:val="bullet"/>
+      <w:lvlText w:val=""/>
+      <w:lvlJc w:val="left"/>
+      <w:pPr>
+        <w:tabs>
+          <w:tab w:val="num" w:pos="720"/>
+        </w:tabs>
+        <w:ind w:left="720" w:hanging="360"/>
+      </w:pPr>
+      <w:rPr>
+        <w:rFonts w:ascii="Symbol" w:hAnsi="Symbol" w:hint="default"/>
+        <w:sz w:val="20"/>
+      </w:rPr>
+    </w:lvl>
+    <w:lvl w:ilvl="1" w:tentative="1">
+      <w:start w:val="1"/>
+      <w:numFmt w:val="bullet"/>
+      <w:lvlText w:val="o"/>
+      <w:lvlJc w:val="left"/>
+      <w:pPr>
+        <w:tabs>
+          <w:tab w:val="num" w:pos="1440"/>
+        </w:tabs>
+        <w:ind w:left="1440" w:hanging="360"/>
+      </w:pPr>
+      <w:rPr>
+        <w:rFonts w:ascii="Courier New" w:hAnsi="Courier New" w:hint="default"/>
+        <w:sz w:val="20"/>
+      </w:rPr>
+    </w:lvl>
+    <w:lvl w:ilvl="2" w:tentative="1">
+      <w:start w:val="1"/>
+      <w:numFmt w:val="bullet"/>
+      <w:lvlText w:val=""/>
+      <w:lvlJc w:val="left"/>
+      <w:pPr>
+        <w:tabs>
+          <w:tab w:val="num" w:pos="2160"/>
+        </w:tabs>
+        <w:ind w:left="2160" w:hanging="360"/>
+      </w:pPr>
+      <w:rPr>
+        <w:rFonts w:ascii="Wingdings" w:hAnsi="Wingdings" w:hint="default"/>
+        <w:sz w:val="20"/>
+      </w:rPr>
+    </w:lvl>
+    <w:lvl w:ilvl="3" w:tentative="1">
+      <w:start w:val="1"/>
+      <w:numFmt w:val="bullet"/>
+      <w:lvlText w:val=""/>
+      <w:lvlJc w:val="left"/>
+      <w:pPr>
+        <w:tabs>
+          <w:tab w:val="num" w:pos="2880"/>
+        </w:tabs>
+        <w:ind w:left="2880" w:hanging="360"/>
+      </w:pPr>
+      <w:rPr>
+        <w:rFonts w:ascii="Wingdings" w:hAnsi="Wingdings" w:hint="default"/>
+        <w:sz w:val="20"/>
+      </w:rPr>
+    </w:lvl>
+    <w:lvl w:ilvl="4" w:tentative="1">
+      <w:start w:val="1"/>
+      <w:numFmt w:val="bullet"/>
+      <w:lvlText w:val=""/>
+      <w:lvlJc w:val="left"/>
+      <w:pPr>
+        <w:tabs>
+          <w:tab w:val="num" w:pos="3600"/>
+        </w:tabs>
+        <w:ind w:left="3600" w:hanging="360"/>
+      </w:pPr>
+      <w:rPr>
+        <w:rFonts w:ascii="Wingdings" w:hAnsi="Wingdings" w:hint="default"/>
+        <w:sz w:val="20"/>
+      </w:rPr>
+    </w:lvl>
+    <w:lvl w:ilvl="5" w:tentative="1">
+      <w:start w:val="1"/>
+      <w:numFmt w:val="bullet"/>
+      <w:lvlText w:val=""/>
+      <w:lvlJc w:val="left"/>
+      <w:pPr>
+        <w:tabs>
+          <w:tab w:val="num" w:pos="4320"/>
+        </w:tabs>
+        <w:ind w:left="4320" w:hanging="360"/>
+      </w:pPr>
+      <w:rPr>
+        <w:rFonts w:ascii="Wingdings" w:hAnsi="Wingdings" w:hint="default"/>
+        <w:sz w:val="20"/>
+      </w:rPr>
+    </w:lvl>
+    <w:lvl w:ilvl="6" w:tentative="1">
+      <w:start w:val="1"/>
+      <w:numFmt w:val="bullet"/>
+      <w:lvlText w:val=""/>
+      <w:lvlJc w:val="left"/>
+      <w:pPr>
+        <w:tabs>
+          <w:tab w:val="num" w:pos="5040"/>
+        </w:tabs>
+        <w:ind w:left="5040" w:hanging="360"/>
+      </w:pPr>
+      <w:rPr>
+        <w:rFonts w:ascii="Wingdings" w:hAnsi="Wingdings" w:hint="default"/>
+        <w:sz w:val="20"/>
+      </w:rPr>
+    </w:lvl>
+    <w:lvl w:ilvl="7" w:tentative="1">
+      <w:start w:val="1"/>
+      <w:numFmt w:val="bullet"/>
+      <w:lvlText w:val=""/>
+      <w:lvlJc w:val="left"/>
+      <w:pPr>
+        <w:tabs>
+          <w:tab w:val="num" w:pos="5760"/>
+        </w:tabs>
+        <w:ind w:left="5760" w:hanging="360"/>
+      </w:pPr>
+      <w:rPr>
+        <w:rFonts w:ascii="Wingdings" w:hAnsi="Wingdings" w:hint="default"/>
+        <w:sz w:val="20"/>
+      </w:rPr>
+    </w:lvl>
+    <w:lvl w:ilvl="8" w:tentative="1">
+      <w:start w:val="1"/>
+      <w:numFmt w:val="bullet"/>
+      <w:lvlText w:val=""/>
+      <w:lvlJc w:val="left"/>
+      <w:pPr>
+        <w:tabs>
+          <w:tab w:val="num" w:pos="6480"/>
+        </w:tabs>
+        <w:ind w:left="6480" w:hanging="360"/>
+      </w:pPr>
+      <w:rPr>
+        <w:rFonts w:ascii="Wingdings" w:hAnsi="Wingdings" w:hint="default"/>
+        <w:sz w:val="20"/>
+      </w:rPr>
+    </w:lvl>
+  </w:abstractNum>
+  <w:abstractNum w:abstractNumId="54" w15:restartNumberingAfterBreak="0">
     <w:nsid w:val="4FA12783"/>
     <w:multiLevelType w:val="multilevel"/>
     <w:tmpl w:val="048A6398"/>
@@ -24208,7 +25101,7 @@
       </w:rPr>
     </w:lvl>
   </w:abstractNum>
-  <w:abstractNum w:abstractNumId="54" w15:restartNumberingAfterBreak="0">
+  <w:abstractNum w:abstractNumId="55" w15:restartNumberingAfterBreak="0">
     <w:nsid w:val="4FA70186"/>
     <w:multiLevelType w:val="multilevel"/>
     <w:tmpl w:val="5DAC01F8"/>
@@ -24357,7 +25250,7 @@
       </w:rPr>
     </w:lvl>
   </w:abstractNum>
-  <w:abstractNum w:abstractNumId="55" w15:restartNumberingAfterBreak="0">
+  <w:abstractNum w:abstractNumId="56" w15:restartNumberingAfterBreak="0">
     <w:nsid w:val="501205FA"/>
     <w:multiLevelType w:val="multilevel"/>
     <w:tmpl w:val="CA4EB742"/>
@@ -24506,7 +25399,7 @@
       </w:rPr>
     </w:lvl>
   </w:abstractNum>
-  <w:abstractNum w:abstractNumId="56" w15:restartNumberingAfterBreak="0">
+  <w:abstractNum w:abstractNumId="57" w15:restartNumberingAfterBreak="0">
     <w:nsid w:val="562E769F"/>
     <w:multiLevelType w:val="multilevel"/>
     <w:tmpl w:val="22F8DB98"/>
@@ -24619,7 +25512,7 @@
       </w:pPr>
     </w:lvl>
   </w:abstractNum>
-  <w:abstractNum w:abstractNumId="57" w15:restartNumberingAfterBreak="0">
+  <w:abstractNum w:abstractNumId="58" w15:restartNumberingAfterBreak="0">
     <w:nsid w:val="57FC2F42"/>
     <w:multiLevelType w:val="multilevel"/>
     <w:tmpl w:val="65D28692"/>
@@ -24768,7 +25661,7 @@
       </w:rPr>
     </w:lvl>
   </w:abstractNum>
-  <w:abstractNum w:abstractNumId="58" w15:restartNumberingAfterBreak="0">
+  <w:abstractNum w:abstractNumId="59" w15:restartNumberingAfterBreak="0">
     <w:nsid w:val="590858A8"/>
     <w:multiLevelType w:val="multilevel"/>
     <w:tmpl w:val="FC8E944E"/>
@@ -24917,7 +25810,7 @@
       </w:rPr>
     </w:lvl>
   </w:abstractNum>
-  <w:abstractNum w:abstractNumId="59" w15:restartNumberingAfterBreak="0">
+  <w:abstractNum w:abstractNumId="60" w15:restartNumberingAfterBreak="0">
     <w:nsid w:val="591B2122"/>
     <w:multiLevelType w:val="multilevel"/>
     <w:tmpl w:val="B0CAD44A"/>
@@ -25066,7 +25959,7 @@
       </w:rPr>
     </w:lvl>
   </w:abstractNum>
-  <w:abstractNum w:abstractNumId="60" w15:restartNumberingAfterBreak="0">
+  <w:abstractNum w:abstractNumId="61" w15:restartNumberingAfterBreak="0">
     <w:nsid w:val="5BF175C3"/>
     <w:multiLevelType w:val="multilevel"/>
     <w:tmpl w:val="2F0C2AD0"/>
@@ -25215,7 +26108,7 @@
       </w:rPr>
     </w:lvl>
   </w:abstractNum>
-  <w:abstractNum w:abstractNumId="61" w15:restartNumberingAfterBreak="0">
+  <w:abstractNum w:abstractNumId="62" w15:restartNumberingAfterBreak="0">
     <w:nsid w:val="5C020BF1"/>
     <w:multiLevelType w:val="multilevel"/>
     <w:tmpl w:val="9490CAC4"/>
@@ -25364,7 +26257,7 @@
       </w:rPr>
     </w:lvl>
   </w:abstractNum>
-  <w:abstractNum w:abstractNumId="62" w15:restartNumberingAfterBreak="0">
+  <w:abstractNum w:abstractNumId="63" w15:restartNumberingAfterBreak="0">
     <w:nsid w:val="5FEF14DD"/>
     <w:multiLevelType w:val="multilevel"/>
     <w:tmpl w:val="0CC66FFC"/>
@@ -25513,7 +26406,7 @@
       </w:rPr>
     </w:lvl>
   </w:abstractNum>
-  <w:abstractNum w:abstractNumId="63" w15:restartNumberingAfterBreak="0">
+  <w:abstractNum w:abstractNumId="64" w15:restartNumberingAfterBreak="0">
     <w:nsid w:val="60A27091"/>
     <w:multiLevelType w:val="multilevel"/>
     <w:tmpl w:val="9B92C678"/>
@@ -25662,7 +26555,7 @@
       </w:rPr>
     </w:lvl>
   </w:abstractNum>
-  <w:abstractNum w:abstractNumId="64" w15:restartNumberingAfterBreak="0">
+  <w:abstractNum w:abstractNumId="65" w15:restartNumberingAfterBreak="0">
     <w:nsid w:val="612B0A56"/>
     <w:multiLevelType w:val="multilevel"/>
     <w:tmpl w:val="59E65296"/>
@@ -25811,7 +26704,7 @@
       </w:rPr>
     </w:lvl>
   </w:abstractNum>
-  <w:abstractNum w:abstractNumId="65" w15:restartNumberingAfterBreak="0">
+  <w:abstractNum w:abstractNumId="66" w15:restartNumberingAfterBreak="0">
     <w:nsid w:val="644F7614"/>
     <w:multiLevelType w:val="multilevel"/>
     <w:tmpl w:val="5B369C1A"/>
@@ -25960,7 +26853,7 @@
       </w:rPr>
     </w:lvl>
   </w:abstractNum>
-  <w:abstractNum w:abstractNumId="66" w15:restartNumberingAfterBreak="0">
+  <w:abstractNum w:abstractNumId="67" w15:restartNumberingAfterBreak="0">
     <w:nsid w:val="646666B9"/>
     <w:multiLevelType w:val="multilevel"/>
     <w:tmpl w:val="2502438A"/>
@@ -26109,7 +27002,7 @@
       </w:rPr>
     </w:lvl>
   </w:abstractNum>
-  <w:abstractNum w:abstractNumId="67" w15:restartNumberingAfterBreak="0">
+  <w:abstractNum w:abstractNumId="68" w15:restartNumberingAfterBreak="0">
     <w:nsid w:val="64B537C3"/>
     <w:multiLevelType w:val="multilevel"/>
     <w:tmpl w:val="0B9815C4"/>
@@ -26258,7 +27151,7 @@
       </w:rPr>
     </w:lvl>
   </w:abstractNum>
-  <w:abstractNum w:abstractNumId="68" w15:restartNumberingAfterBreak="0">
+  <w:abstractNum w:abstractNumId="69" w15:restartNumberingAfterBreak="0">
     <w:nsid w:val="66481F73"/>
     <w:multiLevelType w:val="multilevel"/>
     <w:tmpl w:val="8C5051F2"/>
@@ -26371,7 +27264,7 @@
       </w:rPr>
     </w:lvl>
   </w:abstractNum>
-  <w:abstractNum w:abstractNumId="69" w15:restartNumberingAfterBreak="0">
+  <w:abstractNum w:abstractNumId="70" w15:restartNumberingAfterBreak="0">
     <w:nsid w:val="67DD48BB"/>
     <w:multiLevelType w:val="multilevel"/>
     <w:tmpl w:val="D0CCC972"/>
@@ -26492,7 +27385,7 @@
       </w:pPr>
     </w:lvl>
   </w:abstractNum>
-  <w:abstractNum w:abstractNumId="70" w15:restartNumberingAfterBreak="0">
+  <w:abstractNum w:abstractNumId="71" w15:restartNumberingAfterBreak="0">
     <w:nsid w:val="68415C96"/>
     <w:multiLevelType w:val="multilevel"/>
     <w:tmpl w:val="43A2E87C"/>
@@ -26641,7 +27534,7 @@
       </w:rPr>
     </w:lvl>
   </w:abstractNum>
-  <w:abstractNum w:abstractNumId="71" w15:restartNumberingAfterBreak="0">
+  <w:abstractNum w:abstractNumId="72" w15:restartNumberingAfterBreak="0">
     <w:nsid w:val="68D86F84"/>
     <w:multiLevelType w:val="multilevel"/>
     <w:tmpl w:val="BDD2C4E6"/>
@@ -26790,7 +27683,7 @@
       </w:rPr>
     </w:lvl>
   </w:abstractNum>
-  <w:abstractNum w:abstractNumId="72" w15:restartNumberingAfterBreak="0">
+  <w:abstractNum w:abstractNumId="73" w15:restartNumberingAfterBreak="0">
     <w:nsid w:val="69715E41"/>
     <w:multiLevelType w:val="multilevel"/>
     <w:tmpl w:val="4B7E8FA4"/>
@@ -26939,7 +27832,7 @@
       </w:rPr>
     </w:lvl>
   </w:abstractNum>
-  <w:abstractNum w:abstractNumId="73" w15:restartNumberingAfterBreak="0">
+  <w:abstractNum w:abstractNumId="74" w15:restartNumberingAfterBreak="0">
     <w:nsid w:val="6A922C07"/>
     <w:multiLevelType w:val="multilevel"/>
     <w:tmpl w:val="7990179C"/>
@@ -27088,7 +27981,7 @@
       </w:rPr>
     </w:lvl>
   </w:abstractNum>
-  <w:abstractNum w:abstractNumId="74" w15:restartNumberingAfterBreak="0">
+  <w:abstractNum w:abstractNumId="75" w15:restartNumberingAfterBreak="0">
     <w:nsid w:val="6D2E42E5"/>
     <w:multiLevelType w:val="multilevel"/>
     <w:tmpl w:val="315C2372"/>
@@ -27237,7 +28130,7 @@
       </w:rPr>
     </w:lvl>
   </w:abstractNum>
-  <w:abstractNum w:abstractNumId="75" w15:restartNumberingAfterBreak="0">
+  <w:abstractNum w:abstractNumId="76" w15:restartNumberingAfterBreak="0">
     <w:nsid w:val="6F2078CC"/>
     <w:multiLevelType w:val="multilevel"/>
     <w:tmpl w:val="E88849CA"/>
@@ -27386,7 +28279,7 @@
       </w:rPr>
     </w:lvl>
   </w:abstractNum>
-  <w:abstractNum w:abstractNumId="76" w15:restartNumberingAfterBreak="0">
+  <w:abstractNum w:abstractNumId="77" w15:restartNumberingAfterBreak="0">
     <w:nsid w:val="6FBA7BCB"/>
     <w:multiLevelType w:val="multilevel"/>
     <w:tmpl w:val="C40228BC"/>
@@ -27535,7 +28428,7 @@
       </w:rPr>
     </w:lvl>
   </w:abstractNum>
-  <w:abstractNum w:abstractNumId="77" w15:restartNumberingAfterBreak="0">
+  <w:abstractNum w:abstractNumId="78" w15:restartNumberingAfterBreak="0">
     <w:nsid w:val="7192442D"/>
     <w:multiLevelType w:val="multilevel"/>
     <w:tmpl w:val="53508544"/>
@@ -27684,7 +28577,7 @@
       </w:rPr>
     </w:lvl>
   </w:abstractNum>
-  <w:abstractNum w:abstractNumId="78" w15:restartNumberingAfterBreak="0">
+  <w:abstractNum w:abstractNumId="79" w15:restartNumberingAfterBreak="0">
     <w:nsid w:val="723A6D4D"/>
     <w:multiLevelType w:val="multilevel"/>
     <w:tmpl w:val="E3C49226"/>
@@ -27833,7 +28726,7 @@
       </w:rPr>
     </w:lvl>
   </w:abstractNum>
-  <w:abstractNum w:abstractNumId="79" w15:restartNumberingAfterBreak="0">
+  <w:abstractNum w:abstractNumId="80" w15:restartNumberingAfterBreak="0">
     <w:nsid w:val="72CC5AEC"/>
     <w:multiLevelType w:val="multilevel"/>
     <w:tmpl w:val="A02C5534"/>
@@ -27946,7 +28839,7 @@
       </w:rPr>
     </w:lvl>
   </w:abstractNum>
-  <w:abstractNum w:abstractNumId="80" w15:restartNumberingAfterBreak="0">
+  <w:abstractNum w:abstractNumId="81" w15:restartNumberingAfterBreak="0">
     <w:nsid w:val="74E40DD0"/>
     <w:multiLevelType w:val="multilevel"/>
     <w:tmpl w:val="0FAA3AD4"/>
@@ -28095,7 +28988,7 @@
       </w:rPr>
     </w:lvl>
   </w:abstractNum>
-  <w:abstractNum w:abstractNumId="81" w15:restartNumberingAfterBreak="0">
+  <w:abstractNum w:abstractNumId="82" w15:restartNumberingAfterBreak="0">
     <w:nsid w:val="752B55B4"/>
     <w:multiLevelType w:val="multilevel"/>
     <w:tmpl w:val="5EEACEE2"/>
@@ -28244,7 +29137,7 @@
       </w:rPr>
     </w:lvl>
   </w:abstractNum>
-  <w:abstractNum w:abstractNumId="82" w15:restartNumberingAfterBreak="0">
+  <w:abstractNum w:abstractNumId="83" w15:restartNumberingAfterBreak="0">
     <w:nsid w:val="75D66463"/>
     <w:multiLevelType w:val="multilevel"/>
     <w:tmpl w:val="003AF356"/>
@@ -28393,7 +29286,7 @@
       </w:rPr>
     </w:lvl>
   </w:abstractNum>
-  <w:abstractNum w:abstractNumId="83" w15:restartNumberingAfterBreak="0">
+  <w:abstractNum w:abstractNumId="84" w15:restartNumberingAfterBreak="0">
     <w:nsid w:val="76671B1B"/>
     <w:multiLevelType w:val="multilevel"/>
     <w:tmpl w:val="03C62898"/>
@@ -28542,7 +29435,7 @@
       </w:rPr>
     </w:lvl>
   </w:abstractNum>
-  <w:abstractNum w:abstractNumId="84" w15:restartNumberingAfterBreak="0">
+  <w:abstractNum w:abstractNumId="85" w15:restartNumberingAfterBreak="0">
     <w:nsid w:val="77776821"/>
     <w:multiLevelType w:val="multilevel"/>
     <w:tmpl w:val="00283C20"/>
@@ -28691,7 +29584,7 @@
       </w:rPr>
     </w:lvl>
   </w:abstractNum>
-  <w:abstractNum w:abstractNumId="85" w15:restartNumberingAfterBreak="0">
+  <w:abstractNum w:abstractNumId="86" w15:restartNumberingAfterBreak="0">
     <w:nsid w:val="7BE30E84"/>
     <w:multiLevelType w:val="multilevel"/>
     <w:tmpl w:val="0FDCE2F6"/>
@@ -28804,7 +29697,7 @@
       </w:rPr>
     </w:lvl>
   </w:abstractNum>
-  <w:abstractNum w:abstractNumId="86" w15:restartNumberingAfterBreak="0">
+  <w:abstractNum w:abstractNumId="87" w15:restartNumberingAfterBreak="0">
     <w:nsid w:val="7D4D571E"/>
     <w:multiLevelType w:val="multilevel"/>
     <w:tmpl w:val="A9048A64"/>
@@ -28963,13 +29856,13 @@
     <w:abstractNumId w:val="47"/>
   </w:num>
   <w:num w:numId="4" w16cid:durableId="137573489">
-    <w:abstractNumId w:val="53"/>
+    <w:abstractNumId w:val="54"/>
   </w:num>
   <w:num w:numId="5" w16cid:durableId="199513919">
-    <w:abstractNumId w:val="79"/>
+    <w:abstractNumId w:val="80"/>
   </w:num>
   <w:num w:numId="6" w16cid:durableId="1733430336">
-    <w:abstractNumId w:val="68"/>
+    <w:abstractNumId w:val="69"/>
   </w:num>
   <w:num w:numId="7" w16cid:durableId="1246108229">
     <w:abstractNumId w:val="44"/>
@@ -28978,7 +29871,7 @@
     <w:abstractNumId w:val="22"/>
   </w:num>
   <w:num w:numId="9" w16cid:durableId="97263049">
-    <w:abstractNumId w:val="85"/>
+    <w:abstractNumId w:val="86"/>
   </w:num>
   <w:num w:numId="10" w16cid:durableId="432897170">
     <w:abstractNumId w:val="14"/>
@@ -28993,7 +29886,7 @@
     <w:abstractNumId w:val="45"/>
   </w:num>
   <w:num w:numId="14" w16cid:durableId="336273633">
-    <w:abstractNumId w:val="84"/>
+    <w:abstractNumId w:val="85"/>
   </w:num>
   <w:num w:numId="15" w16cid:durableId="311564650">
     <w:abstractNumId w:val="16"/>
@@ -29002,31 +29895,31 @@
     <w:abstractNumId w:val="32"/>
   </w:num>
   <w:num w:numId="17" w16cid:durableId="482936828">
-    <w:abstractNumId w:val="80"/>
+    <w:abstractNumId w:val="81"/>
   </w:num>
   <w:num w:numId="18" w16cid:durableId="260264080">
     <w:abstractNumId w:val="8"/>
   </w:num>
   <w:num w:numId="19" w16cid:durableId="226570292">
-    <w:abstractNumId w:val="77"/>
+    <w:abstractNumId w:val="78"/>
   </w:num>
   <w:num w:numId="20" w16cid:durableId="1570925250">
-    <w:abstractNumId w:val="83"/>
+    <w:abstractNumId w:val="84"/>
   </w:num>
   <w:num w:numId="21" w16cid:durableId="2119639407">
-    <w:abstractNumId w:val="58"/>
+    <w:abstractNumId w:val="59"/>
   </w:num>
   <w:num w:numId="22" w16cid:durableId="1012687195">
-    <w:abstractNumId w:val="66"/>
+    <w:abstractNumId w:val="67"/>
   </w:num>
   <w:num w:numId="23" w16cid:durableId="1110664511">
     <w:abstractNumId w:val="34"/>
   </w:num>
   <w:num w:numId="24" w16cid:durableId="710886710">
-    <w:abstractNumId w:val="78"/>
+    <w:abstractNumId w:val="79"/>
   </w:num>
   <w:num w:numId="25" w16cid:durableId="732847311">
-    <w:abstractNumId w:val="74"/>
+    <w:abstractNumId w:val="75"/>
   </w:num>
   <w:num w:numId="26" w16cid:durableId="1837914506">
     <w:abstractNumId w:val="33"/>
@@ -29072,7 +29965,7 @@
     <w:abstractNumId w:val="52"/>
   </w:num>
   <w:num w:numId="29" w16cid:durableId="2011327678">
-    <w:abstractNumId w:val="76"/>
+    <w:abstractNumId w:val="77"/>
     <w:lvlOverride w:ilvl="0">
       <w:lvl w:ilvl="0">
         <w:numFmt w:val="bullet"/>
@@ -29092,7 +29985,7 @@
     </w:lvlOverride>
   </w:num>
   <w:num w:numId="30" w16cid:durableId="1542010019">
-    <w:abstractNumId w:val="76"/>
+    <w:abstractNumId w:val="77"/>
     <w:lvlOverride w:ilvl="0">
       <w:lvl w:ilvl="0">
         <w:numFmt w:val="bullet"/>
@@ -29112,10 +30005,10 @@
     </w:lvlOverride>
   </w:num>
   <w:num w:numId="31" w16cid:durableId="1966346019">
-    <w:abstractNumId w:val="54"/>
+    <w:abstractNumId w:val="55"/>
   </w:num>
   <w:num w:numId="32" w16cid:durableId="1568881302">
-    <w:abstractNumId w:val="64"/>
+    <w:abstractNumId w:val="65"/>
   </w:num>
   <w:num w:numId="33" w16cid:durableId="968239483">
     <w:abstractNumId w:val="50"/>
@@ -29136,7 +30029,7 @@
     <w:abstractNumId w:val="48"/>
   </w:num>
   <w:num w:numId="39" w16cid:durableId="22946005">
-    <w:abstractNumId w:val="57"/>
+    <w:abstractNumId w:val="58"/>
   </w:num>
   <w:num w:numId="40" w16cid:durableId="688675770">
     <w:abstractNumId w:val="37"/>
@@ -29148,7 +30041,7 @@
     <w:abstractNumId w:val="4"/>
   </w:num>
   <w:num w:numId="43" w16cid:durableId="1455562841">
-    <w:abstractNumId w:val="82"/>
+    <w:abstractNumId w:val="83"/>
   </w:num>
   <w:num w:numId="44" w16cid:durableId="1042558863">
     <w:abstractNumId w:val="41"/>
@@ -29163,10 +30056,10 @@
     <w:abstractNumId w:val="13"/>
   </w:num>
   <w:num w:numId="48" w16cid:durableId="738014393">
-    <w:abstractNumId w:val="81"/>
+    <w:abstractNumId w:val="82"/>
   </w:num>
   <w:num w:numId="49" w16cid:durableId="111555743">
-    <w:abstractNumId w:val="65"/>
+    <w:abstractNumId w:val="66"/>
   </w:num>
   <w:num w:numId="50" w16cid:durableId="764572877">
     <w:abstractNumId w:val="1"/>
@@ -29181,19 +30074,19 @@
     <w:abstractNumId w:val="28"/>
   </w:num>
   <w:num w:numId="54" w16cid:durableId="789782351">
-    <w:abstractNumId w:val="70"/>
+    <w:abstractNumId w:val="71"/>
   </w:num>
   <w:num w:numId="55" w16cid:durableId="1741908431">
-    <w:abstractNumId w:val="55"/>
+    <w:abstractNumId w:val="56"/>
   </w:num>
   <w:num w:numId="56" w16cid:durableId="772936048">
-    <w:abstractNumId w:val="75"/>
+    <w:abstractNumId w:val="76"/>
   </w:num>
   <w:num w:numId="57" w16cid:durableId="626354845">
     <w:abstractNumId w:val="17"/>
   </w:num>
   <w:num w:numId="58" w16cid:durableId="599948363">
-    <w:abstractNumId w:val="61"/>
+    <w:abstractNumId w:val="62"/>
   </w:num>
   <w:num w:numId="59" w16cid:durableId="1562212107">
     <w:abstractNumId w:val="7"/>
@@ -29202,10 +30095,10 @@
     <w:abstractNumId w:val="36"/>
   </w:num>
   <w:num w:numId="61" w16cid:durableId="1104496260">
-    <w:abstractNumId w:val="86"/>
+    <w:abstractNumId w:val="87"/>
   </w:num>
   <w:num w:numId="62" w16cid:durableId="466969841">
-    <w:abstractNumId w:val="73"/>
+    <w:abstractNumId w:val="74"/>
   </w:num>
   <w:num w:numId="63" w16cid:durableId="258833444">
     <w:abstractNumId w:val="42"/>
@@ -29224,16 +30117,16 @@
     <w:abstractNumId w:val="30"/>
   </w:num>
   <w:num w:numId="66" w16cid:durableId="1398822626">
-    <w:abstractNumId w:val="63"/>
+    <w:abstractNumId w:val="64"/>
   </w:num>
   <w:num w:numId="67" w16cid:durableId="1681424162">
-    <w:abstractNumId w:val="60"/>
+    <w:abstractNumId w:val="61"/>
   </w:num>
   <w:num w:numId="68" w16cid:durableId="532157353">
     <w:abstractNumId w:val="11"/>
   </w:num>
   <w:num w:numId="69" w16cid:durableId="664893729">
-    <w:abstractNumId w:val="67"/>
+    <w:abstractNumId w:val="68"/>
   </w:num>
   <w:num w:numId="70" w16cid:durableId="1653678076">
     <w:abstractNumId w:val="29"/>
@@ -29251,22 +30144,22 @@
     <w:abstractNumId w:val="21"/>
   </w:num>
   <w:num w:numId="75" w16cid:durableId="1390496898">
-    <w:abstractNumId w:val="69"/>
+    <w:abstractNumId w:val="70"/>
   </w:num>
   <w:num w:numId="76" w16cid:durableId="506217816">
     <w:abstractNumId w:val="38"/>
   </w:num>
   <w:num w:numId="77" w16cid:durableId="1813789221">
-    <w:abstractNumId w:val="56"/>
+    <w:abstractNumId w:val="57"/>
   </w:num>
   <w:num w:numId="78" w16cid:durableId="1413043856">
-    <w:abstractNumId w:val="59"/>
+    <w:abstractNumId w:val="60"/>
   </w:num>
   <w:num w:numId="79" w16cid:durableId="1871651287">
     <w:abstractNumId w:val="24"/>
   </w:num>
   <w:num w:numId="80" w16cid:durableId="1114668473">
-    <w:abstractNumId w:val="62"/>
+    <w:abstractNumId w:val="63"/>
   </w:num>
   <w:num w:numId="81" w16cid:durableId="181478582">
     <w:abstractNumId w:val="26"/>
@@ -29284,16 +30177,19 @@
     <w:abstractNumId w:val="0"/>
   </w:num>
   <w:num w:numId="86" w16cid:durableId="241451092">
-    <w:abstractNumId w:val="72"/>
+    <w:abstractNumId w:val="73"/>
   </w:num>
   <w:num w:numId="87" w16cid:durableId="647323748">
-    <w:abstractNumId w:val="71"/>
+    <w:abstractNumId w:val="72"/>
   </w:num>
   <w:num w:numId="88" w16cid:durableId="1537963474">
     <w:abstractNumId w:val="2"/>
   </w:num>
   <w:num w:numId="89" w16cid:durableId="1601261214">
     <w:abstractNumId w:val="25"/>
+  </w:num>
+  <w:num w:numId="90" w16cid:durableId="88355979">
+    <w:abstractNumId w:val="53"/>
   </w:num>
 </w:numbering>
 </file>

</xml_diff>

<commit_message>
Add intelligent enforcement strategies
</commit_message>
<xml_diff>
--- a/Algorithm_Design/Algorithm Design.docx
+++ b/Algorithm_Design/Algorithm Design.docx
@@ -17357,6 +17357,565 @@
         <w:spacing w:before="240" w:after="240"/>
       </w:pPr>
     </w:p>
+    <w:p>
+      <w:pPr>
+        <w:jc w:val="both"/>
+        <w:rPr>
+          <w:lang w:val="en-US"/>
+        </w:rPr>
+      </w:pPr>
+      <w:r>
+        <w:rPr>
+          <w:b/>
+          <w:bCs/>
+          <w:lang w:val="en-US"/>
+        </w:rPr>
+        <w:t>Intelligent Enforcement Strategies</w:t>
+      </w:r>
+    </w:p>
+    <w:p>
+      <w:pPr>
+        <w:jc w:val="both"/>
+        <w:rPr>
+          <w:lang w:val="en-US"/>
+        </w:rPr>
+      </w:pPr>
+      <w:r>
+        <w:rPr>
+          <w:lang w:val="en-US"/>
+        </w:rPr>
+        <w:t>We can choose different patch strategies depending on app needs:</w:t>
+      </w:r>
+    </w:p>
+    <w:p>
+      <w:pPr>
+        <w:jc w:val="both"/>
+        <w:rPr>
+          <w:lang w:val="en-US"/>
+        </w:rPr>
+      </w:pPr>
+    </w:p>
+    <w:tbl>
+      <w:tblPr>
+        <w:tblW w:w="9360" w:type="dxa"/>
+        <w:tblCellMar>
+          <w:top w:w="15" w:type="dxa"/>
+          <w:left w:w="15" w:type="dxa"/>
+          <w:bottom w:w="15" w:type="dxa"/>
+          <w:right w:w="15" w:type="dxa"/>
+        </w:tblCellMar>
+        <w:tblLook w:val="04A0" w:firstRow="1" w:lastRow="0" w:firstColumn="1" w:lastColumn="0" w:noHBand="0" w:noVBand="1"/>
+      </w:tblPr>
+      <w:tblGrid>
+        <w:gridCol w:w="2042"/>
+        <w:gridCol w:w="3929"/>
+        <w:gridCol w:w="3389"/>
+      </w:tblGrid>
+      <w:tr>
+        <w:tc>
+          <w:tcPr>
+            <w:tcW w:w="0" w:type="auto"/>
+            <w:tcBorders>
+              <w:top w:val="single" w:sz="8" w:space="0" w:color="000000"/>
+              <w:left w:val="single" w:sz="8" w:space="0" w:color="000000"/>
+              <w:bottom w:val="single" w:sz="8" w:space="0" w:color="000000"/>
+              <w:right w:val="single" w:sz="8" w:space="0" w:color="000000"/>
+            </w:tcBorders>
+            <w:tcMar>
+              <w:top w:w="100" w:type="dxa"/>
+              <w:left w:w="100" w:type="dxa"/>
+              <w:bottom w:w="100" w:type="dxa"/>
+              <w:right w:w="100" w:type="dxa"/>
+            </w:tcMar>
+            <w:hideMark/>
+          </w:tcPr>
+          <w:p>
+            <w:pPr>
+              <w:jc w:val="both"/>
+              <w:rPr>
+                <w:lang w:val="en-US"/>
+              </w:rPr>
+            </w:pPr>
+            <w:r>
+              <w:rPr>
+                <w:lang w:val="en-US"/>
+              </w:rPr>
+              <w:t>Strategy</w:t>
+            </w:r>
+          </w:p>
+        </w:tc>
+        <w:tc>
+          <w:tcPr>
+            <w:tcW w:w="0" w:type="auto"/>
+            <w:tcBorders>
+              <w:top w:val="single" w:sz="8" w:space="0" w:color="000000"/>
+              <w:left w:val="single" w:sz="8" w:space="0" w:color="000000"/>
+              <w:bottom w:val="single" w:sz="8" w:space="0" w:color="000000"/>
+              <w:right w:val="single" w:sz="8" w:space="0" w:color="000000"/>
+            </w:tcBorders>
+            <w:tcMar>
+              <w:top w:w="100" w:type="dxa"/>
+              <w:left w:w="100" w:type="dxa"/>
+              <w:bottom w:w="100" w:type="dxa"/>
+              <w:right w:w="100" w:type="dxa"/>
+            </w:tcMar>
+            <w:hideMark/>
+          </w:tcPr>
+          <w:p>
+            <w:pPr>
+              <w:jc w:val="both"/>
+              <w:rPr>
+                <w:lang w:val="en-US"/>
+              </w:rPr>
+            </w:pPr>
+            <w:r>
+              <w:rPr>
+                <w:lang w:val="en-US"/>
+              </w:rPr>
+              <w:t>Description</w:t>
+            </w:r>
+          </w:p>
+        </w:tc>
+        <w:tc>
+          <w:tcPr>
+            <w:tcW w:w="0" w:type="auto"/>
+            <w:tcBorders>
+              <w:top w:val="single" w:sz="8" w:space="0" w:color="000000"/>
+              <w:left w:val="single" w:sz="8" w:space="0" w:color="000000"/>
+              <w:bottom w:val="single" w:sz="8" w:space="0" w:color="000000"/>
+              <w:right w:val="single" w:sz="8" w:space="0" w:color="000000"/>
+            </w:tcBorders>
+            <w:tcMar>
+              <w:top w:w="100" w:type="dxa"/>
+              <w:left w:w="100" w:type="dxa"/>
+              <w:bottom w:w="100" w:type="dxa"/>
+              <w:right w:w="100" w:type="dxa"/>
+            </w:tcMar>
+            <w:hideMark/>
+          </w:tcPr>
+          <w:p>
+            <w:pPr>
+              <w:jc w:val="both"/>
+              <w:rPr>
+                <w:lang w:val="en-US"/>
+              </w:rPr>
+            </w:pPr>
+            <w:r>
+              <w:rPr>
+                <w:lang w:val="en-US"/>
+              </w:rPr>
+              <w:t>When to Use</w:t>
+            </w:r>
+          </w:p>
+        </w:tc>
+      </w:tr>
+      <w:tr>
+        <w:tc>
+          <w:tcPr>
+            <w:tcW w:w="0" w:type="auto"/>
+            <w:tcBorders>
+              <w:top w:val="single" w:sz="8" w:space="0" w:color="000000"/>
+              <w:left w:val="single" w:sz="8" w:space="0" w:color="000000"/>
+              <w:bottom w:val="single" w:sz="8" w:space="0" w:color="000000"/>
+              <w:right w:val="single" w:sz="8" w:space="0" w:color="000000"/>
+            </w:tcBorders>
+            <w:tcMar>
+              <w:top w:w="100" w:type="dxa"/>
+              <w:left w:w="100" w:type="dxa"/>
+              <w:bottom w:w="100" w:type="dxa"/>
+              <w:right w:w="100" w:type="dxa"/>
+            </w:tcMar>
+            <w:hideMark/>
+          </w:tcPr>
+          <w:p>
+            <w:pPr>
+              <w:jc w:val="both"/>
+              <w:rPr>
+                <w:lang w:val="en-US"/>
+              </w:rPr>
+            </w:pPr>
+            <w:r>
+              <w:rPr>
+                <w:lang w:val="en-US"/>
+              </w:rPr>
+              <w:t>Rolling Update (default)</w:t>
+            </w:r>
+          </w:p>
+        </w:tc>
+        <w:tc>
+          <w:tcPr>
+            <w:tcW w:w="0" w:type="auto"/>
+            <w:tcBorders>
+              <w:top w:val="single" w:sz="8" w:space="0" w:color="000000"/>
+              <w:left w:val="single" w:sz="8" w:space="0" w:color="000000"/>
+              <w:bottom w:val="single" w:sz="8" w:space="0" w:color="000000"/>
+              <w:right w:val="single" w:sz="8" w:space="0" w:color="000000"/>
+            </w:tcBorders>
+            <w:tcMar>
+              <w:top w:w="100" w:type="dxa"/>
+              <w:left w:w="100" w:type="dxa"/>
+              <w:bottom w:w="100" w:type="dxa"/>
+              <w:right w:w="100" w:type="dxa"/>
+            </w:tcMar>
+            <w:hideMark/>
+          </w:tcPr>
+          <w:p>
+            <w:pPr>
+              <w:jc w:val="both"/>
+              <w:rPr>
+                <w:lang w:val="en-US"/>
+              </w:rPr>
+            </w:pPr>
+            <w:r>
+              <w:rPr>
+                <w:lang w:val="en-US"/>
+              </w:rPr>
+              <w:t>Standard Deployment patch triggers rolling pod restarts</w:t>
+            </w:r>
+          </w:p>
+        </w:tc>
+        <w:tc>
+          <w:tcPr>
+            <w:tcW w:w="0" w:type="auto"/>
+            <w:tcBorders>
+              <w:top w:val="single" w:sz="8" w:space="0" w:color="000000"/>
+              <w:left w:val="single" w:sz="8" w:space="0" w:color="000000"/>
+              <w:bottom w:val="single" w:sz="8" w:space="0" w:color="000000"/>
+              <w:right w:val="single" w:sz="8" w:space="0" w:color="000000"/>
+            </w:tcBorders>
+            <w:tcMar>
+              <w:top w:w="100" w:type="dxa"/>
+              <w:left w:w="100" w:type="dxa"/>
+              <w:bottom w:w="100" w:type="dxa"/>
+              <w:right w:w="100" w:type="dxa"/>
+            </w:tcMar>
+            <w:hideMark/>
+          </w:tcPr>
+          <w:p>
+            <w:pPr>
+              <w:jc w:val="both"/>
+              <w:rPr>
+                <w:lang w:val="en-US"/>
+              </w:rPr>
+            </w:pPr>
+            <w:r>
+              <w:rPr>
+                <w:lang w:val="en-US"/>
+              </w:rPr>
+              <w:t>Most web services, microservices</w:t>
+            </w:r>
+          </w:p>
+        </w:tc>
+      </w:tr>
+      <w:tr>
+        <w:tc>
+          <w:tcPr>
+            <w:tcW w:w="0" w:type="auto"/>
+            <w:tcBorders>
+              <w:top w:val="single" w:sz="8" w:space="0" w:color="000000"/>
+              <w:left w:val="single" w:sz="8" w:space="0" w:color="000000"/>
+              <w:bottom w:val="single" w:sz="8" w:space="0" w:color="000000"/>
+              <w:right w:val="single" w:sz="8" w:space="0" w:color="000000"/>
+            </w:tcBorders>
+            <w:tcMar>
+              <w:top w:w="100" w:type="dxa"/>
+              <w:left w:w="100" w:type="dxa"/>
+              <w:bottom w:w="100" w:type="dxa"/>
+              <w:right w:w="100" w:type="dxa"/>
+            </w:tcMar>
+            <w:hideMark/>
+          </w:tcPr>
+          <w:p>
+            <w:pPr>
+              <w:jc w:val="both"/>
+              <w:rPr>
+                <w:lang w:val="en-US"/>
+              </w:rPr>
+            </w:pPr>
+            <w:r>
+              <w:rPr>
+                <w:lang w:val="en-US"/>
+              </w:rPr>
+              <w:t>Immediate Pod Patch</w:t>
+            </w:r>
+          </w:p>
+        </w:tc>
+        <w:tc>
+          <w:tcPr>
+            <w:tcW w:w="0" w:type="auto"/>
+            <w:tcBorders>
+              <w:top w:val="single" w:sz="8" w:space="0" w:color="000000"/>
+              <w:left w:val="single" w:sz="8" w:space="0" w:color="000000"/>
+              <w:bottom w:val="single" w:sz="8" w:space="0" w:color="000000"/>
+              <w:right w:val="single" w:sz="8" w:space="0" w:color="000000"/>
+            </w:tcBorders>
+            <w:tcMar>
+              <w:top w:w="100" w:type="dxa"/>
+              <w:left w:w="100" w:type="dxa"/>
+              <w:bottom w:w="100" w:type="dxa"/>
+              <w:right w:w="100" w:type="dxa"/>
+            </w:tcMar>
+            <w:hideMark/>
+          </w:tcPr>
+          <w:p>
+            <w:pPr>
+              <w:jc w:val="both"/>
+              <w:rPr>
+                <w:lang w:val="en-US"/>
+              </w:rPr>
+            </w:pPr>
+            <w:r>
+              <w:rPr>
+                <w:lang w:val="en-US"/>
+              </w:rPr>
+              <w:t>Direct patch to pod resource spec</w:t>
+            </w:r>
+          </w:p>
+        </w:tc>
+        <w:tc>
+          <w:tcPr>
+            <w:tcW w:w="0" w:type="auto"/>
+            <w:tcBorders>
+              <w:top w:val="single" w:sz="8" w:space="0" w:color="000000"/>
+              <w:left w:val="single" w:sz="8" w:space="0" w:color="000000"/>
+              <w:bottom w:val="single" w:sz="8" w:space="0" w:color="000000"/>
+              <w:right w:val="single" w:sz="8" w:space="0" w:color="000000"/>
+            </w:tcBorders>
+            <w:tcMar>
+              <w:top w:w="100" w:type="dxa"/>
+              <w:left w:w="100" w:type="dxa"/>
+              <w:bottom w:w="100" w:type="dxa"/>
+              <w:right w:w="100" w:type="dxa"/>
+            </w:tcMar>
+            <w:hideMark/>
+          </w:tcPr>
+          <w:p>
+            <w:pPr>
+              <w:jc w:val="both"/>
+              <w:rPr>
+                <w:lang w:val="en-US"/>
+              </w:rPr>
+            </w:pPr>
+            <w:r>
+              <w:rPr>
+                <w:lang w:val="en-US"/>
+              </w:rPr>
+              <w:t>Debug or ephemeral services</w:t>
+            </w:r>
+          </w:p>
+        </w:tc>
+      </w:tr>
+      <w:tr>
+        <w:tc>
+          <w:tcPr>
+            <w:tcW w:w="0" w:type="auto"/>
+            <w:tcBorders>
+              <w:top w:val="single" w:sz="8" w:space="0" w:color="000000"/>
+              <w:left w:val="single" w:sz="8" w:space="0" w:color="000000"/>
+              <w:bottom w:val="single" w:sz="8" w:space="0" w:color="000000"/>
+              <w:right w:val="single" w:sz="8" w:space="0" w:color="000000"/>
+            </w:tcBorders>
+            <w:tcMar>
+              <w:top w:w="100" w:type="dxa"/>
+              <w:left w:w="100" w:type="dxa"/>
+              <w:bottom w:w="100" w:type="dxa"/>
+              <w:right w:w="100" w:type="dxa"/>
+            </w:tcMar>
+            <w:hideMark/>
+          </w:tcPr>
+          <w:p>
+            <w:pPr>
+              <w:jc w:val="both"/>
+              <w:rPr>
+                <w:lang w:val="en-US"/>
+              </w:rPr>
+            </w:pPr>
+            <w:r>
+              <w:rPr>
+                <w:lang w:val="en-US"/>
+              </w:rPr>
+              <w:t>HPA/VPA CRD Injection</w:t>
+            </w:r>
+          </w:p>
+        </w:tc>
+        <w:tc>
+          <w:tcPr>
+            <w:tcW w:w="0" w:type="auto"/>
+            <w:tcBorders>
+              <w:top w:val="single" w:sz="8" w:space="0" w:color="000000"/>
+              <w:left w:val="single" w:sz="8" w:space="0" w:color="000000"/>
+              <w:bottom w:val="single" w:sz="8" w:space="0" w:color="000000"/>
+              <w:right w:val="single" w:sz="8" w:space="0" w:color="000000"/>
+            </w:tcBorders>
+            <w:tcMar>
+              <w:top w:w="100" w:type="dxa"/>
+              <w:left w:w="100" w:type="dxa"/>
+              <w:bottom w:w="100" w:type="dxa"/>
+              <w:right w:w="100" w:type="dxa"/>
+            </w:tcMar>
+            <w:hideMark/>
+          </w:tcPr>
+          <w:p>
+            <w:pPr>
+              <w:jc w:val="both"/>
+              <w:rPr>
+                <w:lang w:val="en-US"/>
+              </w:rPr>
+            </w:pPr>
+            <w:r>
+              <w:rPr>
+                <w:lang w:val="en-US"/>
+              </w:rPr>
+              <w:t>Patch into HPA or VPA custom resource definitions</w:t>
+            </w:r>
+          </w:p>
+        </w:tc>
+        <w:tc>
+          <w:tcPr>
+            <w:tcW w:w="0" w:type="auto"/>
+            <w:tcBorders>
+              <w:top w:val="single" w:sz="8" w:space="0" w:color="000000"/>
+              <w:left w:val="single" w:sz="8" w:space="0" w:color="000000"/>
+              <w:bottom w:val="single" w:sz="8" w:space="0" w:color="000000"/>
+              <w:right w:val="single" w:sz="8" w:space="0" w:color="000000"/>
+            </w:tcBorders>
+            <w:tcMar>
+              <w:top w:w="100" w:type="dxa"/>
+              <w:left w:w="100" w:type="dxa"/>
+              <w:bottom w:w="100" w:type="dxa"/>
+              <w:right w:w="100" w:type="dxa"/>
+            </w:tcMar>
+            <w:hideMark/>
+          </w:tcPr>
+          <w:p>
+            <w:pPr>
+              <w:jc w:val="both"/>
+              <w:rPr>
+                <w:lang w:val="en-US"/>
+              </w:rPr>
+            </w:pPr>
+            <w:r>
+              <w:rPr>
+                <w:lang w:val="en-US"/>
+              </w:rPr>
+              <w:t>If hybrid autoscaling is used</w:t>
+            </w:r>
+          </w:p>
+        </w:tc>
+      </w:tr>
+      <w:tr>
+        <w:tc>
+          <w:tcPr>
+            <w:tcW w:w="0" w:type="auto"/>
+            <w:tcBorders>
+              <w:top w:val="single" w:sz="8" w:space="0" w:color="000000"/>
+              <w:left w:val="single" w:sz="8" w:space="0" w:color="000000"/>
+              <w:bottom w:val="single" w:sz="8" w:space="0" w:color="000000"/>
+              <w:right w:val="single" w:sz="8" w:space="0" w:color="000000"/>
+            </w:tcBorders>
+            <w:tcMar>
+              <w:top w:w="100" w:type="dxa"/>
+              <w:left w:w="100" w:type="dxa"/>
+              <w:bottom w:w="100" w:type="dxa"/>
+              <w:right w:w="100" w:type="dxa"/>
+            </w:tcMar>
+            <w:hideMark/>
+          </w:tcPr>
+          <w:p>
+            <w:pPr>
+              <w:jc w:val="both"/>
+              <w:rPr>
+                <w:lang w:val="en-US"/>
+              </w:rPr>
+            </w:pPr>
+            <w:r>
+              <w:rPr>
+                <w:lang w:val="en-US"/>
+              </w:rPr>
+              <w:t>Custom Controller</w:t>
+            </w:r>
+          </w:p>
+        </w:tc>
+        <w:tc>
+          <w:tcPr>
+            <w:tcW w:w="0" w:type="auto"/>
+            <w:tcBorders>
+              <w:top w:val="single" w:sz="8" w:space="0" w:color="000000"/>
+              <w:left w:val="single" w:sz="8" w:space="0" w:color="000000"/>
+              <w:bottom w:val="single" w:sz="8" w:space="0" w:color="000000"/>
+              <w:right w:val="single" w:sz="8" w:space="0" w:color="000000"/>
+            </w:tcBorders>
+            <w:tcMar>
+              <w:top w:w="100" w:type="dxa"/>
+              <w:left w:w="100" w:type="dxa"/>
+              <w:bottom w:w="100" w:type="dxa"/>
+              <w:right w:w="100" w:type="dxa"/>
+            </w:tcMar>
+            <w:hideMark/>
+          </w:tcPr>
+          <w:p>
+            <w:pPr>
+              <w:jc w:val="both"/>
+              <w:rPr>
+                <w:lang w:val="en-US"/>
+              </w:rPr>
+            </w:pPr>
+            <w:r>
+              <w:rPr>
+                <w:lang w:val="en-US"/>
+              </w:rPr>
+              <w:t>Manage updates via CRD and operator logic</w:t>
+            </w:r>
+          </w:p>
+        </w:tc>
+        <w:tc>
+          <w:tcPr>
+            <w:tcW w:w="0" w:type="auto"/>
+            <w:tcBorders>
+              <w:top w:val="single" w:sz="8" w:space="0" w:color="000000"/>
+              <w:left w:val="single" w:sz="8" w:space="0" w:color="000000"/>
+              <w:bottom w:val="single" w:sz="8" w:space="0" w:color="000000"/>
+              <w:right w:val="single" w:sz="8" w:space="0" w:color="000000"/>
+            </w:tcBorders>
+            <w:tcMar>
+              <w:top w:w="100" w:type="dxa"/>
+              <w:left w:w="100" w:type="dxa"/>
+              <w:bottom w:w="100" w:type="dxa"/>
+              <w:right w:w="100" w:type="dxa"/>
+            </w:tcMar>
+            <w:hideMark/>
+          </w:tcPr>
+          <w:p>
+            <w:pPr>
+              <w:jc w:val="both"/>
+              <w:rPr>
+                <w:lang w:val="en-US"/>
+              </w:rPr>
+            </w:pPr>
+            <w:r>
+              <w:rPr>
+                <w:lang w:val="en-US"/>
+              </w:rPr>
+              <w:t xml:space="preserve">For platform-level abstractions (e.g., </w:t>
+            </w:r>
+            <w:proofErr w:type="spellStart"/>
+            <w:r>
+              <w:rPr>
+                <w:lang w:val="en-US"/>
+              </w:rPr>
+              <w:t>Knative</w:t>
+            </w:r>
+            <w:proofErr w:type="spellEnd"/>
+            <w:r>
+              <w:rPr>
+                <w:lang w:val="en-US"/>
+              </w:rPr>
+              <w:t>)</w:t>
+            </w:r>
+          </w:p>
+        </w:tc>
+      </w:tr>
+    </w:tbl>
     <w:p>
       <w:pPr>
         <w:jc w:val="both"/>

</xml_diff>

<commit_message>
Add benefits & innovation
</commit_message>
<xml_diff>
--- a/Algorithm_Design/Algorithm Design.docx
+++ b/Algorithm_Design/Algorithm Design.docx
@@ -19222,6 +19222,405 @@
         <w:t>Only pay for performance when it matters</w:t>
       </w:r>
     </w:p>
+    <w:p>
+      <w:pPr>
+        <w:jc w:val="both"/>
+      </w:pPr>
+    </w:p>
+    <w:p>
+      <w:pPr>
+        <w:jc w:val="both"/>
+        <w:rPr>
+          <w:lang w:val="en-US"/>
+        </w:rPr>
+      </w:pPr>
+      <w:r>
+        <w:rPr>
+          <w:b/>
+          <w:bCs/>
+          <w:lang w:val="en-US"/>
+        </w:rPr>
+        <w:t>Benefits &amp; Innovation</w:t>
+      </w:r>
+    </w:p>
+    <w:tbl>
+      <w:tblPr>
+        <w:tblW w:w="9360" w:type="dxa"/>
+        <w:tblCellMar>
+          <w:top w:w="15" w:type="dxa"/>
+          <w:left w:w="15" w:type="dxa"/>
+          <w:bottom w:w="15" w:type="dxa"/>
+          <w:right w:w="15" w:type="dxa"/>
+        </w:tblCellMar>
+        <w:tblLook w:val="04A0" w:firstRow="1" w:lastRow="0" w:firstColumn="1" w:lastColumn="0" w:noHBand="0" w:noVBand="1"/>
+      </w:tblPr>
+      <w:tblGrid>
+        <w:gridCol w:w="3363"/>
+        <w:gridCol w:w="5997"/>
+      </w:tblGrid>
+      <w:tr>
+        <w:tc>
+          <w:tcPr>
+            <w:tcW w:w="0" w:type="auto"/>
+            <w:tcBorders>
+              <w:top w:val="single" w:sz="8" w:space="0" w:color="000000"/>
+              <w:left w:val="single" w:sz="8" w:space="0" w:color="000000"/>
+              <w:bottom w:val="single" w:sz="8" w:space="0" w:color="000000"/>
+              <w:right w:val="single" w:sz="8" w:space="0" w:color="000000"/>
+            </w:tcBorders>
+            <w:tcMar>
+              <w:top w:w="100" w:type="dxa"/>
+              <w:left w:w="100" w:type="dxa"/>
+              <w:bottom w:w="100" w:type="dxa"/>
+              <w:right w:w="100" w:type="dxa"/>
+            </w:tcMar>
+            <w:hideMark/>
+          </w:tcPr>
+          <w:p>
+            <w:pPr>
+              <w:jc w:val="both"/>
+              <w:rPr>
+                <w:lang w:val="en-US"/>
+              </w:rPr>
+            </w:pPr>
+            <w:r>
+              <w:rPr>
+                <w:b/>
+                <w:bCs/>
+                <w:lang w:val="en-US"/>
+              </w:rPr>
+              <w:t>Advantage</w:t>
+            </w:r>
+          </w:p>
+        </w:tc>
+        <w:tc>
+          <w:tcPr>
+            <w:tcW w:w="0" w:type="auto"/>
+            <w:tcBorders>
+              <w:top w:val="single" w:sz="8" w:space="0" w:color="000000"/>
+              <w:left w:val="single" w:sz="8" w:space="0" w:color="000000"/>
+              <w:bottom w:val="single" w:sz="8" w:space="0" w:color="000000"/>
+              <w:right w:val="single" w:sz="8" w:space="0" w:color="000000"/>
+            </w:tcBorders>
+            <w:tcMar>
+              <w:top w:w="100" w:type="dxa"/>
+              <w:left w:w="100" w:type="dxa"/>
+              <w:bottom w:w="100" w:type="dxa"/>
+              <w:right w:w="100" w:type="dxa"/>
+            </w:tcMar>
+            <w:hideMark/>
+          </w:tcPr>
+          <w:p>
+            <w:pPr>
+              <w:jc w:val="both"/>
+              <w:rPr>
+                <w:lang w:val="en-US"/>
+              </w:rPr>
+            </w:pPr>
+            <w:r>
+              <w:rPr>
+                <w:b/>
+                <w:bCs/>
+                <w:lang w:val="en-US"/>
+              </w:rPr>
+              <w:t>Details</w:t>
+            </w:r>
+          </w:p>
+        </w:tc>
+      </w:tr>
+      <w:tr>
+        <w:tc>
+          <w:tcPr>
+            <w:tcW w:w="0" w:type="auto"/>
+            <w:tcBorders>
+              <w:top w:val="single" w:sz="8" w:space="0" w:color="000000"/>
+              <w:left w:val="single" w:sz="8" w:space="0" w:color="000000"/>
+              <w:bottom w:val="single" w:sz="8" w:space="0" w:color="000000"/>
+              <w:right w:val="single" w:sz="8" w:space="0" w:color="000000"/>
+            </w:tcBorders>
+            <w:tcMar>
+              <w:top w:w="100" w:type="dxa"/>
+              <w:left w:w="100" w:type="dxa"/>
+              <w:bottom w:w="100" w:type="dxa"/>
+              <w:right w:w="100" w:type="dxa"/>
+            </w:tcMar>
+            <w:hideMark/>
+          </w:tcPr>
+          <w:p>
+            <w:pPr>
+              <w:jc w:val="both"/>
+              <w:rPr>
+                <w:lang w:val="en-US"/>
+              </w:rPr>
+            </w:pPr>
+            <w:r>
+              <w:rPr>
+                <w:lang w:val="en-US"/>
+              </w:rPr>
+              <w:t>Truly online learning</w:t>
+            </w:r>
+          </w:p>
+        </w:tc>
+        <w:tc>
+          <w:tcPr>
+            <w:tcW w:w="0" w:type="auto"/>
+            <w:tcBorders>
+              <w:top w:val="single" w:sz="8" w:space="0" w:color="000000"/>
+              <w:left w:val="single" w:sz="8" w:space="0" w:color="000000"/>
+              <w:bottom w:val="single" w:sz="8" w:space="0" w:color="000000"/>
+              <w:right w:val="single" w:sz="8" w:space="0" w:color="000000"/>
+            </w:tcBorders>
+            <w:tcMar>
+              <w:top w:w="100" w:type="dxa"/>
+              <w:left w:w="100" w:type="dxa"/>
+              <w:bottom w:w="100" w:type="dxa"/>
+              <w:right w:w="100" w:type="dxa"/>
+            </w:tcMar>
+            <w:hideMark/>
+          </w:tcPr>
+          <w:p>
+            <w:pPr>
+              <w:jc w:val="both"/>
+              <w:rPr>
+                <w:lang w:val="en-US"/>
+              </w:rPr>
+            </w:pPr>
+            <w:r>
+              <w:rPr>
+                <w:lang w:val="en-US"/>
+              </w:rPr>
+              <w:t xml:space="preserve">Adapts on-the-fly using </w:t>
+            </w:r>
+            <w:proofErr w:type="spellStart"/>
+            <w:r>
+              <w:rPr>
+                <w:lang w:val="en-US"/>
+              </w:rPr>
+              <w:t>partial_</w:t>
+            </w:r>
+            <w:proofErr w:type="gramStart"/>
+            <w:r>
+              <w:rPr>
+                <w:lang w:val="en-US"/>
+              </w:rPr>
+              <w:t>fit</w:t>
+            </w:r>
+            <w:proofErr w:type="spellEnd"/>
+            <w:r>
+              <w:rPr>
+                <w:lang w:val="en-US"/>
+              </w:rPr>
+              <w:t>(</w:t>
+            </w:r>
+            <w:proofErr w:type="gramEnd"/>
+            <w:r>
+              <w:rPr>
+                <w:lang w:val="en-US"/>
+              </w:rPr>
+              <w:t>) — no training downtime.</w:t>
+            </w:r>
+          </w:p>
+        </w:tc>
+      </w:tr>
+      <w:tr>
+        <w:tc>
+          <w:tcPr>
+            <w:tcW w:w="0" w:type="auto"/>
+            <w:tcBorders>
+              <w:top w:val="single" w:sz="8" w:space="0" w:color="000000"/>
+              <w:left w:val="single" w:sz="8" w:space="0" w:color="000000"/>
+              <w:bottom w:val="single" w:sz="8" w:space="0" w:color="000000"/>
+              <w:right w:val="single" w:sz="8" w:space="0" w:color="000000"/>
+            </w:tcBorders>
+            <w:tcMar>
+              <w:top w:w="100" w:type="dxa"/>
+              <w:left w:w="100" w:type="dxa"/>
+              <w:bottom w:w="100" w:type="dxa"/>
+              <w:right w:w="100" w:type="dxa"/>
+            </w:tcMar>
+            <w:hideMark/>
+          </w:tcPr>
+          <w:p>
+            <w:pPr>
+              <w:jc w:val="both"/>
+              <w:rPr>
+                <w:lang w:val="en-US"/>
+              </w:rPr>
+            </w:pPr>
+            <w:r>
+              <w:rPr>
+                <w:lang w:val="en-US"/>
+              </w:rPr>
+              <w:t>Latency simulation before action</w:t>
+            </w:r>
+          </w:p>
+        </w:tc>
+        <w:tc>
+          <w:tcPr>
+            <w:tcW w:w="0" w:type="auto"/>
+            <w:tcBorders>
+              <w:top w:val="single" w:sz="8" w:space="0" w:color="000000"/>
+              <w:left w:val="single" w:sz="8" w:space="0" w:color="000000"/>
+              <w:bottom w:val="single" w:sz="8" w:space="0" w:color="000000"/>
+              <w:right w:val="single" w:sz="8" w:space="0" w:color="000000"/>
+            </w:tcBorders>
+            <w:tcMar>
+              <w:top w:w="100" w:type="dxa"/>
+              <w:left w:w="100" w:type="dxa"/>
+              <w:bottom w:w="100" w:type="dxa"/>
+              <w:right w:w="100" w:type="dxa"/>
+            </w:tcMar>
+            <w:hideMark/>
+          </w:tcPr>
+          <w:p>
+            <w:pPr>
+              <w:jc w:val="both"/>
+              <w:rPr>
+                <w:lang w:val="en-US"/>
+              </w:rPr>
+            </w:pPr>
+            <w:r>
+              <w:rPr>
+                <w:lang w:val="en-US"/>
+              </w:rPr>
+              <w:t>Prevents performance regressions</w:t>
+            </w:r>
+          </w:p>
+        </w:tc>
+      </w:tr>
+      <w:tr>
+        <w:tc>
+          <w:tcPr>
+            <w:tcW w:w="0" w:type="auto"/>
+            <w:tcBorders>
+              <w:top w:val="single" w:sz="8" w:space="0" w:color="000000"/>
+              <w:left w:val="single" w:sz="8" w:space="0" w:color="000000"/>
+              <w:bottom w:val="single" w:sz="8" w:space="0" w:color="000000"/>
+              <w:right w:val="single" w:sz="8" w:space="0" w:color="000000"/>
+            </w:tcBorders>
+            <w:tcMar>
+              <w:top w:w="100" w:type="dxa"/>
+              <w:left w:w="100" w:type="dxa"/>
+              <w:bottom w:w="100" w:type="dxa"/>
+              <w:right w:w="100" w:type="dxa"/>
+            </w:tcMar>
+            <w:hideMark/>
+          </w:tcPr>
+          <w:p>
+            <w:pPr>
+              <w:jc w:val="both"/>
+              <w:rPr>
+                <w:lang w:val="en-US"/>
+              </w:rPr>
+            </w:pPr>
+            <w:r>
+              <w:rPr>
+                <w:lang w:val="en-US"/>
+              </w:rPr>
+              <w:t>Decoupled logic</w:t>
+            </w:r>
+          </w:p>
+        </w:tc>
+        <w:tc>
+          <w:tcPr>
+            <w:tcW w:w="0" w:type="auto"/>
+            <w:tcBorders>
+              <w:top w:val="single" w:sz="8" w:space="0" w:color="000000"/>
+              <w:left w:val="single" w:sz="8" w:space="0" w:color="000000"/>
+              <w:bottom w:val="single" w:sz="8" w:space="0" w:color="000000"/>
+              <w:right w:val="single" w:sz="8" w:space="0" w:color="000000"/>
+            </w:tcBorders>
+            <w:tcMar>
+              <w:top w:w="100" w:type="dxa"/>
+              <w:left w:w="100" w:type="dxa"/>
+              <w:bottom w:w="100" w:type="dxa"/>
+              <w:right w:w="100" w:type="dxa"/>
+            </w:tcMar>
+            <w:hideMark/>
+          </w:tcPr>
+          <w:p>
+            <w:pPr>
+              <w:jc w:val="both"/>
+              <w:rPr>
+                <w:lang w:val="en-US"/>
+              </w:rPr>
+            </w:pPr>
+            <w:r>
+              <w:rPr>
+                <w:lang w:val="en-US"/>
+              </w:rPr>
+              <w:t>Works for any app without code changes.</w:t>
+            </w:r>
+          </w:p>
+        </w:tc>
+      </w:tr>
+      <w:tr>
+        <w:tc>
+          <w:tcPr>
+            <w:tcW w:w="0" w:type="auto"/>
+            <w:tcBorders>
+              <w:top w:val="single" w:sz="8" w:space="0" w:color="000000"/>
+              <w:left w:val="single" w:sz="8" w:space="0" w:color="000000"/>
+              <w:bottom w:val="single" w:sz="8" w:space="0" w:color="000000"/>
+              <w:right w:val="single" w:sz="8" w:space="0" w:color="000000"/>
+            </w:tcBorders>
+            <w:tcMar>
+              <w:top w:w="100" w:type="dxa"/>
+              <w:left w:w="100" w:type="dxa"/>
+              <w:bottom w:w="100" w:type="dxa"/>
+              <w:right w:w="100" w:type="dxa"/>
+            </w:tcMar>
+            <w:hideMark/>
+          </w:tcPr>
+          <w:p>
+            <w:pPr>
+              <w:jc w:val="both"/>
+              <w:rPr>
+                <w:lang w:val="en-US"/>
+              </w:rPr>
+            </w:pPr>
+            <w:r>
+              <w:rPr>
+                <w:lang w:val="en-US"/>
+              </w:rPr>
+              <w:t>Production-ready</w:t>
+            </w:r>
+          </w:p>
+        </w:tc>
+        <w:tc>
+          <w:tcPr>
+            <w:tcW w:w="0" w:type="auto"/>
+            <w:tcBorders>
+              <w:top w:val="single" w:sz="8" w:space="0" w:color="000000"/>
+              <w:left w:val="single" w:sz="8" w:space="0" w:color="000000"/>
+              <w:bottom w:val="single" w:sz="8" w:space="0" w:color="000000"/>
+              <w:right w:val="single" w:sz="8" w:space="0" w:color="000000"/>
+            </w:tcBorders>
+            <w:tcMar>
+              <w:top w:w="100" w:type="dxa"/>
+              <w:left w:w="100" w:type="dxa"/>
+              <w:bottom w:w="100" w:type="dxa"/>
+              <w:right w:w="100" w:type="dxa"/>
+            </w:tcMar>
+            <w:hideMark/>
+          </w:tcPr>
+          <w:p>
+            <w:pPr>
+              <w:jc w:val="both"/>
+              <w:rPr>
+                <w:lang w:val="en-US"/>
+              </w:rPr>
+            </w:pPr>
+            <w:r>
+              <w:rPr>
+                <w:lang w:val="en-US"/>
+              </w:rPr>
+              <w:t>Works with Prometheus, K8s, and can be containerized.</w:t>
+            </w:r>
+          </w:p>
+        </w:tc>
+      </w:tr>
+    </w:tbl>
     <w:p>
       <w:pPr>
         <w:jc w:val="both"/>

</xml_diff>